<commit_message>
Offers service - Send Offer Letter to candidate
</commit_message>
<xml_diff>
--- a/Server/API Specs.docx
+++ b/Server/API Specs.docx
@@ -159,7 +159,15 @@
           </w:tcPr>
           <w:p>
             <w:r>
-              <w:t>POST /api/{version}/accounts/login</w:t>
+              <w:t>POST /</w:t>
+            </w:r>
+            <w:proofErr w:type="spellStart"/>
+            <w:r>
+              <w:t>api</w:t>
+            </w:r>
+            <w:proofErr w:type="spellEnd"/>
+            <w:r>
+              <w:t>/{version}/accounts/login</w:t>
             </w:r>
           </w:p>
         </w:tc>
@@ -180,7 +188,15 @@
           </w:p>
           <w:p>
             <w:r>
-              <w:t>"username":"admin", "password":"1"</w:t>
+              <w:t>"</w:t>
+            </w:r>
+            <w:proofErr w:type="spellStart"/>
+            <w:r>
+              <w:t>username":"admin</w:t>
+            </w:r>
+            <w:proofErr w:type="spellEnd"/>
+            <w:r>
+              <w:t>", "password":"1"</w:t>
             </w:r>
           </w:p>
           <w:p>
@@ -234,7 +250,15 @@
           </w:tcPr>
           <w:p>
             <w:r>
-              <w:t>POST /api/{version}/accounts</w:t>
+              <w:t>POST /</w:t>
+            </w:r>
+            <w:proofErr w:type="spellStart"/>
+            <w:r>
+              <w:t>api</w:t>
+            </w:r>
+            <w:proofErr w:type="spellEnd"/>
+            <w:r>
+              <w:t>/{version}/accounts</w:t>
             </w:r>
           </w:p>
         </w:tc>
@@ -274,12 +298,28 @@
           </w:p>
           <w:p>
             <w:r>
-              <w:t>"workPhone": "1111111",</w:t>
-            </w:r>
-          </w:p>
-          <w:p>
-            <w:r>
-              <w:t>"homePhone": "1111111",</w:t>
+              <w:t>"</w:t>
+            </w:r>
+            <w:proofErr w:type="spellStart"/>
+            <w:r>
+              <w:t>workPhone</w:t>
+            </w:r>
+            <w:proofErr w:type="spellEnd"/>
+            <w:r>
+              <w:t>": "1111111",</w:t>
+            </w:r>
+          </w:p>
+          <w:p>
+            <w:r>
+              <w:t>"</w:t>
+            </w:r>
+            <w:proofErr w:type="spellStart"/>
+            <w:r>
+              <w:t>homePhone</w:t>
+            </w:r>
+            <w:proofErr w:type="spellEnd"/>
+            <w:r>
+              <w:t>": "1111111",</w:t>
             </w:r>
           </w:p>
           <w:p>
@@ -294,12 +334,28 @@
           </w:p>
           <w:p>
             <w:r>
-              <w:t>"firstName": "Tim",</w:t>
-            </w:r>
-          </w:p>
-          <w:p>
-            <w:r>
-              <w:t>"lastName": "Ho 1",</w:t>
+              <w:t>"</w:t>
+            </w:r>
+            <w:proofErr w:type="spellStart"/>
+            <w:r>
+              <w:t>firstName</w:t>
+            </w:r>
+            <w:proofErr w:type="spellEnd"/>
+            <w:r>
+              <w:t>": "Tim",</w:t>
+            </w:r>
+          </w:p>
+          <w:p>
+            <w:r>
+              <w:t>"</w:t>
+            </w:r>
+            <w:proofErr w:type="spellStart"/>
+            <w:r>
+              <w:t>lastName</w:t>
+            </w:r>
+            <w:proofErr w:type="spellEnd"/>
+            <w:r>
+              <w:t>": "Ho 1",</w:t>
             </w:r>
           </w:p>
           <w:p>
@@ -344,7 +400,15 @@
           </w:tcPr>
           <w:p>
             <w:r>
-              <w:t>PUT /api/{version}/accounts/{id}</w:t>
+              <w:t>PUT /</w:t>
+            </w:r>
+            <w:proofErr w:type="spellStart"/>
+            <w:r>
+              <w:t>api</w:t>
+            </w:r>
+            <w:proofErr w:type="spellEnd"/>
+            <w:r>
+              <w:t>/{version}/accounts/{id}</w:t>
             </w:r>
           </w:p>
         </w:tc>
@@ -374,12 +438,28 @@
           </w:p>
           <w:p>
             <w:r>
-              <w:t>"workPhone": "",</w:t>
-            </w:r>
-          </w:p>
-          <w:p>
-            <w:r>
-              <w:t>"homePhone": "",</w:t>
+              <w:t>"</w:t>
+            </w:r>
+            <w:proofErr w:type="spellStart"/>
+            <w:r>
+              <w:t>workPhone</w:t>
+            </w:r>
+            <w:proofErr w:type="spellEnd"/>
+            <w:r>
+              <w:t>": "",</w:t>
+            </w:r>
+          </w:p>
+          <w:p>
+            <w:r>
+              <w:t>"</w:t>
+            </w:r>
+            <w:proofErr w:type="spellStart"/>
+            <w:r>
+              <w:t>homePhone</w:t>
+            </w:r>
+            <w:proofErr w:type="spellEnd"/>
+            <w:r>
+              <w:t>": "",</w:t>
             </w:r>
           </w:p>
           <w:p>
@@ -394,12 +474,28 @@
           </w:p>
           <w:p>
             <w:r>
-              <w:t>"firstName": "Tim",</w:t>
-            </w:r>
-          </w:p>
-          <w:p>
-            <w:r>
-              <w:t>"lastName": "Ho 1.2",</w:t>
+              <w:t>"</w:t>
+            </w:r>
+            <w:proofErr w:type="spellStart"/>
+            <w:r>
+              <w:t>firstName</w:t>
+            </w:r>
+            <w:proofErr w:type="spellEnd"/>
+            <w:r>
+              <w:t>": "Tim",</w:t>
+            </w:r>
+          </w:p>
+          <w:p>
+            <w:r>
+              <w:t>"</w:t>
+            </w:r>
+            <w:proofErr w:type="spellStart"/>
+            <w:r>
+              <w:t>lastName</w:t>
+            </w:r>
+            <w:proofErr w:type="spellEnd"/>
+            <w:r>
+              <w:t>": "Ho 1.2",</w:t>
             </w:r>
           </w:p>
           <w:p>
@@ -444,7 +540,15 @@
           </w:tcPr>
           <w:p>
             <w:r>
-              <w:t>GET /api/{version}/accounts/{id}</w:t>
+              <w:t>GET /</w:t>
+            </w:r>
+            <w:proofErr w:type="spellStart"/>
+            <w:r>
+              <w:t>api</w:t>
+            </w:r>
+            <w:proofErr w:type="spellEnd"/>
+            <w:r>
+              <w:t>/{version}/accounts/{id}</w:t>
             </w:r>
           </w:p>
         </w:tc>
@@ -499,7 +603,23 @@
           </w:tcPr>
           <w:p>
             <w:r>
-              <w:t>GET /api/{version}/accounts/findByUsername/{username}</w:t>
+              <w:t>GET /</w:t>
+            </w:r>
+            <w:proofErr w:type="spellStart"/>
+            <w:r>
+              <w:t>api</w:t>
+            </w:r>
+            <w:proofErr w:type="spellEnd"/>
+            <w:r>
+              <w:t>/{version}/accounts/</w:t>
+            </w:r>
+            <w:proofErr w:type="spellStart"/>
+            <w:r>
+              <w:t>findByUsername</w:t>
+            </w:r>
+            <w:proofErr w:type="spellEnd"/>
+            <w:r>
+              <w:t>/{username}</w:t>
             </w:r>
           </w:p>
         </w:tc>
@@ -554,7 +674,23 @@
           </w:tcPr>
           <w:p>
             <w:r>
-              <w:t>PUT /api/{version}/accounts/changePassword/{id}</w:t>
+              <w:t>PUT /</w:t>
+            </w:r>
+            <w:proofErr w:type="spellStart"/>
+            <w:r>
+              <w:t>api</w:t>
+            </w:r>
+            <w:proofErr w:type="spellEnd"/>
+            <w:r>
+              <w:t>/{version}/accounts/</w:t>
+            </w:r>
+            <w:proofErr w:type="spellStart"/>
+            <w:r>
+              <w:t>changePassword</w:t>
+            </w:r>
+            <w:proofErr w:type="spellEnd"/>
+            <w:r>
+              <w:t>/{id}</w:t>
             </w:r>
           </w:p>
         </w:tc>
@@ -579,7 +715,15 @@
           </w:p>
           <w:p>
             <w:r>
-              <w:t>"newPassord": ""</w:t>
+              <w:t>"</w:t>
+            </w:r>
+            <w:proofErr w:type="spellStart"/>
+            <w:r>
+              <w:t>newPassord</w:t>
+            </w:r>
+            <w:proofErr w:type="spellEnd"/>
+            <w:r>
+              <w:t>": ""</w:t>
             </w:r>
           </w:p>
           <w:p>
@@ -623,7 +767,23 @@
           </w:tcPr>
           <w:p>
             <w:r>
-              <w:t>POST /api/{version}/profiles/{candidateId}</w:t>
+              <w:t>POST /</w:t>
+            </w:r>
+            <w:proofErr w:type="spellStart"/>
+            <w:r>
+              <w:t>api</w:t>
+            </w:r>
+            <w:proofErr w:type="spellEnd"/>
+            <w:r>
+              <w:t>/{version}/profiles/{</w:t>
+            </w:r>
+            <w:proofErr w:type="spellStart"/>
+            <w:r>
+              <w:t>candidateId</w:t>
+            </w:r>
+            <w:proofErr w:type="spellEnd"/>
+            <w:r>
+              <w:t>}</w:t>
             </w:r>
           </w:p>
         </w:tc>
@@ -663,12 +823,28 @@
           </w:p>
           <w:p>
             <w:r>
-              <w:t>"yearsOfExperience": 5,</w:t>
-            </w:r>
-          </w:p>
-          <w:p>
-            <w:r>
-              <w:t>"summary":"Sum 1"</w:t>
+              <w:t>"</w:t>
+            </w:r>
+            <w:proofErr w:type="spellStart"/>
+            <w:r>
+              <w:t>yearsOfExperience</w:t>
+            </w:r>
+            <w:proofErr w:type="spellEnd"/>
+            <w:r>
+              <w:t>": 5,</w:t>
+            </w:r>
+          </w:p>
+          <w:p>
+            <w:r>
+              <w:t>"</w:t>
+            </w:r>
+            <w:proofErr w:type="spellStart"/>
+            <w:r>
+              <w:t>summary":"Sum</w:t>
+            </w:r>
+            <w:proofErr w:type="spellEnd"/>
+            <w:r>
+              <w:t xml:space="preserve"> 1"</w:t>
             </w:r>
           </w:p>
           <w:p>
@@ -708,7 +884,15 @@
           </w:tcPr>
           <w:p>
             <w:r>
-              <w:t>PUT /api/{version}/profiles</w:t>
+              <w:t>PUT /</w:t>
+            </w:r>
+            <w:proofErr w:type="spellStart"/>
+            <w:r>
+              <w:t>api</w:t>
+            </w:r>
+            <w:proofErr w:type="spellEnd"/>
+            <w:r>
+              <w:t>/{version}/profiles</w:t>
             </w:r>
           </w:p>
         </w:tc>
@@ -748,12 +932,28 @@
           </w:p>
           <w:p>
             <w:r>
-              <w:t>"yearsOfExperience": 5,</w:t>
-            </w:r>
-          </w:p>
-          <w:p>
-            <w:r>
-              <w:t>"summary":"Sum 1"</w:t>
+              <w:t>"</w:t>
+            </w:r>
+            <w:proofErr w:type="spellStart"/>
+            <w:r>
+              <w:t>yearsOfExperience</w:t>
+            </w:r>
+            <w:proofErr w:type="spellEnd"/>
+            <w:r>
+              <w:t>": 5,</w:t>
+            </w:r>
+          </w:p>
+          <w:p>
+            <w:r>
+              <w:t>"</w:t>
+            </w:r>
+            <w:proofErr w:type="spellStart"/>
+            <w:r>
+              <w:t>summary":"Sum</w:t>
+            </w:r>
+            <w:proofErr w:type="spellEnd"/>
+            <w:r>
+              <w:t xml:space="preserve"> 1"</w:t>
             </w:r>
           </w:p>
           <w:p>
@@ -793,7 +993,15 @@
           </w:tcPr>
           <w:p>
             <w:r>
-              <w:t>GET /api/{version}/profiles/{id}</w:t>
+              <w:t>GET /</w:t>
+            </w:r>
+            <w:proofErr w:type="spellStart"/>
+            <w:r>
+              <w:t>api</w:t>
+            </w:r>
+            <w:proofErr w:type="spellEnd"/>
+            <w:r>
+              <w:t>/{version}/profiles/{id}</w:t>
             </w:r>
           </w:p>
         </w:tc>
@@ -848,8 +1056,21 @@
           </w:tcPr>
           <w:p>
             <w:r>
-              <w:t>POST /api/{version}/profiles/companyContact</w:t>
-            </w:r>
+              <w:t>POST /</w:t>
+            </w:r>
+            <w:proofErr w:type="spellStart"/>
+            <w:r>
+              <w:t>api</w:t>
+            </w:r>
+            <w:proofErr w:type="spellEnd"/>
+            <w:r>
+              <w:t>/{version}/profiles/</w:t>
+            </w:r>
+            <w:proofErr w:type="spellStart"/>
+            <w:r>
+              <w:t>companyContact</w:t>
+            </w:r>
+            <w:proofErr w:type="spellEnd"/>
           </w:p>
         </w:tc>
         <w:tc>
@@ -883,7 +1104,15 @@
           </w:p>
           <w:p>
             <w:r>
-              <w:t>"address": "Addr 1",</w:t>
+              <w:t>"address": "</w:t>
+            </w:r>
+            <w:proofErr w:type="spellStart"/>
+            <w:r>
+              <w:t>Addr</w:t>
+            </w:r>
+            <w:proofErr w:type="spellEnd"/>
+            <w:r>
+              <w:t xml:space="preserve"> 1",</w:t>
             </w:r>
           </w:p>
           <w:p>
@@ -893,12 +1122,28 @@
           </w:p>
           <w:p>
             <w:r>
-              <w:t>"phoneNumber": "111111",</w:t>
-            </w:r>
-          </w:p>
-          <w:p>
-            <w:r>
-              <w:t>"cellNumber": "11111",</w:t>
+              <w:t>"</w:t>
+            </w:r>
+            <w:proofErr w:type="spellStart"/>
+            <w:r>
+              <w:t>phoneNumber</w:t>
+            </w:r>
+            <w:proofErr w:type="spellEnd"/>
+            <w:r>
+              <w:t>": "111111",</w:t>
+            </w:r>
+          </w:p>
+          <w:p>
+            <w:r>
+              <w:t>"</w:t>
+            </w:r>
+            <w:proofErr w:type="spellStart"/>
+            <w:r>
+              <w:t>cellNumber</w:t>
+            </w:r>
+            <w:proofErr w:type="spellEnd"/>
+            <w:r>
+              <w:t>": "11111",</w:t>
             </w:r>
           </w:p>
           <w:p>
@@ -943,7 +1188,31 @@
           </w:tcPr>
           <w:p>
             <w:r>
-              <w:t>PUT /api/{version}/profiles/companyContact/{companyContactId}</w:t>
+              <w:t>PUT /</w:t>
+            </w:r>
+            <w:proofErr w:type="spellStart"/>
+            <w:r>
+              <w:t>api</w:t>
+            </w:r>
+            <w:proofErr w:type="spellEnd"/>
+            <w:r>
+              <w:t>/{version}/profiles/</w:t>
+            </w:r>
+            <w:proofErr w:type="spellStart"/>
+            <w:r>
+              <w:t>companyContact</w:t>
+            </w:r>
+            <w:proofErr w:type="spellEnd"/>
+            <w:r>
+              <w:t>/{</w:t>
+            </w:r>
+            <w:proofErr w:type="spellStart"/>
+            <w:r>
+              <w:t>companyContactId</w:t>
+            </w:r>
+            <w:proofErr w:type="spellEnd"/>
+            <w:r>
+              <w:t>}</w:t>
             </w:r>
           </w:p>
         </w:tc>
@@ -978,7 +1247,15 @@
           </w:p>
           <w:p>
             <w:r>
-              <w:t>"address": "Addr 1",</w:t>
+              <w:t>"address": "</w:t>
+            </w:r>
+            <w:proofErr w:type="spellStart"/>
+            <w:r>
+              <w:t>Addr</w:t>
+            </w:r>
+            <w:proofErr w:type="spellEnd"/>
+            <w:r>
+              <w:t xml:space="preserve"> 1",</w:t>
             </w:r>
           </w:p>
           <w:p>
@@ -988,12 +1265,28 @@
           </w:p>
           <w:p>
             <w:r>
-              <w:t>"phoneNumber": "111111",</w:t>
-            </w:r>
-          </w:p>
-          <w:p>
-            <w:r>
-              <w:t>"cellNumber": "11111",</w:t>
+              <w:t>"</w:t>
+            </w:r>
+            <w:proofErr w:type="spellStart"/>
+            <w:r>
+              <w:t>phoneNumber</w:t>
+            </w:r>
+            <w:proofErr w:type="spellEnd"/>
+            <w:r>
+              <w:t>": "111111",</w:t>
+            </w:r>
+          </w:p>
+          <w:p>
+            <w:r>
+              <w:t>"</w:t>
+            </w:r>
+            <w:proofErr w:type="spellStart"/>
+            <w:r>
+              <w:t>cellNumber</w:t>
+            </w:r>
+            <w:proofErr w:type="spellEnd"/>
+            <w:r>
+              <w:t>": "11111",</w:t>
             </w:r>
           </w:p>
           <w:p>
@@ -1042,7 +1335,15 @@
           </w:tcPr>
           <w:p>
             <w:r>
-              <w:t>POST /api/{version}/candidates</w:t>
+              <w:t>POST /</w:t>
+            </w:r>
+            <w:proofErr w:type="spellStart"/>
+            <w:r>
+              <w:t>api</w:t>
+            </w:r>
+            <w:proofErr w:type="spellEnd"/>
+            <w:r>
+              <w:t>/{version}/candidates</w:t>
             </w:r>
           </w:p>
         </w:tc>
@@ -1067,12 +1368,28 @@
           </w:p>
           <w:p>
             <w:r>
-              <w:t>"firstName": "F1",</w:t>
-            </w:r>
-          </w:p>
-          <w:p>
-            <w:r>
-              <w:t>"lastName": "L1",</w:t>
+              <w:t>"</w:t>
+            </w:r>
+            <w:proofErr w:type="spellStart"/>
+            <w:r>
+              <w:t>firstName</w:t>
+            </w:r>
+            <w:proofErr w:type="spellEnd"/>
+            <w:r>
+              <w:t>": "F1",</w:t>
+            </w:r>
+          </w:p>
+          <w:p>
+            <w:r>
+              <w:t>"</w:t>
+            </w:r>
+            <w:proofErr w:type="spellStart"/>
+            <w:r>
+              <w:t>lastName</w:t>
+            </w:r>
+            <w:proofErr w:type="spellEnd"/>
+            <w:r>
+              <w:t>": "L1",</w:t>
             </w:r>
           </w:p>
           <w:p>
@@ -1108,12 +1425,28 @@
           </w:p>
           <w:p>
             <w:r>
-              <w:t>"workPhone": "1",</w:t>
-            </w:r>
-          </w:p>
-          <w:p>
-            <w:r>
-              <w:t>"homePhone": "1",</w:t>
+              <w:t>"</w:t>
+            </w:r>
+            <w:proofErr w:type="spellStart"/>
+            <w:r>
+              <w:t>workPhone</w:t>
+            </w:r>
+            <w:proofErr w:type="spellEnd"/>
+            <w:r>
+              <w:t>": "1",</w:t>
+            </w:r>
+          </w:p>
+          <w:p>
+            <w:r>
+              <w:t>"</w:t>
+            </w:r>
+            <w:proofErr w:type="spellStart"/>
+            <w:r>
+              <w:t>homePhone</w:t>
+            </w:r>
+            <w:proofErr w:type="spellEnd"/>
+            <w:r>
+              <w:t>": "1",</w:t>
             </w:r>
           </w:p>
           <w:p>
@@ -1128,32 +1461,80 @@
           </w:p>
           <w:p>
             <w:r>
-              <w:t>"linkedIn": "l1",</w:t>
-            </w:r>
-          </w:p>
-          <w:p>
-            <w:r>
-              <w:t>"personalSite": "candidate1.com",</w:t>
-            </w:r>
-          </w:p>
-          <w:p>
-            <w:r>
-              <w:t>"customFields": ["cf1","cf2"],</w:t>
-            </w:r>
-          </w:p>
-          <w:p>
-            <w:r>
-              <w:t>"skillsetTags": ["sst1","sst2"],</w:t>
-            </w:r>
-          </w:p>
-          <w:p>
-            <w:r>
-              <w:t>"industryTags": ["it1","it2"],</w:t>
-            </w:r>
-          </w:p>
-          <w:p>
-            <w:r>
-              <w:t>"positionTag": "pt1",</w:t>
+              <w:t>"</w:t>
+            </w:r>
+            <w:proofErr w:type="spellStart"/>
+            <w:r>
+              <w:t>linkedIn</w:t>
+            </w:r>
+            <w:proofErr w:type="spellEnd"/>
+            <w:r>
+              <w:t>": "l1",</w:t>
+            </w:r>
+          </w:p>
+          <w:p>
+            <w:r>
+              <w:t>"</w:t>
+            </w:r>
+            <w:proofErr w:type="spellStart"/>
+            <w:r>
+              <w:t>personalSite</w:t>
+            </w:r>
+            <w:proofErr w:type="spellEnd"/>
+            <w:r>
+              <w:t>": "candidate1.com",</w:t>
+            </w:r>
+          </w:p>
+          <w:p>
+            <w:r>
+              <w:t>"</w:t>
+            </w:r>
+            <w:proofErr w:type="spellStart"/>
+            <w:r>
+              <w:t>customFields</w:t>
+            </w:r>
+            <w:proofErr w:type="spellEnd"/>
+            <w:r>
+              <w:t>": ["cf1","cf2"],</w:t>
+            </w:r>
+          </w:p>
+          <w:p>
+            <w:r>
+              <w:t>"</w:t>
+            </w:r>
+            <w:proofErr w:type="spellStart"/>
+            <w:r>
+              <w:t>skillsetTags</w:t>
+            </w:r>
+            <w:proofErr w:type="spellEnd"/>
+            <w:r>
+              <w:t>": ["sst1","sst2"],</w:t>
+            </w:r>
+          </w:p>
+          <w:p>
+            <w:r>
+              <w:t>"</w:t>
+            </w:r>
+            <w:proofErr w:type="spellStart"/>
+            <w:r>
+              <w:t>industryTags</w:t>
+            </w:r>
+            <w:proofErr w:type="spellEnd"/>
+            <w:r>
+              <w:t>": ["it1","it2"],</w:t>
+            </w:r>
+          </w:p>
+          <w:p>
+            <w:r>
+              <w:t>"</w:t>
+            </w:r>
+            <w:proofErr w:type="spellStart"/>
+            <w:r>
+              <w:t>positionTag</w:t>
+            </w:r>
+            <w:proofErr w:type="spellEnd"/>
+            <w:r>
+              <w:t>": "pt1",</w:t>
             </w:r>
           </w:p>
           <w:p>
@@ -1163,22 +1544,54 @@
           </w:p>
           <w:p>
             <w:r>
-              <w:t>"recruiterOwnership": "ro1",</w:t>
-            </w:r>
-          </w:p>
-          <w:p>
-            <w:r>
-              <w:t>"notesField": "n1",</w:t>
-            </w:r>
-          </w:p>
-          <w:p>
-            <w:r>
-              <w:t>"workHistory": "wh1",</w:t>
-            </w:r>
-          </w:p>
-          <w:p>
-            <w:r>
-              <w:t>"educationHistory": "eh1",</w:t>
+              <w:t>"</w:t>
+            </w:r>
+            <w:proofErr w:type="spellStart"/>
+            <w:r>
+              <w:t>recruiterOwnership</w:t>
+            </w:r>
+            <w:proofErr w:type="spellEnd"/>
+            <w:r>
+              <w:t>": "ro1",</w:t>
+            </w:r>
+          </w:p>
+          <w:p>
+            <w:r>
+              <w:t>"</w:t>
+            </w:r>
+            <w:proofErr w:type="spellStart"/>
+            <w:r>
+              <w:t>notesField</w:t>
+            </w:r>
+            <w:proofErr w:type="spellEnd"/>
+            <w:r>
+              <w:t>": "n1",</w:t>
+            </w:r>
+          </w:p>
+          <w:p>
+            <w:r>
+              <w:t>"</w:t>
+            </w:r>
+            <w:proofErr w:type="spellStart"/>
+            <w:r>
+              <w:t>workHistory</w:t>
+            </w:r>
+            <w:proofErr w:type="spellEnd"/>
+            <w:r>
+              <w:t>": "wh1",</w:t>
+            </w:r>
+          </w:p>
+          <w:p>
+            <w:r>
+              <w:t>"</w:t>
+            </w:r>
+            <w:proofErr w:type="spellStart"/>
+            <w:r>
+              <w:t>educationHistory</w:t>
+            </w:r>
+            <w:proofErr w:type="spellEnd"/>
+            <w:r>
+              <w:t>": "eh1",</w:t>
             </w:r>
           </w:p>
           <w:p>
@@ -1223,7 +1636,15 @@
           </w:tcPr>
           <w:p>
             <w:r>
-              <w:t>PUT /api/{version}/candidates/{id}</w:t>
+              <w:t>PUT /</w:t>
+            </w:r>
+            <w:proofErr w:type="spellStart"/>
+            <w:r>
+              <w:t>api</w:t>
+            </w:r>
+            <w:proofErr w:type="spellEnd"/>
+            <w:r>
+              <w:t>/{version}/candidates/{id}</w:t>
             </w:r>
           </w:p>
         </w:tc>
@@ -1278,7 +1699,15 @@
           </w:tcPr>
           <w:p>
             <w:r>
-              <w:t>DELETE /api/{version}/candidates/{id}</w:t>
+              <w:t>DELETE /</w:t>
+            </w:r>
+            <w:proofErr w:type="spellStart"/>
+            <w:r>
+              <w:t>api</w:t>
+            </w:r>
+            <w:proofErr w:type="spellEnd"/>
+            <w:r>
+              <w:t>/{version}/candidates/{id}</w:t>
             </w:r>
           </w:p>
         </w:tc>
@@ -1329,7 +1758,15 @@
           </w:tcPr>
           <w:p>
             <w:r>
-              <w:t>GET /api/{version}/candidates/{id}</w:t>
+              <w:t>GET /</w:t>
+            </w:r>
+            <w:proofErr w:type="spellStart"/>
+            <w:r>
+              <w:t>api</w:t>
+            </w:r>
+            <w:proofErr w:type="spellEnd"/>
+            <w:r>
+              <w:t>/{version}/candidates/{id}</w:t>
             </w:r>
           </w:p>
         </w:tc>
@@ -1384,7 +1821,23 @@
           </w:tcPr>
           <w:p>
             <w:r>
-              <w:t>POST /api/{version}/candidates/summary/{candidateId}</w:t>
+              <w:t>POST /</w:t>
+            </w:r>
+            <w:proofErr w:type="spellStart"/>
+            <w:r>
+              <w:t>api</w:t>
+            </w:r>
+            <w:proofErr w:type="spellEnd"/>
+            <w:r>
+              <w:t>/{version}/candidates/summary/{</w:t>
+            </w:r>
+            <w:proofErr w:type="spellStart"/>
+            <w:r>
+              <w:t>candidateId</w:t>
+            </w:r>
+            <w:proofErr w:type="spellEnd"/>
+            <w:r>
+              <w:t>}</w:t>
             </w:r>
           </w:p>
         </w:tc>
@@ -1449,7 +1902,23 @@
           </w:tcPr>
           <w:p>
             <w:r>
-              <w:t>PUT /api/{version}/candidates/summary/{candidateId}</w:t>
+              <w:t>PUT /</w:t>
+            </w:r>
+            <w:proofErr w:type="spellStart"/>
+            <w:r>
+              <w:t>api</w:t>
+            </w:r>
+            <w:proofErr w:type="spellEnd"/>
+            <w:r>
+              <w:t>/{version}/candidates/summary/{</w:t>
+            </w:r>
+            <w:proofErr w:type="spellStart"/>
+            <w:r>
+              <w:t>candidateId</w:t>
+            </w:r>
+            <w:proofErr w:type="spellEnd"/>
+            <w:r>
+              <w:t>}</w:t>
             </w:r>
           </w:p>
         </w:tc>
@@ -1514,7 +1983,23 @@
           </w:tcPr>
           <w:p>
             <w:r>
-              <w:t>DELETE /api/{version}/candidates/summary/{candidateId}</w:t>
+              <w:t>DELETE /</w:t>
+            </w:r>
+            <w:proofErr w:type="spellStart"/>
+            <w:r>
+              <w:t>api</w:t>
+            </w:r>
+            <w:proofErr w:type="spellEnd"/>
+            <w:r>
+              <w:t>/{version}/candidates/summary/{</w:t>
+            </w:r>
+            <w:proofErr w:type="spellStart"/>
+            <w:r>
+              <w:t>candidateId</w:t>
+            </w:r>
+            <w:proofErr w:type="spellEnd"/>
+            <w:r>
+              <w:t>}</w:t>
             </w:r>
           </w:p>
         </w:tc>
@@ -1565,7 +2050,23 @@
           </w:tcPr>
           <w:p>
             <w:r>
-              <w:t>GET /api/{version}/candidates/summary/{candidateId}</w:t>
+              <w:t>GET /</w:t>
+            </w:r>
+            <w:proofErr w:type="spellStart"/>
+            <w:r>
+              <w:t>api</w:t>
+            </w:r>
+            <w:proofErr w:type="spellEnd"/>
+            <w:r>
+              <w:t>/{version}/candidates/summary/{</w:t>
+            </w:r>
+            <w:proofErr w:type="spellStart"/>
+            <w:r>
+              <w:t>candidateId</w:t>
+            </w:r>
+            <w:proofErr w:type="spellEnd"/>
+            <w:r>
+              <w:t>}</w:t>
             </w:r>
           </w:p>
         </w:tc>
@@ -1627,8 +2128,13 @@
             <w:r>
               <w:t>GET /</w:t>
             </w:r>
-            <w:r>
-              <w:t>api/v1/candidates/summaries/all</w:t>
+            <w:proofErr w:type="spellStart"/>
+            <w:r>
+              <w:t>api</w:t>
+            </w:r>
+            <w:proofErr w:type="spellEnd"/>
+            <w:r>
+              <w:t>/v1/candidates/summaries/all</w:t>
             </w:r>
           </w:p>
         </w:tc>
@@ -1661,45 +2167,803 @@
             </w:r>
             <w:r>
               <w:t xml:space="preserve"> with f</w:t>
+            </w:r>
+            <w:r>
+              <w:t xml:space="preserve">ields (_id, </w:t>
+            </w:r>
+            <w:proofErr w:type="spellStart"/>
+            <w:r>
+              <w:t>firstName</w:t>
+            </w:r>
+            <w:proofErr w:type="spellEnd"/>
+            <w:r>
+              <w:t xml:space="preserve">, </w:t>
+            </w:r>
+            <w:proofErr w:type="spellStart"/>
+            <w:r>
+              <w:t>lastName</w:t>
+            </w:r>
+            <w:proofErr w:type="spellEnd"/>
+            <w:r>
+              <w:t>, summary)</w:t>
+            </w:r>
+          </w:p>
+        </w:tc>
+      </w:tr>
+      <w:tr>
+        <w:tc>
+          <w:tcPr>
+            <w:tcW w:w="1710" w:type="dxa"/>
+            <w:vMerge w:val="restart"/>
+          </w:tcPr>
+          <w:p>
+            <w:r>
+              <w:t xml:space="preserve">Job </w:t>
+            </w:r>
+            <w:proofErr w:type="spellStart"/>
+            <w:r>
+              <w:t>Req</w:t>
+            </w:r>
+            <w:proofErr w:type="spellEnd"/>
+          </w:p>
+        </w:tc>
+        <w:tc>
+          <w:tcPr>
+            <w:tcW w:w="2250" w:type="dxa"/>
+          </w:tcPr>
+          <w:p>
+            <w:r>
+              <w:t xml:space="preserve">Create Job </w:t>
+            </w:r>
+            <w:proofErr w:type="spellStart"/>
+            <w:r>
+              <w:t>Req</w:t>
+            </w:r>
+            <w:proofErr w:type="spellEnd"/>
+          </w:p>
+        </w:tc>
+        <w:tc>
+          <w:tcPr>
+            <w:tcW w:w="2340" w:type="dxa"/>
+          </w:tcPr>
+          <w:p>
+            <w:r>
+              <w:t>POST /</w:t>
+            </w:r>
+            <w:proofErr w:type="spellStart"/>
+            <w:r>
+              <w:t>api</w:t>
+            </w:r>
+            <w:proofErr w:type="spellEnd"/>
+            <w:r>
+              <w:t>/{version}/</w:t>
+            </w:r>
+            <w:proofErr w:type="spellStart"/>
+            <w:r>
+              <w:t>jobReqs</w:t>
+            </w:r>
+            <w:proofErr w:type="spellEnd"/>
+          </w:p>
+        </w:tc>
+        <w:tc>
+          <w:tcPr>
+            <w:tcW w:w="1530" w:type="dxa"/>
+          </w:tcPr>
+          <w:p>
+            <w:r>
+              <w:t>Authorization: Bearer token</w:t>
+            </w:r>
+          </w:p>
+        </w:tc>
+        <w:tc>
+          <w:tcPr>
+            <w:tcW w:w="4230" w:type="dxa"/>
+          </w:tcPr>
+          <w:p>
+            <w:r>
+              <w:t>{</w:t>
+            </w:r>
+          </w:p>
+          <w:p>
+            <w:r>
+              <w:t xml:space="preserve">"name": "Job </w:t>
+            </w:r>
+            <w:proofErr w:type="spellStart"/>
+            <w:r>
+              <w:t>Req</w:t>
+            </w:r>
+            <w:proofErr w:type="spellEnd"/>
+            <w:r>
+              <w:t xml:space="preserve"> 1",</w:t>
+            </w:r>
+          </w:p>
+          <w:p>
+            <w:r>
+              <w:t xml:space="preserve">"description": " </w:t>
+            </w:r>
+            <w:proofErr w:type="spellStart"/>
+            <w:r>
+              <w:t>desc</w:t>
+            </w:r>
+            <w:proofErr w:type="spellEnd"/>
+            <w:r>
+              <w:t xml:space="preserve"> 1",</w:t>
+            </w:r>
+          </w:p>
+          <w:p>
+            <w:r>
+              <w:t xml:space="preserve">"responsibilities": ["Develop assigned </w:t>
+            </w:r>
+            <w:proofErr w:type="spellStart"/>
+            <w:r>
+              <w:t>tasks","Report</w:t>
+            </w:r>
+            <w:proofErr w:type="spellEnd"/>
+            <w:r>
+              <w:t xml:space="preserve"> to Team Leader"],</w:t>
+            </w:r>
+          </w:p>
+          <w:p>
+            <w:r>
+              <w:t xml:space="preserve">"requirements": ["B.A in </w:t>
+            </w:r>
+            <w:proofErr w:type="spellStart"/>
+            <w:r>
+              <w:t>IT","Practical</w:t>
+            </w:r>
+            <w:proofErr w:type="spellEnd"/>
+            <w:r>
+              <w:t xml:space="preserve"> experience in Java"],</w:t>
+            </w:r>
+          </w:p>
+          <w:p>
+            <w:r>
+              <w:t>"</w:t>
+            </w:r>
+            <w:proofErr w:type="spellStart"/>
+            <w:r>
+              <w:t>candidateIds</w:t>
+            </w:r>
+            <w:proofErr w:type="spellEnd"/>
+            <w:r>
+              <w:t>": [""]</w:t>
+            </w:r>
+          </w:p>
+          <w:p>
+            <w:r>
+              <w:t>}</w:t>
+            </w:r>
+          </w:p>
+        </w:tc>
+        <w:tc>
+          <w:tcPr>
+            <w:tcW w:w="3240" w:type="dxa"/>
+          </w:tcPr>
+          <w:p/>
+        </w:tc>
+      </w:tr>
+      <w:tr>
+        <w:tc>
+          <w:tcPr>
+            <w:tcW w:w="1710" w:type="dxa"/>
+            <w:vMerge/>
+          </w:tcPr>
+          <w:p/>
+        </w:tc>
+        <w:tc>
+          <w:tcPr>
+            <w:tcW w:w="2250" w:type="dxa"/>
+          </w:tcPr>
+          <w:p>
+            <w:r>
+              <w:t xml:space="preserve">Update Job </w:t>
+            </w:r>
+            <w:proofErr w:type="spellStart"/>
+            <w:r>
+              <w:t>Req</w:t>
+            </w:r>
+            <w:proofErr w:type="spellEnd"/>
+          </w:p>
+        </w:tc>
+        <w:tc>
+          <w:tcPr>
+            <w:tcW w:w="2340" w:type="dxa"/>
+          </w:tcPr>
+          <w:p>
+            <w:r>
+              <w:t>PUT /</w:t>
+            </w:r>
+            <w:proofErr w:type="spellStart"/>
+            <w:r>
+              <w:t>api</w:t>
+            </w:r>
+            <w:proofErr w:type="spellEnd"/>
+            <w:r>
+              <w:t>/{version}/</w:t>
+            </w:r>
+            <w:proofErr w:type="spellStart"/>
+            <w:r>
+              <w:t>jobReqs</w:t>
+            </w:r>
+            <w:proofErr w:type="spellEnd"/>
+            <w:r>
+              <w:t>/{id}</w:t>
+            </w:r>
+          </w:p>
+        </w:tc>
+        <w:tc>
+          <w:tcPr>
+            <w:tcW w:w="1530" w:type="dxa"/>
+          </w:tcPr>
+          <w:p>
+            <w:r>
+              <w:t>Authorization: Bearer token</w:t>
+            </w:r>
+          </w:p>
+        </w:tc>
+        <w:tc>
+          <w:tcPr>
+            <w:tcW w:w="4230" w:type="dxa"/>
+          </w:tcPr>
+          <w:p>
+            <w:r>
+              <w:t>{</w:t>
+            </w:r>
+          </w:p>
+          <w:p>
+            <w:r>
+              <w:t xml:space="preserve">"name": "Job </w:t>
+            </w:r>
+            <w:proofErr w:type="spellStart"/>
+            <w:r>
+              <w:t>Req</w:t>
+            </w:r>
+            <w:proofErr w:type="spellEnd"/>
+            <w:r>
+              <w:t xml:space="preserve"> 1.2",</w:t>
+            </w:r>
+          </w:p>
+          <w:p>
+            <w:r>
+              <w:t xml:space="preserve">"description": " </w:t>
+            </w:r>
+            <w:proofErr w:type="spellStart"/>
+            <w:r>
+              <w:t>desc</w:t>
+            </w:r>
+            <w:proofErr w:type="spellEnd"/>
+            <w:r>
+              <w:t xml:space="preserve"> 1",</w:t>
+            </w:r>
+          </w:p>
+          <w:p>
+            <w:r>
+              <w:t xml:space="preserve">"responsibilities": ["Develop assigned </w:t>
+            </w:r>
+            <w:proofErr w:type="spellStart"/>
+            <w:r>
+              <w:t>tasks","Report</w:t>
+            </w:r>
+            <w:proofErr w:type="spellEnd"/>
+            <w:r>
+              <w:t xml:space="preserve"> to Team Leader"],</w:t>
+            </w:r>
+          </w:p>
+          <w:p>
+            <w:r>
+              <w:t xml:space="preserve">"requirements": ["B.A in </w:t>
+            </w:r>
+            <w:proofErr w:type="spellStart"/>
+            <w:r>
+              <w:t>IT","Practical</w:t>
+            </w:r>
+            <w:proofErr w:type="spellEnd"/>
+            <w:r>
+              <w:t xml:space="preserve"> experience in Java"],</w:t>
+            </w:r>
+          </w:p>
+          <w:p>
+            <w:r>
+              <w:t>"</w:t>
+            </w:r>
+            <w:proofErr w:type="spellStart"/>
+            <w:r>
+              <w:t>candidateIds</w:t>
+            </w:r>
+            <w:proofErr w:type="spellEnd"/>
+            <w:r>
+              <w:t>": [""]</w:t>
+            </w:r>
+          </w:p>
+          <w:p>
+            <w:r>
+              <w:t>}</w:t>
+            </w:r>
+          </w:p>
+        </w:tc>
+        <w:tc>
+          <w:tcPr>
+            <w:tcW w:w="3240" w:type="dxa"/>
+          </w:tcPr>
+          <w:p/>
+        </w:tc>
+      </w:tr>
+      <w:tr>
+        <w:tc>
+          <w:tcPr>
+            <w:tcW w:w="1710" w:type="dxa"/>
+            <w:vMerge/>
+          </w:tcPr>
+          <w:p/>
+        </w:tc>
+        <w:tc>
+          <w:tcPr>
+            <w:tcW w:w="2250" w:type="dxa"/>
+          </w:tcPr>
+          <w:p>
+            <w:r>
+              <w:t xml:space="preserve">Delete Job </w:t>
+            </w:r>
+            <w:proofErr w:type="spellStart"/>
+            <w:r>
+              <w:t>Req</w:t>
+            </w:r>
+            <w:proofErr w:type="spellEnd"/>
+          </w:p>
+        </w:tc>
+        <w:tc>
+          <w:tcPr>
+            <w:tcW w:w="2340" w:type="dxa"/>
+          </w:tcPr>
+          <w:p>
+            <w:r>
+              <w:t>DELETE /</w:t>
+            </w:r>
+            <w:proofErr w:type="spellStart"/>
+            <w:r>
+              <w:t>api</w:t>
+            </w:r>
+            <w:proofErr w:type="spellEnd"/>
+            <w:r>
+              <w:t>/{version}/</w:t>
+            </w:r>
+            <w:proofErr w:type="spellStart"/>
+            <w:r>
+              <w:t>jobReqs</w:t>
+            </w:r>
+            <w:proofErr w:type="spellEnd"/>
+            <w:r>
+              <w:t>/{id}</w:t>
+            </w:r>
+          </w:p>
+        </w:tc>
+        <w:tc>
+          <w:tcPr>
+            <w:tcW w:w="1530" w:type="dxa"/>
+          </w:tcPr>
+          <w:p>
+            <w:r>
+              <w:t>Authorization: Bearer token</w:t>
+            </w:r>
+          </w:p>
+        </w:tc>
+        <w:tc>
+          <w:tcPr>
+            <w:tcW w:w="4230" w:type="dxa"/>
+          </w:tcPr>
+          <w:p/>
+        </w:tc>
+        <w:tc>
+          <w:tcPr>
+            <w:tcW w:w="3240" w:type="dxa"/>
+          </w:tcPr>
+          <w:p/>
+        </w:tc>
+      </w:tr>
+      <w:tr>
+        <w:tc>
+          <w:tcPr>
+            <w:tcW w:w="1710" w:type="dxa"/>
+            <w:vMerge/>
+          </w:tcPr>
+          <w:p/>
+        </w:tc>
+        <w:tc>
+          <w:tcPr>
+            <w:tcW w:w="2250" w:type="dxa"/>
+          </w:tcPr>
+          <w:p>
+            <w:r>
+              <w:t xml:space="preserve">Get a Job </w:t>
+            </w:r>
+            <w:proofErr w:type="spellStart"/>
+            <w:r>
+              <w:t>Req</w:t>
+            </w:r>
+            <w:proofErr w:type="spellEnd"/>
+          </w:p>
+        </w:tc>
+        <w:tc>
+          <w:tcPr>
+            <w:tcW w:w="2340" w:type="dxa"/>
+          </w:tcPr>
+          <w:p>
+            <w:r>
+              <w:t>GET /</w:t>
+            </w:r>
+            <w:proofErr w:type="spellStart"/>
+            <w:r>
+              <w:t>api</w:t>
+            </w:r>
+            <w:proofErr w:type="spellEnd"/>
+            <w:r>
+              <w:t>/{version}/</w:t>
+            </w:r>
+            <w:proofErr w:type="spellStart"/>
+            <w:r>
+              <w:t>jobReqs</w:t>
+            </w:r>
+            <w:proofErr w:type="spellEnd"/>
+            <w:r>
+              <w:t>/{id}</w:t>
+            </w:r>
+          </w:p>
+        </w:tc>
+        <w:tc>
+          <w:tcPr>
+            <w:tcW w:w="1530" w:type="dxa"/>
+          </w:tcPr>
+          <w:p>
+            <w:r>
+              <w:t>Authorization: Bearer token</w:t>
+            </w:r>
+          </w:p>
+        </w:tc>
+        <w:tc>
+          <w:tcPr>
+            <w:tcW w:w="4230" w:type="dxa"/>
+          </w:tcPr>
+          <w:p/>
+        </w:tc>
+        <w:tc>
+          <w:tcPr>
+            <w:tcW w:w="3240" w:type="dxa"/>
+          </w:tcPr>
+          <w:p>
+            <w:proofErr w:type="spellStart"/>
+            <w:r>
+              <w:t>JobReq</w:t>
+            </w:r>
+            <w:proofErr w:type="spellEnd"/>
+            <w:r>
+              <w:t xml:space="preserve"> entity</w:t>
+            </w:r>
+          </w:p>
+        </w:tc>
+      </w:tr>
+      <w:tr>
+        <w:tc>
+          <w:tcPr>
+            <w:tcW w:w="1710" w:type="dxa"/>
+            <w:vMerge/>
+          </w:tcPr>
+          <w:p/>
+        </w:tc>
+        <w:tc>
+          <w:tcPr>
+            <w:tcW w:w="2250" w:type="dxa"/>
+          </w:tcPr>
+          <w:p>
+            <w:r>
+              <w:t xml:space="preserve">Search For </w:t>
+            </w:r>
+            <w:proofErr w:type="spellStart"/>
+            <w:r>
+              <w:t>Reqs</w:t>
+            </w:r>
+            <w:proofErr w:type="spellEnd"/>
+            <w:r>
+              <w:t xml:space="preserve"> (Job Listings)</w:t>
+            </w:r>
+          </w:p>
+        </w:tc>
+        <w:tc>
+          <w:tcPr>
+            <w:tcW w:w="2340" w:type="dxa"/>
+          </w:tcPr>
+          <w:p>
+            <w:r>
+              <w:t>GET /api/v1/jobreqs/searchForReqs/{name}/{description}/{requirements}</w:t>
+            </w:r>
+            <w:r>
+              <w:tab/>
+              <w:t xml:space="preserve">                               </w:t>
+            </w:r>
+            <w:r>
+              <w:lastRenderedPageBreak/>
+              <w:t>(if one is unspecified, null needs to appear)</w:t>
+            </w:r>
+          </w:p>
+        </w:tc>
+        <w:tc>
+          <w:tcPr>
+            <w:tcW w:w="1530" w:type="dxa"/>
+          </w:tcPr>
+          <w:p>
+            <w:r>
+              <w:lastRenderedPageBreak/>
+              <w:t>Authorization: Bearer token</w:t>
+            </w:r>
+          </w:p>
+        </w:tc>
+        <w:tc>
+          <w:tcPr>
+            <w:tcW w:w="4230" w:type="dxa"/>
+          </w:tcPr>
+          <w:p/>
+        </w:tc>
+        <w:tc>
+          <w:tcPr>
+            <w:tcW w:w="3240" w:type="dxa"/>
+          </w:tcPr>
+          <w:p>
+            <w:proofErr w:type="spellStart"/>
+            <w:r>
+              <w:t>JobReq</w:t>
+            </w:r>
+            <w:proofErr w:type="spellEnd"/>
+            <w:r>
+              <w:t xml:space="preserve"> entities</w:t>
+            </w:r>
+          </w:p>
+        </w:tc>
+      </w:tr>
+      <w:tr>
+        <w:tc>
+          <w:tcPr>
+            <w:tcW w:w="1710" w:type="dxa"/>
+            <w:vMerge/>
+          </w:tcPr>
+          <w:p/>
+        </w:tc>
+        <w:tc>
+          <w:tcPr>
+            <w:tcW w:w="2250" w:type="dxa"/>
+          </w:tcPr>
+          <w:p>
+            <w:r>
+              <w:t xml:space="preserve">Assign Candidate To </w:t>
+            </w:r>
+            <w:proofErr w:type="spellStart"/>
+            <w:r>
+              <w:t>Req</w:t>
+            </w:r>
+            <w:proofErr w:type="spellEnd"/>
+          </w:p>
+        </w:tc>
+        <w:tc>
+          <w:tcPr>
+            <w:tcW w:w="2340" w:type="dxa"/>
+          </w:tcPr>
+          <w:p>
+            <w:r>
+              <w:t>PUT /</w:t>
+            </w:r>
+            <w:proofErr w:type="spellStart"/>
+            <w:r>
+              <w:t>api</w:t>
+            </w:r>
+            <w:proofErr w:type="spellEnd"/>
+            <w:r>
+              <w:t>/v1/</w:t>
+            </w:r>
+            <w:proofErr w:type="spellStart"/>
+            <w:r>
+              <w:t>jobreqs</w:t>
+            </w:r>
+            <w:proofErr w:type="spellEnd"/>
+            <w:r>
+              <w:t>/</w:t>
+            </w:r>
+            <w:proofErr w:type="spellStart"/>
+            <w:r>
+              <w:t>assignCandidateToReq</w:t>
+            </w:r>
+            <w:proofErr w:type="spellEnd"/>
+            <w:r>
+              <w:t>/{</w:t>
+            </w:r>
+            <w:proofErr w:type="spellStart"/>
+            <w:r>
+              <w:t>jobId</w:t>
+            </w:r>
+            <w:proofErr w:type="spellEnd"/>
+            <w:r>
+              <w:t>}/{</w:t>
+            </w:r>
+            <w:proofErr w:type="spellStart"/>
+            <w:r>
+              <w:t>candidateId</w:t>
+            </w:r>
+            <w:proofErr w:type="spellEnd"/>
+            <w:r>
+              <w:t>}</w:t>
+            </w:r>
+          </w:p>
+        </w:tc>
+        <w:tc>
+          <w:tcPr>
+            <w:tcW w:w="1530" w:type="dxa"/>
+          </w:tcPr>
+          <w:p>
+            <w:r>
+              <w:t>Authorization: Bearer token</w:t>
+            </w:r>
+          </w:p>
+        </w:tc>
+        <w:tc>
+          <w:tcPr>
+            <w:tcW w:w="4230" w:type="dxa"/>
+          </w:tcPr>
+          <w:p/>
+        </w:tc>
+        <w:tc>
+          <w:tcPr>
+            <w:tcW w:w="3240" w:type="dxa"/>
+          </w:tcPr>
+          <w:p/>
+        </w:tc>
+      </w:tr>
+      <w:tr>
+        <w:tc>
+          <w:tcPr>
+            <w:tcW w:w="1710" w:type="dxa"/>
+          </w:tcPr>
+          <w:p>
+            <w:r>
+              <w:t xml:space="preserve">Offer </w:t>
+            </w:r>
+          </w:p>
+        </w:tc>
+        <w:tc>
+          <w:tcPr>
+            <w:tcW w:w="2250" w:type="dxa"/>
+          </w:tcPr>
+          <w:p>
+            <w:r>
+              <w:t>Create Offer Package</w:t>
+            </w:r>
+          </w:p>
+        </w:tc>
+        <w:tc>
+          <w:tcPr>
+            <w:tcW w:w="2340" w:type="dxa"/>
+          </w:tcPr>
+          <w:p>
+            <w:r>
+              <w:t>POST /</w:t>
+            </w:r>
+            <w:proofErr w:type="spellStart"/>
+            <w:r>
+              <w:t>api</w:t>
+            </w:r>
+            <w:proofErr w:type="spellEnd"/>
+            <w:r>
+              <w:t>/v1/offers</w:t>
+            </w:r>
+          </w:p>
+        </w:tc>
+        <w:tc>
+          <w:tcPr>
+            <w:tcW w:w="1530" w:type="dxa"/>
+          </w:tcPr>
+          <w:p>
+            <w:r>
+              <w:t>Authorization: Bearer token</w:t>
+            </w:r>
+          </w:p>
+        </w:tc>
+        <w:tc>
+          <w:tcPr>
+            <w:tcW w:w="4230" w:type="dxa"/>
+          </w:tcPr>
+          <w:p>
+            <w:r>
+              <w:t>{</w:t>
+            </w:r>
+          </w:p>
+          <w:p>
+            <w:r>
+              <w:t xml:space="preserve"> "</w:t>
+            </w:r>
+            <w:proofErr w:type="spellStart"/>
+            <w:r>
+              <w:t>candidateId</w:t>
+            </w:r>
+            <w:proofErr w:type="spellEnd"/>
+            <w:r>
+              <w:t>": "",</w:t>
+            </w:r>
+          </w:p>
+          <w:p>
+            <w:r>
+              <w:t xml:space="preserve"> "</w:t>
+            </w:r>
+            <w:proofErr w:type="spellStart"/>
+            <w:r>
+              <w:t>sentOut</w:t>
+            </w:r>
+            <w:proofErr w:type="spellEnd"/>
+            <w:r>
+              <w:t>": true,</w:t>
+            </w:r>
+          </w:p>
+          <w:p>
+            <w:r>
+              <w:t xml:space="preserve"> "</w:t>
+            </w:r>
+            <w:proofErr w:type="spellStart"/>
+            <w:r>
+              <w:t>benefitsPackage</w:t>
+            </w:r>
+            <w:proofErr w:type="spellEnd"/>
+            <w:r>
+              <w:t>": ""</w:t>
+            </w:r>
+          </w:p>
+          <w:p>
+            <w:r>
+              <w:t xml:space="preserve"> }</w:t>
             </w:r>
             <w:bookmarkStart w:id="0" w:name="_GoBack"/>
             <w:bookmarkEnd w:id="0"/>
-            <w:r>
-              <w:t>ields (_id, firstName, lastName, summary)</w:t>
-            </w:r>
-          </w:p>
-        </w:tc>
-      </w:tr>
-      <w:tr>
-        <w:tc>
-          <w:tcPr>
-            <w:tcW w:w="1710" w:type="dxa"/>
-            <w:vMerge w:val="restart"/>
-          </w:tcPr>
-          <w:p>
-            <w:r>
-              <w:t>Job Req</w:t>
-            </w:r>
-          </w:p>
-        </w:tc>
-        <w:tc>
-          <w:tcPr>
-            <w:tcW w:w="2250" w:type="dxa"/>
-          </w:tcPr>
-          <w:p>
-            <w:r>
-              <w:t>Create Job Req</w:t>
-            </w:r>
-          </w:p>
-        </w:tc>
-        <w:tc>
-          <w:tcPr>
-            <w:tcW w:w="2340" w:type="dxa"/>
-          </w:tcPr>
-          <w:p>
-            <w:r>
-              <w:t>POST /api/{version}/jobReqs</w:t>
-            </w:r>
+          </w:p>
+        </w:tc>
+        <w:tc>
+          <w:tcPr>
+            <w:tcW w:w="3240" w:type="dxa"/>
+          </w:tcPr>
+          <w:p/>
+        </w:tc>
+      </w:tr>
+      <w:tr>
+        <w:tc>
+          <w:tcPr>
+            <w:tcW w:w="1710" w:type="dxa"/>
+          </w:tcPr>
+          <w:p/>
+        </w:tc>
+        <w:tc>
+          <w:tcPr>
+            <w:tcW w:w="2250" w:type="dxa"/>
+          </w:tcPr>
+          <w:p>
+            <w:r>
+              <w:t>Send Offer Letter to Candidate</w:t>
+            </w:r>
+          </w:p>
+        </w:tc>
+        <w:tc>
+          <w:tcPr>
+            <w:tcW w:w="2340" w:type="dxa"/>
+          </w:tcPr>
+          <w:p>
+            <w:r>
+              <w:t>POST /</w:t>
+            </w:r>
+            <w:proofErr w:type="spellStart"/>
+            <w:r>
+              <w:t>api</w:t>
+            </w:r>
+            <w:proofErr w:type="spellEnd"/>
+            <w:r>
+              <w:t>/v1/offers/</w:t>
+            </w:r>
+            <w:proofErr w:type="spellStart"/>
+            <w:r>
+              <w:t>sendOfferLetter</w:t>
+            </w:r>
+            <w:proofErr w:type="spellEnd"/>
           </w:p>
         </w:tc>
         <w:tc>
@@ -1723,27 +2987,13 @@
           </w:p>
           <w:p>
             <w:r>
-              <w:t>"name": "Job Req 1",</w:t>
-            </w:r>
-          </w:p>
-          <w:p>
-            <w:r>
-              <w:t>"description": " desc 1",</w:t>
-            </w:r>
-          </w:p>
-          <w:p>
-            <w:r>
-              <w:t>"responsibilities": ["Develop assigned tasks","Report to Team Leader"],</w:t>
-            </w:r>
-          </w:p>
-          <w:p>
-            <w:r>
-              <w:t>"requirements": ["B.A in IT","Practical experience in Java"],</w:t>
-            </w:r>
-          </w:p>
-          <w:p>
-            <w:r>
-              <w:t>"candidateIds": [""]</w:t>
+              <w:t xml:space="preserve"> "email": "</w:t>
+            </w:r>
+            <w:r>
+              <w:t>candidate@example.com</w:t>
+            </w:r>
+            <w:r>
+              <w:t>"</w:t>
             </w:r>
           </w:p>
           <w:p>
@@ -1751,388 +3001,6 @@
               <w:t>}</w:t>
             </w:r>
           </w:p>
-        </w:tc>
-        <w:tc>
-          <w:tcPr>
-            <w:tcW w:w="3240" w:type="dxa"/>
-          </w:tcPr>
-          <w:p/>
-        </w:tc>
-      </w:tr>
-      <w:tr>
-        <w:tc>
-          <w:tcPr>
-            <w:tcW w:w="1710" w:type="dxa"/>
-            <w:vMerge/>
-          </w:tcPr>
-          <w:p/>
-        </w:tc>
-        <w:tc>
-          <w:tcPr>
-            <w:tcW w:w="2250" w:type="dxa"/>
-          </w:tcPr>
-          <w:p>
-            <w:r>
-              <w:t>Update Job Req</w:t>
-            </w:r>
-          </w:p>
-        </w:tc>
-        <w:tc>
-          <w:tcPr>
-            <w:tcW w:w="2340" w:type="dxa"/>
-          </w:tcPr>
-          <w:p>
-            <w:r>
-              <w:t>PUT /api/{version}/jobReqs/{id}</w:t>
-            </w:r>
-          </w:p>
-        </w:tc>
-        <w:tc>
-          <w:tcPr>
-            <w:tcW w:w="1530" w:type="dxa"/>
-          </w:tcPr>
-          <w:p>
-            <w:r>
-              <w:t>Authorization: Bearer token</w:t>
-            </w:r>
-          </w:p>
-        </w:tc>
-        <w:tc>
-          <w:tcPr>
-            <w:tcW w:w="4230" w:type="dxa"/>
-          </w:tcPr>
-          <w:p>
-            <w:r>
-              <w:t>{</w:t>
-            </w:r>
-          </w:p>
-          <w:p>
-            <w:r>
-              <w:t>"name": "Job Req 1.2",</w:t>
-            </w:r>
-          </w:p>
-          <w:p>
-            <w:r>
-              <w:t>"description": " desc 1",</w:t>
-            </w:r>
-          </w:p>
-          <w:p>
-            <w:r>
-              <w:t>"responsibilities": ["Develop assigned tasks","Report to Team Leader"],</w:t>
-            </w:r>
-          </w:p>
-          <w:p>
-            <w:r>
-              <w:t>"requirements": ["B.A in IT","Practical experience in Java"],</w:t>
-            </w:r>
-          </w:p>
-          <w:p>
-            <w:r>
-              <w:t>"candidateIds": [""]</w:t>
-            </w:r>
-          </w:p>
-          <w:p>
-            <w:r>
-              <w:t>}</w:t>
-            </w:r>
-          </w:p>
-        </w:tc>
-        <w:tc>
-          <w:tcPr>
-            <w:tcW w:w="3240" w:type="dxa"/>
-          </w:tcPr>
-          <w:p/>
-        </w:tc>
-      </w:tr>
-      <w:tr>
-        <w:tc>
-          <w:tcPr>
-            <w:tcW w:w="1710" w:type="dxa"/>
-            <w:vMerge/>
-          </w:tcPr>
-          <w:p/>
-        </w:tc>
-        <w:tc>
-          <w:tcPr>
-            <w:tcW w:w="2250" w:type="dxa"/>
-          </w:tcPr>
-          <w:p>
-            <w:r>
-              <w:t>Delete Job Req</w:t>
-            </w:r>
-          </w:p>
-        </w:tc>
-        <w:tc>
-          <w:tcPr>
-            <w:tcW w:w="2340" w:type="dxa"/>
-          </w:tcPr>
-          <w:p>
-            <w:r>
-              <w:t>DELETE /api/{version}/jobReqs/{id}</w:t>
-            </w:r>
-          </w:p>
-        </w:tc>
-        <w:tc>
-          <w:tcPr>
-            <w:tcW w:w="1530" w:type="dxa"/>
-          </w:tcPr>
-          <w:p>
-            <w:r>
-              <w:t>Authorization: Bearer token</w:t>
-            </w:r>
-          </w:p>
-        </w:tc>
-        <w:tc>
-          <w:tcPr>
-            <w:tcW w:w="4230" w:type="dxa"/>
-          </w:tcPr>
-          <w:p/>
-        </w:tc>
-        <w:tc>
-          <w:tcPr>
-            <w:tcW w:w="3240" w:type="dxa"/>
-          </w:tcPr>
-          <w:p/>
-        </w:tc>
-      </w:tr>
-      <w:tr>
-        <w:tc>
-          <w:tcPr>
-            <w:tcW w:w="1710" w:type="dxa"/>
-            <w:vMerge/>
-          </w:tcPr>
-          <w:p/>
-        </w:tc>
-        <w:tc>
-          <w:tcPr>
-            <w:tcW w:w="2250" w:type="dxa"/>
-          </w:tcPr>
-          <w:p>
-            <w:r>
-              <w:t>Get a Job Req</w:t>
-            </w:r>
-          </w:p>
-        </w:tc>
-        <w:tc>
-          <w:tcPr>
-            <w:tcW w:w="2340" w:type="dxa"/>
-          </w:tcPr>
-          <w:p>
-            <w:r>
-              <w:t>GET /api/{version}/jobReqs/{id}</w:t>
-            </w:r>
-          </w:p>
-        </w:tc>
-        <w:tc>
-          <w:tcPr>
-            <w:tcW w:w="1530" w:type="dxa"/>
-          </w:tcPr>
-          <w:p>
-            <w:r>
-              <w:t>Authorization: Bearer token</w:t>
-            </w:r>
-          </w:p>
-        </w:tc>
-        <w:tc>
-          <w:tcPr>
-            <w:tcW w:w="4230" w:type="dxa"/>
-          </w:tcPr>
-          <w:p/>
-        </w:tc>
-        <w:tc>
-          <w:tcPr>
-            <w:tcW w:w="3240" w:type="dxa"/>
-          </w:tcPr>
-          <w:p>
-            <w:r>
-              <w:t>JobReq entity</w:t>
-            </w:r>
-          </w:p>
-        </w:tc>
-      </w:tr>
-      <w:tr>
-        <w:tc>
-          <w:tcPr>
-            <w:tcW w:w="1710" w:type="dxa"/>
-            <w:vMerge/>
-          </w:tcPr>
-          <w:p/>
-        </w:tc>
-        <w:tc>
-          <w:tcPr>
-            <w:tcW w:w="2250" w:type="dxa"/>
-          </w:tcPr>
-          <w:p>
-            <w:r>
-              <w:t>Search For Reqs (Job Listings)</w:t>
-            </w:r>
-          </w:p>
-        </w:tc>
-        <w:tc>
-          <w:tcPr>
-            <w:tcW w:w="2340" w:type="dxa"/>
-          </w:tcPr>
-          <w:p>
-            <w:r>
-              <w:t>GET /api/v1/jobreqs/searchForReqs/{name}/{description}/{requirements}</w:t>
-            </w:r>
-            <w:r>
-              <w:tab/>
-              <w:t xml:space="preserve">                               </w:t>
-            </w:r>
-            <w:r>
-              <w:lastRenderedPageBreak/>
-              <w:t>(if one is unspecified, null needs to appear)</w:t>
-            </w:r>
-          </w:p>
-        </w:tc>
-        <w:tc>
-          <w:tcPr>
-            <w:tcW w:w="1530" w:type="dxa"/>
-          </w:tcPr>
-          <w:p>
-            <w:r>
-              <w:lastRenderedPageBreak/>
-              <w:t>Authorization: Bearer token</w:t>
-            </w:r>
-          </w:p>
-        </w:tc>
-        <w:tc>
-          <w:tcPr>
-            <w:tcW w:w="4230" w:type="dxa"/>
-          </w:tcPr>
-          <w:p/>
-        </w:tc>
-        <w:tc>
-          <w:tcPr>
-            <w:tcW w:w="3240" w:type="dxa"/>
-          </w:tcPr>
-          <w:p>
-            <w:r>
-              <w:t>JobReq entities</w:t>
-            </w:r>
-          </w:p>
-        </w:tc>
-      </w:tr>
-      <w:tr>
-        <w:tc>
-          <w:tcPr>
-            <w:tcW w:w="1710" w:type="dxa"/>
-            <w:vMerge/>
-          </w:tcPr>
-          <w:p/>
-        </w:tc>
-        <w:tc>
-          <w:tcPr>
-            <w:tcW w:w="2250" w:type="dxa"/>
-          </w:tcPr>
-          <w:p>
-            <w:r>
-              <w:t>Assign Candidate To Req</w:t>
-            </w:r>
-          </w:p>
-        </w:tc>
-        <w:tc>
-          <w:tcPr>
-            <w:tcW w:w="2340" w:type="dxa"/>
-          </w:tcPr>
-          <w:p>
-            <w:r>
-              <w:t>PUT /api/v1/jobreqs/assignCandidateToReq/{jobId}/{candidateId}</w:t>
-            </w:r>
-          </w:p>
-        </w:tc>
-        <w:tc>
-          <w:tcPr>
-            <w:tcW w:w="1530" w:type="dxa"/>
-          </w:tcPr>
-          <w:p>
-            <w:r>
-              <w:t>Authorization: Bearer token</w:t>
-            </w:r>
-          </w:p>
-        </w:tc>
-        <w:tc>
-          <w:tcPr>
-            <w:tcW w:w="4230" w:type="dxa"/>
-          </w:tcPr>
-          <w:p/>
-        </w:tc>
-        <w:tc>
-          <w:tcPr>
-            <w:tcW w:w="3240" w:type="dxa"/>
-          </w:tcPr>
-          <w:p/>
-        </w:tc>
-      </w:tr>
-      <w:tr>
-        <w:tc>
-          <w:tcPr>
-            <w:tcW w:w="1710" w:type="dxa"/>
-          </w:tcPr>
-          <w:p/>
-        </w:tc>
-        <w:tc>
-          <w:tcPr>
-            <w:tcW w:w="2250" w:type="dxa"/>
-          </w:tcPr>
-          <w:p/>
-        </w:tc>
-        <w:tc>
-          <w:tcPr>
-            <w:tcW w:w="2340" w:type="dxa"/>
-          </w:tcPr>
-          <w:p/>
-        </w:tc>
-        <w:tc>
-          <w:tcPr>
-            <w:tcW w:w="1530" w:type="dxa"/>
-          </w:tcPr>
-          <w:p/>
-        </w:tc>
-        <w:tc>
-          <w:tcPr>
-            <w:tcW w:w="4230" w:type="dxa"/>
-          </w:tcPr>
-          <w:p/>
-        </w:tc>
-        <w:tc>
-          <w:tcPr>
-            <w:tcW w:w="3240" w:type="dxa"/>
-          </w:tcPr>
-          <w:p/>
-        </w:tc>
-      </w:tr>
-      <w:tr>
-        <w:tc>
-          <w:tcPr>
-            <w:tcW w:w="1710" w:type="dxa"/>
-          </w:tcPr>
-          <w:p/>
-        </w:tc>
-        <w:tc>
-          <w:tcPr>
-            <w:tcW w:w="2250" w:type="dxa"/>
-          </w:tcPr>
-          <w:p/>
-        </w:tc>
-        <w:tc>
-          <w:tcPr>
-            <w:tcW w:w="2340" w:type="dxa"/>
-          </w:tcPr>
-          <w:p/>
-        </w:tc>
-        <w:tc>
-          <w:tcPr>
-            <w:tcW w:w="1530" w:type="dxa"/>
-          </w:tcPr>
-          <w:p/>
-        </w:tc>
-        <w:tc>
-          <w:tcPr>
-            <w:tcW w:w="4230" w:type="dxa"/>
-          </w:tcPr>
-          <w:p/>
         </w:tc>
         <w:tc>
           <w:tcPr>

</xml_diff>

<commit_message>
Offers service - Create Offer and Offer Package
</commit_message>
<xml_diff>
--- a/Server/API Specs.docx
+++ b/Server/API Specs.docx
@@ -159,15 +159,7 @@
           </w:tcPr>
           <w:p>
             <w:r>
-              <w:t>POST /</w:t>
-            </w:r>
-            <w:proofErr w:type="spellStart"/>
-            <w:r>
-              <w:t>api</w:t>
-            </w:r>
-            <w:proofErr w:type="spellEnd"/>
-            <w:r>
-              <w:t>/{version}/accounts/login</w:t>
+              <w:t>POST /api/{version}/accounts/login</w:t>
             </w:r>
           </w:p>
         </w:tc>
@@ -188,15 +180,7 @@
           </w:p>
           <w:p>
             <w:r>
-              <w:t>"</w:t>
-            </w:r>
-            <w:proofErr w:type="spellStart"/>
-            <w:r>
-              <w:t>username":"admin</w:t>
-            </w:r>
-            <w:proofErr w:type="spellEnd"/>
-            <w:r>
-              <w:t>", "password":"1"</w:t>
+              <w:t>"username":"admin", "password":"1"</w:t>
             </w:r>
           </w:p>
           <w:p>
@@ -250,15 +234,7 @@
           </w:tcPr>
           <w:p>
             <w:r>
-              <w:t>POST /</w:t>
-            </w:r>
-            <w:proofErr w:type="spellStart"/>
-            <w:r>
-              <w:t>api</w:t>
-            </w:r>
-            <w:proofErr w:type="spellEnd"/>
-            <w:r>
-              <w:t>/{version}/accounts</w:t>
+              <w:t>POST /api/{version}/accounts</w:t>
             </w:r>
           </w:p>
         </w:tc>
@@ -298,28 +274,12 @@
           </w:p>
           <w:p>
             <w:r>
-              <w:t>"</w:t>
-            </w:r>
-            <w:proofErr w:type="spellStart"/>
-            <w:r>
-              <w:t>workPhone</w:t>
-            </w:r>
-            <w:proofErr w:type="spellEnd"/>
-            <w:r>
-              <w:t>": "1111111",</w:t>
-            </w:r>
-          </w:p>
-          <w:p>
-            <w:r>
-              <w:t>"</w:t>
-            </w:r>
-            <w:proofErr w:type="spellStart"/>
-            <w:r>
-              <w:t>homePhone</w:t>
-            </w:r>
-            <w:proofErr w:type="spellEnd"/>
-            <w:r>
-              <w:t>": "1111111",</w:t>
+              <w:t>"workPhone": "1111111",</w:t>
+            </w:r>
+          </w:p>
+          <w:p>
+            <w:r>
+              <w:t>"homePhone": "1111111",</w:t>
             </w:r>
           </w:p>
           <w:p>
@@ -334,28 +294,12 @@
           </w:p>
           <w:p>
             <w:r>
-              <w:t>"</w:t>
-            </w:r>
-            <w:proofErr w:type="spellStart"/>
-            <w:r>
-              <w:t>firstName</w:t>
-            </w:r>
-            <w:proofErr w:type="spellEnd"/>
-            <w:r>
-              <w:t>": "Tim",</w:t>
-            </w:r>
-          </w:p>
-          <w:p>
-            <w:r>
-              <w:t>"</w:t>
-            </w:r>
-            <w:proofErr w:type="spellStart"/>
-            <w:r>
-              <w:t>lastName</w:t>
-            </w:r>
-            <w:proofErr w:type="spellEnd"/>
-            <w:r>
-              <w:t>": "Ho 1",</w:t>
+              <w:t>"firstName": "Tim",</w:t>
+            </w:r>
+          </w:p>
+          <w:p>
+            <w:r>
+              <w:t>"lastName": "Ho 1",</w:t>
             </w:r>
           </w:p>
           <w:p>
@@ -400,15 +344,7 @@
           </w:tcPr>
           <w:p>
             <w:r>
-              <w:t>PUT /</w:t>
-            </w:r>
-            <w:proofErr w:type="spellStart"/>
-            <w:r>
-              <w:t>api</w:t>
-            </w:r>
-            <w:proofErr w:type="spellEnd"/>
-            <w:r>
-              <w:t>/{version}/accounts/{id}</w:t>
+              <w:t>PUT /api/{version}/accounts/{id}</w:t>
             </w:r>
           </w:p>
         </w:tc>
@@ -438,28 +374,12 @@
           </w:p>
           <w:p>
             <w:r>
-              <w:t>"</w:t>
-            </w:r>
-            <w:proofErr w:type="spellStart"/>
-            <w:r>
-              <w:t>workPhone</w:t>
-            </w:r>
-            <w:proofErr w:type="spellEnd"/>
-            <w:r>
-              <w:t>": "",</w:t>
-            </w:r>
-          </w:p>
-          <w:p>
-            <w:r>
-              <w:t>"</w:t>
-            </w:r>
-            <w:proofErr w:type="spellStart"/>
-            <w:r>
-              <w:t>homePhone</w:t>
-            </w:r>
-            <w:proofErr w:type="spellEnd"/>
-            <w:r>
-              <w:t>": "",</w:t>
+              <w:t>"workPhone": "",</w:t>
+            </w:r>
+          </w:p>
+          <w:p>
+            <w:r>
+              <w:t>"homePhone": "",</w:t>
             </w:r>
           </w:p>
           <w:p>
@@ -474,28 +394,12 @@
           </w:p>
           <w:p>
             <w:r>
-              <w:t>"</w:t>
-            </w:r>
-            <w:proofErr w:type="spellStart"/>
-            <w:r>
-              <w:t>firstName</w:t>
-            </w:r>
-            <w:proofErr w:type="spellEnd"/>
-            <w:r>
-              <w:t>": "Tim",</w:t>
-            </w:r>
-          </w:p>
-          <w:p>
-            <w:r>
-              <w:t>"</w:t>
-            </w:r>
-            <w:proofErr w:type="spellStart"/>
-            <w:r>
-              <w:t>lastName</w:t>
-            </w:r>
-            <w:proofErr w:type="spellEnd"/>
-            <w:r>
-              <w:t>": "Ho 1.2",</w:t>
+              <w:t>"firstName": "Tim",</w:t>
+            </w:r>
+          </w:p>
+          <w:p>
+            <w:r>
+              <w:t>"lastName": "Ho 1.2",</w:t>
             </w:r>
           </w:p>
           <w:p>
@@ -540,15 +444,7 @@
           </w:tcPr>
           <w:p>
             <w:r>
-              <w:t>GET /</w:t>
-            </w:r>
-            <w:proofErr w:type="spellStart"/>
-            <w:r>
-              <w:t>api</w:t>
-            </w:r>
-            <w:proofErr w:type="spellEnd"/>
-            <w:r>
-              <w:t>/{version}/accounts/{id}</w:t>
+              <w:t>GET /api/{version}/accounts/{id}</w:t>
             </w:r>
           </w:p>
         </w:tc>
@@ -603,23 +499,7 @@
           </w:tcPr>
           <w:p>
             <w:r>
-              <w:t>GET /</w:t>
-            </w:r>
-            <w:proofErr w:type="spellStart"/>
-            <w:r>
-              <w:t>api</w:t>
-            </w:r>
-            <w:proofErr w:type="spellEnd"/>
-            <w:r>
-              <w:t>/{version}/accounts/</w:t>
-            </w:r>
-            <w:proofErr w:type="spellStart"/>
-            <w:r>
-              <w:t>findByUsername</w:t>
-            </w:r>
-            <w:proofErr w:type="spellEnd"/>
-            <w:r>
-              <w:t>/{username}</w:t>
+              <w:t>GET /api/{version}/accounts/findByUsername/{username}</w:t>
             </w:r>
           </w:p>
         </w:tc>
@@ -674,23 +554,7 @@
           </w:tcPr>
           <w:p>
             <w:r>
-              <w:t>PUT /</w:t>
-            </w:r>
-            <w:proofErr w:type="spellStart"/>
-            <w:r>
-              <w:t>api</w:t>
-            </w:r>
-            <w:proofErr w:type="spellEnd"/>
-            <w:r>
-              <w:t>/{version}/accounts/</w:t>
-            </w:r>
-            <w:proofErr w:type="spellStart"/>
-            <w:r>
-              <w:t>changePassword</w:t>
-            </w:r>
-            <w:proofErr w:type="spellEnd"/>
-            <w:r>
-              <w:t>/{id}</w:t>
+              <w:t>PUT /api/{version}/accounts/changePassword/{id}</w:t>
             </w:r>
           </w:p>
         </w:tc>
@@ -715,15 +579,7 @@
           </w:p>
           <w:p>
             <w:r>
-              <w:t>"</w:t>
-            </w:r>
-            <w:proofErr w:type="spellStart"/>
-            <w:r>
-              <w:t>newPassord</w:t>
-            </w:r>
-            <w:proofErr w:type="spellEnd"/>
-            <w:r>
-              <w:t>": ""</w:t>
+              <w:t>"newPassord": ""</w:t>
             </w:r>
           </w:p>
           <w:p>
@@ -767,21 +623,55 @@
           </w:tcPr>
           <w:p>
             <w:r>
-              <w:t>POST /</w:t>
-            </w:r>
-            <w:proofErr w:type="spellStart"/>
-            <w:r>
-              <w:t>api</w:t>
-            </w:r>
-            <w:proofErr w:type="spellEnd"/>
-            <w:r>
-              <w:t>/{version}/profiles/{</w:t>
-            </w:r>
-            <w:proofErr w:type="spellStart"/>
-            <w:r>
-              <w:t>candidateId</w:t>
-            </w:r>
-            <w:proofErr w:type="spellEnd"/>
+              <w:t>POST /api/{version}/profiles/{candidateId}</w:t>
+            </w:r>
+          </w:p>
+        </w:tc>
+        <w:tc>
+          <w:tcPr>
+            <w:tcW w:w="1530" w:type="dxa"/>
+          </w:tcPr>
+          <w:p>
+            <w:r>
+              <w:t>Authorization: Bearer token</w:t>
+            </w:r>
+          </w:p>
+        </w:tc>
+        <w:tc>
+          <w:tcPr>
+            <w:tcW w:w="4230" w:type="dxa"/>
+          </w:tcPr>
+          <w:p>
+            <w:r>
+              <w:t>{</w:t>
+            </w:r>
+          </w:p>
+          <w:p>
+            <w:r>
+              <w:t>"title": "SSE 33",</w:t>
+            </w:r>
+          </w:p>
+          <w:p>
+            <w:r>
+              <w:t>"background": "Technologies 33",</w:t>
+            </w:r>
+          </w:p>
+          <w:p>
+            <w:r>
+              <w:t>"industry": "Software Engineering 33",</w:t>
+            </w:r>
+          </w:p>
+          <w:p>
+            <w:r>
+              <w:t>"yearsOfExperience": 5,</w:t>
+            </w:r>
+          </w:p>
+          <w:p>
+            <w:r>
+              <w:t>"summary":"Sum 1"</w:t>
+            </w:r>
+          </w:p>
+          <w:p>
             <w:r>
               <w:t>}</w:t>
             </w:r>
@@ -789,6 +679,41 @@
         </w:tc>
         <w:tc>
           <w:tcPr>
+            <w:tcW w:w="3240" w:type="dxa"/>
+          </w:tcPr>
+          <w:p/>
+        </w:tc>
+      </w:tr>
+      <w:tr>
+        <w:tc>
+          <w:tcPr>
+            <w:tcW w:w="1710" w:type="dxa"/>
+            <w:vMerge/>
+          </w:tcPr>
+          <w:p/>
+        </w:tc>
+        <w:tc>
+          <w:tcPr>
+            <w:tcW w:w="2250" w:type="dxa"/>
+          </w:tcPr>
+          <w:p>
+            <w:r>
+              <w:t>Update Profile</w:t>
+            </w:r>
+          </w:p>
+        </w:tc>
+        <w:tc>
+          <w:tcPr>
+            <w:tcW w:w="2340" w:type="dxa"/>
+          </w:tcPr>
+          <w:p>
+            <w:r>
+              <w:t>PUT /api/{version}/profiles</w:t>
+            </w:r>
+          </w:p>
+        </w:tc>
+        <w:tc>
+          <w:tcPr>
             <w:tcW w:w="1530" w:type="dxa"/>
           </w:tcPr>
           <w:p>
@@ -808,7 +733,7 @@
           </w:p>
           <w:p>
             <w:r>
-              <w:t>"title": "SSE 33",</w:t>
+              <w:t>"title": "SSE 33.11",</w:t>
             </w:r>
           </w:p>
           <w:p>
@@ -823,28 +748,12 @@
           </w:p>
           <w:p>
             <w:r>
-              <w:t>"</w:t>
-            </w:r>
-            <w:proofErr w:type="spellStart"/>
-            <w:r>
-              <w:t>yearsOfExperience</w:t>
-            </w:r>
-            <w:proofErr w:type="spellEnd"/>
-            <w:r>
-              <w:t>": 5,</w:t>
-            </w:r>
-          </w:p>
-          <w:p>
-            <w:r>
-              <w:t>"</w:t>
-            </w:r>
-            <w:proofErr w:type="spellStart"/>
-            <w:r>
-              <w:t>summary":"Sum</w:t>
-            </w:r>
-            <w:proofErr w:type="spellEnd"/>
-            <w:r>
-              <w:t xml:space="preserve"> 1"</w:t>
+              <w:t>"yearsOfExperience": 5,</w:t>
+            </w:r>
+          </w:p>
+          <w:p>
+            <w:r>
+              <w:t>"summary":"Sum 1"</w:t>
             </w:r>
           </w:p>
           <w:p>
@@ -874,25 +783,17 @@
           </w:tcPr>
           <w:p>
             <w:r>
-              <w:t>Update Profile</w:t>
-            </w:r>
-          </w:p>
-        </w:tc>
-        <w:tc>
-          <w:tcPr>
-            <w:tcW w:w="2340" w:type="dxa"/>
-          </w:tcPr>
-          <w:p>
-            <w:r>
-              <w:t>PUT /</w:t>
-            </w:r>
-            <w:proofErr w:type="spellStart"/>
-            <w:r>
-              <w:t>api</w:t>
-            </w:r>
-            <w:proofErr w:type="spellEnd"/>
-            <w:r>
-              <w:t>/{version}/profiles</w:t>
+              <w:t>Get Profile</w:t>
+            </w:r>
+          </w:p>
+        </w:tc>
+        <w:tc>
+          <w:tcPr>
+            <w:tcW w:w="2340" w:type="dxa"/>
+          </w:tcPr>
+          <w:p>
+            <w:r>
+              <w:t>GET /api/{version}/profiles/{id}</w:t>
             </w:r>
           </w:p>
         </w:tc>
@@ -910,6 +811,61 @@
           <w:tcPr>
             <w:tcW w:w="4230" w:type="dxa"/>
           </w:tcPr>
+          <w:p/>
+        </w:tc>
+        <w:tc>
+          <w:tcPr>
+            <w:tcW w:w="3240" w:type="dxa"/>
+          </w:tcPr>
+          <w:p>
+            <w:r>
+              <w:t>Profile entity</w:t>
+            </w:r>
+          </w:p>
+        </w:tc>
+      </w:tr>
+      <w:tr>
+        <w:tc>
+          <w:tcPr>
+            <w:tcW w:w="1710" w:type="dxa"/>
+            <w:vMerge/>
+          </w:tcPr>
+          <w:p/>
+        </w:tc>
+        <w:tc>
+          <w:tcPr>
+            <w:tcW w:w="2250" w:type="dxa"/>
+          </w:tcPr>
+          <w:p>
+            <w:r>
+              <w:t>Create Company Contact</w:t>
+            </w:r>
+          </w:p>
+        </w:tc>
+        <w:tc>
+          <w:tcPr>
+            <w:tcW w:w="2340" w:type="dxa"/>
+          </w:tcPr>
+          <w:p>
+            <w:r>
+              <w:t>POST /api/{version}/profiles/companyContact</w:t>
+            </w:r>
+          </w:p>
+        </w:tc>
+        <w:tc>
+          <w:tcPr>
+            <w:tcW w:w="1530" w:type="dxa"/>
+          </w:tcPr>
+          <w:p>
+            <w:r>
+              <w:t>Authorization: Bearer token</w:t>
+            </w:r>
+          </w:p>
+        </w:tc>
+        <w:tc>
+          <w:tcPr>
+            <w:tcW w:w="4230" w:type="dxa"/>
+          </w:tcPr>
           <w:p>
             <w:r>
               <w:t>{</w:t>
@@ -917,43 +873,37 @@
           </w:p>
           <w:p>
             <w:r>
-              <w:t>"title": "SSE 33.11",</w:t>
-            </w:r>
-          </w:p>
-          <w:p>
-            <w:r>
-              <w:t>"background": "Technologies 33",</w:t>
-            </w:r>
-          </w:p>
-          <w:p>
-            <w:r>
-              <w:t>"industry": "Software Engineering 33",</w:t>
-            </w:r>
-          </w:p>
-          <w:p>
-            <w:r>
-              <w:t>"</w:t>
-            </w:r>
-            <w:proofErr w:type="spellStart"/>
-            <w:r>
-              <w:t>yearsOfExperience</w:t>
-            </w:r>
-            <w:proofErr w:type="spellEnd"/>
-            <w:r>
-              <w:t>": 5,</w:t>
-            </w:r>
-          </w:p>
-          <w:p>
-            <w:r>
-              <w:t>"</w:t>
-            </w:r>
-            <w:proofErr w:type="spellStart"/>
-            <w:r>
-              <w:t>summary":"Sum</w:t>
-            </w:r>
-            <w:proofErr w:type="spellEnd"/>
-            <w:r>
-              <w:t xml:space="preserve"> 1"</w:t>
+              <w:t>"name": "sony1",</w:t>
+            </w:r>
+          </w:p>
+          <w:p>
+            <w:r>
+              <w:t>"title": "Manager",</w:t>
+            </w:r>
+          </w:p>
+          <w:p>
+            <w:r>
+              <w:t>"address": "Addr 1",</w:t>
+            </w:r>
+          </w:p>
+          <w:p>
+            <w:r>
+              <w:t>"email": "sony1@gmail.com",</w:t>
+            </w:r>
+          </w:p>
+          <w:p>
+            <w:r>
+              <w:t>"phoneNumber": "111111",</w:t>
+            </w:r>
+          </w:p>
+          <w:p>
+            <w:r>
+              <w:t>"cellNumber": "11111",</w:t>
+            </w:r>
+          </w:p>
+          <w:p>
+            <w:r>
+              <w:t>"type": "HIRING_MANAGER"</w:t>
             </w:r>
           </w:p>
           <w:p>
@@ -983,25 +933,17 @@
           </w:tcPr>
           <w:p>
             <w:r>
-              <w:t>Get Profile</w:t>
-            </w:r>
-          </w:p>
-        </w:tc>
-        <w:tc>
-          <w:tcPr>
-            <w:tcW w:w="2340" w:type="dxa"/>
-          </w:tcPr>
-          <w:p>
-            <w:r>
-              <w:t>GET /</w:t>
-            </w:r>
-            <w:proofErr w:type="spellStart"/>
-            <w:r>
-              <w:t>api</w:t>
-            </w:r>
-            <w:proofErr w:type="spellEnd"/>
-            <w:r>
-              <w:t>/{version}/profiles/{id}</w:t>
+              <w:t>Update Company Contact</w:t>
+            </w:r>
+          </w:p>
+        </w:tc>
+        <w:tc>
+          <w:tcPr>
+            <w:tcW w:w="2340" w:type="dxa"/>
+          </w:tcPr>
+          <w:p>
+            <w:r>
+              <w:t>PUT /api/{version}/profiles/companyContact/{companyContactId}</w:t>
             </w:r>
           </w:p>
         </w:tc>
@@ -1019,58 +961,89 @@
           <w:tcPr>
             <w:tcW w:w="4230" w:type="dxa"/>
           </w:tcPr>
-          <w:p/>
-        </w:tc>
-        <w:tc>
-          <w:tcPr>
-            <w:tcW w:w="3240" w:type="dxa"/>
-          </w:tcPr>
-          <w:p>
-            <w:r>
-              <w:t>Profile entity</w:t>
-            </w:r>
-          </w:p>
-        </w:tc>
-      </w:tr>
-      <w:tr>
-        <w:tc>
-          <w:tcPr>
-            <w:tcW w:w="1710" w:type="dxa"/>
-            <w:vMerge/>
-          </w:tcPr>
-          <w:p/>
-        </w:tc>
-        <w:tc>
-          <w:tcPr>
-            <w:tcW w:w="2250" w:type="dxa"/>
-          </w:tcPr>
-          <w:p>
-            <w:r>
-              <w:t>Create Company Contact</w:t>
-            </w:r>
-          </w:p>
-        </w:tc>
-        <w:tc>
-          <w:tcPr>
-            <w:tcW w:w="2340" w:type="dxa"/>
-          </w:tcPr>
-          <w:p>
-            <w:r>
-              <w:t>POST /</w:t>
-            </w:r>
-            <w:proofErr w:type="spellStart"/>
-            <w:r>
-              <w:t>api</w:t>
-            </w:r>
-            <w:proofErr w:type="spellEnd"/>
-            <w:r>
-              <w:t>/{version}/profiles/</w:t>
-            </w:r>
-            <w:proofErr w:type="spellStart"/>
-            <w:r>
-              <w:t>companyContact</w:t>
-            </w:r>
-            <w:proofErr w:type="spellEnd"/>
+          <w:p>
+            <w:r>
+              <w:t>{</w:t>
+            </w:r>
+          </w:p>
+          <w:p>
+            <w:r>
+              <w:t xml:space="preserve">"name": "sony1.2", </w:t>
+            </w:r>
+          </w:p>
+          <w:p>
+            <w:r>
+              <w:t>"title": "Manager",</w:t>
+            </w:r>
+          </w:p>
+          <w:p>
+            <w:r>
+              <w:t>"address": "Addr 1",</w:t>
+            </w:r>
+          </w:p>
+          <w:p>
+            <w:r>
+              <w:t>"email": "sony1.2@gmail.com",</w:t>
+            </w:r>
+          </w:p>
+          <w:p>
+            <w:r>
+              <w:t>"phoneNumber": "111111",</w:t>
+            </w:r>
+          </w:p>
+          <w:p>
+            <w:r>
+              <w:t>"cellNumber": "11111",</w:t>
+            </w:r>
+          </w:p>
+          <w:p>
+            <w:r>
+              <w:t>"type": "HIRING_MANAGER"</w:t>
+            </w:r>
+          </w:p>
+          <w:p>
+            <w:r>
+              <w:t>}</w:t>
+            </w:r>
+          </w:p>
+        </w:tc>
+        <w:tc>
+          <w:tcPr>
+            <w:tcW w:w="3240" w:type="dxa"/>
+          </w:tcPr>
+          <w:p/>
+        </w:tc>
+      </w:tr>
+      <w:tr>
+        <w:tc>
+          <w:tcPr>
+            <w:tcW w:w="1710" w:type="dxa"/>
+            <w:vMerge w:val="restart"/>
+          </w:tcPr>
+          <w:p>
+            <w:r>
+              <w:t>Candidate</w:t>
+            </w:r>
+          </w:p>
+        </w:tc>
+        <w:tc>
+          <w:tcPr>
+            <w:tcW w:w="2250" w:type="dxa"/>
+          </w:tcPr>
+          <w:p>
+            <w:r>
+              <w:t>Create Candidate</w:t>
+            </w:r>
+          </w:p>
+        </w:tc>
+        <w:tc>
+          <w:tcPr>
+            <w:tcW w:w="2340" w:type="dxa"/>
+          </w:tcPr>
+          <w:p>
+            <w:r>
+              <w:t>POST /api/{version}/candidates</w:t>
+            </w:r>
           </w:p>
         </w:tc>
         <w:tc>
@@ -1094,302 +1067,12 @@
           </w:p>
           <w:p>
             <w:r>
-              <w:t>"name": "sony1",</w:t>
-            </w:r>
-          </w:p>
-          <w:p>
-            <w:r>
-              <w:t>"title": "Manager",</w:t>
-            </w:r>
-          </w:p>
-          <w:p>
-            <w:r>
-              <w:t>"address": "</w:t>
-            </w:r>
-            <w:proofErr w:type="spellStart"/>
-            <w:r>
-              <w:t>Addr</w:t>
-            </w:r>
-            <w:proofErr w:type="spellEnd"/>
-            <w:r>
-              <w:t xml:space="preserve"> 1",</w:t>
-            </w:r>
-          </w:p>
-          <w:p>
-            <w:r>
-              <w:t>"email": "sony1@gmail.com",</w:t>
-            </w:r>
-          </w:p>
-          <w:p>
-            <w:r>
-              <w:t>"</w:t>
-            </w:r>
-            <w:proofErr w:type="spellStart"/>
-            <w:r>
-              <w:t>phoneNumber</w:t>
-            </w:r>
-            <w:proofErr w:type="spellEnd"/>
-            <w:r>
-              <w:t>": "111111",</w:t>
-            </w:r>
-          </w:p>
-          <w:p>
-            <w:r>
-              <w:t>"</w:t>
-            </w:r>
-            <w:proofErr w:type="spellStart"/>
-            <w:r>
-              <w:t>cellNumber</w:t>
-            </w:r>
-            <w:proofErr w:type="spellEnd"/>
-            <w:r>
-              <w:t>": "11111",</w:t>
-            </w:r>
-          </w:p>
-          <w:p>
-            <w:r>
-              <w:t>"type": "HIRING_MANAGER"</w:t>
-            </w:r>
-          </w:p>
-          <w:p>
-            <w:r>
-              <w:t>}</w:t>
-            </w:r>
-          </w:p>
-        </w:tc>
-        <w:tc>
-          <w:tcPr>
-            <w:tcW w:w="3240" w:type="dxa"/>
-          </w:tcPr>
-          <w:p/>
-        </w:tc>
-      </w:tr>
-      <w:tr>
-        <w:tc>
-          <w:tcPr>
-            <w:tcW w:w="1710" w:type="dxa"/>
-            <w:vMerge/>
-          </w:tcPr>
-          <w:p/>
-        </w:tc>
-        <w:tc>
-          <w:tcPr>
-            <w:tcW w:w="2250" w:type="dxa"/>
-          </w:tcPr>
-          <w:p>
-            <w:r>
-              <w:t>Update Company Contact</w:t>
-            </w:r>
-          </w:p>
-        </w:tc>
-        <w:tc>
-          <w:tcPr>
-            <w:tcW w:w="2340" w:type="dxa"/>
-          </w:tcPr>
-          <w:p>
-            <w:r>
-              <w:t>PUT /</w:t>
-            </w:r>
-            <w:proofErr w:type="spellStart"/>
-            <w:r>
-              <w:t>api</w:t>
-            </w:r>
-            <w:proofErr w:type="spellEnd"/>
-            <w:r>
-              <w:t>/{version}/profiles/</w:t>
-            </w:r>
-            <w:proofErr w:type="spellStart"/>
-            <w:r>
-              <w:t>companyContact</w:t>
-            </w:r>
-            <w:proofErr w:type="spellEnd"/>
-            <w:r>
-              <w:t>/{</w:t>
-            </w:r>
-            <w:proofErr w:type="spellStart"/>
-            <w:r>
-              <w:t>companyContactId</w:t>
-            </w:r>
-            <w:proofErr w:type="spellEnd"/>
-            <w:r>
-              <w:t>}</w:t>
-            </w:r>
-          </w:p>
-        </w:tc>
-        <w:tc>
-          <w:tcPr>
-            <w:tcW w:w="1530" w:type="dxa"/>
-          </w:tcPr>
-          <w:p>
-            <w:r>
-              <w:t>Authorization: Bearer token</w:t>
-            </w:r>
-          </w:p>
-        </w:tc>
-        <w:tc>
-          <w:tcPr>
-            <w:tcW w:w="4230" w:type="dxa"/>
-          </w:tcPr>
-          <w:p>
-            <w:r>
-              <w:t>{</w:t>
-            </w:r>
-          </w:p>
-          <w:p>
-            <w:r>
-              <w:t xml:space="preserve">"name": "sony1.2", </w:t>
-            </w:r>
-          </w:p>
-          <w:p>
-            <w:r>
-              <w:t>"title": "Manager",</w:t>
-            </w:r>
-          </w:p>
-          <w:p>
-            <w:r>
-              <w:t>"address": "</w:t>
-            </w:r>
-            <w:proofErr w:type="spellStart"/>
-            <w:r>
-              <w:t>Addr</w:t>
-            </w:r>
-            <w:proofErr w:type="spellEnd"/>
-            <w:r>
-              <w:t xml:space="preserve"> 1",</w:t>
-            </w:r>
-          </w:p>
-          <w:p>
-            <w:r>
-              <w:t>"email": "sony1.2@gmail.com",</w:t>
-            </w:r>
-          </w:p>
-          <w:p>
-            <w:r>
-              <w:t>"</w:t>
-            </w:r>
-            <w:proofErr w:type="spellStart"/>
-            <w:r>
-              <w:t>phoneNumber</w:t>
-            </w:r>
-            <w:proofErr w:type="spellEnd"/>
-            <w:r>
-              <w:t>": "111111",</w:t>
-            </w:r>
-          </w:p>
-          <w:p>
-            <w:r>
-              <w:t>"</w:t>
-            </w:r>
-            <w:proofErr w:type="spellStart"/>
-            <w:r>
-              <w:t>cellNumber</w:t>
-            </w:r>
-            <w:proofErr w:type="spellEnd"/>
-            <w:r>
-              <w:t>": "11111",</w:t>
-            </w:r>
-          </w:p>
-          <w:p>
-            <w:r>
-              <w:t>"type": "HIRING_MANAGER"</w:t>
-            </w:r>
-          </w:p>
-          <w:p>
-            <w:r>
-              <w:t>}</w:t>
-            </w:r>
-          </w:p>
-        </w:tc>
-        <w:tc>
-          <w:tcPr>
-            <w:tcW w:w="3240" w:type="dxa"/>
-          </w:tcPr>
-          <w:p/>
-        </w:tc>
-      </w:tr>
-      <w:tr>
-        <w:tc>
-          <w:tcPr>
-            <w:tcW w:w="1710" w:type="dxa"/>
-            <w:vMerge w:val="restart"/>
-          </w:tcPr>
-          <w:p>
-            <w:r>
-              <w:t>Candidate</w:t>
-            </w:r>
-          </w:p>
-        </w:tc>
-        <w:tc>
-          <w:tcPr>
-            <w:tcW w:w="2250" w:type="dxa"/>
-          </w:tcPr>
-          <w:p>
-            <w:r>
-              <w:t>Create Candidate</w:t>
-            </w:r>
-          </w:p>
-        </w:tc>
-        <w:tc>
-          <w:tcPr>
-            <w:tcW w:w="2340" w:type="dxa"/>
-          </w:tcPr>
-          <w:p>
-            <w:r>
-              <w:t>POST /</w:t>
-            </w:r>
-            <w:proofErr w:type="spellStart"/>
-            <w:r>
-              <w:t>api</w:t>
-            </w:r>
-            <w:proofErr w:type="spellEnd"/>
-            <w:r>
-              <w:t>/{version}/candidates</w:t>
-            </w:r>
-          </w:p>
-        </w:tc>
-        <w:tc>
-          <w:tcPr>
-            <w:tcW w:w="1530" w:type="dxa"/>
-          </w:tcPr>
-          <w:p>
-            <w:r>
-              <w:t>Authorization: Bearer token</w:t>
-            </w:r>
-          </w:p>
-        </w:tc>
-        <w:tc>
-          <w:tcPr>
-            <w:tcW w:w="4230" w:type="dxa"/>
-          </w:tcPr>
-          <w:p>
-            <w:r>
-              <w:t>{</w:t>
-            </w:r>
-          </w:p>
-          <w:p>
-            <w:r>
-              <w:t>"</w:t>
-            </w:r>
-            <w:proofErr w:type="spellStart"/>
-            <w:r>
-              <w:t>firstName</w:t>
-            </w:r>
-            <w:proofErr w:type="spellEnd"/>
-            <w:r>
-              <w:t>": "F1",</w:t>
-            </w:r>
-          </w:p>
-          <w:p>
-            <w:r>
-              <w:t>"</w:t>
-            </w:r>
-            <w:proofErr w:type="spellStart"/>
-            <w:r>
-              <w:t>lastName</w:t>
-            </w:r>
-            <w:proofErr w:type="spellEnd"/>
-            <w:r>
-              <w:t>": "L1",</w:t>
+              <w:t>"firstName": "F1",</w:t>
+            </w:r>
+          </w:p>
+          <w:p>
+            <w:r>
+              <w:t>"lastName": "L1",</w:t>
             </w:r>
           </w:p>
           <w:p>
@@ -1425,28 +1108,12 @@
           </w:p>
           <w:p>
             <w:r>
-              <w:t>"</w:t>
-            </w:r>
-            <w:proofErr w:type="spellStart"/>
-            <w:r>
-              <w:t>workPhone</w:t>
-            </w:r>
-            <w:proofErr w:type="spellEnd"/>
-            <w:r>
-              <w:t>": "1",</w:t>
-            </w:r>
-          </w:p>
-          <w:p>
-            <w:r>
-              <w:t>"</w:t>
-            </w:r>
-            <w:proofErr w:type="spellStart"/>
-            <w:r>
-              <w:t>homePhone</w:t>
-            </w:r>
-            <w:proofErr w:type="spellEnd"/>
-            <w:r>
-              <w:t>": "1",</w:t>
+              <w:t>"workPhone": "1",</w:t>
+            </w:r>
+          </w:p>
+          <w:p>
+            <w:r>
+              <w:t>"homePhone": "1",</w:t>
             </w:r>
           </w:p>
           <w:p>
@@ -1461,80 +1128,32 @@
           </w:p>
           <w:p>
             <w:r>
-              <w:t>"</w:t>
-            </w:r>
-            <w:proofErr w:type="spellStart"/>
-            <w:r>
-              <w:t>linkedIn</w:t>
-            </w:r>
-            <w:proofErr w:type="spellEnd"/>
-            <w:r>
-              <w:t>": "l1",</w:t>
-            </w:r>
-          </w:p>
-          <w:p>
-            <w:r>
-              <w:t>"</w:t>
-            </w:r>
-            <w:proofErr w:type="spellStart"/>
-            <w:r>
-              <w:t>personalSite</w:t>
-            </w:r>
-            <w:proofErr w:type="spellEnd"/>
-            <w:r>
-              <w:t>": "candidate1.com",</w:t>
-            </w:r>
-          </w:p>
-          <w:p>
-            <w:r>
-              <w:t>"</w:t>
-            </w:r>
-            <w:proofErr w:type="spellStart"/>
-            <w:r>
-              <w:t>customFields</w:t>
-            </w:r>
-            <w:proofErr w:type="spellEnd"/>
-            <w:r>
-              <w:t>": ["cf1","cf2"],</w:t>
-            </w:r>
-          </w:p>
-          <w:p>
-            <w:r>
-              <w:t>"</w:t>
-            </w:r>
-            <w:proofErr w:type="spellStart"/>
-            <w:r>
-              <w:t>skillsetTags</w:t>
-            </w:r>
-            <w:proofErr w:type="spellEnd"/>
-            <w:r>
-              <w:t>": ["sst1","sst2"],</w:t>
-            </w:r>
-          </w:p>
-          <w:p>
-            <w:r>
-              <w:t>"</w:t>
-            </w:r>
-            <w:proofErr w:type="spellStart"/>
-            <w:r>
-              <w:t>industryTags</w:t>
-            </w:r>
-            <w:proofErr w:type="spellEnd"/>
-            <w:r>
-              <w:t>": ["it1","it2"],</w:t>
-            </w:r>
-          </w:p>
-          <w:p>
-            <w:r>
-              <w:t>"</w:t>
-            </w:r>
-            <w:proofErr w:type="spellStart"/>
-            <w:r>
-              <w:t>positionTag</w:t>
-            </w:r>
-            <w:proofErr w:type="spellEnd"/>
-            <w:r>
-              <w:t>": "pt1",</w:t>
+              <w:t>"linkedIn": "l1",</w:t>
+            </w:r>
+          </w:p>
+          <w:p>
+            <w:r>
+              <w:t>"personalSite": "candidate1.com",</w:t>
+            </w:r>
+          </w:p>
+          <w:p>
+            <w:r>
+              <w:t>"customFields": ["cf1","cf2"],</w:t>
+            </w:r>
+          </w:p>
+          <w:p>
+            <w:r>
+              <w:t>"skillsetTags": ["sst1","sst2"],</w:t>
+            </w:r>
+          </w:p>
+          <w:p>
+            <w:r>
+              <w:t>"industryTags": ["it1","it2"],</w:t>
+            </w:r>
+          </w:p>
+          <w:p>
+            <w:r>
+              <w:t>"positionTag": "pt1",</w:t>
             </w:r>
           </w:p>
           <w:p>
@@ -1544,54 +1163,22 @@
           </w:p>
           <w:p>
             <w:r>
-              <w:t>"</w:t>
-            </w:r>
-            <w:proofErr w:type="spellStart"/>
-            <w:r>
-              <w:t>recruiterOwnership</w:t>
-            </w:r>
-            <w:proofErr w:type="spellEnd"/>
-            <w:r>
-              <w:t>": "ro1",</w:t>
-            </w:r>
-          </w:p>
-          <w:p>
-            <w:r>
-              <w:t>"</w:t>
-            </w:r>
-            <w:proofErr w:type="spellStart"/>
-            <w:r>
-              <w:t>notesField</w:t>
-            </w:r>
-            <w:proofErr w:type="spellEnd"/>
-            <w:r>
-              <w:t>": "n1",</w:t>
-            </w:r>
-          </w:p>
-          <w:p>
-            <w:r>
-              <w:t>"</w:t>
-            </w:r>
-            <w:proofErr w:type="spellStart"/>
-            <w:r>
-              <w:t>workHistory</w:t>
-            </w:r>
-            <w:proofErr w:type="spellEnd"/>
-            <w:r>
-              <w:t>": "wh1",</w:t>
-            </w:r>
-          </w:p>
-          <w:p>
-            <w:r>
-              <w:t>"</w:t>
-            </w:r>
-            <w:proofErr w:type="spellStart"/>
-            <w:r>
-              <w:t>educationHistory</w:t>
-            </w:r>
-            <w:proofErr w:type="spellEnd"/>
-            <w:r>
-              <w:t>": "eh1",</w:t>
+              <w:t>"recruiterOwnership": "ro1",</w:t>
+            </w:r>
+          </w:p>
+          <w:p>
+            <w:r>
+              <w:t>"notesField": "n1",</w:t>
+            </w:r>
+          </w:p>
+          <w:p>
+            <w:r>
+              <w:t>"workHistory": "wh1",</w:t>
+            </w:r>
+          </w:p>
+          <w:p>
+            <w:r>
+              <w:t>"educationHistory": "eh1",</w:t>
             </w:r>
           </w:p>
           <w:p>
@@ -1636,15 +1223,7 @@
           </w:tcPr>
           <w:p>
             <w:r>
-              <w:t>PUT /</w:t>
-            </w:r>
-            <w:proofErr w:type="spellStart"/>
-            <w:r>
-              <w:t>api</w:t>
-            </w:r>
-            <w:proofErr w:type="spellEnd"/>
-            <w:r>
-              <w:t>/{version}/candidates/{id}</w:t>
+              <w:t>PUT /api/{version}/candidates/{id}</w:t>
             </w:r>
           </w:p>
         </w:tc>
@@ -1699,15 +1278,7 @@
           </w:tcPr>
           <w:p>
             <w:r>
-              <w:t>DELETE /</w:t>
-            </w:r>
-            <w:proofErr w:type="spellStart"/>
-            <w:r>
-              <w:t>api</w:t>
-            </w:r>
-            <w:proofErr w:type="spellEnd"/>
-            <w:r>
-              <w:t>/{version}/candidates/{id}</w:t>
+              <w:t>DELETE /api/{version}/candidates/{id}</w:t>
             </w:r>
           </w:p>
         </w:tc>
@@ -1758,15 +1329,306 @@
           </w:tcPr>
           <w:p>
             <w:r>
+              <w:t>GET /api/{version}/candidates/{id}</w:t>
+            </w:r>
+          </w:p>
+        </w:tc>
+        <w:tc>
+          <w:tcPr>
+            <w:tcW w:w="1530" w:type="dxa"/>
+          </w:tcPr>
+          <w:p>
+            <w:r>
+              <w:t>Authorization: Bearer token</w:t>
+            </w:r>
+          </w:p>
+        </w:tc>
+        <w:tc>
+          <w:tcPr>
+            <w:tcW w:w="4230" w:type="dxa"/>
+          </w:tcPr>
+          <w:p/>
+        </w:tc>
+        <w:tc>
+          <w:tcPr>
+            <w:tcW w:w="3240" w:type="dxa"/>
+          </w:tcPr>
+          <w:p>
+            <w:r>
+              <w:t>Candidate entity</w:t>
+            </w:r>
+          </w:p>
+        </w:tc>
+      </w:tr>
+      <w:tr>
+        <w:tc>
+          <w:tcPr>
+            <w:tcW w:w="1710" w:type="dxa"/>
+            <w:vMerge/>
+          </w:tcPr>
+          <w:p/>
+        </w:tc>
+        <w:tc>
+          <w:tcPr>
+            <w:tcW w:w="2250" w:type="dxa"/>
+          </w:tcPr>
+          <w:p>
+            <w:r>
+              <w:t>Create Candidate Summary</w:t>
+            </w:r>
+          </w:p>
+        </w:tc>
+        <w:tc>
+          <w:tcPr>
+            <w:tcW w:w="2340" w:type="dxa"/>
+          </w:tcPr>
+          <w:p>
+            <w:r>
+              <w:t>POST /api/{version}/candidates/summary/{candidateId}</w:t>
+            </w:r>
+          </w:p>
+        </w:tc>
+        <w:tc>
+          <w:tcPr>
+            <w:tcW w:w="1530" w:type="dxa"/>
+          </w:tcPr>
+          <w:p>
+            <w:r>
+              <w:t>Authorization: Bearer token</w:t>
+            </w:r>
+          </w:p>
+        </w:tc>
+        <w:tc>
+          <w:tcPr>
+            <w:tcW w:w="4230" w:type="dxa"/>
+          </w:tcPr>
+          <w:p>
+            <w:r>
+              <w:t>{</w:t>
+            </w:r>
+          </w:p>
+          <w:p>
+            <w:r>
+              <w:t>"summary": "Summary 1"</w:t>
+            </w:r>
+          </w:p>
+          <w:p>
+            <w:r>
+              <w:t>}</w:t>
+            </w:r>
+          </w:p>
+        </w:tc>
+        <w:tc>
+          <w:tcPr>
+            <w:tcW w:w="3240" w:type="dxa"/>
+          </w:tcPr>
+          <w:p/>
+        </w:tc>
+      </w:tr>
+      <w:tr>
+        <w:tc>
+          <w:tcPr>
+            <w:tcW w:w="1710" w:type="dxa"/>
+            <w:vMerge/>
+          </w:tcPr>
+          <w:p/>
+        </w:tc>
+        <w:tc>
+          <w:tcPr>
+            <w:tcW w:w="2250" w:type="dxa"/>
+          </w:tcPr>
+          <w:p>
+            <w:r>
+              <w:t>Update Candidate Summary</w:t>
+            </w:r>
+          </w:p>
+        </w:tc>
+        <w:tc>
+          <w:tcPr>
+            <w:tcW w:w="2340" w:type="dxa"/>
+          </w:tcPr>
+          <w:p>
+            <w:r>
+              <w:t>PUT /api/{version}/candidates/summary/{candidateId}</w:t>
+            </w:r>
+          </w:p>
+        </w:tc>
+        <w:tc>
+          <w:tcPr>
+            <w:tcW w:w="1530" w:type="dxa"/>
+          </w:tcPr>
+          <w:p>
+            <w:r>
+              <w:t>Authorization: Bearer token</w:t>
+            </w:r>
+          </w:p>
+        </w:tc>
+        <w:tc>
+          <w:tcPr>
+            <w:tcW w:w="4230" w:type="dxa"/>
+          </w:tcPr>
+          <w:p>
+            <w:r>
+              <w:t>{</w:t>
+            </w:r>
+          </w:p>
+          <w:p>
+            <w:r>
+              <w:t>"summary": "Summary 1.2"</w:t>
+            </w:r>
+          </w:p>
+          <w:p>
+            <w:r>
+              <w:t>}</w:t>
+            </w:r>
+          </w:p>
+        </w:tc>
+        <w:tc>
+          <w:tcPr>
+            <w:tcW w:w="3240" w:type="dxa"/>
+          </w:tcPr>
+          <w:p/>
+        </w:tc>
+      </w:tr>
+      <w:tr>
+        <w:tc>
+          <w:tcPr>
+            <w:tcW w:w="1710" w:type="dxa"/>
+            <w:vMerge/>
+          </w:tcPr>
+          <w:p/>
+        </w:tc>
+        <w:tc>
+          <w:tcPr>
+            <w:tcW w:w="2250" w:type="dxa"/>
+          </w:tcPr>
+          <w:p>
+            <w:r>
+              <w:t>Delete Candidate Summary</w:t>
+            </w:r>
+          </w:p>
+        </w:tc>
+        <w:tc>
+          <w:tcPr>
+            <w:tcW w:w="2340" w:type="dxa"/>
+          </w:tcPr>
+          <w:p>
+            <w:r>
+              <w:t>DELETE /api/{version}/candidates/summary/{candidateId}</w:t>
+            </w:r>
+          </w:p>
+        </w:tc>
+        <w:tc>
+          <w:tcPr>
+            <w:tcW w:w="1530" w:type="dxa"/>
+          </w:tcPr>
+          <w:p>
+            <w:r>
+              <w:t>Authorization: Bearer token</w:t>
+            </w:r>
+          </w:p>
+        </w:tc>
+        <w:tc>
+          <w:tcPr>
+            <w:tcW w:w="4230" w:type="dxa"/>
+          </w:tcPr>
+          <w:p/>
+        </w:tc>
+        <w:tc>
+          <w:tcPr>
+            <w:tcW w:w="3240" w:type="dxa"/>
+          </w:tcPr>
+          <w:p/>
+        </w:tc>
+      </w:tr>
+      <w:tr>
+        <w:tc>
+          <w:tcPr>
+            <w:tcW w:w="1710" w:type="dxa"/>
+            <w:vMerge/>
+          </w:tcPr>
+          <w:p/>
+        </w:tc>
+        <w:tc>
+          <w:tcPr>
+            <w:tcW w:w="2250" w:type="dxa"/>
+          </w:tcPr>
+          <w:p>
+            <w:r>
+              <w:t>Get Candidate Summary</w:t>
+            </w:r>
+          </w:p>
+        </w:tc>
+        <w:tc>
+          <w:tcPr>
+            <w:tcW w:w="2340" w:type="dxa"/>
+          </w:tcPr>
+          <w:p>
+            <w:r>
+              <w:t>GET /api/{version}/candidates/summary/{candidateId}</w:t>
+            </w:r>
+          </w:p>
+        </w:tc>
+        <w:tc>
+          <w:tcPr>
+            <w:tcW w:w="1530" w:type="dxa"/>
+          </w:tcPr>
+          <w:p>
+            <w:r>
+              <w:t>Authorization: Bearer token</w:t>
+            </w:r>
+          </w:p>
+        </w:tc>
+        <w:tc>
+          <w:tcPr>
+            <w:tcW w:w="4230" w:type="dxa"/>
+          </w:tcPr>
+          <w:p/>
+        </w:tc>
+        <w:tc>
+          <w:tcPr>
+            <w:tcW w:w="3240" w:type="dxa"/>
+          </w:tcPr>
+          <w:p>
+            <w:r>
+              <w:t>Summary</w:t>
+            </w:r>
+          </w:p>
+        </w:tc>
+      </w:tr>
+      <w:tr>
+        <w:tc>
+          <w:tcPr>
+            <w:tcW w:w="1710" w:type="dxa"/>
+          </w:tcPr>
+          <w:p/>
+        </w:tc>
+        <w:tc>
+          <w:tcPr>
+            <w:tcW w:w="2250" w:type="dxa"/>
+          </w:tcPr>
+          <w:p>
+            <w:r>
+              <w:t xml:space="preserve">Swipe </w:t>
+            </w:r>
+            <w:r>
+              <w:t>Candidate Summar</w:t>
+            </w:r>
+            <w:r>
+              <w:t>ies</w:t>
+            </w:r>
+          </w:p>
+        </w:tc>
+        <w:tc>
+          <w:tcPr>
+            <w:tcW w:w="2340" w:type="dxa"/>
+          </w:tcPr>
+          <w:p>
+            <w:r>
               <w:t>GET /</w:t>
             </w:r>
-            <w:proofErr w:type="spellStart"/>
-            <w:r>
-              <w:t>api</w:t>
-            </w:r>
-            <w:proofErr w:type="spellEnd"/>
-            <w:r>
-              <w:t>/{version}/candidates/{id}</w:t>
+            <w:r>
+              <w:t>api/v1/candidates/summaries/all</w:t>
             </w:r>
           </w:p>
         </w:tc>
@@ -1792,9 +1654,107 @@
           </w:tcPr>
           <w:p>
             <w:r>
-              <w:t>Candidate entity</w:t>
-            </w:r>
-          </w:p>
+              <w:t>A collection of s</w:t>
+            </w:r>
+            <w:r>
+              <w:t>ummaries</w:t>
+            </w:r>
+            <w:r>
+              <w:t xml:space="preserve"> with f</w:t>
+            </w:r>
+            <w:r>
+              <w:t>ields (_id, firstName, lastName, summary)</w:t>
+            </w:r>
+          </w:p>
+        </w:tc>
+      </w:tr>
+      <w:tr>
+        <w:tc>
+          <w:tcPr>
+            <w:tcW w:w="1710" w:type="dxa"/>
+            <w:vMerge w:val="restart"/>
+          </w:tcPr>
+          <w:p>
+            <w:r>
+              <w:t>Job Req</w:t>
+            </w:r>
+          </w:p>
+        </w:tc>
+        <w:tc>
+          <w:tcPr>
+            <w:tcW w:w="2250" w:type="dxa"/>
+          </w:tcPr>
+          <w:p>
+            <w:r>
+              <w:t>Create Job Req</w:t>
+            </w:r>
+          </w:p>
+        </w:tc>
+        <w:tc>
+          <w:tcPr>
+            <w:tcW w:w="2340" w:type="dxa"/>
+          </w:tcPr>
+          <w:p>
+            <w:r>
+              <w:t>POST /api/{version}/jobReqs</w:t>
+            </w:r>
+          </w:p>
+        </w:tc>
+        <w:tc>
+          <w:tcPr>
+            <w:tcW w:w="1530" w:type="dxa"/>
+          </w:tcPr>
+          <w:p>
+            <w:r>
+              <w:t>Authorization: Bearer token</w:t>
+            </w:r>
+          </w:p>
+        </w:tc>
+        <w:tc>
+          <w:tcPr>
+            <w:tcW w:w="4230" w:type="dxa"/>
+          </w:tcPr>
+          <w:p>
+            <w:r>
+              <w:t>{</w:t>
+            </w:r>
+          </w:p>
+          <w:p>
+            <w:r>
+              <w:t>"name": "Job Req 1",</w:t>
+            </w:r>
+          </w:p>
+          <w:p>
+            <w:r>
+              <w:t>"description": " desc 1",</w:t>
+            </w:r>
+          </w:p>
+          <w:p>
+            <w:r>
+              <w:t>"responsibilities": ["Develop assigned tasks","Report to Team Leader"],</w:t>
+            </w:r>
+          </w:p>
+          <w:p>
+            <w:r>
+              <w:t>"requirements": ["B.A in IT","Practical experience in Java"],</w:t>
+            </w:r>
+          </w:p>
+          <w:p>
+            <w:r>
+              <w:t>"candidateIds": [""]</w:t>
+            </w:r>
+          </w:p>
+          <w:p>
+            <w:r>
+              <w:t>}</w:t>
+            </w:r>
+          </w:p>
+        </w:tc>
+        <w:tc>
+          <w:tcPr>
+            <w:tcW w:w="3240" w:type="dxa"/>
+          </w:tcPr>
+          <w:p/>
         </w:tc>
       </w:tr>
       <w:tr>
@@ -1811,31 +1771,65 @@
           </w:tcPr>
           <w:p>
             <w:r>
-              <w:t>Create Candidate Summary</w:t>
-            </w:r>
-          </w:p>
-        </w:tc>
-        <w:tc>
-          <w:tcPr>
-            <w:tcW w:w="2340" w:type="dxa"/>
-          </w:tcPr>
-          <w:p>
-            <w:r>
-              <w:t>POST /</w:t>
-            </w:r>
-            <w:proofErr w:type="spellStart"/>
-            <w:r>
-              <w:t>api</w:t>
-            </w:r>
-            <w:proofErr w:type="spellEnd"/>
-            <w:r>
-              <w:t>/{version}/candidates/summary/{</w:t>
-            </w:r>
-            <w:proofErr w:type="spellStart"/>
-            <w:r>
-              <w:t>candidateId</w:t>
-            </w:r>
-            <w:proofErr w:type="spellEnd"/>
+              <w:t>Update Job Req</w:t>
+            </w:r>
+          </w:p>
+        </w:tc>
+        <w:tc>
+          <w:tcPr>
+            <w:tcW w:w="2340" w:type="dxa"/>
+          </w:tcPr>
+          <w:p>
+            <w:r>
+              <w:t>PUT /api/{version}/jobReqs/{id}</w:t>
+            </w:r>
+          </w:p>
+        </w:tc>
+        <w:tc>
+          <w:tcPr>
+            <w:tcW w:w="1530" w:type="dxa"/>
+          </w:tcPr>
+          <w:p>
+            <w:r>
+              <w:t>Authorization: Bearer token</w:t>
+            </w:r>
+          </w:p>
+        </w:tc>
+        <w:tc>
+          <w:tcPr>
+            <w:tcW w:w="4230" w:type="dxa"/>
+          </w:tcPr>
+          <w:p>
+            <w:r>
+              <w:t>{</w:t>
+            </w:r>
+          </w:p>
+          <w:p>
+            <w:r>
+              <w:t>"name": "Job Req 1.2",</w:t>
+            </w:r>
+          </w:p>
+          <w:p>
+            <w:r>
+              <w:t>"description": " desc 1",</w:t>
+            </w:r>
+          </w:p>
+          <w:p>
+            <w:r>
+              <w:t>"responsibilities": ["Develop assigned tasks","Report to Team Leader"],</w:t>
+            </w:r>
+          </w:p>
+          <w:p>
+            <w:r>
+              <w:t>"requirements": ["B.A in IT","Practical experience in Java"],</w:t>
+            </w:r>
+          </w:p>
+          <w:p>
+            <w:r>
+              <w:t>"candidateIds": [""]</w:t>
+            </w:r>
+          </w:p>
+          <w:p>
             <w:r>
               <w:t>}</w:t>
             </w:r>
@@ -1843,6 +1837,41 @@
         </w:tc>
         <w:tc>
           <w:tcPr>
+            <w:tcW w:w="3240" w:type="dxa"/>
+          </w:tcPr>
+          <w:p/>
+        </w:tc>
+      </w:tr>
+      <w:tr>
+        <w:tc>
+          <w:tcPr>
+            <w:tcW w:w="1710" w:type="dxa"/>
+            <w:vMerge/>
+          </w:tcPr>
+          <w:p/>
+        </w:tc>
+        <w:tc>
+          <w:tcPr>
+            <w:tcW w:w="2250" w:type="dxa"/>
+          </w:tcPr>
+          <w:p>
+            <w:r>
+              <w:t>Delete Job Req</w:t>
+            </w:r>
+          </w:p>
+        </w:tc>
+        <w:tc>
+          <w:tcPr>
+            <w:tcW w:w="2340" w:type="dxa"/>
+          </w:tcPr>
+          <w:p>
+            <w:r>
+              <w:t>DELETE /api/{version}/jobReqs/{id}</w:t>
+            </w:r>
+          </w:p>
+        </w:tc>
+        <w:tc>
+          <w:tcPr>
             <w:tcW w:w="1530" w:type="dxa"/>
           </w:tcPr>
           <w:p>
@@ -1855,21 +1884,7 @@
           <w:tcPr>
             <w:tcW w:w="4230" w:type="dxa"/>
           </w:tcPr>
-          <w:p>
-            <w:r>
-              <w:t>{</w:t>
-            </w:r>
-          </w:p>
-          <w:p>
-            <w:r>
-              <w:t>"summary": "Summary 1"</w:t>
-            </w:r>
-          </w:p>
-          <w:p>
-            <w:r>
-              <w:t>}</w:t>
-            </w:r>
-          </w:p>
+          <w:p/>
         </w:tc>
         <w:tc>
           <w:tcPr>
@@ -1892,33 +1907,17 @@
           </w:tcPr>
           <w:p>
             <w:r>
-              <w:t>Update Candidate Summary</w:t>
-            </w:r>
-          </w:p>
-        </w:tc>
-        <w:tc>
-          <w:tcPr>
-            <w:tcW w:w="2340" w:type="dxa"/>
-          </w:tcPr>
-          <w:p>
-            <w:r>
-              <w:t>PUT /</w:t>
-            </w:r>
-            <w:proofErr w:type="spellStart"/>
-            <w:r>
-              <w:t>api</w:t>
-            </w:r>
-            <w:proofErr w:type="spellEnd"/>
-            <w:r>
-              <w:t>/{version}/candidates/summary/{</w:t>
-            </w:r>
-            <w:proofErr w:type="spellStart"/>
-            <w:r>
-              <w:t>candidateId</w:t>
-            </w:r>
-            <w:proofErr w:type="spellEnd"/>
-            <w:r>
-              <w:t>}</w:t>
+              <w:t>Get a Job Req</w:t>
+            </w:r>
+          </w:p>
+        </w:tc>
+        <w:tc>
+          <w:tcPr>
+            <w:tcW w:w="2340" w:type="dxa"/>
+          </w:tcPr>
+          <w:p>
+            <w:r>
+              <w:t>GET /api/{version}/jobReqs/{id}</w:t>
             </w:r>
           </w:p>
         </w:tc>
@@ -1936,27 +1935,17 @@
           <w:tcPr>
             <w:tcW w:w="4230" w:type="dxa"/>
           </w:tcPr>
-          <w:p>
-            <w:r>
-              <w:t>{</w:t>
-            </w:r>
-          </w:p>
-          <w:p>
-            <w:r>
-              <w:t>"summary": "Summary 1.2"</w:t>
-            </w:r>
-          </w:p>
-          <w:p>
-            <w:r>
-              <w:t>}</w:t>
-            </w:r>
-          </w:p>
-        </w:tc>
-        <w:tc>
-          <w:tcPr>
-            <w:tcW w:w="3240" w:type="dxa"/>
-          </w:tcPr>
-          <w:p/>
+          <w:p/>
+        </w:tc>
+        <w:tc>
+          <w:tcPr>
+            <w:tcW w:w="3240" w:type="dxa"/>
+          </w:tcPr>
+          <w:p>
+            <w:r>
+              <w:t>JobReq entity</w:t>
+            </w:r>
+          </w:p>
         </w:tc>
       </w:tr>
       <w:tr>
@@ -1973,697 +1962,7 @@
           </w:tcPr>
           <w:p>
             <w:r>
-              <w:t>Delete Candidate Summary</w:t>
-            </w:r>
-          </w:p>
-        </w:tc>
-        <w:tc>
-          <w:tcPr>
-            <w:tcW w:w="2340" w:type="dxa"/>
-          </w:tcPr>
-          <w:p>
-            <w:r>
-              <w:t>DELETE /</w:t>
-            </w:r>
-            <w:proofErr w:type="spellStart"/>
-            <w:r>
-              <w:t>api</w:t>
-            </w:r>
-            <w:proofErr w:type="spellEnd"/>
-            <w:r>
-              <w:t>/{version}/candidates/summary/{</w:t>
-            </w:r>
-            <w:proofErr w:type="spellStart"/>
-            <w:r>
-              <w:t>candidateId</w:t>
-            </w:r>
-            <w:proofErr w:type="spellEnd"/>
-            <w:r>
-              <w:t>}</w:t>
-            </w:r>
-          </w:p>
-        </w:tc>
-        <w:tc>
-          <w:tcPr>
-            <w:tcW w:w="1530" w:type="dxa"/>
-          </w:tcPr>
-          <w:p>
-            <w:r>
-              <w:t>Authorization: Bearer token</w:t>
-            </w:r>
-          </w:p>
-        </w:tc>
-        <w:tc>
-          <w:tcPr>
-            <w:tcW w:w="4230" w:type="dxa"/>
-          </w:tcPr>
-          <w:p/>
-        </w:tc>
-        <w:tc>
-          <w:tcPr>
-            <w:tcW w:w="3240" w:type="dxa"/>
-          </w:tcPr>
-          <w:p/>
-        </w:tc>
-      </w:tr>
-      <w:tr>
-        <w:tc>
-          <w:tcPr>
-            <w:tcW w:w="1710" w:type="dxa"/>
-            <w:vMerge/>
-          </w:tcPr>
-          <w:p/>
-        </w:tc>
-        <w:tc>
-          <w:tcPr>
-            <w:tcW w:w="2250" w:type="dxa"/>
-          </w:tcPr>
-          <w:p>
-            <w:r>
-              <w:t>Get Candidate Summary</w:t>
-            </w:r>
-          </w:p>
-        </w:tc>
-        <w:tc>
-          <w:tcPr>
-            <w:tcW w:w="2340" w:type="dxa"/>
-          </w:tcPr>
-          <w:p>
-            <w:r>
-              <w:t>GET /</w:t>
-            </w:r>
-            <w:proofErr w:type="spellStart"/>
-            <w:r>
-              <w:t>api</w:t>
-            </w:r>
-            <w:proofErr w:type="spellEnd"/>
-            <w:r>
-              <w:t>/{version}/candidates/summary/{</w:t>
-            </w:r>
-            <w:proofErr w:type="spellStart"/>
-            <w:r>
-              <w:t>candidateId</w:t>
-            </w:r>
-            <w:proofErr w:type="spellEnd"/>
-            <w:r>
-              <w:t>}</w:t>
-            </w:r>
-          </w:p>
-        </w:tc>
-        <w:tc>
-          <w:tcPr>
-            <w:tcW w:w="1530" w:type="dxa"/>
-          </w:tcPr>
-          <w:p>
-            <w:r>
-              <w:t>Authorization: Bearer token</w:t>
-            </w:r>
-          </w:p>
-        </w:tc>
-        <w:tc>
-          <w:tcPr>
-            <w:tcW w:w="4230" w:type="dxa"/>
-          </w:tcPr>
-          <w:p/>
-        </w:tc>
-        <w:tc>
-          <w:tcPr>
-            <w:tcW w:w="3240" w:type="dxa"/>
-          </w:tcPr>
-          <w:p>
-            <w:r>
-              <w:t>Summary</w:t>
-            </w:r>
-          </w:p>
-        </w:tc>
-      </w:tr>
-      <w:tr>
-        <w:tc>
-          <w:tcPr>
-            <w:tcW w:w="1710" w:type="dxa"/>
-          </w:tcPr>
-          <w:p/>
-        </w:tc>
-        <w:tc>
-          <w:tcPr>
-            <w:tcW w:w="2250" w:type="dxa"/>
-          </w:tcPr>
-          <w:p>
-            <w:r>
-              <w:t xml:space="preserve">Swipe </w:t>
-            </w:r>
-            <w:r>
-              <w:t>Candidate Summar</w:t>
-            </w:r>
-            <w:r>
-              <w:t>ies</w:t>
-            </w:r>
-          </w:p>
-        </w:tc>
-        <w:tc>
-          <w:tcPr>
-            <w:tcW w:w="2340" w:type="dxa"/>
-          </w:tcPr>
-          <w:p>
-            <w:r>
-              <w:t>GET /</w:t>
-            </w:r>
-            <w:proofErr w:type="spellStart"/>
-            <w:r>
-              <w:t>api</w:t>
-            </w:r>
-            <w:proofErr w:type="spellEnd"/>
-            <w:r>
-              <w:t>/v1/candidates/summaries/all</w:t>
-            </w:r>
-          </w:p>
-        </w:tc>
-        <w:tc>
-          <w:tcPr>
-            <w:tcW w:w="1530" w:type="dxa"/>
-          </w:tcPr>
-          <w:p>
-            <w:r>
-              <w:t>Authorization: Bearer token</w:t>
-            </w:r>
-          </w:p>
-        </w:tc>
-        <w:tc>
-          <w:tcPr>
-            <w:tcW w:w="4230" w:type="dxa"/>
-          </w:tcPr>
-          <w:p/>
-        </w:tc>
-        <w:tc>
-          <w:tcPr>
-            <w:tcW w:w="3240" w:type="dxa"/>
-          </w:tcPr>
-          <w:p>
-            <w:r>
-              <w:t>A collection of s</w:t>
-            </w:r>
-            <w:r>
-              <w:t>ummaries</w:t>
-            </w:r>
-            <w:r>
-              <w:t xml:space="preserve"> with f</w:t>
-            </w:r>
-            <w:r>
-              <w:t xml:space="preserve">ields (_id, </w:t>
-            </w:r>
-            <w:proofErr w:type="spellStart"/>
-            <w:r>
-              <w:t>firstName</w:t>
-            </w:r>
-            <w:proofErr w:type="spellEnd"/>
-            <w:r>
-              <w:t xml:space="preserve">, </w:t>
-            </w:r>
-            <w:proofErr w:type="spellStart"/>
-            <w:r>
-              <w:t>lastName</w:t>
-            </w:r>
-            <w:proofErr w:type="spellEnd"/>
-            <w:r>
-              <w:t>, summary)</w:t>
-            </w:r>
-          </w:p>
-        </w:tc>
-      </w:tr>
-      <w:tr>
-        <w:tc>
-          <w:tcPr>
-            <w:tcW w:w="1710" w:type="dxa"/>
-            <w:vMerge w:val="restart"/>
-          </w:tcPr>
-          <w:p>
-            <w:r>
-              <w:t xml:space="preserve">Job </w:t>
-            </w:r>
-            <w:proofErr w:type="spellStart"/>
-            <w:r>
-              <w:t>Req</w:t>
-            </w:r>
-            <w:proofErr w:type="spellEnd"/>
-          </w:p>
-        </w:tc>
-        <w:tc>
-          <w:tcPr>
-            <w:tcW w:w="2250" w:type="dxa"/>
-          </w:tcPr>
-          <w:p>
-            <w:r>
-              <w:t xml:space="preserve">Create Job </w:t>
-            </w:r>
-            <w:proofErr w:type="spellStart"/>
-            <w:r>
-              <w:t>Req</w:t>
-            </w:r>
-            <w:proofErr w:type="spellEnd"/>
-          </w:p>
-        </w:tc>
-        <w:tc>
-          <w:tcPr>
-            <w:tcW w:w="2340" w:type="dxa"/>
-          </w:tcPr>
-          <w:p>
-            <w:r>
-              <w:t>POST /</w:t>
-            </w:r>
-            <w:proofErr w:type="spellStart"/>
-            <w:r>
-              <w:t>api</w:t>
-            </w:r>
-            <w:proofErr w:type="spellEnd"/>
-            <w:r>
-              <w:t>/{version}/</w:t>
-            </w:r>
-            <w:proofErr w:type="spellStart"/>
-            <w:r>
-              <w:t>jobReqs</w:t>
-            </w:r>
-            <w:proofErr w:type="spellEnd"/>
-          </w:p>
-        </w:tc>
-        <w:tc>
-          <w:tcPr>
-            <w:tcW w:w="1530" w:type="dxa"/>
-          </w:tcPr>
-          <w:p>
-            <w:r>
-              <w:t>Authorization: Bearer token</w:t>
-            </w:r>
-          </w:p>
-        </w:tc>
-        <w:tc>
-          <w:tcPr>
-            <w:tcW w:w="4230" w:type="dxa"/>
-          </w:tcPr>
-          <w:p>
-            <w:r>
-              <w:t>{</w:t>
-            </w:r>
-          </w:p>
-          <w:p>
-            <w:r>
-              <w:t xml:space="preserve">"name": "Job </w:t>
-            </w:r>
-            <w:proofErr w:type="spellStart"/>
-            <w:r>
-              <w:t>Req</w:t>
-            </w:r>
-            <w:proofErr w:type="spellEnd"/>
-            <w:r>
-              <w:t xml:space="preserve"> 1",</w:t>
-            </w:r>
-          </w:p>
-          <w:p>
-            <w:r>
-              <w:t xml:space="preserve">"description": " </w:t>
-            </w:r>
-            <w:proofErr w:type="spellStart"/>
-            <w:r>
-              <w:t>desc</w:t>
-            </w:r>
-            <w:proofErr w:type="spellEnd"/>
-            <w:r>
-              <w:t xml:space="preserve"> 1",</w:t>
-            </w:r>
-          </w:p>
-          <w:p>
-            <w:r>
-              <w:t xml:space="preserve">"responsibilities": ["Develop assigned </w:t>
-            </w:r>
-            <w:proofErr w:type="spellStart"/>
-            <w:r>
-              <w:t>tasks","Report</w:t>
-            </w:r>
-            <w:proofErr w:type="spellEnd"/>
-            <w:r>
-              <w:t xml:space="preserve"> to Team Leader"],</w:t>
-            </w:r>
-          </w:p>
-          <w:p>
-            <w:r>
-              <w:t xml:space="preserve">"requirements": ["B.A in </w:t>
-            </w:r>
-            <w:proofErr w:type="spellStart"/>
-            <w:r>
-              <w:t>IT","Practical</w:t>
-            </w:r>
-            <w:proofErr w:type="spellEnd"/>
-            <w:r>
-              <w:t xml:space="preserve"> experience in Java"],</w:t>
-            </w:r>
-          </w:p>
-          <w:p>
-            <w:r>
-              <w:t>"</w:t>
-            </w:r>
-            <w:proofErr w:type="spellStart"/>
-            <w:r>
-              <w:t>candidateIds</w:t>
-            </w:r>
-            <w:proofErr w:type="spellEnd"/>
-            <w:r>
-              <w:t>": [""]</w:t>
-            </w:r>
-          </w:p>
-          <w:p>
-            <w:r>
-              <w:t>}</w:t>
-            </w:r>
-          </w:p>
-        </w:tc>
-        <w:tc>
-          <w:tcPr>
-            <w:tcW w:w="3240" w:type="dxa"/>
-          </w:tcPr>
-          <w:p/>
-        </w:tc>
-      </w:tr>
-      <w:tr>
-        <w:tc>
-          <w:tcPr>
-            <w:tcW w:w="1710" w:type="dxa"/>
-            <w:vMerge/>
-          </w:tcPr>
-          <w:p/>
-        </w:tc>
-        <w:tc>
-          <w:tcPr>
-            <w:tcW w:w="2250" w:type="dxa"/>
-          </w:tcPr>
-          <w:p>
-            <w:r>
-              <w:t xml:space="preserve">Update Job </w:t>
-            </w:r>
-            <w:proofErr w:type="spellStart"/>
-            <w:r>
-              <w:t>Req</w:t>
-            </w:r>
-            <w:proofErr w:type="spellEnd"/>
-          </w:p>
-        </w:tc>
-        <w:tc>
-          <w:tcPr>
-            <w:tcW w:w="2340" w:type="dxa"/>
-          </w:tcPr>
-          <w:p>
-            <w:r>
-              <w:t>PUT /</w:t>
-            </w:r>
-            <w:proofErr w:type="spellStart"/>
-            <w:r>
-              <w:t>api</w:t>
-            </w:r>
-            <w:proofErr w:type="spellEnd"/>
-            <w:r>
-              <w:t>/{version}/</w:t>
-            </w:r>
-            <w:proofErr w:type="spellStart"/>
-            <w:r>
-              <w:t>jobReqs</w:t>
-            </w:r>
-            <w:proofErr w:type="spellEnd"/>
-            <w:r>
-              <w:t>/{id}</w:t>
-            </w:r>
-          </w:p>
-        </w:tc>
-        <w:tc>
-          <w:tcPr>
-            <w:tcW w:w="1530" w:type="dxa"/>
-          </w:tcPr>
-          <w:p>
-            <w:r>
-              <w:t>Authorization: Bearer token</w:t>
-            </w:r>
-          </w:p>
-        </w:tc>
-        <w:tc>
-          <w:tcPr>
-            <w:tcW w:w="4230" w:type="dxa"/>
-          </w:tcPr>
-          <w:p>
-            <w:r>
-              <w:t>{</w:t>
-            </w:r>
-          </w:p>
-          <w:p>
-            <w:r>
-              <w:t xml:space="preserve">"name": "Job </w:t>
-            </w:r>
-            <w:proofErr w:type="spellStart"/>
-            <w:r>
-              <w:t>Req</w:t>
-            </w:r>
-            <w:proofErr w:type="spellEnd"/>
-            <w:r>
-              <w:t xml:space="preserve"> 1.2",</w:t>
-            </w:r>
-          </w:p>
-          <w:p>
-            <w:r>
-              <w:t xml:space="preserve">"description": " </w:t>
-            </w:r>
-            <w:proofErr w:type="spellStart"/>
-            <w:r>
-              <w:t>desc</w:t>
-            </w:r>
-            <w:proofErr w:type="spellEnd"/>
-            <w:r>
-              <w:t xml:space="preserve"> 1",</w:t>
-            </w:r>
-          </w:p>
-          <w:p>
-            <w:r>
-              <w:t xml:space="preserve">"responsibilities": ["Develop assigned </w:t>
-            </w:r>
-            <w:proofErr w:type="spellStart"/>
-            <w:r>
-              <w:t>tasks","Report</w:t>
-            </w:r>
-            <w:proofErr w:type="spellEnd"/>
-            <w:r>
-              <w:t xml:space="preserve"> to Team Leader"],</w:t>
-            </w:r>
-          </w:p>
-          <w:p>
-            <w:r>
-              <w:t xml:space="preserve">"requirements": ["B.A in </w:t>
-            </w:r>
-            <w:proofErr w:type="spellStart"/>
-            <w:r>
-              <w:t>IT","Practical</w:t>
-            </w:r>
-            <w:proofErr w:type="spellEnd"/>
-            <w:r>
-              <w:t xml:space="preserve"> experience in Java"],</w:t>
-            </w:r>
-          </w:p>
-          <w:p>
-            <w:r>
-              <w:t>"</w:t>
-            </w:r>
-            <w:proofErr w:type="spellStart"/>
-            <w:r>
-              <w:t>candidateIds</w:t>
-            </w:r>
-            <w:proofErr w:type="spellEnd"/>
-            <w:r>
-              <w:t>": [""]</w:t>
-            </w:r>
-          </w:p>
-          <w:p>
-            <w:r>
-              <w:t>}</w:t>
-            </w:r>
-          </w:p>
-        </w:tc>
-        <w:tc>
-          <w:tcPr>
-            <w:tcW w:w="3240" w:type="dxa"/>
-          </w:tcPr>
-          <w:p/>
-        </w:tc>
-      </w:tr>
-      <w:tr>
-        <w:tc>
-          <w:tcPr>
-            <w:tcW w:w="1710" w:type="dxa"/>
-            <w:vMerge/>
-          </w:tcPr>
-          <w:p/>
-        </w:tc>
-        <w:tc>
-          <w:tcPr>
-            <w:tcW w:w="2250" w:type="dxa"/>
-          </w:tcPr>
-          <w:p>
-            <w:r>
-              <w:t xml:space="preserve">Delete Job </w:t>
-            </w:r>
-            <w:proofErr w:type="spellStart"/>
-            <w:r>
-              <w:t>Req</w:t>
-            </w:r>
-            <w:proofErr w:type="spellEnd"/>
-          </w:p>
-        </w:tc>
-        <w:tc>
-          <w:tcPr>
-            <w:tcW w:w="2340" w:type="dxa"/>
-          </w:tcPr>
-          <w:p>
-            <w:r>
-              <w:t>DELETE /</w:t>
-            </w:r>
-            <w:proofErr w:type="spellStart"/>
-            <w:r>
-              <w:t>api</w:t>
-            </w:r>
-            <w:proofErr w:type="spellEnd"/>
-            <w:r>
-              <w:t>/{version}/</w:t>
-            </w:r>
-            <w:proofErr w:type="spellStart"/>
-            <w:r>
-              <w:t>jobReqs</w:t>
-            </w:r>
-            <w:proofErr w:type="spellEnd"/>
-            <w:r>
-              <w:t>/{id}</w:t>
-            </w:r>
-          </w:p>
-        </w:tc>
-        <w:tc>
-          <w:tcPr>
-            <w:tcW w:w="1530" w:type="dxa"/>
-          </w:tcPr>
-          <w:p>
-            <w:r>
-              <w:t>Authorization: Bearer token</w:t>
-            </w:r>
-          </w:p>
-        </w:tc>
-        <w:tc>
-          <w:tcPr>
-            <w:tcW w:w="4230" w:type="dxa"/>
-          </w:tcPr>
-          <w:p/>
-        </w:tc>
-        <w:tc>
-          <w:tcPr>
-            <w:tcW w:w="3240" w:type="dxa"/>
-          </w:tcPr>
-          <w:p/>
-        </w:tc>
-      </w:tr>
-      <w:tr>
-        <w:tc>
-          <w:tcPr>
-            <w:tcW w:w="1710" w:type="dxa"/>
-            <w:vMerge/>
-          </w:tcPr>
-          <w:p/>
-        </w:tc>
-        <w:tc>
-          <w:tcPr>
-            <w:tcW w:w="2250" w:type="dxa"/>
-          </w:tcPr>
-          <w:p>
-            <w:r>
-              <w:t xml:space="preserve">Get a Job </w:t>
-            </w:r>
-            <w:proofErr w:type="spellStart"/>
-            <w:r>
-              <w:t>Req</w:t>
-            </w:r>
-            <w:proofErr w:type="spellEnd"/>
-          </w:p>
-        </w:tc>
-        <w:tc>
-          <w:tcPr>
-            <w:tcW w:w="2340" w:type="dxa"/>
-          </w:tcPr>
-          <w:p>
-            <w:r>
-              <w:t>GET /</w:t>
-            </w:r>
-            <w:proofErr w:type="spellStart"/>
-            <w:r>
-              <w:t>api</w:t>
-            </w:r>
-            <w:proofErr w:type="spellEnd"/>
-            <w:r>
-              <w:t>/{version}/</w:t>
-            </w:r>
-            <w:proofErr w:type="spellStart"/>
-            <w:r>
-              <w:t>jobReqs</w:t>
-            </w:r>
-            <w:proofErr w:type="spellEnd"/>
-            <w:r>
-              <w:t>/{id}</w:t>
-            </w:r>
-          </w:p>
-        </w:tc>
-        <w:tc>
-          <w:tcPr>
-            <w:tcW w:w="1530" w:type="dxa"/>
-          </w:tcPr>
-          <w:p>
-            <w:r>
-              <w:t>Authorization: Bearer token</w:t>
-            </w:r>
-          </w:p>
-        </w:tc>
-        <w:tc>
-          <w:tcPr>
-            <w:tcW w:w="4230" w:type="dxa"/>
-          </w:tcPr>
-          <w:p/>
-        </w:tc>
-        <w:tc>
-          <w:tcPr>
-            <w:tcW w:w="3240" w:type="dxa"/>
-          </w:tcPr>
-          <w:p>
-            <w:proofErr w:type="spellStart"/>
-            <w:r>
-              <w:t>JobReq</w:t>
-            </w:r>
-            <w:proofErr w:type="spellEnd"/>
-            <w:r>
-              <w:t xml:space="preserve"> entity</w:t>
-            </w:r>
-          </w:p>
-        </w:tc>
-      </w:tr>
-      <w:tr>
-        <w:tc>
-          <w:tcPr>
-            <w:tcW w:w="1710" w:type="dxa"/>
-            <w:vMerge/>
-          </w:tcPr>
-          <w:p/>
-        </w:tc>
-        <w:tc>
-          <w:tcPr>
-            <w:tcW w:w="2250" w:type="dxa"/>
-          </w:tcPr>
-          <w:p>
-            <w:r>
-              <w:t xml:space="preserve">Search For </w:t>
-            </w:r>
-            <w:proofErr w:type="spellStart"/>
-            <w:r>
-              <w:t>Reqs</w:t>
-            </w:r>
-            <w:proofErr w:type="spellEnd"/>
-            <w:r>
-              <w:t xml:space="preserve"> (Job Listings)</w:t>
+              <w:t>Search For Reqs (Job Listings)</w:t>
             </w:r>
           </w:p>
         </w:tc>
@@ -2707,13 +2006,8 @@
             <w:tcW w:w="3240" w:type="dxa"/>
           </w:tcPr>
           <w:p>
-            <w:proofErr w:type="spellStart"/>
-            <w:r>
-              <w:t>JobReq</w:t>
-            </w:r>
-            <w:proofErr w:type="spellEnd"/>
-            <w:r>
-              <w:t xml:space="preserve"> entities</w:t>
+            <w:r>
+              <w:t>JobReq entities</w:t>
             </w:r>
           </w:p>
         </w:tc>
@@ -2732,62 +2026,17 @@
           </w:tcPr>
           <w:p>
             <w:r>
-              <w:t xml:space="preserve">Assign Candidate To </w:t>
-            </w:r>
-            <w:proofErr w:type="spellStart"/>
-            <w:r>
-              <w:t>Req</w:t>
-            </w:r>
-            <w:proofErr w:type="spellEnd"/>
-          </w:p>
-        </w:tc>
-        <w:tc>
-          <w:tcPr>
-            <w:tcW w:w="2340" w:type="dxa"/>
-          </w:tcPr>
-          <w:p>
-            <w:r>
-              <w:t>PUT /</w:t>
-            </w:r>
-            <w:proofErr w:type="spellStart"/>
-            <w:r>
-              <w:t>api</w:t>
-            </w:r>
-            <w:proofErr w:type="spellEnd"/>
-            <w:r>
-              <w:t>/v1/</w:t>
-            </w:r>
-            <w:proofErr w:type="spellStart"/>
-            <w:r>
-              <w:t>jobreqs</w:t>
-            </w:r>
-            <w:proofErr w:type="spellEnd"/>
-            <w:r>
-              <w:t>/</w:t>
-            </w:r>
-            <w:proofErr w:type="spellStart"/>
-            <w:r>
-              <w:t>assignCandidateToReq</w:t>
-            </w:r>
-            <w:proofErr w:type="spellEnd"/>
-            <w:r>
-              <w:t>/{</w:t>
-            </w:r>
-            <w:proofErr w:type="spellStart"/>
-            <w:r>
-              <w:t>jobId</w:t>
-            </w:r>
-            <w:proofErr w:type="spellEnd"/>
-            <w:r>
-              <w:t>}/{</w:t>
-            </w:r>
-            <w:proofErr w:type="spellStart"/>
-            <w:r>
-              <w:t>candidateId</w:t>
-            </w:r>
-            <w:proofErr w:type="spellEnd"/>
-            <w:r>
-              <w:t>}</w:t>
+              <w:t>Assign Candidate To Req</w:t>
+            </w:r>
+          </w:p>
+        </w:tc>
+        <w:tc>
+          <w:tcPr>
+            <w:tcW w:w="2340" w:type="dxa"/>
+          </w:tcPr>
+          <w:p>
+            <w:r>
+              <w:t>PUT /api/v1/jobreqs/assignCandidateToReq/{jobId}/{candidateId}</w:t>
             </w:r>
           </w:p>
         </w:tc>
@@ -2815,41 +2064,36 @@
         </w:tc>
       </w:tr>
       <w:tr>
-        <w:tc>
-          <w:tcPr>
-            <w:tcW w:w="1710" w:type="dxa"/>
-          </w:tcPr>
-          <w:p>
-            <w:r>
-              <w:t xml:space="preserve">Offer </w:t>
-            </w:r>
-          </w:p>
-        </w:tc>
-        <w:tc>
-          <w:tcPr>
-            <w:tcW w:w="2250" w:type="dxa"/>
-          </w:tcPr>
-          <w:p>
-            <w:r>
-              <w:t>Create Offer Package</w:t>
-            </w:r>
-          </w:p>
-        </w:tc>
-        <w:tc>
-          <w:tcPr>
-            <w:tcW w:w="2340" w:type="dxa"/>
-          </w:tcPr>
-          <w:p>
-            <w:r>
-              <w:t>POST /</w:t>
-            </w:r>
-            <w:proofErr w:type="spellStart"/>
-            <w:r>
-              <w:t>api</w:t>
-            </w:r>
-            <w:proofErr w:type="spellEnd"/>
-            <w:r>
-              <w:t>/v1/offers</w:t>
+        <w:trPr>
+          <w:trHeight w:val="1232"/>
+        </w:trPr>
+        <w:tc>
+          <w:tcPr>
+            <w:tcW w:w="1710" w:type="dxa"/>
+          </w:tcPr>
+          <w:p>
+            <w:r>
+              <w:t>Offer</w:t>
+            </w:r>
+          </w:p>
+        </w:tc>
+        <w:tc>
+          <w:tcPr>
+            <w:tcW w:w="2250" w:type="dxa"/>
+          </w:tcPr>
+          <w:p>
+            <w:r>
+              <w:t>Create Offer</w:t>
+            </w:r>
+          </w:p>
+        </w:tc>
+        <w:tc>
+          <w:tcPr>
+            <w:tcW w:w="2340" w:type="dxa"/>
+          </w:tcPr>
+          <w:p>
+            <w:r>
+              <w:t>POST /api/v1/offers</w:t>
             </w:r>
           </w:p>
         </w:tc>
@@ -2874,50 +2118,107 @@
           </w:p>
           <w:p>
             <w:r>
+              <w:t xml:space="preserve"> "candidateId": "",</w:t>
+            </w:r>
+          </w:p>
+          <w:p>
+            <w:r>
               <w:t xml:space="preserve"> "</w:t>
             </w:r>
-            <w:proofErr w:type="spellStart"/>
-            <w:r>
-              <w:t>candidateId</w:t>
-            </w:r>
-            <w:proofErr w:type="spellEnd"/>
-            <w:r>
-              <w:t>": "",</w:t>
-            </w:r>
-          </w:p>
-          <w:p>
-            <w:r>
-              <w:t xml:space="preserve"> "</w:t>
-            </w:r>
-            <w:proofErr w:type="spellStart"/>
-            <w:r>
-              <w:t>sentOut</w:t>
-            </w:r>
-            <w:proofErr w:type="spellEnd"/>
-            <w:r>
-              <w:t>": true,</w:t>
-            </w:r>
-          </w:p>
-          <w:p>
-            <w:r>
-              <w:t xml:space="preserve"> "</w:t>
-            </w:r>
-            <w:proofErr w:type="spellStart"/>
-            <w:r>
-              <w:t>benefitsPackage</w:t>
-            </w:r>
-            <w:proofErr w:type="spellEnd"/>
-            <w:r>
-              <w:t>": ""</w:t>
-            </w:r>
-          </w:p>
-          <w:p>
-            <w:r>
-              <w:t xml:space="preserve"> }</w:t>
+            <w:r>
+              <w:t>extended</w:t>
+            </w:r>
+            <w:r>
+              <w:t>": true</w:t>
             </w:r>
             <w:bookmarkStart w:id="0" w:name="_GoBack"/>
             <w:bookmarkEnd w:id="0"/>
           </w:p>
+          <w:p>
+            <w:r>
+              <w:t xml:space="preserve"> }</w:t>
+            </w:r>
+          </w:p>
+        </w:tc>
+        <w:tc>
+          <w:tcPr>
+            <w:tcW w:w="3240" w:type="dxa"/>
+          </w:tcPr>
+          <w:p/>
+        </w:tc>
+      </w:tr>
+      <w:tr>
+        <w:tc>
+          <w:tcPr>
+            <w:tcW w:w="1710" w:type="dxa"/>
+          </w:tcPr>
+          <w:p/>
+        </w:tc>
+        <w:tc>
+          <w:tcPr>
+            <w:tcW w:w="2250" w:type="dxa"/>
+          </w:tcPr>
+          <w:p>
+            <w:r>
+              <w:t>Create Offer Package</w:t>
+            </w:r>
+          </w:p>
+        </w:tc>
+        <w:tc>
+          <w:tcPr>
+            <w:tcW w:w="2340" w:type="dxa"/>
+          </w:tcPr>
+          <w:p>
+            <w:r>
+              <w:t>POST /api/v1/offers</w:t>
+            </w:r>
+            <w:r>
+              <w:t xml:space="preserve">/ </w:t>
+            </w:r>
+            <w:r>
+              <w:t>createOfferPackage</w:t>
+            </w:r>
+          </w:p>
+        </w:tc>
+        <w:tc>
+          <w:tcPr>
+            <w:tcW w:w="1530" w:type="dxa"/>
+          </w:tcPr>
+          <w:p>
+            <w:r>
+              <w:t>Authorization: Bearer token</w:t>
+            </w:r>
+          </w:p>
+        </w:tc>
+        <w:tc>
+          <w:tcPr>
+            <w:tcW w:w="4230" w:type="dxa"/>
+          </w:tcPr>
+          <w:p>
+            <w:r>
+              <w:t>{</w:t>
+            </w:r>
+          </w:p>
+          <w:p>
+            <w:r>
+              <w:t xml:space="preserve"> "candidateId": "",</w:t>
+            </w:r>
+          </w:p>
+          <w:p>
+            <w:r>
+              <w:t xml:space="preserve"> "sentOut": true,</w:t>
+            </w:r>
+          </w:p>
+          <w:p>
+            <w:r>
+              <w:t xml:space="preserve"> "benefitsPackage": ""</w:t>
+            </w:r>
+          </w:p>
+          <w:p>
+            <w:r>
+              <w:t xml:space="preserve"> }</w:t>
+            </w:r>
+          </w:p>
         </w:tc>
         <w:tc>
           <w:tcPr>
@@ -2949,21 +2250,11 @@
           </w:tcPr>
           <w:p>
             <w:r>
-              <w:t>POST /</w:t>
-            </w:r>
-            <w:proofErr w:type="spellStart"/>
-            <w:r>
-              <w:t>api</w:t>
-            </w:r>
-            <w:proofErr w:type="spellEnd"/>
-            <w:r>
-              <w:t>/v1/offers/</w:t>
-            </w:r>
-            <w:proofErr w:type="spellStart"/>
+              <w:t>POST /api/v1/offers/</w:t>
+            </w:r>
             <w:r>
               <w:t>sendOfferLetter</w:t>
             </w:r>
-            <w:proofErr w:type="spellEnd"/>
           </w:p>
         </w:tc>
         <w:tc>

</xml_diff>

<commit_message>
Document Interviews service, update Job Reqs with 2 new APIs
</commit_message>
<xml_diff>
--- a/Server/API Specs.docx
+++ b/Server/API Specs.docx
@@ -141,6 +141,9 @@
             <w:r>
               <w:t>Account</w:t>
             </w:r>
+            <w:r>
+              <w:t>s</w:t>
+            </w:r>
           </w:p>
         </w:tc>
         <w:tc>
@@ -159,7 +162,15 @@
           </w:tcPr>
           <w:p>
             <w:r>
-              <w:t>POST /api/{version}/accounts/login</w:t>
+              <w:t>POST /</w:t>
+            </w:r>
+            <w:proofErr w:type="spellStart"/>
+            <w:r>
+              <w:t>api</w:t>
+            </w:r>
+            <w:proofErr w:type="spellEnd"/>
+            <w:r>
+              <w:t>/{version}/accounts/login</w:t>
             </w:r>
           </w:p>
         </w:tc>
@@ -180,7 +191,15 @@
           </w:p>
           <w:p>
             <w:r>
-              <w:t>"username":"admin", "password":"1"</w:t>
+              <w:t>"</w:t>
+            </w:r>
+            <w:proofErr w:type="spellStart"/>
+            <w:r>
+              <w:t>username":"admin</w:t>
+            </w:r>
+            <w:proofErr w:type="spellEnd"/>
+            <w:r>
+              <w:t>", "password":"1"</w:t>
             </w:r>
           </w:p>
           <w:p>
@@ -234,7 +253,15 @@
           </w:tcPr>
           <w:p>
             <w:r>
-              <w:t>POST /api/{version}/accounts</w:t>
+              <w:t>POST /</w:t>
+            </w:r>
+            <w:proofErr w:type="spellStart"/>
+            <w:r>
+              <w:t>api</w:t>
+            </w:r>
+            <w:proofErr w:type="spellEnd"/>
+            <w:r>
+              <w:t>/{version}/accounts</w:t>
             </w:r>
           </w:p>
         </w:tc>
@@ -274,12 +301,28 @@
           </w:p>
           <w:p>
             <w:r>
-              <w:t>"workPhone": "1111111",</w:t>
-            </w:r>
-          </w:p>
-          <w:p>
-            <w:r>
-              <w:t>"homePhone": "1111111",</w:t>
+              <w:t>"</w:t>
+            </w:r>
+            <w:proofErr w:type="spellStart"/>
+            <w:r>
+              <w:t>workPhone</w:t>
+            </w:r>
+            <w:proofErr w:type="spellEnd"/>
+            <w:r>
+              <w:t>": "1111111",</w:t>
+            </w:r>
+          </w:p>
+          <w:p>
+            <w:r>
+              <w:t>"</w:t>
+            </w:r>
+            <w:proofErr w:type="spellStart"/>
+            <w:r>
+              <w:t>homePhone</w:t>
+            </w:r>
+            <w:proofErr w:type="spellEnd"/>
+            <w:r>
+              <w:t>": "1111111",</w:t>
             </w:r>
           </w:p>
           <w:p>
@@ -294,12 +337,28 @@
           </w:p>
           <w:p>
             <w:r>
-              <w:t>"firstName": "Tim",</w:t>
-            </w:r>
-          </w:p>
-          <w:p>
-            <w:r>
-              <w:t>"lastName": "Ho 1",</w:t>
+              <w:t>"</w:t>
+            </w:r>
+            <w:proofErr w:type="spellStart"/>
+            <w:r>
+              <w:t>firstName</w:t>
+            </w:r>
+            <w:proofErr w:type="spellEnd"/>
+            <w:r>
+              <w:t>": "Tim",</w:t>
+            </w:r>
+          </w:p>
+          <w:p>
+            <w:r>
+              <w:t>"</w:t>
+            </w:r>
+            <w:proofErr w:type="spellStart"/>
+            <w:r>
+              <w:t>lastName</w:t>
+            </w:r>
+            <w:proofErr w:type="spellEnd"/>
+            <w:r>
+              <w:t>": "Ho 1",</w:t>
             </w:r>
           </w:p>
           <w:p>
@@ -344,7 +403,15 @@
           </w:tcPr>
           <w:p>
             <w:r>
-              <w:t>PUT /api/{version}/accounts/{id}</w:t>
+              <w:t>PUT /</w:t>
+            </w:r>
+            <w:proofErr w:type="spellStart"/>
+            <w:r>
+              <w:t>api</w:t>
+            </w:r>
+            <w:proofErr w:type="spellEnd"/>
+            <w:r>
+              <w:t>/{version}/accounts/{id}</w:t>
             </w:r>
           </w:p>
         </w:tc>
@@ -374,12 +441,28 @@
           </w:p>
           <w:p>
             <w:r>
-              <w:t>"workPhone": "",</w:t>
-            </w:r>
-          </w:p>
-          <w:p>
-            <w:r>
-              <w:t>"homePhone": "",</w:t>
+              <w:t>"</w:t>
+            </w:r>
+            <w:proofErr w:type="spellStart"/>
+            <w:r>
+              <w:t>workPhone</w:t>
+            </w:r>
+            <w:proofErr w:type="spellEnd"/>
+            <w:r>
+              <w:t>": "",</w:t>
+            </w:r>
+          </w:p>
+          <w:p>
+            <w:r>
+              <w:t>"</w:t>
+            </w:r>
+            <w:proofErr w:type="spellStart"/>
+            <w:r>
+              <w:t>homePhone</w:t>
+            </w:r>
+            <w:proofErr w:type="spellEnd"/>
+            <w:r>
+              <w:t>": "",</w:t>
             </w:r>
           </w:p>
           <w:p>
@@ -394,12 +477,28 @@
           </w:p>
           <w:p>
             <w:r>
-              <w:t>"firstName": "Tim",</w:t>
-            </w:r>
-          </w:p>
-          <w:p>
-            <w:r>
-              <w:t>"lastName": "Ho 1.2",</w:t>
+              <w:t>"</w:t>
+            </w:r>
+            <w:proofErr w:type="spellStart"/>
+            <w:r>
+              <w:t>firstName</w:t>
+            </w:r>
+            <w:proofErr w:type="spellEnd"/>
+            <w:r>
+              <w:t>": "Tim",</w:t>
+            </w:r>
+          </w:p>
+          <w:p>
+            <w:r>
+              <w:t>"</w:t>
+            </w:r>
+            <w:proofErr w:type="spellStart"/>
+            <w:r>
+              <w:t>lastName</w:t>
+            </w:r>
+            <w:proofErr w:type="spellEnd"/>
+            <w:r>
+              <w:t>": "Ho 1.2",</w:t>
             </w:r>
           </w:p>
           <w:p>
@@ -444,7 +543,15 @@
           </w:tcPr>
           <w:p>
             <w:r>
-              <w:t>GET /api/{version}/accounts/{id}</w:t>
+              <w:t>GET /</w:t>
+            </w:r>
+            <w:proofErr w:type="spellStart"/>
+            <w:r>
+              <w:t>api</w:t>
+            </w:r>
+            <w:proofErr w:type="spellEnd"/>
+            <w:r>
+              <w:t>/{version}/accounts/{id}</w:t>
             </w:r>
           </w:p>
         </w:tc>
@@ -499,7 +606,23 @@
           </w:tcPr>
           <w:p>
             <w:r>
-              <w:t>GET /api/{version}/accounts/findByUsername/{username}</w:t>
+              <w:t>GET /</w:t>
+            </w:r>
+            <w:proofErr w:type="spellStart"/>
+            <w:r>
+              <w:t>api</w:t>
+            </w:r>
+            <w:proofErr w:type="spellEnd"/>
+            <w:r>
+              <w:t>/{version}/accounts/</w:t>
+            </w:r>
+            <w:proofErr w:type="spellStart"/>
+            <w:r>
+              <w:t>findByUsername</w:t>
+            </w:r>
+            <w:proofErr w:type="spellEnd"/>
+            <w:r>
+              <w:t>/{username}</w:t>
             </w:r>
           </w:p>
         </w:tc>
@@ -554,7 +677,23 @@
           </w:tcPr>
           <w:p>
             <w:r>
-              <w:t>PUT /api/{version}/accounts/changePassword/{id}</w:t>
+              <w:t>PUT /</w:t>
+            </w:r>
+            <w:proofErr w:type="spellStart"/>
+            <w:r>
+              <w:t>api</w:t>
+            </w:r>
+            <w:proofErr w:type="spellEnd"/>
+            <w:r>
+              <w:t>/{version}/accounts/</w:t>
+            </w:r>
+            <w:proofErr w:type="spellStart"/>
+            <w:r>
+              <w:t>changePassword</w:t>
+            </w:r>
+            <w:proofErr w:type="spellEnd"/>
+            <w:r>
+              <w:t>/{id}</w:t>
             </w:r>
           </w:p>
         </w:tc>
@@ -579,7 +718,15 @@
           </w:p>
           <w:p>
             <w:r>
-              <w:t>"newPassord": ""</w:t>
+              <w:t>"</w:t>
+            </w:r>
+            <w:proofErr w:type="spellStart"/>
+            <w:r>
+              <w:t>newPassord</w:t>
+            </w:r>
+            <w:proofErr w:type="spellEnd"/>
+            <w:r>
+              <w:t>": ""</w:t>
             </w:r>
           </w:p>
           <w:p>
@@ -605,6 +752,9 @@
             <w:r>
               <w:t>Profile</w:t>
             </w:r>
+            <w:r>
+              <w:t>s</w:t>
+            </w:r>
           </w:p>
         </w:tc>
         <w:tc>
@@ -623,7 +773,23 @@
           </w:tcPr>
           <w:p>
             <w:r>
-              <w:t>POST /api/{version}/profiles/{candidateId}</w:t>
+              <w:t>POST /</w:t>
+            </w:r>
+            <w:proofErr w:type="spellStart"/>
+            <w:r>
+              <w:t>api</w:t>
+            </w:r>
+            <w:proofErr w:type="spellEnd"/>
+            <w:r>
+              <w:t>/{version}/profiles/{</w:t>
+            </w:r>
+            <w:proofErr w:type="spellStart"/>
+            <w:r>
+              <w:t>candidateId</w:t>
+            </w:r>
+            <w:proofErr w:type="spellEnd"/>
+            <w:r>
+              <w:t>}</w:t>
             </w:r>
           </w:p>
         </w:tc>
@@ -663,12 +829,28 @@
           </w:p>
           <w:p>
             <w:r>
-              <w:t>"yearsOfExperience": 5,</w:t>
-            </w:r>
-          </w:p>
-          <w:p>
-            <w:r>
-              <w:t>"summary":"Sum 1"</w:t>
+              <w:t>"</w:t>
+            </w:r>
+            <w:proofErr w:type="spellStart"/>
+            <w:r>
+              <w:t>yearsOfExperience</w:t>
+            </w:r>
+            <w:proofErr w:type="spellEnd"/>
+            <w:r>
+              <w:t>": 5,</w:t>
+            </w:r>
+          </w:p>
+          <w:p>
+            <w:r>
+              <w:t>"</w:t>
+            </w:r>
+            <w:proofErr w:type="spellStart"/>
+            <w:r>
+              <w:t>summary":"Sum</w:t>
+            </w:r>
+            <w:proofErr w:type="spellEnd"/>
+            <w:r>
+              <w:t xml:space="preserve"> 1"</w:t>
             </w:r>
           </w:p>
           <w:p>
@@ -708,7 +890,15 @@
           </w:tcPr>
           <w:p>
             <w:r>
-              <w:t>PUT /api/{version}/profiles</w:t>
+              <w:t>PUT /</w:t>
+            </w:r>
+            <w:proofErr w:type="spellStart"/>
+            <w:r>
+              <w:t>api</w:t>
+            </w:r>
+            <w:proofErr w:type="spellEnd"/>
+            <w:r>
+              <w:t>/{version}/profiles</w:t>
             </w:r>
           </w:p>
         </w:tc>
@@ -748,12 +938,28 @@
           </w:p>
           <w:p>
             <w:r>
-              <w:t>"yearsOfExperience": 5,</w:t>
-            </w:r>
-          </w:p>
-          <w:p>
-            <w:r>
-              <w:t>"summary":"Sum 1"</w:t>
+              <w:t>"</w:t>
+            </w:r>
+            <w:proofErr w:type="spellStart"/>
+            <w:r>
+              <w:t>yearsOfExperience</w:t>
+            </w:r>
+            <w:proofErr w:type="spellEnd"/>
+            <w:r>
+              <w:t>": 5,</w:t>
+            </w:r>
+          </w:p>
+          <w:p>
+            <w:r>
+              <w:t>"</w:t>
+            </w:r>
+            <w:proofErr w:type="spellStart"/>
+            <w:r>
+              <w:t>summary":"Sum</w:t>
+            </w:r>
+            <w:proofErr w:type="spellEnd"/>
+            <w:r>
+              <w:t xml:space="preserve"> 1"</w:t>
             </w:r>
           </w:p>
           <w:p>
@@ -793,7 +999,15 @@
           </w:tcPr>
           <w:p>
             <w:r>
-              <w:t>GET /api/{version}/profiles/{id}</w:t>
+              <w:t>GET /</w:t>
+            </w:r>
+            <w:proofErr w:type="spellStart"/>
+            <w:r>
+              <w:t>api</w:t>
+            </w:r>
+            <w:proofErr w:type="spellEnd"/>
+            <w:r>
+              <w:t>/{version}/profiles/{id}</w:t>
             </w:r>
           </w:p>
         </w:tc>
@@ -848,8 +1062,21 @@
           </w:tcPr>
           <w:p>
             <w:r>
-              <w:t>POST /api/{version}/profiles/companyContact</w:t>
-            </w:r>
+              <w:t>POST /</w:t>
+            </w:r>
+            <w:proofErr w:type="spellStart"/>
+            <w:r>
+              <w:t>api</w:t>
+            </w:r>
+            <w:proofErr w:type="spellEnd"/>
+            <w:r>
+              <w:t>/{version}/profiles/</w:t>
+            </w:r>
+            <w:proofErr w:type="spellStart"/>
+            <w:r>
+              <w:t>companyContact</w:t>
+            </w:r>
+            <w:proofErr w:type="spellEnd"/>
           </w:p>
         </w:tc>
         <w:tc>
@@ -883,7 +1110,15 @@
           </w:p>
           <w:p>
             <w:r>
-              <w:t>"address": "Addr 1",</w:t>
+              <w:t>"address": "</w:t>
+            </w:r>
+            <w:proofErr w:type="spellStart"/>
+            <w:r>
+              <w:t>Addr</w:t>
+            </w:r>
+            <w:proofErr w:type="spellEnd"/>
+            <w:r>
+              <w:t xml:space="preserve"> 1",</w:t>
             </w:r>
           </w:p>
           <w:p>
@@ -893,12 +1128,28 @@
           </w:p>
           <w:p>
             <w:r>
-              <w:t>"phoneNumber": "111111",</w:t>
-            </w:r>
-          </w:p>
-          <w:p>
-            <w:r>
-              <w:t>"cellNumber": "11111",</w:t>
+              <w:t>"</w:t>
+            </w:r>
+            <w:proofErr w:type="spellStart"/>
+            <w:r>
+              <w:t>phoneNumber</w:t>
+            </w:r>
+            <w:proofErr w:type="spellEnd"/>
+            <w:r>
+              <w:t>": "111111",</w:t>
+            </w:r>
+          </w:p>
+          <w:p>
+            <w:r>
+              <w:t>"</w:t>
+            </w:r>
+            <w:proofErr w:type="spellStart"/>
+            <w:r>
+              <w:t>cellNumber</w:t>
+            </w:r>
+            <w:proofErr w:type="spellEnd"/>
+            <w:r>
+              <w:t>": "11111",</w:t>
             </w:r>
           </w:p>
           <w:p>
@@ -943,7 +1194,31 @@
           </w:tcPr>
           <w:p>
             <w:r>
-              <w:t>PUT /api/{version}/profiles/companyContact/{companyContactId}</w:t>
+              <w:t>PUT /</w:t>
+            </w:r>
+            <w:proofErr w:type="spellStart"/>
+            <w:r>
+              <w:t>api</w:t>
+            </w:r>
+            <w:proofErr w:type="spellEnd"/>
+            <w:r>
+              <w:t>/{version}/profiles/</w:t>
+            </w:r>
+            <w:proofErr w:type="spellStart"/>
+            <w:r>
+              <w:t>companyContact</w:t>
+            </w:r>
+            <w:proofErr w:type="spellEnd"/>
+            <w:r>
+              <w:t>/{</w:t>
+            </w:r>
+            <w:proofErr w:type="spellStart"/>
+            <w:r>
+              <w:t>companyContactId</w:t>
+            </w:r>
+            <w:proofErr w:type="spellEnd"/>
+            <w:r>
+              <w:t>}</w:t>
             </w:r>
           </w:p>
         </w:tc>
@@ -978,7 +1253,15 @@
           </w:p>
           <w:p>
             <w:r>
-              <w:t>"address": "Addr 1",</w:t>
+              <w:t>"address": "</w:t>
+            </w:r>
+            <w:proofErr w:type="spellStart"/>
+            <w:r>
+              <w:t>Addr</w:t>
+            </w:r>
+            <w:proofErr w:type="spellEnd"/>
+            <w:r>
+              <w:t xml:space="preserve"> 1",</w:t>
             </w:r>
           </w:p>
           <w:p>
@@ -988,12 +1271,28 @@
           </w:p>
           <w:p>
             <w:r>
-              <w:t>"phoneNumber": "111111",</w:t>
-            </w:r>
-          </w:p>
-          <w:p>
-            <w:r>
-              <w:t>"cellNumber": "11111",</w:t>
+              <w:t>"</w:t>
+            </w:r>
+            <w:proofErr w:type="spellStart"/>
+            <w:r>
+              <w:t>phoneNumber</w:t>
+            </w:r>
+            <w:proofErr w:type="spellEnd"/>
+            <w:r>
+              <w:t>": "111111",</w:t>
+            </w:r>
+          </w:p>
+          <w:p>
+            <w:r>
+              <w:t>"</w:t>
+            </w:r>
+            <w:proofErr w:type="spellStart"/>
+            <w:r>
+              <w:t>cellNumber</w:t>
+            </w:r>
+            <w:proofErr w:type="spellEnd"/>
+            <w:r>
+              <w:t>": "11111",</w:t>
             </w:r>
           </w:p>
           <w:p>
@@ -1024,6 +1323,9 @@
             <w:r>
               <w:t>Candidate</w:t>
             </w:r>
+            <w:r>
+              <w:t>s</w:t>
+            </w:r>
           </w:p>
         </w:tc>
         <w:tc>
@@ -1042,7 +1344,15 @@
           </w:tcPr>
           <w:p>
             <w:r>
-              <w:t>POST /api/{version}/candidates</w:t>
+              <w:t>POST /</w:t>
+            </w:r>
+            <w:proofErr w:type="spellStart"/>
+            <w:r>
+              <w:t>api</w:t>
+            </w:r>
+            <w:proofErr w:type="spellEnd"/>
+            <w:r>
+              <w:t>/{version}/candidates</w:t>
             </w:r>
           </w:p>
         </w:tc>
@@ -1067,12 +1377,28 @@
           </w:p>
           <w:p>
             <w:r>
-              <w:t>"firstName": "F1",</w:t>
-            </w:r>
-          </w:p>
-          <w:p>
-            <w:r>
-              <w:t>"lastName": "L1",</w:t>
+              <w:t>"</w:t>
+            </w:r>
+            <w:proofErr w:type="spellStart"/>
+            <w:r>
+              <w:t>firstName</w:t>
+            </w:r>
+            <w:proofErr w:type="spellEnd"/>
+            <w:r>
+              <w:t>": "F1",</w:t>
+            </w:r>
+          </w:p>
+          <w:p>
+            <w:r>
+              <w:t>"</w:t>
+            </w:r>
+            <w:proofErr w:type="spellStart"/>
+            <w:r>
+              <w:t>lastName</w:t>
+            </w:r>
+            <w:proofErr w:type="spellEnd"/>
+            <w:r>
+              <w:t>": "L1",</w:t>
             </w:r>
           </w:p>
           <w:p>
@@ -1108,12 +1434,28 @@
           </w:p>
           <w:p>
             <w:r>
-              <w:t>"workPhone": "1",</w:t>
-            </w:r>
-          </w:p>
-          <w:p>
-            <w:r>
-              <w:t>"homePhone": "1",</w:t>
+              <w:t>"</w:t>
+            </w:r>
+            <w:proofErr w:type="spellStart"/>
+            <w:r>
+              <w:t>workPhone</w:t>
+            </w:r>
+            <w:proofErr w:type="spellEnd"/>
+            <w:r>
+              <w:t>": "1",</w:t>
+            </w:r>
+          </w:p>
+          <w:p>
+            <w:r>
+              <w:t>"</w:t>
+            </w:r>
+            <w:proofErr w:type="spellStart"/>
+            <w:r>
+              <w:t>homePhone</w:t>
+            </w:r>
+            <w:proofErr w:type="spellEnd"/>
+            <w:r>
+              <w:t>": "1",</w:t>
             </w:r>
           </w:p>
           <w:p>
@@ -1128,32 +1470,80 @@
           </w:p>
           <w:p>
             <w:r>
-              <w:t>"linkedIn": "l1",</w:t>
-            </w:r>
-          </w:p>
-          <w:p>
-            <w:r>
-              <w:t>"personalSite": "candidate1.com",</w:t>
-            </w:r>
-          </w:p>
-          <w:p>
-            <w:r>
-              <w:t>"customFields": ["cf1","cf2"],</w:t>
-            </w:r>
-          </w:p>
-          <w:p>
-            <w:r>
-              <w:t>"skillsetTags": ["sst1","sst2"],</w:t>
-            </w:r>
-          </w:p>
-          <w:p>
-            <w:r>
-              <w:t>"industryTags": ["it1","it2"],</w:t>
-            </w:r>
-          </w:p>
-          <w:p>
-            <w:r>
-              <w:t>"positionTag": "pt1",</w:t>
+              <w:t>"</w:t>
+            </w:r>
+            <w:proofErr w:type="spellStart"/>
+            <w:r>
+              <w:t>linkedIn</w:t>
+            </w:r>
+            <w:proofErr w:type="spellEnd"/>
+            <w:r>
+              <w:t>": "l1",</w:t>
+            </w:r>
+          </w:p>
+          <w:p>
+            <w:r>
+              <w:t>"</w:t>
+            </w:r>
+            <w:proofErr w:type="spellStart"/>
+            <w:r>
+              <w:t>personalSite</w:t>
+            </w:r>
+            <w:proofErr w:type="spellEnd"/>
+            <w:r>
+              <w:t>": "candidate1.com",</w:t>
+            </w:r>
+          </w:p>
+          <w:p>
+            <w:r>
+              <w:t>"</w:t>
+            </w:r>
+            <w:proofErr w:type="spellStart"/>
+            <w:r>
+              <w:t>customFields</w:t>
+            </w:r>
+            <w:proofErr w:type="spellEnd"/>
+            <w:r>
+              <w:t>": ["cf1","cf2"],</w:t>
+            </w:r>
+          </w:p>
+          <w:p>
+            <w:r>
+              <w:t>"</w:t>
+            </w:r>
+            <w:proofErr w:type="spellStart"/>
+            <w:r>
+              <w:t>skillsetTags</w:t>
+            </w:r>
+            <w:proofErr w:type="spellEnd"/>
+            <w:r>
+              <w:t>": ["sst1","sst2"],</w:t>
+            </w:r>
+          </w:p>
+          <w:p>
+            <w:r>
+              <w:t>"</w:t>
+            </w:r>
+            <w:proofErr w:type="spellStart"/>
+            <w:r>
+              <w:t>industryTags</w:t>
+            </w:r>
+            <w:proofErr w:type="spellEnd"/>
+            <w:r>
+              <w:t>": ["it1","it2"],</w:t>
+            </w:r>
+          </w:p>
+          <w:p>
+            <w:r>
+              <w:t>"</w:t>
+            </w:r>
+            <w:proofErr w:type="spellStart"/>
+            <w:r>
+              <w:t>positionTag</w:t>
+            </w:r>
+            <w:proofErr w:type="spellEnd"/>
+            <w:r>
+              <w:t>": "pt1",</w:t>
             </w:r>
           </w:p>
           <w:p>
@@ -1163,22 +1553,54 @@
           </w:p>
           <w:p>
             <w:r>
-              <w:t>"recruiterOwnership": "ro1",</w:t>
-            </w:r>
-          </w:p>
-          <w:p>
-            <w:r>
-              <w:t>"notesField": "n1",</w:t>
-            </w:r>
-          </w:p>
-          <w:p>
-            <w:r>
-              <w:t>"workHistory": "wh1",</w:t>
-            </w:r>
-          </w:p>
-          <w:p>
-            <w:r>
-              <w:t>"educationHistory": "eh1",</w:t>
+              <w:t>"</w:t>
+            </w:r>
+            <w:proofErr w:type="spellStart"/>
+            <w:r>
+              <w:t>recruiterOwnership</w:t>
+            </w:r>
+            <w:proofErr w:type="spellEnd"/>
+            <w:r>
+              <w:t>": "ro1",</w:t>
+            </w:r>
+          </w:p>
+          <w:p>
+            <w:r>
+              <w:t>"</w:t>
+            </w:r>
+            <w:proofErr w:type="spellStart"/>
+            <w:r>
+              <w:t>notesField</w:t>
+            </w:r>
+            <w:proofErr w:type="spellEnd"/>
+            <w:r>
+              <w:t>": "n1",</w:t>
+            </w:r>
+          </w:p>
+          <w:p>
+            <w:r>
+              <w:t>"</w:t>
+            </w:r>
+            <w:proofErr w:type="spellStart"/>
+            <w:r>
+              <w:t>workHistory</w:t>
+            </w:r>
+            <w:proofErr w:type="spellEnd"/>
+            <w:r>
+              <w:t>": "wh1",</w:t>
+            </w:r>
+          </w:p>
+          <w:p>
+            <w:r>
+              <w:t>"</w:t>
+            </w:r>
+            <w:proofErr w:type="spellStart"/>
+            <w:r>
+              <w:t>educationHistory</w:t>
+            </w:r>
+            <w:proofErr w:type="spellEnd"/>
+            <w:r>
+              <w:t>": "eh1",</w:t>
             </w:r>
           </w:p>
           <w:p>
@@ -1223,7 +1645,15 @@
           </w:tcPr>
           <w:p>
             <w:r>
-              <w:t>PUT /api/{version}/candidates/{id}</w:t>
+              <w:t>PUT /</w:t>
+            </w:r>
+            <w:proofErr w:type="spellStart"/>
+            <w:r>
+              <w:t>api</w:t>
+            </w:r>
+            <w:proofErr w:type="spellEnd"/>
+            <w:r>
+              <w:t>/{version}/candidates/{id}</w:t>
             </w:r>
           </w:p>
         </w:tc>
@@ -1278,7 +1708,15 @@
           </w:tcPr>
           <w:p>
             <w:r>
-              <w:t>DELETE /api/{version}/candidates/{id}</w:t>
+              <w:t>DELETE /</w:t>
+            </w:r>
+            <w:proofErr w:type="spellStart"/>
+            <w:r>
+              <w:t>api</w:t>
+            </w:r>
+            <w:proofErr w:type="spellEnd"/>
+            <w:r>
+              <w:t>/{version}/candidates/{id}</w:t>
             </w:r>
           </w:p>
         </w:tc>
@@ -1329,7 +1767,15 @@
           </w:tcPr>
           <w:p>
             <w:r>
-              <w:t>GET /api/{version}/candidates/{id}</w:t>
+              <w:t>GET /</w:t>
+            </w:r>
+            <w:proofErr w:type="spellStart"/>
+            <w:r>
+              <w:t>api</w:t>
+            </w:r>
+            <w:proofErr w:type="spellEnd"/>
+            <w:r>
+              <w:t>/{version}/candidates/{id}</w:t>
             </w:r>
           </w:p>
         </w:tc>
@@ -1384,7 +1830,23 @@
           </w:tcPr>
           <w:p>
             <w:r>
-              <w:t>POST /api/{version}/candidates/summary/{candidateId}</w:t>
+              <w:t>POST /</w:t>
+            </w:r>
+            <w:proofErr w:type="spellStart"/>
+            <w:r>
+              <w:t>api</w:t>
+            </w:r>
+            <w:proofErr w:type="spellEnd"/>
+            <w:r>
+              <w:t>/{version}/candidates/summary/{</w:t>
+            </w:r>
+            <w:proofErr w:type="spellStart"/>
+            <w:r>
+              <w:t>candidateId</w:t>
+            </w:r>
+            <w:proofErr w:type="spellEnd"/>
+            <w:r>
+              <w:t>}</w:t>
             </w:r>
           </w:p>
         </w:tc>
@@ -1449,7 +1911,23 @@
           </w:tcPr>
           <w:p>
             <w:r>
-              <w:t>PUT /api/{version}/candidates/summary/{candidateId}</w:t>
+              <w:t>PUT /</w:t>
+            </w:r>
+            <w:proofErr w:type="spellStart"/>
+            <w:r>
+              <w:t>api</w:t>
+            </w:r>
+            <w:proofErr w:type="spellEnd"/>
+            <w:r>
+              <w:t>/{version}/candidates/summary/{</w:t>
+            </w:r>
+            <w:proofErr w:type="spellStart"/>
+            <w:r>
+              <w:t>candidateId</w:t>
+            </w:r>
+            <w:proofErr w:type="spellEnd"/>
+            <w:r>
+              <w:t>}</w:t>
             </w:r>
           </w:p>
         </w:tc>
@@ -1514,7 +1992,23 @@
           </w:tcPr>
           <w:p>
             <w:r>
-              <w:t>DELETE /api/{version}/candidates/summary/{candidateId}</w:t>
+              <w:t>DELETE /</w:t>
+            </w:r>
+            <w:proofErr w:type="spellStart"/>
+            <w:r>
+              <w:t>api</w:t>
+            </w:r>
+            <w:proofErr w:type="spellEnd"/>
+            <w:r>
+              <w:t>/{version}/candidates/summary/{</w:t>
+            </w:r>
+            <w:proofErr w:type="spellStart"/>
+            <w:r>
+              <w:t>candidateId</w:t>
+            </w:r>
+            <w:proofErr w:type="spellEnd"/>
+            <w:r>
+              <w:t>}</w:t>
             </w:r>
           </w:p>
         </w:tc>
@@ -1565,7 +2059,23 @@
           </w:tcPr>
           <w:p>
             <w:r>
-              <w:t>GET /api/{version}/candidates/summary/{candidateId}</w:t>
+              <w:t>GET /</w:t>
+            </w:r>
+            <w:proofErr w:type="spellStart"/>
+            <w:r>
+              <w:t>api</w:t>
+            </w:r>
+            <w:proofErr w:type="spellEnd"/>
+            <w:r>
+              <w:t>/{version}/candidates/summary/{</w:t>
+            </w:r>
+            <w:proofErr w:type="spellStart"/>
+            <w:r>
+              <w:t>candidateId</w:t>
+            </w:r>
+            <w:proofErr w:type="spellEnd"/>
+            <w:r>
+              <w:t>}</w:t>
             </w:r>
           </w:p>
         </w:tc>
@@ -1627,8 +2137,13 @@
             <w:r>
               <w:t>GET /</w:t>
             </w:r>
-            <w:r>
-              <w:t>api/v1/candidates/summaries/all</w:t>
+            <w:proofErr w:type="spellStart"/>
+            <w:r>
+              <w:t>api</w:t>
+            </w:r>
+            <w:proofErr w:type="spellEnd"/>
+            <w:r>
+              <w:t>/v1/candidates/summaries/all</w:t>
             </w:r>
           </w:p>
         </w:tc>
@@ -1663,7 +2178,23 @@
               <w:t xml:space="preserve"> with f</w:t>
             </w:r>
             <w:r>
-              <w:t>ields (_id, firstName, lastName, summary)</w:t>
+              <w:t xml:space="preserve">ields (_id, </w:t>
+            </w:r>
+            <w:proofErr w:type="spellStart"/>
+            <w:r>
+              <w:t>firstName</w:t>
+            </w:r>
+            <w:proofErr w:type="spellEnd"/>
+            <w:r>
+              <w:t xml:space="preserve">, </w:t>
+            </w:r>
+            <w:proofErr w:type="spellStart"/>
+            <w:r>
+              <w:t>lastName</w:t>
+            </w:r>
+            <w:proofErr w:type="spellEnd"/>
+            <w:r>
+              <w:t>, summary)</w:t>
             </w:r>
           </w:p>
         </w:tc>
@@ -1676,28 +2207,54 @@
           </w:tcPr>
           <w:p>
             <w:r>
-              <w:t>Job Req</w:t>
-            </w:r>
-          </w:p>
-        </w:tc>
-        <w:tc>
-          <w:tcPr>
-            <w:tcW w:w="2250" w:type="dxa"/>
-          </w:tcPr>
-          <w:p>
-            <w:r>
-              <w:t>Create Job Req</w:t>
-            </w:r>
-          </w:p>
-        </w:tc>
-        <w:tc>
-          <w:tcPr>
-            <w:tcW w:w="2340" w:type="dxa"/>
-          </w:tcPr>
-          <w:p>
-            <w:r>
-              <w:t>POST /api/{version}/jobReqs</w:t>
-            </w:r>
+              <w:t xml:space="preserve">Job </w:t>
+            </w:r>
+            <w:proofErr w:type="spellStart"/>
+            <w:r>
+              <w:t>Req</w:t>
+            </w:r>
+            <w:r>
+              <w:t>s</w:t>
+            </w:r>
+            <w:proofErr w:type="spellEnd"/>
+          </w:p>
+        </w:tc>
+        <w:tc>
+          <w:tcPr>
+            <w:tcW w:w="2250" w:type="dxa"/>
+          </w:tcPr>
+          <w:p>
+            <w:r>
+              <w:t xml:space="preserve">Create Job </w:t>
+            </w:r>
+            <w:proofErr w:type="spellStart"/>
+            <w:r>
+              <w:t>Req</w:t>
+            </w:r>
+            <w:proofErr w:type="spellEnd"/>
+          </w:p>
+        </w:tc>
+        <w:tc>
+          <w:tcPr>
+            <w:tcW w:w="2340" w:type="dxa"/>
+          </w:tcPr>
+          <w:p>
+            <w:r>
+              <w:t>POST /</w:t>
+            </w:r>
+            <w:proofErr w:type="spellStart"/>
+            <w:r>
+              <w:t>api</w:t>
+            </w:r>
+            <w:proofErr w:type="spellEnd"/>
+            <w:r>
+              <w:t>/{version}/</w:t>
+            </w:r>
+            <w:proofErr w:type="spellStart"/>
+            <w:r>
+              <w:t>jobReqs</w:t>
+            </w:r>
+            <w:proofErr w:type="spellEnd"/>
           </w:p>
         </w:tc>
         <w:tc>
@@ -1721,27 +2278,80 @@
           </w:p>
           <w:p>
             <w:r>
-              <w:t>"name": "Job Req 1",</w:t>
-            </w:r>
-          </w:p>
-          <w:p>
-            <w:r>
-              <w:t>"description": " desc 1",</w:t>
-            </w:r>
-          </w:p>
-          <w:p>
-            <w:r>
-              <w:t>"responsibilities": ["Develop assigned tasks","Report to Team Leader"],</w:t>
-            </w:r>
-          </w:p>
-          <w:p>
-            <w:r>
-              <w:t>"requirements": ["B.A in IT","Practical experience in Java"],</w:t>
-            </w:r>
-          </w:p>
-          <w:p>
-            <w:r>
-              <w:t>"candidateIds": [""]</w:t>
+              <w:t xml:space="preserve">"name": "Job </w:t>
+            </w:r>
+            <w:proofErr w:type="spellStart"/>
+            <w:r>
+              <w:t>Req</w:t>
+            </w:r>
+            <w:proofErr w:type="spellEnd"/>
+            <w:r>
+              <w:t xml:space="preserve"> 1",</w:t>
+            </w:r>
+          </w:p>
+          <w:p>
+            <w:r>
+              <w:t xml:space="preserve">"description": " </w:t>
+            </w:r>
+            <w:proofErr w:type="spellStart"/>
+            <w:r>
+              <w:t>desc</w:t>
+            </w:r>
+            <w:proofErr w:type="spellEnd"/>
+            <w:r>
+              <w:t xml:space="preserve"> 1",</w:t>
+            </w:r>
+          </w:p>
+          <w:p>
+            <w:r>
+              <w:t xml:space="preserve">"responsibilities": ["Develop assigned </w:t>
+            </w:r>
+            <w:proofErr w:type="spellStart"/>
+            <w:r>
+              <w:t>tasks","Report</w:t>
+            </w:r>
+            <w:proofErr w:type="spellEnd"/>
+            <w:r>
+              <w:t xml:space="preserve"> to Team Leader"],</w:t>
+            </w:r>
+          </w:p>
+          <w:p>
+            <w:r>
+              <w:t xml:space="preserve">"requirements": ["B.A in </w:t>
+            </w:r>
+            <w:proofErr w:type="spellStart"/>
+            <w:r>
+              <w:t>IT","Practical</w:t>
+            </w:r>
+            <w:proofErr w:type="spellEnd"/>
+            <w:r>
+              <w:t xml:space="preserve"> experience in Java"],</w:t>
+            </w:r>
+          </w:p>
+          <w:p>
+            <w:r>
+              <w:t>"</w:t>
+            </w:r>
+            <w:proofErr w:type="spellStart"/>
+            <w:r>
+              <w:t>createdBy</w:t>
+            </w:r>
+            <w:proofErr w:type="spellEnd"/>
+            <w:r>
+              <w:t>":"",</w:t>
+            </w:r>
+          </w:p>
+          <w:p>
+            <w:r>
+              <w:t>"</w:t>
+            </w:r>
+            <w:proofErr w:type="spellStart"/>
+            <w:r>
+              <w:t>candidateIds</w:t>
+            </w:r>
+            <w:proofErr w:type="spellEnd"/>
+            <w:r>
+              <w:t>": [""]</w:t>
             </w:r>
           </w:p>
           <w:p>
@@ -1771,17 +2381,38 @@
           </w:tcPr>
           <w:p>
             <w:r>
-              <w:t>Update Job Req</w:t>
-            </w:r>
-          </w:p>
-        </w:tc>
-        <w:tc>
-          <w:tcPr>
-            <w:tcW w:w="2340" w:type="dxa"/>
-          </w:tcPr>
-          <w:p>
-            <w:r>
-              <w:t>PUT /api/{version}/jobReqs/{id}</w:t>
+              <w:t xml:space="preserve">Update Job </w:t>
+            </w:r>
+            <w:proofErr w:type="spellStart"/>
+            <w:r>
+              <w:t>Req</w:t>
+            </w:r>
+            <w:proofErr w:type="spellEnd"/>
+          </w:p>
+        </w:tc>
+        <w:tc>
+          <w:tcPr>
+            <w:tcW w:w="2340" w:type="dxa"/>
+          </w:tcPr>
+          <w:p>
+            <w:r>
+              <w:t>PUT /</w:t>
+            </w:r>
+            <w:proofErr w:type="spellStart"/>
+            <w:r>
+              <w:t>api</w:t>
+            </w:r>
+            <w:proofErr w:type="spellEnd"/>
+            <w:r>
+              <w:t>/{version}/</w:t>
+            </w:r>
+            <w:proofErr w:type="spellStart"/>
+            <w:r>
+              <w:t>jobReqs</w:t>
+            </w:r>
+            <w:proofErr w:type="spellEnd"/>
+            <w:r>
+              <w:t>/{id}</w:t>
             </w:r>
           </w:p>
         </w:tc>
@@ -1806,27 +2437,67 @@
           </w:p>
           <w:p>
             <w:r>
-              <w:t>"name": "Job Req 1.2",</w:t>
-            </w:r>
-          </w:p>
-          <w:p>
-            <w:r>
-              <w:t>"description": " desc 1",</w:t>
-            </w:r>
-          </w:p>
-          <w:p>
-            <w:r>
-              <w:t>"responsibilities": ["Develop assigned tasks","Report to Team Leader"],</w:t>
-            </w:r>
-          </w:p>
-          <w:p>
-            <w:r>
-              <w:t>"requirements": ["B.A in IT","Practical experience in Java"],</w:t>
-            </w:r>
-          </w:p>
-          <w:p>
-            <w:r>
-              <w:t>"candidateIds": [""]</w:t>
+              <w:t xml:space="preserve">"name": "Job </w:t>
+            </w:r>
+            <w:proofErr w:type="spellStart"/>
+            <w:r>
+              <w:t>Req</w:t>
+            </w:r>
+            <w:proofErr w:type="spellEnd"/>
+            <w:r>
+              <w:t xml:space="preserve"> 1.2",</w:t>
+            </w:r>
+          </w:p>
+          <w:p>
+            <w:r>
+              <w:t xml:space="preserve">"description": " </w:t>
+            </w:r>
+            <w:proofErr w:type="spellStart"/>
+            <w:r>
+              <w:t>desc</w:t>
+            </w:r>
+            <w:proofErr w:type="spellEnd"/>
+            <w:r>
+              <w:t xml:space="preserve"> 1",</w:t>
+            </w:r>
+          </w:p>
+          <w:p>
+            <w:r>
+              <w:t xml:space="preserve">"responsibilities": ["Develop assigned </w:t>
+            </w:r>
+            <w:proofErr w:type="spellStart"/>
+            <w:r>
+              <w:t>tasks","Report</w:t>
+            </w:r>
+            <w:proofErr w:type="spellEnd"/>
+            <w:r>
+              <w:t xml:space="preserve"> to Team Leader"],</w:t>
+            </w:r>
+          </w:p>
+          <w:p>
+            <w:r>
+              <w:t xml:space="preserve">"requirements": ["B.A in </w:t>
+            </w:r>
+            <w:proofErr w:type="spellStart"/>
+            <w:r>
+              <w:t>IT","Practical</w:t>
+            </w:r>
+            <w:proofErr w:type="spellEnd"/>
+            <w:r>
+              <w:t xml:space="preserve"> experience in Java"],</w:t>
+            </w:r>
+          </w:p>
+          <w:p>
+            <w:r>
+              <w:t>"</w:t>
+            </w:r>
+            <w:proofErr w:type="spellStart"/>
+            <w:r>
+              <w:t>candidateIds</w:t>
+            </w:r>
+            <w:proofErr w:type="spellEnd"/>
+            <w:r>
+              <w:t>": [""]</w:t>
             </w:r>
           </w:p>
           <w:p>
@@ -1856,17 +2527,38 @@
           </w:tcPr>
           <w:p>
             <w:r>
-              <w:t>Delete Job Req</w:t>
-            </w:r>
-          </w:p>
-        </w:tc>
-        <w:tc>
-          <w:tcPr>
-            <w:tcW w:w="2340" w:type="dxa"/>
-          </w:tcPr>
-          <w:p>
-            <w:r>
-              <w:t>DELETE /api/{version}/jobReqs/{id}</w:t>
+              <w:t xml:space="preserve">Delete Job </w:t>
+            </w:r>
+            <w:proofErr w:type="spellStart"/>
+            <w:r>
+              <w:t>Req</w:t>
+            </w:r>
+            <w:proofErr w:type="spellEnd"/>
+          </w:p>
+        </w:tc>
+        <w:tc>
+          <w:tcPr>
+            <w:tcW w:w="2340" w:type="dxa"/>
+          </w:tcPr>
+          <w:p>
+            <w:r>
+              <w:t>DELETE /</w:t>
+            </w:r>
+            <w:proofErr w:type="spellStart"/>
+            <w:r>
+              <w:t>api</w:t>
+            </w:r>
+            <w:proofErr w:type="spellEnd"/>
+            <w:r>
+              <w:t>/{version}/</w:t>
+            </w:r>
+            <w:proofErr w:type="spellStart"/>
+            <w:r>
+              <w:t>jobReqs</w:t>
+            </w:r>
+            <w:proofErr w:type="spellEnd"/>
+            <w:r>
+              <w:t>/{id}</w:t>
             </w:r>
           </w:p>
         </w:tc>
@@ -1907,17 +2599,38 @@
           </w:tcPr>
           <w:p>
             <w:r>
-              <w:t>Get a Job Req</w:t>
-            </w:r>
-          </w:p>
-        </w:tc>
-        <w:tc>
-          <w:tcPr>
-            <w:tcW w:w="2340" w:type="dxa"/>
-          </w:tcPr>
-          <w:p>
-            <w:r>
-              <w:t>GET /api/{version}/jobReqs/{id}</w:t>
+              <w:t xml:space="preserve">Get a Job </w:t>
+            </w:r>
+            <w:proofErr w:type="spellStart"/>
+            <w:r>
+              <w:t>Req</w:t>
+            </w:r>
+            <w:proofErr w:type="spellEnd"/>
+          </w:p>
+        </w:tc>
+        <w:tc>
+          <w:tcPr>
+            <w:tcW w:w="2340" w:type="dxa"/>
+          </w:tcPr>
+          <w:p>
+            <w:r>
+              <w:t>GET /</w:t>
+            </w:r>
+            <w:proofErr w:type="spellStart"/>
+            <w:r>
+              <w:t>api</w:t>
+            </w:r>
+            <w:proofErr w:type="spellEnd"/>
+            <w:r>
+              <w:t>/{version}/</w:t>
+            </w:r>
+            <w:proofErr w:type="spellStart"/>
+            <w:r>
+              <w:t>jobReqs</w:t>
+            </w:r>
+            <w:proofErr w:type="spellEnd"/>
+            <w:r>
+              <w:t>/{id}</w:t>
             </w:r>
           </w:p>
         </w:tc>
@@ -1942,8 +2655,13 @@
             <w:tcW w:w="3240" w:type="dxa"/>
           </w:tcPr>
           <w:p>
-            <w:r>
-              <w:t>JobReq entity</w:t>
+            <w:proofErr w:type="spellStart"/>
+            <w:r>
+              <w:t>JobReq</w:t>
+            </w:r>
+            <w:proofErr w:type="spellEnd"/>
+            <w:r>
+              <w:t xml:space="preserve"> entity</w:t>
             </w:r>
           </w:p>
         </w:tc>
@@ -1962,25 +2680,33 @@
           </w:tcPr>
           <w:p>
             <w:r>
-              <w:t>Search For Reqs (Job Listings)</w:t>
-            </w:r>
-          </w:p>
-        </w:tc>
-        <w:tc>
-          <w:tcPr>
-            <w:tcW w:w="2340" w:type="dxa"/>
-          </w:tcPr>
-          <w:p>
-            <w:r>
-              <w:t>GET /api/v1/jobreqs/searchForReqs/{name}/{description}/{requirements}</w:t>
-            </w:r>
-            <w:r>
+              <w:t xml:space="preserve">Search For </w:t>
+            </w:r>
+            <w:proofErr w:type="spellStart"/>
+            <w:r>
+              <w:t>Reqs</w:t>
+            </w:r>
+            <w:proofErr w:type="spellEnd"/>
+            <w:r>
+              <w:t xml:space="preserve"> (Job Listings)</w:t>
+            </w:r>
+          </w:p>
+        </w:tc>
+        <w:tc>
+          <w:tcPr>
+            <w:tcW w:w="2340" w:type="dxa"/>
+          </w:tcPr>
+          <w:p>
+            <w:r>
+              <w:t>GET /api/v1/jobR</w:t>
+            </w:r>
+            <w:r>
+              <w:t>eqs/searchForReqs/{name}/{description}/{requirements}</w:t>
+            </w:r>
+            <w:r>
+              <w:lastRenderedPageBreak/>
               <w:tab/>
-              <w:t xml:space="preserve">                               </w:t>
-            </w:r>
-            <w:r>
-              <w:lastRenderedPageBreak/>
-              <w:t>(if one is unspecified, null needs to appear)</w:t>
+              <w:t xml:space="preserve">                               (if one is unspecified, null needs to appear)</w:t>
             </w:r>
           </w:p>
         </w:tc>
@@ -2006,8 +2732,13 @@
             <w:tcW w:w="3240" w:type="dxa"/>
           </w:tcPr>
           <w:p>
-            <w:r>
-              <w:t>JobReq entities</w:t>
+            <w:proofErr w:type="spellStart"/>
+            <w:r>
+              <w:t>JobReq</w:t>
+            </w:r>
+            <w:proofErr w:type="spellEnd"/>
+            <w:r>
+              <w:t xml:space="preserve"> entities</w:t>
             </w:r>
           </w:p>
         </w:tc>
@@ -2026,17 +2757,265 @@
           </w:tcPr>
           <w:p>
             <w:r>
-              <w:t>Assign Candidate To Req</w:t>
-            </w:r>
-          </w:p>
-        </w:tc>
-        <w:tc>
-          <w:tcPr>
-            <w:tcW w:w="2340" w:type="dxa"/>
-          </w:tcPr>
-          <w:p>
-            <w:r>
-              <w:t>PUT /api/v1/jobreqs/assignCandidateToReq/{jobId}/{candidateId}</w:t>
+              <w:t xml:space="preserve">Find Candidates by Job </w:t>
+            </w:r>
+            <w:proofErr w:type="spellStart"/>
+            <w:r>
+              <w:t>Req</w:t>
+            </w:r>
+            <w:proofErr w:type="spellEnd"/>
+          </w:p>
+        </w:tc>
+        <w:tc>
+          <w:tcPr>
+            <w:tcW w:w="2340" w:type="dxa"/>
+          </w:tcPr>
+          <w:p>
+            <w:r>
+              <w:t>GET /</w:t>
+            </w:r>
+            <w:proofErr w:type="spellStart"/>
+            <w:r>
+              <w:t>api</w:t>
+            </w:r>
+            <w:proofErr w:type="spellEnd"/>
+            <w:r>
+              <w:t>/</w:t>
+            </w:r>
+            <w:r>
+              <w:t>{version}</w:t>
+            </w:r>
+            <w:bookmarkStart w:id="0" w:name="_GoBack"/>
+            <w:bookmarkEnd w:id="0"/>
+            <w:r>
+              <w:t>/</w:t>
+            </w:r>
+            <w:proofErr w:type="spellStart"/>
+            <w:r>
+              <w:t>job</w:t>
+            </w:r>
+            <w:r>
+              <w:t>R</w:t>
+            </w:r>
+            <w:r>
+              <w:t>eqs</w:t>
+            </w:r>
+            <w:proofErr w:type="spellEnd"/>
+            <w:r>
+              <w:t>/</w:t>
+            </w:r>
+            <w:r>
+              <w:t xml:space="preserve"> </w:t>
+            </w:r>
+            <w:proofErr w:type="spellStart"/>
+            <w:r>
+              <w:t>findCandidatesByJobReq</w:t>
+            </w:r>
+            <w:proofErr w:type="spellEnd"/>
+            <w:r>
+              <w:t>/{</w:t>
+            </w:r>
+            <w:r>
+              <w:t>i</w:t>
+            </w:r>
+            <w:r>
+              <w:t>d</w:t>
+            </w:r>
+            <w:r>
+              <w:t>}</w:t>
+            </w:r>
+          </w:p>
+        </w:tc>
+        <w:tc>
+          <w:tcPr>
+            <w:tcW w:w="1530" w:type="dxa"/>
+          </w:tcPr>
+          <w:p>
+            <w:r>
+              <w:t>Authorization: Bearer token</w:t>
+            </w:r>
+          </w:p>
+        </w:tc>
+        <w:tc>
+          <w:tcPr>
+            <w:tcW w:w="4230" w:type="dxa"/>
+          </w:tcPr>
+          <w:p/>
+        </w:tc>
+        <w:tc>
+          <w:tcPr>
+            <w:tcW w:w="3240" w:type="dxa"/>
+          </w:tcPr>
+          <w:p>
+            <w:r>
+              <w:t>Candidate</w:t>
+            </w:r>
+            <w:r>
+              <w:t xml:space="preserve"> entities</w:t>
+            </w:r>
+          </w:p>
+        </w:tc>
+      </w:tr>
+      <w:tr>
+        <w:tc>
+          <w:tcPr>
+            <w:tcW w:w="1710" w:type="dxa"/>
+            <w:vMerge/>
+          </w:tcPr>
+          <w:p/>
+        </w:tc>
+        <w:tc>
+          <w:tcPr>
+            <w:tcW w:w="2250" w:type="dxa"/>
+          </w:tcPr>
+          <w:p>
+            <w:r>
+              <w:t xml:space="preserve">Find Job </w:t>
+            </w:r>
+            <w:proofErr w:type="spellStart"/>
+            <w:r>
+              <w:t>Reqs</w:t>
+            </w:r>
+            <w:proofErr w:type="spellEnd"/>
+            <w:r>
+              <w:t xml:space="preserve"> by Manager</w:t>
+            </w:r>
+          </w:p>
+        </w:tc>
+        <w:tc>
+          <w:tcPr>
+            <w:tcW w:w="2340" w:type="dxa"/>
+          </w:tcPr>
+          <w:p>
+            <w:r>
+              <w:t>GET /</w:t>
+            </w:r>
+            <w:proofErr w:type="spellStart"/>
+            <w:r>
+              <w:t>api</w:t>
+            </w:r>
+            <w:proofErr w:type="spellEnd"/>
+            <w:r>
+              <w:t>/</w:t>
+            </w:r>
+            <w:r>
+              <w:t>{version}</w:t>
+            </w:r>
+            <w:r>
+              <w:t>/</w:t>
+            </w:r>
+            <w:proofErr w:type="spellStart"/>
+            <w:r>
+              <w:t>job</w:t>
+            </w:r>
+            <w:r>
+              <w:t>R</w:t>
+            </w:r>
+            <w:r>
+              <w:t>eqs</w:t>
+            </w:r>
+            <w:proofErr w:type="spellEnd"/>
+            <w:r>
+              <w:t>/</w:t>
+            </w:r>
+            <w:r>
+              <w:t xml:space="preserve"> </w:t>
+            </w:r>
+            <w:proofErr w:type="spellStart"/>
+            <w:r>
+              <w:t>findJobReqsByManager</w:t>
+            </w:r>
+            <w:proofErr w:type="spellEnd"/>
+            <w:r>
+              <w:t>/{</w:t>
+            </w:r>
+            <w:proofErr w:type="spellStart"/>
+            <w:r>
+              <w:t>manager</w:t>
+            </w:r>
+            <w:r>
+              <w:t>Id</w:t>
+            </w:r>
+            <w:proofErr w:type="spellEnd"/>
+            <w:r>
+              <w:t>}</w:t>
+            </w:r>
+          </w:p>
+        </w:tc>
+        <w:tc>
+          <w:tcPr>
+            <w:tcW w:w="1530" w:type="dxa"/>
+          </w:tcPr>
+          <w:p>
+            <w:r>
+              <w:t>Authorization: Bearer token</w:t>
+            </w:r>
+          </w:p>
+        </w:tc>
+        <w:tc>
+          <w:tcPr>
+            <w:tcW w:w="4230" w:type="dxa"/>
+          </w:tcPr>
+          <w:p/>
+        </w:tc>
+        <w:tc>
+          <w:tcPr>
+            <w:tcW w:w="3240" w:type="dxa"/>
+          </w:tcPr>
+          <w:p>
+            <w:proofErr w:type="spellStart"/>
+            <w:r>
+              <w:t>JobReq</w:t>
+            </w:r>
+            <w:proofErr w:type="spellEnd"/>
+            <w:r>
+              <w:t xml:space="preserve"> entities</w:t>
+            </w:r>
+          </w:p>
+        </w:tc>
+      </w:tr>
+      <w:tr>
+        <w:tc>
+          <w:tcPr>
+            <w:tcW w:w="1710" w:type="dxa"/>
+            <w:vMerge/>
+          </w:tcPr>
+          <w:p/>
+        </w:tc>
+        <w:tc>
+          <w:tcPr>
+            <w:tcW w:w="2250" w:type="dxa"/>
+          </w:tcPr>
+          <w:p>
+            <w:r>
+              <w:t xml:space="preserve">Assign Candidate To </w:t>
+            </w:r>
+            <w:proofErr w:type="spellStart"/>
+            <w:r>
+              <w:t>Req</w:t>
+            </w:r>
+            <w:proofErr w:type="spellEnd"/>
+          </w:p>
+        </w:tc>
+        <w:tc>
+          <w:tcPr>
+            <w:tcW w:w="2340" w:type="dxa"/>
+          </w:tcPr>
+          <w:p>
+            <w:r>
+              <w:t xml:space="preserve">PUT </w:t>
+            </w:r>
+            <w:r>
+              <w:t>/api/</w:t>
+            </w:r>
+            <w:r>
+              <w:t>{version}</w:t>
+            </w:r>
+            <w:r>
+              <w:t>/jobR</w:t>
+            </w:r>
+            <w:r>
+              <w:t>eqs/assignCandidateToReq/{jobId}/{candidateId}</w:t>
             </w:r>
           </w:p>
         </w:tc>
@@ -2070,11 +3049,449 @@
         <w:tc>
           <w:tcPr>
             <w:tcW w:w="1710" w:type="dxa"/>
+            <w:vMerge w:val="restart"/>
+          </w:tcPr>
+          <w:p>
+            <w:r>
+              <w:t>Interview</w:t>
+            </w:r>
+            <w:r>
+              <w:t>s</w:t>
+            </w:r>
+          </w:p>
+        </w:tc>
+        <w:tc>
+          <w:tcPr>
+            <w:tcW w:w="2250" w:type="dxa"/>
+          </w:tcPr>
+          <w:p>
+            <w:r>
+              <w:t xml:space="preserve">Create </w:t>
+            </w:r>
+            <w:r>
+              <w:t>Interview</w:t>
+            </w:r>
+          </w:p>
+        </w:tc>
+        <w:tc>
+          <w:tcPr>
+            <w:tcW w:w="2340" w:type="dxa"/>
+          </w:tcPr>
+          <w:p>
+            <w:r>
+              <w:t>POST /</w:t>
+            </w:r>
+            <w:proofErr w:type="spellStart"/>
+            <w:r>
+              <w:t>api</w:t>
+            </w:r>
+            <w:proofErr w:type="spellEnd"/>
+            <w:r>
+              <w:t>/{version}</w:t>
+            </w:r>
+            <w:r>
+              <w:t>/</w:t>
+            </w:r>
+            <w:r>
+              <w:t>interview</w:t>
+            </w:r>
+            <w:r>
+              <w:t>s</w:t>
+            </w:r>
+          </w:p>
+        </w:tc>
+        <w:tc>
+          <w:tcPr>
+            <w:tcW w:w="1530" w:type="dxa"/>
+          </w:tcPr>
+          <w:p>
+            <w:r>
+              <w:t>Authorization: Bearer token</w:t>
+            </w:r>
+          </w:p>
+        </w:tc>
+        <w:tc>
+          <w:tcPr>
+            <w:tcW w:w="4230" w:type="dxa"/>
+          </w:tcPr>
+          <w:p>
+            <w:r>
+              <w:t>{</w:t>
+            </w:r>
+          </w:p>
+          <w:p>
+            <w:r>
+              <w:tab/>
+              <w:t>"</w:t>
+            </w:r>
+            <w:proofErr w:type="spellStart"/>
+            <w:r>
+              <w:t>appointmentTime</w:t>
+            </w:r>
+            <w:proofErr w:type="spellEnd"/>
+            <w:r>
+              <w:t>": "",</w:t>
+            </w:r>
+          </w:p>
+          <w:p>
+            <w:r>
+              <w:tab/>
+              <w:t>"cancelled": false,</w:t>
+            </w:r>
+          </w:p>
+          <w:p>
+            <w:r>
+              <w:tab/>
+              <w:t>"accepted": false,</w:t>
+            </w:r>
+          </w:p>
+          <w:p>
+            <w:r>
+              <w:tab/>
+              <w:t>"rejected": false,</w:t>
+            </w:r>
+          </w:p>
+          <w:p>
+            <w:r>
+              <w:tab/>
+              <w:t>"</w:t>
+            </w:r>
+            <w:proofErr w:type="spellStart"/>
+            <w:r>
+              <w:t>jobReqId</w:t>
+            </w:r>
+            <w:proofErr w:type="spellEnd"/>
+            <w:r>
+              <w:t>": "",</w:t>
+            </w:r>
+          </w:p>
+          <w:p>
+            <w:r>
+              <w:tab/>
+              <w:t>"</w:t>
+            </w:r>
+            <w:proofErr w:type="spellStart"/>
+            <w:r>
+              <w:t>candidateId</w:t>
+            </w:r>
+            <w:proofErr w:type="spellEnd"/>
+            <w:r>
+              <w:t>": ""</w:t>
+            </w:r>
+          </w:p>
+          <w:p>
+            <w:r>
+              <w:t>}</w:t>
+            </w:r>
+          </w:p>
+        </w:tc>
+        <w:tc>
+          <w:tcPr>
+            <w:tcW w:w="3240" w:type="dxa"/>
+          </w:tcPr>
+          <w:p/>
+        </w:tc>
+      </w:tr>
+      <w:tr>
+        <w:trPr>
+          <w:trHeight w:val="1232"/>
+        </w:trPr>
+        <w:tc>
+          <w:tcPr>
+            <w:tcW w:w="1710" w:type="dxa"/>
+            <w:vMerge/>
+          </w:tcPr>
+          <w:p/>
+        </w:tc>
+        <w:tc>
+          <w:tcPr>
+            <w:tcW w:w="2250" w:type="dxa"/>
+          </w:tcPr>
+          <w:p>
+            <w:r>
+              <w:t xml:space="preserve">Reschedule </w:t>
+            </w:r>
+            <w:r>
+              <w:t>Interview</w:t>
+            </w:r>
+          </w:p>
+        </w:tc>
+        <w:tc>
+          <w:tcPr>
+            <w:tcW w:w="2340" w:type="dxa"/>
+          </w:tcPr>
+          <w:p>
+            <w:r>
+              <w:t>PU</w:t>
+            </w:r>
+            <w:r>
+              <w:t>T /</w:t>
+            </w:r>
+            <w:proofErr w:type="spellStart"/>
+            <w:r>
+              <w:t>api</w:t>
+            </w:r>
+            <w:proofErr w:type="spellEnd"/>
+            <w:r>
+              <w:t>/</w:t>
+            </w:r>
+            <w:r>
+              <w:t>{version}</w:t>
+            </w:r>
+            <w:r>
+              <w:t>/interviews</w:t>
+            </w:r>
+            <w:r>
+              <w:t xml:space="preserve"> </w:t>
+            </w:r>
+            <w:r>
+              <w:t>/reschedule/{id}</w:t>
+            </w:r>
+          </w:p>
+        </w:tc>
+        <w:tc>
+          <w:tcPr>
+            <w:tcW w:w="1530" w:type="dxa"/>
+          </w:tcPr>
+          <w:p>
+            <w:r>
+              <w:t>Authorization: Bearer token</w:t>
+            </w:r>
+          </w:p>
+        </w:tc>
+        <w:tc>
+          <w:tcPr>
+            <w:tcW w:w="4230" w:type="dxa"/>
+          </w:tcPr>
+          <w:p>
+            <w:r>
+              <w:t>{</w:t>
+            </w:r>
+          </w:p>
+          <w:p>
+            <w:r>
+              <w:tab/>
+              <w:t>"</w:t>
+            </w:r>
+            <w:proofErr w:type="spellStart"/>
+            <w:r>
+              <w:t>rescheduledTime</w:t>
+            </w:r>
+            <w:proofErr w:type="spellEnd"/>
+            <w:r>
+              <w:t>": ""</w:t>
+            </w:r>
+          </w:p>
+          <w:p>
+            <w:r>
+              <w:t>}</w:t>
+            </w:r>
+          </w:p>
+        </w:tc>
+        <w:tc>
+          <w:tcPr>
+            <w:tcW w:w="3240" w:type="dxa"/>
+          </w:tcPr>
+          <w:p/>
+        </w:tc>
+      </w:tr>
+      <w:tr>
+        <w:trPr>
+          <w:trHeight w:val="1232"/>
+        </w:trPr>
+        <w:tc>
+          <w:tcPr>
+            <w:tcW w:w="1710" w:type="dxa"/>
+            <w:vMerge/>
+          </w:tcPr>
+          <w:p/>
+        </w:tc>
+        <w:tc>
+          <w:tcPr>
+            <w:tcW w:w="2250" w:type="dxa"/>
+          </w:tcPr>
+          <w:p>
+            <w:r>
+              <w:t xml:space="preserve">Respond to </w:t>
+            </w:r>
+            <w:r>
+              <w:t>Interview</w:t>
+            </w:r>
+          </w:p>
+        </w:tc>
+        <w:tc>
+          <w:tcPr>
+            <w:tcW w:w="2340" w:type="dxa"/>
+          </w:tcPr>
+          <w:p>
+            <w:r>
+              <w:t>PU</w:t>
+            </w:r>
+            <w:r>
+              <w:t>T /</w:t>
+            </w:r>
+            <w:proofErr w:type="spellStart"/>
+            <w:r>
+              <w:t>api</w:t>
+            </w:r>
+            <w:proofErr w:type="spellEnd"/>
+            <w:r>
+              <w:t>/</w:t>
+            </w:r>
+            <w:r>
+              <w:t>{version}</w:t>
+            </w:r>
+            <w:r>
+              <w:t>/interviews</w:t>
+            </w:r>
+            <w:r>
+              <w:t xml:space="preserve"> </w:t>
+            </w:r>
+            <w:r>
+              <w:t>/respond/{id}</w:t>
+            </w:r>
+          </w:p>
+        </w:tc>
+        <w:tc>
+          <w:tcPr>
+            <w:tcW w:w="1530" w:type="dxa"/>
+          </w:tcPr>
+          <w:p>
+            <w:r>
+              <w:t>Authorization: Bearer token</w:t>
+            </w:r>
+          </w:p>
+        </w:tc>
+        <w:tc>
+          <w:tcPr>
+            <w:tcW w:w="4230" w:type="dxa"/>
+          </w:tcPr>
+          <w:p>
+            <w:r>
+              <w:t>{</w:t>
+            </w:r>
+          </w:p>
+          <w:p>
+            <w:r>
+              <w:tab/>
+              <w:t>"accepted": true,</w:t>
+            </w:r>
+          </w:p>
+          <w:p>
+            <w:r>
+              <w:tab/>
+              <w:t>"rejected": false</w:t>
+            </w:r>
+            <w:r>
+              <w:tab/>
+            </w:r>
+          </w:p>
+          <w:p>
+            <w:r>
+              <w:t>}</w:t>
+            </w:r>
+          </w:p>
+        </w:tc>
+        <w:tc>
+          <w:tcPr>
+            <w:tcW w:w="3240" w:type="dxa"/>
+          </w:tcPr>
+          <w:p/>
+        </w:tc>
+      </w:tr>
+      <w:tr>
+        <w:trPr>
+          <w:trHeight w:val="1232"/>
+        </w:trPr>
+        <w:tc>
+          <w:tcPr>
+            <w:tcW w:w="1710" w:type="dxa"/>
+            <w:vMerge/>
+          </w:tcPr>
+          <w:p/>
+        </w:tc>
+        <w:tc>
+          <w:tcPr>
+            <w:tcW w:w="2250" w:type="dxa"/>
+          </w:tcPr>
+          <w:p>
+            <w:r>
+              <w:t xml:space="preserve">Cancel </w:t>
+            </w:r>
+            <w:r>
+              <w:t>Interview</w:t>
+            </w:r>
+          </w:p>
+        </w:tc>
+        <w:tc>
+          <w:tcPr>
+            <w:tcW w:w="2340" w:type="dxa"/>
+          </w:tcPr>
+          <w:p>
+            <w:r>
+              <w:t>PU</w:t>
+            </w:r>
+            <w:r>
+              <w:t>T /</w:t>
+            </w:r>
+            <w:proofErr w:type="spellStart"/>
+            <w:r>
+              <w:t>api</w:t>
+            </w:r>
+            <w:proofErr w:type="spellEnd"/>
+            <w:r>
+              <w:t>/</w:t>
+            </w:r>
+            <w:r>
+              <w:t>{version}</w:t>
+            </w:r>
+            <w:r>
+              <w:t>/interviews</w:t>
+            </w:r>
+            <w:r>
+              <w:t>/{id}</w:t>
+            </w:r>
+          </w:p>
+        </w:tc>
+        <w:tc>
+          <w:tcPr>
+            <w:tcW w:w="1530" w:type="dxa"/>
+          </w:tcPr>
+          <w:p>
+            <w:r>
+              <w:t>Authorization: Bearer token</w:t>
+            </w:r>
+          </w:p>
+        </w:tc>
+        <w:tc>
+          <w:tcPr>
+            <w:tcW w:w="4230" w:type="dxa"/>
+          </w:tcPr>
+          <w:p/>
+        </w:tc>
+        <w:tc>
+          <w:tcPr>
+            <w:tcW w:w="3240" w:type="dxa"/>
+          </w:tcPr>
+          <w:p/>
+        </w:tc>
+      </w:tr>
+      <w:tr>
+        <w:trPr>
+          <w:trHeight w:val="1232"/>
+        </w:trPr>
+        <w:tc>
+          <w:tcPr>
+            <w:tcW w:w="1710" w:type="dxa"/>
+            <w:vMerge w:val="restart"/>
           </w:tcPr>
           <w:p>
             <w:r>
               <w:t>Offer</w:t>
             </w:r>
+            <w:r>
+              <w:t>s</w:t>
+            </w:r>
           </w:p>
         </w:tc>
         <w:tc>
@@ -2093,7 +3510,21 @@
           </w:tcPr>
           <w:p>
             <w:r>
-              <w:t>POST /api/v1/offers</w:t>
+              <w:t>POST /</w:t>
+            </w:r>
+            <w:proofErr w:type="spellStart"/>
+            <w:r>
+              <w:t>api</w:t>
+            </w:r>
+            <w:proofErr w:type="spellEnd"/>
+            <w:r>
+              <w:t>/</w:t>
+            </w:r>
+            <w:r>
+              <w:t>{version}</w:t>
+            </w:r>
+            <w:r>
+              <w:t>/offers</w:t>
             </w:r>
           </w:p>
         </w:tc>
@@ -2118,21 +3549,21 @@
           </w:p>
           <w:p>
             <w:r>
-              <w:t xml:space="preserve"> "candidateId": "",</w:t>
-            </w:r>
-          </w:p>
-          <w:p>
-            <w:r>
               <w:t xml:space="preserve"> "</w:t>
             </w:r>
-            <w:r>
-              <w:t>extended</w:t>
-            </w:r>
-            <w:r>
-              <w:t>": true</w:t>
-            </w:r>
-            <w:bookmarkStart w:id="0" w:name="_GoBack"/>
-            <w:bookmarkEnd w:id="0"/>
+            <w:proofErr w:type="spellStart"/>
+            <w:r>
+              <w:t>candidateId</w:t>
+            </w:r>
+            <w:proofErr w:type="spellEnd"/>
+            <w:r>
+              <w:t>": "",</w:t>
+            </w:r>
+          </w:p>
+          <w:p>
+            <w:r>
+              <w:t xml:space="preserve"> "extended": true</w:t>
+            </w:r>
           </w:p>
           <w:p>
             <w:r>
@@ -2151,6 +3582,7 @@
         <w:tc>
           <w:tcPr>
             <w:tcW w:w="1710" w:type="dxa"/>
+            <w:vMerge/>
           </w:tcPr>
           <w:p/>
         </w:tc>
@@ -2170,14 +3602,27 @@
           </w:tcPr>
           <w:p>
             <w:r>
-              <w:t>POST /api/v1/offers</w:t>
-            </w:r>
-            <w:r>
-              <w:t xml:space="preserve">/ </w:t>
-            </w:r>
+              <w:t>POST /</w:t>
+            </w:r>
+            <w:proofErr w:type="spellStart"/>
+            <w:r>
+              <w:t>api</w:t>
+            </w:r>
+            <w:proofErr w:type="spellEnd"/>
+            <w:r>
+              <w:t>/</w:t>
+            </w:r>
+            <w:r>
+              <w:t>{version}</w:t>
+            </w:r>
+            <w:r>
+              <w:t xml:space="preserve">/offers/ </w:t>
+            </w:r>
+            <w:proofErr w:type="spellStart"/>
             <w:r>
               <w:t>createOfferPackage</w:t>
             </w:r>
+            <w:proofErr w:type="spellEnd"/>
           </w:p>
         </w:tc>
         <w:tc>
@@ -2201,17 +3646,41 @@
           </w:p>
           <w:p>
             <w:r>
-              <w:t xml:space="preserve"> "candidateId": "",</w:t>
-            </w:r>
-          </w:p>
-          <w:p>
-            <w:r>
-              <w:t xml:space="preserve"> "sentOut": true,</w:t>
-            </w:r>
-          </w:p>
-          <w:p>
-            <w:r>
-              <w:t xml:space="preserve"> "benefitsPackage": ""</w:t>
+              <w:t xml:space="preserve"> "</w:t>
+            </w:r>
+            <w:proofErr w:type="spellStart"/>
+            <w:r>
+              <w:t>candidateId</w:t>
+            </w:r>
+            <w:proofErr w:type="spellEnd"/>
+            <w:r>
+              <w:t>": "",</w:t>
+            </w:r>
+          </w:p>
+          <w:p>
+            <w:r>
+              <w:t xml:space="preserve"> "</w:t>
+            </w:r>
+            <w:proofErr w:type="spellStart"/>
+            <w:r>
+              <w:t>sentOut</w:t>
+            </w:r>
+            <w:proofErr w:type="spellEnd"/>
+            <w:r>
+              <w:t>": true,</w:t>
+            </w:r>
+          </w:p>
+          <w:p>
+            <w:r>
+              <w:t xml:space="preserve"> "</w:t>
+            </w:r>
+            <w:proofErr w:type="spellStart"/>
+            <w:r>
+              <w:t>benefitsPackage</w:t>
+            </w:r>
+            <w:proofErr w:type="spellEnd"/>
+            <w:r>
+              <w:t>": ""</w:t>
             </w:r>
           </w:p>
           <w:p>
@@ -2231,6 +3700,7 @@
         <w:tc>
           <w:tcPr>
             <w:tcW w:w="1710" w:type="dxa"/>
+            <w:vMerge/>
           </w:tcPr>
           <w:p/>
         </w:tc>
@@ -2250,11 +3720,27 @@
           </w:tcPr>
           <w:p>
             <w:r>
-              <w:t>POST /api/v1/offers/</w:t>
-            </w:r>
+              <w:t>POST /</w:t>
+            </w:r>
+            <w:proofErr w:type="spellStart"/>
+            <w:r>
+              <w:t>api</w:t>
+            </w:r>
+            <w:proofErr w:type="spellEnd"/>
+            <w:r>
+              <w:t>/</w:t>
+            </w:r>
+            <w:r>
+              <w:t>{version}</w:t>
+            </w:r>
+            <w:r>
+              <w:t>/offers/</w:t>
+            </w:r>
+            <w:proofErr w:type="spellStart"/>
             <w:r>
               <w:t>sendOfferLetter</w:t>
             </w:r>
+            <w:proofErr w:type="spellEnd"/>
           </w:p>
         </w:tc>
         <w:tc>
@@ -2278,13 +3764,7 @@
           </w:p>
           <w:p>
             <w:r>
-              <w:t xml:space="preserve"> "email": "</w:t>
-            </w:r>
-            <w:r>
-              <w:t>candidate@example.com</w:t>
-            </w:r>
-            <w:r>
-              <w:t>"</w:t>
+              <w:t xml:space="preserve"> "email": "candidate@example.com"</w:t>
             </w:r>
           </w:p>
           <w:p>

</xml_diff>

<commit_message>
Accounts service - Refactoring
</commit_message>
<xml_diff>
--- a/Server/API Specs.docx
+++ b/Server/API Specs.docx
@@ -162,7 +162,15 @@
           </w:tcPr>
           <w:p>
             <w:r>
-              <w:t>POST /api/{version}/accounts/login</w:t>
+              <w:t>POST /</w:t>
+            </w:r>
+            <w:proofErr w:type="spellStart"/>
+            <w:r>
+              <w:t>api</w:t>
+            </w:r>
+            <w:proofErr w:type="spellEnd"/>
+            <w:r>
+              <w:t>/{version}/accounts/login</w:t>
             </w:r>
           </w:p>
         </w:tc>
@@ -183,7 +191,19 @@
           </w:p>
           <w:p>
             <w:r>
-              <w:t>"username":"admin", "password":"1"</w:t>
+              <w:t>"</w:t>
+            </w:r>
+            <w:r>
+              <w:t>email":"admin@example.com</w:t>
+            </w:r>
+            <w:r>
+              <w:t>", "password":"1</w:t>
+            </w:r>
+            <w:r>
+              <w:t>23456</w:t>
+            </w:r>
+            <w:r>
+              <w:t>"</w:t>
             </w:r>
           </w:p>
           <w:p>
@@ -214,7 +234,21 @@
               <w:rPr>
                 <w:highlight w:val="yellow"/>
               </w:rPr>
-              <w:t>“userId”:””</w:t>
+              <w:t>“</w:t>
+            </w:r>
+            <w:proofErr w:type="spellStart"/>
+            <w:r>
+              <w:rPr>
+                <w:highlight w:val="yellow"/>
+              </w:rPr>
+              <w:t>userId</w:t>
+            </w:r>
+            <w:proofErr w:type="spellEnd"/>
+            <w:r>
+              <w:rPr>
+                <w:highlight w:val="yellow"/>
+              </w:rPr>
+              <w:t>”:””</w:t>
             </w:r>
           </w:p>
           <w:p>
@@ -248,7 +282,201 @@
           </w:tcPr>
           <w:p>
             <w:r>
-              <w:t>POST /api/{version}/accounts</w:t>
+              <w:t>POST /</w:t>
+            </w:r>
+            <w:proofErr w:type="spellStart"/>
+            <w:r>
+              <w:t>api</w:t>
+            </w:r>
+            <w:proofErr w:type="spellEnd"/>
+            <w:r>
+              <w:t>/{version}/accounts</w:t>
+            </w:r>
+          </w:p>
+        </w:tc>
+        <w:tc>
+          <w:tcPr>
+            <w:tcW w:w="1530" w:type="dxa"/>
+          </w:tcPr>
+          <w:p/>
+        </w:tc>
+        <w:tc>
+          <w:tcPr>
+            <w:tcW w:w="4230" w:type="dxa"/>
+          </w:tcPr>
+          <w:p>
+            <w:r>
+              <w:t>{</w:t>
+            </w:r>
+          </w:p>
+          <w:p>
+            <w:r>
+              <w:tab/>
+              <w:t>"</w:t>
+            </w:r>
+            <w:proofErr w:type="spellStart"/>
+            <w:r>
+              <w:t>firstName</w:t>
+            </w:r>
+            <w:proofErr w:type="spellEnd"/>
+            <w:r>
+              <w:t>": "Mark",</w:t>
+            </w:r>
+          </w:p>
+          <w:p>
+            <w:r>
+              <w:tab/>
+              <w:t>"</w:t>
+            </w:r>
+            <w:proofErr w:type="spellStart"/>
+            <w:r>
+              <w:t>lastName</w:t>
+            </w:r>
+            <w:proofErr w:type="spellEnd"/>
+            <w:r>
+              <w:t>": "Duvall",</w:t>
+            </w:r>
+          </w:p>
+          <w:p>
+            <w:r>
+              <w:tab/>
+              <w:t>"password": "123456",</w:t>
+            </w:r>
+          </w:p>
+          <w:p>
+            <w:r>
+              <w:tab/>
+              <w:t>"email": "admin@markduvall.com",</w:t>
+            </w:r>
+          </w:p>
+          <w:p>
+            <w:r>
+              <w:tab/>
+              <w:t>"roles":["ROLE_ADMIN","ROLE_MANAGER","ROLE_RECRUITER"],</w:t>
+            </w:r>
+          </w:p>
+          <w:p>
+            <w:r>
+              <w:tab/>
+              <w:t>"phone": "123456",</w:t>
+            </w:r>
+          </w:p>
+          <w:p>
+            <w:r>
+              <w:tab/>
+              <w:t>"</w:t>
+            </w:r>
+            <w:proofErr w:type="spellStart"/>
+            <w:r>
+              <w:t>companyName</w:t>
+            </w:r>
+            <w:proofErr w:type="spellEnd"/>
+            <w:r>
+              <w:t>": "TEN",</w:t>
+            </w:r>
+          </w:p>
+          <w:p>
+            <w:r>
+              <w:tab/>
+              <w:t>"website": "www.markduvall.com",</w:t>
+            </w:r>
+          </w:p>
+          <w:p>
+            <w:r>
+              <w:tab/>
+              <w:t>"</w:t>
+            </w:r>
+            <w:proofErr w:type="spellStart"/>
+            <w:r>
+              <w:t>streetAddress</w:t>
+            </w:r>
+            <w:proofErr w:type="spellEnd"/>
+            <w:r>
+              <w:t>": "</w:t>
+            </w:r>
+            <w:proofErr w:type="spellStart"/>
+            <w:r>
+              <w:t>Addr</w:t>
+            </w:r>
+            <w:proofErr w:type="spellEnd"/>
+            <w:r>
+              <w:t xml:space="preserve"> 1",</w:t>
+            </w:r>
+          </w:p>
+          <w:p>
+            <w:r>
+              <w:tab/>
+              <w:t>"streetAddress2": "</w:t>
+            </w:r>
+            <w:proofErr w:type="spellStart"/>
+            <w:r>
+              <w:t>Addr</w:t>
+            </w:r>
+            <w:proofErr w:type="spellEnd"/>
+            <w:r>
+              <w:t xml:space="preserve"> 2",</w:t>
+            </w:r>
+          </w:p>
+          <w:p>
+            <w:r>
+              <w:tab/>
+              <w:t>"</w:t>
+            </w:r>
+            <w:proofErr w:type="spellStart"/>
+            <w:r>
+              <w:t>zipCode</w:t>
+            </w:r>
+            <w:proofErr w:type="spellEnd"/>
+            <w:r>
+              <w:t>": "10000"</w:t>
+            </w:r>
+          </w:p>
+          <w:p>
+            <w:r>
+              <w:t>}</w:t>
+            </w:r>
+          </w:p>
+        </w:tc>
+        <w:tc>
+          <w:tcPr>
+            <w:tcW w:w="3240" w:type="dxa"/>
+          </w:tcPr>
+          <w:p/>
+        </w:tc>
+      </w:tr>
+      <w:tr>
+        <w:tc>
+          <w:tcPr>
+            <w:tcW w:w="1710" w:type="dxa"/>
+            <w:vMerge/>
+          </w:tcPr>
+          <w:p/>
+        </w:tc>
+        <w:tc>
+          <w:tcPr>
+            <w:tcW w:w="2250" w:type="dxa"/>
+          </w:tcPr>
+          <w:p>
+            <w:r>
+              <w:t>Update Account</w:t>
+            </w:r>
+          </w:p>
+        </w:tc>
+        <w:tc>
+          <w:tcPr>
+            <w:tcW w:w="2340" w:type="dxa"/>
+          </w:tcPr>
+          <w:p>
+            <w:r>
+              <w:t>PUT /</w:t>
+            </w:r>
+            <w:proofErr w:type="spellStart"/>
+            <w:r>
+              <w:t>api</w:t>
+            </w:r>
+            <w:proofErr w:type="spellEnd"/>
+            <w:r>
+              <w:t>/{version}/accounts/{id}</w:t>
             </w:r>
           </w:p>
         </w:tc>
@@ -273,52 +501,118 @@
           </w:p>
           <w:p>
             <w:r>
-              <w:t>"username": "timho1",</w:t>
-            </w:r>
-          </w:p>
-          <w:p>
-            <w:r>
-              <w:t>"password": "123456",</w:t>
-            </w:r>
-          </w:p>
-          <w:p>
-            <w:r>
-              <w:t>"cell": "111111111",</w:t>
-            </w:r>
-          </w:p>
-          <w:p>
-            <w:r>
-              <w:t>"workPhone": "1111111",</w:t>
-            </w:r>
-          </w:p>
-          <w:p>
-            <w:r>
-              <w:t>"homePhone": "1111111",</w:t>
-            </w:r>
-          </w:p>
-          <w:p>
-            <w:r>
-              <w:t>"address": "A 1",</w:t>
-            </w:r>
-          </w:p>
-          <w:p>
-            <w:r>
-              <w:t>"email": "timho1@gmail.com",</w:t>
-            </w:r>
-          </w:p>
-          <w:p>
-            <w:r>
-              <w:t>"firstName": "Tim",</w:t>
-            </w:r>
-          </w:p>
-          <w:p>
-            <w:r>
-              <w:t>"lastName": "Ho 1",</w:t>
-            </w:r>
-          </w:p>
-          <w:p>
-            <w:r>
-              <w:t>"authorities": ["ROLE_ADMIN","ROLE_MANAGER"]</w:t>
+              <w:tab/>
+              <w:t>"</w:t>
+            </w:r>
+            <w:proofErr w:type="spellStart"/>
+            <w:r>
+              <w:t>firstName</w:t>
+            </w:r>
+            <w:proofErr w:type="spellEnd"/>
+            <w:r>
+              <w:t>": "Mark 1.1",</w:t>
+            </w:r>
+          </w:p>
+          <w:p>
+            <w:r>
+              <w:tab/>
+              <w:t>"</w:t>
+            </w:r>
+            <w:proofErr w:type="spellStart"/>
+            <w:r>
+              <w:t>lastName</w:t>
+            </w:r>
+            <w:proofErr w:type="spellEnd"/>
+            <w:r>
+              <w:t>": "Duvall 1",</w:t>
+            </w:r>
+          </w:p>
+          <w:p>
+            <w:r>
+              <w:tab/>
+              <w:t>"email": "admin@markduvall.com",</w:t>
+            </w:r>
+          </w:p>
+          <w:p>
+            <w:r>
+              <w:tab/>
+              <w:t>"roles":["ROLE_ADMIN","ROLE_MANAGER","ROLE_RECRUITER"],</w:t>
+            </w:r>
+          </w:p>
+          <w:p>
+            <w:r>
+              <w:tab/>
+              <w:t>"phone": "123456",</w:t>
+            </w:r>
+          </w:p>
+          <w:p>
+            <w:r>
+              <w:tab/>
+              <w:t>"</w:t>
+            </w:r>
+            <w:proofErr w:type="spellStart"/>
+            <w:r>
+              <w:t>companyName</w:t>
+            </w:r>
+            <w:proofErr w:type="spellEnd"/>
+            <w:r>
+              <w:t>": "TEN",</w:t>
+            </w:r>
+          </w:p>
+          <w:p>
+            <w:r>
+              <w:tab/>
+              <w:t>"website": "www.markduvall.com",</w:t>
+            </w:r>
+          </w:p>
+          <w:p>
+            <w:r>
+              <w:tab/>
+              <w:t>"</w:t>
+            </w:r>
+            <w:proofErr w:type="spellStart"/>
+            <w:r>
+              <w:t>streetAddress</w:t>
+            </w:r>
+            <w:proofErr w:type="spellEnd"/>
+            <w:r>
+              <w:t>": "</w:t>
+            </w:r>
+            <w:proofErr w:type="spellStart"/>
+            <w:r>
+              <w:t>Addr</w:t>
+            </w:r>
+            <w:proofErr w:type="spellEnd"/>
+            <w:r>
+              <w:t xml:space="preserve"> 1",</w:t>
+            </w:r>
+          </w:p>
+          <w:p>
+            <w:r>
+              <w:tab/>
+              <w:t>"streetAddress2": "</w:t>
+            </w:r>
+            <w:proofErr w:type="spellStart"/>
+            <w:r>
+              <w:t>Addr</w:t>
+            </w:r>
+            <w:proofErr w:type="spellEnd"/>
+            <w:r>
+              <w:t xml:space="preserve"> 2",</w:t>
+            </w:r>
+          </w:p>
+          <w:p>
+            <w:r>
+              <w:tab/>
+              <w:t>"</w:t>
+            </w:r>
+            <w:proofErr w:type="spellStart"/>
+            <w:r>
+              <w:t>zipCode</w:t>
+            </w:r>
+            <w:proofErr w:type="spellEnd"/>
+            <w:r>
+              <w:t>": "10000"</w:t>
             </w:r>
           </w:p>
           <w:p>
@@ -348,17 +642,25 @@
           </w:tcPr>
           <w:p>
             <w:r>
-              <w:t>Update Account</w:t>
-            </w:r>
-          </w:p>
-        </w:tc>
-        <w:tc>
-          <w:tcPr>
-            <w:tcW w:w="2340" w:type="dxa"/>
-          </w:tcPr>
-          <w:p>
-            <w:r>
-              <w:t>PUT /api/{version}/accounts/{id}</w:t>
+              <w:t>Get Account</w:t>
+            </w:r>
+          </w:p>
+        </w:tc>
+        <w:tc>
+          <w:tcPr>
+            <w:tcW w:w="2340" w:type="dxa"/>
+          </w:tcPr>
+          <w:p>
+            <w:r>
+              <w:t>GET /</w:t>
+            </w:r>
+            <w:proofErr w:type="spellStart"/>
+            <w:r>
+              <w:t>api</w:t>
+            </w:r>
+            <w:proofErr w:type="spellEnd"/>
+            <w:r>
+              <w:t>/{version}/accounts/{id}</w:t>
             </w:r>
           </w:p>
         </w:tc>
@@ -376,62 +678,17 @@
           <w:tcPr>
             <w:tcW w:w="4230" w:type="dxa"/>
           </w:tcPr>
-          <w:p>
-            <w:r>
-              <w:t>{</w:t>
-            </w:r>
-          </w:p>
-          <w:p>
-            <w:r>
-              <w:t>"cell": "",</w:t>
-            </w:r>
-          </w:p>
-          <w:p>
-            <w:r>
-              <w:t>"workPhone": "",</w:t>
-            </w:r>
-          </w:p>
-          <w:p>
-            <w:r>
-              <w:t>"homePhone": "",</w:t>
-            </w:r>
-          </w:p>
-          <w:p>
-            <w:r>
-              <w:t>"address": "A 2",</w:t>
-            </w:r>
-          </w:p>
-          <w:p>
-            <w:r>
-              <w:t>"email": "timho1.2@gmail.com",</w:t>
-            </w:r>
-          </w:p>
-          <w:p>
-            <w:r>
-              <w:t>"firstName": "Tim",</w:t>
-            </w:r>
-          </w:p>
-          <w:p>
-            <w:r>
-              <w:t>"lastName": "Ho 1.2",</w:t>
-            </w:r>
-          </w:p>
-          <w:p>
-            <w:r>
-              <w:t>"authorities": ["ROLE_ADMIN","ROLE_USER"]</w:t>
-            </w:r>
-          </w:p>
-          <w:p>
-            <w:r>
-              <w:t>}</w:t>
-            </w:r>
-          </w:p>
-        </w:tc>
-        <w:tc>
-          <w:tcPr>
-            <w:tcW w:w="3240" w:type="dxa"/>
-          </w:tcPr>
-          <w:p/>
+          <w:p/>
+        </w:tc>
+        <w:tc>
+          <w:tcPr>
+            <w:tcW w:w="3240" w:type="dxa"/>
+          </w:tcPr>
+          <w:p>
+            <w:r>
+              <w:t xml:space="preserve">User entity </w:t>
+            </w:r>
+          </w:p>
         </w:tc>
       </w:tr>
       <w:tr>
@@ -448,283 +705,31 @@
           </w:tcPr>
           <w:p>
             <w:r>
-              <w:t>Get Account</w:t>
-            </w:r>
-          </w:p>
-        </w:tc>
-        <w:tc>
-          <w:tcPr>
-            <w:tcW w:w="2340" w:type="dxa"/>
-          </w:tcPr>
-          <w:p>
-            <w:r>
-              <w:t>GET /api/{version}/accounts/{id}</w:t>
-            </w:r>
-          </w:p>
-        </w:tc>
-        <w:tc>
-          <w:tcPr>
-            <w:tcW w:w="1530" w:type="dxa"/>
-          </w:tcPr>
-          <w:p>
-            <w:r>
-              <w:t>Authorization: Bearer token</w:t>
-            </w:r>
-          </w:p>
-        </w:tc>
-        <w:tc>
-          <w:tcPr>
-            <w:tcW w:w="4230" w:type="dxa"/>
-          </w:tcPr>
-          <w:p/>
-        </w:tc>
-        <w:tc>
-          <w:tcPr>
-            <w:tcW w:w="3240" w:type="dxa"/>
-          </w:tcPr>
-          <w:p>
-            <w:r>
-              <w:t xml:space="preserve">User entity </w:t>
-            </w:r>
-          </w:p>
-        </w:tc>
-      </w:tr>
-      <w:tr>
-        <w:tc>
-          <w:tcPr>
-            <w:tcW w:w="1710" w:type="dxa"/>
-            <w:vMerge/>
-          </w:tcPr>
-          <w:p/>
-        </w:tc>
-        <w:tc>
-          <w:tcPr>
-            <w:tcW w:w="2250" w:type="dxa"/>
-          </w:tcPr>
-          <w:p>
-            <w:r>
-              <w:t>Get Account by username</w:t>
-            </w:r>
-          </w:p>
-        </w:tc>
-        <w:tc>
-          <w:tcPr>
-            <w:tcW w:w="2340" w:type="dxa"/>
-          </w:tcPr>
-          <w:p>
-            <w:r>
-              <w:t>GET /api/{version}/accounts/findByUsername/{username}</w:t>
-            </w:r>
-          </w:p>
-        </w:tc>
-        <w:tc>
-          <w:tcPr>
-            <w:tcW w:w="1530" w:type="dxa"/>
-          </w:tcPr>
-          <w:p>
-            <w:r>
-              <w:t>Authorization: Bearer token</w:t>
-            </w:r>
-          </w:p>
-        </w:tc>
-        <w:tc>
-          <w:tcPr>
-            <w:tcW w:w="4230" w:type="dxa"/>
-          </w:tcPr>
-          <w:p/>
-        </w:tc>
-        <w:tc>
-          <w:tcPr>
-            <w:tcW w:w="3240" w:type="dxa"/>
-          </w:tcPr>
-          <w:p>
-            <w:r>
-              <w:t>User entity</w:t>
-            </w:r>
-          </w:p>
-        </w:tc>
-      </w:tr>
-      <w:tr>
-        <w:tc>
-          <w:tcPr>
-            <w:tcW w:w="1710" w:type="dxa"/>
-            <w:vMerge/>
-          </w:tcPr>
-          <w:p/>
-        </w:tc>
-        <w:tc>
-          <w:tcPr>
-            <w:tcW w:w="2250" w:type="dxa"/>
-          </w:tcPr>
-          <w:p>
-            <w:r>
-              <w:t>Change Password</w:t>
-            </w:r>
-          </w:p>
-        </w:tc>
-        <w:tc>
-          <w:tcPr>
-            <w:tcW w:w="2340" w:type="dxa"/>
-          </w:tcPr>
-          <w:p>
-            <w:r>
-              <w:t>PUT /api/{version}/accounts/changePassword/{id}</w:t>
-            </w:r>
-          </w:p>
-        </w:tc>
-        <w:tc>
-          <w:tcPr>
-            <w:tcW w:w="1530" w:type="dxa"/>
-          </w:tcPr>
-          <w:p>
-            <w:r>
-              <w:t>Authorization: Bearer token</w:t>
-            </w:r>
-          </w:p>
-        </w:tc>
-        <w:tc>
-          <w:tcPr>
-            <w:tcW w:w="4230" w:type="dxa"/>
-          </w:tcPr>
-          <w:p>
-            <w:r>
-              <w:t>{</w:t>
-            </w:r>
-          </w:p>
-          <w:p>
-            <w:r>
-              <w:t>"newPassord": ""</w:t>
-            </w:r>
-          </w:p>
-          <w:p>
-            <w:r>
-              <w:t>}</w:t>
-            </w:r>
-          </w:p>
-        </w:tc>
-        <w:tc>
-          <w:tcPr>
-            <w:tcW w:w="3240" w:type="dxa"/>
-          </w:tcPr>
-          <w:p/>
-        </w:tc>
-      </w:tr>
-      <w:tr>
-        <w:tc>
-          <w:tcPr>
-            <w:tcW w:w="1710" w:type="dxa"/>
-            <w:vMerge w:val="restart"/>
-          </w:tcPr>
-          <w:p>
-            <w:r>
-              <w:t>Profile</w:t>
-            </w:r>
-            <w:r>
-              <w:t>s</w:t>
-            </w:r>
-          </w:p>
-        </w:tc>
-        <w:tc>
-          <w:tcPr>
-            <w:tcW w:w="2250" w:type="dxa"/>
-          </w:tcPr>
-          <w:p>
-            <w:r>
-              <w:t>Create Profile</w:t>
-            </w:r>
-          </w:p>
-        </w:tc>
-        <w:tc>
-          <w:tcPr>
-            <w:tcW w:w="2340" w:type="dxa"/>
-          </w:tcPr>
-          <w:p>
-            <w:r>
-              <w:t>POST /api/{version}/profiles/{</w:t>
-            </w:r>
-            <w:r>
-              <w:rPr>
-                <w:highlight w:val="yellow"/>
-              </w:rPr>
-              <w:t>user</w:t>
-            </w:r>
-            <w:r>
-              <w:rPr>
-                <w:highlight w:val="yellow"/>
-              </w:rPr>
-              <w:t>Id</w:t>
-            </w:r>
-            <w:r>
-              <w:t>}</w:t>
-            </w:r>
-          </w:p>
-        </w:tc>
-        <w:tc>
-          <w:tcPr>
-            <w:tcW w:w="1530" w:type="dxa"/>
-          </w:tcPr>
-          <w:p>
-            <w:r>
-              <w:t>Authorization: Bearer token</w:t>
-            </w:r>
-          </w:p>
-        </w:tc>
-        <w:tc>
-          <w:tcPr>
-            <w:tcW w:w="4230" w:type="dxa"/>
-          </w:tcPr>
-          <w:p>
-            <w:r>
-              <w:t>Refer to Reference 1</w:t>
-            </w:r>
-            <w:r>
-              <w:t xml:space="preserve"> at the bottom</w:t>
-            </w:r>
-          </w:p>
-        </w:tc>
-        <w:tc>
-          <w:tcPr>
-            <w:tcW w:w="3240" w:type="dxa"/>
-          </w:tcPr>
-          <w:p/>
-        </w:tc>
-      </w:tr>
-      <w:tr>
-        <w:tc>
-          <w:tcPr>
-            <w:tcW w:w="1710" w:type="dxa"/>
-            <w:vMerge/>
-          </w:tcPr>
-          <w:p/>
-        </w:tc>
-        <w:tc>
-          <w:tcPr>
-            <w:tcW w:w="2250" w:type="dxa"/>
-          </w:tcPr>
-          <w:p>
-            <w:r>
-              <w:t>Update Profile</w:t>
-            </w:r>
-          </w:p>
-        </w:tc>
-        <w:tc>
-          <w:tcPr>
-            <w:tcW w:w="2340" w:type="dxa"/>
-          </w:tcPr>
-          <w:p>
-            <w:r>
-              <w:t>PUT /api/{version}/profiles</w:t>
-            </w:r>
-            <w:r>
-              <w:t>/{id}/{</w:t>
-            </w:r>
-            <w:r>
-              <w:t>user</w:t>
+              <w:t>Get Account by email</w:t>
+            </w:r>
+          </w:p>
+        </w:tc>
+        <w:tc>
+          <w:tcPr>
+            <w:tcW w:w="2340" w:type="dxa"/>
+          </w:tcPr>
+          <w:p>
+            <w:r>
+              <w:t>GET /api/{version}/accounts/findBy</w:t>
+            </w:r>
+            <w:r>
+              <w:t>Email</w:t>
+            </w:r>
+            <w:r>
+              <w:t>/{</w:t>
+            </w:r>
+            <w:r>
+              <w:t>email</w:t>
             </w:r>
             <w:bookmarkStart w:id="0" w:name="_GoBack"/>
             <w:bookmarkEnd w:id="0"/>
             <w:r>
-              <w:t>Id}</w:t>
+              <w:t>}</w:t>
             </w:r>
           </w:p>
         </w:tc>
@@ -742,6 +747,259 @@
           <w:tcPr>
             <w:tcW w:w="4230" w:type="dxa"/>
           </w:tcPr>
+          <w:p/>
+        </w:tc>
+        <w:tc>
+          <w:tcPr>
+            <w:tcW w:w="3240" w:type="dxa"/>
+          </w:tcPr>
+          <w:p>
+            <w:r>
+              <w:t>User entity</w:t>
+            </w:r>
+          </w:p>
+        </w:tc>
+      </w:tr>
+      <w:tr>
+        <w:tc>
+          <w:tcPr>
+            <w:tcW w:w="1710" w:type="dxa"/>
+            <w:vMerge/>
+          </w:tcPr>
+          <w:p/>
+        </w:tc>
+        <w:tc>
+          <w:tcPr>
+            <w:tcW w:w="2250" w:type="dxa"/>
+          </w:tcPr>
+          <w:p>
+            <w:r>
+              <w:t>Change Password</w:t>
+            </w:r>
+          </w:p>
+        </w:tc>
+        <w:tc>
+          <w:tcPr>
+            <w:tcW w:w="2340" w:type="dxa"/>
+          </w:tcPr>
+          <w:p>
+            <w:r>
+              <w:t>PUT /</w:t>
+            </w:r>
+            <w:proofErr w:type="spellStart"/>
+            <w:r>
+              <w:t>api</w:t>
+            </w:r>
+            <w:proofErr w:type="spellEnd"/>
+            <w:r>
+              <w:t>/{version}/accounts/</w:t>
+            </w:r>
+            <w:proofErr w:type="spellStart"/>
+            <w:r>
+              <w:t>changePassword</w:t>
+            </w:r>
+            <w:proofErr w:type="spellEnd"/>
+            <w:r>
+              <w:t>/{id}</w:t>
+            </w:r>
+          </w:p>
+        </w:tc>
+        <w:tc>
+          <w:tcPr>
+            <w:tcW w:w="1530" w:type="dxa"/>
+          </w:tcPr>
+          <w:p>
+            <w:r>
+              <w:t>Authorization: Bearer token</w:t>
+            </w:r>
+          </w:p>
+        </w:tc>
+        <w:tc>
+          <w:tcPr>
+            <w:tcW w:w="4230" w:type="dxa"/>
+          </w:tcPr>
+          <w:p>
+            <w:r>
+              <w:t>{</w:t>
+            </w:r>
+          </w:p>
+          <w:p>
+            <w:r>
+              <w:t>"</w:t>
+            </w:r>
+            <w:proofErr w:type="spellStart"/>
+            <w:r>
+              <w:t>newPassord</w:t>
+            </w:r>
+            <w:proofErr w:type="spellEnd"/>
+            <w:r>
+              <w:t>": ""</w:t>
+            </w:r>
+          </w:p>
+          <w:p>
+            <w:r>
+              <w:t>}</w:t>
+            </w:r>
+          </w:p>
+        </w:tc>
+        <w:tc>
+          <w:tcPr>
+            <w:tcW w:w="3240" w:type="dxa"/>
+          </w:tcPr>
+          <w:p/>
+        </w:tc>
+      </w:tr>
+      <w:tr>
+        <w:tc>
+          <w:tcPr>
+            <w:tcW w:w="1710" w:type="dxa"/>
+            <w:vMerge w:val="restart"/>
+          </w:tcPr>
+          <w:p>
+            <w:r>
+              <w:t>Profile</w:t>
+            </w:r>
+            <w:r>
+              <w:t>s</w:t>
+            </w:r>
+          </w:p>
+        </w:tc>
+        <w:tc>
+          <w:tcPr>
+            <w:tcW w:w="2250" w:type="dxa"/>
+          </w:tcPr>
+          <w:p>
+            <w:r>
+              <w:t>Create Profile</w:t>
+            </w:r>
+          </w:p>
+        </w:tc>
+        <w:tc>
+          <w:tcPr>
+            <w:tcW w:w="2340" w:type="dxa"/>
+          </w:tcPr>
+          <w:p>
+            <w:r>
+              <w:t>POST /</w:t>
+            </w:r>
+            <w:proofErr w:type="spellStart"/>
+            <w:r>
+              <w:t>api</w:t>
+            </w:r>
+            <w:proofErr w:type="spellEnd"/>
+            <w:r>
+              <w:t>/{version}/profiles/{</w:t>
+            </w:r>
+            <w:proofErr w:type="spellStart"/>
+            <w:r>
+              <w:rPr>
+                <w:highlight w:val="yellow"/>
+              </w:rPr>
+              <w:t>user</w:t>
+            </w:r>
+            <w:r>
+              <w:rPr>
+                <w:highlight w:val="yellow"/>
+              </w:rPr>
+              <w:t>Id</w:t>
+            </w:r>
+            <w:proofErr w:type="spellEnd"/>
+            <w:r>
+              <w:t>}</w:t>
+            </w:r>
+          </w:p>
+        </w:tc>
+        <w:tc>
+          <w:tcPr>
+            <w:tcW w:w="1530" w:type="dxa"/>
+          </w:tcPr>
+          <w:p>
+            <w:r>
+              <w:t>Authorization: Bearer token</w:t>
+            </w:r>
+          </w:p>
+        </w:tc>
+        <w:tc>
+          <w:tcPr>
+            <w:tcW w:w="4230" w:type="dxa"/>
+          </w:tcPr>
+          <w:p>
+            <w:r>
+              <w:t>Refer to Reference 1 at the bottom</w:t>
+            </w:r>
+          </w:p>
+        </w:tc>
+        <w:tc>
+          <w:tcPr>
+            <w:tcW w:w="3240" w:type="dxa"/>
+          </w:tcPr>
+          <w:p/>
+        </w:tc>
+      </w:tr>
+      <w:tr>
+        <w:tc>
+          <w:tcPr>
+            <w:tcW w:w="1710" w:type="dxa"/>
+            <w:vMerge/>
+          </w:tcPr>
+          <w:p/>
+        </w:tc>
+        <w:tc>
+          <w:tcPr>
+            <w:tcW w:w="2250" w:type="dxa"/>
+          </w:tcPr>
+          <w:p>
+            <w:r>
+              <w:t>Update Profile</w:t>
+            </w:r>
+          </w:p>
+        </w:tc>
+        <w:tc>
+          <w:tcPr>
+            <w:tcW w:w="2340" w:type="dxa"/>
+          </w:tcPr>
+          <w:p>
+            <w:r>
+              <w:t>PUT /</w:t>
+            </w:r>
+            <w:proofErr w:type="spellStart"/>
+            <w:r>
+              <w:t>api</w:t>
+            </w:r>
+            <w:proofErr w:type="spellEnd"/>
+            <w:r>
+              <w:t>/{version}/profiles</w:t>
+            </w:r>
+            <w:r>
+              <w:t>/{id}/{</w:t>
+            </w:r>
+            <w:proofErr w:type="spellStart"/>
+            <w:r>
+              <w:t>user</w:t>
+            </w:r>
+            <w:r>
+              <w:t>Id</w:t>
+            </w:r>
+            <w:proofErr w:type="spellEnd"/>
+            <w:r>
+              <w:t>}</w:t>
+            </w:r>
+          </w:p>
+        </w:tc>
+        <w:tc>
+          <w:tcPr>
+            <w:tcW w:w="1530" w:type="dxa"/>
+          </w:tcPr>
+          <w:p>
+            <w:r>
+              <w:t>Authorization: Bearer token</w:t>
+            </w:r>
+          </w:p>
+        </w:tc>
+        <w:tc>
+          <w:tcPr>
+            <w:tcW w:w="4230" w:type="dxa"/>
+          </w:tcPr>
           <w:p>
             <w:r>
               <w:t>Refer to Reference 2</w:t>
@@ -782,7 +1040,15 @@
           </w:tcPr>
           <w:p>
             <w:r>
-              <w:t>GET /api/{version}/profiles/{id}</w:t>
+              <w:t>GET /</w:t>
+            </w:r>
+            <w:proofErr w:type="spellStart"/>
+            <w:r>
+              <w:t>api</w:t>
+            </w:r>
+            <w:proofErr w:type="spellEnd"/>
+            <w:r>
+              <w:t>/{version}/profiles/{id}</w:t>
             </w:r>
           </w:p>
         </w:tc>
@@ -837,8 +1103,21 @@
           </w:tcPr>
           <w:p>
             <w:r>
-              <w:t>POST /api/{version}/profiles/companyContact</w:t>
-            </w:r>
+              <w:t>POST /</w:t>
+            </w:r>
+            <w:proofErr w:type="spellStart"/>
+            <w:r>
+              <w:t>api</w:t>
+            </w:r>
+            <w:proofErr w:type="spellEnd"/>
+            <w:r>
+              <w:t>/{version}/profiles/</w:t>
+            </w:r>
+            <w:proofErr w:type="spellStart"/>
+            <w:r>
+              <w:t>companyContact</w:t>
+            </w:r>
+            <w:proofErr w:type="spellEnd"/>
           </w:p>
         </w:tc>
         <w:tc>
@@ -872,7 +1151,15 @@
           </w:p>
           <w:p>
             <w:r>
-              <w:t>"address": "Addr 1",</w:t>
+              <w:t>"address": "</w:t>
+            </w:r>
+            <w:proofErr w:type="spellStart"/>
+            <w:r>
+              <w:t>Addr</w:t>
+            </w:r>
+            <w:proofErr w:type="spellEnd"/>
+            <w:r>
+              <w:t xml:space="preserve"> 1",</w:t>
             </w:r>
           </w:p>
           <w:p>
@@ -882,12 +1169,28 @@
           </w:p>
           <w:p>
             <w:r>
-              <w:t>"phoneNumber": "111111",</w:t>
-            </w:r>
-          </w:p>
-          <w:p>
-            <w:r>
-              <w:t>"cellNumber": "11111",</w:t>
+              <w:t>"</w:t>
+            </w:r>
+            <w:proofErr w:type="spellStart"/>
+            <w:r>
+              <w:t>phoneNumber</w:t>
+            </w:r>
+            <w:proofErr w:type="spellEnd"/>
+            <w:r>
+              <w:t>": "111111",</w:t>
+            </w:r>
+          </w:p>
+          <w:p>
+            <w:r>
+              <w:t>"</w:t>
+            </w:r>
+            <w:proofErr w:type="spellStart"/>
+            <w:r>
+              <w:t>cellNumber</w:t>
+            </w:r>
+            <w:proofErr w:type="spellEnd"/>
+            <w:r>
+              <w:t>": "11111",</w:t>
             </w:r>
           </w:p>
           <w:p>
@@ -932,7 +1235,31 @@
           </w:tcPr>
           <w:p>
             <w:r>
-              <w:t>PUT /api/{version}/profiles/companyContact/{companyContactId}</w:t>
+              <w:t>PUT /</w:t>
+            </w:r>
+            <w:proofErr w:type="spellStart"/>
+            <w:r>
+              <w:t>api</w:t>
+            </w:r>
+            <w:proofErr w:type="spellEnd"/>
+            <w:r>
+              <w:t>/{version}/profiles/</w:t>
+            </w:r>
+            <w:proofErr w:type="spellStart"/>
+            <w:r>
+              <w:t>companyContact</w:t>
+            </w:r>
+            <w:proofErr w:type="spellEnd"/>
+            <w:r>
+              <w:t>/{</w:t>
+            </w:r>
+            <w:proofErr w:type="spellStart"/>
+            <w:r>
+              <w:t>companyContactId</w:t>
+            </w:r>
+            <w:proofErr w:type="spellEnd"/>
+            <w:r>
+              <w:t>}</w:t>
             </w:r>
           </w:p>
         </w:tc>
@@ -967,7 +1294,15 @@
           </w:p>
           <w:p>
             <w:r>
-              <w:t>"address": "Addr 1",</w:t>
+              <w:t>"address": "</w:t>
+            </w:r>
+            <w:proofErr w:type="spellStart"/>
+            <w:r>
+              <w:t>Addr</w:t>
+            </w:r>
+            <w:proofErr w:type="spellEnd"/>
+            <w:r>
+              <w:t xml:space="preserve"> 1",</w:t>
             </w:r>
           </w:p>
           <w:p>
@@ -977,12 +1312,28 @@
           </w:p>
           <w:p>
             <w:r>
-              <w:t>"phoneNumber": "111111",</w:t>
-            </w:r>
-          </w:p>
-          <w:p>
-            <w:r>
-              <w:t>"cellNumber": "11111",</w:t>
+              <w:t>"</w:t>
+            </w:r>
+            <w:proofErr w:type="spellStart"/>
+            <w:r>
+              <w:t>phoneNumber</w:t>
+            </w:r>
+            <w:proofErr w:type="spellEnd"/>
+            <w:r>
+              <w:t>": "111111",</w:t>
+            </w:r>
+          </w:p>
+          <w:p>
+            <w:r>
+              <w:t>"</w:t>
+            </w:r>
+            <w:proofErr w:type="spellStart"/>
+            <w:r>
+              <w:t>cellNumber</w:t>
+            </w:r>
+            <w:proofErr w:type="spellEnd"/>
+            <w:r>
+              <w:t>": "11111",</w:t>
             </w:r>
           </w:p>
           <w:p>
@@ -1034,7 +1385,15 @@
           </w:tcPr>
           <w:p>
             <w:r>
-              <w:t>POST /api/{version}/candidates</w:t>
+              <w:t>POST /</w:t>
+            </w:r>
+            <w:proofErr w:type="spellStart"/>
+            <w:r>
+              <w:t>api</w:t>
+            </w:r>
+            <w:proofErr w:type="spellEnd"/>
+            <w:r>
+              <w:t>/{version}/candidates</w:t>
             </w:r>
           </w:p>
         </w:tc>
@@ -1059,12 +1418,28 @@
           </w:p>
           <w:p>
             <w:r>
-              <w:t>"firstName": "F1",</w:t>
-            </w:r>
-          </w:p>
-          <w:p>
-            <w:r>
-              <w:t>"lastName": "L1",</w:t>
+              <w:t>"</w:t>
+            </w:r>
+            <w:proofErr w:type="spellStart"/>
+            <w:r>
+              <w:t>firstName</w:t>
+            </w:r>
+            <w:proofErr w:type="spellEnd"/>
+            <w:r>
+              <w:t>": "F1",</w:t>
+            </w:r>
+          </w:p>
+          <w:p>
+            <w:r>
+              <w:t>"</w:t>
+            </w:r>
+            <w:proofErr w:type="spellStart"/>
+            <w:r>
+              <w:t>lastName</w:t>
+            </w:r>
+            <w:proofErr w:type="spellEnd"/>
+            <w:r>
+              <w:t>": "L1",</w:t>
             </w:r>
           </w:p>
           <w:p>
@@ -1099,17 +1474,33 @@
           </w:p>
           <w:p>
             <w:r>
-              <w:t>"workPhone": "1",</w:t>
-            </w:r>
-          </w:p>
-          <w:p>
-            <w:r>
-              <w:t>"homePhone": "1",</w:t>
-            </w:r>
-          </w:p>
-          <w:p>
-            <w:r>
               <w:lastRenderedPageBreak/>
+              <w:t>"</w:t>
+            </w:r>
+            <w:proofErr w:type="spellStart"/>
+            <w:r>
+              <w:t>workPhone</w:t>
+            </w:r>
+            <w:proofErr w:type="spellEnd"/>
+            <w:r>
+              <w:t>": "1",</w:t>
+            </w:r>
+          </w:p>
+          <w:p>
+            <w:r>
+              <w:t>"</w:t>
+            </w:r>
+            <w:proofErr w:type="spellStart"/>
+            <w:r>
+              <w:t>homePhone</w:t>
+            </w:r>
+            <w:proofErr w:type="spellEnd"/>
+            <w:r>
+              <w:t>": "1",</w:t>
+            </w:r>
+          </w:p>
+          <w:p>
+            <w:r>
               <w:t>"email": "candidate1@gmail.com",</w:t>
             </w:r>
           </w:p>
@@ -1120,32 +1511,80 @@
           </w:p>
           <w:p>
             <w:r>
-              <w:t>"linkedIn": "l1",</w:t>
-            </w:r>
-          </w:p>
-          <w:p>
-            <w:r>
-              <w:t>"personalSite": "candidate1.com",</w:t>
-            </w:r>
-          </w:p>
-          <w:p>
-            <w:r>
-              <w:t>"customFields": ["cf1","cf2"],</w:t>
-            </w:r>
-          </w:p>
-          <w:p>
-            <w:r>
-              <w:t>"skillsetTags": ["sst1","sst2"],</w:t>
-            </w:r>
-          </w:p>
-          <w:p>
-            <w:r>
-              <w:t>"industryTags": ["it1","it2"],</w:t>
-            </w:r>
-          </w:p>
-          <w:p>
-            <w:r>
-              <w:t>"positionTag": "pt1",</w:t>
+              <w:t>"</w:t>
+            </w:r>
+            <w:proofErr w:type="spellStart"/>
+            <w:r>
+              <w:t>linkedIn</w:t>
+            </w:r>
+            <w:proofErr w:type="spellEnd"/>
+            <w:r>
+              <w:t>": "l1",</w:t>
+            </w:r>
+          </w:p>
+          <w:p>
+            <w:r>
+              <w:t>"</w:t>
+            </w:r>
+            <w:proofErr w:type="spellStart"/>
+            <w:r>
+              <w:t>personalSite</w:t>
+            </w:r>
+            <w:proofErr w:type="spellEnd"/>
+            <w:r>
+              <w:t>": "candidate1.com",</w:t>
+            </w:r>
+          </w:p>
+          <w:p>
+            <w:r>
+              <w:t>"</w:t>
+            </w:r>
+            <w:proofErr w:type="spellStart"/>
+            <w:r>
+              <w:t>customFields</w:t>
+            </w:r>
+            <w:proofErr w:type="spellEnd"/>
+            <w:r>
+              <w:t>": ["cf1","cf2"],</w:t>
+            </w:r>
+          </w:p>
+          <w:p>
+            <w:r>
+              <w:t>"</w:t>
+            </w:r>
+            <w:proofErr w:type="spellStart"/>
+            <w:r>
+              <w:t>skillsetTags</w:t>
+            </w:r>
+            <w:proofErr w:type="spellEnd"/>
+            <w:r>
+              <w:t>": ["sst1","sst2"],</w:t>
+            </w:r>
+          </w:p>
+          <w:p>
+            <w:r>
+              <w:t>"</w:t>
+            </w:r>
+            <w:proofErr w:type="spellStart"/>
+            <w:r>
+              <w:t>industryTags</w:t>
+            </w:r>
+            <w:proofErr w:type="spellEnd"/>
+            <w:r>
+              <w:t>": ["it1","it2"],</w:t>
+            </w:r>
+          </w:p>
+          <w:p>
+            <w:r>
+              <w:t>"</w:t>
+            </w:r>
+            <w:proofErr w:type="spellStart"/>
+            <w:r>
+              <w:t>positionTag</w:t>
+            </w:r>
+            <w:proofErr w:type="spellEnd"/>
+            <w:r>
+              <w:t>": "pt1",</w:t>
             </w:r>
           </w:p>
           <w:p>
@@ -1155,22 +1594,54 @@
           </w:p>
           <w:p>
             <w:r>
-              <w:t>"recruiterOwnership": "ro1",</w:t>
-            </w:r>
-          </w:p>
-          <w:p>
-            <w:r>
-              <w:t>"notesField": "n1",</w:t>
-            </w:r>
-          </w:p>
-          <w:p>
-            <w:r>
-              <w:t>"workHistory": "wh1",</w:t>
-            </w:r>
-          </w:p>
-          <w:p>
-            <w:r>
-              <w:t>"educationHistory": "eh1",</w:t>
+              <w:t>"</w:t>
+            </w:r>
+            <w:proofErr w:type="spellStart"/>
+            <w:r>
+              <w:t>recruiterOwnership</w:t>
+            </w:r>
+            <w:proofErr w:type="spellEnd"/>
+            <w:r>
+              <w:t>": "ro1",</w:t>
+            </w:r>
+          </w:p>
+          <w:p>
+            <w:r>
+              <w:t>"</w:t>
+            </w:r>
+            <w:proofErr w:type="spellStart"/>
+            <w:r>
+              <w:t>notesField</w:t>
+            </w:r>
+            <w:proofErr w:type="spellEnd"/>
+            <w:r>
+              <w:t>": "n1",</w:t>
+            </w:r>
+          </w:p>
+          <w:p>
+            <w:r>
+              <w:t>"</w:t>
+            </w:r>
+            <w:proofErr w:type="spellStart"/>
+            <w:r>
+              <w:t>workHistory</w:t>
+            </w:r>
+            <w:proofErr w:type="spellEnd"/>
+            <w:r>
+              <w:t>": "wh1",</w:t>
+            </w:r>
+          </w:p>
+          <w:p>
+            <w:r>
+              <w:t>"</w:t>
+            </w:r>
+            <w:proofErr w:type="spellStart"/>
+            <w:r>
+              <w:t>educationHistory</w:t>
+            </w:r>
+            <w:proofErr w:type="spellEnd"/>
+            <w:r>
+              <w:t>": "eh1",</w:t>
             </w:r>
           </w:p>
           <w:p>
@@ -1189,6 +1660,7 @@
             <w:tcW w:w="3240" w:type="dxa"/>
           </w:tcPr>
           <w:p>
+            <w:proofErr w:type="spellStart"/>
             <w:r>
               <w:rPr>
                 <w:highlight w:val="yellow"/>
@@ -1202,6 +1674,7 @@
               </w:rPr>
               <w:t>andidateID</w:t>
             </w:r>
+            <w:proofErr w:type="spellEnd"/>
           </w:p>
         </w:tc>
       </w:tr>
@@ -1229,7 +1702,15 @@
           </w:tcPr>
           <w:p>
             <w:r>
-              <w:t>PUT /api/{version}/candidates/{id}</w:t>
+              <w:t>PUT /</w:t>
+            </w:r>
+            <w:proofErr w:type="spellStart"/>
+            <w:r>
+              <w:t>api</w:t>
+            </w:r>
+            <w:proofErr w:type="spellEnd"/>
+            <w:r>
+              <w:t>/{version}/candidates/{id}</w:t>
             </w:r>
           </w:p>
         </w:tc>
@@ -1284,7 +1765,15 @@
           </w:tcPr>
           <w:p>
             <w:r>
-              <w:t>DELETE /api/{version}/candidates/{id}</w:t>
+              <w:t>DELETE /</w:t>
+            </w:r>
+            <w:proofErr w:type="spellStart"/>
+            <w:r>
+              <w:t>api</w:t>
+            </w:r>
+            <w:proofErr w:type="spellEnd"/>
+            <w:r>
+              <w:t>/{version}/candidates/{id}</w:t>
             </w:r>
           </w:p>
         </w:tc>
@@ -1335,7 +1824,15 @@
           </w:tcPr>
           <w:p>
             <w:r>
-              <w:t>GET /api/{version}/candidates/{id}</w:t>
+              <w:t>GET /</w:t>
+            </w:r>
+            <w:proofErr w:type="spellStart"/>
+            <w:r>
+              <w:t>api</w:t>
+            </w:r>
+            <w:proofErr w:type="spellEnd"/>
+            <w:r>
+              <w:t>/{version}/candidates/{id}</w:t>
             </w:r>
           </w:p>
         </w:tc>
@@ -1390,7 +1887,23 @@
           </w:tcPr>
           <w:p>
             <w:r>
-              <w:t>POST /api/{version}/candidates/summary/{candidateId}</w:t>
+              <w:t>POST /</w:t>
+            </w:r>
+            <w:proofErr w:type="spellStart"/>
+            <w:r>
+              <w:t>api</w:t>
+            </w:r>
+            <w:proofErr w:type="spellEnd"/>
+            <w:r>
+              <w:t>/{version}/candidates/summary/{</w:t>
+            </w:r>
+            <w:proofErr w:type="spellStart"/>
+            <w:r>
+              <w:t>candidateId</w:t>
+            </w:r>
+            <w:proofErr w:type="spellEnd"/>
+            <w:r>
+              <w:t>}</w:t>
             </w:r>
           </w:p>
         </w:tc>
@@ -1455,7 +1968,23 @@
           </w:tcPr>
           <w:p>
             <w:r>
-              <w:t>PUT /api/{version}/candidates/summary/{candidateId}</w:t>
+              <w:t>PUT /</w:t>
+            </w:r>
+            <w:proofErr w:type="spellStart"/>
+            <w:r>
+              <w:t>api</w:t>
+            </w:r>
+            <w:proofErr w:type="spellEnd"/>
+            <w:r>
+              <w:t>/{version}/candidates/summary/{</w:t>
+            </w:r>
+            <w:proofErr w:type="spellStart"/>
+            <w:r>
+              <w:t>candidateId</w:t>
+            </w:r>
+            <w:proofErr w:type="spellEnd"/>
+            <w:r>
+              <w:t>}</w:t>
             </w:r>
           </w:p>
         </w:tc>
@@ -1520,7 +2049,23 @@
           </w:tcPr>
           <w:p>
             <w:r>
-              <w:t>DELETE /api/{version}/candidates/summary/{candidateId}</w:t>
+              <w:t>DELETE /</w:t>
+            </w:r>
+            <w:proofErr w:type="spellStart"/>
+            <w:r>
+              <w:t>api</w:t>
+            </w:r>
+            <w:proofErr w:type="spellEnd"/>
+            <w:r>
+              <w:t>/{version}/candidates/summary/{</w:t>
+            </w:r>
+            <w:proofErr w:type="spellStart"/>
+            <w:r>
+              <w:t>candidateId</w:t>
+            </w:r>
+            <w:proofErr w:type="spellEnd"/>
+            <w:r>
+              <w:t>}</w:t>
             </w:r>
           </w:p>
         </w:tc>
@@ -1571,7 +2116,23 @@
           </w:tcPr>
           <w:p>
             <w:r>
-              <w:t>GET /api/{version}/candidates/summary/{candidateId}</w:t>
+              <w:t>GET /</w:t>
+            </w:r>
+            <w:proofErr w:type="spellStart"/>
+            <w:r>
+              <w:t>api</w:t>
+            </w:r>
+            <w:proofErr w:type="spellEnd"/>
+            <w:r>
+              <w:t>/{version}/candidates/summary/{</w:t>
+            </w:r>
+            <w:proofErr w:type="spellStart"/>
+            <w:r>
+              <w:t>candidateId</w:t>
+            </w:r>
+            <w:proofErr w:type="spellEnd"/>
+            <w:r>
+              <w:t>}</w:t>
             </w:r>
           </w:p>
         </w:tc>
@@ -1633,8 +2194,13 @@
             <w:r>
               <w:t>GET /</w:t>
             </w:r>
-            <w:r>
-              <w:t>api/v1/candidates/summaries/all</w:t>
+            <w:proofErr w:type="spellStart"/>
+            <w:r>
+              <w:t>api</w:t>
+            </w:r>
+            <w:proofErr w:type="spellEnd"/>
+            <w:r>
+              <w:t>/v1/candidates/summaries/all</w:t>
             </w:r>
           </w:p>
         </w:tc>
@@ -1669,7 +2235,23 @@
               <w:t xml:space="preserve"> with f</w:t>
             </w:r>
             <w:r>
-              <w:t>ields (_id, firstName, lastName, summary)</w:t>
+              <w:t xml:space="preserve">ields (_id, </w:t>
+            </w:r>
+            <w:proofErr w:type="spellStart"/>
+            <w:r>
+              <w:t>firstName</w:t>
+            </w:r>
+            <w:proofErr w:type="spellEnd"/>
+            <w:r>
+              <w:t xml:space="preserve">, </w:t>
+            </w:r>
+            <w:proofErr w:type="spellStart"/>
+            <w:r>
+              <w:t>lastName</w:t>
+            </w:r>
+            <w:proofErr w:type="spellEnd"/>
+            <w:r>
+              <w:t>, summary)</w:t>
             </w:r>
           </w:p>
         </w:tc>
@@ -1682,31 +2264,54 @@
           </w:tcPr>
           <w:p>
             <w:r>
-              <w:t>Job Req</w:t>
+              <w:t xml:space="preserve">Job </w:t>
+            </w:r>
+            <w:proofErr w:type="spellStart"/>
+            <w:r>
+              <w:t>Req</w:t>
             </w:r>
             <w:r>
               <w:t>s</w:t>
             </w:r>
-          </w:p>
-        </w:tc>
-        <w:tc>
-          <w:tcPr>
-            <w:tcW w:w="2250" w:type="dxa"/>
-          </w:tcPr>
-          <w:p>
-            <w:r>
-              <w:t>Create Job Req</w:t>
-            </w:r>
-          </w:p>
-        </w:tc>
-        <w:tc>
-          <w:tcPr>
-            <w:tcW w:w="2340" w:type="dxa"/>
-          </w:tcPr>
-          <w:p>
-            <w:r>
-              <w:t>POST /api/{version}/jobReqs</w:t>
-            </w:r>
+            <w:proofErr w:type="spellEnd"/>
+          </w:p>
+        </w:tc>
+        <w:tc>
+          <w:tcPr>
+            <w:tcW w:w="2250" w:type="dxa"/>
+          </w:tcPr>
+          <w:p>
+            <w:r>
+              <w:t xml:space="preserve">Create Job </w:t>
+            </w:r>
+            <w:proofErr w:type="spellStart"/>
+            <w:r>
+              <w:t>Req</w:t>
+            </w:r>
+            <w:proofErr w:type="spellEnd"/>
+          </w:p>
+        </w:tc>
+        <w:tc>
+          <w:tcPr>
+            <w:tcW w:w="2340" w:type="dxa"/>
+          </w:tcPr>
+          <w:p>
+            <w:r>
+              <w:t>POST /</w:t>
+            </w:r>
+            <w:proofErr w:type="spellStart"/>
+            <w:r>
+              <w:t>api</w:t>
+            </w:r>
+            <w:proofErr w:type="spellEnd"/>
+            <w:r>
+              <w:t>/{version}/</w:t>
+            </w:r>
+            <w:proofErr w:type="spellStart"/>
+            <w:r>
+              <w:t>jobReqs</w:t>
+            </w:r>
+            <w:proofErr w:type="spellEnd"/>
           </w:p>
         </w:tc>
         <w:tc>
@@ -1730,32 +2335,80 @@
           </w:p>
           <w:p>
             <w:r>
-              <w:t>"name": "Job Req 1",</w:t>
-            </w:r>
-          </w:p>
-          <w:p>
-            <w:r>
-              <w:t>"description": " desc 1",</w:t>
-            </w:r>
-          </w:p>
-          <w:p>
-            <w:r>
-              <w:t>"responsibilities": ["Develop assigned tasks","Report to Team Leader"],</w:t>
-            </w:r>
-          </w:p>
-          <w:p>
-            <w:r>
-              <w:t>"requirements": ["B.A in IT","Practical experience in Java"],</w:t>
-            </w:r>
-          </w:p>
-          <w:p>
-            <w:r>
-              <w:t>"createdBy":"",</w:t>
-            </w:r>
-          </w:p>
-          <w:p>
-            <w:r>
-              <w:t>"candidateIds": [""]</w:t>
+              <w:t xml:space="preserve">"name": "Job </w:t>
+            </w:r>
+            <w:proofErr w:type="spellStart"/>
+            <w:r>
+              <w:t>Req</w:t>
+            </w:r>
+            <w:proofErr w:type="spellEnd"/>
+            <w:r>
+              <w:t xml:space="preserve"> 1",</w:t>
+            </w:r>
+          </w:p>
+          <w:p>
+            <w:r>
+              <w:t xml:space="preserve">"description": " </w:t>
+            </w:r>
+            <w:proofErr w:type="spellStart"/>
+            <w:r>
+              <w:t>desc</w:t>
+            </w:r>
+            <w:proofErr w:type="spellEnd"/>
+            <w:r>
+              <w:t xml:space="preserve"> 1",</w:t>
+            </w:r>
+          </w:p>
+          <w:p>
+            <w:r>
+              <w:t xml:space="preserve">"responsibilities": ["Develop assigned </w:t>
+            </w:r>
+            <w:proofErr w:type="spellStart"/>
+            <w:r>
+              <w:t>tasks","Report</w:t>
+            </w:r>
+            <w:proofErr w:type="spellEnd"/>
+            <w:r>
+              <w:t xml:space="preserve"> to Team Leader"],</w:t>
+            </w:r>
+          </w:p>
+          <w:p>
+            <w:r>
+              <w:t xml:space="preserve">"requirements": ["B.A in </w:t>
+            </w:r>
+            <w:proofErr w:type="spellStart"/>
+            <w:r>
+              <w:t>IT","Practical</w:t>
+            </w:r>
+            <w:proofErr w:type="spellEnd"/>
+            <w:r>
+              <w:t xml:space="preserve"> experience in Java"],</w:t>
+            </w:r>
+          </w:p>
+          <w:p>
+            <w:r>
+              <w:t>"</w:t>
+            </w:r>
+            <w:proofErr w:type="spellStart"/>
+            <w:r>
+              <w:t>createdBy</w:t>
+            </w:r>
+            <w:proofErr w:type="spellEnd"/>
+            <w:r>
+              <w:t>":"",</w:t>
+            </w:r>
+          </w:p>
+          <w:p>
+            <w:r>
+              <w:t>"</w:t>
+            </w:r>
+            <w:proofErr w:type="spellStart"/>
+            <w:r>
+              <w:t>candidateIds</w:t>
+            </w:r>
+            <w:proofErr w:type="spellEnd"/>
+            <w:r>
+              <w:t>": [""]</w:t>
             </w:r>
           </w:p>
           <w:p>
@@ -1769,6 +2422,7 @@
             <w:tcW w:w="3240" w:type="dxa"/>
           </w:tcPr>
           <w:p>
+            <w:proofErr w:type="spellStart"/>
             <w:r>
               <w:rPr>
                 <w:highlight w:val="yellow"/>
@@ -1781,6 +2435,7 @@
               </w:rPr>
               <w:t>obID</w:t>
             </w:r>
+            <w:proofErr w:type="spellEnd"/>
           </w:p>
         </w:tc>
       </w:tr>
@@ -1798,17 +2453,38 @@
           </w:tcPr>
           <w:p>
             <w:r>
-              <w:t>Update Job Req</w:t>
-            </w:r>
-          </w:p>
-        </w:tc>
-        <w:tc>
-          <w:tcPr>
-            <w:tcW w:w="2340" w:type="dxa"/>
-          </w:tcPr>
-          <w:p>
-            <w:r>
-              <w:t>PUT /api/{version}/jobReqs/{id}</w:t>
+              <w:t xml:space="preserve">Update Job </w:t>
+            </w:r>
+            <w:proofErr w:type="spellStart"/>
+            <w:r>
+              <w:t>Req</w:t>
+            </w:r>
+            <w:proofErr w:type="spellEnd"/>
+          </w:p>
+        </w:tc>
+        <w:tc>
+          <w:tcPr>
+            <w:tcW w:w="2340" w:type="dxa"/>
+          </w:tcPr>
+          <w:p>
+            <w:r>
+              <w:t>PUT /</w:t>
+            </w:r>
+            <w:proofErr w:type="spellStart"/>
+            <w:r>
+              <w:t>api</w:t>
+            </w:r>
+            <w:proofErr w:type="spellEnd"/>
+            <w:r>
+              <w:t>/{version}/</w:t>
+            </w:r>
+            <w:proofErr w:type="spellStart"/>
+            <w:r>
+              <w:t>jobReqs</w:t>
+            </w:r>
+            <w:proofErr w:type="spellEnd"/>
+            <w:r>
+              <w:t>/{id}</w:t>
             </w:r>
           </w:p>
         </w:tc>
@@ -1833,27 +2509,67 @@
           </w:p>
           <w:p>
             <w:r>
-              <w:t>"name": "Job Req 1.2",</w:t>
-            </w:r>
-          </w:p>
-          <w:p>
-            <w:r>
-              <w:t>"description": " desc 1",</w:t>
-            </w:r>
-          </w:p>
-          <w:p>
-            <w:r>
-              <w:t>"responsibilities": ["Develop assigned tasks","Report to Team Leader"],</w:t>
-            </w:r>
-          </w:p>
-          <w:p>
-            <w:r>
-              <w:t>"requirements": ["B.A in IT","Practical experience in Java"],</w:t>
-            </w:r>
-          </w:p>
-          <w:p>
-            <w:r>
-              <w:t>"candidateIds": [""]</w:t>
+              <w:t xml:space="preserve">"name": "Job </w:t>
+            </w:r>
+            <w:proofErr w:type="spellStart"/>
+            <w:r>
+              <w:t>Req</w:t>
+            </w:r>
+            <w:proofErr w:type="spellEnd"/>
+            <w:r>
+              <w:t xml:space="preserve"> 1.2",</w:t>
+            </w:r>
+          </w:p>
+          <w:p>
+            <w:r>
+              <w:t xml:space="preserve">"description": " </w:t>
+            </w:r>
+            <w:proofErr w:type="spellStart"/>
+            <w:r>
+              <w:t>desc</w:t>
+            </w:r>
+            <w:proofErr w:type="spellEnd"/>
+            <w:r>
+              <w:t xml:space="preserve"> 1",</w:t>
+            </w:r>
+          </w:p>
+          <w:p>
+            <w:r>
+              <w:t xml:space="preserve">"responsibilities": ["Develop assigned </w:t>
+            </w:r>
+            <w:proofErr w:type="spellStart"/>
+            <w:r>
+              <w:t>tasks","Report</w:t>
+            </w:r>
+            <w:proofErr w:type="spellEnd"/>
+            <w:r>
+              <w:t xml:space="preserve"> to Team Leader"],</w:t>
+            </w:r>
+          </w:p>
+          <w:p>
+            <w:r>
+              <w:t xml:space="preserve">"requirements": ["B.A in </w:t>
+            </w:r>
+            <w:proofErr w:type="spellStart"/>
+            <w:r>
+              <w:t>IT","Practical</w:t>
+            </w:r>
+            <w:proofErr w:type="spellEnd"/>
+            <w:r>
+              <w:t xml:space="preserve"> experience in Java"],</w:t>
+            </w:r>
+          </w:p>
+          <w:p>
+            <w:r>
+              <w:t>"</w:t>
+            </w:r>
+            <w:proofErr w:type="spellStart"/>
+            <w:r>
+              <w:t>candidateIds</w:t>
+            </w:r>
+            <w:proofErr w:type="spellEnd"/>
+            <w:r>
+              <w:t>": [""]</w:t>
             </w:r>
           </w:p>
           <w:p>
@@ -1883,17 +2599,38 @@
           </w:tcPr>
           <w:p>
             <w:r>
-              <w:t>Delete Job Req</w:t>
-            </w:r>
-          </w:p>
-        </w:tc>
-        <w:tc>
-          <w:tcPr>
-            <w:tcW w:w="2340" w:type="dxa"/>
-          </w:tcPr>
-          <w:p>
-            <w:r>
-              <w:t>DELETE /api/{version}/jobReqs/{id}</w:t>
+              <w:t xml:space="preserve">Delete Job </w:t>
+            </w:r>
+            <w:proofErr w:type="spellStart"/>
+            <w:r>
+              <w:t>Req</w:t>
+            </w:r>
+            <w:proofErr w:type="spellEnd"/>
+          </w:p>
+        </w:tc>
+        <w:tc>
+          <w:tcPr>
+            <w:tcW w:w="2340" w:type="dxa"/>
+          </w:tcPr>
+          <w:p>
+            <w:r>
+              <w:t>DELETE /</w:t>
+            </w:r>
+            <w:proofErr w:type="spellStart"/>
+            <w:r>
+              <w:t>api</w:t>
+            </w:r>
+            <w:proofErr w:type="spellEnd"/>
+            <w:r>
+              <w:t>/{version}/</w:t>
+            </w:r>
+            <w:proofErr w:type="spellStart"/>
+            <w:r>
+              <w:t>jobReqs</w:t>
+            </w:r>
+            <w:proofErr w:type="spellEnd"/>
+            <w:r>
+              <w:t>/{id}</w:t>
             </w:r>
           </w:p>
         </w:tc>
@@ -1934,17 +2671,38 @@
           </w:tcPr>
           <w:p>
             <w:r>
-              <w:t>Get a Job Req</w:t>
-            </w:r>
-          </w:p>
-        </w:tc>
-        <w:tc>
-          <w:tcPr>
-            <w:tcW w:w="2340" w:type="dxa"/>
-          </w:tcPr>
-          <w:p>
-            <w:r>
-              <w:t>GET /api/{version}/jobReqs/{id}</w:t>
+              <w:t xml:space="preserve">Get a Job </w:t>
+            </w:r>
+            <w:proofErr w:type="spellStart"/>
+            <w:r>
+              <w:t>Req</w:t>
+            </w:r>
+            <w:proofErr w:type="spellEnd"/>
+          </w:p>
+        </w:tc>
+        <w:tc>
+          <w:tcPr>
+            <w:tcW w:w="2340" w:type="dxa"/>
+          </w:tcPr>
+          <w:p>
+            <w:r>
+              <w:t>GET /</w:t>
+            </w:r>
+            <w:proofErr w:type="spellStart"/>
+            <w:r>
+              <w:t>api</w:t>
+            </w:r>
+            <w:proofErr w:type="spellEnd"/>
+            <w:r>
+              <w:t>/{version}/</w:t>
+            </w:r>
+            <w:proofErr w:type="spellStart"/>
+            <w:r>
+              <w:t>jobReqs</w:t>
+            </w:r>
+            <w:proofErr w:type="spellEnd"/>
+            <w:r>
+              <w:t>/{id}</w:t>
             </w:r>
           </w:p>
         </w:tc>
@@ -1969,8 +2727,13 @@
             <w:tcW w:w="3240" w:type="dxa"/>
           </w:tcPr>
           <w:p>
-            <w:r>
-              <w:t>JobReq entity</w:t>
+            <w:proofErr w:type="spellStart"/>
+            <w:r>
+              <w:t>JobReq</w:t>
+            </w:r>
+            <w:proofErr w:type="spellEnd"/>
+            <w:r>
+              <w:t xml:space="preserve"> entity</w:t>
             </w:r>
           </w:p>
         </w:tc>
@@ -1989,7 +2752,15 @@
           </w:tcPr>
           <w:p>
             <w:r>
-              <w:t>Search For Reqs (Job Listings)</w:t>
+              <w:t xml:space="preserve">Search For </w:t>
+            </w:r>
+            <w:proofErr w:type="spellStart"/>
+            <w:r>
+              <w:t>Reqs</w:t>
+            </w:r>
+            <w:proofErr w:type="spellEnd"/>
+            <w:r>
+              <w:t xml:space="preserve"> (Job Listings)</w:t>
             </w:r>
           </w:p>
         </w:tc>
@@ -2031,8 +2802,13 @@
             <w:tcW w:w="3240" w:type="dxa"/>
           </w:tcPr>
           <w:p>
-            <w:r>
-              <w:t>JobReq entities</w:t>
+            <w:proofErr w:type="spellStart"/>
+            <w:r>
+              <w:t>JobReq</w:t>
+            </w:r>
+            <w:proofErr w:type="spellEnd"/>
+            <w:r>
+              <w:t xml:space="preserve"> entities</w:t>
             </w:r>
           </w:p>
         </w:tc>
@@ -2051,30 +2827,54 @@
           </w:tcPr>
           <w:p>
             <w:r>
-              <w:t>Find Candidates by Job Req</w:t>
-            </w:r>
-          </w:p>
-        </w:tc>
-        <w:tc>
-          <w:tcPr>
-            <w:tcW w:w="2340" w:type="dxa"/>
-          </w:tcPr>
-          <w:p>
-            <w:r>
-              <w:t>GET /api/{version}</w:t>
-            </w:r>
-            <w:r>
-              <w:t>/job</w:t>
+              <w:t xml:space="preserve">Find Candidates by Job </w:t>
+            </w:r>
+            <w:proofErr w:type="spellStart"/>
+            <w:r>
+              <w:t>Req</w:t>
+            </w:r>
+            <w:proofErr w:type="spellEnd"/>
+          </w:p>
+        </w:tc>
+        <w:tc>
+          <w:tcPr>
+            <w:tcW w:w="2340" w:type="dxa"/>
+          </w:tcPr>
+          <w:p>
+            <w:r>
+              <w:t>GET /</w:t>
+            </w:r>
+            <w:proofErr w:type="spellStart"/>
+            <w:r>
+              <w:t>api</w:t>
+            </w:r>
+            <w:proofErr w:type="spellEnd"/>
+            <w:r>
+              <w:t>/{version}</w:t>
+            </w:r>
+            <w:r>
+              <w:t>/</w:t>
+            </w:r>
+            <w:proofErr w:type="spellStart"/>
+            <w:r>
+              <w:t>job</w:t>
             </w:r>
             <w:r>
               <w:t>R</w:t>
             </w:r>
             <w:r>
-              <w:t xml:space="preserve">eqs/ </w:t>
-            </w:r>
-            <w:r>
+              <w:t>eqs</w:t>
+            </w:r>
+            <w:proofErr w:type="spellEnd"/>
+            <w:r>
+              <w:t xml:space="preserve">/ </w:t>
+            </w:r>
+            <w:proofErr w:type="spellStart"/>
+            <w:r>
+              <w:lastRenderedPageBreak/>
               <w:t>findCandidatesByJobReq</w:t>
             </w:r>
+            <w:proofErr w:type="spellEnd"/>
             <w:r>
               <w:t>/{</w:t>
             </w:r>
@@ -2095,6 +2895,7 @@
           </w:tcPr>
           <w:p>
             <w:r>
+              <w:lastRenderedPageBreak/>
               <w:t>Authorization: Bearer token</w:t>
             </w:r>
           </w:p>
@@ -2130,38 +2931,72 @@
           </w:tcPr>
           <w:p>
             <w:r>
-              <w:t>Find Job Reqs by Manager</w:t>
-            </w:r>
-          </w:p>
-        </w:tc>
-        <w:tc>
-          <w:tcPr>
-            <w:tcW w:w="2340" w:type="dxa"/>
-          </w:tcPr>
-          <w:p>
-            <w:r>
-              <w:t>GET /api/{version}</w:t>
-            </w:r>
-            <w:r>
-              <w:t>/job</w:t>
+              <w:t xml:space="preserve">Find Job </w:t>
+            </w:r>
+            <w:proofErr w:type="spellStart"/>
+            <w:r>
+              <w:t>Reqs</w:t>
+            </w:r>
+            <w:proofErr w:type="spellEnd"/>
+            <w:r>
+              <w:t xml:space="preserve"> by Manager</w:t>
+            </w:r>
+          </w:p>
+        </w:tc>
+        <w:tc>
+          <w:tcPr>
+            <w:tcW w:w="2340" w:type="dxa"/>
+          </w:tcPr>
+          <w:p>
+            <w:r>
+              <w:t>GET /</w:t>
+            </w:r>
+            <w:proofErr w:type="spellStart"/>
+            <w:r>
+              <w:t>api</w:t>
+            </w:r>
+            <w:proofErr w:type="spellEnd"/>
+            <w:r>
+              <w:t>/{version}</w:t>
+            </w:r>
+            <w:r>
+              <w:t>/</w:t>
+            </w:r>
+            <w:proofErr w:type="spellStart"/>
+            <w:r>
+              <w:t>job</w:t>
             </w:r>
             <w:r>
               <w:t>R</w:t>
             </w:r>
             <w:r>
-              <w:t>eqs/</w:t>
+              <w:t>eqs</w:t>
+            </w:r>
+            <w:proofErr w:type="spellEnd"/>
+            <w:r>
+              <w:t>/</w:t>
             </w:r>
             <w:r>
               <w:t xml:space="preserve"> </w:t>
             </w:r>
+            <w:proofErr w:type="spellStart"/>
             <w:r>
               <w:t>findJobReqsByManager</w:t>
             </w:r>
-            <w:r>
-              <w:t>/{manager</w:t>
-            </w:r>
-            <w:r>
-              <w:t>Id}</w:t>
+            <w:proofErr w:type="spellEnd"/>
+            <w:r>
+              <w:t>/{</w:t>
+            </w:r>
+            <w:proofErr w:type="spellStart"/>
+            <w:r>
+              <w:t>manager</w:t>
+            </w:r>
+            <w:r>
+              <w:t>Id</w:t>
+            </w:r>
+            <w:proofErr w:type="spellEnd"/>
+            <w:r>
+              <w:t>}</w:t>
             </w:r>
           </w:p>
         </w:tc>
@@ -2186,8 +3021,13 @@
             <w:tcW w:w="3240" w:type="dxa"/>
           </w:tcPr>
           <w:p>
-            <w:r>
-              <w:t>JobReq entities</w:t>
+            <w:proofErr w:type="spellStart"/>
+            <w:r>
+              <w:t>JobReq</w:t>
+            </w:r>
+            <w:proofErr w:type="spellEnd"/>
+            <w:r>
+              <w:t xml:space="preserve"> entities</w:t>
             </w:r>
           </w:p>
         </w:tc>
@@ -2206,8 +3046,13 @@
           </w:tcPr>
           <w:p>
             <w:r>
-              <w:t>Assign Candidate To Req</w:t>
-            </w:r>
+              <w:t xml:space="preserve">Assign Candidate To </w:t>
+            </w:r>
+            <w:proofErr w:type="spellStart"/>
+            <w:r>
+              <w:t>Req</w:t>
+            </w:r>
+            <w:proofErr w:type="spellEnd"/>
           </w:p>
         </w:tc>
         <w:tc>
@@ -2299,16 +3144,38 @@
               <w:rPr>
                 <w:highlight w:val="yellow"/>
               </w:rPr>
-              <w:t>/api/{version}/</w:t>
+              <w:t>/</w:t>
+            </w:r>
+            <w:proofErr w:type="spellStart"/>
+            <w:r>
+              <w:rPr>
+                <w:highlight w:val="yellow"/>
+              </w:rPr>
+              <w:t>api</w:t>
+            </w:r>
+            <w:proofErr w:type="spellEnd"/>
+            <w:r>
+              <w:rPr>
+                <w:highlight w:val="yellow"/>
+              </w:rPr>
+              <w:t>/{version}/</w:t>
             </w:r>
             <w:r>
               <w:t xml:space="preserve"> </w:t>
             </w:r>
-            <w:r>
-              <w:rPr>
-                <w:highlight w:val="yellow"/>
-              </w:rPr>
-              <w:t xml:space="preserve">jobReqs </w:t>
+            <w:proofErr w:type="spellStart"/>
+            <w:r>
+              <w:rPr>
+                <w:highlight w:val="yellow"/>
+              </w:rPr>
+              <w:t>jobReqs</w:t>
+            </w:r>
+            <w:proofErr w:type="spellEnd"/>
+            <w:r>
+              <w:rPr>
+                <w:highlight w:val="yellow"/>
+              </w:rPr>
+              <w:t xml:space="preserve"> </w:t>
             </w:r>
             <w:r>
               <w:rPr>
@@ -2326,13 +3193,27 @@
               <w:rPr>
                 <w:highlight w:val="yellow"/>
               </w:rPr>
-              <w:t>{job</w:t>
-            </w:r>
-            <w:r>
-              <w:rPr>
-                <w:highlight w:val="yellow"/>
-              </w:rPr>
-              <w:t>ID}</w:t>
+              <w:t>{</w:t>
+            </w:r>
+            <w:proofErr w:type="spellStart"/>
+            <w:r>
+              <w:rPr>
+                <w:highlight w:val="yellow"/>
+              </w:rPr>
+              <w:t>job</w:t>
+            </w:r>
+            <w:r>
+              <w:rPr>
+                <w:highlight w:val="yellow"/>
+              </w:rPr>
+              <w:t>ID</w:t>
+            </w:r>
+            <w:proofErr w:type="spellEnd"/>
+            <w:r>
+              <w:rPr>
+                <w:highlight w:val="yellow"/>
+              </w:rPr>
+              <w:t>}</w:t>
             </w:r>
           </w:p>
         </w:tc>
@@ -2376,7 +3257,21 @@
               <w:rPr>
                 <w:highlight w:val="yellow"/>
               </w:rPr>
-              <w:t>“documentName”:””</w:t>
+              <w:t>“</w:t>
+            </w:r>
+            <w:proofErr w:type="spellStart"/>
+            <w:r>
+              <w:rPr>
+                <w:highlight w:val="yellow"/>
+              </w:rPr>
+              <w:t>documentName</w:t>
+            </w:r>
+            <w:proofErr w:type="spellEnd"/>
+            <w:r>
+              <w:rPr>
+                <w:highlight w:val="yellow"/>
+              </w:rPr>
+              <w:t>”:””</w:t>
             </w:r>
           </w:p>
           <w:p>
@@ -2389,7 +3284,21 @@
               <w:rPr>
                 <w:highlight w:val="yellow"/>
               </w:rPr>
-              <w:t>“documentType”:””</w:t>
+              <w:t>“</w:t>
+            </w:r>
+            <w:proofErr w:type="spellStart"/>
+            <w:r>
+              <w:rPr>
+                <w:highlight w:val="yellow"/>
+              </w:rPr>
+              <w:t>documentType</w:t>
+            </w:r>
+            <w:proofErr w:type="spellEnd"/>
+            <w:r>
+              <w:rPr>
+                <w:highlight w:val="yellow"/>
+              </w:rPr>
+              <w:t>”:””</w:t>
             </w:r>
           </w:p>
           <w:p>
@@ -2472,16 +3381,38 @@
               <w:rPr>
                 <w:highlight w:val="yellow"/>
               </w:rPr>
-              <w:t>/api/{version}/</w:t>
+              <w:t>/</w:t>
+            </w:r>
+            <w:proofErr w:type="spellStart"/>
+            <w:r>
+              <w:rPr>
+                <w:highlight w:val="yellow"/>
+              </w:rPr>
+              <w:t>api</w:t>
+            </w:r>
+            <w:proofErr w:type="spellEnd"/>
+            <w:r>
+              <w:rPr>
+                <w:highlight w:val="yellow"/>
+              </w:rPr>
+              <w:t>/{version}/</w:t>
             </w:r>
             <w:r>
               <w:t xml:space="preserve"> </w:t>
             </w:r>
-            <w:r>
-              <w:rPr>
-                <w:highlight w:val="yellow"/>
-              </w:rPr>
-              <w:t xml:space="preserve">jobReqs </w:t>
+            <w:proofErr w:type="spellStart"/>
+            <w:r>
+              <w:rPr>
+                <w:highlight w:val="yellow"/>
+              </w:rPr>
+              <w:t>jobReqs</w:t>
+            </w:r>
+            <w:proofErr w:type="spellEnd"/>
+            <w:r>
+              <w:rPr>
+                <w:highlight w:val="yellow"/>
+              </w:rPr>
+              <w:t xml:space="preserve"> </w:t>
             </w:r>
             <w:r>
               <w:rPr>
@@ -2505,13 +3436,27 @@
               <w:rPr>
                 <w:highlight w:val="yellow"/>
               </w:rPr>
-              <w:t>{job</w:t>
-            </w:r>
-            <w:r>
-              <w:rPr>
-                <w:highlight w:val="yellow"/>
-              </w:rPr>
-              <w:t>ID}</w:t>
+              <w:t>{</w:t>
+            </w:r>
+            <w:proofErr w:type="spellStart"/>
+            <w:r>
+              <w:rPr>
+                <w:highlight w:val="yellow"/>
+              </w:rPr>
+              <w:t>job</w:t>
+            </w:r>
+            <w:r>
+              <w:rPr>
+                <w:highlight w:val="yellow"/>
+              </w:rPr>
+              <w:t>ID</w:t>
+            </w:r>
+            <w:proofErr w:type="spellEnd"/>
+            <w:r>
+              <w:rPr>
+                <w:highlight w:val="yellow"/>
+              </w:rPr>
+              <w:t>}</w:t>
             </w:r>
           </w:p>
         </w:tc>
@@ -2555,7 +3500,21 @@
               <w:rPr>
                 <w:highlight w:val="yellow"/>
               </w:rPr>
-              <w:t>“documentName”:””</w:t>
+              <w:t>“</w:t>
+            </w:r>
+            <w:proofErr w:type="spellStart"/>
+            <w:r>
+              <w:rPr>
+                <w:highlight w:val="yellow"/>
+              </w:rPr>
+              <w:t>documentName</w:t>
+            </w:r>
+            <w:proofErr w:type="spellEnd"/>
+            <w:r>
+              <w:rPr>
+                <w:highlight w:val="yellow"/>
+              </w:rPr>
+              <w:t>”:””</w:t>
             </w:r>
           </w:p>
           <w:p>
@@ -2568,7 +3527,21 @@
               <w:rPr>
                 <w:highlight w:val="yellow"/>
               </w:rPr>
-              <w:t>“documentType”:””</w:t>
+              <w:t>“</w:t>
+            </w:r>
+            <w:proofErr w:type="spellStart"/>
+            <w:r>
+              <w:rPr>
+                <w:highlight w:val="yellow"/>
+              </w:rPr>
+              <w:t>documentType</w:t>
+            </w:r>
+            <w:proofErr w:type="spellEnd"/>
+            <w:r>
+              <w:rPr>
+                <w:highlight w:val="yellow"/>
+              </w:rPr>
+              <w:t>”:””</w:t>
             </w:r>
           </w:p>
           <w:p>
@@ -2651,16 +3624,38 @@
               <w:rPr>
                 <w:highlight w:val="yellow"/>
               </w:rPr>
-              <w:t>/api/{version}/</w:t>
+              <w:t>/</w:t>
+            </w:r>
+            <w:proofErr w:type="spellStart"/>
+            <w:r>
+              <w:rPr>
+                <w:highlight w:val="yellow"/>
+              </w:rPr>
+              <w:t>api</w:t>
+            </w:r>
+            <w:proofErr w:type="spellEnd"/>
+            <w:r>
+              <w:rPr>
+                <w:highlight w:val="yellow"/>
+              </w:rPr>
+              <w:t>/{version}/</w:t>
             </w:r>
             <w:r>
               <w:t xml:space="preserve"> </w:t>
             </w:r>
-            <w:r>
-              <w:rPr>
-                <w:highlight w:val="yellow"/>
-              </w:rPr>
-              <w:t xml:space="preserve">jobReqs </w:t>
+            <w:proofErr w:type="spellStart"/>
+            <w:r>
+              <w:rPr>
+                <w:highlight w:val="yellow"/>
+              </w:rPr>
+              <w:t>jobReqs</w:t>
+            </w:r>
+            <w:proofErr w:type="spellEnd"/>
+            <w:r>
+              <w:rPr>
+                <w:highlight w:val="yellow"/>
+              </w:rPr>
+              <w:t xml:space="preserve"> </w:t>
             </w:r>
             <w:r>
               <w:rPr>
@@ -2684,13 +3679,27 @@
               <w:rPr>
                 <w:highlight w:val="yellow"/>
               </w:rPr>
-              <w:t>{job</w:t>
-            </w:r>
-            <w:r>
-              <w:rPr>
-                <w:highlight w:val="yellow"/>
-              </w:rPr>
-              <w:t>ID}</w:t>
+              <w:t>{</w:t>
+            </w:r>
+            <w:proofErr w:type="spellStart"/>
+            <w:r>
+              <w:rPr>
+                <w:highlight w:val="yellow"/>
+              </w:rPr>
+              <w:t>job</w:t>
+            </w:r>
+            <w:r>
+              <w:rPr>
+                <w:highlight w:val="yellow"/>
+              </w:rPr>
+              <w:t>ID</w:t>
+            </w:r>
+            <w:proofErr w:type="spellEnd"/>
+            <w:r>
+              <w:rPr>
+                <w:highlight w:val="yellow"/>
+              </w:rPr>
+              <w:t>}</w:t>
             </w:r>
           </w:p>
         </w:tc>
@@ -2734,7 +3743,21 @@
               <w:rPr>
                 <w:highlight w:val="yellow"/>
               </w:rPr>
-              <w:t>“documentName”:””</w:t>
+              <w:t>“</w:t>
+            </w:r>
+            <w:proofErr w:type="spellStart"/>
+            <w:r>
+              <w:rPr>
+                <w:highlight w:val="yellow"/>
+              </w:rPr>
+              <w:t>documentName</w:t>
+            </w:r>
+            <w:proofErr w:type="spellEnd"/>
+            <w:r>
+              <w:rPr>
+                <w:highlight w:val="yellow"/>
+              </w:rPr>
+              <w:t>”:””</w:t>
             </w:r>
           </w:p>
           <w:p>
@@ -2747,7 +3770,21 @@
               <w:rPr>
                 <w:highlight w:val="yellow"/>
               </w:rPr>
-              <w:t>“documentType”:””</w:t>
+              <w:t>“</w:t>
+            </w:r>
+            <w:proofErr w:type="spellStart"/>
+            <w:r>
+              <w:rPr>
+                <w:highlight w:val="yellow"/>
+              </w:rPr>
+              <w:t>documentType</w:t>
+            </w:r>
+            <w:proofErr w:type="spellEnd"/>
+            <w:r>
+              <w:rPr>
+                <w:highlight w:val="yellow"/>
+              </w:rPr>
+              <w:t>”:””</w:t>
             </w:r>
           </w:p>
           <w:p>
@@ -2802,7 +3839,15 @@
           </w:tcPr>
           <w:p>
             <w:r>
-              <w:t>POST /api/{version}/interviews</w:t>
+              <w:t>POST /</w:t>
+            </w:r>
+            <w:proofErr w:type="spellStart"/>
+            <w:r>
+              <w:t>api</w:t>
+            </w:r>
+            <w:proofErr w:type="spellEnd"/>
+            <w:r>
+              <w:t>/{version}/interviews</w:t>
             </w:r>
           </w:p>
         </w:tc>
@@ -2828,7 +3873,15 @@
           <w:p>
             <w:r>
               <w:tab/>
-              <w:t>"appointmentTime": "",</w:t>
+              <w:t>"</w:t>
+            </w:r>
+            <w:proofErr w:type="spellStart"/>
+            <w:r>
+              <w:t>appointmentTime</w:t>
+            </w:r>
+            <w:proofErr w:type="spellEnd"/>
+            <w:r>
+              <w:t>": "",</w:t>
             </w:r>
           </w:p>
           <w:p>
@@ -2863,13 +3916,29 @@
           <w:p>
             <w:r>
               <w:tab/>
-              <w:t>"jobReqId": "",</w:t>
+              <w:t>"</w:t>
+            </w:r>
+            <w:proofErr w:type="spellStart"/>
+            <w:r>
+              <w:t>jobReqId</w:t>
+            </w:r>
+            <w:proofErr w:type="spellEnd"/>
+            <w:r>
+              <w:t>": "",</w:t>
             </w:r>
           </w:p>
           <w:p>
             <w:r>
               <w:tab/>
-              <w:t>"candidateId": ""</w:t>
+              <w:t>"</w:t>
+            </w:r>
+            <w:proofErr w:type="spellStart"/>
+            <w:r>
+              <w:t>candidateId</w:t>
+            </w:r>
+            <w:proofErr w:type="spellEnd"/>
+            <w:r>
+              <w:t>": ""</w:t>
             </w:r>
           </w:p>
           <w:p>
@@ -2883,6 +3952,7 @@
             <w:tcW w:w="3240" w:type="dxa"/>
           </w:tcPr>
           <w:p>
+            <w:proofErr w:type="spellStart"/>
             <w:r>
               <w:rPr>
                 <w:highlight w:val="yellow"/>
@@ -2895,6 +3965,7 @@
               </w:rPr>
               <w:t>nterviewID</w:t>
             </w:r>
+            <w:proofErr w:type="spellEnd"/>
           </w:p>
         </w:tc>
       </w:tr>
@@ -2925,7 +3996,15 @@
           </w:tcPr>
           <w:p>
             <w:r>
-              <w:t xml:space="preserve">PUT /api/{version}/interviews </w:t>
+              <w:t>PUT /</w:t>
+            </w:r>
+            <w:proofErr w:type="spellStart"/>
+            <w:r>
+              <w:t>api</w:t>
+            </w:r>
+            <w:proofErr w:type="spellEnd"/>
+            <w:r>
+              <w:t xml:space="preserve">/{version}/interviews </w:t>
             </w:r>
             <w:r>
               <w:t>/reschedule/{id}</w:t>
@@ -2956,9 +4035,11 @@
               <w:tab/>
               <w:t>"</w:t>
             </w:r>
+            <w:proofErr w:type="spellStart"/>
             <w:r>
               <w:t>rescheduledTime</w:t>
             </w:r>
+            <w:proofErr w:type="spellEnd"/>
             <w:r>
               <w:t>": ""</w:t>
             </w:r>
@@ -3019,7 +4100,21 @@
               <w:rPr>
                 <w:highlight w:val="yellow"/>
               </w:rPr>
-              <w:t>PUT /api/{version}/interviews /respond/{id}</w:t>
+              <w:t>PUT /</w:t>
+            </w:r>
+            <w:proofErr w:type="spellStart"/>
+            <w:r>
+              <w:rPr>
+                <w:highlight w:val="yellow"/>
+              </w:rPr>
+              <w:t>api</w:t>
+            </w:r>
+            <w:proofErr w:type="spellEnd"/>
+            <w:r>
+              <w:rPr>
+                <w:highlight w:val="yellow"/>
+              </w:rPr>
+              <w:t>/{version}/interviews /respond/{id}</w:t>
             </w:r>
           </w:p>
         </w:tc>
@@ -3121,7 +4216,15 @@
           </w:tcPr>
           <w:p>
             <w:r>
-              <w:t>PUT /api/{version}/interviews/{id}</w:t>
+              <w:t>PUT /</w:t>
+            </w:r>
+            <w:proofErr w:type="spellStart"/>
+            <w:r>
+              <w:t>api</w:t>
+            </w:r>
+            <w:proofErr w:type="spellEnd"/>
+            <w:r>
+              <w:t>/{version}/interviews/{id}</w:t>
             </w:r>
           </w:p>
         </w:tc>
@@ -3234,8 +4337,30 @@
               <w:rPr>
                 <w:highlight w:val="yellow"/>
               </w:rPr>
-              <w:t>POST /api/{version}/offers/ createOfferPackage</w:t>
-            </w:r>
+              <w:t>POST /</w:t>
+            </w:r>
+            <w:proofErr w:type="spellStart"/>
+            <w:r>
+              <w:rPr>
+                <w:highlight w:val="yellow"/>
+              </w:rPr>
+              <w:t>api</w:t>
+            </w:r>
+            <w:proofErr w:type="spellEnd"/>
+            <w:r>
+              <w:rPr>
+                <w:highlight w:val="yellow"/>
+              </w:rPr>
+              <w:t xml:space="preserve">/{version}/offers/ </w:t>
+            </w:r>
+            <w:proofErr w:type="spellStart"/>
+            <w:r>
+              <w:rPr>
+                <w:highlight w:val="yellow"/>
+              </w:rPr>
+              <w:t>createOfferPackage</w:t>
+            </w:r>
+            <w:proofErr w:type="spellEnd"/>
           </w:p>
         </w:tc>
         <w:tc>
@@ -3318,6 +4443,7 @@
             <w:tcW w:w="3240" w:type="dxa"/>
           </w:tcPr>
           <w:p>
+            <w:proofErr w:type="spellStart"/>
             <w:r>
               <w:rPr>
                 <w:highlight w:val="yellow"/>
@@ -3330,6 +4456,7 @@
               </w:rPr>
               <w:t>fferID</w:t>
             </w:r>
+            <w:proofErr w:type="spellEnd"/>
           </w:p>
         </w:tc>
       </w:tr>
@@ -3379,13 +4506,63 @@
               <w:rPr>
                 <w:highlight w:val="yellow"/>
               </w:rPr>
-              <w:t>T /api/{version}/offers/</w:t>
-            </w:r>
-            <w:r>
-              <w:rPr>
-                <w:highlight w:val="yellow"/>
-              </w:rPr>
-              <w:t>extendOffer/{candidateID}/{offerID}</w:t>
+              <w:t>T /</w:t>
+            </w:r>
+            <w:proofErr w:type="spellStart"/>
+            <w:r>
+              <w:rPr>
+                <w:highlight w:val="yellow"/>
+              </w:rPr>
+              <w:t>api</w:t>
+            </w:r>
+            <w:proofErr w:type="spellEnd"/>
+            <w:r>
+              <w:rPr>
+                <w:highlight w:val="yellow"/>
+              </w:rPr>
+              <w:t>/{version}/offers/</w:t>
+            </w:r>
+            <w:proofErr w:type="spellStart"/>
+            <w:r>
+              <w:rPr>
+                <w:highlight w:val="yellow"/>
+              </w:rPr>
+              <w:t>extendOffer</w:t>
+            </w:r>
+            <w:proofErr w:type="spellEnd"/>
+            <w:r>
+              <w:rPr>
+                <w:highlight w:val="yellow"/>
+              </w:rPr>
+              <w:t>/{</w:t>
+            </w:r>
+            <w:proofErr w:type="spellStart"/>
+            <w:r>
+              <w:rPr>
+                <w:highlight w:val="yellow"/>
+              </w:rPr>
+              <w:t>candidateID</w:t>
+            </w:r>
+            <w:proofErr w:type="spellEnd"/>
+            <w:r>
+              <w:rPr>
+                <w:highlight w:val="yellow"/>
+              </w:rPr>
+              <w:t>}/{</w:t>
+            </w:r>
+            <w:proofErr w:type="spellStart"/>
+            <w:r>
+              <w:rPr>
+                <w:highlight w:val="yellow"/>
+              </w:rPr>
+              <w:t>offerID</w:t>
+            </w:r>
+            <w:proofErr w:type="spellEnd"/>
+            <w:r>
+              <w:rPr>
+                <w:highlight w:val="yellow"/>
+              </w:rPr>
+              <w:t>}</w:t>
             </w:r>
           </w:p>
         </w:tc>
@@ -3472,13 +4649,69 @@
               <w:rPr>
                 <w:highlight w:val="yellow"/>
               </w:rPr>
-              <w:t>T /api/{version}/offers/</w:t>
-            </w:r>
-            <w:r>
-              <w:rPr>
-                <w:highlight w:val="yellow"/>
-              </w:rPr>
-              <w:t>rescindOffer//{candidateID}/{offerID}</w:t>
+              <w:t>T /</w:t>
+            </w:r>
+            <w:proofErr w:type="spellStart"/>
+            <w:r>
+              <w:rPr>
+                <w:highlight w:val="yellow"/>
+              </w:rPr>
+              <w:t>api</w:t>
+            </w:r>
+            <w:proofErr w:type="spellEnd"/>
+            <w:r>
+              <w:rPr>
+                <w:highlight w:val="yellow"/>
+              </w:rPr>
+              <w:t>/{version}/offers/</w:t>
+            </w:r>
+            <w:proofErr w:type="spellStart"/>
+            <w:r>
+              <w:rPr>
+                <w:highlight w:val="yellow"/>
+              </w:rPr>
+              <w:t>rescindOffer</w:t>
+            </w:r>
+            <w:proofErr w:type="spellEnd"/>
+            <w:r>
+              <w:rPr>
+                <w:highlight w:val="yellow"/>
+              </w:rPr>
+              <w:t>//{</w:t>
+            </w:r>
+            <w:proofErr w:type="spellStart"/>
+            <w:r>
+              <w:rPr>
+                <w:highlight w:val="yellow"/>
+              </w:rPr>
+              <w:t>candidateID</w:t>
+            </w:r>
+            <w:proofErr w:type="spellEnd"/>
+            <w:r>
+              <w:rPr>
+                <w:highlight w:val="yellow"/>
+              </w:rPr>
+              <w:t>}/{</w:t>
+            </w:r>
+            <w:proofErr w:type="spellStart"/>
+            <w:r>
+              <w:rPr>
+                <w:highlight w:val="yellow"/>
+              </w:rPr>
+              <w:t>offerI</w:t>
+            </w:r>
+            <w:r>
+              <w:rPr>
+                <w:highlight w:val="yellow"/>
+              </w:rPr>
+              <w:t>d</w:t>
+            </w:r>
+            <w:proofErr w:type="spellEnd"/>
+            <w:r>
+              <w:rPr>
+                <w:highlight w:val="yellow"/>
+              </w:rPr>
+              <w:t>}</w:t>
             </w:r>
           </w:p>
         </w:tc>
@@ -3560,13 +4793,55 @@
               <w:rPr>
                 <w:highlight w:val="yellow"/>
               </w:rPr>
-              <w:t>/api/{version}/offers/</w:t>
-            </w:r>
-            <w:r>
-              <w:rPr>
-                <w:highlight w:val="yellow"/>
-              </w:rPr>
-              <w:t>respondOffer/{offerID}</w:t>
+              <w:t>/</w:t>
+            </w:r>
+            <w:proofErr w:type="spellStart"/>
+            <w:r>
+              <w:rPr>
+                <w:highlight w:val="yellow"/>
+              </w:rPr>
+              <w:t>api</w:t>
+            </w:r>
+            <w:proofErr w:type="spellEnd"/>
+            <w:r>
+              <w:rPr>
+                <w:highlight w:val="yellow"/>
+              </w:rPr>
+              <w:t>/{version}/offers/</w:t>
+            </w:r>
+            <w:proofErr w:type="spellStart"/>
+            <w:r>
+              <w:rPr>
+                <w:highlight w:val="yellow"/>
+              </w:rPr>
+              <w:t>respondOffer</w:t>
+            </w:r>
+            <w:proofErr w:type="spellEnd"/>
+            <w:r>
+              <w:rPr>
+                <w:highlight w:val="yellow"/>
+              </w:rPr>
+              <w:t>/{</w:t>
+            </w:r>
+            <w:proofErr w:type="spellStart"/>
+            <w:r>
+              <w:rPr>
+                <w:highlight w:val="yellow"/>
+              </w:rPr>
+              <w:t>offerI</w:t>
+            </w:r>
+            <w:r>
+              <w:rPr>
+                <w:highlight w:val="yellow"/>
+              </w:rPr>
+              <w:t>d</w:t>
+            </w:r>
+            <w:proofErr w:type="spellEnd"/>
+            <w:r>
+              <w:rPr>
+                <w:highlight w:val="yellow"/>
+              </w:rPr>
+              <w:t>}</w:t>
             </w:r>
           </w:p>
         </w:tc>
@@ -3693,7 +4968,35 @@
               <w:rPr>
                 <w:highlight w:val="yellow"/>
               </w:rPr>
-              <w:t>/api/{version}/offers/{offerID}</w:t>
+              <w:t>/</w:t>
+            </w:r>
+            <w:proofErr w:type="spellStart"/>
+            <w:r>
+              <w:rPr>
+                <w:highlight w:val="yellow"/>
+              </w:rPr>
+              <w:t>api</w:t>
+            </w:r>
+            <w:proofErr w:type="spellEnd"/>
+            <w:r>
+              <w:rPr>
+                <w:highlight w:val="yellow"/>
+              </w:rPr>
+              <w:t>/{version}/offers/{</w:t>
+            </w:r>
+            <w:proofErr w:type="spellStart"/>
+            <w:r>
+              <w:rPr>
+                <w:highlight w:val="yellow"/>
+              </w:rPr>
+              <w:t>offerId</w:t>
+            </w:r>
+            <w:proofErr w:type="spellEnd"/>
+            <w:r>
+              <w:rPr>
+                <w:highlight w:val="yellow"/>
+              </w:rPr>
+              <w:t>}</w:t>
             </w:r>
           </w:p>
         </w:tc>
@@ -3797,13 +5100,41 @@
               <w:rPr>
                 <w:highlight w:val="yellow"/>
               </w:rPr>
-              <w:t>/api/{version}/offers/d</w:t>
-            </w:r>
-            <w:r>
-              <w:rPr>
-                <w:highlight w:val="yellow"/>
-              </w:rPr>
-              <w:t>ocument/{offerID}</w:t>
+              <w:t>/</w:t>
+            </w:r>
+            <w:proofErr w:type="spellStart"/>
+            <w:r>
+              <w:rPr>
+                <w:highlight w:val="yellow"/>
+              </w:rPr>
+              <w:t>api</w:t>
+            </w:r>
+            <w:proofErr w:type="spellEnd"/>
+            <w:r>
+              <w:rPr>
+                <w:highlight w:val="yellow"/>
+              </w:rPr>
+              <w:t>/{version}/offers/d</w:t>
+            </w:r>
+            <w:r>
+              <w:rPr>
+                <w:highlight w:val="yellow"/>
+              </w:rPr>
+              <w:t>ocument/{</w:t>
+            </w:r>
+            <w:proofErr w:type="spellStart"/>
+            <w:r>
+              <w:rPr>
+                <w:highlight w:val="yellow"/>
+              </w:rPr>
+              <w:t>offerID</w:t>
+            </w:r>
+            <w:proofErr w:type="spellEnd"/>
+            <w:r>
+              <w:rPr>
+                <w:highlight w:val="yellow"/>
+              </w:rPr>
+              <w:t>}</w:t>
             </w:r>
           </w:p>
         </w:tc>
@@ -3852,7 +5183,21 @@
               <w:rPr>
                 <w:highlight w:val="yellow"/>
               </w:rPr>
-              <w:t>“documentName”:””</w:t>
+              <w:t>“</w:t>
+            </w:r>
+            <w:proofErr w:type="spellStart"/>
+            <w:r>
+              <w:rPr>
+                <w:highlight w:val="yellow"/>
+              </w:rPr>
+              <w:t>documentName</w:t>
+            </w:r>
+            <w:proofErr w:type="spellEnd"/>
+            <w:r>
+              <w:rPr>
+                <w:highlight w:val="yellow"/>
+              </w:rPr>
+              <w:t>”:””</w:t>
             </w:r>
           </w:p>
           <w:p>
@@ -3865,7 +5210,21 @@
               <w:rPr>
                 <w:highlight w:val="yellow"/>
               </w:rPr>
-              <w:t>“documentType”:””</w:t>
+              <w:t>“</w:t>
+            </w:r>
+            <w:proofErr w:type="spellStart"/>
+            <w:r>
+              <w:rPr>
+                <w:highlight w:val="yellow"/>
+              </w:rPr>
+              <w:t>documentType</w:t>
+            </w:r>
+            <w:proofErr w:type="spellEnd"/>
+            <w:r>
+              <w:rPr>
+                <w:highlight w:val="yellow"/>
+              </w:rPr>
+              <w:t>”:””</w:t>
             </w:r>
           </w:p>
           <w:p>
@@ -3959,13 +5318,41 @@
               <w:rPr>
                 <w:highlight w:val="yellow"/>
               </w:rPr>
-              <w:t>/api/{version}/offers/d</w:t>
-            </w:r>
-            <w:r>
-              <w:rPr>
-                <w:highlight w:val="yellow"/>
-              </w:rPr>
-              <w:t>ocument/{offerID}</w:t>
+              <w:t>/</w:t>
+            </w:r>
+            <w:proofErr w:type="spellStart"/>
+            <w:r>
+              <w:rPr>
+                <w:highlight w:val="yellow"/>
+              </w:rPr>
+              <w:t>api</w:t>
+            </w:r>
+            <w:proofErr w:type="spellEnd"/>
+            <w:r>
+              <w:rPr>
+                <w:highlight w:val="yellow"/>
+              </w:rPr>
+              <w:t>/{version}/offers/d</w:t>
+            </w:r>
+            <w:r>
+              <w:rPr>
+                <w:highlight w:val="yellow"/>
+              </w:rPr>
+              <w:t>ocument/{</w:t>
+            </w:r>
+            <w:proofErr w:type="spellStart"/>
+            <w:r>
+              <w:rPr>
+                <w:highlight w:val="yellow"/>
+              </w:rPr>
+              <w:t>offerID</w:t>
+            </w:r>
+            <w:proofErr w:type="spellEnd"/>
+            <w:r>
+              <w:rPr>
+                <w:highlight w:val="yellow"/>
+              </w:rPr>
+              <w:t>}</w:t>
             </w:r>
           </w:p>
         </w:tc>
@@ -4014,7 +5401,21 @@
               <w:rPr>
                 <w:highlight w:val="yellow"/>
               </w:rPr>
-              <w:t>“documentName”:””</w:t>
+              <w:t>“</w:t>
+            </w:r>
+            <w:proofErr w:type="spellStart"/>
+            <w:r>
+              <w:rPr>
+                <w:highlight w:val="yellow"/>
+              </w:rPr>
+              <w:t>documentName</w:t>
+            </w:r>
+            <w:proofErr w:type="spellEnd"/>
+            <w:r>
+              <w:rPr>
+                <w:highlight w:val="yellow"/>
+              </w:rPr>
+              <w:t>”:””</w:t>
             </w:r>
           </w:p>
           <w:p>
@@ -4027,7 +5428,21 @@
               <w:rPr>
                 <w:highlight w:val="yellow"/>
               </w:rPr>
-              <w:t>“documentType”:””</w:t>
+              <w:t>“</w:t>
+            </w:r>
+            <w:proofErr w:type="spellStart"/>
+            <w:r>
+              <w:rPr>
+                <w:highlight w:val="yellow"/>
+              </w:rPr>
+              <w:t>documentType</w:t>
+            </w:r>
+            <w:proofErr w:type="spellEnd"/>
+            <w:r>
+              <w:rPr>
+                <w:highlight w:val="yellow"/>
+              </w:rPr>
+              <w:t>”:””</w:t>
             </w:r>
           </w:p>
           <w:p>
@@ -4115,7 +5530,21 @@
               <w:rPr>
                 <w:highlight w:val="yellow"/>
               </w:rPr>
-              <w:t>/api/{v</w:t>
+              <w:t>/</w:t>
+            </w:r>
+            <w:proofErr w:type="spellStart"/>
+            <w:r>
+              <w:rPr>
+                <w:highlight w:val="yellow"/>
+              </w:rPr>
+              <w:t>api</w:t>
+            </w:r>
+            <w:proofErr w:type="spellEnd"/>
+            <w:r>
+              <w:rPr>
+                <w:highlight w:val="yellow"/>
+              </w:rPr>
+              <w:t>/{v</w:t>
             </w:r>
             <w:r>
               <w:rPr>
@@ -4127,7 +5556,21 @@
               <w:rPr>
                 <w:highlight w:val="yellow"/>
               </w:rPr>
-              <w:t>ocument/{offerID}</w:t>
+              <w:t>ocument/{</w:t>
+            </w:r>
+            <w:proofErr w:type="spellStart"/>
+            <w:r>
+              <w:rPr>
+                <w:highlight w:val="yellow"/>
+              </w:rPr>
+              <w:t>offerID</w:t>
+            </w:r>
+            <w:proofErr w:type="spellEnd"/>
+            <w:r>
+              <w:rPr>
+                <w:highlight w:val="yellow"/>
+              </w:rPr>
+              <w:t>}</w:t>
             </w:r>
           </w:p>
         </w:tc>
@@ -4176,7 +5619,21 @@
               <w:rPr>
                 <w:highlight w:val="yellow"/>
               </w:rPr>
-              <w:t>“documentName”:””</w:t>
+              <w:t>“</w:t>
+            </w:r>
+            <w:proofErr w:type="spellStart"/>
+            <w:r>
+              <w:rPr>
+                <w:highlight w:val="yellow"/>
+              </w:rPr>
+              <w:t>documentName</w:t>
+            </w:r>
+            <w:proofErr w:type="spellEnd"/>
+            <w:r>
+              <w:rPr>
+                <w:highlight w:val="yellow"/>
+              </w:rPr>
+              <w:t>”:””</w:t>
             </w:r>
           </w:p>
           <w:p>
@@ -4189,7 +5646,21 @@
               <w:rPr>
                 <w:highlight w:val="yellow"/>
               </w:rPr>
-              <w:t>“documentType”:””</w:t>
+              <w:t>“</w:t>
+            </w:r>
+            <w:proofErr w:type="spellStart"/>
+            <w:r>
+              <w:rPr>
+                <w:highlight w:val="yellow"/>
+              </w:rPr>
+              <w:t>documentType</w:t>
+            </w:r>
+            <w:proofErr w:type="spellEnd"/>
+            <w:r>
+              <w:rPr>
+                <w:highlight w:val="yellow"/>
+              </w:rPr>
+              <w:t>”:””</w:t>
             </w:r>
           </w:p>
           <w:p>
@@ -7667,7 +9138,7 @@
 </file>
 
 <file path=customXml/itemProps1.xml><?xml version="1.0" encoding="utf-8"?>
-<ds:datastoreItem xmlns:ds="http://schemas.openxmlformats.org/officeDocument/2006/customXml" ds:itemID="{5E6E9723-1141-4E44-AA51-C3FD380B97B3}">
+<ds:datastoreItem xmlns:ds="http://schemas.openxmlformats.org/officeDocument/2006/customXml" ds:itemID="{03434735-6698-4434-844C-D8B989ABB35F}">
   <ds:schemaRefs>
     <ds:schemaRef ds:uri="http://schemas.openxmlformats.org/officeDocument/2006/bibliography"/>
   </ds:schemaRefs>

</xml_diff>

<commit_message>
Candidates service - Refactoring
</commit_message>
<xml_diff>
--- a/Server/API Specs.docx
+++ b/Server/API Specs.docx
@@ -726,933 +726,847 @@
             <w:r>
               <w:t>email</w:t>
             </w:r>
+            <w:r>
+              <w:t>}</w:t>
+            </w:r>
+          </w:p>
+        </w:tc>
+        <w:tc>
+          <w:tcPr>
+            <w:tcW w:w="1530" w:type="dxa"/>
+          </w:tcPr>
+          <w:p>
+            <w:r>
+              <w:t>Authorization: Bearer token</w:t>
+            </w:r>
+          </w:p>
+        </w:tc>
+        <w:tc>
+          <w:tcPr>
+            <w:tcW w:w="4230" w:type="dxa"/>
+          </w:tcPr>
+          <w:p/>
+        </w:tc>
+        <w:tc>
+          <w:tcPr>
+            <w:tcW w:w="3240" w:type="dxa"/>
+          </w:tcPr>
+          <w:p>
+            <w:r>
+              <w:t>User entity</w:t>
+            </w:r>
+          </w:p>
+        </w:tc>
+      </w:tr>
+      <w:tr>
+        <w:tc>
+          <w:tcPr>
+            <w:tcW w:w="1710" w:type="dxa"/>
+            <w:vMerge/>
+          </w:tcPr>
+          <w:p/>
+        </w:tc>
+        <w:tc>
+          <w:tcPr>
+            <w:tcW w:w="2250" w:type="dxa"/>
+          </w:tcPr>
+          <w:p>
+            <w:r>
+              <w:t>Change Password</w:t>
+            </w:r>
+          </w:p>
+        </w:tc>
+        <w:tc>
+          <w:tcPr>
+            <w:tcW w:w="2340" w:type="dxa"/>
+          </w:tcPr>
+          <w:p>
+            <w:r>
+              <w:t>PUT /</w:t>
+            </w:r>
+            <w:proofErr w:type="spellStart"/>
+            <w:r>
+              <w:t>api</w:t>
+            </w:r>
+            <w:proofErr w:type="spellEnd"/>
+            <w:r>
+              <w:t>/{version}/accounts/</w:t>
+            </w:r>
+            <w:proofErr w:type="spellStart"/>
+            <w:r>
+              <w:t>changePassword</w:t>
+            </w:r>
+            <w:proofErr w:type="spellEnd"/>
+            <w:r>
+              <w:t>/{id}</w:t>
+            </w:r>
+          </w:p>
+        </w:tc>
+        <w:tc>
+          <w:tcPr>
+            <w:tcW w:w="1530" w:type="dxa"/>
+          </w:tcPr>
+          <w:p>
+            <w:r>
+              <w:t>Authorization: Bearer token</w:t>
+            </w:r>
+          </w:p>
+        </w:tc>
+        <w:tc>
+          <w:tcPr>
+            <w:tcW w:w="4230" w:type="dxa"/>
+          </w:tcPr>
+          <w:p>
+            <w:r>
+              <w:t>{</w:t>
+            </w:r>
+          </w:p>
+          <w:p>
+            <w:r>
+              <w:t>"</w:t>
+            </w:r>
+            <w:proofErr w:type="spellStart"/>
+            <w:r>
+              <w:t>newPassord</w:t>
+            </w:r>
+            <w:proofErr w:type="spellEnd"/>
+            <w:r>
+              <w:t>": ""</w:t>
+            </w:r>
+          </w:p>
+          <w:p>
+            <w:r>
+              <w:t>}</w:t>
+            </w:r>
+          </w:p>
+        </w:tc>
+        <w:tc>
+          <w:tcPr>
+            <w:tcW w:w="3240" w:type="dxa"/>
+          </w:tcPr>
+          <w:p/>
+        </w:tc>
+      </w:tr>
+      <w:tr>
+        <w:tc>
+          <w:tcPr>
+            <w:tcW w:w="1710" w:type="dxa"/>
+            <w:vMerge w:val="restart"/>
+          </w:tcPr>
+          <w:p>
+            <w:r>
+              <w:t>Profile</w:t>
+            </w:r>
+            <w:r>
+              <w:t>s</w:t>
+            </w:r>
+          </w:p>
+        </w:tc>
+        <w:tc>
+          <w:tcPr>
+            <w:tcW w:w="2250" w:type="dxa"/>
+          </w:tcPr>
+          <w:p>
+            <w:r>
+              <w:t>Create Profile</w:t>
+            </w:r>
+          </w:p>
+        </w:tc>
+        <w:tc>
+          <w:tcPr>
+            <w:tcW w:w="2340" w:type="dxa"/>
+          </w:tcPr>
+          <w:p>
+            <w:r>
+              <w:t>POST /</w:t>
+            </w:r>
+            <w:proofErr w:type="spellStart"/>
+            <w:r>
+              <w:t>api</w:t>
+            </w:r>
+            <w:proofErr w:type="spellEnd"/>
+            <w:r>
+              <w:t>/{version}/profiles/{</w:t>
+            </w:r>
+            <w:proofErr w:type="spellStart"/>
+            <w:r>
+              <w:rPr>
+                <w:highlight w:val="yellow"/>
+              </w:rPr>
+              <w:t>user</w:t>
+            </w:r>
+            <w:r>
+              <w:rPr>
+                <w:highlight w:val="yellow"/>
+              </w:rPr>
+              <w:t>Id</w:t>
+            </w:r>
+            <w:proofErr w:type="spellEnd"/>
+            <w:r>
+              <w:t>}</w:t>
+            </w:r>
+          </w:p>
+        </w:tc>
+        <w:tc>
+          <w:tcPr>
+            <w:tcW w:w="1530" w:type="dxa"/>
+          </w:tcPr>
+          <w:p>
+            <w:r>
+              <w:t>Authorization: Bearer token</w:t>
+            </w:r>
+          </w:p>
+        </w:tc>
+        <w:tc>
+          <w:tcPr>
+            <w:tcW w:w="4230" w:type="dxa"/>
+          </w:tcPr>
+          <w:p>
+            <w:r>
+              <w:t>Refer to Reference 1 at the bottom</w:t>
+            </w:r>
+          </w:p>
+        </w:tc>
+        <w:tc>
+          <w:tcPr>
+            <w:tcW w:w="3240" w:type="dxa"/>
+          </w:tcPr>
+          <w:p/>
+        </w:tc>
+      </w:tr>
+      <w:tr>
+        <w:tc>
+          <w:tcPr>
+            <w:tcW w:w="1710" w:type="dxa"/>
+            <w:vMerge/>
+          </w:tcPr>
+          <w:p/>
+        </w:tc>
+        <w:tc>
+          <w:tcPr>
+            <w:tcW w:w="2250" w:type="dxa"/>
+          </w:tcPr>
+          <w:p>
+            <w:r>
+              <w:t>Update Profile</w:t>
+            </w:r>
+          </w:p>
+        </w:tc>
+        <w:tc>
+          <w:tcPr>
+            <w:tcW w:w="2340" w:type="dxa"/>
+          </w:tcPr>
+          <w:p>
+            <w:r>
+              <w:t>PUT /</w:t>
+            </w:r>
+            <w:proofErr w:type="spellStart"/>
+            <w:r>
+              <w:t>api</w:t>
+            </w:r>
+            <w:proofErr w:type="spellEnd"/>
+            <w:r>
+              <w:t>/{version}/profiles</w:t>
+            </w:r>
+            <w:r>
+              <w:t>/{id}/{</w:t>
+            </w:r>
+            <w:proofErr w:type="spellStart"/>
+            <w:r>
+              <w:t>user</w:t>
+            </w:r>
+            <w:r>
+              <w:t>Id</w:t>
+            </w:r>
+            <w:proofErr w:type="spellEnd"/>
+            <w:r>
+              <w:t>}</w:t>
+            </w:r>
+          </w:p>
+        </w:tc>
+        <w:tc>
+          <w:tcPr>
+            <w:tcW w:w="1530" w:type="dxa"/>
+          </w:tcPr>
+          <w:p>
+            <w:r>
+              <w:t>Authorization: Bearer token</w:t>
+            </w:r>
+          </w:p>
+        </w:tc>
+        <w:tc>
+          <w:tcPr>
+            <w:tcW w:w="4230" w:type="dxa"/>
+          </w:tcPr>
+          <w:p>
+            <w:r>
+              <w:t>Refer to Reference 2</w:t>
+            </w:r>
+            <w:r>
+              <w:t xml:space="preserve"> at the bottom</w:t>
+            </w:r>
+          </w:p>
+        </w:tc>
+        <w:tc>
+          <w:tcPr>
+            <w:tcW w:w="3240" w:type="dxa"/>
+          </w:tcPr>
+          <w:p/>
+        </w:tc>
+      </w:tr>
+      <w:tr>
+        <w:tc>
+          <w:tcPr>
+            <w:tcW w:w="1710" w:type="dxa"/>
+            <w:vMerge/>
+          </w:tcPr>
+          <w:p/>
+        </w:tc>
+        <w:tc>
+          <w:tcPr>
+            <w:tcW w:w="2250" w:type="dxa"/>
+          </w:tcPr>
+          <w:p>
+            <w:r>
+              <w:t>Get Profile</w:t>
+            </w:r>
+          </w:p>
+        </w:tc>
+        <w:tc>
+          <w:tcPr>
+            <w:tcW w:w="2340" w:type="dxa"/>
+          </w:tcPr>
+          <w:p>
+            <w:r>
+              <w:t>GET /</w:t>
+            </w:r>
+            <w:proofErr w:type="spellStart"/>
+            <w:r>
+              <w:t>api</w:t>
+            </w:r>
+            <w:proofErr w:type="spellEnd"/>
+            <w:r>
+              <w:t>/{version}/profiles/{id}</w:t>
+            </w:r>
+          </w:p>
+        </w:tc>
+        <w:tc>
+          <w:tcPr>
+            <w:tcW w:w="1530" w:type="dxa"/>
+          </w:tcPr>
+          <w:p>
+            <w:r>
+              <w:t>Authorization: Bearer token</w:t>
+            </w:r>
+          </w:p>
+        </w:tc>
+        <w:tc>
+          <w:tcPr>
+            <w:tcW w:w="4230" w:type="dxa"/>
+          </w:tcPr>
+          <w:p/>
+        </w:tc>
+        <w:tc>
+          <w:tcPr>
+            <w:tcW w:w="3240" w:type="dxa"/>
+          </w:tcPr>
+          <w:p>
+            <w:r>
+              <w:t>Profile entity</w:t>
+            </w:r>
+          </w:p>
+        </w:tc>
+      </w:tr>
+      <w:tr>
+        <w:tc>
+          <w:tcPr>
+            <w:tcW w:w="1710" w:type="dxa"/>
+            <w:vMerge/>
+          </w:tcPr>
+          <w:p/>
+        </w:tc>
+        <w:tc>
+          <w:tcPr>
+            <w:tcW w:w="2250" w:type="dxa"/>
+          </w:tcPr>
+          <w:p>
+            <w:r>
+              <w:t>Create Company Contact</w:t>
+            </w:r>
+          </w:p>
+        </w:tc>
+        <w:tc>
+          <w:tcPr>
+            <w:tcW w:w="2340" w:type="dxa"/>
+          </w:tcPr>
+          <w:p>
+            <w:r>
+              <w:t>POST /</w:t>
+            </w:r>
+            <w:proofErr w:type="spellStart"/>
+            <w:r>
+              <w:t>api</w:t>
+            </w:r>
+            <w:proofErr w:type="spellEnd"/>
+            <w:r>
+              <w:t>/{version}/profiles/</w:t>
+            </w:r>
+            <w:proofErr w:type="spellStart"/>
+            <w:r>
+              <w:t>companyContact</w:t>
+            </w:r>
+            <w:proofErr w:type="spellEnd"/>
+          </w:p>
+        </w:tc>
+        <w:tc>
+          <w:tcPr>
+            <w:tcW w:w="1530" w:type="dxa"/>
+          </w:tcPr>
+          <w:p>
+            <w:r>
+              <w:t>Authorization: Bearer token</w:t>
+            </w:r>
+          </w:p>
+        </w:tc>
+        <w:tc>
+          <w:tcPr>
+            <w:tcW w:w="4230" w:type="dxa"/>
+          </w:tcPr>
+          <w:p>
+            <w:r>
+              <w:t>{</w:t>
+            </w:r>
+          </w:p>
+          <w:p>
+            <w:r>
+              <w:t>"name": "sony1",</w:t>
+            </w:r>
+          </w:p>
+          <w:p>
+            <w:r>
+              <w:t>"title": "Manager",</w:t>
+            </w:r>
+          </w:p>
+          <w:p>
+            <w:r>
+              <w:t>"address": "</w:t>
+            </w:r>
+            <w:proofErr w:type="spellStart"/>
+            <w:r>
+              <w:t>Addr</w:t>
+            </w:r>
+            <w:proofErr w:type="spellEnd"/>
+            <w:r>
+              <w:t xml:space="preserve"> 1",</w:t>
+            </w:r>
+          </w:p>
+          <w:p>
+            <w:r>
+              <w:t>"email": "sony1@gmail.com",</w:t>
+            </w:r>
+          </w:p>
+          <w:p>
+            <w:r>
+              <w:t>"</w:t>
+            </w:r>
+            <w:proofErr w:type="spellStart"/>
+            <w:r>
+              <w:t>phoneNumber</w:t>
+            </w:r>
+            <w:proofErr w:type="spellEnd"/>
+            <w:r>
+              <w:t>": "111111",</w:t>
+            </w:r>
+          </w:p>
+          <w:p>
+            <w:r>
+              <w:t>"</w:t>
+            </w:r>
+            <w:proofErr w:type="spellStart"/>
+            <w:r>
+              <w:t>cellNumber</w:t>
+            </w:r>
+            <w:proofErr w:type="spellEnd"/>
+            <w:r>
+              <w:t>": "11111",</w:t>
+            </w:r>
+          </w:p>
+          <w:p>
+            <w:r>
+              <w:t>"type": "HIRING_MANAGER"</w:t>
+            </w:r>
+          </w:p>
+          <w:p>
+            <w:r>
+              <w:t>}</w:t>
+            </w:r>
+          </w:p>
+        </w:tc>
+        <w:tc>
+          <w:tcPr>
+            <w:tcW w:w="3240" w:type="dxa"/>
+          </w:tcPr>
+          <w:p/>
+        </w:tc>
+      </w:tr>
+      <w:tr>
+        <w:tc>
+          <w:tcPr>
+            <w:tcW w:w="1710" w:type="dxa"/>
+            <w:vMerge/>
+          </w:tcPr>
+          <w:p/>
+        </w:tc>
+        <w:tc>
+          <w:tcPr>
+            <w:tcW w:w="2250" w:type="dxa"/>
+          </w:tcPr>
+          <w:p>
+            <w:r>
+              <w:t>Update Company Contact</w:t>
+            </w:r>
+          </w:p>
+        </w:tc>
+        <w:tc>
+          <w:tcPr>
+            <w:tcW w:w="2340" w:type="dxa"/>
+          </w:tcPr>
+          <w:p>
+            <w:r>
+              <w:t>PUT /</w:t>
+            </w:r>
+            <w:proofErr w:type="spellStart"/>
+            <w:r>
+              <w:t>api</w:t>
+            </w:r>
+            <w:proofErr w:type="spellEnd"/>
+            <w:r>
+              <w:t>/{version}/profiles/</w:t>
+            </w:r>
+            <w:proofErr w:type="spellStart"/>
+            <w:r>
+              <w:t>companyContact</w:t>
+            </w:r>
+            <w:proofErr w:type="spellEnd"/>
+            <w:r>
+              <w:t>/{</w:t>
+            </w:r>
+            <w:proofErr w:type="spellStart"/>
+            <w:r>
+              <w:t>companyContactId</w:t>
+            </w:r>
+            <w:proofErr w:type="spellEnd"/>
+            <w:r>
+              <w:t>}</w:t>
+            </w:r>
+          </w:p>
+        </w:tc>
+        <w:tc>
+          <w:tcPr>
+            <w:tcW w:w="1530" w:type="dxa"/>
+          </w:tcPr>
+          <w:p>
+            <w:r>
+              <w:t>Authorization: Bearer token</w:t>
+            </w:r>
+          </w:p>
+        </w:tc>
+        <w:tc>
+          <w:tcPr>
+            <w:tcW w:w="4230" w:type="dxa"/>
+          </w:tcPr>
+          <w:p>
+            <w:r>
+              <w:t>{</w:t>
+            </w:r>
+          </w:p>
+          <w:p>
+            <w:r>
+              <w:t xml:space="preserve">"name": "sony1.2", </w:t>
+            </w:r>
+          </w:p>
+          <w:p>
+            <w:r>
+              <w:t>"title": "Manager",</w:t>
+            </w:r>
+          </w:p>
+          <w:p>
+            <w:r>
+              <w:t>"address": "</w:t>
+            </w:r>
+            <w:proofErr w:type="spellStart"/>
+            <w:r>
+              <w:t>Addr</w:t>
+            </w:r>
+            <w:proofErr w:type="spellEnd"/>
+            <w:r>
+              <w:t xml:space="preserve"> 1",</w:t>
+            </w:r>
+          </w:p>
+          <w:p>
+            <w:r>
+              <w:t>"email": "sony1.2@gmail.com",</w:t>
+            </w:r>
+          </w:p>
+          <w:p>
+            <w:r>
+              <w:t>"</w:t>
+            </w:r>
+            <w:proofErr w:type="spellStart"/>
+            <w:r>
+              <w:t>phoneNumber</w:t>
+            </w:r>
+            <w:proofErr w:type="spellEnd"/>
+            <w:r>
+              <w:t>": "111111",</w:t>
+            </w:r>
+          </w:p>
+          <w:p>
+            <w:r>
+              <w:t>"</w:t>
+            </w:r>
+            <w:proofErr w:type="spellStart"/>
+            <w:r>
+              <w:t>cellNumber</w:t>
+            </w:r>
+            <w:proofErr w:type="spellEnd"/>
+            <w:r>
+              <w:t>": "11111",</w:t>
+            </w:r>
+          </w:p>
+          <w:p>
+            <w:r>
+              <w:t>"type": "HIRING_MANAGER"</w:t>
+            </w:r>
+          </w:p>
+          <w:p>
+            <w:r>
+              <w:t>}</w:t>
+            </w:r>
+          </w:p>
+        </w:tc>
+        <w:tc>
+          <w:tcPr>
+            <w:tcW w:w="3240" w:type="dxa"/>
+          </w:tcPr>
+          <w:p/>
+        </w:tc>
+      </w:tr>
+      <w:tr>
+        <w:tc>
+          <w:tcPr>
+            <w:tcW w:w="1710" w:type="dxa"/>
+            <w:vMerge w:val="restart"/>
+          </w:tcPr>
+          <w:p>
+            <w:r>
+              <w:t>Candidate</w:t>
+            </w:r>
+            <w:r>
+              <w:t>s</w:t>
+            </w:r>
+          </w:p>
+        </w:tc>
+        <w:tc>
+          <w:tcPr>
+            <w:tcW w:w="2250" w:type="dxa"/>
+          </w:tcPr>
+          <w:p>
+            <w:r>
+              <w:t>Create Candidate</w:t>
+            </w:r>
+          </w:p>
+        </w:tc>
+        <w:tc>
+          <w:tcPr>
+            <w:tcW w:w="2340" w:type="dxa"/>
+          </w:tcPr>
+          <w:p>
+            <w:r>
+              <w:t>POST /</w:t>
+            </w:r>
+            <w:proofErr w:type="spellStart"/>
+            <w:r>
+              <w:t>api</w:t>
+            </w:r>
+            <w:proofErr w:type="spellEnd"/>
+            <w:r>
+              <w:t>/{version}/candidates</w:t>
+            </w:r>
+          </w:p>
+        </w:tc>
+        <w:tc>
+          <w:tcPr>
+            <w:tcW w:w="1530" w:type="dxa"/>
+          </w:tcPr>
+          <w:p>
+            <w:r>
+              <w:t>Authorization: Bearer token</w:t>
+            </w:r>
+          </w:p>
+        </w:tc>
+        <w:tc>
+          <w:tcPr>
+            <w:tcW w:w="4230" w:type="dxa"/>
+          </w:tcPr>
+          <w:p>
+            <w:r>
+              <w:t>{</w:t>
+            </w:r>
+          </w:p>
+          <w:p>
+            <w:r>
+              <w:t>"</w:t>
+            </w:r>
+            <w:proofErr w:type="spellStart"/>
+            <w:r>
+              <w:t>firstName</w:t>
+            </w:r>
+            <w:proofErr w:type="spellEnd"/>
+            <w:r>
+              <w:t>": "F1",</w:t>
+            </w:r>
+          </w:p>
+          <w:p>
+            <w:r>
+              <w:t xml:space="preserve">    "</w:t>
+            </w:r>
+            <w:proofErr w:type="spellStart"/>
+            <w:r>
+              <w:t>lastName</w:t>
+            </w:r>
+            <w:proofErr w:type="spellEnd"/>
+            <w:r>
+              <w:t>": "L1",</w:t>
+            </w:r>
+          </w:p>
+          <w:p>
+            <w:r>
+              <w:t xml:space="preserve">    "email": "admin@markduvall.com",</w:t>
+            </w:r>
+          </w:p>
+          <w:p>
+            <w:r>
+              <w:t xml:space="preserve">    "phone": "123456",</w:t>
+            </w:r>
+          </w:p>
+          <w:p>
+            <w:r>
+              <w:tab/>
+              <w:t>"</w:t>
+            </w:r>
+            <w:proofErr w:type="spellStart"/>
+            <w:r>
+              <w:t>jobTitle</w:t>
+            </w:r>
+            <w:proofErr w:type="spellEnd"/>
+            <w:r>
+              <w:t>": "SSE",</w:t>
+            </w:r>
+          </w:p>
+          <w:p>
+            <w:r>
+              <w:t xml:space="preserve">    "</w:t>
+            </w:r>
+            <w:proofErr w:type="spellStart"/>
+            <w:r>
+              <w:t>currentEmployer</w:t>
+            </w:r>
+            <w:proofErr w:type="spellEnd"/>
+            <w:r>
+              <w:t>": "NSA",</w:t>
+            </w:r>
+          </w:p>
+          <w:p>
+            <w:r>
+              <w:t xml:space="preserve">    "</w:t>
+            </w:r>
+            <w:proofErr w:type="spellStart"/>
+            <w:r>
+              <w:t>coreCompetency</w:t>
+            </w:r>
+            <w:proofErr w:type="spellEnd"/>
+            <w:r>
+              <w:t>": "Swift",</w:t>
+            </w:r>
+          </w:p>
+          <w:p>
+            <w:r>
+              <w:t xml:space="preserve">    "summary": "s1", </w:t>
+            </w:r>
+          </w:p>
+          <w:p>
+            <w:r>
+              <w:lastRenderedPageBreak/>
+              <w:t xml:space="preserve">    "</w:t>
+            </w:r>
+            <w:proofErr w:type="spellStart"/>
+            <w:r>
+              <w:t>experienceLevel</w:t>
+            </w:r>
+            <w:proofErr w:type="spellEnd"/>
+            <w:r>
+              <w:t>": "3",</w:t>
+            </w:r>
+          </w:p>
+          <w:p>
+            <w:r>
+              <w:t xml:space="preserve">    "</w:t>
+            </w:r>
+            <w:proofErr w:type="spellStart"/>
+            <w:r>
+              <w:t>currentComp</w:t>
+            </w:r>
+            <w:proofErr w:type="spellEnd"/>
+            <w:r>
+              <w:t>": "cc1",</w:t>
+            </w:r>
+          </w:p>
+          <w:p>
+            <w:r>
+              <w:t xml:space="preserve">    "</w:t>
+            </w:r>
+            <w:proofErr w:type="spellStart"/>
+            <w:r>
+              <w:t>currentBonus</w:t>
+            </w:r>
+            <w:proofErr w:type="spellEnd"/>
+            <w:r>
+              <w:t>": "cb1",</w:t>
+            </w:r>
+          </w:p>
+          <w:p>
+            <w:r>
+              <w:t xml:space="preserve">    "</w:t>
+            </w:r>
+            <w:proofErr w:type="spellStart"/>
+            <w:r>
+              <w:t>desiredComp</w:t>
+            </w:r>
+            <w:proofErr w:type="spellEnd"/>
+            <w:r>
+              <w:t>": "dc1",</w:t>
+            </w:r>
+          </w:p>
+          <w:p>
+            <w:r>
+              <w:t xml:space="preserve">    "</w:t>
+            </w:r>
+            <w:proofErr w:type="spellStart"/>
+            <w:r>
+              <w:t>desiredBonus</w:t>
+            </w:r>
+            <w:proofErr w:type="spellEnd"/>
+            <w:r>
+              <w:t xml:space="preserve">": "db1"   </w:t>
+            </w:r>
+          </w:p>
+          <w:p>
+            <w:r>
+              <w:t>}</w:t>
+            </w:r>
             <w:bookmarkStart w:id="0" w:name="_GoBack"/>
             <w:bookmarkEnd w:id="0"/>
-            <w:r>
-              <w:t>}</w:t>
-            </w:r>
-          </w:p>
-        </w:tc>
-        <w:tc>
-          <w:tcPr>
-            <w:tcW w:w="1530" w:type="dxa"/>
-          </w:tcPr>
-          <w:p>
-            <w:r>
-              <w:t>Authorization: Bearer token</w:t>
-            </w:r>
-          </w:p>
-        </w:tc>
-        <w:tc>
-          <w:tcPr>
-            <w:tcW w:w="4230" w:type="dxa"/>
-          </w:tcPr>
-          <w:p/>
-        </w:tc>
-        <w:tc>
-          <w:tcPr>
-            <w:tcW w:w="3240" w:type="dxa"/>
-          </w:tcPr>
-          <w:p>
-            <w:r>
-              <w:t>User entity</w:t>
-            </w:r>
-          </w:p>
-        </w:tc>
-      </w:tr>
-      <w:tr>
-        <w:tc>
-          <w:tcPr>
-            <w:tcW w:w="1710" w:type="dxa"/>
-            <w:vMerge/>
-          </w:tcPr>
-          <w:p/>
-        </w:tc>
-        <w:tc>
-          <w:tcPr>
-            <w:tcW w:w="2250" w:type="dxa"/>
-          </w:tcPr>
-          <w:p>
-            <w:r>
-              <w:t>Change Password</w:t>
-            </w:r>
-          </w:p>
-        </w:tc>
-        <w:tc>
-          <w:tcPr>
-            <w:tcW w:w="2340" w:type="dxa"/>
-          </w:tcPr>
-          <w:p>
-            <w:r>
-              <w:t>PUT /</w:t>
-            </w:r>
-            <w:proofErr w:type="spellStart"/>
-            <w:r>
-              <w:t>api</w:t>
-            </w:r>
-            <w:proofErr w:type="spellEnd"/>
-            <w:r>
-              <w:t>/{version}/accounts/</w:t>
-            </w:r>
-            <w:proofErr w:type="spellStart"/>
-            <w:r>
-              <w:t>changePassword</w:t>
-            </w:r>
-            <w:proofErr w:type="spellEnd"/>
-            <w:r>
-              <w:t>/{id}</w:t>
-            </w:r>
-          </w:p>
-        </w:tc>
-        <w:tc>
-          <w:tcPr>
-            <w:tcW w:w="1530" w:type="dxa"/>
-          </w:tcPr>
-          <w:p>
-            <w:r>
-              <w:t>Authorization: Bearer token</w:t>
-            </w:r>
-          </w:p>
-        </w:tc>
-        <w:tc>
-          <w:tcPr>
-            <w:tcW w:w="4230" w:type="dxa"/>
-          </w:tcPr>
-          <w:p>
-            <w:r>
-              <w:t>{</w:t>
-            </w:r>
-          </w:p>
-          <w:p>
-            <w:r>
-              <w:t>"</w:t>
-            </w:r>
-            <w:proofErr w:type="spellStart"/>
-            <w:r>
-              <w:t>newPassord</w:t>
-            </w:r>
-            <w:proofErr w:type="spellEnd"/>
-            <w:r>
-              <w:t>": ""</w:t>
-            </w:r>
-          </w:p>
-          <w:p>
-            <w:r>
-              <w:t>}</w:t>
-            </w:r>
-          </w:p>
-        </w:tc>
-        <w:tc>
-          <w:tcPr>
-            <w:tcW w:w="3240" w:type="dxa"/>
-          </w:tcPr>
-          <w:p/>
-        </w:tc>
-      </w:tr>
-      <w:tr>
-        <w:tc>
-          <w:tcPr>
-            <w:tcW w:w="1710" w:type="dxa"/>
-            <w:vMerge w:val="restart"/>
-          </w:tcPr>
-          <w:p>
-            <w:r>
-              <w:t>Profile</w:t>
-            </w:r>
-            <w:r>
-              <w:t>s</w:t>
-            </w:r>
-          </w:p>
-        </w:tc>
-        <w:tc>
-          <w:tcPr>
-            <w:tcW w:w="2250" w:type="dxa"/>
-          </w:tcPr>
-          <w:p>
-            <w:r>
-              <w:t>Create Profile</w:t>
-            </w:r>
-          </w:p>
-        </w:tc>
-        <w:tc>
-          <w:tcPr>
-            <w:tcW w:w="2340" w:type="dxa"/>
-          </w:tcPr>
-          <w:p>
-            <w:r>
-              <w:t>POST /</w:t>
-            </w:r>
-            <w:proofErr w:type="spellStart"/>
-            <w:r>
-              <w:t>api</w:t>
-            </w:r>
-            <w:proofErr w:type="spellEnd"/>
-            <w:r>
-              <w:t>/{version}/profiles/{</w:t>
-            </w:r>
-            <w:proofErr w:type="spellStart"/>
-            <w:r>
-              <w:rPr>
-                <w:highlight w:val="yellow"/>
-              </w:rPr>
-              <w:t>user</w:t>
-            </w:r>
-            <w:r>
-              <w:rPr>
-                <w:highlight w:val="yellow"/>
-              </w:rPr>
-              <w:t>Id</w:t>
-            </w:r>
-            <w:proofErr w:type="spellEnd"/>
-            <w:r>
-              <w:t>}</w:t>
-            </w:r>
-          </w:p>
-        </w:tc>
-        <w:tc>
-          <w:tcPr>
-            <w:tcW w:w="1530" w:type="dxa"/>
-          </w:tcPr>
-          <w:p>
-            <w:r>
-              <w:t>Authorization: Bearer token</w:t>
-            </w:r>
-          </w:p>
-        </w:tc>
-        <w:tc>
-          <w:tcPr>
-            <w:tcW w:w="4230" w:type="dxa"/>
-          </w:tcPr>
-          <w:p>
-            <w:r>
-              <w:t>Refer to Reference 1 at the bottom</w:t>
-            </w:r>
-          </w:p>
-        </w:tc>
-        <w:tc>
-          <w:tcPr>
-            <w:tcW w:w="3240" w:type="dxa"/>
-          </w:tcPr>
-          <w:p/>
-        </w:tc>
-      </w:tr>
-      <w:tr>
-        <w:tc>
-          <w:tcPr>
-            <w:tcW w:w="1710" w:type="dxa"/>
-            <w:vMerge/>
-          </w:tcPr>
-          <w:p/>
-        </w:tc>
-        <w:tc>
-          <w:tcPr>
-            <w:tcW w:w="2250" w:type="dxa"/>
-          </w:tcPr>
-          <w:p>
-            <w:r>
-              <w:t>Update Profile</w:t>
-            </w:r>
-          </w:p>
-        </w:tc>
-        <w:tc>
-          <w:tcPr>
-            <w:tcW w:w="2340" w:type="dxa"/>
-          </w:tcPr>
-          <w:p>
-            <w:r>
-              <w:t>PUT /</w:t>
-            </w:r>
-            <w:proofErr w:type="spellStart"/>
-            <w:r>
-              <w:t>api</w:t>
-            </w:r>
-            <w:proofErr w:type="spellEnd"/>
-            <w:r>
-              <w:t>/{version}/profiles</w:t>
-            </w:r>
-            <w:r>
-              <w:t>/{id}/{</w:t>
-            </w:r>
-            <w:proofErr w:type="spellStart"/>
-            <w:r>
-              <w:t>user</w:t>
-            </w:r>
-            <w:r>
-              <w:t>Id</w:t>
-            </w:r>
-            <w:proofErr w:type="spellEnd"/>
-            <w:r>
-              <w:t>}</w:t>
-            </w:r>
-          </w:p>
-        </w:tc>
-        <w:tc>
-          <w:tcPr>
-            <w:tcW w:w="1530" w:type="dxa"/>
-          </w:tcPr>
-          <w:p>
-            <w:r>
-              <w:t>Authorization: Bearer token</w:t>
-            </w:r>
-          </w:p>
-        </w:tc>
-        <w:tc>
-          <w:tcPr>
-            <w:tcW w:w="4230" w:type="dxa"/>
-          </w:tcPr>
-          <w:p>
-            <w:r>
-              <w:t>Refer to Reference 2</w:t>
-            </w:r>
-            <w:r>
-              <w:t xml:space="preserve"> at the bottom</w:t>
-            </w:r>
-          </w:p>
-        </w:tc>
-        <w:tc>
-          <w:tcPr>
-            <w:tcW w:w="3240" w:type="dxa"/>
-          </w:tcPr>
-          <w:p/>
-        </w:tc>
-      </w:tr>
-      <w:tr>
-        <w:tc>
-          <w:tcPr>
-            <w:tcW w:w="1710" w:type="dxa"/>
-            <w:vMerge/>
-          </w:tcPr>
-          <w:p/>
-        </w:tc>
-        <w:tc>
-          <w:tcPr>
-            <w:tcW w:w="2250" w:type="dxa"/>
-          </w:tcPr>
-          <w:p>
-            <w:r>
-              <w:t>Get Profile</w:t>
-            </w:r>
-          </w:p>
-        </w:tc>
-        <w:tc>
-          <w:tcPr>
-            <w:tcW w:w="2340" w:type="dxa"/>
-          </w:tcPr>
-          <w:p>
-            <w:r>
-              <w:t>GET /</w:t>
-            </w:r>
-            <w:proofErr w:type="spellStart"/>
-            <w:r>
-              <w:t>api</w:t>
-            </w:r>
-            <w:proofErr w:type="spellEnd"/>
-            <w:r>
-              <w:t>/{version}/profiles/{id}</w:t>
-            </w:r>
-          </w:p>
-        </w:tc>
-        <w:tc>
-          <w:tcPr>
-            <w:tcW w:w="1530" w:type="dxa"/>
-          </w:tcPr>
-          <w:p>
-            <w:r>
-              <w:t>Authorization: Bearer token</w:t>
-            </w:r>
-          </w:p>
-        </w:tc>
-        <w:tc>
-          <w:tcPr>
-            <w:tcW w:w="4230" w:type="dxa"/>
-          </w:tcPr>
-          <w:p/>
-        </w:tc>
-        <w:tc>
-          <w:tcPr>
-            <w:tcW w:w="3240" w:type="dxa"/>
-          </w:tcPr>
-          <w:p>
-            <w:r>
-              <w:t>Profile entity</w:t>
-            </w:r>
-          </w:p>
-        </w:tc>
-      </w:tr>
-      <w:tr>
-        <w:tc>
-          <w:tcPr>
-            <w:tcW w:w="1710" w:type="dxa"/>
-            <w:vMerge/>
-          </w:tcPr>
-          <w:p/>
-        </w:tc>
-        <w:tc>
-          <w:tcPr>
-            <w:tcW w:w="2250" w:type="dxa"/>
-          </w:tcPr>
-          <w:p>
-            <w:r>
-              <w:t>Create Company Contact</w:t>
-            </w:r>
-          </w:p>
-        </w:tc>
-        <w:tc>
-          <w:tcPr>
-            <w:tcW w:w="2340" w:type="dxa"/>
-          </w:tcPr>
-          <w:p>
-            <w:r>
-              <w:t>POST /</w:t>
-            </w:r>
-            <w:proofErr w:type="spellStart"/>
-            <w:r>
-              <w:t>api</w:t>
-            </w:r>
-            <w:proofErr w:type="spellEnd"/>
-            <w:r>
-              <w:t>/{version}/profiles/</w:t>
-            </w:r>
-            <w:proofErr w:type="spellStart"/>
-            <w:r>
-              <w:t>companyContact</w:t>
-            </w:r>
-            <w:proofErr w:type="spellEnd"/>
-          </w:p>
-        </w:tc>
-        <w:tc>
-          <w:tcPr>
-            <w:tcW w:w="1530" w:type="dxa"/>
-          </w:tcPr>
-          <w:p>
-            <w:r>
-              <w:t>Authorization: Bearer token</w:t>
-            </w:r>
-          </w:p>
-        </w:tc>
-        <w:tc>
-          <w:tcPr>
-            <w:tcW w:w="4230" w:type="dxa"/>
-          </w:tcPr>
-          <w:p>
-            <w:r>
-              <w:t>{</w:t>
-            </w:r>
-          </w:p>
-          <w:p>
-            <w:r>
-              <w:t>"name": "sony1",</w:t>
-            </w:r>
-          </w:p>
-          <w:p>
-            <w:r>
-              <w:t>"title": "Manager",</w:t>
-            </w:r>
-          </w:p>
-          <w:p>
-            <w:r>
-              <w:t>"address": "</w:t>
-            </w:r>
-            <w:proofErr w:type="spellStart"/>
-            <w:r>
-              <w:t>Addr</w:t>
-            </w:r>
-            <w:proofErr w:type="spellEnd"/>
-            <w:r>
-              <w:t xml:space="preserve"> 1",</w:t>
-            </w:r>
-          </w:p>
-          <w:p>
-            <w:r>
-              <w:t>"email": "sony1@gmail.com",</w:t>
-            </w:r>
-          </w:p>
-          <w:p>
-            <w:r>
-              <w:t>"</w:t>
-            </w:r>
-            <w:proofErr w:type="spellStart"/>
-            <w:r>
-              <w:t>phoneNumber</w:t>
-            </w:r>
-            <w:proofErr w:type="spellEnd"/>
-            <w:r>
-              <w:t>": "111111",</w:t>
-            </w:r>
-          </w:p>
-          <w:p>
-            <w:r>
-              <w:t>"</w:t>
-            </w:r>
-            <w:proofErr w:type="spellStart"/>
-            <w:r>
-              <w:t>cellNumber</w:t>
-            </w:r>
-            <w:proofErr w:type="spellEnd"/>
-            <w:r>
-              <w:t>": "11111",</w:t>
-            </w:r>
-          </w:p>
-          <w:p>
-            <w:r>
-              <w:t>"type": "HIRING_MANAGER"</w:t>
-            </w:r>
-          </w:p>
-          <w:p>
-            <w:r>
-              <w:t>}</w:t>
-            </w:r>
-          </w:p>
-        </w:tc>
-        <w:tc>
-          <w:tcPr>
-            <w:tcW w:w="3240" w:type="dxa"/>
-          </w:tcPr>
-          <w:p/>
-        </w:tc>
-      </w:tr>
-      <w:tr>
-        <w:tc>
-          <w:tcPr>
-            <w:tcW w:w="1710" w:type="dxa"/>
-            <w:vMerge/>
-          </w:tcPr>
-          <w:p/>
-        </w:tc>
-        <w:tc>
-          <w:tcPr>
-            <w:tcW w:w="2250" w:type="dxa"/>
-          </w:tcPr>
-          <w:p>
-            <w:r>
-              <w:t>Update Company Contact</w:t>
-            </w:r>
-          </w:p>
-        </w:tc>
-        <w:tc>
-          <w:tcPr>
-            <w:tcW w:w="2340" w:type="dxa"/>
-          </w:tcPr>
-          <w:p>
-            <w:r>
-              <w:t>PUT /</w:t>
-            </w:r>
-            <w:proofErr w:type="spellStart"/>
-            <w:r>
-              <w:t>api</w:t>
-            </w:r>
-            <w:proofErr w:type="spellEnd"/>
-            <w:r>
-              <w:t>/{version}/profiles/</w:t>
-            </w:r>
-            <w:proofErr w:type="spellStart"/>
-            <w:r>
-              <w:t>companyContact</w:t>
-            </w:r>
-            <w:proofErr w:type="spellEnd"/>
-            <w:r>
-              <w:t>/{</w:t>
-            </w:r>
-            <w:proofErr w:type="spellStart"/>
-            <w:r>
-              <w:t>companyContactId</w:t>
-            </w:r>
-            <w:proofErr w:type="spellEnd"/>
-            <w:r>
-              <w:t>}</w:t>
-            </w:r>
-          </w:p>
-        </w:tc>
-        <w:tc>
-          <w:tcPr>
-            <w:tcW w:w="1530" w:type="dxa"/>
-          </w:tcPr>
-          <w:p>
-            <w:r>
-              <w:t>Authorization: Bearer token</w:t>
-            </w:r>
-          </w:p>
-        </w:tc>
-        <w:tc>
-          <w:tcPr>
-            <w:tcW w:w="4230" w:type="dxa"/>
-          </w:tcPr>
-          <w:p>
-            <w:r>
-              <w:t>{</w:t>
-            </w:r>
-          </w:p>
-          <w:p>
-            <w:r>
-              <w:t xml:space="preserve">"name": "sony1.2", </w:t>
-            </w:r>
-          </w:p>
-          <w:p>
-            <w:r>
-              <w:t>"title": "Manager",</w:t>
-            </w:r>
-          </w:p>
-          <w:p>
-            <w:r>
-              <w:t>"address": "</w:t>
-            </w:r>
-            <w:proofErr w:type="spellStart"/>
-            <w:r>
-              <w:t>Addr</w:t>
-            </w:r>
-            <w:proofErr w:type="spellEnd"/>
-            <w:r>
-              <w:t xml:space="preserve"> 1",</w:t>
-            </w:r>
-          </w:p>
-          <w:p>
-            <w:r>
-              <w:t>"email": "sony1.2@gmail.com",</w:t>
-            </w:r>
-          </w:p>
-          <w:p>
-            <w:r>
-              <w:t>"</w:t>
-            </w:r>
-            <w:proofErr w:type="spellStart"/>
-            <w:r>
-              <w:t>phoneNumber</w:t>
-            </w:r>
-            <w:proofErr w:type="spellEnd"/>
-            <w:r>
-              <w:t>": "111111",</w:t>
-            </w:r>
-          </w:p>
-          <w:p>
-            <w:r>
-              <w:t>"</w:t>
-            </w:r>
-            <w:proofErr w:type="spellStart"/>
-            <w:r>
-              <w:t>cellNumber</w:t>
-            </w:r>
-            <w:proofErr w:type="spellEnd"/>
-            <w:r>
-              <w:t>": "11111",</w:t>
-            </w:r>
-          </w:p>
-          <w:p>
-            <w:r>
-              <w:t>"type": "HIRING_MANAGER"</w:t>
-            </w:r>
-          </w:p>
-          <w:p>
-            <w:r>
-              <w:t>}</w:t>
-            </w:r>
-          </w:p>
-        </w:tc>
-        <w:tc>
-          <w:tcPr>
-            <w:tcW w:w="3240" w:type="dxa"/>
-          </w:tcPr>
-          <w:p/>
-        </w:tc>
-      </w:tr>
-      <w:tr>
-        <w:tc>
-          <w:tcPr>
-            <w:tcW w:w="1710" w:type="dxa"/>
-            <w:vMerge w:val="restart"/>
-          </w:tcPr>
-          <w:p>
-            <w:r>
-              <w:t>Candidate</w:t>
-            </w:r>
-            <w:r>
-              <w:t>s</w:t>
-            </w:r>
-          </w:p>
-        </w:tc>
-        <w:tc>
-          <w:tcPr>
-            <w:tcW w:w="2250" w:type="dxa"/>
-          </w:tcPr>
-          <w:p>
-            <w:r>
-              <w:t>Create Candidate</w:t>
-            </w:r>
-          </w:p>
-        </w:tc>
-        <w:tc>
-          <w:tcPr>
-            <w:tcW w:w="2340" w:type="dxa"/>
-          </w:tcPr>
-          <w:p>
-            <w:r>
-              <w:t>POST /</w:t>
-            </w:r>
-            <w:proofErr w:type="spellStart"/>
-            <w:r>
-              <w:t>api</w:t>
-            </w:r>
-            <w:proofErr w:type="spellEnd"/>
-            <w:r>
-              <w:t>/{version}/candidates</w:t>
-            </w:r>
-          </w:p>
-        </w:tc>
-        <w:tc>
-          <w:tcPr>
-            <w:tcW w:w="1530" w:type="dxa"/>
-          </w:tcPr>
-          <w:p>
-            <w:r>
-              <w:t>Authorization: Bearer token</w:t>
-            </w:r>
-          </w:p>
-        </w:tc>
-        <w:tc>
-          <w:tcPr>
-            <w:tcW w:w="4230" w:type="dxa"/>
-          </w:tcPr>
-          <w:p>
-            <w:r>
-              <w:t>{</w:t>
-            </w:r>
-          </w:p>
-          <w:p>
-            <w:r>
-              <w:t>"</w:t>
-            </w:r>
-            <w:proofErr w:type="spellStart"/>
-            <w:r>
-              <w:t>firstName</w:t>
-            </w:r>
-            <w:proofErr w:type="spellEnd"/>
-            <w:r>
-              <w:t>": "F1",</w:t>
-            </w:r>
-          </w:p>
-          <w:p>
-            <w:r>
-              <w:t>"</w:t>
-            </w:r>
-            <w:proofErr w:type="spellStart"/>
-            <w:r>
-              <w:t>lastName</w:t>
-            </w:r>
-            <w:proofErr w:type="spellEnd"/>
-            <w:r>
-              <w:t>": "L1",</w:t>
-            </w:r>
-          </w:p>
-          <w:p>
-            <w:r>
-              <w:t>"country": "c1",</w:t>
-            </w:r>
-          </w:p>
-          <w:p>
-            <w:r>
-              <w:t>"address": "a1",</w:t>
-            </w:r>
-          </w:p>
-          <w:p>
-            <w:r>
-              <w:t>"city": "c1",</w:t>
-            </w:r>
-          </w:p>
-          <w:p>
-            <w:r>
-              <w:t>"state"": "s1",</w:t>
-            </w:r>
-          </w:p>
-          <w:p>
-            <w:r>
-              <w:t>"zip": "z1",</w:t>
-            </w:r>
-          </w:p>
-          <w:p>
-            <w:r>
-              <w:t>"mobile": "1",</w:t>
-            </w:r>
-          </w:p>
-          <w:p>
-            <w:r>
-              <w:lastRenderedPageBreak/>
-              <w:t>"</w:t>
-            </w:r>
-            <w:proofErr w:type="spellStart"/>
-            <w:r>
-              <w:t>workPhone</w:t>
-            </w:r>
-            <w:proofErr w:type="spellEnd"/>
-            <w:r>
-              <w:t>": "1",</w:t>
-            </w:r>
-          </w:p>
-          <w:p>
-            <w:r>
-              <w:t>"</w:t>
-            </w:r>
-            <w:proofErr w:type="spellStart"/>
-            <w:r>
-              <w:t>homePhone</w:t>
-            </w:r>
-            <w:proofErr w:type="spellEnd"/>
-            <w:r>
-              <w:t>": "1",</w:t>
-            </w:r>
-          </w:p>
-          <w:p>
-            <w:r>
-              <w:t>"email": "candidate1@gmail.com",</w:t>
-            </w:r>
-          </w:p>
-          <w:p>
-            <w:r>
-              <w:t>"email2": "candidate1.2@gmail.com",</w:t>
-            </w:r>
-          </w:p>
-          <w:p>
-            <w:r>
-              <w:t>"</w:t>
-            </w:r>
-            <w:proofErr w:type="spellStart"/>
-            <w:r>
-              <w:t>linkedIn</w:t>
-            </w:r>
-            <w:proofErr w:type="spellEnd"/>
-            <w:r>
-              <w:t>": "l1",</w:t>
-            </w:r>
-          </w:p>
-          <w:p>
-            <w:r>
-              <w:t>"</w:t>
-            </w:r>
-            <w:proofErr w:type="spellStart"/>
-            <w:r>
-              <w:t>personalSite</w:t>
-            </w:r>
-            <w:proofErr w:type="spellEnd"/>
-            <w:r>
-              <w:t>": "candidate1.com",</w:t>
-            </w:r>
-          </w:p>
-          <w:p>
-            <w:r>
-              <w:t>"</w:t>
-            </w:r>
-            <w:proofErr w:type="spellStart"/>
-            <w:r>
-              <w:t>customFields</w:t>
-            </w:r>
-            <w:proofErr w:type="spellEnd"/>
-            <w:r>
-              <w:t>": ["cf1","cf2"],</w:t>
-            </w:r>
-          </w:p>
-          <w:p>
-            <w:r>
-              <w:t>"</w:t>
-            </w:r>
-            <w:proofErr w:type="spellStart"/>
-            <w:r>
-              <w:t>skillsetTags</w:t>
-            </w:r>
-            <w:proofErr w:type="spellEnd"/>
-            <w:r>
-              <w:t>": ["sst1","sst2"],</w:t>
-            </w:r>
-          </w:p>
-          <w:p>
-            <w:r>
-              <w:t>"</w:t>
-            </w:r>
-            <w:proofErr w:type="spellStart"/>
-            <w:r>
-              <w:t>industryTags</w:t>
-            </w:r>
-            <w:proofErr w:type="spellEnd"/>
-            <w:r>
-              <w:t>": ["it1","it2"],</w:t>
-            </w:r>
-          </w:p>
-          <w:p>
-            <w:r>
-              <w:t>"</w:t>
-            </w:r>
-            <w:proofErr w:type="spellStart"/>
-            <w:r>
-              <w:t>positionTag</w:t>
-            </w:r>
-            <w:proofErr w:type="spellEnd"/>
-            <w:r>
-              <w:t>": "pt1",</w:t>
-            </w:r>
-          </w:p>
-          <w:p>
-            <w:r>
-              <w:t>"title": "Dev1",</w:t>
-            </w:r>
-          </w:p>
-          <w:p>
-            <w:r>
-              <w:t>"</w:t>
-            </w:r>
-            <w:proofErr w:type="spellStart"/>
-            <w:r>
-              <w:t>recruiterOwnership</w:t>
-            </w:r>
-            <w:proofErr w:type="spellEnd"/>
-            <w:r>
-              <w:t>": "ro1",</w:t>
-            </w:r>
-          </w:p>
-          <w:p>
-            <w:r>
-              <w:t>"</w:t>
-            </w:r>
-            <w:proofErr w:type="spellStart"/>
-            <w:r>
-              <w:t>notesField</w:t>
-            </w:r>
-            <w:proofErr w:type="spellEnd"/>
-            <w:r>
-              <w:t>": "n1",</w:t>
-            </w:r>
-          </w:p>
-          <w:p>
-            <w:r>
-              <w:t>"</w:t>
-            </w:r>
-            <w:proofErr w:type="spellStart"/>
-            <w:r>
-              <w:t>workHistory</w:t>
-            </w:r>
-            <w:proofErr w:type="spellEnd"/>
-            <w:r>
-              <w:t>": "wh1",</w:t>
-            </w:r>
-          </w:p>
-          <w:p>
-            <w:r>
-              <w:t>"</w:t>
-            </w:r>
-            <w:proofErr w:type="spellStart"/>
-            <w:r>
-              <w:t>educationHistory</w:t>
-            </w:r>
-            <w:proofErr w:type="spellEnd"/>
-            <w:r>
-              <w:t>": "eh1",</w:t>
-            </w:r>
-          </w:p>
-          <w:p>
-            <w:r>
-              <w:t>"rating": 1</w:t>
-            </w:r>
-          </w:p>
-          <w:p>
-            <w:r>
-              <w:t>}</w:t>
-            </w:r>
           </w:p>
         </w:tc>
         <w:tc>
@@ -2871,7 +2785,6 @@
             </w:r>
             <w:proofErr w:type="spellStart"/>
             <w:r>
-              <w:lastRenderedPageBreak/>
               <w:t>findCandidatesByJobReq</w:t>
             </w:r>
             <w:proofErr w:type="spellEnd"/>
@@ -2895,7 +2808,6 @@
           </w:tcPr>
           <w:p>
             <w:r>
-              <w:lastRenderedPageBreak/>
               <w:t>Authorization: Bearer token</w:t>
             </w:r>
           </w:p>
@@ -9138,7 +9050,7 @@
 </file>
 
 <file path=customXml/itemProps1.xml><?xml version="1.0" encoding="utf-8"?>
-<ds:datastoreItem xmlns:ds="http://schemas.openxmlformats.org/officeDocument/2006/customXml" ds:itemID="{03434735-6698-4434-844C-D8B989ABB35F}">
+<ds:datastoreItem xmlns:ds="http://schemas.openxmlformats.org/officeDocument/2006/customXml" ds:itemID="{DE6FC3E8-F863-4BF1-988A-F86296A77B9D}">
   <ds:schemaRefs>
     <ds:schemaRef ds:uri="http://schemas.openxmlformats.org/officeDocument/2006/bibliography"/>
   </ds:schemaRefs>

</xml_diff>

<commit_message>
Refactor/Add APIs in Candidates/Reqs services
</commit_message>
<xml_diff>
--- a/Server/API Specs.docx
+++ b/Server/API Specs.docx
@@ -1442,7 +1442,19 @@
           </w:p>
           <w:p>
             <w:r>
-              <w:t xml:space="preserve">    "email": "admin@markduvall.com",</w:t>
+              <w:tab/>
+              <w:t>"city": "C1",</w:t>
+            </w:r>
+          </w:p>
+          <w:p>
+            <w:r>
+              <w:tab/>
+              <w:t>"state": "S1",</w:t>
+            </w:r>
+          </w:p>
+          <w:p>
+            <w:r>
+              <w:t xml:space="preserve">    "email": "e1@gmail.com",</w:t>
             </w:r>
           </w:p>
           <w:p>
@@ -1463,6 +1475,9 @@
             <w:r>
               <w:t>": "SSE",</w:t>
             </w:r>
+            <w:r>
+              <w:tab/>
+            </w:r>
           </w:p>
           <w:p>
             <w:r>
@@ -1475,24 +1490,6 @@
             <w:proofErr w:type="spellEnd"/>
             <w:r>
               <w:t>": "NSA",</w:t>
-            </w:r>
-          </w:p>
-          <w:p>
-            <w:r>
-              <w:t xml:space="preserve">    "</w:t>
-            </w:r>
-            <w:proofErr w:type="spellStart"/>
-            <w:r>
-              <w:t>coreCompetency</w:t>
-            </w:r>
-            <w:proofErr w:type="spellEnd"/>
-            <w:r>
-              <w:t>": "Swift",</w:t>
-            </w:r>
-          </w:p>
-          <w:p>
-            <w:r>
-              <w:t xml:space="preserve">    "summary": "s1", </w:t>
             </w:r>
           </w:p>
           <w:p>
@@ -1502,6 +1499,24 @@
             </w:r>
             <w:proofErr w:type="spellStart"/>
             <w:r>
+              <w:t>coreCompetency</w:t>
+            </w:r>
+            <w:proofErr w:type="spellEnd"/>
+            <w:r>
+              <w:t>": "Swift",</w:t>
+            </w:r>
+          </w:p>
+          <w:p>
+            <w:r>
+              <w:t xml:space="preserve">    "summary": "s1", </w:t>
+            </w:r>
+          </w:p>
+          <w:p>
+            <w:r>
+              <w:t xml:space="preserve">    "</w:t>
+            </w:r>
+            <w:proofErr w:type="spellStart"/>
+            <w:r>
               <w:t>experienceLevel</w:t>
             </w:r>
             <w:proofErr w:type="spellEnd"/>
@@ -1558,38 +1573,957 @@
             </w:r>
             <w:proofErr w:type="spellEnd"/>
             <w:r>
-              <w:t xml:space="preserve">": "db1"   </w:t>
+              <w:t>": "db1",</w:t>
+            </w:r>
+          </w:p>
+          <w:p>
+            <w:r>
+              <w:tab/>
+              <w:t>"</w:t>
+            </w:r>
+            <w:proofErr w:type="spellStart"/>
+            <w:r>
+              <w:t>createdBy</w:t>
+            </w:r>
+            <w:proofErr w:type="spellEnd"/>
+            <w:r>
+              <w:t>": "</w:t>
+            </w:r>
+            <w:proofErr w:type="spellStart"/>
+            <w:r>
+              <w:t>userId</w:t>
+            </w:r>
+            <w:proofErr w:type="spellEnd"/>
+            <w:r>
+              <w:t xml:space="preserve"> of recruiter"</w:t>
             </w:r>
           </w:p>
           <w:p>
             <w:r>
               <w:t>}</w:t>
+            </w:r>
+          </w:p>
+        </w:tc>
+        <w:tc>
+          <w:tcPr>
+            <w:tcW w:w="3240" w:type="dxa"/>
+          </w:tcPr>
+          <w:p>
+            <w:proofErr w:type="spellStart"/>
+            <w:r>
+              <w:rPr>
+                <w:highlight w:val="yellow"/>
+              </w:rPr>
+              <w:lastRenderedPageBreak/>
+              <w:t>c</w:t>
+            </w:r>
+            <w:r>
+              <w:rPr>
+                <w:highlight w:val="yellow"/>
+              </w:rPr>
+              <w:t>andidateID</w:t>
+            </w:r>
+            <w:proofErr w:type="spellEnd"/>
+          </w:p>
+        </w:tc>
+      </w:tr>
+      <w:tr>
+        <w:tc>
+          <w:tcPr>
+            <w:tcW w:w="1710" w:type="dxa"/>
+            <w:vMerge/>
+          </w:tcPr>
+          <w:p/>
+        </w:tc>
+        <w:tc>
+          <w:tcPr>
+            <w:tcW w:w="2250" w:type="dxa"/>
+          </w:tcPr>
+          <w:p>
+            <w:r>
+              <w:t>Update Candidate</w:t>
+            </w:r>
+          </w:p>
+        </w:tc>
+        <w:tc>
+          <w:tcPr>
+            <w:tcW w:w="2340" w:type="dxa"/>
+          </w:tcPr>
+          <w:p>
+            <w:r>
+              <w:t>PUT /</w:t>
+            </w:r>
+            <w:proofErr w:type="spellStart"/>
+            <w:r>
+              <w:t>api</w:t>
+            </w:r>
+            <w:proofErr w:type="spellEnd"/>
+            <w:r>
+              <w:t>/{version}/candidates/{id}</w:t>
+            </w:r>
+          </w:p>
+        </w:tc>
+        <w:tc>
+          <w:tcPr>
+            <w:tcW w:w="1530" w:type="dxa"/>
+          </w:tcPr>
+          <w:p>
+            <w:r>
+              <w:t>Authorization: Bearer token</w:t>
+            </w:r>
+          </w:p>
+        </w:tc>
+        <w:tc>
+          <w:tcPr>
+            <w:tcW w:w="4230" w:type="dxa"/>
+          </w:tcPr>
+          <w:p>
+            <w:r>
+              <w:t>The same with Create API</w:t>
+            </w:r>
+            <w:r>
+              <w:t xml:space="preserve"> </w:t>
+            </w:r>
+            <w:r>
+              <w:t xml:space="preserve">with </w:t>
+            </w:r>
+            <w:proofErr w:type="spellStart"/>
+            <w:r>
+              <w:t>createdBy</w:t>
+            </w:r>
+            <w:proofErr w:type="spellEnd"/>
+            <w:r>
+              <w:t xml:space="preserve"> excluded</w:t>
+            </w:r>
+          </w:p>
+        </w:tc>
+        <w:tc>
+          <w:tcPr>
+            <w:tcW w:w="3240" w:type="dxa"/>
+          </w:tcPr>
+          <w:p/>
+        </w:tc>
+      </w:tr>
+      <w:tr>
+        <w:tc>
+          <w:tcPr>
+            <w:tcW w:w="1710" w:type="dxa"/>
+            <w:vMerge/>
+          </w:tcPr>
+          <w:p/>
+        </w:tc>
+        <w:tc>
+          <w:tcPr>
+            <w:tcW w:w="2250" w:type="dxa"/>
+          </w:tcPr>
+          <w:p>
+            <w:r>
+              <w:t>Delete Candidate</w:t>
+            </w:r>
+          </w:p>
+        </w:tc>
+        <w:tc>
+          <w:tcPr>
+            <w:tcW w:w="2340" w:type="dxa"/>
+          </w:tcPr>
+          <w:p>
+            <w:r>
+              <w:t>DELETE /</w:t>
+            </w:r>
+            <w:proofErr w:type="spellStart"/>
+            <w:r>
+              <w:t>api</w:t>
+            </w:r>
+            <w:proofErr w:type="spellEnd"/>
+            <w:r>
+              <w:t>/{version}/candidates/{id}</w:t>
+            </w:r>
+          </w:p>
+        </w:tc>
+        <w:tc>
+          <w:tcPr>
+            <w:tcW w:w="1530" w:type="dxa"/>
+          </w:tcPr>
+          <w:p>
+            <w:r>
+              <w:t>Authorization: Bearer token</w:t>
+            </w:r>
+          </w:p>
+        </w:tc>
+        <w:tc>
+          <w:tcPr>
+            <w:tcW w:w="4230" w:type="dxa"/>
+          </w:tcPr>
+          <w:p/>
+        </w:tc>
+        <w:tc>
+          <w:tcPr>
+            <w:tcW w:w="3240" w:type="dxa"/>
+          </w:tcPr>
+          <w:p/>
+        </w:tc>
+      </w:tr>
+      <w:tr>
+        <w:tc>
+          <w:tcPr>
+            <w:tcW w:w="1710" w:type="dxa"/>
+            <w:vMerge/>
+          </w:tcPr>
+          <w:p/>
+        </w:tc>
+        <w:tc>
+          <w:tcPr>
+            <w:tcW w:w="2250" w:type="dxa"/>
+          </w:tcPr>
+          <w:p>
+            <w:r>
+              <w:t>Get Candidate</w:t>
+            </w:r>
+          </w:p>
+        </w:tc>
+        <w:tc>
+          <w:tcPr>
+            <w:tcW w:w="2340" w:type="dxa"/>
+          </w:tcPr>
+          <w:p>
+            <w:r>
+              <w:t>GET /</w:t>
+            </w:r>
+            <w:proofErr w:type="spellStart"/>
+            <w:r>
+              <w:t>api</w:t>
+            </w:r>
+            <w:proofErr w:type="spellEnd"/>
+            <w:r>
+              <w:t>/{version}/candidates/{id}</w:t>
+            </w:r>
+          </w:p>
+        </w:tc>
+        <w:tc>
+          <w:tcPr>
+            <w:tcW w:w="1530" w:type="dxa"/>
+          </w:tcPr>
+          <w:p>
+            <w:r>
+              <w:t>Authorization: Bearer token</w:t>
+            </w:r>
+          </w:p>
+        </w:tc>
+        <w:tc>
+          <w:tcPr>
+            <w:tcW w:w="4230" w:type="dxa"/>
+          </w:tcPr>
+          <w:p/>
+        </w:tc>
+        <w:tc>
+          <w:tcPr>
+            <w:tcW w:w="3240" w:type="dxa"/>
+          </w:tcPr>
+          <w:p>
+            <w:r>
+              <w:t>Candidate entity</w:t>
+            </w:r>
+          </w:p>
+        </w:tc>
+      </w:tr>
+      <w:tr>
+        <w:tc>
+          <w:tcPr>
+            <w:tcW w:w="1710" w:type="dxa"/>
+            <w:vMerge/>
+          </w:tcPr>
+          <w:p/>
+        </w:tc>
+        <w:tc>
+          <w:tcPr>
+            <w:tcW w:w="2250" w:type="dxa"/>
+          </w:tcPr>
+          <w:p>
+            <w:r>
+              <w:t>Create Candidate Summary</w:t>
+            </w:r>
+          </w:p>
+        </w:tc>
+        <w:tc>
+          <w:tcPr>
+            <w:tcW w:w="2340" w:type="dxa"/>
+          </w:tcPr>
+          <w:p>
+            <w:r>
+              <w:t>POST /</w:t>
+            </w:r>
+            <w:proofErr w:type="spellStart"/>
+            <w:r>
+              <w:t>api</w:t>
+            </w:r>
+            <w:proofErr w:type="spellEnd"/>
+            <w:r>
+              <w:t>/{version}/candidates/summary/{</w:t>
+            </w:r>
+            <w:proofErr w:type="spellStart"/>
+            <w:r>
+              <w:t>candidateId</w:t>
+            </w:r>
+            <w:proofErr w:type="spellEnd"/>
+            <w:r>
+              <w:t>}</w:t>
+            </w:r>
+          </w:p>
+        </w:tc>
+        <w:tc>
+          <w:tcPr>
+            <w:tcW w:w="1530" w:type="dxa"/>
+          </w:tcPr>
+          <w:p>
+            <w:r>
+              <w:t>Authorization: Bearer token</w:t>
+            </w:r>
+          </w:p>
+        </w:tc>
+        <w:tc>
+          <w:tcPr>
+            <w:tcW w:w="4230" w:type="dxa"/>
+          </w:tcPr>
+          <w:p>
+            <w:r>
+              <w:t>{</w:t>
+            </w:r>
+          </w:p>
+          <w:p>
+            <w:r>
+              <w:t>"summary": "Summary 1"</w:t>
+            </w:r>
+          </w:p>
+          <w:p>
+            <w:r>
+              <w:t>}</w:t>
+            </w:r>
+          </w:p>
+        </w:tc>
+        <w:tc>
+          <w:tcPr>
+            <w:tcW w:w="3240" w:type="dxa"/>
+          </w:tcPr>
+          <w:p/>
+        </w:tc>
+      </w:tr>
+      <w:tr>
+        <w:tc>
+          <w:tcPr>
+            <w:tcW w:w="1710" w:type="dxa"/>
+            <w:vMerge/>
+          </w:tcPr>
+          <w:p/>
+        </w:tc>
+        <w:tc>
+          <w:tcPr>
+            <w:tcW w:w="2250" w:type="dxa"/>
+          </w:tcPr>
+          <w:p>
+            <w:r>
+              <w:t>Update Candidate Summary</w:t>
+            </w:r>
+          </w:p>
+        </w:tc>
+        <w:tc>
+          <w:tcPr>
+            <w:tcW w:w="2340" w:type="dxa"/>
+          </w:tcPr>
+          <w:p>
+            <w:r>
+              <w:t>PUT /</w:t>
+            </w:r>
+            <w:proofErr w:type="spellStart"/>
+            <w:r>
+              <w:t>api</w:t>
+            </w:r>
+            <w:proofErr w:type="spellEnd"/>
+            <w:r>
+              <w:t>/{version}/candidates/summary/{</w:t>
+            </w:r>
+            <w:proofErr w:type="spellStart"/>
+            <w:r>
+              <w:t>candidateId</w:t>
+            </w:r>
+            <w:proofErr w:type="spellEnd"/>
+            <w:r>
+              <w:t>}</w:t>
+            </w:r>
+          </w:p>
+        </w:tc>
+        <w:tc>
+          <w:tcPr>
+            <w:tcW w:w="1530" w:type="dxa"/>
+          </w:tcPr>
+          <w:p>
+            <w:r>
+              <w:t>Authorization: Bearer token</w:t>
+            </w:r>
+          </w:p>
+        </w:tc>
+        <w:tc>
+          <w:tcPr>
+            <w:tcW w:w="4230" w:type="dxa"/>
+          </w:tcPr>
+          <w:p>
+            <w:r>
+              <w:t>{</w:t>
+            </w:r>
+          </w:p>
+          <w:p>
+            <w:r>
+              <w:t>"summary": "Summary 1.2"</w:t>
+            </w:r>
+          </w:p>
+          <w:p>
+            <w:r>
+              <w:t>}</w:t>
+            </w:r>
+          </w:p>
+        </w:tc>
+        <w:tc>
+          <w:tcPr>
+            <w:tcW w:w="3240" w:type="dxa"/>
+          </w:tcPr>
+          <w:p/>
+        </w:tc>
+      </w:tr>
+      <w:tr>
+        <w:tc>
+          <w:tcPr>
+            <w:tcW w:w="1710" w:type="dxa"/>
+            <w:vMerge/>
+          </w:tcPr>
+          <w:p/>
+        </w:tc>
+        <w:tc>
+          <w:tcPr>
+            <w:tcW w:w="2250" w:type="dxa"/>
+          </w:tcPr>
+          <w:p>
+            <w:r>
+              <w:t>Delete Candidate Summary</w:t>
+            </w:r>
+          </w:p>
+        </w:tc>
+        <w:tc>
+          <w:tcPr>
+            <w:tcW w:w="2340" w:type="dxa"/>
+          </w:tcPr>
+          <w:p>
+            <w:r>
+              <w:t>DELETE /</w:t>
+            </w:r>
+            <w:proofErr w:type="spellStart"/>
+            <w:r>
+              <w:t>api</w:t>
+            </w:r>
+            <w:proofErr w:type="spellEnd"/>
+            <w:r>
+              <w:t>/{version}/candidates/summary/{</w:t>
+            </w:r>
+            <w:proofErr w:type="spellStart"/>
+            <w:r>
+              <w:t>candidateId</w:t>
+            </w:r>
+            <w:proofErr w:type="spellEnd"/>
+            <w:r>
+              <w:t>}</w:t>
+            </w:r>
+          </w:p>
+        </w:tc>
+        <w:tc>
+          <w:tcPr>
+            <w:tcW w:w="1530" w:type="dxa"/>
+          </w:tcPr>
+          <w:p>
+            <w:r>
+              <w:t>Authorization: Bearer token</w:t>
+            </w:r>
+          </w:p>
+        </w:tc>
+        <w:tc>
+          <w:tcPr>
+            <w:tcW w:w="4230" w:type="dxa"/>
+          </w:tcPr>
+          <w:p/>
+        </w:tc>
+        <w:tc>
+          <w:tcPr>
+            <w:tcW w:w="3240" w:type="dxa"/>
+          </w:tcPr>
+          <w:p/>
+        </w:tc>
+      </w:tr>
+      <w:tr>
+        <w:tc>
+          <w:tcPr>
+            <w:tcW w:w="1710" w:type="dxa"/>
+            <w:vMerge/>
+          </w:tcPr>
+          <w:p/>
+        </w:tc>
+        <w:tc>
+          <w:tcPr>
+            <w:tcW w:w="2250" w:type="dxa"/>
+          </w:tcPr>
+          <w:p>
+            <w:r>
+              <w:t>Get Candidate Summary</w:t>
+            </w:r>
+          </w:p>
+        </w:tc>
+        <w:tc>
+          <w:tcPr>
+            <w:tcW w:w="2340" w:type="dxa"/>
+          </w:tcPr>
+          <w:p>
+            <w:r>
+              <w:t>GET /</w:t>
+            </w:r>
+            <w:proofErr w:type="spellStart"/>
+            <w:r>
+              <w:t>api</w:t>
+            </w:r>
+            <w:proofErr w:type="spellEnd"/>
+            <w:r>
+              <w:t>/{version}/candidates/summary/{</w:t>
+            </w:r>
+            <w:proofErr w:type="spellStart"/>
+            <w:r>
+              <w:t>candidateId</w:t>
+            </w:r>
+            <w:proofErr w:type="spellEnd"/>
+            <w:r>
+              <w:t>}</w:t>
+            </w:r>
+          </w:p>
+        </w:tc>
+        <w:tc>
+          <w:tcPr>
+            <w:tcW w:w="1530" w:type="dxa"/>
+          </w:tcPr>
+          <w:p>
+            <w:r>
+              <w:t>Authorization: Bearer token</w:t>
+            </w:r>
+          </w:p>
+        </w:tc>
+        <w:tc>
+          <w:tcPr>
+            <w:tcW w:w="4230" w:type="dxa"/>
+          </w:tcPr>
+          <w:p/>
+        </w:tc>
+        <w:tc>
+          <w:tcPr>
+            <w:tcW w:w="3240" w:type="dxa"/>
+          </w:tcPr>
+          <w:p>
+            <w:r>
+              <w:t>Summary</w:t>
+            </w:r>
+          </w:p>
+        </w:tc>
+      </w:tr>
+      <w:tr>
+        <w:tc>
+          <w:tcPr>
+            <w:tcW w:w="1710" w:type="dxa"/>
+          </w:tcPr>
+          <w:p/>
+        </w:tc>
+        <w:tc>
+          <w:tcPr>
+            <w:tcW w:w="2250" w:type="dxa"/>
+          </w:tcPr>
+          <w:p>
+            <w:r>
+              <w:t>Find candidates created by a recruiter</w:t>
+            </w:r>
+          </w:p>
+        </w:tc>
+        <w:tc>
+          <w:tcPr>
+            <w:tcW w:w="2340" w:type="dxa"/>
+          </w:tcPr>
+          <w:p>
+            <w:r>
+              <w:t xml:space="preserve">GET </w:t>
+            </w:r>
+            <w:r>
+              <w:t>/</w:t>
+            </w:r>
+            <w:proofErr w:type="spellStart"/>
+            <w:r>
+              <w:t>api</w:t>
+            </w:r>
+            <w:proofErr w:type="spellEnd"/>
+            <w:r>
+              <w:t>/v1/candidates/</w:t>
+            </w:r>
+            <w:proofErr w:type="spellStart"/>
+            <w:r>
+              <w:t>findCandidatesByRecruiter</w:t>
+            </w:r>
+            <w:proofErr w:type="spellEnd"/>
+            <w:r>
+              <w:t>/</w:t>
+            </w:r>
+            <w:r>
+              <w:t>{</w:t>
+            </w:r>
+            <w:proofErr w:type="spellStart"/>
+            <w:r>
+              <w:t>recruiterId</w:t>
+            </w:r>
+            <w:proofErr w:type="spellEnd"/>
+            <w:r>
+              <w:t>}</w:t>
+            </w:r>
+          </w:p>
+        </w:tc>
+        <w:tc>
+          <w:tcPr>
+            <w:tcW w:w="1530" w:type="dxa"/>
+          </w:tcPr>
+          <w:p>
+            <w:r>
+              <w:t>Authorization: Bearer token</w:t>
+            </w:r>
+          </w:p>
+        </w:tc>
+        <w:tc>
+          <w:tcPr>
+            <w:tcW w:w="4230" w:type="dxa"/>
+          </w:tcPr>
+          <w:p/>
+        </w:tc>
+        <w:tc>
+          <w:tcPr>
+            <w:tcW w:w="3240" w:type="dxa"/>
+          </w:tcPr>
+          <w:p>
+            <w:r>
+              <w:t>Candidates</w:t>
+            </w:r>
+          </w:p>
+        </w:tc>
+      </w:tr>
+      <w:tr>
+        <w:tc>
+          <w:tcPr>
+            <w:tcW w:w="1710" w:type="dxa"/>
+            <w:vMerge w:val="restart"/>
+          </w:tcPr>
+          <w:p>
+            <w:r>
+              <w:t xml:space="preserve">Job </w:t>
+            </w:r>
+            <w:proofErr w:type="spellStart"/>
+            <w:r>
+              <w:t>Req</w:t>
+            </w:r>
+            <w:r>
+              <w:t>s</w:t>
+            </w:r>
+            <w:proofErr w:type="spellEnd"/>
+          </w:p>
+        </w:tc>
+        <w:tc>
+          <w:tcPr>
+            <w:tcW w:w="2250" w:type="dxa"/>
+          </w:tcPr>
+          <w:p>
+            <w:r>
+              <w:t xml:space="preserve">Create Job </w:t>
+            </w:r>
+            <w:proofErr w:type="spellStart"/>
+            <w:r>
+              <w:t>Req</w:t>
+            </w:r>
+            <w:proofErr w:type="spellEnd"/>
+          </w:p>
+        </w:tc>
+        <w:tc>
+          <w:tcPr>
+            <w:tcW w:w="2340" w:type="dxa"/>
+          </w:tcPr>
+          <w:p>
+            <w:r>
+              <w:t>POST /</w:t>
+            </w:r>
+            <w:proofErr w:type="spellStart"/>
+            <w:r>
+              <w:t>api</w:t>
+            </w:r>
+            <w:proofErr w:type="spellEnd"/>
+            <w:r>
+              <w:t>/{version}/</w:t>
+            </w:r>
+            <w:proofErr w:type="spellStart"/>
+            <w:r>
+              <w:t>jobReqs</w:t>
+            </w:r>
+            <w:proofErr w:type="spellEnd"/>
+          </w:p>
+        </w:tc>
+        <w:tc>
+          <w:tcPr>
+            <w:tcW w:w="1530" w:type="dxa"/>
+          </w:tcPr>
+          <w:p>
+            <w:r>
+              <w:t>Authorization: Bearer token</w:t>
+            </w:r>
+          </w:p>
+        </w:tc>
+        <w:tc>
+          <w:tcPr>
+            <w:tcW w:w="4230" w:type="dxa"/>
+          </w:tcPr>
+          <w:p>
+            <w:r>
+              <w:t>{</w:t>
+            </w:r>
+          </w:p>
+          <w:p>
+            <w:r>
+              <w:t xml:space="preserve">"title": "Job </w:t>
+            </w:r>
+            <w:proofErr w:type="spellStart"/>
+            <w:r>
+              <w:t>Req</w:t>
+            </w:r>
+            <w:proofErr w:type="spellEnd"/>
+            <w:r>
+              <w:t xml:space="preserve"> 1",</w:t>
+            </w:r>
+          </w:p>
+          <w:p>
+            <w:r>
+              <w:t>"city": "c 1",</w:t>
+            </w:r>
+          </w:p>
+          <w:p>
+            <w:r>
+              <w:t>"state": "s 1",</w:t>
+            </w:r>
+          </w:p>
+          <w:p>
+            <w:r>
+              <w:t>"base": "b 1",</w:t>
+            </w:r>
+          </w:p>
+          <w:p>
+            <w:r>
+              <w:t>"bonus": "bonus 1",</w:t>
+            </w:r>
+          </w:p>
+          <w:p>
+            <w:r>
+              <w:t>"experience": "</w:t>
+            </w:r>
+            <w:proofErr w:type="spellStart"/>
+            <w:r>
+              <w:t>exp</w:t>
+            </w:r>
+            <w:proofErr w:type="spellEnd"/>
+            <w:r>
+              <w:t xml:space="preserve"> 1",</w:t>
+            </w:r>
+          </w:p>
+          <w:p>
+            <w:r>
+              <w:t>"skills": "s 1",</w:t>
+            </w:r>
+          </w:p>
+          <w:p>
+            <w:r>
+              <w:t>"</w:t>
+            </w:r>
+            <w:proofErr w:type="spellStart"/>
+            <w:r>
+              <w:t>niceToHave</w:t>
+            </w:r>
+            <w:proofErr w:type="spellEnd"/>
+            <w:r>
+              <w:t>": "n 13",</w:t>
+            </w:r>
+          </w:p>
+          <w:p>
+            <w:r>
+              <w:t>"industry": "</w:t>
+            </w:r>
+            <w:proofErr w:type="spellStart"/>
+            <w:r>
+              <w:t>i</w:t>
+            </w:r>
+            <w:proofErr w:type="spellEnd"/>
+            <w:r>
+              <w:t xml:space="preserve"> 1",</w:t>
+            </w:r>
+          </w:p>
+          <w:p>
+            <w:r>
+              <w:t>"degree": "</w:t>
+            </w:r>
+            <w:proofErr w:type="spellStart"/>
+            <w:r>
+              <w:t>deg</w:t>
+            </w:r>
+            <w:proofErr w:type="spellEnd"/>
+            <w:r>
+              <w:t xml:space="preserve"> 1",</w:t>
+            </w:r>
+          </w:p>
+          <w:p>
+            <w:r>
+              <w:t>"</w:t>
+            </w:r>
+            <w:proofErr w:type="spellStart"/>
+            <w:r>
+              <w:t>createdBy</w:t>
+            </w:r>
+            <w:proofErr w:type="spellEnd"/>
+            <w:r>
+              <w:t>": "</w:t>
+            </w:r>
+            <w:proofErr w:type="spellStart"/>
+            <w:r>
+              <w:t>userId</w:t>
+            </w:r>
+            <w:proofErr w:type="spellEnd"/>
+            <w:r>
+              <w:t xml:space="preserve"> of Manager</w:t>
+            </w:r>
+            <w:r>
+              <w:t>"</w:t>
+            </w:r>
+          </w:p>
+          <w:p>
+            <w:r>
+              <w:t>}</w:t>
+            </w:r>
+          </w:p>
+        </w:tc>
+        <w:tc>
+          <w:tcPr>
+            <w:tcW w:w="3240" w:type="dxa"/>
+          </w:tcPr>
+          <w:p>
+            <w:proofErr w:type="spellStart"/>
+            <w:r>
+              <w:rPr>
+                <w:highlight w:val="yellow"/>
+              </w:rPr>
+              <w:t>j</w:t>
+            </w:r>
+            <w:r>
+              <w:rPr>
+                <w:highlight w:val="yellow"/>
+              </w:rPr>
+              <w:t>obID</w:t>
+            </w:r>
+            <w:proofErr w:type="spellEnd"/>
+          </w:p>
+        </w:tc>
+      </w:tr>
+      <w:tr>
+        <w:tc>
+          <w:tcPr>
+            <w:tcW w:w="1710" w:type="dxa"/>
+            <w:vMerge/>
+          </w:tcPr>
+          <w:p/>
+        </w:tc>
+        <w:tc>
+          <w:tcPr>
+            <w:tcW w:w="2250" w:type="dxa"/>
+          </w:tcPr>
+          <w:p>
+            <w:r>
+              <w:t>Add Description</w:t>
+            </w:r>
+          </w:p>
+        </w:tc>
+        <w:tc>
+          <w:tcPr>
+            <w:tcW w:w="2340" w:type="dxa"/>
+          </w:tcPr>
+          <w:p>
+            <w:r>
+              <w:t>PUT /</w:t>
+            </w:r>
+            <w:proofErr w:type="spellStart"/>
+            <w:r>
+              <w:t>api</w:t>
+            </w:r>
+            <w:proofErr w:type="spellEnd"/>
+            <w:r>
+              <w:t>/{version}/</w:t>
+            </w:r>
+            <w:proofErr w:type="spellStart"/>
+            <w:r>
+              <w:t>jobReqs</w:t>
+            </w:r>
+            <w:proofErr w:type="spellEnd"/>
+            <w:r>
+              <w:t>/</w:t>
+            </w:r>
+            <w:r>
+              <w:t xml:space="preserve"> </w:t>
+            </w:r>
+            <w:proofErr w:type="spellStart"/>
+            <w:r>
+              <w:t>addDescriptionToReq</w:t>
+            </w:r>
+            <w:proofErr w:type="spellEnd"/>
+            <w:r>
+              <w:t>/</w:t>
+            </w:r>
+            <w:r>
+              <w:t>{id}</w:t>
+            </w:r>
+          </w:p>
+        </w:tc>
+        <w:tc>
+          <w:tcPr>
+            <w:tcW w:w="1530" w:type="dxa"/>
+          </w:tcPr>
+          <w:p>
+            <w:r>
+              <w:t>Authorization: Bearer token</w:t>
+            </w:r>
+          </w:p>
+        </w:tc>
+        <w:tc>
+          <w:tcPr>
+            <w:tcW w:w="4230" w:type="dxa"/>
+          </w:tcPr>
+          <w:p>
+            <w:r>
+              <w:t>{</w:t>
+            </w:r>
+          </w:p>
+          <w:p>
+            <w:r>
+              <w:t>"description": "D 1"</w:t>
             </w:r>
             <w:bookmarkStart w:id="0" w:name="_GoBack"/>
             <w:bookmarkEnd w:id="0"/>
           </w:p>
-        </w:tc>
-        <w:tc>
-          <w:tcPr>
-            <w:tcW w:w="3240" w:type="dxa"/>
-          </w:tcPr>
-          <w:p>
-            <w:proofErr w:type="spellStart"/>
-            <w:r>
-              <w:rPr>
-                <w:highlight w:val="yellow"/>
-              </w:rPr>
-              <w:lastRenderedPageBreak/>
-              <w:t>c</w:t>
-            </w:r>
-            <w:r>
-              <w:rPr>
-                <w:highlight w:val="yellow"/>
-              </w:rPr>
-              <w:t>andidateID</w:t>
-            </w:r>
-            <w:proofErr w:type="spellEnd"/>
-          </w:p>
+          <w:p>
+            <w:r>
+              <w:t>}</w:t>
+            </w:r>
+          </w:p>
+        </w:tc>
+        <w:tc>
+          <w:tcPr>
+            <w:tcW w:w="3240" w:type="dxa"/>
+          </w:tcPr>
+          <w:p/>
         </w:tc>
       </w:tr>
       <w:tr>
@@ -1606,8 +2540,13 @@
           </w:tcPr>
           <w:p>
             <w:r>
-              <w:t>Update Candidate</w:t>
-            </w:r>
+              <w:t xml:space="preserve">Update Job </w:t>
+            </w:r>
+            <w:proofErr w:type="spellStart"/>
+            <w:r>
+              <w:t>Req</w:t>
+            </w:r>
+            <w:proofErr w:type="spellEnd"/>
           </w:p>
         </w:tc>
         <w:tc>
@@ -1624,7 +2563,15 @@
             </w:r>
             <w:proofErr w:type="spellEnd"/>
             <w:r>
-              <w:t>/{version}/candidates/{id}</w:t>
+              <w:t>/{version}/</w:t>
+            </w:r>
+            <w:proofErr w:type="spellStart"/>
+            <w:r>
+              <w:t>jobReqs</w:t>
+            </w:r>
+            <w:proofErr w:type="spellEnd"/>
+            <w:r>
+              <w:t>/{id}</w:t>
             </w:r>
           </w:p>
         </w:tc>
@@ -1644,664 +2591,7 @@
           </w:tcPr>
           <w:p>
             <w:r>
-              <w:t>The same with Create API</w:t>
-            </w:r>
-          </w:p>
-        </w:tc>
-        <w:tc>
-          <w:tcPr>
-            <w:tcW w:w="3240" w:type="dxa"/>
-          </w:tcPr>
-          <w:p/>
-        </w:tc>
-      </w:tr>
-      <w:tr>
-        <w:tc>
-          <w:tcPr>
-            <w:tcW w:w="1710" w:type="dxa"/>
-            <w:vMerge/>
-          </w:tcPr>
-          <w:p/>
-        </w:tc>
-        <w:tc>
-          <w:tcPr>
-            <w:tcW w:w="2250" w:type="dxa"/>
-          </w:tcPr>
-          <w:p>
-            <w:r>
-              <w:t>Delete Candidate</w:t>
-            </w:r>
-          </w:p>
-        </w:tc>
-        <w:tc>
-          <w:tcPr>
-            <w:tcW w:w="2340" w:type="dxa"/>
-          </w:tcPr>
-          <w:p>
-            <w:r>
-              <w:t>DELETE /</w:t>
-            </w:r>
-            <w:proofErr w:type="spellStart"/>
-            <w:r>
-              <w:t>api</w:t>
-            </w:r>
-            <w:proofErr w:type="spellEnd"/>
-            <w:r>
-              <w:t>/{version}/candidates/{id}</w:t>
-            </w:r>
-          </w:p>
-        </w:tc>
-        <w:tc>
-          <w:tcPr>
-            <w:tcW w:w="1530" w:type="dxa"/>
-          </w:tcPr>
-          <w:p>
-            <w:r>
-              <w:t>Authorization: Bearer token</w:t>
-            </w:r>
-          </w:p>
-        </w:tc>
-        <w:tc>
-          <w:tcPr>
-            <w:tcW w:w="4230" w:type="dxa"/>
-          </w:tcPr>
-          <w:p/>
-        </w:tc>
-        <w:tc>
-          <w:tcPr>
-            <w:tcW w:w="3240" w:type="dxa"/>
-          </w:tcPr>
-          <w:p/>
-        </w:tc>
-      </w:tr>
-      <w:tr>
-        <w:tc>
-          <w:tcPr>
-            <w:tcW w:w="1710" w:type="dxa"/>
-            <w:vMerge/>
-          </w:tcPr>
-          <w:p/>
-        </w:tc>
-        <w:tc>
-          <w:tcPr>
-            <w:tcW w:w="2250" w:type="dxa"/>
-          </w:tcPr>
-          <w:p>
-            <w:r>
-              <w:t>Get Candidate</w:t>
-            </w:r>
-          </w:p>
-        </w:tc>
-        <w:tc>
-          <w:tcPr>
-            <w:tcW w:w="2340" w:type="dxa"/>
-          </w:tcPr>
-          <w:p>
-            <w:r>
-              <w:t>GET /</w:t>
-            </w:r>
-            <w:proofErr w:type="spellStart"/>
-            <w:r>
-              <w:t>api</w:t>
-            </w:r>
-            <w:proofErr w:type="spellEnd"/>
-            <w:r>
-              <w:t>/{version}/candidates/{id}</w:t>
-            </w:r>
-          </w:p>
-        </w:tc>
-        <w:tc>
-          <w:tcPr>
-            <w:tcW w:w="1530" w:type="dxa"/>
-          </w:tcPr>
-          <w:p>
-            <w:r>
-              <w:t>Authorization: Bearer token</w:t>
-            </w:r>
-          </w:p>
-        </w:tc>
-        <w:tc>
-          <w:tcPr>
-            <w:tcW w:w="4230" w:type="dxa"/>
-          </w:tcPr>
-          <w:p/>
-        </w:tc>
-        <w:tc>
-          <w:tcPr>
-            <w:tcW w:w="3240" w:type="dxa"/>
-          </w:tcPr>
-          <w:p>
-            <w:r>
-              <w:t>Candidate entity</w:t>
-            </w:r>
-          </w:p>
-        </w:tc>
-      </w:tr>
-      <w:tr>
-        <w:tc>
-          <w:tcPr>
-            <w:tcW w:w="1710" w:type="dxa"/>
-            <w:vMerge/>
-          </w:tcPr>
-          <w:p/>
-        </w:tc>
-        <w:tc>
-          <w:tcPr>
-            <w:tcW w:w="2250" w:type="dxa"/>
-          </w:tcPr>
-          <w:p>
-            <w:r>
-              <w:t>Create Candidate Summary</w:t>
-            </w:r>
-          </w:p>
-        </w:tc>
-        <w:tc>
-          <w:tcPr>
-            <w:tcW w:w="2340" w:type="dxa"/>
-          </w:tcPr>
-          <w:p>
-            <w:r>
-              <w:t>POST /</w:t>
-            </w:r>
-            <w:proofErr w:type="spellStart"/>
-            <w:r>
-              <w:t>api</w:t>
-            </w:r>
-            <w:proofErr w:type="spellEnd"/>
-            <w:r>
-              <w:t>/{version}/candidates/summary/{</w:t>
-            </w:r>
-            <w:proofErr w:type="spellStart"/>
-            <w:r>
-              <w:t>candidateId</w:t>
-            </w:r>
-            <w:proofErr w:type="spellEnd"/>
-            <w:r>
-              <w:t>}</w:t>
-            </w:r>
-          </w:p>
-        </w:tc>
-        <w:tc>
-          <w:tcPr>
-            <w:tcW w:w="1530" w:type="dxa"/>
-          </w:tcPr>
-          <w:p>
-            <w:r>
-              <w:t>Authorization: Bearer token</w:t>
-            </w:r>
-          </w:p>
-        </w:tc>
-        <w:tc>
-          <w:tcPr>
-            <w:tcW w:w="4230" w:type="dxa"/>
-          </w:tcPr>
-          <w:p>
-            <w:r>
-              <w:t>{</w:t>
-            </w:r>
-          </w:p>
-          <w:p>
-            <w:r>
-              <w:t>"summary": "Summary 1"</w:t>
-            </w:r>
-          </w:p>
-          <w:p>
-            <w:r>
-              <w:t>}</w:t>
-            </w:r>
-          </w:p>
-        </w:tc>
-        <w:tc>
-          <w:tcPr>
-            <w:tcW w:w="3240" w:type="dxa"/>
-          </w:tcPr>
-          <w:p/>
-        </w:tc>
-      </w:tr>
-      <w:tr>
-        <w:tc>
-          <w:tcPr>
-            <w:tcW w:w="1710" w:type="dxa"/>
-            <w:vMerge/>
-          </w:tcPr>
-          <w:p/>
-        </w:tc>
-        <w:tc>
-          <w:tcPr>
-            <w:tcW w:w="2250" w:type="dxa"/>
-          </w:tcPr>
-          <w:p>
-            <w:r>
-              <w:t>Update Candidate Summary</w:t>
-            </w:r>
-          </w:p>
-        </w:tc>
-        <w:tc>
-          <w:tcPr>
-            <w:tcW w:w="2340" w:type="dxa"/>
-          </w:tcPr>
-          <w:p>
-            <w:r>
-              <w:t>PUT /</w:t>
-            </w:r>
-            <w:proofErr w:type="spellStart"/>
-            <w:r>
-              <w:t>api</w:t>
-            </w:r>
-            <w:proofErr w:type="spellEnd"/>
-            <w:r>
-              <w:t>/{version}/candidates/summary/{</w:t>
-            </w:r>
-            <w:proofErr w:type="spellStart"/>
-            <w:r>
-              <w:t>candidateId</w:t>
-            </w:r>
-            <w:proofErr w:type="spellEnd"/>
-            <w:r>
-              <w:t>}</w:t>
-            </w:r>
-          </w:p>
-        </w:tc>
-        <w:tc>
-          <w:tcPr>
-            <w:tcW w:w="1530" w:type="dxa"/>
-          </w:tcPr>
-          <w:p>
-            <w:r>
-              <w:t>Authorization: Bearer token</w:t>
-            </w:r>
-          </w:p>
-        </w:tc>
-        <w:tc>
-          <w:tcPr>
-            <w:tcW w:w="4230" w:type="dxa"/>
-          </w:tcPr>
-          <w:p>
-            <w:r>
-              <w:t>{</w:t>
-            </w:r>
-          </w:p>
-          <w:p>
-            <w:r>
-              <w:t>"summary": "Summary 1.2"</w:t>
-            </w:r>
-          </w:p>
-          <w:p>
-            <w:r>
-              <w:t>}</w:t>
-            </w:r>
-          </w:p>
-        </w:tc>
-        <w:tc>
-          <w:tcPr>
-            <w:tcW w:w="3240" w:type="dxa"/>
-          </w:tcPr>
-          <w:p/>
-        </w:tc>
-      </w:tr>
-      <w:tr>
-        <w:tc>
-          <w:tcPr>
-            <w:tcW w:w="1710" w:type="dxa"/>
-            <w:vMerge/>
-          </w:tcPr>
-          <w:p/>
-        </w:tc>
-        <w:tc>
-          <w:tcPr>
-            <w:tcW w:w="2250" w:type="dxa"/>
-          </w:tcPr>
-          <w:p>
-            <w:r>
-              <w:t>Delete Candidate Summary</w:t>
-            </w:r>
-          </w:p>
-        </w:tc>
-        <w:tc>
-          <w:tcPr>
-            <w:tcW w:w="2340" w:type="dxa"/>
-          </w:tcPr>
-          <w:p>
-            <w:r>
-              <w:t>DELETE /</w:t>
-            </w:r>
-            <w:proofErr w:type="spellStart"/>
-            <w:r>
-              <w:t>api</w:t>
-            </w:r>
-            <w:proofErr w:type="spellEnd"/>
-            <w:r>
-              <w:t>/{version}/candidates/summary/{</w:t>
-            </w:r>
-            <w:proofErr w:type="spellStart"/>
-            <w:r>
-              <w:t>candidateId</w:t>
-            </w:r>
-            <w:proofErr w:type="spellEnd"/>
-            <w:r>
-              <w:t>}</w:t>
-            </w:r>
-          </w:p>
-        </w:tc>
-        <w:tc>
-          <w:tcPr>
-            <w:tcW w:w="1530" w:type="dxa"/>
-          </w:tcPr>
-          <w:p>
-            <w:r>
-              <w:t>Authorization: Bearer token</w:t>
-            </w:r>
-          </w:p>
-        </w:tc>
-        <w:tc>
-          <w:tcPr>
-            <w:tcW w:w="4230" w:type="dxa"/>
-          </w:tcPr>
-          <w:p/>
-        </w:tc>
-        <w:tc>
-          <w:tcPr>
-            <w:tcW w:w="3240" w:type="dxa"/>
-          </w:tcPr>
-          <w:p/>
-        </w:tc>
-      </w:tr>
-      <w:tr>
-        <w:tc>
-          <w:tcPr>
-            <w:tcW w:w="1710" w:type="dxa"/>
-            <w:vMerge/>
-          </w:tcPr>
-          <w:p/>
-        </w:tc>
-        <w:tc>
-          <w:tcPr>
-            <w:tcW w:w="2250" w:type="dxa"/>
-          </w:tcPr>
-          <w:p>
-            <w:r>
-              <w:t>Get Candidate Summary</w:t>
-            </w:r>
-          </w:p>
-        </w:tc>
-        <w:tc>
-          <w:tcPr>
-            <w:tcW w:w="2340" w:type="dxa"/>
-          </w:tcPr>
-          <w:p>
-            <w:r>
-              <w:t>GET /</w:t>
-            </w:r>
-            <w:proofErr w:type="spellStart"/>
-            <w:r>
-              <w:t>api</w:t>
-            </w:r>
-            <w:proofErr w:type="spellEnd"/>
-            <w:r>
-              <w:t>/{version}/candidates/summary/{</w:t>
-            </w:r>
-            <w:proofErr w:type="spellStart"/>
-            <w:r>
-              <w:t>candidateId</w:t>
-            </w:r>
-            <w:proofErr w:type="spellEnd"/>
-            <w:r>
-              <w:t>}</w:t>
-            </w:r>
-          </w:p>
-        </w:tc>
-        <w:tc>
-          <w:tcPr>
-            <w:tcW w:w="1530" w:type="dxa"/>
-          </w:tcPr>
-          <w:p>
-            <w:r>
-              <w:t>Authorization: Bearer token</w:t>
-            </w:r>
-          </w:p>
-        </w:tc>
-        <w:tc>
-          <w:tcPr>
-            <w:tcW w:w="4230" w:type="dxa"/>
-          </w:tcPr>
-          <w:p/>
-        </w:tc>
-        <w:tc>
-          <w:tcPr>
-            <w:tcW w:w="3240" w:type="dxa"/>
-          </w:tcPr>
-          <w:p>
-            <w:r>
-              <w:t>Summary</w:t>
-            </w:r>
-          </w:p>
-        </w:tc>
-      </w:tr>
-      <w:tr>
-        <w:tc>
-          <w:tcPr>
-            <w:tcW w:w="1710" w:type="dxa"/>
-          </w:tcPr>
-          <w:p/>
-        </w:tc>
-        <w:tc>
-          <w:tcPr>
-            <w:tcW w:w="2250" w:type="dxa"/>
-          </w:tcPr>
-          <w:p>
-            <w:r>
-              <w:t xml:space="preserve">Swipe </w:t>
-            </w:r>
-            <w:r>
-              <w:t>Candidate Summar</w:t>
-            </w:r>
-            <w:r>
-              <w:t>ies</w:t>
-            </w:r>
-          </w:p>
-        </w:tc>
-        <w:tc>
-          <w:tcPr>
-            <w:tcW w:w="2340" w:type="dxa"/>
-          </w:tcPr>
-          <w:p>
-            <w:r>
-              <w:t>GET /</w:t>
-            </w:r>
-            <w:proofErr w:type="spellStart"/>
-            <w:r>
-              <w:t>api</w:t>
-            </w:r>
-            <w:proofErr w:type="spellEnd"/>
-            <w:r>
-              <w:t>/v1/candidates/summaries/all</w:t>
-            </w:r>
-          </w:p>
-        </w:tc>
-        <w:tc>
-          <w:tcPr>
-            <w:tcW w:w="1530" w:type="dxa"/>
-          </w:tcPr>
-          <w:p>
-            <w:r>
-              <w:t>Authorization: Bearer token</w:t>
-            </w:r>
-          </w:p>
-        </w:tc>
-        <w:tc>
-          <w:tcPr>
-            <w:tcW w:w="4230" w:type="dxa"/>
-          </w:tcPr>
-          <w:p/>
-        </w:tc>
-        <w:tc>
-          <w:tcPr>
-            <w:tcW w:w="3240" w:type="dxa"/>
-          </w:tcPr>
-          <w:p>
-            <w:r>
-              <w:t>A collection of s</w:t>
-            </w:r>
-            <w:r>
-              <w:t>ummaries</w:t>
-            </w:r>
-            <w:r>
-              <w:t xml:space="preserve"> with f</w:t>
-            </w:r>
-            <w:r>
-              <w:t xml:space="preserve">ields (_id, </w:t>
-            </w:r>
-            <w:proofErr w:type="spellStart"/>
-            <w:r>
-              <w:t>firstName</w:t>
-            </w:r>
-            <w:proofErr w:type="spellEnd"/>
-            <w:r>
-              <w:t xml:space="preserve">, </w:t>
-            </w:r>
-            <w:proofErr w:type="spellStart"/>
-            <w:r>
-              <w:t>lastName</w:t>
-            </w:r>
-            <w:proofErr w:type="spellEnd"/>
-            <w:r>
-              <w:t>, summary)</w:t>
-            </w:r>
-          </w:p>
-        </w:tc>
-      </w:tr>
-      <w:tr>
-        <w:tc>
-          <w:tcPr>
-            <w:tcW w:w="1710" w:type="dxa"/>
-            <w:vMerge w:val="restart"/>
-          </w:tcPr>
-          <w:p>
-            <w:r>
-              <w:t xml:space="preserve">Job </w:t>
-            </w:r>
-            <w:proofErr w:type="spellStart"/>
-            <w:r>
-              <w:t>Req</w:t>
-            </w:r>
-            <w:r>
-              <w:t>s</w:t>
-            </w:r>
-            <w:proofErr w:type="spellEnd"/>
-          </w:p>
-        </w:tc>
-        <w:tc>
-          <w:tcPr>
-            <w:tcW w:w="2250" w:type="dxa"/>
-          </w:tcPr>
-          <w:p>
-            <w:r>
-              <w:t xml:space="preserve">Create Job </w:t>
-            </w:r>
-            <w:proofErr w:type="spellStart"/>
-            <w:r>
-              <w:t>Req</w:t>
-            </w:r>
-            <w:proofErr w:type="spellEnd"/>
-          </w:p>
-        </w:tc>
-        <w:tc>
-          <w:tcPr>
-            <w:tcW w:w="2340" w:type="dxa"/>
-          </w:tcPr>
-          <w:p>
-            <w:r>
-              <w:t>POST /</w:t>
-            </w:r>
-            <w:proofErr w:type="spellStart"/>
-            <w:r>
-              <w:t>api</w:t>
-            </w:r>
-            <w:proofErr w:type="spellEnd"/>
-            <w:r>
-              <w:t>/{version}/</w:t>
-            </w:r>
-            <w:proofErr w:type="spellStart"/>
-            <w:r>
-              <w:t>jobReqs</w:t>
-            </w:r>
-            <w:proofErr w:type="spellEnd"/>
-          </w:p>
-        </w:tc>
-        <w:tc>
-          <w:tcPr>
-            <w:tcW w:w="1530" w:type="dxa"/>
-          </w:tcPr>
-          <w:p>
-            <w:r>
-              <w:t>Authorization: Bearer token</w:t>
-            </w:r>
-          </w:p>
-        </w:tc>
-        <w:tc>
-          <w:tcPr>
-            <w:tcW w:w="4230" w:type="dxa"/>
-          </w:tcPr>
-          <w:p>
-            <w:r>
-              <w:t>{</w:t>
-            </w:r>
-          </w:p>
-          <w:p>
-            <w:r>
-              <w:t xml:space="preserve">"name": "Job </w:t>
-            </w:r>
-            <w:proofErr w:type="spellStart"/>
-            <w:r>
-              <w:t>Req</w:t>
-            </w:r>
-            <w:proofErr w:type="spellEnd"/>
-            <w:r>
-              <w:t xml:space="preserve"> 1",</w:t>
-            </w:r>
-          </w:p>
-          <w:p>
-            <w:r>
-              <w:t xml:space="preserve">"description": " </w:t>
-            </w:r>
-            <w:proofErr w:type="spellStart"/>
-            <w:r>
-              <w:t>desc</w:t>
-            </w:r>
-            <w:proofErr w:type="spellEnd"/>
-            <w:r>
-              <w:t xml:space="preserve"> 1",</w:t>
-            </w:r>
-          </w:p>
-          <w:p>
-            <w:r>
-              <w:t xml:space="preserve">"responsibilities": ["Develop assigned </w:t>
-            </w:r>
-            <w:proofErr w:type="spellStart"/>
-            <w:r>
-              <w:t>tasks","Report</w:t>
-            </w:r>
-            <w:proofErr w:type="spellEnd"/>
-            <w:r>
-              <w:t xml:space="preserve"> to Team Leader"],</w:t>
-            </w:r>
-          </w:p>
-          <w:p>
-            <w:r>
-              <w:t xml:space="preserve">"requirements": ["B.A in </w:t>
-            </w:r>
-            <w:proofErr w:type="spellStart"/>
-            <w:r>
-              <w:t>IT","Practical</w:t>
-            </w:r>
-            <w:proofErr w:type="spellEnd"/>
-            <w:r>
-              <w:t xml:space="preserve"> experience in Java"],</w:t>
-            </w:r>
-          </w:p>
-          <w:p>
-            <w:r>
-              <w:t>"</w:t>
+              <w:t xml:space="preserve">As payload in Create API with </w:t>
             </w:r>
             <w:proofErr w:type="spellStart"/>
             <w:r>
@@ -2309,186 +2599,7 @@
             </w:r>
             <w:proofErr w:type="spellEnd"/>
             <w:r>
-              <w:t>":"",</w:t>
-            </w:r>
-          </w:p>
-          <w:p>
-            <w:r>
-              <w:t>"</w:t>
-            </w:r>
-            <w:proofErr w:type="spellStart"/>
-            <w:r>
-              <w:t>candidateIds</w:t>
-            </w:r>
-            <w:proofErr w:type="spellEnd"/>
-            <w:r>
-              <w:t>": [""]</w:t>
-            </w:r>
-          </w:p>
-          <w:p>
-            <w:r>
-              <w:t>}</w:t>
-            </w:r>
-          </w:p>
-        </w:tc>
-        <w:tc>
-          <w:tcPr>
-            <w:tcW w:w="3240" w:type="dxa"/>
-          </w:tcPr>
-          <w:p>
-            <w:proofErr w:type="spellStart"/>
-            <w:r>
-              <w:rPr>
-                <w:highlight w:val="yellow"/>
-              </w:rPr>
-              <w:t>j</w:t>
-            </w:r>
-            <w:r>
-              <w:rPr>
-                <w:highlight w:val="yellow"/>
-              </w:rPr>
-              <w:t>obID</w:t>
-            </w:r>
-            <w:proofErr w:type="spellEnd"/>
-          </w:p>
-        </w:tc>
-      </w:tr>
-      <w:tr>
-        <w:tc>
-          <w:tcPr>
-            <w:tcW w:w="1710" w:type="dxa"/>
-            <w:vMerge/>
-          </w:tcPr>
-          <w:p/>
-        </w:tc>
-        <w:tc>
-          <w:tcPr>
-            <w:tcW w:w="2250" w:type="dxa"/>
-          </w:tcPr>
-          <w:p>
-            <w:r>
-              <w:t xml:space="preserve">Update Job </w:t>
-            </w:r>
-            <w:proofErr w:type="spellStart"/>
-            <w:r>
-              <w:t>Req</w:t>
-            </w:r>
-            <w:proofErr w:type="spellEnd"/>
-          </w:p>
-        </w:tc>
-        <w:tc>
-          <w:tcPr>
-            <w:tcW w:w="2340" w:type="dxa"/>
-          </w:tcPr>
-          <w:p>
-            <w:r>
-              <w:t>PUT /</w:t>
-            </w:r>
-            <w:proofErr w:type="spellStart"/>
-            <w:r>
-              <w:t>api</w:t>
-            </w:r>
-            <w:proofErr w:type="spellEnd"/>
-            <w:r>
-              <w:t>/{version}/</w:t>
-            </w:r>
-            <w:proofErr w:type="spellStart"/>
-            <w:r>
-              <w:t>jobReqs</w:t>
-            </w:r>
-            <w:proofErr w:type="spellEnd"/>
-            <w:r>
-              <w:t>/{id}</w:t>
-            </w:r>
-          </w:p>
-        </w:tc>
-        <w:tc>
-          <w:tcPr>
-            <w:tcW w:w="1530" w:type="dxa"/>
-          </w:tcPr>
-          <w:p>
-            <w:r>
-              <w:t>Authorization: Bearer token</w:t>
-            </w:r>
-          </w:p>
-        </w:tc>
-        <w:tc>
-          <w:tcPr>
-            <w:tcW w:w="4230" w:type="dxa"/>
-          </w:tcPr>
-          <w:p>
-            <w:r>
-              <w:t>{</w:t>
-            </w:r>
-          </w:p>
-          <w:p>
-            <w:r>
-              <w:t xml:space="preserve">"name": "Job </w:t>
-            </w:r>
-            <w:proofErr w:type="spellStart"/>
-            <w:r>
-              <w:t>Req</w:t>
-            </w:r>
-            <w:proofErr w:type="spellEnd"/>
-            <w:r>
-              <w:t xml:space="preserve"> 1.2",</w:t>
-            </w:r>
-          </w:p>
-          <w:p>
-            <w:r>
-              <w:t xml:space="preserve">"description": " </w:t>
-            </w:r>
-            <w:proofErr w:type="spellStart"/>
-            <w:r>
-              <w:t>desc</w:t>
-            </w:r>
-            <w:proofErr w:type="spellEnd"/>
-            <w:r>
-              <w:t xml:space="preserve"> 1",</w:t>
-            </w:r>
-          </w:p>
-          <w:p>
-            <w:r>
-              <w:t xml:space="preserve">"responsibilities": ["Develop assigned </w:t>
-            </w:r>
-            <w:proofErr w:type="spellStart"/>
-            <w:r>
-              <w:t>tasks","Report</w:t>
-            </w:r>
-            <w:proofErr w:type="spellEnd"/>
-            <w:r>
-              <w:t xml:space="preserve"> to Team Leader"],</w:t>
-            </w:r>
-          </w:p>
-          <w:p>
-            <w:r>
-              <w:t xml:space="preserve">"requirements": ["B.A in </w:t>
-            </w:r>
-            <w:proofErr w:type="spellStart"/>
-            <w:r>
-              <w:t>IT","Practical</w:t>
-            </w:r>
-            <w:proofErr w:type="spellEnd"/>
-            <w:r>
-              <w:t xml:space="preserve"> experience in Java"],</w:t>
-            </w:r>
-          </w:p>
-          <w:p>
-            <w:r>
-              <w:t>"</w:t>
-            </w:r>
-            <w:proofErr w:type="spellStart"/>
-            <w:r>
-              <w:t>candidateIds</w:t>
-            </w:r>
-            <w:proofErr w:type="spellEnd"/>
-            <w:r>
-              <w:t>": [""]</w:t>
-            </w:r>
-          </w:p>
-          <w:p>
-            <w:r>
-              <w:t>}</w:t>
+              <w:t xml:space="preserve"> excluded</w:t>
             </w:r>
           </w:p>
         </w:tc>
@@ -9050,7 +9161,7 @@
 </file>
 
 <file path=customXml/itemProps1.xml><?xml version="1.0" encoding="utf-8"?>
-<ds:datastoreItem xmlns:ds="http://schemas.openxmlformats.org/officeDocument/2006/customXml" ds:itemID="{DE6FC3E8-F863-4BF1-988A-F86296A77B9D}">
+<ds:datastoreItem xmlns:ds="http://schemas.openxmlformats.org/officeDocument/2006/customXml" ds:itemID="{7A0D4086-3B2F-4C13-BBA1-575DFB242FF0}">
   <ds:schemaRefs>
     <ds:schemaRef ds:uri="http://schemas.openxmlformats.org/officeDocument/2006/bibliography"/>
   </ds:schemaRefs>

</xml_diff>

<commit_message>
Candidates service - Add more properties to Candidate entity
</commit_message>
<xml_diff>
--- a/Server/API Specs.docx
+++ b/Server/API Specs.docx
@@ -1442,6 +1442,40 @@
           </w:p>
           <w:p>
             <w:r>
+              <w:t xml:space="preserve">    </w:t>
+            </w:r>
+            <w:r>
+              <w:t>"</w:t>
+            </w:r>
+            <w:proofErr w:type="spellStart"/>
+            <w:r>
+              <w:t>displayName</w:t>
+            </w:r>
+            <w:proofErr w:type="spellEnd"/>
+            <w:r>
+              <w:t>": "DN 1",</w:t>
+            </w:r>
+          </w:p>
+          <w:p>
+            <w:r>
+              <w:t xml:space="preserve">    </w:t>
+            </w:r>
+            <w:r>
+              <w:t>"</w:t>
+            </w:r>
+            <w:proofErr w:type="spellStart"/>
+            <w:r>
+              <w:t>tagLine</w:t>
+            </w:r>
+            <w:proofErr w:type="spellEnd"/>
+            <w:r>
+              <w:t>": "TL 1",</w:t>
+            </w:r>
+            <w:bookmarkStart w:id="0" w:name="_GoBack"/>
+            <w:bookmarkEnd w:id="0"/>
+          </w:p>
+          <w:p>
+            <w:r>
               <w:tab/>
               <w:t>"city": "C1",</w:t>
             </w:r>
@@ -1464,6 +1498,7 @@
           </w:p>
           <w:p>
             <w:r>
+              <w:lastRenderedPageBreak/>
               <w:tab/>
               <w:t>"</w:t>
             </w:r>
@@ -1494,7 +1529,6 @@
           </w:p>
           <w:p>
             <w:r>
-              <w:lastRenderedPageBreak/>
               <w:t xml:space="preserve">    "</w:t>
             </w:r>
             <w:proofErr w:type="spellStart"/>
@@ -1682,61 +1716,805 @@
               <w:t>The same with Create API</w:t>
             </w:r>
             <w:r>
+              <w:t xml:space="preserve"> with </w:t>
+            </w:r>
+            <w:proofErr w:type="spellStart"/>
+            <w:r>
+              <w:t>createdBy</w:t>
+            </w:r>
+            <w:proofErr w:type="spellEnd"/>
+            <w:r>
+              <w:t xml:space="preserve"> excluded</w:t>
+            </w:r>
+          </w:p>
+        </w:tc>
+        <w:tc>
+          <w:tcPr>
+            <w:tcW w:w="3240" w:type="dxa"/>
+          </w:tcPr>
+          <w:p/>
+        </w:tc>
+      </w:tr>
+      <w:tr>
+        <w:tc>
+          <w:tcPr>
+            <w:tcW w:w="1710" w:type="dxa"/>
+            <w:vMerge/>
+          </w:tcPr>
+          <w:p/>
+        </w:tc>
+        <w:tc>
+          <w:tcPr>
+            <w:tcW w:w="2250" w:type="dxa"/>
+          </w:tcPr>
+          <w:p>
+            <w:r>
+              <w:t>Delete Candidate</w:t>
+            </w:r>
+          </w:p>
+        </w:tc>
+        <w:tc>
+          <w:tcPr>
+            <w:tcW w:w="2340" w:type="dxa"/>
+          </w:tcPr>
+          <w:p>
+            <w:r>
+              <w:t>DELETE /</w:t>
+            </w:r>
+            <w:proofErr w:type="spellStart"/>
+            <w:r>
+              <w:t>api</w:t>
+            </w:r>
+            <w:proofErr w:type="spellEnd"/>
+            <w:r>
+              <w:t>/{version}/candidates/{id}</w:t>
+            </w:r>
+          </w:p>
+        </w:tc>
+        <w:tc>
+          <w:tcPr>
+            <w:tcW w:w="1530" w:type="dxa"/>
+          </w:tcPr>
+          <w:p>
+            <w:r>
+              <w:t>Authorization: Bearer token</w:t>
+            </w:r>
+          </w:p>
+        </w:tc>
+        <w:tc>
+          <w:tcPr>
+            <w:tcW w:w="4230" w:type="dxa"/>
+          </w:tcPr>
+          <w:p/>
+        </w:tc>
+        <w:tc>
+          <w:tcPr>
+            <w:tcW w:w="3240" w:type="dxa"/>
+          </w:tcPr>
+          <w:p/>
+        </w:tc>
+      </w:tr>
+      <w:tr>
+        <w:tc>
+          <w:tcPr>
+            <w:tcW w:w="1710" w:type="dxa"/>
+            <w:vMerge/>
+          </w:tcPr>
+          <w:p/>
+        </w:tc>
+        <w:tc>
+          <w:tcPr>
+            <w:tcW w:w="2250" w:type="dxa"/>
+          </w:tcPr>
+          <w:p>
+            <w:r>
+              <w:t>Get Candidate</w:t>
+            </w:r>
+          </w:p>
+        </w:tc>
+        <w:tc>
+          <w:tcPr>
+            <w:tcW w:w="2340" w:type="dxa"/>
+          </w:tcPr>
+          <w:p>
+            <w:r>
+              <w:t>GET /</w:t>
+            </w:r>
+            <w:proofErr w:type="spellStart"/>
+            <w:r>
+              <w:t>api</w:t>
+            </w:r>
+            <w:proofErr w:type="spellEnd"/>
+            <w:r>
+              <w:t>/{version}/candidates/{id}</w:t>
+            </w:r>
+          </w:p>
+        </w:tc>
+        <w:tc>
+          <w:tcPr>
+            <w:tcW w:w="1530" w:type="dxa"/>
+          </w:tcPr>
+          <w:p>
+            <w:r>
+              <w:t>Authorization: Bearer token</w:t>
+            </w:r>
+          </w:p>
+        </w:tc>
+        <w:tc>
+          <w:tcPr>
+            <w:tcW w:w="4230" w:type="dxa"/>
+          </w:tcPr>
+          <w:p/>
+        </w:tc>
+        <w:tc>
+          <w:tcPr>
+            <w:tcW w:w="3240" w:type="dxa"/>
+          </w:tcPr>
+          <w:p>
+            <w:r>
+              <w:t>Candidate entity</w:t>
+            </w:r>
+          </w:p>
+        </w:tc>
+      </w:tr>
+      <w:tr>
+        <w:tc>
+          <w:tcPr>
+            <w:tcW w:w="1710" w:type="dxa"/>
+            <w:vMerge/>
+          </w:tcPr>
+          <w:p/>
+        </w:tc>
+        <w:tc>
+          <w:tcPr>
+            <w:tcW w:w="2250" w:type="dxa"/>
+          </w:tcPr>
+          <w:p>
+            <w:r>
+              <w:t>Create Candidate Summary</w:t>
+            </w:r>
+          </w:p>
+        </w:tc>
+        <w:tc>
+          <w:tcPr>
+            <w:tcW w:w="2340" w:type="dxa"/>
+          </w:tcPr>
+          <w:p>
+            <w:r>
+              <w:t>POST /</w:t>
+            </w:r>
+            <w:proofErr w:type="spellStart"/>
+            <w:r>
+              <w:t>api</w:t>
+            </w:r>
+            <w:proofErr w:type="spellEnd"/>
+            <w:r>
+              <w:t>/{version}/candidates/summary/{</w:t>
+            </w:r>
+            <w:proofErr w:type="spellStart"/>
+            <w:r>
+              <w:t>candidateId</w:t>
+            </w:r>
+            <w:proofErr w:type="spellEnd"/>
+            <w:r>
+              <w:t>}</w:t>
+            </w:r>
+          </w:p>
+        </w:tc>
+        <w:tc>
+          <w:tcPr>
+            <w:tcW w:w="1530" w:type="dxa"/>
+          </w:tcPr>
+          <w:p>
+            <w:r>
+              <w:t>Authorization: Bearer token</w:t>
+            </w:r>
+          </w:p>
+        </w:tc>
+        <w:tc>
+          <w:tcPr>
+            <w:tcW w:w="4230" w:type="dxa"/>
+          </w:tcPr>
+          <w:p>
+            <w:r>
+              <w:t>{</w:t>
+            </w:r>
+          </w:p>
+          <w:p>
+            <w:r>
+              <w:t>"summary": "Summary 1"</w:t>
+            </w:r>
+          </w:p>
+          <w:p>
+            <w:r>
+              <w:t>}</w:t>
+            </w:r>
+          </w:p>
+        </w:tc>
+        <w:tc>
+          <w:tcPr>
+            <w:tcW w:w="3240" w:type="dxa"/>
+          </w:tcPr>
+          <w:p/>
+        </w:tc>
+      </w:tr>
+      <w:tr>
+        <w:tc>
+          <w:tcPr>
+            <w:tcW w:w="1710" w:type="dxa"/>
+            <w:vMerge/>
+          </w:tcPr>
+          <w:p/>
+        </w:tc>
+        <w:tc>
+          <w:tcPr>
+            <w:tcW w:w="2250" w:type="dxa"/>
+          </w:tcPr>
+          <w:p>
+            <w:r>
+              <w:t>Update Candidate Summary</w:t>
+            </w:r>
+          </w:p>
+        </w:tc>
+        <w:tc>
+          <w:tcPr>
+            <w:tcW w:w="2340" w:type="dxa"/>
+          </w:tcPr>
+          <w:p>
+            <w:r>
+              <w:t>PUT /</w:t>
+            </w:r>
+            <w:proofErr w:type="spellStart"/>
+            <w:r>
+              <w:t>api</w:t>
+            </w:r>
+            <w:proofErr w:type="spellEnd"/>
+            <w:r>
+              <w:t>/{version}/candidates/summary/{</w:t>
+            </w:r>
+            <w:proofErr w:type="spellStart"/>
+            <w:r>
+              <w:t>candidateId</w:t>
+            </w:r>
+            <w:proofErr w:type="spellEnd"/>
+            <w:r>
+              <w:t>}</w:t>
+            </w:r>
+          </w:p>
+        </w:tc>
+        <w:tc>
+          <w:tcPr>
+            <w:tcW w:w="1530" w:type="dxa"/>
+          </w:tcPr>
+          <w:p>
+            <w:r>
+              <w:t>Authorization: Bearer token</w:t>
+            </w:r>
+          </w:p>
+        </w:tc>
+        <w:tc>
+          <w:tcPr>
+            <w:tcW w:w="4230" w:type="dxa"/>
+          </w:tcPr>
+          <w:p>
+            <w:r>
+              <w:t>{</w:t>
+            </w:r>
+          </w:p>
+          <w:p>
+            <w:r>
+              <w:t>"summary": "Summary 1.2"</w:t>
+            </w:r>
+          </w:p>
+          <w:p>
+            <w:r>
+              <w:t>}</w:t>
+            </w:r>
+          </w:p>
+        </w:tc>
+        <w:tc>
+          <w:tcPr>
+            <w:tcW w:w="3240" w:type="dxa"/>
+          </w:tcPr>
+          <w:p/>
+        </w:tc>
+      </w:tr>
+      <w:tr>
+        <w:tc>
+          <w:tcPr>
+            <w:tcW w:w="1710" w:type="dxa"/>
+            <w:vMerge/>
+          </w:tcPr>
+          <w:p/>
+        </w:tc>
+        <w:tc>
+          <w:tcPr>
+            <w:tcW w:w="2250" w:type="dxa"/>
+          </w:tcPr>
+          <w:p>
+            <w:r>
+              <w:t>Delete Candidate Summary</w:t>
+            </w:r>
+          </w:p>
+        </w:tc>
+        <w:tc>
+          <w:tcPr>
+            <w:tcW w:w="2340" w:type="dxa"/>
+          </w:tcPr>
+          <w:p>
+            <w:r>
+              <w:t>DELETE /</w:t>
+            </w:r>
+            <w:proofErr w:type="spellStart"/>
+            <w:r>
+              <w:t>api</w:t>
+            </w:r>
+            <w:proofErr w:type="spellEnd"/>
+            <w:r>
+              <w:t>/{version}/candidates/summary/{</w:t>
+            </w:r>
+            <w:proofErr w:type="spellStart"/>
+            <w:r>
+              <w:t>candidateId</w:t>
+            </w:r>
+            <w:proofErr w:type="spellEnd"/>
+            <w:r>
+              <w:t>}</w:t>
+            </w:r>
+          </w:p>
+        </w:tc>
+        <w:tc>
+          <w:tcPr>
+            <w:tcW w:w="1530" w:type="dxa"/>
+          </w:tcPr>
+          <w:p>
+            <w:r>
+              <w:t>Authorization: Bearer token</w:t>
+            </w:r>
+          </w:p>
+        </w:tc>
+        <w:tc>
+          <w:tcPr>
+            <w:tcW w:w="4230" w:type="dxa"/>
+          </w:tcPr>
+          <w:p/>
+        </w:tc>
+        <w:tc>
+          <w:tcPr>
+            <w:tcW w:w="3240" w:type="dxa"/>
+          </w:tcPr>
+          <w:p/>
+        </w:tc>
+      </w:tr>
+      <w:tr>
+        <w:tc>
+          <w:tcPr>
+            <w:tcW w:w="1710" w:type="dxa"/>
+            <w:vMerge/>
+          </w:tcPr>
+          <w:p/>
+        </w:tc>
+        <w:tc>
+          <w:tcPr>
+            <w:tcW w:w="2250" w:type="dxa"/>
+          </w:tcPr>
+          <w:p>
+            <w:r>
+              <w:t>Get Candidate Summary</w:t>
+            </w:r>
+          </w:p>
+        </w:tc>
+        <w:tc>
+          <w:tcPr>
+            <w:tcW w:w="2340" w:type="dxa"/>
+          </w:tcPr>
+          <w:p>
+            <w:r>
+              <w:t>GET /</w:t>
+            </w:r>
+            <w:proofErr w:type="spellStart"/>
+            <w:r>
+              <w:t>api</w:t>
+            </w:r>
+            <w:proofErr w:type="spellEnd"/>
+            <w:r>
+              <w:t>/{version}/candidates/summary/{</w:t>
+            </w:r>
+            <w:proofErr w:type="spellStart"/>
+            <w:r>
+              <w:t>candidateId</w:t>
+            </w:r>
+            <w:proofErr w:type="spellEnd"/>
+            <w:r>
+              <w:t>}</w:t>
+            </w:r>
+          </w:p>
+        </w:tc>
+        <w:tc>
+          <w:tcPr>
+            <w:tcW w:w="1530" w:type="dxa"/>
+          </w:tcPr>
+          <w:p>
+            <w:r>
+              <w:t>Authorization: Bearer token</w:t>
+            </w:r>
+          </w:p>
+        </w:tc>
+        <w:tc>
+          <w:tcPr>
+            <w:tcW w:w="4230" w:type="dxa"/>
+          </w:tcPr>
+          <w:p/>
+        </w:tc>
+        <w:tc>
+          <w:tcPr>
+            <w:tcW w:w="3240" w:type="dxa"/>
+          </w:tcPr>
+          <w:p>
+            <w:r>
+              <w:t>Summary</w:t>
+            </w:r>
+          </w:p>
+        </w:tc>
+      </w:tr>
+      <w:tr>
+        <w:tc>
+          <w:tcPr>
+            <w:tcW w:w="1710" w:type="dxa"/>
+          </w:tcPr>
+          <w:p/>
+        </w:tc>
+        <w:tc>
+          <w:tcPr>
+            <w:tcW w:w="2250" w:type="dxa"/>
+          </w:tcPr>
+          <w:p>
+            <w:r>
+              <w:t>Find candidates created by a recruiter</w:t>
+            </w:r>
+          </w:p>
+        </w:tc>
+        <w:tc>
+          <w:tcPr>
+            <w:tcW w:w="2340" w:type="dxa"/>
+          </w:tcPr>
+          <w:p>
+            <w:r>
+              <w:t xml:space="preserve">GET </w:t>
+            </w:r>
+            <w:r>
+              <w:t>/</w:t>
+            </w:r>
+            <w:proofErr w:type="spellStart"/>
+            <w:r>
+              <w:t>api</w:t>
+            </w:r>
+            <w:proofErr w:type="spellEnd"/>
+            <w:r>
+              <w:t>/v1/candidates/</w:t>
+            </w:r>
+            <w:proofErr w:type="spellStart"/>
+            <w:r>
+              <w:t>findCandidatesByRecruiter</w:t>
+            </w:r>
+            <w:proofErr w:type="spellEnd"/>
+            <w:r>
+              <w:t>/</w:t>
+            </w:r>
+            <w:r>
+              <w:t>{</w:t>
+            </w:r>
+            <w:proofErr w:type="spellStart"/>
+            <w:r>
+              <w:t>recruiterId</w:t>
+            </w:r>
+            <w:proofErr w:type="spellEnd"/>
+            <w:r>
+              <w:t>}</w:t>
+            </w:r>
+          </w:p>
+        </w:tc>
+        <w:tc>
+          <w:tcPr>
+            <w:tcW w:w="1530" w:type="dxa"/>
+          </w:tcPr>
+          <w:p>
+            <w:r>
+              <w:t>Authorization: Bearer token</w:t>
+            </w:r>
+          </w:p>
+        </w:tc>
+        <w:tc>
+          <w:tcPr>
+            <w:tcW w:w="4230" w:type="dxa"/>
+          </w:tcPr>
+          <w:p/>
+        </w:tc>
+        <w:tc>
+          <w:tcPr>
+            <w:tcW w:w="3240" w:type="dxa"/>
+          </w:tcPr>
+          <w:p>
+            <w:r>
+              <w:t>Candidates</w:t>
+            </w:r>
+          </w:p>
+        </w:tc>
+      </w:tr>
+      <w:tr>
+        <w:tc>
+          <w:tcPr>
+            <w:tcW w:w="1710" w:type="dxa"/>
+            <w:vMerge w:val="restart"/>
+          </w:tcPr>
+          <w:p>
+            <w:r>
+              <w:t xml:space="preserve">Job </w:t>
+            </w:r>
+            <w:proofErr w:type="spellStart"/>
+            <w:r>
+              <w:t>Req</w:t>
+            </w:r>
+            <w:r>
+              <w:t>s</w:t>
+            </w:r>
+            <w:proofErr w:type="spellEnd"/>
+          </w:p>
+        </w:tc>
+        <w:tc>
+          <w:tcPr>
+            <w:tcW w:w="2250" w:type="dxa"/>
+          </w:tcPr>
+          <w:p>
+            <w:r>
+              <w:t xml:space="preserve">Create Job </w:t>
+            </w:r>
+            <w:proofErr w:type="spellStart"/>
+            <w:r>
+              <w:t>Req</w:t>
+            </w:r>
+            <w:proofErr w:type="spellEnd"/>
+          </w:p>
+        </w:tc>
+        <w:tc>
+          <w:tcPr>
+            <w:tcW w:w="2340" w:type="dxa"/>
+          </w:tcPr>
+          <w:p>
+            <w:r>
+              <w:t>POST /</w:t>
+            </w:r>
+            <w:proofErr w:type="spellStart"/>
+            <w:r>
+              <w:t>api</w:t>
+            </w:r>
+            <w:proofErr w:type="spellEnd"/>
+            <w:r>
+              <w:t>/{version}/</w:t>
+            </w:r>
+            <w:proofErr w:type="spellStart"/>
+            <w:r>
+              <w:t>jobReqs</w:t>
+            </w:r>
+            <w:proofErr w:type="spellEnd"/>
+          </w:p>
+        </w:tc>
+        <w:tc>
+          <w:tcPr>
+            <w:tcW w:w="1530" w:type="dxa"/>
+          </w:tcPr>
+          <w:p>
+            <w:r>
+              <w:t>Authorization: Bearer token</w:t>
+            </w:r>
+          </w:p>
+        </w:tc>
+        <w:tc>
+          <w:tcPr>
+            <w:tcW w:w="4230" w:type="dxa"/>
+          </w:tcPr>
+          <w:p>
+            <w:r>
+              <w:t>{</w:t>
+            </w:r>
+          </w:p>
+          <w:p>
+            <w:r>
+              <w:t xml:space="preserve">"title": "Job </w:t>
+            </w:r>
+            <w:proofErr w:type="spellStart"/>
+            <w:r>
+              <w:t>Req</w:t>
+            </w:r>
+            <w:proofErr w:type="spellEnd"/>
+            <w:r>
+              <w:t xml:space="preserve"> 1",</w:t>
+            </w:r>
+          </w:p>
+          <w:p>
+            <w:r>
+              <w:t>"city": "c 1",</w:t>
+            </w:r>
+          </w:p>
+          <w:p>
+            <w:r>
+              <w:t>"state": "s 1",</w:t>
+            </w:r>
+          </w:p>
+          <w:p>
+            <w:r>
+              <w:t>"base": "b 1",</w:t>
+            </w:r>
+          </w:p>
+          <w:p>
+            <w:r>
+              <w:t>"bonus": "bonus 1",</w:t>
+            </w:r>
+          </w:p>
+          <w:p>
+            <w:r>
+              <w:t>"experience": "</w:t>
+            </w:r>
+            <w:proofErr w:type="spellStart"/>
+            <w:r>
+              <w:t>exp</w:t>
+            </w:r>
+            <w:proofErr w:type="spellEnd"/>
+            <w:r>
+              <w:t xml:space="preserve"> 1",</w:t>
+            </w:r>
+          </w:p>
+          <w:p>
+            <w:r>
+              <w:t>"skills": "s 1",</w:t>
+            </w:r>
+          </w:p>
+          <w:p>
+            <w:r>
+              <w:t>"</w:t>
+            </w:r>
+            <w:proofErr w:type="spellStart"/>
+            <w:r>
+              <w:t>niceToHave</w:t>
+            </w:r>
+            <w:proofErr w:type="spellEnd"/>
+            <w:r>
+              <w:t>": "n 13",</w:t>
+            </w:r>
+          </w:p>
+          <w:p>
+            <w:r>
+              <w:t>"industry": "</w:t>
+            </w:r>
+            <w:proofErr w:type="spellStart"/>
+            <w:r>
+              <w:t>i</w:t>
+            </w:r>
+            <w:proofErr w:type="spellEnd"/>
+            <w:r>
+              <w:t xml:space="preserve"> 1",</w:t>
+            </w:r>
+          </w:p>
+          <w:p>
+            <w:r>
+              <w:t>"degree": "</w:t>
+            </w:r>
+            <w:proofErr w:type="spellStart"/>
+            <w:r>
+              <w:t>deg</w:t>
+            </w:r>
+            <w:proofErr w:type="spellEnd"/>
+            <w:r>
+              <w:t xml:space="preserve"> 1",</w:t>
+            </w:r>
+          </w:p>
+          <w:p>
+            <w:r>
+              <w:t>"</w:t>
+            </w:r>
+            <w:proofErr w:type="spellStart"/>
+            <w:r>
+              <w:t>createdBy</w:t>
+            </w:r>
+            <w:proofErr w:type="spellEnd"/>
+            <w:r>
+              <w:t>": "</w:t>
+            </w:r>
+            <w:proofErr w:type="spellStart"/>
+            <w:r>
+              <w:t>userId</w:t>
+            </w:r>
+            <w:proofErr w:type="spellEnd"/>
+            <w:r>
+              <w:t xml:space="preserve"> of Manager</w:t>
+            </w:r>
+            <w:r>
+              <w:t>"</w:t>
+            </w:r>
+          </w:p>
+          <w:p>
+            <w:r>
+              <w:t>}</w:t>
+            </w:r>
+          </w:p>
+        </w:tc>
+        <w:tc>
+          <w:tcPr>
+            <w:tcW w:w="3240" w:type="dxa"/>
+          </w:tcPr>
+          <w:p>
+            <w:proofErr w:type="spellStart"/>
+            <w:r>
+              <w:rPr>
+                <w:highlight w:val="yellow"/>
+              </w:rPr>
+              <w:t>j</w:t>
+            </w:r>
+            <w:r>
+              <w:rPr>
+                <w:highlight w:val="yellow"/>
+              </w:rPr>
+              <w:t>obID</w:t>
+            </w:r>
+            <w:proofErr w:type="spellEnd"/>
+          </w:p>
+        </w:tc>
+      </w:tr>
+      <w:tr>
+        <w:tc>
+          <w:tcPr>
+            <w:tcW w:w="1710" w:type="dxa"/>
+            <w:vMerge/>
+          </w:tcPr>
+          <w:p/>
+        </w:tc>
+        <w:tc>
+          <w:tcPr>
+            <w:tcW w:w="2250" w:type="dxa"/>
+          </w:tcPr>
+          <w:p>
+            <w:r>
+              <w:t>Add Description</w:t>
+            </w:r>
+          </w:p>
+        </w:tc>
+        <w:tc>
+          <w:tcPr>
+            <w:tcW w:w="2340" w:type="dxa"/>
+          </w:tcPr>
+          <w:p>
+            <w:r>
+              <w:t>PUT /</w:t>
+            </w:r>
+            <w:proofErr w:type="spellStart"/>
+            <w:r>
+              <w:t>api</w:t>
+            </w:r>
+            <w:proofErr w:type="spellEnd"/>
+            <w:r>
+              <w:t>/{version}/</w:t>
+            </w:r>
+            <w:proofErr w:type="spellStart"/>
+            <w:r>
+              <w:t>jobReqs</w:t>
+            </w:r>
+            <w:proofErr w:type="spellEnd"/>
+            <w:r>
+              <w:t>/</w:t>
+            </w:r>
+            <w:r>
               <w:t xml:space="preserve"> </w:t>
             </w:r>
-            <w:r>
-              <w:t xml:space="preserve">with </w:t>
-            </w:r>
-            <w:proofErr w:type="spellStart"/>
-            <w:r>
-              <w:t>createdBy</w:t>
-            </w:r>
-            <w:proofErr w:type="spellEnd"/>
-            <w:r>
-              <w:t xml:space="preserve"> excluded</w:t>
-            </w:r>
-          </w:p>
-        </w:tc>
-        <w:tc>
-          <w:tcPr>
-            <w:tcW w:w="3240" w:type="dxa"/>
-          </w:tcPr>
-          <w:p/>
-        </w:tc>
-      </w:tr>
-      <w:tr>
-        <w:tc>
-          <w:tcPr>
-            <w:tcW w:w="1710" w:type="dxa"/>
-            <w:vMerge/>
-          </w:tcPr>
-          <w:p/>
-        </w:tc>
-        <w:tc>
-          <w:tcPr>
-            <w:tcW w:w="2250" w:type="dxa"/>
-          </w:tcPr>
-          <w:p>
-            <w:r>
-              <w:t>Delete Candidate</w:t>
-            </w:r>
-          </w:p>
-        </w:tc>
-        <w:tc>
-          <w:tcPr>
-            <w:tcW w:w="2340" w:type="dxa"/>
-          </w:tcPr>
-          <w:p>
-            <w:r>
-              <w:t>DELETE /</w:t>
-            </w:r>
-            <w:proofErr w:type="spellStart"/>
-            <w:r>
-              <w:t>api</w:t>
-            </w:r>
-            <w:proofErr w:type="spellEnd"/>
-            <w:r>
-              <w:t>/{version}/candidates/{id}</w:t>
+            <w:proofErr w:type="spellStart"/>
+            <w:r>
+              <w:t>addDescriptionToReq</w:t>
+            </w:r>
+            <w:proofErr w:type="spellEnd"/>
+            <w:r>
+              <w:t>/</w:t>
+            </w:r>
+            <w:r>
+              <w:t>{id}</w:t>
             </w:r>
           </w:p>
         </w:tc>
@@ -1754,136 +2532,6 @@
           <w:tcPr>
             <w:tcW w:w="4230" w:type="dxa"/>
           </w:tcPr>
-          <w:p/>
-        </w:tc>
-        <w:tc>
-          <w:tcPr>
-            <w:tcW w:w="3240" w:type="dxa"/>
-          </w:tcPr>
-          <w:p/>
-        </w:tc>
-      </w:tr>
-      <w:tr>
-        <w:tc>
-          <w:tcPr>
-            <w:tcW w:w="1710" w:type="dxa"/>
-            <w:vMerge/>
-          </w:tcPr>
-          <w:p/>
-        </w:tc>
-        <w:tc>
-          <w:tcPr>
-            <w:tcW w:w="2250" w:type="dxa"/>
-          </w:tcPr>
-          <w:p>
-            <w:r>
-              <w:t>Get Candidate</w:t>
-            </w:r>
-          </w:p>
-        </w:tc>
-        <w:tc>
-          <w:tcPr>
-            <w:tcW w:w="2340" w:type="dxa"/>
-          </w:tcPr>
-          <w:p>
-            <w:r>
-              <w:t>GET /</w:t>
-            </w:r>
-            <w:proofErr w:type="spellStart"/>
-            <w:r>
-              <w:t>api</w:t>
-            </w:r>
-            <w:proofErr w:type="spellEnd"/>
-            <w:r>
-              <w:t>/{version}/candidates/{id}</w:t>
-            </w:r>
-          </w:p>
-        </w:tc>
-        <w:tc>
-          <w:tcPr>
-            <w:tcW w:w="1530" w:type="dxa"/>
-          </w:tcPr>
-          <w:p>
-            <w:r>
-              <w:t>Authorization: Bearer token</w:t>
-            </w:r>
-          </w:p>
-        </w:tc>
-        <w:tc>
-          <w:tcPr>
-            <w:tcW w:w="4230" w:type="dxa"/>
-          </w:tcPr>
-          <w:p/>
-        </w:tc>
-        <w:tc>
-          <w:tcPr>
-            <w:tcW w:w="3240" w:type="dxa"/>
-          </w:tcPr>
-          <w:p>
-            <w:r>
-              <w:t>Candidate entity</w:t>
-            </w:r>
-          </w:p>
-        </w:tc>
-      </w:tr>
-      <w:tr>
-        <w:tc>
-          <w:tcPr>
-            <w:tcW w:w="1710" w:type="dxa"/>
-            <w:vMerge/>
-          </w:tcPr>
-          <w:p/>
-        </w:tc>
-        <w:tc>
-          <w:tcPr>
-            <w:tcW w:w="2250" w:type="dxa"/>
-          </w:tcPr>
-          <w:p>
-            <w:r>
-              <w:t>Create Candidate Summary</w:t>
-            </w:r>
-          </w:p>
-        </w:tc>
-        <w:tc>
-          <w:tcPr>
-            <w:tcW w:w="2340" w:type="dxa"/>
-          </w:tcPr>
-          <w:p>
-            <w:r>
-              <w:t>POST /</w:t>
-            </w:r>
-            <w:proofErr w:type="spellStart"/>
-            <w:r>
-              <w:t>api</w:t>
-            </w:r>
-            <w:proofErr w:type="spellEnd"/>
-            <w:r>
-              <w:t>/{version}/candidates/summary/{</w:t>
-            </w:r>
-            <w:proofErr w:type="spellStart"/>
-            <w:r>
-              <w:t>candidateId</w:t>
-            </w:r>
-            <w:proofErr w:type="spellEnd"/>
-            <w:r>
-              <w:t>}</w:t>
-            </w:r>
-          </w:p>
-        </w:tc>
-        <w:tc>
-          <w:tcPr>
-            <w:tcW w:w="1530" w:type="dxa"/>
-          </w:tcPr>
-          <w:p>
-            <w:r>
-              <w:t>Authorization: Bearer token</w:t>
-            </w:r>
-          </w:p>
-        </w:tc>
-        <w:tc>
-          <w:tcPr>
-            <w:tcW w:w="4230" w:type="dxa"/>
-          </w:tcPr>
           <w:p>
             <w:r>
               <w:t>{</w:t>
@@ -1891,627 +2539,8 @@
           </w:p>
           <w:p>
             <w:r>
-              <w:t>"summary": "Summary 1"</w:t>
-            </w:r>
-          </w:p>
-          <w:p>
-            <w:r>
-              <w:t>}</w:t>
-            </w:r>
-          </w:p>
-        </w:tc>
-        <w:tc>
-          <w:tcPr>
-            <w:tcW w:w="3240" w:type="dxa"/>
-          </w:tcPr>
-          <w:p/>
-        </w:tc>
-      </w:tr>
-      <w:tr>
-        <w:tc>
-          <w:tcPr>
-            <w:tcW w:w="1710" w:type="dxa"/>
-            <w:vMerge/>
-          </w:tcPr>
-          <w:p/>
-        </w:tc>
-        <w:tc>
-          <w:tcPr>
-            <w:tcW w:w="2250" w:type="dxa"/>
-          </w:tcPr>
-          <w:p>
-            <w:r>
-              <w:t>Update Candidate Summary</w:t>
-            </w:r>
-          </w:p>
-        </w:tc>
-        <w:tc>
-          <w:tcPr>
-            <w:tcW w:w="2340" w:type="dxa"/>
-          </w:tcPr>
-          <w:p>
-            <w:r>
-              <w:t>PUT /</w:t>
-            </w:r>
-            <w:proofErr w:type="spellStart"/>
-            <w:r>
-              <w:t>api</w:t>
-            </w:r>
-            <w:proofErr w:type="spellEnd"/>
-            <w:r>
-              <w:t>/{version}/candidates/summary/{</w:t>
-            </w:r>
-            <w:proofErr w:type="spellStart"/>
-            <w:r>
-              <w:t>candidateId</w:t>
-            </w:r>
-            <w:proofErr w:type="spellEnd"/>
-            <w:r>
-              <w:t>}</w:t>
-            </w:r>
-          </w:p>
-        </w:tc>
-        <w:tc>
-          <w:tcPr>
-            <w:tcW w:w="1530" w:type="dxa"/>
-          </w:tcPr>
-          <w:p>
-            <w:r>
-              <w:t>Authorization: Bearer token</w:t>
-            </w:r>
-          </w:p>
-        </w:tc>
-        <w:tc>
-          <w:tcPr>
-            <w:tcW w:w="4230" w:type="dxa"/>
-          </w:tcPr>
-          <w:p>
-            <w:r>
-              <w:t>{</w:t>
-            </w:r>
-          </w:p>
-          <w:p>
-            <w:r>
-              <w:t>"summary": "Summary 1.2"</w:t>
-            </w:r>
-          </w:p>
-          <w:p>
-            <w:r>
-              <w:t>}</w:t>
-            </w:r>
-          </w:p>
-        </w:tc>
-        <w:tc>
-          <w:tcPr>
-            <w:tcW w:w="3240" w:type="dxa"/>
-          </w:tcPr>
-          <w:p/>
-        </w:tc>
-      </w:tr>
-      <w:tr>
-        <w:tc>
-          <w:tcPr>
-            <w:tcW w:w="1710" w:type="dxa"/>
-            <w:vMerge/>
-          </w:tcPr>
-          <w:p/>
-        </w:tc>
-        <w:tc>
-          <w:tcPr>
-            <w:tcW w:w="2250" w:type="dxa"/>
-          </w:tcPr>
-          <w:p>
-            <w:r>
-              <w:t>Delete Candidate Summary</w:t>
-            </w:r>
-          </w:p>
-        </w:tc>
-        <w:tc>
-          <w:tcPr>
-            <w:tcW w:w="2340" w:type="dxa"/>
-          </w:tcPr>
-          <w:p>
-            <w:r>
-              <w:t>DELETE /</w:t>
-            </w:r>
-            <w:proofErr w:type="spellStart"/>
-            <w:r>
-              <w:t>api</w:t>
-            </w:r>
-            <w:proofErr w:type="spellEnd"/>
-            <w:r>
-              <w:t>/{version}/candidates/summary/{</w:t>
-            </w:r>
-            <w:proofErr w:type="spellStart"/>
-            <w:r>
-              <w:t>candidateId</w:t>
-            </w:r>
-            <w:proofErr w:type="spellEnd"/>
-            <w:r>
-              <w:t>}</w:t>
-            </w:r>
-          </w:p>
-        </w:tc>
-        <w:tc>
-          <w:tcPr>
-            <w:tcW w:w="1530" w:type="dxa"/>
-          </w:tcPr>
-          <w:p>
-            <w:r>
-              <w:t>Authorization: Bearer token</w:t>
-            </w:r>
-          </w:p>
-        </w:tc>
-        <w:tc>
-          <w:tcPr>
-            <w:tcW w:w="4230" w:type="dxa"/>
-          </w:tcPr>
-          <w:p/>
-        </w:tc>
-        <w:tc>
-          <w:tcPr>
-            <w:tcW w:w="3240" w:type="dxa"/>
-          </w:tcPr>
-          <w:p/>
-        </w:tc>
-      </w:tr>
-      <w:tr>
-        <w:tc>
-          <w:tcPr>
-            <w:tcW w:w="1710" w:type="dxa"/>
-            <w:vMerge/>
-          </w:tcPr>
-          <w:p/>
-        </w:tc>
-        <w:tc>
-          <w:tcPr>
-            <w:tcW w:w="2250" w:type="dxa"/>
-          </w:tcPr>
-          <w:p>
-            <w:r>
-              <w:t>Get Candidate Summary</w:t>
-            </w:r>
-          </w:p>
-        </w:tc>
-        <w:tc>
-          <w:tcPr>
-            <w:tcW w:w="2340" w:type="dxa"/>
-          </w:tcPr>
-          <w:p>
-            <w:r>
-              <w:t>GET /</w:t>
-            </w:r>
-            <w:proofErr w:type="spellStart"/>
-            <w:r>
-              <w:t>api</w:t>
-            </w:r>
-            <w:proofErr w:type="spellEnd"/>
-            <w:r>
-              <w:t>/{version}/candidates/summary/{</w:t>
-            </w:r>
-            <w:proofErr w:type="spellStart"/>
-            <w:r>
-              <w:t>candidateId</w:t>
-            </w:r>
-            <w:proofErr w:type="spellEnd"/>
-            <w:r>
-              <w:t>}</w:t>
-            </w:r>
-          </w:p>
-        </w:tc>
-        <w:tc>
-          <w:tcPr>
-            <w:tcW w:w="1530" w:type="dxa"/>
-          </w:tcPr>
-          <w:p>
-            <w:r>
-              <w:t>Authorization: Bearer token</w:t>
-            </w:r>
-          </w:p>
-        </w:tc>
-        <w:tc>
-          <w:tcPr>
-            <w:tcW w:w="4230" w:type="dxa"/>
-          </w:tcPr>
-          <w:p/>
-        </w:tc>
-        <w:tc>
-          <w:tcPr>
-            <w:tcW w:w="3240" w:type="dxa"/>
-          </w:tcPr>
-          <w:p>
-            <w:r>
-              <w:t>Summary</w:t>
-            </w:r>
-          </w:p>
-        </w:tc>
-      </w:tr>
-      <w:tr>
-        <w:tc>
-          <w:tcPr>
-            <w:tcW w:w="1710" w:type="dxa"/>
-          </w:tcPr>
-          <w:p/>
-        </w:tc>
-        <w:tc>
-          <w:tcPr>
-            <w:tcW w:w="2250" w:type="dxa"/>
-          </w:tcPr>
-          <w:p>
-            <w:r>
-              <w:t>Find candidates created by a recruiter</w:t>
-            </w:r>
-          </w:p>
-        </w:tc>
-        <w:tc>
-          <w:tcPr>
-            <w:tcW w:w="2340" w:type="dxa"/>
-          </w:tcPr>
-          <w:p>
-            <w:r>
-              <w:t xml:space="preserve">GET </w:t>
-            </w:r>
-            <w:r>
-              <w:t>/</w:t>
-            </w:r>
-            <w:proofErr w:type="spellStart"/>
-            <w:r>
-              <w:t>api</w:t>
-            </w:r>
-            <w:proofErr w:type="spellEnd"/>
-            <w:r>
-              <w:t>/v1/candidates/</w:t>
-            </w:r>
-            <w:proofErr w:type="spellStart"/>
-            <w:r>
-              <w:t>findCandidatesByRecruiter</w:t>
-            </w:r>
-            <w:proofErr w:type="spellEnd"/>
-            <w:r>
-              <w:t>/</w:t>
-            </w:r>
-            <w:r>
-              <w:t>{</w:t>
-            </w:r>
-            <w:proofErr w:type="spellStart"/>
-            <w:r>
-              <w:t>recruiterId</w:t>
-            </w:r>
-            <w:proofErr w:type="spellEnd"/>
-            <w:r>
-              <w:t>}</w:t>
-            </w:r>
-          </w:p>
-        </w:tc>
-        <w:tc>
-          <w:tcPr>
-            <w:tcW w:w="1530" w:type="dxa"/>
-          </w:tcPr>
-          <w:p>
-            <w:r>
-              <w:t>Authorization: Bearer token</w:t>
-            </w:r>
-          </w:p>
-        </w:tc>
-        <w:tc>
-          <w:tcPr>
-            <w:tcW w:w="4230" w:type="dxa"/>
-          </w:tcPr>
-          <w:p/>
-        </w:tc>
-        <w:tc>
-          <w:tcPr>
-            <w:tcW w:w="3240" w:type="dxa"/>
-          </w:tcPr>
-          <w:p>
-            <w:r>
-              <w:t>Candidates</w:t>
-            </w:r>
-          </w:p>
-        </w:tc>
-      </w:tr>
-      <w:tr>
-        <w:tc>
-          <w:tcPr>
-            <w:tcW w:w="1710" w:type="dxa"/>
-            <w:vMerge w:val="restart"/>
-          </w:tcPr>
-          <w:p>
-            <w:r>
-              <w:t xml:space="preserve">Job </w:t>
-            </w:r>
-            <w:proofErr w:type="spellStart"/>
-            <w:r>
-              <w:t>Req</w:t>
-            </w:r>
-            <w:r>
-              <w:t>s</w:t>
-            </w:r>
-            <w:proofErr w:type="spellEnd"/>
-          </w:p>
-        </w:tc>
-        <w:tc>
-          <w:tcPr>
-            <w:tcW w:w="2250" w:type="dxa"/>
-          </w:tcPr>
-          <w:p>
-            <w:r>
-              <w:t xml:space="preserve">Create Job </w:t>
-            </w:r>
-            <w:proofErr w:type="spellStart"/>
-            <w:r>
-              <w:t>Req</w:t>
-            </w:r>
-            <w:proofErr w:type="spellEnd"/>
-          </w:p>
-        </w:tc>
-        <w:tc>
-          <w:tcPr>
-            <w:tcW w:w="2340" w:type="dxa"/>
-          </w:tcPr>
-          <w:p>
-            <w:r>
-              <w:t>POST /</w:t>
-            </w:r>
-            <w:proofErr w:type="spellStart"/>
-            <w:r>
-              <w:t>api</w:t>
-            </w:r>
-            <w:proofErr w:type="spellEnd"/>
-            <w:r>
-              <w:t>/{version}/</w:t>
-            </w:r>
-            <w:proofErr w:type="spellStart"/>
-            <w:r>
-              <w:t>jobReqs</w:t>
-            </w:r>
-            <w:proofErr w:type="spellEnd"/>
-          </w:p>
-        </w:tc>
-        <w:tc>
-          <w:tcPr>
-            <w:tcW w:w="1530" w:type="dxa"/>
-          </w:tcPr>
-          <w:p>
-            <w:r>
-              <w:t>Authorization: Bearer token</w:t>
-            </w:r>
-          </w:p>
-        </w:tc>
-        <w:tc>
-          <w:tcPr>
-            <w:tcW w:w="4230" w:type="dxa"/>
-          </w:tcPr>
-          <w:p>
-            <w:r>
-              <w:t>{</w:t>
-            </w:r>
-          </w:p>
-          <w:p>
-            <w:r>
-              <w:t xml:space="preserve">"title": "Job </w:t>
-            </w:r>
-            <w:proofErr w:type="spellStart"/>
-            <w:r>
-              <w:t>Req</w:t>
-            </w:r>
-            <w:proofErr w:type="spellEnd"/>
-            <w:r>
-              <w:t xml:space="preserve"> 1",</w:t>
-            </w:r>
-          </w:p>
-          <w:p>
-            <w:r>
-              <w:t>"city": "c 1",</w:t>
-            </w:r>
-          </w:p>
-          <w:p>
-            <w:r>
-              <w:t>"state": "s 1",</w:t>
-            </w:r>
-          </w:p>
-          <w:p>
-            <w:r>
-              <w:t>"base": "b 1",</w:t>
-            </w:r>
-          </w:p>
-          <w:p>
-            <w:r>
-              <w:t>"bonus": "bonus 1",</w:t>
-            </w:r>
-          </w:p>
-          <w:p>
-            <w:r>
-              <w:t>"experience": "</w:t>
-            </w:r>
-            <w:proofErr w:type="spellStart"/>
-            <w:r>
-              <w:t>exp</w:t>
-            </w:r>
-            <w:proofErr w:type="spellEnd"/>
-            <w:r>
-              <w:t xml:space="preserve"> 1",</w:t>
-            </w:r>
-          </w:p>
-          <w:p>
-            <w:r>
-              <w:t>"skills": "s 1",</w:t>
-            </w:r>
-          </w:p>
-          <w:p>
-            <w:r>
-              <w:t>"</w:t>
-            </w:r>
-            <w:proofErr w:type="spellStart"/>
-            <w:r>
-              <w:t>niceToHave</w:t>
-            </w:r>
-            <w:proofErr w:type="spellEnd"/>
-            <w:r>
-              <w:t>": "n 13",</w:t>
-            </w:r>
-          </w:p>
-          <w:p>
-            <w:r>
-              <w:t>"industry": "</w:t>
-            </w:r>
-            <w:proofErr w:type="spellStart"/>
-            <w:r>
-              <w:t>i</w:t>
-            </w:r>
-            <w:proofErr w:type="spellEnd"/>
-            <w:r>
-              <w:t xml:space="preserve"> 1",</w:t>
-            </w:r>
-          </w:p>
-          <w:p>
-            <w:r>
-              <w:t>"degree": "</w:t>
-            </w:r>
-            <w:proofErr w:type="spellStart"/>
-            <w:r>
-              <w:t>deg</w:t>
-            </w:r>
-            <w:proofErr w:type="spellEnd"/>
-            <w:r>
-              <w:t xml:space="preserve"> 1",</w:t>
-            </w:r>
-          </w:p>
-          <w:p>
-            <w:r>
-              <w:t>"</w:t>
-            </w:r>
-            <w:proofErr w:type="spellStart"/>
-            <w:r>
-              <w:t>createdBy</w:t>
-            </w:r>
-            <w:proofErr w:type="spellEnd"/>
-            <w:r>
-              <w:t>": "</w:t>
-            </w:r>
-            <w:proofErr w:type="spellStart"/>
-            <w:r>
-              <w:t>userId</w:t>
-            </w:r>
-            <w:proofErr w:type="spellEnd"/>
-            <w:r>
-              <w:t xml:space="preserve"> of Manager</w:t>
-            </w:r>
-            <w:r>
-              <w:t>"</w:t>
-            </w:r>
-          </w:p>
-          <w:p>
-            <w:r>
-              <w:t>}</w:t>
-            </w:r>
-          </w:p>
-        </w:tc>
-        <w:tc>
-          <w:tcPr>
-            <w:tcW w:w="3240" w:type="dxa"/>
-          </w:tcPr>
-          <w:p>
-            <w:proofErr w:type="spellStart"/>
-            <w:r>
-              <w:rPr>
-                <w:highlight w:val="yellow"/>
-              </w:rPr>
-              <w:t>j</w:t>
-            </w:r>
-            <w:r>
-              <w:rPr>
-                <w:highlight w:val="yellow"/>
-              </w:rPr>
-              <w:t>obID</w:t>
-            </w:r>
-            <w:proofErr w:type="spellEnd"/>
-          </w:p>
-        </w:tc>
-      </w:tr>
-      <w:tr>
-        <w:tc>
-          <w:tcPr>
-            <w:tcW w:w="1710" w:type="dxa"/>
-            <w:vMerge/>
-          </w:tcPr>
-          <w:p/>
-        </w:tc>
-        <w:tc>
-          <w:tcPr>
-            <w:tcW w:w="2250" w:type="dxa"/>
-          </w:tcPr>
-          <w:p>
-            <w:r>
-              <w:t>Add Description</w:t>
-            </w:r>
-          </w:p>
-        </w:tc>
-        <w:tc>
-          <w:tcPr>
-            <w:tcW w:w="2340" w:type="dxa"/>
-          </w:tcPr>
-          <w:p>
-            <w:r>
-              <w:t>PUT /</w:t>
-            </w:r>
-            <w:proofErr w:type="spellStart"/>
-            <w:r>
-              <w:t>api</w:t>
-            </w:r>
-            <w:proofErr w:type="spellEnd"/>
-            <w:r>
-              <w:t>/{version}/</w:t>
-            </w:r>
-            <w:proofErr w:type="spellStart"/>
-            <w:r>
-              <w:t>jobReqs</w:t>
-            </w:r>
-            <w:proofErr w:type="spellEnd"/>
-            <w:r>
-              <w:t>/</w:t>
-            </w:r>
-            <w:r>
-              <w:t xml:space="preserve"> </w:t>
-            </w:r>
-            <w:proofErr w:type="spellStart"/>
-            <w:r>
-              <w:t>addDescriptionToReq</w:t>
-            </w:r>
-            <w:proofErr w:type="spellEnd"/>
-            <w:r>
-              <w:t>/</w:t>
-            </w:r>
-            <w:r>
-              <w:t>{id}</w:t>
-            </w:r>
-          </w:p>
-        </w:tc>
-        <w:tc>
-          <w:tcPr>
-            <w:tcW w:w="1530" w:type="dxa"/>
-          </w:tcPr>
-          <w:p>
-            <w:r>
-              <w:t>Authorization: Bearer token</w:t>
-            </w:r>
-          </w:p>
-        </w:tc>
-        <w:tc>
-          <w:tcPr>
-            <w:tcW w:w="4230" w:type="dxa"/>
-          </w:tcPr>
-          <w:p>
-            <w:r>
-              <w:t>{</w:t>
-            </w:r>
-          </w:p>
-          <w:p>
-            <w:r>
               <w:t>"description": "D 1"</w:t>
             </w:r>
-            <w:bookmarkStart w:id="0" w:name="_GoBack"/>
-            <w:bookmarkEnd w:id="0"/>
           </w:p>
           <w:p>
             <w:r>
@@ -3004,6 +3033,7 @@
             </w:r>
             <w:proofErr w:type="spellStart"/>
             <w:r>
+              <w:lastRenderedPageBreak/>
               <w:t>findJobReqsByManager</w:t>
             </w:r>
             <w:proofErr w:type="spellEnd"/>
@@ -3029,6 +3059,7 @@
           </w:tcPr>
           <w:p>
             <w:r>
+              <w:lastRenderedPageBreak/>
               <w:t>Authorization: Bearer token</w:t>
             </w:r>
           </w:p>
@@ -9161,7 +9192,7 @@
 </file>
 
 <file path=customXml/itemProps1.xml><?xml version="1.0" encoding="utf-8"?>
-<ds:datastoreItem xmlns:ds="http://schemas.openxmlformats.org/officeDocument/2006/customXml" ds:itemID="{7A0D4086-3B2F-4C13-BBA1-575DFB242FF0}">
+<ds:datastoreItem xmlns:ds="http://schemas.openxmlformats.org/officeDocument/2006/customXml" ds:itemID="{1D5FF79E-EB19-4863-BAE9-79F26892B5FA}">
   <ds:schemaRefs>
     <ds:schemaRef ds:uri="http://schemas.openxmlformats.org/officeDocument/2006/bibliography"/>
   </ds:schemaRefs>

</xml_diff>

<commit_message>
APIs Specs.docx - Account Create API, Replace roles with authorities
</commit_message>
<xml_diff>
--- a/Server/API Specs.docx
+++ b/Server/API Specs.docx
@@ -352,7 +352,13 @@
           <w:p>
             <w:r>
               <w:tab/>
-              <w:t>"roles":["ROLE_ADMIN","ROLE_MANAGER","ROLE_RECRUITER"],</w:t>
+              <w:t>"</w:t>
+            </w:r>
+            <w:r>
+              <w:t>authorities</w:t>
+            </w:r>
+            <w:r>
+              <w:t>":["ROLE_ADMIN","ROLE_MANAGER","ROLE_RECRUITER"],</w:t>
             </w:r>
           </w:p>
           <w:p>
@@ -536,7 +542,15 @@
           <w:p>
             <w:r>
               <w:tab/>
-              <w:t>"roles":["ROLE_ADMIN","ROLE_MANAGER","ROLE_RECRUITER"],</w:t>
+              <w:t>"</w:t>
+            </w:r>
+            <w:r>
+              <w:t>authorities</w:t>
+            </w:r>
+            <w:bookmarkStart w:id="0" w:name="_GoBack"/>
+            <w:bookmarkEnd w:id="0"/>
+            <w:r>
+              <w:t>":["ROLE_ADMIN","ROLE_MANAGER","ROLE_RECRUITER"],</w:t>
             </w:r>
           </w:p>
           <w:p>
@@ -1471,8 +1485,6 @@
             <w:r>
               <w:t>": "TL 1",</w:t>
             </w:r>
-            <w:bookmarkStart w:id="0" w:name="_GoBack"/>
-            <w:bookmarkEnd w:id="0"/>
           </w:p>
           <w:p>
             <w:r>
@@ -9192,7 +9204,7 @@
 </file>
 
 <file path=customXml/itemProps1.xml><?xml version="1.0" encoding="utf-8"?>
-<ds:datastoreItem xmlns:ds="http://schemas.openxmlformats.org/officeDocument/2006/customXml" ds:itemID="{1D5FF79E-EB19-4863-BAE9-79F26892B5FA}">
+<ds:datastoreItem xmlns:ds="http://schemas.openxmlformats.org/officeDocument/2006/customXml" ds:itemID="{F6F94CE1-F67D-4DB1-A344-E1827845D02B}">
   <ds:schemaRefs>
     <ds:schemaRef ds:uri="http://schemas.openxmlformats.org/officeDocument/2006/bibliography"/>
   </ds:schemaRefs>

</xml_diff>

<commit_message>
Interviews service - Add managerId to Interview model, add API findInterviewsByManager
</commit_message>
<xml_diff>
--- a/Server/API Specs.docx
+++ b/Server/API Specs.docx
@@ -2483,8 +2483,6 @@
             <w:r>
               <w:t>JobReqs</w:t>
             </w:r>
-            <w:bookmarkStart w:id="0" w:name="_GoBack"/>
-            <w:bookmarkEnd w:id="0"/>
           </w:p>
         </w:tc>
       </w:tr>
@@ -3104,6 +3102,17 @@
           </w:p>
           <w:p>
             <w:r>
+              <w:t xml:space="preserve">               </w:t>
+            </w:r>
+            <w:r>
+              <w:t>"inviter":"userId of Manager"</w:t>
+            </w:r>
+            <w:r>
+              <w:t>,</w:t>
+            </w:r>
+          </w:p>
+          <w:p>
+            <w:r>
               <w:tab/>
               <w:t>"candidateId": ""</w:t>
             </w:r>
@@ -3391,6 +3400,65 @@
         <w:tc>
           <w:tcPr>
             <w:tcW w:w="1710" w:type="dxa"/>
+          </w:tcPr>
+          <w:p/>
+        </w:tc>
+        <w:tc>
+          <w:tcPr>
+            <w:tcW w:w="2250" w:type="dxa"/>
+          </w:tcPr>
+          <w:p>
+            <w:r>
+              <w:t>Find Interviews by Manager</w:t>
+            </w:r>
+          </w:p>
+        </w:tc>
+        <w:tc>
+          <w:tcPr>
+            <w:tcW w:w="2340" w:type="dxa"/>
+          </w:tcPr>
+          <w:p>
+            <w:r>
+              <w:t>GET /api/{version}/interviews/findInterviewsByManager</w:t>
+            </w:r>
+          </w:p>
+        </w:tc>
+        <w:tc>
+          <w:tcPr>
+            <w:tcW w:w="1530" w:type="dxa"/>
+          </w:tcPr>
+          <w:p>
+            <w:r>
+              <w:t>Authorization: Bearer token</w:t>
+            </w:r>
+          </w:p>
+        </w:tc>
+        <w:tc>
+          <w:tcPr>
+            <w:tcW w:w="4230" w:type="dxa"/>
+          </w:tcPr>
+          <w:p/>
+        </w:tc>
+        <w:tc>
+          <w:tcPr>
+            <w:tcW w:w="3240" w:type="dxa"/>
+          </w:tcPr>
+          <w:p>
+            <w:r>
+              <w:t>Interviews</w:t>
+            </w:r>
+            <w:bookmarkStart w:id="0" w:name="_GoBack"/>
+            <w:bookmarkEnd w:id="0"/>
+          </w:p>
+        </w:tc>
+      </w:tr>
+      <w:tr>
+        <w:trPr>
+          <w:trHeight w:val="1232"/>
+        </w:trPr>
+        <w:tc>
+          <w:tcPr>
+            <w:tcW w:w="1710" w:type="dxa"/>
             <w:vMerge w:val="restart"/>
           </w:tcPr>
           <w:p>
@@ -4144,6 +4212,7 @@
               <w:rPr>
                 <w:highlight w:val="yellow"/>
               </w:rPr>
+              <w:lastRenderedPageBreak/>
               <w:t>}</w:t>
             </w:r>
           </w:p>
@@ -6992,6 +7061,7 @@
     <w:p/>
     <w:p>
       <w:r>
+        <w:lastRenderedPageBreak/>
         <w:t>References:</w:t>
       </w:r>
     </w:p>
@@ -7013,7 +7083,6 @@
         <w:rPr>
           <w:noProof/>
         </w:rPr>
-        <w:lastRenderedPageBreak/>
         <w:drawing>
           <wp:inline distT="0" distB="0" distL="0" distR="0" wp14:anchorId="6E00C2C2" wp14:editId="6BF07F41">
             <wp:extent cx="8229600" cy="3029585"/>
@@ -7933,7 +8002,7 @@
 </file>
 
 <file path=customXml/itemProps1.xml><?xml version="1.0" encoding="utf-8"?>
-<ds:datastoreItem xmlns:ds="http://schemas.openxmlformats.org/officeDocument/2006/customXml" ds:itemID="{E1A0F9AB-C5C3-44BB-ACD6-D13736E8B347}">
+<ds:datastoreItem xmlns:ds="http://schemas.openxmlformats.org/officeDocument/2006/customXml" ds:itemID="{0B0F78CB-1E9B-4BC9-A6C9-AB4950C61B7B}">
   <ds:schemaRefs>
     <ds:schemaRef ds:uri="http://schemas.openxmlformats.org/officeDocument/2006/bibliography"/>
   </ds:schemaRefs>

</xml_diff>

<commit_message>
Accounts service - A User has ONLY one role/authority
</commit_message>
<xml_diff>
--- a/Server/API Specs.docx
+++ b/Server/API Specs.docx
@@ -162,7 +162,15 @@
           </w:tcPr>
           <w:p>
             <w:r>
-              <w:t>POST /api/{version}/accounts/login</w:t>
+              <w:t>POST /</w:t>
+            </w:r>
+            <w:proofErr w:type="spellStart"/>
+            <w:r>
+              <w:t>api</w:t>
+            </w:r>
+            <w:proofErr w:type="spellEnd"/>
+            <w:r>
+              <w:t>/{version}/accounts/login</w:t>
             </w:r>
           </w:p>
         </w:tc>
@@ -226,7 +234,21 @@
               <w:rPr>
                 <w:highlight w:val="yellow"/>
               </w:rPr>
-              <w:t>“userId”:””</w:t>
+              <w:t>“</w:t>
+            </w:r>
+            <w:proofErr w:type="spellStart"/>
+            <w:r>
+              <w:rPr>
+                <w:highlight w:val="yellow"/>
+              </w:rPr>
+              <w:t>userId</w:t>
+            </w:r>
+            <w:proofErr w:type="spellEnd"/>
+            <w:r>
+              <w:rPr>
+                <w:highlight w:val="yellow"/>
+              </w:rPr>
+              <w:t>”:””</w:t>
             </w:r>
           </w:p>
           <w:p>
@@ -260,7 +282,15 @@
           </w:tcPr>
           <w:p>
             <w:r>
-              <w:t>POST /api/{version}/accounts</w:t>
+              <w:t>POST /</w:t>
+            </w:r>
+            <w:proofErr w:type="spellStart"/>
+            <w:r>
+              <w:t>api</w:t>
+            </w:r>
+            <w:proofErr w:type="spellEnd"/>
+            <w:r>
+              <w:t>/{version}/accounts</w:t>
             </w:r>
           </w:p>
         </w:tc>
@@ -282,13 +312,29 @@
           <w:p>
             <w:r>
               <w:tab/>
-              <w:t>"firstName": "Mark",</w:t>
+              <w:t>"</w:t>
+            </w:r>
+            <w:proofErr w:type="spellStart"/>
+            <w:r>
+              <w:t>firstName</w:t>
+            </w:r>
+            <w:proofErr w:type="spellEnd"/>
+            <w:r>
+              <w:t>": "Mark",</w:t>
             </w:r>
           </w:p>
           <w:p>
             <w:r>
               <w:tab/>
-              <w:t>"lastName": "Duvall",</w:t>
+              <w:t>"</w:t>
+            </w:r>
+            <w:proofErr w:type="spellStart"/>
+            <w:r>
+              <w:t>lastName</w:t>
+            </w:r>
+            <w:proofErr w:type="spellEnd"/>
+            <w:r>
+              <w:t>": "Duvall",</w:t>
             </w:r>
           </w:p>
           <w:p>
@@ -309,10 +355,15 @@
               <w:t>"</w:t>
             </w:r>
             <w:r>
-              <w:t>authorities</w:t>
-            </w:r>
-            <w:r>
-              <w:t>":["ROLE_ADMIN","ROLE_MANAGER","ROLE_RECRUITER"],</w:t>
+              <w:t>authority</w:t>
+            </w:r>
+            <w:r>
+              <w:t>":</w:t>
+            </w:r>
+            <w:bookmarkStart w:id="0" w:name="_GoBack"/>
+            <w:bookmarkEnd w:id="0"/>
+            <w:r>
+              <w:t>"ROLE_MANAGER",</w:t>
             </w:r>
           </w:p>
           <w:p>
@@ -324,7 +375,15 @@
           <w:p>
             <w:r>
               <w:tab/>
-              <w:t>"companyName": "TEN",</w:t>
+              <w:t>"</w:t>
+            </w:r>
+            <w:proofErr w:type="spellStart"/>
+            <w:r>
+              <w:t>companyName</w:t>
+            </w:r>
+            <w:proofErr w:type="spellEnd"/>
+            <w:r>
+              <w:t>": "TEN",</w:t>
             </w:r>
           </w:p>
           <w:p>
@@ -336,19 +395,51 @@
           <w:p>
             <w:r>
               <w:tab/>
-              <w:t>"streetAddress": "Addr 1",</w:t>
+              <w:t>"</w:t>
+            </w:r>
+            <w:proofErr w:type="spellStart"/>
+            <w:r>
+              <w:t>streetAddress</w:t>
+            </w:r>
+            <w:proofErr w:type="spellEnd"/>
+            <w:r>
+              <w:t>": "</w:t>
+            </w:r>
+            <w:proofErr w:type="spellStart"/>
+            <w:r>
+              <w:t>Addr</w:t>
+            </w:r>
+            <w:proofErr w:type="spellEnd"/>
+            <w:r>
+              <w:t xml:space="preserve"> 1",</w:t>
             </w:r>
           </w:p>
           <w:p>
             <w:r>
               <w:tab/>
-              <w:t>"streetAddress2": "Addr 2",</w:t>
+              <w:t>"streetAddress2": "</w:t>
+            </w:r>
+            <w:proofErr w:type="spellStart"/>
+            <w:r>
+              <w:t>Addr</w:t>
+            </w:r>
+            <w:proofErr w:type="spellEnd"/>
+            <w:r>
+              <w:t xml:space="preserve"> 2",</w:t>
             </w:r>
           </w:p>
           <w:p>
             <w:r>
               <w:tab/>
-              <w:t>"zipCode": "10000"</w:t>
+              <w:t>"</w:t>
+            </w:r>
+            <w:proofErr w:type="spellStart"/>
+            <w:r>
+              <w:t>zipCode</w:t>
+            </w:r>
+            <w:proofErr w:type="spellEnd"/>
+            <w:r>
+              <w:t>": "10000"</w:t>
             </w:r>
           </w:p>
           <w:p>
@@ -388,7 +479,15 @@
           </w:tcPr>
           <w:p>
             <w:r>
-              <w:t>PUT /api/{version}/accounts/{id}</w:t>
+              <w:t>PUT /</w:t>
+            </w:r>
+            <w:proofErr w:type="spellStart"/>
+            <w:r>
+              <w:t>api</w:t>
+            </w:r>
+            <w:proofErr w:type="spellEnd"/>
+            <w:r>
+              <w:t>/{version}/accounts/{id}</w:t>
             </w:r>
           </w:p>
         </w:tc>
@@ -414,13 +513,29 @@
           <w:p>
             <w:r>
               <w:tab/>
-              <w:t>"firstName": "Mark 1.1",</w:t>
+              <w:t>"</w:t>
+            </w:r>
+            <w:proofErr w:type="spellStart"/>
+            <w:r>
+              <w:t>firstName</w:t>
+            </w:r>
+            <w:proofErr w:type="spellEnd"/>
+            <w:r>
+              <w:t>": "Mark 1.1",</w:t>
             </w:r>
           </w:p>
           <w:p>
             <w:r>
               <w:tab/>
-              <w:t>"lastName": "Duvall 1",</w:t>
+              <w:t>"</w:t>
+            </w:r>
+            <w:proofErr w:type="spellStart"/>
+            <w:r>
+              <w:t>lastName</w:t>
+            </w:r>
+            <w:proofErr w:type="spellEnd"/>
+            <w:r>
+              <w:t>": "Duvall 1",</w:t>
             </w:r>
           </w:p>
           <w:p>
@@ -450,7 +565,15 @@
           <w:p>
             <w:r>
               <w:tab/>
-              <w:t>"companyName": "TEN",</w:t>
+              <w:t>"</w:t>
+            </w:r>
+            <w:proofErr w:type="spellStart"/>
+            <w:r>
+              <w:t>companyName</w:t>
+            </w:r>
+            <w:proofErr w:type="spellEnd"/>
+            <w:r>
+              <w:t>": "TEN",</w:t>
             </w:r>
           </w:p>
           <w:p>
@@ -462,19 +585,51 @@
           <w:p>
             <w:r>
               <w:tab/>
-              <w:t>"streetAddress": "Addr 1",</w:t>
+              <w:t>"</w:t>
+            </w:r>
+            <w:proofErr w:type="spellStart"/>
+            <w:r>
+              <w:t>streetAddress</w:t>
+            </w:r>
+            <w:proofErr w:type="spellEnd"/>
+            <w:r>
+              <w:t>": "</w:t>
+            </w:r>
+            <w:proofErr w:type="spellStart"/>
+            <w:r>
+              <w:t>Addr</w:t>
+            </w:r>
+            <w:proofErr w:type="spellEnd"/>
+            <w:r>
+              <w:t xml:space="preserve"> 1",</w:t>
             </w:r>
           </w:p>
           <w:p>
             <w:r>
               <w:tab/>
-              <w:t>"streetAddress2": "Addr 2",</w:t>
+              <w:t>"streetAddress2": "</w:t>
+            </w:r>
+            <w:proofErr w:type="spellStart"/>
+            <w:r>
+              <w:t>Addr</w:t>
+            </w:r>
+            <w:proofErr w:type="spellEnd"/>
+            <w:r>
+              <w:t xml:space="preserve"> 2",</w:t>
             </w:r>
           </w:p>
           <w:p>
             <w:r>
               <w:tab/>
-              <w:t>"zipCode": "10000"</w:t>
+              <w:t>"</w:t>
+            </w:r>
+            <w:proofErr w:type="spellStart"/>
+            <w:r>
+              <w:t>zipCode</w:t>
+            </w:r>
+            <w:proofErr w:type="spellEnd"/>
+            <w:r>
+              <w:t>": "10000"</w:t>
             </w:r>
           </w:p>
           <w:p>
@@ -514,7 +669,15 @@
           </w:tcPr>
           <w:p>
             <w:r>
-              <w:t>GET /api/{version}/accounts/{id}</w:t>
+              <w:t>GET /</w:t>
+            </w:r>
+            <w:proofErr w:type="spellStart"/>
+            <w:r>
+              <w:t>api</w:t>
+            </w:r>
+            <w:proofErr w:type="spellEnd"/>
+            <w:r>
+              <w:t>/{version}/accounts/{id}</w:t>
             </w:r>
           </w:p>
         </w:tc>
@@ -569,11 +732,24 @@
           </w:tcPr>
           <w:p>
             <w:r>
-              <w:t>GET /api/{version}/accounts/findBy</w:t>
+              <w:t>GET /</w:t>
+            </w:r>
+            <w:proofErr w:type="spellStart"/>
+            <w:r>
+              <w:t>api</w:t>
+            </w:r>
+            <w:proofErr w:type="spellEnd"/>
+            <w:r>
+              <w:t>/{version}/accounts/</w:t>
+            </w:r>
+            <w:proofErr w:type="spellStart"/>
+            <w:r>
+              <w:t>findBy</w:t>
             </w:r>
             <w:r>
               <w:t>Email</w:t>
             </w:r>
+            <w:proofErr w:type="spellEnd"/>
             <w:r>
               <w:t>/{</w:t>
             </w:r>
@@ -636,7 +812,23 @@
           </w:tcPr>
           <w:p>
             <w:r>
-              <w:t>PUT /api/{version}/accounts/changePassword/{id}</w:t>
+              <w:t>PUT /</w:t>
+            </w:r>
+            <w:proofErr w:type="spellStart"/>
+            <w:r>
+              <w:t>api</w:t>
+            </w:r>
+            <w:proofErr w:type="spellEnd"/>
+            <w:r>
+              <w:t>/{version}/accounts/</w:t>
+            </w:r>
+            <w:proofErr w:type="spellStart"/>
+            <w:r>
+              <w:t>changePassword</w:t>
+            </w:r>
+            <w:proofErr w:type="spellEnd"/>
+            <w:r>
+              <w:t>/{id}</w:t>
             </w:r>
           </w:p>
         </w:tc>
@@ -661,7 +853,15 @@
           </w:p>
           <w:p>
             <w:r>
-              <w:t>"newPassord": ""</w:t>
+              <w:t>"</w:t>
+            </w:r>
+            <w:proofErr w:type="spellStart"/>
+            <w:r>
+              <w:t>newPassord</w:t>
+            </w:r>
+            <w:proofErr w:type="spellEnd"/>
+            <w:r>
+              <w:t>": ""</w:t>
             </w:r>
           </w:p>
           <w:p>
@@ -708,8 +908,17 @@
           </w:tcPr>
           <w:p>
             <w:r>
-              <w:t>POST /api/{version}/profiles/{</w:t>
-            </w:r>
+              <w:t>POST /</w:t>
+            </w:r>
+            <w:proofErr w:type="spellStart"/>
+            <w:r>
+              <w:t>api</w:t>
+            </w:r>
+            <w:proofErr w:type="spellEnd"/>
+            <w:r>
+              <w:t>/{version}/profiles/{</w:t>
+            </w:r>
+            <w:proofErr w:type="spellStart"/>
             <w:r>
               <w:rPr>
                 <w:highlight w:val="yellow"/>
@@ -722,6 +931,7 @@
               </w:rPr>
               <w:t>Id</w:t>
             </w:r>
+            <w:proofErr w:type="spellEnd"/>
             <w:r>
               <w:t>}</w:t>
             </w:r>
@@ -778,16 +988,29 @@
           </w:tcPr>
           <w:p>
             <w:r>
-              <w:t>PUT /api/{version}/profiles</w:t>
+              <w:t>PUT /</w:t>
+            </w:r>
+            <w:proofErr w:type="spellStart"/>
+            <w:r>
+              <w:t>api</w:t>
+            </w:r>
+            <w:proofErr w:type="spellEnd"/>
+            <w:r>
+              <w:t>/{version}/profiles</w:t>
             </w:r>
             <w:r>
               <w:t>/{id}/{</w:t>
             </w:r>
+            <w:proofErr w:type="spellStart"/>
             <w:r>
               <w:t>user</w:t>
             </w:r>
             <w:r>
-              <w:t>Id}</w:t>
+              <w:t>Id</w:t>
+            </w:r>
+            <w:proofErr w:type="spellEnd"/>
+            <w:r>
+              <w:t>}</w:t>
             </w:r>
           </w:p>
         </w:tc>
@@ -845,7 +1068,15 @@
           </w:tcPr>
           <w:p>
             <w:r>
-              <w:t>GET /api/{version}/profiles/{id}</w:t>
+              <w:t>GET /</w:t>
+            </w:r>
+            <w:proofErr w:type="spellStart"/>
+            <w:r>
+              <w:t>api</w:t>
+            </w:r>
+            <w:proofErr w:type="spellEnd"/>
+            <w:r>
+              <w:t>/{version}/profiles/{id}</w:t>
             </w:r>
           </w:p>
         </w:tc>
@@ -900,8 +1131,21 @@
           </w:tcPr>
           <w:p>
             <w:r>
-              <w:t>POST /api/{version}/profiles/companyContact</w:t>
-            </w:r>
+              <w:t>POST /</w:t>
+            </w:r>
+            <w:proofErr w:type="spellStart"/>
+            <w:r>
+              <w:t>api</w:t>
+            </w:r>
+            <w:proofErr w:type="spellEnd"/>
+            <w:r>
+              <w:t>/{version}/profiles/</w:t>
+            </w:r>
+            <w:proofErr w:type="spellStart"/>
+            <w:r>
+              <w:t>companyContact</w:t>
+            </w:r>
+            <w:proofErr w:type="spellEnd"/>
           </w:p>
         </w:tc>
         <w:tc>
@@ -935,7 +1179,15 @@
           </w:p>
           <w:p>
             <w:r>
-              <w:t>"address": "Addr 1",</w:t>
+              <w:t>"address": "</w:t>
+            </w:r>
+            <w:proofErr w:type="spellStart"/>
+            <w:r>
+              <w:t>Addr</w:t>
+            </w:r>
+            <w:proofErr w:type="spellEnd"/>
+            <w:r>
+              <w:t xml:space="preserve"> 1",</w:t>
             </w:r>
           </w:p>
           <w:p>
@@ -945,12 +1197,28 @@
           </w:p>
           <w:p>
             <w:r>
-              <w:t>"phoneNumber": "111111",</w:t>
-            </w:r>
-          </w:p>
-          <w:p>
-            <w:r>
-              <w:t>"cellNumber": "11111",</w:t>
+              <w:t>"</w:t>
+            </w:r>
+            <w:proofErr w:type="spellStart"/>
+            <w:r>
+              <w:t>phoneNumber</w:t>
+            </w:r>
+            <w:proofErr w:type="spellEnd"/>
+            <w:r>
+              <w:t>": "111111",</w:t>
+            </w:r>
+          </w:p>
+          <w:p>
+            <w:r>
+              <w:t>"</w:t>
+            </w:r>
+            <w:proofErr w:type="spellStart"/>
+            <w:r>
+              <w:t>cellNumber</w:t>
+            </w:r>
+            <w:proofErr w:type="spellEnd"/>
+            <w:r>
+              <w:t>": "11111",</w:t>
             </w:r>
           </w:p>
           <w:p>
@@ -995,7 +1263,31 @@
           </w:tcPr>
           <w:p>
             <w:r>
-              <w:t>PUT /api/{version}/profiles/companyContact/{companyContactId}</w:t>
+              <w:t>PUT /</w:t>
+            </w:r>
+            <w:proofErr w:type="spellStart"/>
+            <w:r>
+              <w:t>api</w:t>
+            </w:r>
+            <w:proofErr w:type="spellEnd"/>
+            <w:r>
+              <w:t>/{version}/profiles/</w:t>
+            </w:r>
+            <w:proofErr w:type="spellStart"/>
+            <w:r>
+              <w:t>companyContact</w:t>
+            </w:r>
+            <w:proofErr w:type="spellEnd"/>
+            <w:r>
+              <w:t>/{</w:t>
+            </w:r>
+            <w:proofErr w:type="spellStart"/>
+            <w:r>
+              <w:t>companyContactId</w:t>
+            </w:r>
+            <w:proofErr w:type="spellEnd"/>
+            <w:r>
+              <w:t>}</w:t>
             </w:r>
           </w:p>
         </w:tc>
@@ -1030,7 +1322,15 @@
           </w:p>
           <w:p>
             <w:r>
-              <w:t>"address": "Addr 1",</w:t>
+              <w:t>"address": "</w:t>
+            </w:r>
+            <w:proofErr w:type="spellStart"/>
+            <w:r>
+              <w:t>Addr</w:t>
+            </w:r>
+            <w:proofErr w:type="spellEnd"/>
+            <w:r>
+              <w:t xml:space="preserve"> 1",</w:t>
             </w:r>
           </w:p>
           <w:p>
@@ -1040,12 +1340,28 @@
           </w:p>
           <w:p>
             <w:r>
-              <w:t>"phoneNumber": "111111",</w:t>
-            </w:r>
-          </w:p>
-          <w:p>
-            <w:r>
-              <w:t>"cellNumber": "11111",</w:t>
+              <w:t>"</w:t>
+            </w:r>
+            <w:proofErr w:type="spellStart"/>
+            <w:r>
+              <w:t>phoneNumber</w:t>
+            </w:r>
+            <w:proofErr w:type="spellEnd"/>
+            <w:r>
+              <w:t>": "111111",</w:t>
+            </w:r>
+          </w:p>
+          <w:p>
+            <w:r>
+              <w:t>"</w:t>
+            </w:r>
+            <w:proofErr w:type="spellStart"/>
+            <w:r>
+              <w:t>cellNumber</w:t>
+            </w:r>
+            <w:proofErr w:type="spellEnd"/>
+            <w:r>
+              <w:t>": "11111",</w:t>
             </w:r>
           </w:p>
           <w:p>
@@ -1097,7 +1413,15 @@
           </w:tcPr>
           <w:p>
             <w:r>
-              <w:t>POST /api/{version}/candidates</w:t>
+              <w:t>POST /</w:t>
+            </w:r>
+            <w:proofErr w:type="spellStart"/>
+            <w:r>
+              <w:t>api</w:t>
+            </w:r>
+            <w:proofErr w:type="spellEnd"/>
+            <w:r>
+              <w:t>/{version}/candidates</w:t>
             </w:r>
           </w:p>
         </w:tc>
@@ -1122,12 +1446,28 @@
           </w:p>
           <w:p>
             <w:r>
-              <w:t>"firstName": "F1",</w:t>
-            </w:r>
-          </w:p>
-          <w:p>
-            <w:r>
-              <w:t xml:space="preserve">    "lastName": "L1",</w:t>
+              <w:t>"</w:t>
+            </w:r>
+            <w:proofErr w:type="spellStart"/>
+            <w:r>
+              <w:t>firstName</w:t>
+            </w:r>
+            <w:proofErr w:type="spellEnd"/>
+            <w:r>
+              <w:t>": "F1",</w:t>
+            </w:r>
+          </w:p>
+          <w:p>
+            <w:r>
+              <w:t xml:space="preserve">    "</w:t>
+            </w:r>
+            <w:proofErr w:type="spellStart"/>
+            <w:r>
+              <w:t>lastName</w:t>
+            </w:r>
+            <w:proofErr w:type="spellEnd"/>
+            <w:r>
+              <w:t>": "L1",</w:t>
             </w:r>
           </w:p>
           <w:p>
@@ -1135,7 +1475,15 @@
               <w:t xml:space="preserve">    </w:t>
             </w:r>
             <w:r>
-              <w:t>"displayName": "DN 1",</w:t>
+              <w:t>"</w:t>
+            </w:r>
+            <w:proofErr w:type="spellStart"/>
+            <w:r>
+              <w:t>displayName</w:t>
+            </w:r>
+            <w:proofErr w:type="spellEnd"/>
+            <w:r>
+              <w:t>": "DN 1",</w:t>
             </w:r>
           </w:p>
           <w:p>
@@ -1143,7 +1491,15 @@
               <w:t xml:space="preserve">    </w:t>
             </w:r>
             <w:r>
-              <w:t>"tagLine": "TL 1",</w:t>
+              <w:t>"</w:t>
+            </w:r>
+            <w:proofErr w:type="spellStart"/>
+            <w:r>
+              <w:t>tagLine</w:t>
+            </w:r>
+            <w:proofErr w:type="spellEnd"/>
+            <w:r>
+              <w:t>": "TL 1",</w:t>
             </w:r>
           </w:p>
           <w:p>
@@ -1170,58 +1526,138 @@
           </w:p>
           <w:p>
             <w:r>
+              <w:tab/>
+              <w:t>"</w:t>
+            </w:r>
+            <w:proofErr w:type="spellStart"/>
+            <w:r>
+              <w:t>jobTitle</w:t>
+            </w:r>
+            <w:proofErr w:type="spellEnd"/>
+            <w:r>
+              <w:t>": "SSE",</w:t>
+            </w:r>
+            <w:r>
+              <w:tab/>
+            </w:r>
+          </w:p>
+          <w:p>
+            <w:r>
               <w:lastRenderedPageBreak/>
+              <w:t xml:space="preserve">    "</w:t>
+            </w:r>
+            <w:proofErr w:type="spellStart"/>
+            <w:r>
+              <w:t>currentEmployer</w:t>
+            </w:r>
+            <w:proofErr w:type="spellEnd"/>
+            <w:r>
+              <w:t>": "NSA",</w:t>
+            </w:r>
+          </w:p>
+          <w:p>
+            <w:r>
+              <w:t xml:space="preserve">    "</w:t>
+            </w:r>
+            <w:proofErr w:type="spellStart"/>
+            <w:r>
+              <w:t>coreCompetency</w:t>
+            </w:r>
+            <w:proofErr w:type="spellEnd"/>
+            <w:r>
+              <w:t>": "Swift",</w:t>
+            </w:r>
+          </w:p>
+          <w:p>
+            <w:r>
+              <w:t xml:space="preserve">    "summary": "s1", </w:t>
+            </w:r>
+          </w:p>
+          <w:p>
+            <w:r>
+              <w:t xml:space="preserve">    "</w:t>
+            </w:r>
+            <w:proofErr w:type="spellStart"/>
+            <w:r>
+              <w:t>experienceLevel</w:t>
+            </w:r>
+            <w:proofErr w:type="spellEnd"/>
+            <w:r>
+              <w:t>": "3",</w:t>
+            </w:r>
+          </w:p>
+          <w:p>
+            <w:r>
+              <w:t xml:space="preserve">    "</w:t>
+            </w:r>
+            <w:proofErr w:type="spellStart"/>
+            <w:r>
+              <w:t>currentComp</w:t>
+            </w:r>
+            <w:proofErr w:type="spellEnd"/>
+            <w:r>
+              <w:t>": "cc1",</w:t>
+            </w:r>
+          </w:p>
+          <w:p>
+            <w:r>
+              <w:t xml:space="preserve">    "</w:t>
+            </w:r>
+            <w:proofErr w:type="spellStart"/>
+            <w:r>
+              <w:t>currentBonus</w:t>
+            </w:r>
+            <w:proofErr w:type="spellEnd"/>
+            <w:r>
+              <w:t>": "cb1",</w:t>
+            </w:r>
+          </w:p>
+          <w:p>
+            <w:r>
+              <w:t xml:space="preserve">    "</w:t>
+            </w:r>
+            <w:proofErr w:type="spellStart"/>
+            <w:r>
+              <w:t>desiredComp</w:t>
+            </w:r>
+            <w:proofErr w:type="spellEnd"/>
+            <w:r>
+              <w:t>": "dc1",</w:t>
+            </w:r>
+          </w:p>
+          <w:p>
+            <w:r>
+              <w:t xml:space="preserve">    "</w:t>
+            </w:r>
+            <w:proofErr w:type="spellStart"/>
+            <w:r>
+              <w:t>desiredBonus</w:t>
+            </w:r>
+            <w:proofErr w:type="spellEnd"/>
+            <w:r>
+              <w:t>": "db1",</w:t>
+            </w:r>
+          </w:p>
+          <w:p>
+            <w:r>
               <w:tab/>
-              <w:t>"jobTitle": "SSE",</w:t>
-            </w:r>
-            <w:r>
-              <w:tab/>
-            </w:r>
-          </w:p>
-          <w:p>
-            <w:r>
-              <w:t xml:space="preserve">    "currentEmployer": "NSA",</w:t>
-            </w:r>
-          </w:p>
-          <w:p>
-            <w:r>
-              <w:t xml:space="preserve">    "coreCompetency": "Swift",</w:t>
-            </w:r>
-          </w:p>
-          <w:p>
-            <w:r>
-              <w:t xml:space="preserve">    "summary": "s1", </w:t>
-            </w:r>
-          </w:p>
-          <w:p>
-            <w:r>
-              <w:t xml:space="preserve">    "experienceLevel": "3",</w:t>
-            </w:r>
-          </w:p>
-          <w:p>
-            <w:r>
-              <w:t xml:space="preserve">    "currentComp": "cc1",</w:t>
-            </w:r>
-          </w:p>
-          <w:p>
-            <w:r>
-              <w:t xml:space="preserve">    "currentBonus": "cb1",</w:t>
-            </w:r>
-          </w:p>
-          <w:p>
-            <w:r>
-              <w:t xml:space="preserve">    "desiredComp": "dc1",</w:t>
-            </w:r>
-          </w:p>
-          <w:p>
-            <w:r>
-              <w:t xml:space="preserve">    "desiredBonus": "db1",</w:t>
-            </w:r>
-          </w:p>
-          <w:p>
-            <w:r>
-              <w:tab/>
-              <w:t>"createdBy": "userId of recruiter"</w:t>
+              <w:t>"</w:t>
+            </w:r>
+            <w:proofErr w:type="spellStart"/>
+            <w:r>
+              <w:t>createdBy</w:t>
+            </w:r>
+            <w:proofErr w:type="spellEnd"/>
+            <w:r>
+              <w:t>": "</w:t>
+            </w:r>
+            <w:proofErr w:type="spellStart"/>
+            <w:r>
+              <w:t>userId</w:t>
+            </w:r>
+            <w:proofErr w:type="spellEnd"/>
+            <w:r>
+              <w:t xml:space="preserve"> of recruiter"</w:t>
             </w:r>
           </w:p>
           <w:p>
@@ -1235,6 +1671,7 @@
             <w:tcW w:w="3240" w:type="dxa"/>
           </w:tcPr>
           <w:p>
+            <w:proofErr w:type="spellStart"/>
             <w:r>
               <w:rPr>
                 <w:highlight w:val="yellow"/>
@@ -1248,6 +1685,7 @@
               </w:rPr>
               <w:t>andidateID</w:t>
             </w:r>
+            <w:proofErr w:type="spellEnd"/>
           </w:p>
         </w:tc>
       </w:tr>
@@ -1275,7 +1713,15 @@
           </w:tcPr>
           <w:p>
             <w:r>
-              <w:t>PUT /api/{version}/candidates/{id}</w:t>
+              <w:t>PUT /</w:t>
+            </w:r>
+            <w:proofErr w:type="spellStart"/>
+            <w:r>
+              <w:t>api</w:t>
+            </w:r>
+            <w:proofErr w:type="spellEnd"/>
+            <w:r>
+              <w:t>/{version}/candidates/{id}</w:t>
             </w:r>
           </w:p>
         </w:tc>
@@ -1298,7 +1744,15 @@
               <w:t>The same with Create API</w:t>
             </w:r>
             <w:r>
-              <w:t xml:space="preserve"> with createdBy excluded</w:t>
+              <w:t xml:space="preserve"> with </w:t>
+            </w:r>
+            <w:proofErr w:type="spellStart"/>
+            <w:r>
+              <w:t>createdBy</w:t>
+            </w:r>
+            <w:proofErr w:type="spellEnd"/>
+            <w:r>
+              <w:t xml:space="preserve"> excluded</w:t>
             </w:r>
           </w:p>
         </w:tc>
@@ -1333,7 +1787,15 @@
           </w:tcPr>
           <w:p>
             <w:r>
-              <w:t>DELETE /api/{version}/candidates/{id}</w:t>
+              <w:t>DELETE /</w:t>
+            </w:r>
+            <w:proofErr w:type="spellStart"/>
+            <w:r>
+              <w:t>api</w:t>
+            </w:r>
+            <w:proofErr w:type="spellEnd"/>
+            <w:r>
+              <w:t>/{version}/candidates/{id}</w:t>
             </w:r>
           </w:p>
         </w:tc>
@@ -1384,7 +1846,15 @@
           </w:tcPr>
           <w:p>
             <w:r>
-              <w:t>GET /api/{version}/candidates/{id}</w:t>
+              <w:t>GET /</w:t>
+            </w:r>
+            <w:proofErr w:type="spellStart"/>
+            <w:r>
+              <w:t>api</w:t>
+            </w:r>
+            <w:proofErr w:type="spellEnd"/>
+            <w:r>
+              <w:t>/{version}/candidates/{id}</w:t>
             </w:r>
           </w:p>
         </w:tc>
@@ -1439,7 +1909,23 @@
           </w:tcPr>
           <w:p>
             <w:r>
-              <w:t>POST /api/{version}/candidates/summary/{candidateId}</w:t>
+              <w:t>POST /</w:t>
+            </w:r>
+            <w:proofErr w:type="spellStart"/>
+            <w:r>
+              <w:t>api</w:t>
+            </w:r>
+            <w:proofErr w:type="spellEnd"/>
+            <w:r>
+              <w:t>/{version}/candidates/summary/{</w:t>
+            </w:r>
+            <w:proofErr w:type="spellStart"/>
+            <w:r>
+              <w:t>candidateId</w:t>
+            </w:r>
+            <w:proofErr w:type="spellEnd"/>
+            <w:r>
+              <w:t>}</w:t>
             </w:r>
           </w:p>
         </w:tc>
@@ -1504,7 +1990,23 @@
           </w:tcPr>
           <w:p>
             <w:r>
-              <w:t>PUT /api/{version}/candidates/summary/{candidateId}</w:t>
+              <w:t>PUT /</w:t>
+            </w:r>
+            <w:proofErr w:type="spellStart"/>
+            <w:r>
+              <w:t>api</w:t>
+            </w:r>
+            <w:proofErr w:type="spellEnd"/>
+            <w:r>
+              <w:t>/{version}/candidates/summary/{</w:t>
+            </w:r>
+            <w:proofErr w:type="spellStart"/>
+            <w:r>
+              <w:t>candidateId</w:t>
+            </w:r>
+            <w:proofErr w:type="spellEnd"/>
+            <w:r>
+              <w:t>}</w:t>
             </w:r>
           </w:p>
         </w:tc>
@@ -1569,7 +2071,23 @@
           </w:tcPr>
           <w:p>
             <w:r>
-              <w:t>DELETE /api/{version}/candidates/summary/{candidateId}</w:t>
+              <w:t>DELETE /</w:t>
+            </w:r>
+            <w:proofErr w:type="spellStart"/>
+            <w:r>
+              <w:t>api</w:t>
+            </w:r>
+            <w:proofErr w:type="spellEnd"/>
+            <w:r>
+              <w:t>/{version}/candidates/summary/{</w:t>
+            </w:r>
+            <w:proofErr w:type="spellStart"/>
+            <w:r>
+              <w:t>candidateId</w:t>
+            </w:r>
+            <w:proofErr w:type="spellEnd"/>
+            <w:r>
+              <w:t>}</w:t>
             </w:r>
           </w:p>
         </w:tc>
@@ -1620,7 +2138,23 @@
           </w:tcPr>
           <w:p>
             <w:r>
-              <w:t>GET /api/{version}/candidates/summary/{candidateId}</w:t>
+              <w:t>GET /</w:t>
+            </w:r>
+            <w:proofErr w:type="spellStart"/>
+            <w:r>
+              <w:t>api</w:t>
+            </w:r>
+            <w:proofErr w:type="spellEnd"/>
+            <w:r>
+              <w:t>/{version}/candidates/summary/{</w:t>
+            </w:r>
+            <w:proofErr w:type="spellStart"/>
+            <w:r>
+              <w:t>candidateId</w:t>
+            </w:r>
+            <w:proofErr w:type="spellEnd"/>
+            <w:r>
+              <w:t>}</w:t>
             </w:r>
           </w:p>
         </w:tc>
@@ -1677,10 +2211,34 @@
               <w:t xml:space="preserve">GET </w:t>
             </w:r>
             <w:r>
-              <w:t>/api/v1/candidates/findCandidatesByRecruiter/</w:t>
-            </w:r>
-            <w:r>
-              <w:t>{recruiterId}</w:t>
+              <w:t>/</w:t>
+            </w:r>
+            <w:proofErr w:type="spellStart"/>
+            <w:r>
+              <w:t>api</w:t>
+            </w:r>
+            <w:proofErr w:type="spellEnd"/>
+            <w:r>
+              <w:t>/v1/candidates/</w:t>
+            </w:r>
+            <w:proofErr w:type="spellStart"/>
+            <w:r>
+              <w:t>findCandidatesByRecruiter</w:t>
+            </w:r>
+            <w:proofErr w:type="spellEnd"/>
+            <w:r>
+              <w:t>/</w:t>
+            </w:r>
+            <w:r>
+              <w:t>{</w:t>
+            </w:r>
+            <w:proofErr w:type="spellStart"/>
+            <w:r>
+              <w:t>recruiterId</w:t>
+            </w:r>
+            <w:proofErr w:type="spellEnd"/>
+            <w:r>
+              <w:t>}</w:t>
             </w:r>
           </w:p>
         </w:tc>
@@ -1737,13 +2295,26 @@
               <w:t xml:space="preserve">GET </w:t>
             </w:r>
             <w:r>
-              <w:t>/api/v1/candidates/</w:t>
+              <w:t>/</w:t>
+            </w:r>
+            <w:proofErr w:type="spellStart"/>
+            <w:r>
+              <w:t>api</w:t>
+            </w:r>
+            <w:proofErr w:type="spellEnd"/>
+            <w:r>
+              <w:t>/v1/candidates/</w:t>
             </w:r>
             <w:r>
               <w:t xml:space="preserve"> </w:t>
             </w:r>
-            <w:r>
-              <w:t>searchForCandidates/{keywords}</w:t>
+            <w:proofErr w:type="spellStart"/>
+            <w:r>
+              <w:t>searchForCandidates</w:t>
+            </w:r>
+            <w:proofErr w:type="spellEnd"/>
+            <w:r>
+              <w:t>/{keywords}</w:t>
             </w:r>
           </w:p>
         </w:tc>
@@ -1782,31 +2353,54 @@
           </w:tcPr>
           <w:p>
             <w:r>
-              <w:t>Job Req</w:t>
+              <w:t xml:space="preserve">Job </w:t>
+            </w:r>
+            <w:proofErr w:type="spellStart"/>
+            <w:r>
+              <w:t>Req</w:t>
             </w:r>
             <w:r>
               <w:t>s</w:t>
             </w:r>
-          </w:p>
-        </w:tc>
-        <w:tc>
-          <w:tcPr>
-            <w:tcW w:w="2250" w:type="dxa"/>
-          </w:tcPr>
-          <w:p>
-            <w:r>
-              <w:t>Create Job Req</w:t>
-            </w:r>
-          </w:p>
-        </w:tc>
-        <w:tc>
-          <w:tcPr>
-            <w:tcW w:w="2340" w:type="dxa"/>
-          </w:tcPr>
-          <w:p>
-            <w:r>
-              <w:t>POST /api/{version}/jobReqs</w:t>
-            </w:r>
+            <w:proofErr w:type="spellEnd"/>
+          </w:p>
+        </w:tc>
+        <w:tc>
+          <w:tcPr>
+            <w:tcW w:w="2250" w:type="dxa"/>
+          </w:tcPr>
+          <w:p>
+            <w:r>
+              <w:t xml:space="preserve">Create Job </w:t>
+            </w:r>
+            <w:proofErr w:type="spellStart"/>
+            <w:r>
+              <w:t>Req</w:t>
+            </w:r>
+            <w:proofErr w:type="spellEnd"/>
+          </w:p>
+        </w:tc>
+        <w:tc>
+          <w:tcPr>
+            <w:tcW w:w="2340" w:type="dxa"/>
+          </w:tcPr>
+          <w:p>
+            <w:r>
+              <w:t>POST /</w:t>
+            </w:r>
+            <w:proofErr w:type="spellStart"/>
+            <w:r>
+              <w:t>api</w:t>
+            </w:r>
+            <w:proofErr w:type="spellEnd"/>
+            <w:r>
+              <w:t>/{version}/</w:t>
+            </w:r>
+            <w:proofErr w:type="spellStart"/>
+            <w:r>
+              <w:t>jobReqs</w:t>
+            </w:r>
+            <w:proofErr w:type="spellEnd"/>
           </w:p>
         </w:tc>
         <w:tc>
@@ -1830,7 +2424,15 @@
           </w:p>
           <w:p>
             <w:r>
-              <w:t>"title": "Job Req 1",</w:t>
+              <w:t xml:space="preserve">"title": "Job </w:t>
+            </w:r>
+            <w:proofErr w:type="spellStart"/>
+            <w:r>
+              <w:t>Req</w:t>
+            </w:r>
+            <w:proofErr w:type="spellEnd"/>
+            <w:r>
+              <w:t xml:space="preserve"> 1",</w:t>
             </w:r>
           </w:p>
           <w:p>
@@ -1855,7 +2457,15 @@
           </w:p>
           <w:p>
             <w:r>
-              <w:t>"experience": "exp 1",</w:t>
+              <w:t>"experience": "</w:t>
+            </w:r>
+            <w:proofErr w:type="spellStart"/>
+            <w:r>
+              <w:t>exp</w:t>
+            </w:r>
+            <w:proofErr w:type="spellEnd"/>
+            <w:r>
+              <w:t xml:space="preserve"> 1",</w:t>
             </w:r>
           </w:p>
           <w:p>
@@ -1865,23 +2475,60 @@
           </w:p>
           <w:p>
             <w:r>
-              <w:t>"niceToHave": "n 13",</w:t>
-            </w:r>
-          </w:p>
-          <w:p>
-            <w:r>
-              <w:t>"industry": "i 1",</w:t>
-            </w:r>
-          </w:p>
-          <w:p>
-            <w:r>
-              <w:t>"degree": "deg 1",</w:t>
-            </w:r>
-          </w:p>
-          <w:p>
-            <w:r>
-              <w:t>"createdBy": "userId</w:t>
-            </w:r>
+              <w:t>"</w:t>
+            </w:r>
+            <w:proofErr w:type="spellStart"/>
+            <w:r>
+              <w:t>niceToHave</w:t>
+            </w:r>
+            <w:proofErr w:type="spellEnd"/>
+            <w:r>
+              <w:t>": "n 13",</w:t>
+            </w:r>
+          </w:p>
+          <w:p>
+            <w:r>
+              <w:t>"industry": "</w:t>
+            </w:r>
+            <w:proofErr w:type="spellStart"/>
+            <w:r>
+              <w:t>i</w:t>
+            </w:r>
+            <w:proofErr w:type="spellEnd"/>
+            <w:r>
+              <w:t xml:space="preserve"> 1",</w:t>
+            </w:r>
+          </w:p>
+          <w:p>
+            <w:r>
+              <w:t>"degree": "</w:t>
+            </w:r>
+            <w:proofErr w:type="spellStart"/>
+            <w:r>
+              <w:t>deg</w:t>
+            </w:r>
+            <w:proofErr w:type="spellEnd"/>
+            <w:r>
+              <w:t xml:space="preserve"> 1",</w:t>
+            </w:r>
+          </w:p>
+          <w:p>
+            <w:r>
+              <w:t>"</w:t>
+            </w:r>
+            <w:proofErr w:type="spellStart"/>
+            <w:r>
+              <w:t>createdBy</w:t>
+            </w:r>
+            <w:proofErr w:type="spellEnd"/>
+            <w:r>
+              <w:t>": "</w:t>
+            </w:r>
+            <w:proofErr w:type="spellStart"/>
+            <w:r>
+              <w:t>userId</w:t>
+            </w:r>
+            <w:proofErr w:type="spellEnd"/>
             <w:r>
               <w:t xml:space="preserve"> of Manager</w:t>
             </w:r>
@@ -1900,6 +2547,7 @@
             <w:tcW w:w="3240" w:type="dxa"/>
           </w:tcPr>
           <w:p>
+            <w:proofErr w:type="spellStart"/>
             <w:r>
               <w:rPr>
                 <w:highlight w:val="yellow"/>
@@ -1912,6 +2560,7 @@
               </w:rPr>
               <w:t>obID</w:t>
             </w:r>
+            <w:proofErr w:type="spellEnd"/>
           </w:p>
         </w:tc>
       </w:tr>
@@ -1939,14 +2588,32 @@
           </w:tcPr>
           <w:p>
             <w:r>
-              <w:t>PUT /api/{version}/jobReqs/</w:t>
+              <w:t>PUT /</w:t>
+            </w:r>
+            <w:proofErr w:type="spellStart"/>
+            <w:r>
+              <w:t>api</w:t>
+            </w:r>
+            <w:proofErr w:type="spellEnd"/>
+            <w:r>
+              <w:t>/{version}/</w:t>
+            </w:r>
+            <w:proofErr w:type="spellStart"/>
+            <w:r>
+              <w:t>jobReqs</w:t>
+            </w:r>
+            <w:proofErr w:type="spellEnd"/>
+            <w:r>
+              <w:t>/</w:t>
             </w:r>
             <w:r>
               <w:t xml:space="preserve"> </w:t>
             </w:r>
+            <w:proofErr w:type="spellStart"/>
             <w:r>
               <w:t>addDescriptionToReq</w:t>
             </w:r>
+            <w:proofErr w:type="spellEnd"/>
             <w:r>
               <w:t>/</w:t>
             </w:r>
@@ -2006,17 +2673,38 @@
           </w:tcPr>
           <w:p>
             <w:r>
-              <w:t>Update Job Req</w:t>
-            </w:r>
-          </w:p>
-        </w:tc>
-        <w:tc>
-          <w:tcPr>
-            <w:tcW w:w="2340" w:type="dxa"/>
-          </w:tcPr>
-          <w:p>
-            <w:r>
-              <w:t>PUT /api/{version}/jobReqs/{id}</w:t>
+              <w:t xml:space="preserve">Update Job </w:t>
+            </w:r>
+            <w:proofErr w:type="spellStart"/>
+            <w:r>
+              <w:t>Req</w:t>
+            </w:r>
+            <w:proofErr w:type="spellEnd"/>
+          </w:p>
+        </w:tc>
+        <w:tc>
+          <w:tcPr>
+            <w:tcW w:w="2340" w:type="dxa"/>
+          </w:tcPr>
+          <w:p>
+            <w:r>
+              <w:t>PUT /</w:t>
+            </w:r>
+            <w:proofErr w:type="spellStart"/>
+            <w:r>
+              <w:t>api</w:t>
+            </w:r>
+            <w:proofErr w:type="spellEnd"/>
+            <w:r>
+              <w:t>/{version}/</w:t>
+            </w:r>
+            <w:proofErr w:type="spellStart"/>
+            <w:r>
+              <w:t>jobReqs</w:t>
+            </w:r>
+            <w:proofErr w:type="spellEnd"/>
+            <w:r>
+              <w:t>/{id}</w:t>
             </w:r>
           </w:p>
         </w:tc>
@@ -2036,7 +2724,15 @@
           </w:tcPr>
           <w:p>
             <w:r>
-              <w:t>As payload in Create API with createdBy excluded</w:t>
+              <w:t xml:space="preserve">As payload in Create API with </w:t>
+            </w:r>
+            <w:proofErr w:type="spellStart"/>
+            <w:r>
+              <w:t>createdBy</w:t>
+            </w:r>
+            <w:proofErr w:type="spellEnd"/>
+            <w:r>
+              <w:t xml:space="preserve"> excluded</w:t>
             </w:r>
           </w:p>
         </w:tc>
@@ -2061,17 +2757,38 @@
           </w:tcPr>
           <w:p>
             <w:r>
-              <w:t>Delete Job Req</w:t>
-            </w:r>
-          </w:p>
-        </w:tc>
-        <w:tc>
-          <w:tcPr>
-            <w:tcW w:w="2340" w:type="dxa"/>
-          </w:tcPr>
-          <w:p>
-            <w:r>
-              <w:t>DELETE /api/{version}/jobReqs/{id}</w:t>
+              <w:t xml:space="preserve">Delete Job </w:t>
+            </w:r>
+            <w:proofErr w:type="spellStart"/>
+            <w:r>
+              <w:t>Req</w:t>
+            </w:r>
+            <w:proofErr w:type="spellEnd"/>
+          </w:p>
+        </w:tc>
+        <w:tc>
+          <w:tcPr>
+            <w:tcW w:w="2340" w:type="dxa"/>
+          </w:tcPr>
+          <w:p>
+            <w:r>
+              <w:t>DELETE /</w:t>
+            </w:r>
+            <w:proofErr w:type="spellStart"/>
+            <w:r>
+              <w:t>api</w:t>
+            </w:r>
+            <w:proofErr w:type="spellEnd"/>
+            <w:r>
+              <w:t>/{version}/</w:t>
+            </w:r>
+            <w:proofErr w:type="spellStart"/>
+            <w:r>
+              <w:t>jobReqs</w:t>
+            </w:r>
+            <w:proofErr w:type="spellEnd"/>
+            <w:r>
+              <w:t>/{id}</w:t>
             </w:r>
           </w:p>
         </w:tc>
@@ -2112,17 +2829,38 @@
           </w:tcPr>
           <w:p>
             <w:r>
-              <w:t>Get a Job Req</w:t>
-            </w:r>
-          </w:p>
-        </w:tc>
-        <w:tc>
-          <w:tcPr>
-            <w:tcW w:w="2340" w:type="dxa"/>
-          </w:tcPr>
-          <w:p>
-            <w:r>
-              <w:t>GET /api/{version}/jobReqs/{id}</w:t>
+              <w:t xml:space="preserve">Get a Job </w:t>
+            </w:r>
+            <w:proofErr w:type="spellStart"/>
+            <w:r>
+              <w:t>Req</w:t>
+            </w:r>
+            <w:proofErr w:type="spellEnd"/>
+          </w:p>
+        </w:tc>
+        <w:tc>
+          <w:tcPr>
+            <w:tcW w:w="2340" w:type="dxa"/>
+          </w:tcPr>
+          <w:p>
+            <w:r>
+              <w:t>GET /</w:t>
+            </w:r>
+            <w:proofErr w:type="spellStart"/>
+            <w:r>
+              <w:t>api</w:t>
+            </w:r>
+            <w:proofErr w:type="spellEnd"/>
+            <w:r>
+              <w:t>/{version}/</w:t>
+            </w:r>
+            <w:proofErr w:type="spellStart"/>
+            <w:r>
+              <w:t>jobReqs</w:t>
+            </w:r>
+            <w:proofErr w:type="spellEnd"/>
+            <w:r>
+              <w:t>/{id}</w:t>
             </w:r>
           </w:p>
         </w:tc>
@@ -2147,8 +2885,13 @@
             <w:tcW w:w="3240" w:type="dxa"/>
           </w:tcPr>
           <w:p>
-            <w:r>
-              <w:t>JobReq entity</w:t>
+            <w:proofErr w:type="spellStart"/>
+            <w:r>
+              <w:t>JobReq</w:t>
+            </w:r>
+            <w:proofErr w:type="spellEnd"/>
+            <w:r>
+              <w:t xml:space="preserve"> entity</w:t>
             </w:r>
           </w:p>
         </w:tc>
@@ -2167,7 +2910,15 @@
           </w:tcPr>
           <w:p>
             <w:r>
-              <w:t>Search For Reqs (Job Listings)</w:t>
+              <w:t xml:space="preserve">Search For </w:t>
+            </w:r>
+            <w:proofErr w:type="spellStart"/>
+            <w:r>
+              <w:t>Reqs</w:t>
+            </w:r>
+            <w:proofErr w:type="spellEnd"/>
+            <w:r>
+              <w:t xml:space="preserve"> (Job Listings)</w:t>
             </w:r>
           </w:p>
         </w:tc>
@@ -2209,8 +2960,13 @@
             <w:tcW w:w="3240" w:type="dxa"/>
           </w:tcPr>
           <w:p>
-            <w:r>
-              <w:t>JobReq entities</w:t>
+            <w:proofErr w:type="spellStart"/>
+            <w:r>
+              <w:t>JobReq</w:t>
+            </w:r>
+            <w:proofErr w:type="spellEnd"/>
+            <w:r>
+              <w:t xml:space="preserve"> entities</w:t>
             </w:r>
           </w:p>
         </w:tc>
@@ -2229,31 +2985,54 @@
           </w:tcPr>
           <w:p>
             <w:r>
-              <w:t>Find Candidates by Job Req</w:t>
-            </w:r>
-          </w:p>
-        </w:tc>
-        <w:tc>
-          <w:tcPr>
-            <w:tcW w:w="2340" w:type="dxa"/>
-          </w:tcPr>
-          <w:p>
-            <w:r>
-              <w:t>GET /api/{version}</w:t>
-            </w:r>
-            <w:r>
-              <w:t>/job</w:t>
+              <w:t xml:space="preserve">Find Candidates by Job </w:t>
+            </w:r>
+            <w:proofErr w:type="spellStart"/>
+            <w:r>
+              <w:t>Req</w:t>
+            </w:r>
+            <w:proofErr w:type="spellEnd"/>
+          </w:p>
+        </w:tc>
+        <w:tc>
+          <w:tcPr>
+            <w:tcW w:w="2340" w:type="dxa"/>
+          </w:tcPr>
+          <w:p>
+            <w:r>
+              <w:t>GET /</w:t>
+            </w:r>
+            <w:proofErr w:type="spellStart"/>
+            <w:r>
+              <w:t>api</w:t>
+            </w:r>
+            <w:proofErr w:type="spellEnd"/>
+            <w:r>
+              <w:t>/{version}</w:t>
+            </w:r>
+            <w:r>
+              <w:t>/</w:t>
+            </w:r>
+            <w:proofErr w:type="spellStart"/>
+            <w:r>
+              <w:t>job</w:t>
             </w:r>
             <w:r>
               <w:t>R</w:t>
             </w:r>
             <w:r>
-              <w:t xml:space="preserve">eqs/ </w:t>
-            </w:r>
+              <w:t>eqs</w:t>
+            </w:r>
+            <w:proofErr w:type="spellEnd"/>
+            <w:r>
+              <w:t xml:space="preserve">/ </w:t>
+            </w:r>
+            <w:proofErr w:type="spellStart"/>
             <w:r>
               <w:lastRenderedPageBreak/>
               <w:t>findCandidatesByJobReq</w:t>
             </w:r>
+            <w:proofErr w:type="spellEnd"/>
             <w:r>
               <w:t>/{</w:t>
             </w:r>
@@ -2310,38 +3089,72 @@
           </w:tcPr>
           <w:p>
             <w:r>
-              <w:t>Find Job Reqs by Manager</w:t>
-            </w:r>
-          </w:p>
-        </w:tc>
-        <w:tc>
-          <w:tcPr>
-            <w:tcW w:w="2340" w:type="dxa"/>
-          </w:tcPr>
-          <w:p>
-            <w:r>
-              <w:t>GET /api/{version}</w:t>
-            </w:r>
-            <w:r>
-              <w:t>/job</w:t>
+              <w:t xml:space="preserve">Find Job </w:t>
+            </w:r>
+            <w:proofErr w:type="spellStart"/>
+            <w:r>
+              <w:t>Reqs</w:t>
+            </w:r>
+            <w:proofErr w:type="spellEnd"/>
+            <w:r>
+              <w:t xml:space="preserve"> by Manager</w:t>
+            </w:r>
+          </w:p>
+        </w:tc>
+        <w:tc>
+          <w:tcPr>
+            <w:tcW w:w="2340" w:type="dxa"/>
+          </w:tcPr>
+          <w:p>
+            <w:r>
+              <w:t>GET /</w:t>
+            </w:r>
+            <w:proofErr w:type="spellStart"/>
+            <w:r>
+              <w:t>api</w:t>
+            </w:r>
+            <w:proofErr w:type="spellEnd"/>
+            <w:r>
+              <w:t>/{version}</w:t>
+            </w:r>
+            <w:r>
+              <w:t>/</w:t>
+            </w:r>
+            <w:proofErr w:type="spellStart"/>
+            <w:r>
+              <w:t>job</w:t>
             </w:r>
             <w:r>
               <w:t>R</w:t>
             </w:r>
             <w:r>
-              <w:t>eqs/</w:t>
+              <w:t>eqs</w:t>
+            </w:r>
+            <w:proofErr w:type="spellEnd"/>
+            <w:r>
+              <w:t>/</w:t>
             </w:r>
             <w:r>
               <w:t xml:space="preserve"> </w:t>
             </w:r>
+            <w:proofErr w:type="spellStart"/>
             <w:r>
               <w:t>findJobReqsByManager</w:t>
             </w:r>
-            <w:r>
-              <w:t>/{manager</w:t>
-            </w:r>
-            <w:r>
-              <w:t>Id}</w:t>
+            <w:proofErr w:type="spellEnd"/>
+            <w:r>
+              <w:t>/{</w:t>
+            </w:r>
+            <w:proofErr w:type="spellStart"/>
+            <w:r>
+              <w:t>manager</w:t>
+            </w:r>
+            <w:r>
+              <w:t>Id</w:t>
+            </w:r>
+            <w:proofErr w:type="spellEnd"/>
+            <w:r>
+              <w:t>}</w:t>
             </w:r>
           </w:p>
         </w:tc>
@@ -2366,8 +3179,13 @@
             <w:tcW w:w="3240" w:type="dxa"/>
           </w:tcPr>
           <w:p>
-            <w:r>
-              <w:t>JobReq entities</w:t>
+            <w:proofErr w:type="spellStart"/>
+            <w:r>
+              <w:t>JobReq</w:t>
+            </w:r>
+            <w:proofErr w:type="spellEnd"/>
+            <w:r>
+              <w:t xml:space="preserve"> entities</w:t>
             </w:r>
           </w:p>
         </w:tc>
@@ -2386,8 +3204,13 @@
           </w:tcPr>
           <w:p>
             <w:r>
-              <w:t>Assign Candidate To Req</w:t>
-            </w:r>
+              <w:t xml:space="preserve">Assign Candidate To </w:t>
+            </w:r>
+            <w:proofErr w:type="spellStart"/>
+            <w:r>
+              <w:t>Req</w:t>
+            </w:r>
+            <w:proofErr w:type="spellEnd"/>
           </w:p>
         </w:tc>
         <w:tc>
@@ -2445,17 +3268,49 @@
           </w:tcPr>
           <w:p>
             <w:r>
-              <w:t>Search Reqs by keywords</w:t>
-            </w:r>
-          </w:p>
-        </w:tc>
-        <w:tc>
-          <w:tcPr>
-            <w:tcW w:w="2340" w:type="dxa"/>
-          </w:tcPr>
-          <w:p>
-            <w:r>
-              <w:t>GET /api/{version}/jobReqs/searchForReqs/{keywords}</w:t>
+              <w:t xml:space="preserve">Search </w:t>
+            </w:r>
+            <w:proofErr w:type="spellStart"/>
+            <w:r>
+              <w:t>Reqs</w:t>
+            </w:r>
+            <w:proofErr w:type="spellEnd"/>
+            <w:r>
+              <w:t xml:space="preserve"> by keywords</w:t>
+            </w:r>
+          </w:p>
+        </w:tc>
+        <w:tc>
+          <w:tcPr>
+            <w:tcW w:w="2340" w:type="dxa"/>
+          </w:tcPr>
+          <w:p>
+            <w:r>
+              <w:t>GET /</w:t>
+            </w:r>
+            <w:proofErr w:type="spellStart"/>
+            <w:r>
+              <w:t>api</w:t>
+            </w:r>
+            <w:proofErr w:type="spellEnd"/>
+            <w:r>
+              <w:t>/{version}/</w:t>
+            </w:r>
+            <w:proofErr w:type="spellStart"/>
+            <w:r>
+              <w:t>jobReqs</w:t>
+            </w:r>
+            <w:proofErr w:type="spellEnd"/>
+            <w:r>
+              <w:t>/</w:t>
+            </w:r>
+            <w:proofErr w:type="spellStart"/>
+            <w:r>
+              <w:t>searchForReqs</w:t>
+            </w:r>
+            <w:proofErr w:type="spellEnd"/>
+            <w:r>
+              <w:t>/{keywords}</w:t>
             </w:r>
           </w:p>
         </w:tc>
@@ -2480,9 +3335,11 @@
             <w:tcW w:w="3240" w:type="dxa"/>
           </w:tcPr>
           <w:p>
+            <w:proofErr w:type="spellStart"/>
             <w:r>
               <w:t>JobReqs</w:t>
             </w:r>
+            <w:proofErr w:type="spellEnd"/>
           </w:p>
         </w:tc>
       </w:tr>
@@ -2533,16 +3390,38 @@
               <w:rPr>
                 <w:highlight w:val="yellow"/>
               </w:rPr>
-              <w:t>/api/{version}/</w:t>
+              <w:t>/</w:t>
+            </w:r>
+            <w:proofErr w:type="spellStart"/>
+            <w:r>
+              <w:rPr>
+                <w:highlight w:val="yellow"/>
+              </w:rPr>
+              <w:t>api</w:t>
+            </w:r>
+            <w:proofErr w:type="spellEnd"/>
+            <w:r>
+              <w:rPr>
+                <w:highlight w:val="yellow"/>
+              </w:rPr>
+              <w:t>/{version}/</w:t>
             </w:r>
             <w:r>
               <w:t xml:space="preserve"> </w:t>
             </w:r>
-            <w:r>
-              <w:rPr>
-                <w:highlight w:val="yellow"/>
-              </w:rPr>
-              <w:t xml:space="preserve">jobReqs </w:t>
+            <w:proofErr w:type="spellStart"/>
+            <w:r>
+              <w:rPr>
+                <w:highlight w:val="yellow"/>
+              </w:rPr>
+              <w:t>jobReqs</w:t>
+            </w:r>
+            <w:proofErr w:type="spellEnd"/>
+            <w:r>
+              <w:rPr>
+                <w:highlight w:val="yellow"/>
+              </w:rPr>
+              <w:t xml:space="preserve"> </w:t>
             </w:r>
             <w:r>
               <w:rPr>
@@ -2560,13 +3439,27 @@
               <w:rPr>
                 <w:highlight w:val="yellow"/>
               </w:rPr>
-              <w:t>{job</w:t>
-            </w:r>
-            <w:r>
-              <w:rPr>
-                <w:highlight w:val="yellow"/>
-              </w:rPr>
-              <w:t>ID}</w:t>
+              <w:t>{</w:t>
+            </w:r>
+            <w:proofErr w:type="spellStart"/>
+            <w:r>
+              <w:rPr>
+                <w:highlight w:val="yellow"/>
+              </w:rPr>
+              <w:t>job</w:t>
+            </w:r>
+            <w:r>
+              <w:rPr>
+                <w:highlight w:val="yellow"/>
+              </w:rPr>
+              <w:t>ID</w:t>
+            </w:r>
+            <w:proofErr w:type="spellEnd"/>
+            <w:r>
+              <w:rPr>
+                <w:highlight w:val="yellow"/>
+              </w:rPr>
+              <w:t>}</w:t>
             </w:r>
           </w:p>
         </w:tc>
@@ -2610,7 +3503,21 @@
               <w:rPr>
                 <w:highlight w:val="yellow"/>
               </w:rPr>
-              <w:t>“documentName”:””</w:t>
+              <w:t>“</w:t>
+            </w:r>
+            <w:proofErr w:type="spellStart"/>
+            <w:r>
+              <w:rPr>
+                <w:highlight w:val="yellow"/>
+              </w:rPr>
+              <w:t>documentName</w:t>
+            </w:r>
+            <w:proofErr w:type="spellEnd"/>
+            <w:r>
+              <w:rPr>
+                <w:highlight w:val="yellow"/>
+              </w:rPr>
+              <w:t>”:””</w:t>
             </w:r>
           </w:p>
           <w:p>
@@ -2623,7 +3530,21 @@
               <w:rPr>
                 <w:highlight w:val="yellow"/>
               </w:rPr>
-              <w:t>“documentType”:””</w:t>
+              <w:t>“</w:t>
+            </w:r>
+            <w:proofErr w:type="spellStart"/>
+            <w:r>
+              <w:rPr>
+                <w:highlight w:val="yellow"/>
+              </w:rPr>
+              <w:t>documentType</w:t>
+            </w:r>
+            <w:proofErr w:type="spellEnd"/>
+            <w:r>
+              <w:rPr>
+                <w:highlight w:val="yellow"/>
+              </w:rPr>
+              <w:t>”:””</w:t>
             </w:r>
           </w:p>
           <w:p>
@@ -2706,16 +3627,38 @@
               <w:rPr>
                 <w:highlight w:val="yellow"/>
               </w:rPr>
-              <w:t>/api/{version}/</w:t>
+              <w:t>/</w:t>
+            </w:r>
+            <w:proofErr w:type="spellStart"/>
+            <w:r>
+              <w:rPr>
+                <w:highlight w:val="yellow"/>
+              </w:rPr>
+              <w:t>api</w:t>
+            </w:r>
+            <w:proofErr w:type="spellEnd"/>
+            <w:r>
+              <w:rPr>
+                <w:highlight w:val="yellow"/>
+              </w:rPr>
+              <w:t>/{version}/</w:t>
             </w:r>
             <w:r>
               <w:t xml:space="preserve"> </w:t>
             </w:r>
-            <w:r>
-              <w:rPr>
-                <w:highlight w:val="yellow"/>
-              </w:rPr>
-              <w:t xml:space="preserve">jobReqs </w:t>
+            <w:proofErr w:type="spellStart"/>
+            <w:r>
+              <w:rPr>
+                <w:highlight w:val="yellow"/>
+              </w:rPr>
+              <w:t>jobReqs</w:t>
+            </w:r>
+            <w:proofErr w:type="spellEnd"/>
+            <w:r>
+              <w:rPr>
+                <w:highlight w:val="yellow"/>
+              </w:rPr>
+              <w:t xml:space="preserve"> </w:t>
             </w:r>
             <w:r>
               <w:rPr>
@@ -2739,13 +3682,27 @@
               <w:rPr>
                 <w:highlight w:val="yellow"/>
               </w:rPr>
-              <w:t>{job</w:t>
-            </w:r>
-            <w:r>
-              <w:rPr>
-                <w:highlight w:val="yellow"/>
-              </w:rPr>
-              <w:t>ID}</w:t>
+              <w:t>{</w:t>
+            </w:r>
+            <w:proofErr w:type="spellStart"/>
+            <w:r>
+              <w:rPr>
+                <w:highlight w:val="yellow"/>
+              </w:rPr>
+              <w:t>job</w:t>
+            </w:r>
+            <w:r>
+              <w:rPr>
+                <w:highlight w:val="yellow"/>
+              </w:rPr>
+              <w:t>ID</w:t>
+            </w:r>
+            <w:proofErr w:type="spellEnd"/>
+            <w:r>
+              <w:rPr>
+                <w:highlight w:val="yellow"/>
+              </w:rPr>
+              <w:t>}</w:t>
             </w:r>
           </w:p>
         </w:tc>
@@ -2789,7 +3746,21 @@
               <w:rPr>
                 <w:highlight w:val="yellow"/>
               </w:rPr>
-              <w:t>“documentName”:””</w:t>
+              <w:t>“</w:t>
+            </w:r>
+            <w:proofErr w:type="spellStart"/>
+            <w:r>
+              <w:rPr>
+                <w:highlight w:val="yellow"/>
+              </w:rPr>
+              <w:t>documentName</w:t>
+            </w:r>
+            <w:proofErr w:type="spellEnd"/>
+            <w:r>
+              <w:rPr>
+                <w:highlight w:val="yellow"/>
+              </w:rPr>
+              <w:t>”:””</w:t>
             </w:r>
           </w:p>
           <w:p>
@@ -2802,7 +3773,21 @@
               <w:rPr>
                 <w:highlight w:val="yellow"/>
               </w:rPr>
-              <w:t>“documentType”:””</w:t>
+              <w:t>“</w:t>
+            </w:r>
+            <w:proofErr w:type="spellStart"/>
+            <w:r>
+              <w:rPr>
+                <w:highlight w:val="yellow"/>
+              </w:rPr>
+              <w:t>documentType</w:t>
+            </w:r>
+            <w:proofErr w:type="spellEnd"/>
+            <w:r>
+              <w:rPr>
+                <w:highlight w:val="yellow"/>
+              </w:rPr>
+              <w:t>”:””</w:t>
             </w:r>
           </w:p>
           <w:p>
@@ -2885,16 +3870,38 @@
               <w:rPr>
                 <w:highlight w:val="yellow"/>
               </w:rPr>
-              <w:t>/api/{version}/</w:t>
+              <w:t>/</w:t>
+            </w:r>
+            <w:proofErr w:type="spellStart"/>
+            <w:r>
+              <w:rPr>
+                <w:highlight w:val="yellow"/>
+              </w:rPr>
+              <w:t>api</w:t>
+            </w:r>
+            <w:proofErr w:type="spellEnd"/>
+            <w:r>
+              <w:rPr>
+                <w:highlight w:val="yellow"/>
+              </w:rPr>
+              <w:t>/{version}/</w:t>
             </w:r>
             <w:r>
               <w:t xml:space="preserve"> </w:t>
             </w:r>
-            <w:r>
-              <w:rPr>
-                <w:highlight w:val="yellow"/>
-              </w:rPr>
-              <w:t xml:space="preserve">jobReqs </w:t>
+            <w:proofErr w:type="spellStart"/>
+            <w:r>
+              <w:rPr>
+                <w:highlight w:val="yellow"/>
+              </w:rPr>
+              <w:t>jobReqs</w:t>
+            </w:r>
+            <w:proofErr w:type="spellEnd"/>
+            <w:r>
+              <w:rPr>
+                <w:highlight w:val="yellow"/>
+              </w:rPr>
+              <w:t xml:space="preserve"> </w:t>
             </w:r>
             <w:r>
               <w:rPr>
@@ -2918,13 +3925,27 @@
               <w:rPr>
                 <w:highlight w:val="yellow"/>
               </w:rPr>
-              <w:t>{job</w:t>
-            </w:r>
-            <w:r>
-              <w:rPr>
-                <w:highlight w:val="yellow"/>
-              </w:rPr>
-              <w:t>ID}</w:t>
+              <w:t>{</w:t>
+            </w:r>
+            <w:proofErr w:type="spellStart"/>
+            <w:r>
+              <w:rPr>
+                <w:highlight w:val="yellow"/>
+              </w:rPr>
+              <w:t>job</w:t>
+            </w:r>
+            <w:r>
+              <w:rPr>
+                <w:highlight w:val="yellow"/>
+              </w:rPr>
+              <w:t>ID</w:t>
+            </w:r>
+            <w:proofErr w:type="spellEnd"/>
+            <w:r>
+              <w:rPr>
+                <w:highlight w:val="yellow"/>
+              </w:rPr>
+              <w:t>}</w:t>
             </w:r>
           </w:p>
         </w:tc>
@@ -2968,7 +3989,21 @@
               <w:rPr>
                 <w:highlight w:val="yellow"/>
               </w:rPr>
-              <w:t>“documentName”:””</w:t>
+              <w:t>“</w:t>
+            </w:r>
+            <w:proofErr w:type="spellStart"/>
+            <w:r>
+              <w:rPr>
+                <w:highlight w:val="yellow"/>
+              </w:rPr>
+              <w:t>documentName</w:t>
+            </w:r>
+            <w:proofErr w:type="spellEnd"/>
+            <w:r>
+              <w:rPr>
+                <w:highlight w:val="yellow"/>
+              </w:rPr>
+              <w:t>”:””</w:t>
             </w:r>
           </w:p>
           <w:p>
@@ -2981,7 +4016,21 @@
               <w:rPr>
                 <w:highlight w:val="yellow"/>
               </w:rPr>
-              <w:t>“documentType”:””</w:t>
+              <w:t>“</w:t>
+            </w:r>
+            <w:proofErr w:type="spellStart"/>
+            <w:r>
+              <w:rPr>
+                <w:highlight w:val="yellow"/>
+              </w:rPr>
+              <w:t>documentType</w:t>
+            </w:r>
+            <w:proofErr w:type="spellEnd"/>
+            <w:r>
+              <w:rPr>
+                <w:highlight w:val="yellow"/>
+              </w:rPr>
+              <w:t>”:””</w:t>
             </w:r>
           </w:p>
           <w:p>
@@ -3036,7 +4085,15 @@
           </w:tcPr>
           <w:p>
             <w:r>
-              <w:t>POST /api/{version}/interviews</w:t>
+              <w:t>POST /</w:t>
+            </w:r>
+            <w:proofErr w:type="spellStart"/>
+            <w:r>
+              <w:t>api</w:t>
+            </w:r>
+            <w:proofErr w:type="spellEnd"/>
+            <w:r>
+              <w:t>/{version}/interviews</w:t>
             </w:r>
           </w:p>
         </w:tc>
@@ -3062,7 +4119,15 @@
           <w:p>
             <w:r>
               <w:tab/>
-              <w:t>"appointmentTime": "",</w:t>
+              <w:t>"</w:t>
+            </w:r>
+            <w:proofErr w:type="spellStart"/>
+            <w:r>
+              <w:t>appointmentTime</w:t>
+            </w:r>
+            <w:proofErr w:type="spellEnd"/>
+            <w:r>
+              <w:t>": "",</w:t>
             </w:r>
           </w:p>
           <w:p>
@@ -3097,7 +4162,15 @@
           <w:p>
             <w:r>
               <w:tab/>
-              <w:t>"jobReqId": "",</w:t>
+              <w:t>"</w:t>
+            </w:r>
+            <w:proofErr w:type="spellStart"/>
+            <w:r>
+              <w:t>jobReqId</w:t>
+            </w:r>
+            <w:proofErr w:type="spellEnd"/>
+            <w:r>
+              <w:t>": "",</w:t>
             </w:r>
           </w:p>
           <w:p>
@@ -3105,7 +4178,15 @@
               <w:t xml:space="preserve">               </w:t>
             </w:r>
             <w:r>
-              <w:t>"inviter":"userId of Manager"</w:t>
+              <w:t>"inviter":"</w:t>
+            </w:r>
+            <w:proofErr w:type="spellStart"/>
+            <w:r>
+              <w:t>userId</w:t>
+            </w:r>
+            <w:proofErr w:type="spellEnd"/>
+            <w:r>
+              <w:t xml:space="preserve"> of Manager"</w:t>
             </w:r>
             <w:r>
               <w:t>,</w:t>
@@ -3114,7 +4195,15 @@
           <w:p>
             <w:r>
               <w:tab/>
-              <w:t>"candidateId": ""</w:t>
+              <w:t>"</w:t>
+            </w:r>
+            <w:proofErr w:type="spellStart"/>
+            <w:r>
+              <w:t>candidateId</w:t>
+            </w:r>
+            <w:proofErr w:type="spellEnd"/>
+            <w:r>
+              <w:t>": ""</w:t>
             </w:r>
           </w:p>
           <w:p>
@@ -3128,6 +4217,7 @@
             <w:tcW w:w="3240" w:type="dxa"/>
           </w:tcPr>
           <w:p>
+            <w:proofErr w:type="spellStart"/>
             <w:r>
               <w:rPr>
                 <w:highlight w:val="yellow"/>
@@ -3140,6 +4230,7 @@
               </w:rPr>
               <w:t>nterviewID</w:t>
             </w:r>
+            <w:proofErr w:type="spellEnd"/>
           </w:p>
         </w:tc>
       </w:tr>
@@ -3170,7 +4261,15 @@
           </w:tcPr>
           <w:p>
             <w:r>
-              <w:t xml:space="preserve">PUT /api/{version}/interviews </w:t>
+              <w:t>PUT /</w:t>
+            </w:r>
+            <w:proofErr w:type="spellStart"/>
+            <w:r>
+              <w:t>api</w:t>
+            </w:r>
+            <w:proofErr w:type="spellEnd"/>
+            <w:r>
+              <w:t xml:space="preserve">/{version}/interviews </w:t>
             </w:r>
             <w:r>
               <w:t>/reschedule/{id}</w:t>
@@ -3201,9 +4300,11 @@
               <w:tab/>
               <w:t>"</w:t>
             </w:r>
+            <w:proofErr w:type="spellStart"/>
             <w:r>
               <w:t>rescheduledTime</w:t>
             </w:r>
+            <w:proofErr w:type="spellEnd"/>
             <w:r>
               <w:t>": ""</w:t>
             </w:r>
@@ -3264,7 +4365,21 @@
               <w:rPr>
                 <w:highlight w:val="yellow"/>
               </w:rPr>
-              <w:t>PUT /api/{version}/interviews /respond/{id}</w:t>
+              <w:t>PUT /</w:t>
+            </w:r>
+            <w:proofErr w:type="spellStart"/>
+            <w:r>
+              <w:rPr>
+                <w:highlight w:val="yellow"/>
+              </w:rPr>
+              <w:t>api</w:t>
+            </w:r>
+            <w:proofErr w:type="spellEnd"/>
+            <w:r>
+              <w:rPr>
+                <w:highlight w:val="yellow"/>
+              </w:rPr>
+              <w:t>/{version}/interviews /respond/{id}</w:t>
             </w:r>
           </w:p>
         </w:tc>
@@ -3366,7 +4481,15 @@
           </w:tcPr>
           <w:p>
             <w:r>
-              <w:t>PUT /api/{version}/interviews/{id}</w:t>
+              <w:t>PUT /</w:t>
+            </w:r>
+            <w:proofErr w:type="spellStart"/>
+            <w:r>
+              <w:t>api</w:t>
+            </w:r>
+            <w:proofErr w:type="spellEnd"/>
+            <w:r>
+              <w:t>/{version}/interviews/{id}</w:t>
             </w:r>
           </w:p>
         </w:tc>
@@ -3419,8 +4542,21 @@
           </w:tcPr>
           <w:p>
             <w:r>
-              <w:t>GET /api/{version}/interviews/findInterviewsByManager</w:t>
-            </w:r>
+              <w:t>GET /</w:t>
+            </w:r>
+            <w:proofErr w:type="spellStart"/>
+            <w:r>
+              <w:t>api</w:t>
+            </w:r>
+            <w:proofErr w:type="spellEnd"/>
+            <w:r>
+              <w:t>/{version}/interviews/</w:t>
+            </w:r>
+            <w:proofErr w:type="spellStart"/>
+            <w:r>
+              <w:t>findInterviewsByManager</w:t>
+            </w:r>
+            <w:proofErr w:type="spellEnd"/>
           </w:p>
         </w:tc>
         <w:tc>
@@ -3447,8 +4583,6 @@
             <w:r>
               <w:t>Interviews</w:t>
             </w:r>
-            <w:bookmarkStart w:id="0" w:name="_GoBack"/>
-            <w:bookmarkEnd w:id="0"/>
           </w:p>
         </w:tc>
       </w:tr>
@@ -3538,8 +4672,30 @@
               <w:rPr>
                 <w:highlight w:val="yellow"/>
               </w:rPr>
-              <w:t>POST /api/{version}/offers/ createOfferPackage</w:t>
-            </w:r>
+              <w:t>POST /</w:t>
+            </w:r>
+            <w:proofErr w:type="spellStart"/>
+            <w:r>
+              <w:rPr>
+                <w:highlight w:val="yellow"/>
+              </w:rPr>
+              <w:t>api</w:t>
+            </w:r>
+            <w:proofErr w:type="spellEnd"/>
+            <w:r>
+              <w:rPr>
+                <w:highlight w:val="yellow"/>
+              </w:rPr>
+              <w:t xml:space="preserve">/{version}/offers/ </w:t>
+            </w:r>
+            <w:proofErr w:type="spellStart"/>
+            <w:r>
+              <w:rPr>
+                <w:highlight w:val="yellow"/>
+              </w:rPr>
+              <w:t>createOfferPackage</w:t>
+            </w:r>
+            <w:proofErr w:type="spellEnd"/>
           </w:p>
         </w:tc>
         <w:tc>
@@ -3622,6 +4778,7 @@
             <w:tcW w:w="3240" w:type="dxa"/>
           </w:tcPr>
           <w:p>
+            <w:proofErr w:type="spellStart"/>
             <w:r>
               <w:rPr>
                 <w:highlight w:val="yellow"/>
@@ -3634,6 +4791,7 @@
               </w:rPr>
               <w:t>fferID</w:t>
             </w:r>
+            <w:proofErr w:type="spellEnd"/>
           </w:p>
         </w:tc>
       </w:tr>
@@ -3683,13 +4841,63 @@
               <w:rPr>
                 <w:highlight w:val="yellow"/>
               </w:rPr>
-              <w:t>T /api/{version}/offers/</w:t>
-            </w:r>
-            <w:r>
-              <w:rPr>
-                <w:highlight w:val="yellow"/>
-              </w:rPr>
-              <w:t>extendOffer/{candidateID}/{offerID}</w:t>
+              <w:t>T /</w:t>
+            </w:r>
+            <w:proofErr w:type="spellStart"/>
+            <w:r>
+              <w:rPr>
+                <w:highlight w:val="yellow"/>
+              </w:rPr>
+              <w:t>api</w:t>
+            </w:r>
+            <w:proofErr w:type="spellEnd"/>
+            <w:r>
+              <w:rPr>
+                <w:highlight w:val="yellow"/>
+              </w:rPr>
+              <w:t>/{version}/offers/</w:t>
+            </w:r>
+            <w:proofErr w:type="spellStart"/>
+            <w:r>
+              <w:rPr>
+                <w:highlight w:val="yellow"/>
+              </w:rPr>
+              <w:t>extendOffer</w:t>
+            </w:r>
+            <w:proofErr w:type="spellEnd"/>
+            <w:r>
+              <w:rPr>
+                <w:highlight w:val="yellow"/>
+              </w:rPr>
+              <w:t>/{</w:t>
+            </w:r>
+            <w:proofErr w:type="spellStart"/>
+            <w:r>
+              <w:rPr>
+                <w:highlight w:val="yellow"/>
+              </w:rPr>
+              <w:t>candidateID</w:t>
+            </w:r>
+            <w:proofErr w:type="spellEnd"/>
+            <w:r>
+              <w:rPr>
+                <w:highlight w:val="yellow"/>
+              </w:rPr>
+              <w:t>}/{</w:t>
+            </w:r>
+            <w:proofErr w:type="spellStart"/>
+            <w:r>
+              <w:rPr>
+                <w:highlight w:val="yellow"/>
+              </w:rPr>
+              <w:t>offerID</w:t>
+            </w:r>
+            <w:proofErr w:type="spellEnd"/>
+            <w:r>
+              <w:rPr>
+                <w:highlight w:val="yellow"/>
+              </w:rPr>
+              <w:t>}</w:t>
             </w:r>
           </w:p>
         </w:tc>
@@ -3776,13 +4984,56 @@
               <w:rPr>
                 <w:highlight w:val="yellow"/>
               </w:rPr>
-              <w:t>T /api/{version}/offers/</w:t>
-            </w:r>
-            <w:r>
-              <w:rPr>
-                <w:highlight w:val="yellow"/>
-              </w:rPr>
-              <w:t>rescindOffer//{candidateID}/{offerI</w:t>
+              <w:t>T /</w:t>
+            </w:r>
+            <w:proofErr w:type="spellStart"/>
+            <w:r>
+              <w:rPr>
+                <w:highlight w:val="yellow"/>
+              </w:rPr>
+              <w:t>api</w:t>
+            </w:r>
+            <w:proofErr w:type="spellEnd"/>
+            <w:r>
+              <w:rPr>
+                <w:highlight w:val="yellow"/>
+              </w:rPr>
+              <w:t>/{version}/offers/</w:t>
+            </w:r>
+            <w:proofErr w:type="spellStart"/>
+            <w:r>
+              <w:rPr>
+                <w:highlight w:val="yellow"/>
+              </w:rPr>
+              <w:t>rescindOffer</w:t>
+            </w:r>
+            <w:proofErr w:type="spellEnd"/>
+            <w:r>
+              <w:rPr>
+                <w:highlight w:val="yellow"/>
+              </w:rPr>
+              <w:t>//{</w:t>
+            </w:r>
+            <w:proofErr w:type="spellStart"/>
+            <w:r>
+              <w:rPr>
+                <w:highlight w:val="yellow"/>
+              </w:rPr>
+              <w:t>candidateID</w:t>
+            </w:r>
+            <w:proofErr w:type="spellEnd"/>
+            <w:r>
+              <w:rPr>
+                <w:highlight w:val="yellow"/>
+              </w:rPr>
+              <w:t>}/{</w:t>
+            </w:r>
+            <w:proofErr w:type="spellStart"/>
+            <w:r>
+              <w:rPr>
+                <w:highlight w:val="yellow"/>
+              </w:rPr>
+              <w:t>offerI</w:t>
             </w:r>
             <w:r>
               <w:rPr>
@@ -3790,6 +5041,7 @@
               </w:rPr>
               <w:t>d</w:t>
             </w:r>
+            <w:proofErr w:type="spellEnd"/>
             <w:r>
               <w:rPr>
                 <w:highlight w:val="yellow"/>
@@ -3876,13 +5128,42 @@
               <w:rPr>
                 <w:highlight w:val="yellow"/>
               </w:rPr>
-              <w:t>/api/{version}/offers/</w:t>
-            </w:r>
-            <w:r>
-              <w:rPr>
-                <w:highlight w:val="yellow"/>
-              </w:rPr>
-              <w:t>respondOffer/{offerI</w:t>
+              <w:t>/</w:t>
+            </w:r>
+            <w:proofErr w:type="spellStart"/>
+            <w:r>
+              <w:rPr>
+                <w:highlight w:val="yellow"/>
+              </w:rPr>
+              <w:t>api</w:t>
+            </w:r>
+            <w:proofErr w:type="spellEnd"/>
+            <w:r>
+              <w:rPr>
+                <w:highlight w:val="yellow"/>
+              </w:rPr>
+              <w:t>/{version}/offers/</w:t>
+            </w:r>
+            <w:proofErr w:type="spellStart"/>
+            <w:r>
+              <w:rPr>
+                <w:highlight w:val="yellow"/>
+              </w:rPr>
+              <w:t>respondOffer</w:t>
+            </w:r>
+            <w:proofErr w:type="spellEnd"/>
+            <w:r>
+              <w:rPr>
+                <w:highlight w:val="yellow"/>
+              </w:rPr>
+              <w:t>/{</w:t>
+            </w:r>
+            <w:proofErr w:type="spellStart"/>
+            <w:r>
+              <w:rPr>
+                <w:highlight w:val="yellow"/>
+              </w:rPr>
+              <w:t>offerI</w:t>
             </w:r>
             <w:r>
               <w:rPr>
@@ -3890,6 +5171,7 @@
               </w:rPr>
               <w:t>d</w:t>
             </w:r>
+            <w:proofErr w:type="spellEnd"/>
             <w:r>
               <w:rPr>
                 <w:highlight w:val="yellow"/>
@@ -4021,8 +5303,30 @@
               <w:rPr>
                 <w:highlight w:val="yellow"/>
               </w:rPr>
-              <w:t>/api/{version}/offers/{offerId</w:t>
-            </w:r>
+              <w:t>/</w:t>
+            </w:r>
+            <w:proofErr w:type="spellStart"/>
+            <w:r>
+              <w:rPr>
+                <w:highlight w:val="yellow"/>
+              </w:rPr>
+              <w:t>api</w:t>
+            </w:r>
+            <w:proofErr w:type="spellEnd"/>
+            <w:r>
+              <w:rPr>
+                <w:highlight w:val="yellow"/>
+              </w:rPr>
+              <w:t>/{version}/offers/{</w:t>
+            </w:r>
+            <w:proofErr w:type="spellStart"/>
+            <w:r>
+              <w:rPr>
+                <w:highlight w:val="yellow"/>
+              </w:rPr>
+              <w:t>offerId</w:t>
+            </w:r>
+            <w:proofErr w:type="spellEnd"/>
             <w:r>
               <w:rPr>
                 <w:highlight w:val="yellow"/>
@@ -4131,13 +5435,41 @@
               <w:rPr>
                 <w:highlight w:val="yellow"/>
               </w:rPr>
-              <w:t>/api/{version}/offers/d</w:t>
-            </w:r>
-            <w:r>
-              <w:rPr>
-                <w:highlight w:val="yellow"/>
-              </w:rPr>
-              <w:t>ocument/{offerID}</w:t>
+              <w:t>/</w:t>
+            </w:r>
+            <w:proofErr w:type="spellStart"/>
+            <w:r>
+              <w:rPr>
+                <w:highlight w:val="yellow"/>
+              </w:rPr>
+              <w:t>api</w:t>
+            </w:r>
+            <w:proofErr w:type="spellEnd"/>
+            <w:r>
+              <w:rPr>
+                <w:highlight w:val="yellow"/>
+              </w:rPr>
+              <w:t>/{version}/offers/d</w:t>
+            </w:r>
+            <w:r>
+              <w:rPr>
+                <w:highlight w:val="yellow"/>
+              </w:rPr>
+              <w:t>ocument/{</w:t>
+            </w:r>
+            <w:proofErr w:type="spellStart"/>
+            <w:r>
+              <w:rPr>
+                <w:highlight w:val="yellow"/>
+              </w:rPr>
+              <w:t>offerID</w:t>
+            </w:r>
+            <w:proofErr w:type="spellEnd"/>
+            <w:r>
+              <w:rPr>
+                <w:highlight w:val="yellow"/>
+              </w:rPr>
+              <w:t>}</w:t>
             </w:r>
           </w:p>
         </w:tc>
@@ -4186,7 +5518,21 @@
               <w:rPr>
                 <w:highlight w:val="yellow"/>
               </w:rPr>
-              <w:t>“documentName”:””</w:t>
+              <w:t>“</w:t>
+            </w:r>
+            <w:proofErr w:type="spellStart"/>
+            <w:r>
+              <w:rPr>
+                <w:highlight w:val="yellow"/>
+              </w:rPr>
+              <w:t>documentName</w:t>
+            </w:r>
+            <w:proofErr w:type="spellEnd"/>
+            <w:r>
+              <w:rPr>
+                <w:highlight w:val="yellow"/>
+              </w:rPr>
+              <w:t>”:””</w:t>
             </w:r>
           </w:p>
           <w:p>
@@ -4199,7 +5545,21 @@
               <w:rPr>
                 <w:highlight w:val="yellow"/>
               </w:rPr>
-              <w:t>“documentType”:””</w:t>
+              <w:t>“</w:t>
+            </w:r>
+            <w:proofErr w:type="spellStart"/>
+            <w:r>
+              <w:rPr>
+                <w:highlight w:val="yellow"/>
+              </w:rPr>
+              <w:t>documentType</w:t>
+            </w:r>
+            <w:proofErr w:type="spellEnd"/>
+            <w:r>
+              <w:rPr>
+                <w:highlight w:val="yellow"/>
+              </w:rPr>
+              <w:t>”:””</w:t>
             </w:r>
           </w:p>
           <w:p>
@@ -4294,13 +5654,41 @@
               <w:rPr>
                 <w:highlight w:val="yellow"/>
               </w:rPr>
-              <w:t>/api/{version}/offers/d</w:t>
-            </w:r>
-            <w:r>
-              <w:rPr>
-                <w:highlight w:val="yellow"/>
-              </w:rPr>
-              <w:t>ocument/{offerID}</w:t>
+              <w:t>/</w:t>
+            </w:r>
+            <w:proofErr w:type="spellStart"/>
+            <w:r>
+              <w:rPr>
+                <w:highlight w:val="yellow"/>
+              </w:rPr>
+              <w:t>api</w:t>
+            </w:r>
+            <w:proofErr w:type="spellEnd"/>
+            <w:r>
+              <w:rPr>
+                <w:highlight w:val="yellow"/>
+              </w:rPr>
+              <w:t>/{version}/offers/d</w:t>
+            </w:r>
+            <w:r>
+              <w:rPr>
+                <w:highlight w:val="yellow"/>
+              </w:rPr>
+              <w:t>ocument/{</w:t>
+            </w:r>
+            <w:proofErr w:type="spellStart"/>
+            <w:r>
+              <w:rPr>
+                <w:highlight w:val="yellow"/>
+              </w:rPr>
+              <w:t>offerID</w:t>
+            </w:r>
+            <w:proofErr w:type="spellEnd"/>
+            <w:r>
+              <w:rPr>
+                <w:highlight w:val="yellow"/>
+              </w:rPr>
+              <w:t>}</w:t>
             </w:r>
           </w:p>
         </w:tc>
@@ -4349,7 +5737,21 @@
               <w:rPr>
                 <w:highlight w:val="yellow"/>
               </w:rPr>
-              <w:t>“documentName”:””</w:t>
+              <w:t>“</w:t>
+            </w:r>
+            <w:proofErr w:type="spellStart"/>
+            <w:r>
+              <w:rPr>
+                <w:highlight w:val="yellow"/>
+              </w:rPr>
+              <w:t>documentName</w:t>
+            </w:r>
+            <w:proofErr w:type="spellEnd"/>
+            <w:r>
+              <w:rPr>
+                <w:highlight w:val="yellow"/>
+              </w:rPr>
+              <w:t>”:””</w:t>
             </w:r>
           </w:p>
           <w:p>
@@ -4362,7 +5764,21 @@
               <w:rPr>
                 <w:highlight w:val="yellow"/>
               </w:rPr>
-              <w:t>“documentType”:””</w:t>
+              <w:t>“</w:t>
+            </w:r>
+            <w:proofErr w:type="spellStart"/>
+            <w:r>
+              <w:rPr>
+                <w:highlight w:val="yellow"/>
+              </w:rPr>
+              <w:t>documentType</w:t>
+            </w:r>
+            <w:proofErr w:type="spellEnd"/>
+            <w:r>
+              <w:rPr>
+                <w:highlight w:val="yellow"/>
+              </w:rPr>
+              <w:t>”:””</w:t>
             </w:r>
           </w:p>
           <w:p>
@@ -4450,7 +5866,21 @@
               <w:rPr>
                 <w:highlight w:val="yellow"/>
               </w:rPr>
-              <w:t>/api/{v</w:t>
+              <w:t>/</w:t>
+            </w:r>
+            <w:proofErr w:type="spellStart"/>
+            <w:r>
+              <w:rPr>
+                <w:highlight w:val="yellow"/>
+              </w:rPr>
+              <w:t>api</w:t>
+            </w:r>
+            <w:proofErr w:type="spellEnd"/>
+            <w:r>
+              <w:rPr>
+                <w:highlight w:val="yellow"/>
+              </w:rPr>
+              <w:t>/{v</w:t>
             </w:r>
             <w:r>
               <w:rPr>
@@ -4462,7 +5892,21 @@
               <w:rPr>
                 <w:highlight w:val="yellow"/>
               </w:rPr>
-              <w:t>ocument/{offerID}</w:t>
+              <w:t>ocument/{</w:t>
+            </w:r>
+            <w:proofErr w:type="spellStart"/>
+            <w:r>
+              <w:rPr>
+                <w:highlight w:val="yellow"/>
+              </w:rPr>
+              <w:t>offerID</w:t>
+            </w:r>
+            <w:proofErr w:type="spellEnd"/>
+            <w:r>
+              <w:rPr>
+                <w:highlight w:val="yellow"/>
+              </w:rPr>
+              <w:t>}</w:t>
             </w:r>
           </w:p>
         </w:tc>
@@ -4511,7 +5955,21 @@
               <w:rPr>
                 <w:highlight w:val="yellow"/>
               </w:rPr>
-              <w:t>“documentName”:””</w:t>
+              <w:t>“</w:t>
+            </w:r>
+            <w:proofErr w:type="spellStart"/>
+            <w:r>
+              <w:rPr>
+                <w:highlight w:val="yellow"/>
+              </w:rPr>
+              <w:t>documentName</w:t>
+            </w:r>
+            <w:proofErr w:type="spellEnd"/>
+            <w:r>
+              <w:rPr>
+                <w:highlight w:val="yellow"/>
+              </w:rPr>
+              <w:t>”:””</w:t>
             </w:r>
           </w:p>
           <w:p>
@@ -4524,7 +5982,21 @@
               <w:rPr>
                 <w:highlight w:val="yellow"/>
               </w:rPr>
-              <w:t>“documentType”:””</w:t>
+              <w:t>“</w:t>
+            </w:r>
+            <w:proofErr w:type="spellStart"/>
+            <w:r>
+              <w:rPr>
+                <w:highlight w:val="yellow"/>
+              </w:rPr>
+              <w:t>documentType</w:t>
+            </w:r>
+            <w:proofErr w:type="spellEnd"/>
+            <w:r>
+              <w:rPr>
+                <w:highlight w:val="yellow"/>
+              </w:rPr>
+              <w:t>”:””</w:t>
             </w:r>
           </w:p>
           <w:p>
@@ -8002,7 +9474,7 @@
 </file>
 
 <file path=customXml/itemProps1.xml><?xml version="1.0" encoding="utf-8"?>
-<ds:datastoreItem xmlns:ds="http://schemas.openxmlformats.org/officeDocument/2006/customXml" ds:itemID="{0B0F78CB-1E9B-4BC9-A6C9-AB4950C61B7B}">
+<ds:datastoreItem xmlns:ds="http://schemas.openxmlformats.org/officeDocument/2006/customXml" ds:itemID="{3D733B83-C9DA-4E20-9242-A0CC27C12170}">
   <ds:schemaRefs>
     <ds:schemaRef ds:uri="http://schemas.openxmlformats.org/officeDocument/2006/bibliography"/>
   </ds:schemaRefs>

</xml_diff>

<commit_message>
Restructured src code, add more entities' properties and APIs
</commit_message>
<xml_diff>
--- a/Server/API Specs.docx
+++ b/Server/API Specs.docx
@@ -162,7 +162,15 @@
           </w:tcPr>
           <w:p>
             <w:r>
-              <w:t>POST /api/{version}/accounts/login</w:t>
+              <w:t>POST /</w:t>
+            </w:r>
+            <w:proofErr w:type="spellStart"/>
+            <w:r>
+              <w:t>api</w:t>
+            </w:r>
+            <w:proofErr w:type="spellEnd"/>
+            <w:r>
+              <w:t>/{version}/accounts/login</w:t>
             </w:r>
           </w:p>
         </w:tc>
@@ -226,7 +234,21 @@
               <w:rPr>
                 <w:highlight w:val="yellow"/>
               </w:rPr>
-              <w:t>“userId”:””</w:t>
+              <w:t>“</w:t>
+            </w:r>
+            <w:proofErr w:type="spellStart"/>
+            <w:r>
+              <w:rPr>
+                <w:highlight w:val="yellow"/>
+              </w:rPr>
+              <w:t>userId</w:t>
+            </w:r>
+            <w:proofErr w:type="spellEnd"/>
+            <w:r>
+              <w:rPr>
+                <w:highlight w:val="yellow"/>
+              </w:rPr>
+              <w:t>”:””</w:t>
             </w:r>
           </w:p>
           <w:p>
@@ -260,7 +282,15 @@
           </w:tcPr>
           <w:p>
             <w:r>
-              <w:t>POST /api/{version}/accounts</w:t>
+              <w:t>POST /</w:t>
+            </w:r>
+            <w:proofErr w:type="spellStart"/>
+            <w:r>
+              <w:t>api</w:t>
+            </w:r>
+            <w:proofErr w:type="spellEnd"/>
+            <w:r>
+              <w:t>/{version}/accounts</w:t>
             </w:r>
           </w:p>
         </w:tc>
@@ -282,13 +312,29 @@
           <w:p>
             <w:r>
               <w:tab/>
-              <w:t>"firstName": "Mark",</w:t>
+              <w:t>"</w:t>
+            </w:r>
+            <w:proofErr w:type="spellStart"/>
+            <w:r>
+              <w:t>firstName</w:t>
+            </w:r>
+            <w:proofErr w:type="spellEnd"/>
+            <w:r>
+              <w:t>": "Mark",</w:t>
             </w:r>
           </w:p>
           <w:p>
             <w:r>
               <w:tab/>
-              <w:t>"lastName": "Duvall",</w:t>
+              <w:t>"</w:t>
+            </w:r>
+            <w:proofErr w:type="spellStart"/>
+            <w:r>
+              <w:t>lastName</w:t>
+            </w:r>
+            <w:proofErr w:type="spellEnd"/>
+            <w:r>
+              <w:t>": "Duvall",</w:t>
             </w:r>
           </w:p>
           <w:p>
@@ -324,7 +370,15 @@
           <w:p>
             <w:r>
               <w:tab/>
-              <w:t>"companyName": "TEN",</w:t>
+              <w:t>"</w:t>
+            </w:r>
+            <w:proofErr w:type="spellStart"/>
+            <w:r>
+              <w:t>companyName</w:t>
+            </w:r>
+            <w:proofErr w:type="spellEnd"/>
+            <w:r>
+              <w:t>": "TEN",</w:t>
             </w:r>
           </w:p>
           <w:p>
@@ -336,19 +390,51 @@
           <w:p>
             <w:r>
               <w:tab/>
-              <w:t>"streetAddress": "Addr 1",</w:t>
+              <w:t>"</w:t>
+            </w:r>
+            <w:proofErr w:type="spellStart"/>
+            <w:r>
+              <w:t>streetAddress</w:t>
+            </w:r>
+            <w:proofErr w:type="spellEnd"/>
+            <w:r>
+              <w:t>": "</w:t>
+            </w:r>
+            <w:proofErr w:type="spellStart"/>
+            <w:r>
+              <w:t>Addr</w:t>
+            </w:r>
+            <w:proofErr w:type="spellEnd"/>
+            <w:r>
+              <w:t xml:space="preserve"> 1",</w:t>
             </w:r>
           </w:p>
           <w:p>
             <w:r>
               <w:tab/>
-              <w:t>"streetAddress2": "Addr 2",</w:t>
+              <w:t>"streetAddress2": "</w:t>
+            </w:r>
+            <w:proofErr w:type="spellStart"/>
+            <w:r>
+              <w:t>Addr</w:t>
+            </w:r>
+            <w:proofErr w:type="spellEnd"/>
+            <w:r>
+              <w:t xml:space="preserve"> 2",</w:t>
             </w:r>
           </w:p>
           <w:p>
             <w:r>
               <w:tab/>
-              <w:t>"zipCode": "10000"</w:t>
+              <w:t>"</w:t>
+            </w:r>
+            <w:proofErr w:type="spellStart"/>
+            <w:r>
+              <w:t>zipCode</w:t>
+            </w:r>
+            <w:proofErr w:type="spellEnd"/>
+            <w:r>
+              <w:t>": "10000"</w:t>
             </w:r>
           </w:p>
           <w:p>
@@ -388,7 +474,15 @@
           </w:tcPr>
           <w:p>
             <w:r>
-              <w:t>PUT /api/{version}/accounts/{id}</w:t>
+              <w:t>PUT /</w:t>
+            </w:r>
+            <w:proofErr w:type="spellStart"/>
+            <w:r>
+              <w:t>api</w:t>
+            </w:r>
+            <w:proofErr w:type="spellEnd"/>
+            <w:r>
+              <w:t>/{version}/accounts/{id}</w:t>
             </w:r>
           </w:p>
         </w:tc>
@@ -414,13 +508,29 @@
           <w:p>
             <w:r>
               <w:tab/>
-              <w:t>"firstName": "Mark 1.1",</w:t>
+              <w:t>"</w:t>
+            </w:r>
+            <w:proofErr w:type="spellStart"/>
+            <w:r>
+              <w:t>firstName</w:t>
+            </w:r>
+            <w:proofErr w:type="spellEnd"/>
+            <w:r>
+              <w:t>": "Mark 1.1",</w:t>
             </w:r>
           </w:p>
           <w:p>
             <w:r>
               <w:tab/>
-              <w:t>"lastName": "Duvall 1",</w:t>
+              <w:t>"</w:t>
+            </w:r>
+            <w:proofErr w:type="spellStart"/>
+            <w:r>
+              <w:t>lastName</w:t>
+            </w:r>
+            <w:proofErr w:type="spellEnd"/>
+            <w:r>
+              <w:t>": "Duvall 1",</w:t>
             </w:r>
           </w:p>
           <w:p>
@@ -450,7 +560,15 @@
           <w:p>
             <w:r>
               <w:tab/>
-              <w:t>"companyName": "TEN",</w:t>
+              <w:t>"</w:t>
+            </w:r>
+            <w:proofErr w:type="spellStart"/>
+            <w:r>
+              <w:t>companyName</w:t>
+            </w:r>
+            <w:proofErr w:type="spellEnd"/>
+            <w:r>
+              <w:t>": "TEN",</w:t>
             </w:r>
           </w:p>
           <w:p>
@@ -462,19 +580,51 @@
           <w:p>
             <w:r>
               <w:tab/>
-              <w:t>"streetAddress": "Addr 1",</w:t>
+              <w:t>"</w:t>
+            </w:r>
+            <w:proofErr w:type="spellStart"/>
+            <w:r>
+              <w:t>streetAddress</w:t>
+            </w:r>
+            <w:proofErr w:type="spellEnd"/>
+            <w:r>
+              <w:t>": "</w:t>
+            </w:r>
+            <w:proofErr w:type="spellStart"/>
+            <w:r>
+              <w:t>Addr</w:t>
+            </w:r>
+            <w:proofErr w:type="spellEnd"/>
+            <w:r>
+              <w:t xml:space="preserve"> 1",</w:t>
             </w:r>
           </w:p>
           <w:p>
             <w:r>
               <w:tab/>
-              <w:t>"streetAddress2": "Addr 2",</w:t>
+              <w:t>"streetAddress2": "</w:t>
+            </w:r>
+            <w:proofErr w:type="spellStart"/>
+            <w:r>
+              <w:t>Addr</w:t>
+            </w:r>
+            <w:proofErr w:type="spellEnd"/>
+            <w:r>
+              <w:t xml:space="preserve"> 2",</w:t>
             </w:r>
           </w:p>
           <w:p>
             <w:r>
               <w:tab/>
-              <w:t>"zipCode": "10000"</w:t>
+              <w:t>"</w:t>
+            </w:r>
+            <w:proofErr w:type="spellStart"/>
+            <w:r>
+              <w:t>zipCode</w:t>
+            </w:r>
+            <w:proofErr w:type="spellEnd"/>
+            <w:r>
+              <w:t>": "10000"</w:t>
             </w:r>
           </w:p>
           <w:p>
@@ -514,7 +664,15 @@
           </w:tcPr>
           <w:p>
             <w:r>
-              <w:t>GET /api/{version}/accounts/{id}</w:t>
+              <w:t>GET /</w:t>
+            </w:r>
+            <w:proofErr w:type="spellStart"/>
+            <w:r>
+              <w:t>api</w:t>
+            </w:r>
+            <w:proofErr w:type="spellEnd"/>
+            <w:r>
+              <w:t>/{version}/accounts/{id}</w:t>
             </w:r>
           </w:p>
         </w:tc>
@@ -569,11 +727,24 @@
           </w:tcPr>
           <w:p>
             <w:r>
-              <w:t>GET /api/{version}/accounts/findBy</w:t>
+              <w:t>GET /</w:t>
+            </w:r>
+            <w:proofErr w:type="spellStart"/>
+            <w:r>
+              <w:t>api</w:t>
+            </w:r>
+            <w:proofErr w:type="spellEnd"/>
+            <w:r>
+              <w:t>/{version}/accounts/</w:t>
+            </w:r>
+            <w:proofErr w:type="spellStart"/>
+            <w:r>
+              <w:t>findBy</w:t>
             </w:r>
             <w:r>
               <w:t>Email</w:t>
             </w:r>
+            <w:proofErr w:type="spellEnd"/>
             <w:r>
               <w:t>/{</w:t>
             </w:r>
@@ -636,7 +807,23 @@
           </w:tcPr>
           <w:p>
             <w:r>
-              <w:t>PUT /api/{version}/accounts/changePassword/{id}</w:t>
+              <w:t>PUT /</w:t>
+            </w:r>
+            <w:proofErr w:type="spellStart"/>
+            <w:r>
+              <w:t>api</w:t>
+            </w:r>
+            <w:proofErr w:type="spellEnd"/>
+            <w:r>
+              <w:t>/{version}/accounts/</w:t>
+            </w:r>
+            <w:proofErr w:type="spellStart"/>
+            <w:r>
+              <w:t>changePassword</w:t>
+            </w:r>
+            <w:proofErr w:type="spellEnd"/>
+            <w:r>
+              <w:t>/{id}</w:t>
             </w:r>
           </w:p>
         </w:tc>
@@ -661,7 +848,15 @@
           </w:p>
           <w:p>
             <w:r>
-              <w:t>"newPassord": ""</w:t>
+              <w:t>"</w:t>
+            </w:r>
+            <w:proofErr w:type="spellStart"/>
+            <w:r>
+              <w:t>newPassord</w:t>
+            </w:r>
+            <w:proofErr w:type="spellEnd"/>
+            <w:r>
+              <w:t>": ""</w:t>
             </w:r>
           </w:p>
           <w:p>
@@ -708,8 +903,17 @@
           </w:tcPr>
           <w:p>
             <w:r>
-              <w:t>POST /api/{version}/profiles/{</w:t>
-            </w:r>
+              <w:t>POST /</w:t>
+            </w:r>
+            <w:proofErr w:type="spellStart"/>
+            <w:r>
+              <w:t>api</w:t>
+            </w:r>
+            <w:proofErr w:type="spellEnd"/>
+            <w:r>
+              <w:t>/{version}/profiles/{</w:t>
+            </w:r>
+            <w:proofErr w:type="spellStart"/>
             <w:r>
               <w:rPr>
                 <w:highlight w:val="yellow"/>
@@ -722,6 +926,7 @@
               </w:rPr>
               <w:t>Id</w:t>
             </w:r>
+            <w:proofErr w:type="spellEnd"/>
             <w:r>
               <w:t>}</w:t>
             </w:r>
@@ -778,16 +983,29 @@
           </w:tcPr>
           <w:p>
             <w:r>
-              <w:t>PUT /api/{version}/profiles</w:t>
+              <w:t>PUT /</w:t>
+            </w:r>
+            <w:proofErr w:type="spellStart"/>
+            <w:r>
+              <w:t>api</w:t>
+            </w:r>
+            <w:proofErr w:type="spellEnd"/>
+            <w:r>
+              <w:t>/{version}/profiles</w:t>
             </w:r>
             <w:r>
               <w:t>/{id}/{</w:t>
             </w:r>
+            <w:proofErr w:type="spellStart"/>
             <w:r>
               <w:t>user</w:t>
             </w:r>
             <w:r>
-              <w:t>Id}</w:t>
+              <w:t>Id</w:t>
+            </w:r>
+            <w:proofErr w:type="spellEnd"/>
+            <w:r>
+              <w:t>}</w:t>
             </w:r>
           </w:p>
         </w:tc>
@@ -845,7 +1063,15 @@
           </w:tcPr>
           <w:p>
             <w:r>
-              <w:t>GET /api/{version}/profiles/{id}</w:t>
+              <w:t>GET /</w:t>
+            </w:r>
+            <w:proofErr w:type="spellStart"/>
+            <w:r>
+              <w:t>api</w:t>
+            </w:r>
+            <w:proofErr w:type="spellEnd"/>
+            <w:r>
+              <w:t>/{version}/profiles/{id}</w:t>
             </w:r>
           </w:p>
         </w:tc>
@@ -900,8 +1126,21 @@
           </w:tcPr>
           <w:p>
             <w:r>
-              <w:t>POST /api/{version}/profiles/companyContact</w:t>
-            </w:r>
+              <w:t>POST /</w:t>
+            </w:r>
+            <w:proofErr w:type="spellStart"/>
+            <w:r>
+              <w:t>api</w:t>
+            </w:r>
+            <w:proofErr w:type="spellEnd"/>
+            <w:r>
+              <w:t>/{version}/profiles/</w:t>
+            </w:r>
+            <w:proofErr w:type="spellStart"/>
+            <w:r>
+              <w:t>companyContact</w:t>
+            </w:r>
+            <w:proofErr w:type="spellEnd"/>
           </w:p>
         </w:tc>
         <w:tc>
@@ -935,7 +1174,15 @@
           </w:p>
           <w:p>
             <w:r>
-              <w:t>"address": "Addr 1",</w:t>
+              <w:t>"address": "</w:t>
+            </w:r>
+            <w:proofErr w:type="spellStart"/>
+            <w:r>
+              <w:t>Addr</w:t>
+            </w:r>
+            <w:proofErr w:type="spellEnd"/>
+            <w:r>
+              <w:t xml:space="preserve"> 1",</w:t>
             </w:r>
           </w:p>
           <w:p>
@@ -945,12 +1192,28 @@
           </w:p>
           <w:p>
             <w:r>
-              <w:t>"phoneNumber": "111111",</w:t>
-            </w:r>
-          </w:p>
-          <w:p>
-            <w:r>
-              <w:t>"cellNumber": "11111",</w:t>
+              <w:t>"</w:t>
+            </w:r>
+            <w:proofErr w:type="spellStart"/>
+            <w:r>
+              <w:t>phoneNumber</w:t>
+            </w:r>
+            <w:proofErr w:type="spellEnd"/>
+            <w:r>
+              <w:t>": "111111",</w:t>
+            </w:r>
+          </w:p>
+          <w:p>
+            <w:r>
+              <w:t>"</w:t>
+            </w:r>
+            <w:proofErr w:type="spellStart"/>
+            <w:r>
+              <w:t>cellNumber</w:t>
+            </w:r>
+            <w:proofErr w:type="spellEnd"/>
+            <w:r>
+              <w:t>": "11111",</w:t>
             </w:r>
           </w:p>
           <w:p>
@@ -995,7 +1258,31 @@
           </w:tcPr>
           <w:p>
             <w:r>
-              <w:t>PUT /api/{version}/profiles/companyContact/{companyContactId}</w:t>
+              <w:t>PUT /</w:t>
+            </w:r>
+            <w:proofErr w:type="spellStart"/>
+            <w:r>
+              <w:t>api</w:t>
+            </w:r>
+            <w:proofErr w:type="spellEnd"/>
+            <w:r>
+              <w:t>/{version}/profiles/</w:t>
+            </w:r>
+            <w:proofErr w:type="spellStart"/>
+            <w:r>
+              <w:t>companyContact</w:t>
+            </w:r>
+            <w:proofErr w:type="spellEnd"/>
+            <w:r>
+              <w:t>/{</w:t>
+            </w:r>
+            <w:proofErr w:type="spellStart"/>
+            <w:r>
+              <w:t>companyContactId</w:t>
+            </w:r>
+            <w:proofErr w:type="spellEnd"/>
+            <w:r>
+              <w:t>}</w:t>
             </w:r>
           </w:p>
         </w:tc>
@@ -1030,7 +1317,15 @@
           </w:p>
           <w:p>
             <w:r>
-              <w:t>"address": "Addr 1",</w:t>
+              <w:t>"address": "</w:t>
+            </w:r>
+            <w:proofErr w:type="spellStart"/>
+            <w:r>
+              <w:t>Addr</w:t>
+            </w:r>
+            <w:proofErr w:type="spellEnd"/>
+            <w:r>
+              <w:t xml:space="preserve"> 1",</w:t>
             </w:r>
           </w:p>
           <w:p>
@@ -1040,12 +1335,28 @@
           </w:p>
           <w:p>
             <w:r>
-              <w:t>"phoneNumber": "111111",</w:t>
-            </w:r>
-          </w:p>
-          <w:p>
-            <w:r>
-              <w:t>"cellNumber": "11111",</w:t>
+              <w:t>"</w:t>
+            </w:r>
+            <w:proofErr w:type="spellStart"/>
+            <w:r>
+              <w:t>phoneNumber</w:t>
+            </w:r>
+            <w:proofErr w:type="spellEnd"/>
+            <w:r>
+              <w:t>": "111111",</w:t>
+            </w:r>
+          </w:p>
+          <w:p>
+            <w:r>
+              <w:t>"</w:t>
+            </w:r>
+            <w:proofErr w:type="spellStart"/>
+            <w:r>
+              <w:t>cellNumber</w:t>
+            </w:r>
+            <w:proofErr w:type="spellEnd"/>
+            <w:r>
+              <w:t>": "11111",</w:t>
             </w:r>
           </w:p>
           <w:p>
@@ -1097,7 +1408,15 @@
           </w:tcPr>
           <w:p>
             <w:r>
-              <w:t>POST /api/{version}/candidates</w:t>
+              <w:t>POST /</w:t>
+            </w:r>
+            <w:proofErr w:type="spellStart"/>
+            <w:r>
+              <w:t>api</w:t>
+            </w:r>
+            <w:proofErr w:type="spellEnd"/>
+            <w:r>
+              <w:t>/{version}/candidates</w:t>
             </w:r>
           </w:p>
         </w:tc>
@@ -1122,12 +1441,28 @@
           </w:p>
           <w:p>
             <w:r>
-              <w:t>"firstName": "F1",</w:t>
-            </w:r>
-          </w:p>
-          <w:p>
-            <w:r>
-              <w:t xml:space="preserve">    "lastName": "L1",</w:t>
+              <w:t>"</w:t>
+            </w:r>
+            <w:proofErr w:type="spellStart"/>
+            <w:r>
+              <w:t>firstName</w:t>
+            </w:r>
+            <w:proofErr w:type="spellEnd"/>
+            <w:r>
+              <w:t>": "F1",</w:t>
+            </w:r>
+          </w:p>
+          <w:p>
+            <w:r>
+              <w:t xml:space="preserve">    "</w:t>
+            </w:r>
+            <w:proofErr w:type="spellStart"/>
+            <w:r>
+              <w:t>lastName</w:t>
+            </w:r>
+            <w:proofErr w:type="spellEnd"/>
+            <w:r>
+              <w:t>": "L1",</w:t>
             </w:r>
           </w:p>
           <w:p>
@@ -1135,7 +1470,15 @@
               <w:t xml:space="preserve">    </w:t>
             </w:r>
             <w:r>
-              <w:t>"displayName": "DN 1",</w:t>
+              <w:t>"</w:t>
+            </w:r>
+            <w:proofErr w:type="spellStart"/>
+            <w:r>
+              <w:t>displayName</w:t>
+            </w:r>
+            <w:proofErr w:type="spellEnd"/>
+            <w:r>
+              <w:t>": "DN 1",</w:t>
             </w:r>
           </w:p>
           <w:p>
@@ -1143,7 +1486,15 @@
               <w:t xml:space="preserve">    </w:t>
             </w:r>
             <w:r>
-              <w:t>"tagLine": "TL 1",</w:t>
+              <w:t>"</w:t>
+            </w:r>
+            <w:proofErr w:type="spellStart"/>
+            <w:r>
+              <w:t>tagLine</w:t>
+            </w:r>
+            <w:proofErr w:type="spellEnd"/>
+            <w:r>
+              <w:t>": "TL 1",</w:t>
             </w:r>
           </w:p>
           <w:p>
@@ -1171,7 +1522,15 @@
           <w:p>
             <w:r>
               <w:tab/>
-              <w:t>"jobTitle": "SSE",</w:t>
+              <w:t>"</w:t>
+            </w:r>
+            <w:proofErr w:type="spellStart"/>
+            <w:r>
+              <w:t>jobTitle</w:t>
+            </w:r>
+            <w:proofErr w:type="spellEnd"/>
+            <w:r>
+              <w:t>": "SSE",</w:t>
             </w:r>
             <w:r>
               <w:tab/>
@@ -1180,12 +1539,28 @@
           <w:p>
             <w:r>
               <w:lastRenderedPageBreak/>
-              <w:t xml:space="preserve">    "currentEmployer": "NSA",</w:t>
-            </w:r>
-          </w:p>
-          <w:p>
-            <w:r>
-              <w:t xml:space="preserve">    "coreCompetency": "Swift",</w:t>
+              <w:t xml:space="preserve">    "</w:t>
+            </w:r>
+            <w:proofErr w:type="spellStart"/>
+            <w:r>
+              <w:t>currentEmployer</w:t>
+            </w:r>
+            <w:proofErr w:type="spellEnd"/>
+            <w:r>
+              <w:t>": "NSA",</w:t>
+            </w:r>
+          </w:p>
+          <w:p>
+            <w:r>
+              <w:t xml:space="preserve">    "</w:t>
+            </w:r>
+            <w:proofErr w:type="spellStart"/>
+            <w:r>
+              <w:t>coreCompetency</w:t>
+            </w:r>
+            <w:proofErr w:type="spellEnd"/>
+            <w:r>
+              <w:t>": "Swift",</w:t>
             </w:r>
           </w:p>
           <w:p>
@@ -1223,33 +1598,89 @@
           </w:p>
           <w:p>
             <w:r>
-              <w:t xml:space="preserve">    "experienceLevel": "3",</w:t>
-            </w:r>
-          </w:p>
-          <w:p>
-            <w:r>
-              <w:t xml:space="preserve">    "currentComp": "cc1",</w:t>
-            </w:r>
-          </w:p>
-          <w:p>
-            <w:r>
-              <w:t xml:space="preserve">    "currentBonus": "cb1",</w:t>
-            </w:r>
-          </w:p>
-          <w:p>
-            <w:r>
-              <w:t xml:space="preserve">    "desiredComp": "dc1",</w:t>
-            </w:r>
-          </w:p>
-          <w:p>
-            <w:r>
-              <w:t xml:space="preserve">    "desiredBonus": "db1",</w:t>
+              <w:t xml:space="preserve">    "</w:t>
+            </w:r>
+            <w:proofErr w:type="spellStart"/>
+            <w:r>
+              <w:t>experienceLevel</w:t>
+            </w:r>
+            <w:proofErr w:type="spellEnd"/>
+            <w:r>
+              <w:t>": "3",</w:t>
+            </w:r>
+          </w:p>
+          <w:p>
+            <w:r>
+              <w:t xml:space="preserve">    "</w:t>
+            </w:r>
+            <w:proofErr w:type="spellStart"/>
+            <w:r>
+              <w:t>currentComp</w:t>
+            </w:r>
+            <w:proofErr w:type="spellEnd"/>
+            <w:r>
+              <w:t>": "cc1",</w:t>
+            </w:r>
+          </w:p>
+          <w:p>
+            <w:r>
+              <w:t xml:space="preserve">    "</w:t>
+            </w:r>
+            <w:proofErr w:type="spellStart"/>
+            <w:r>
+              <w:t>currentBonus</w:t>
+            </w:r>
+            <w:proofErr w:type="spellEnd"/>
+            <w:r>
+              <w:t>": "cb1",</w:t>
+            </w:r>
+          </w:p>
+          <w:p>
+            <w:r>
+              <w:t xml:space="preserve">    "</w:t>
+            </w:r>
+            <w:proofErr w:type="spellStart"/>
+            <w:r>
+              <w:t>desiredComp</w:t>
+            </w:r>
+            <w:proofErr w:type="spellEnd"/>
+            <w:r>
+              <w:t>": "dc1",</w:t>
+            </w:r>
+          </w:p>
+          <w:p>
+            <w:r>
+              <w:t xml:space="preserve">    "</w:t>
+            </w:r>
+            <w:proofErr w:type="spellStart"/>
+            <w:r>
+              <w:t>desiredBonus</w:t>
+            </w:r>
+            <w:proofErr w:type="spellEnd"/>
+            <w:r>
+              <w:t>": "db1",</w:t>
             </w:r>
           </w:p>
           <w:p>
             <w:r>
               <w:tab/>
-              <w:t>"createdBy": "userId of recruiter"</w:t>
+              <w:t>"</w:t>
+            </w:r>
+            <w:proofErr w:type="spellStart"/>
+            <w:r>
+              <w:t>createdBy</w:t>
+            </w:r>
+            <w:proofErr w:type="spellEnd"/>
+            <w:r>
+              <w:t>": "</w:t>
+            </w:r>
+            <w:proofErr w:type="spellStart"/>
+            <w:r>
+              <w:t>userId</w:t>
+            </w:r>
+            <w:proofErr w:type="spellEnd"/>
+            <w:r>
+              <w:t xml:space="preserve"> of recruiter"</w:t>
             </w:r>
           </w:p>
           <w:p>
@@ -1263,6 +1694,7 @@
             <w:tcW w:w="3240" w:type="dxa"/>
           </w:tcPr>
           <w:p>
+            <w:proofErr w:type="spellStart"/>
             <w:r>
               <w:rPr>
                 <w:highlight w:val="yellow"/>
@@ -1276,6 +1708,7 @@
               </w:rPr>
               <w:t>andidateID</w:t>
             </w:r>
+            <w:proofErr w:type="spellEnd"/>
           </w:p>
         </w:tc>
       </w:tr>
@@ -1303,7 +1736,15 @@
           </w:tcPr>
           <w:p>
             <w:r>
-              <w:t>PUT /api/{version}/candidates/{id}</w:t>
+              <w:t>PUT /</w:t>
+            </w:r>
+            <w:proofErr w:type="spellStart"/>
+            <w:r>
+              <w:t>api</w:t>
+            </w:r>
+            <w:proofErr w:type="spellEnd"/>
+            <w:r>
+              <w:t>/{version}/candidates/{id}</w:t>
             </w:r>
           </w:p>
         </w:tc>
@@ -1326,7 +1767,15 @@
               <w:t>The same with Create API</w:t>
             </w:r>
             <w:r>
-              <w:t xml:space="preserve"> with createdBy excluded</w:t>
+              <w:t xml:space="preserve"> with </w:t>
+            </w:r>
+            <w:proofErr w:type="spellStart"/>
+            <w:r>
+              <w:t>createdBy</w:t>
+            </w:r>
+            <w:proofErr w:type="spellEnd"/>
+            <w:r>
+              <w:t xml:space="preserve"> excluded</w:t>
             </w:r>
           </w:p>
         </w:tc>
@@ -1361,7 +1810,15 @@
           </w:tcPr>
           <w:p>
             <w:r>
-              <w:t>DELETE /api/{version}/candidates/{id}</w:t>
+              <w:t>DELETE /</w:t>
+            </w:r>
+            <w:proofErr w:type="spellStart"/>
+            <w:r>
+              <w:t>api</w:t>
+            </w:r>
+            <w:proofErr w:type="spellEnd"/>
+            <w:r>
+              <w:t>/{version}/candidates/{id}</w:t>
             </w:r>
           </w:p>
         </w:tc>
@@ -1412,7 +1869,15 @@
           </w:tcPr>
           <w:p>
             <w:r>
-              <w:t>GET /api/{version}/candidates/{id}</w:t>
+              <w:t>GET /</w:t>
+            </w:r>
+            <w:proofErr w:type="spellStart"/>
+            <w:r>
+              <w:t>api</w:t>
+            </w:r>
+            <w:proofErr w:type="spellEnd"/>
+            <w:r>
+              <w:t>/{version}/candidates/{id}</w:t>
             </w:r>
           </w:p>
         </w:tc>
@@ -1467,7 +1932,23 @@
           </w:tcPr>
           <w:p>
             <w:r>
-              <w:t>POST /api/{version}/candidates/summary/{candidateId}</w:t>
+              <w:t>POST /</w:t>
+            </w:r>
+            <w:proofErr w:type="spellStart"/>
+            <w:r>
+              <w:t>api</w:t>
+            </w:r>
+            <w:proofErr w:type="spellEnd"/>
+            <w:r>
+              <w:t>/{version}/candidates/summary/{</w:t>
+            </w:r>
+            <w:proofErr w:type="spellStart"/>
+            <w:r>
+              <w:t>candidateId</w:t>
+            </w:r>
+            <w:proofErr w:type="spellEnd"/>
+            <w:r>
+              <w:t>}</w:t>
             </w:r>
           </w:p>
         </w:tc>
@@ -1532,7 +2013,23 @@
           </w:tcPr>
           <w:p>
             <w:r>
-              <w:t>PUT /api/{version}/candidates/summary/{candidateId}</w:t>
+              <w:t>PUT /</w:t>
+            </w:r>
+            <w:proofErr w:type="spellStart"/>
+            <w:r>
+              <w:t>api</w:t>
+            </w:r>
+            <w:proofErr w:type="spellEnd"/>
+            <w:r>
+              <w:t>/{version}/candidates/summary/{</w:t>
+            </w:r>
+            <w:proofErr w:type="spellStart"/>
+            <w:r>
+              <w:t>candidateId</w:t>
+            </w:r>
+            <w:proofErr w:type="spellEnd"/>
+            <w:r>
+              <w:t>}</w:t>
             </w:r>
           </w:p>
         </w:tc>
@@ -1597,7 +2094,23 @@
           </w:tcPr>
           <w:p>
             <w:r>
-              <w:t>DELETE /api/{version}/candidates/summary/{candidateId}</w:t>
+              <w:t>DELETE /</w:t>
+            </w:r>
+            <w:proofErr w:type="spellStart"/>
+            <w:r>
+              <w:t>api</w:t>
+            </w:r>
+            <w:proofErr w:type="spellEnd"/>
+            <w:r>
+              <w:t>/{version}/candidates/summary/{</w:t>
+            </w:r>
+            <w:proofErr w:type="spellStart"/>
+            <w:r>
+              <w:t>candidateId</w:t>
+            </w:r>
+            <w:proofErr w:type="spellEnd"/>
+            <w:r>
+              <w:t>}</w:t>
             </w:r>
           </w:p>
         </w:tc>
@@ -1648,7 +2161,23 @@
           </w:tcPr>
           <w:p>
             <w:r>
-              <w:t>GET /api/{version}/candidates/summary/{candidateId}</w:t>
+              <w:t>GET /</w:t>
+            </w:r>
+            <w:proofErr w:type="spellStart"/>
+            <w:r>
+              <w:t>api</w:t>
+            </w:r>
+            <w:proofErr w:type="spellEnd"/>
+            <w:r>
+              <w:t>/{version}/candidates/summary/{</w:t>
+            </w:r>
+            <w:proofErr w:type="spellStart"/>
+            <w:r>
+              <w:t>candidateId</w:t>
+            </w:r>
+            <w:proofErr w:type="spellEnd"/>
+            <w:r>
+              <w:t>}</w:t>
             </w:r>
           </w:p>
         </w:tc>
@@ -1705,10 +2234,34 @@
               <w:t xml:space="preserve">GET </w:t>
             </w:r>
             <w:r>
-              <w:t>/api/v1/candidates/findCandidatesByRecruiter/</w:t>
-            </w:r>
-            <w:r>
-              <w:t>{recruiterId}</w:t>
+              <w:t>/</w:t>
+            </w:r>
+            <w:proofErr w:type="spellStart"/>
+            <w:r>
+              <w:t>api</w:t>
+            </w:r>
+            <w:proofErr w:type="spellEnd"/>
+            <w:r>
+              <w:t>/v1/candidates/</w:t>
+            </w:r>
+            <w:proofErr w:type="spellStart"/>
+            <w:r>
+              <w:t>findCandidatesByRecruiter</w:t>
+            </w:r>
+            <w:proofErr w:type="spellEnd"/>
+            <w:r>
+              <w:t>/</w:t>
+            </w:r>
+            <w:r>
+              <w:t>{</w:t>
+            </w:r>
+            <w:proofErr w:type="spellStart"/>
+            <w:r>
+              <w:t>recruiterId</w:t>
+            </w:r>
+            <w:proofErr w:type="spellEnd"/>
+            <w:r>
+              <w:t>}</w:t>
             </w:r>
           </w:p>
         </w:tc>
@@ -1765,13 +2318,26 @@
               <w:t xml:space="preserve">GET </w:t>
             </w:r>
             <w:r>
-              <w:t>/api/v1/candidates/</w:t>
+              <w:t>/</w:t>
+            </w:r>
+            <w:proofErr w:type="spellStart"/>
+            <w:r>
+              <w:t>api</w:t>
+            </w:r>
+            <w:proofErr w:type="spellEnd"/>
+            <w:r>
+              <w:t>/v1/candidates/</w:t>
             </w:r>
             <w:r>
               <w:t xml:space="preserve"> </w:t>
             </w:r>
-            <w:r>
-              <w:t>searchForCandidates/{keywords}</w:t>
+            <w:proofErr w:type="spellStart"/>
+            <w:r>
+              <w:t>searchForCandidates</w:t>
+            </w:r>
+            <w:proofErr w:type="spellEnd"/>
+            <w:r>
+              <w:t>/{keywords}</w:t>
             </w:r>
           </w:p>
         </w:tc>
@@ -1806,35 +2372,154 @@
         <w:tc>
           <w:tcPr>
             <w:tcW w:w="1710" w:type="dxa"/>
+          </w:tcPr>
+          <w:p/>
+        </w:tc>
+        <w:tc>
+          <w:tcPr>
+            <w:tcW w:w="2250" w:type="dxa"/>
+          </w:tcPr>
+          <w:p>
+            <w:r>
+              <w:t>Acknowledge interest in a job</w:t>
+            </w:r>
+          </w:p>
+        </w:tc>
+        <w:tc>
+          <w:tcPr>
+            <w:tcW w:w="2340" w:type="dxa"/>
+          </w:tcPr>
+          <w:p>
+            <w:r>
+              <w:t>PUT /</w:t>
+            </w:r>
+            <w:proofErr w:type="spellStart"/>
+            <w:r>
+              <w:t>api</w:t>
+            </w:r>
+            <w:proofErr w:type="spellEnd"/>
+            <w:r>
+              <w:t>/{version}/candidates/</w:t>
+            </w:r>
+            <w:r>
+              <w:t xml:space="preserve"> </w:t>
+            </w:r>
+            <w:proofErr w:type="spellStart"/>
+            <w:r>
+              <w:t>acknowledgeInterestInJob</w:t>
+            </w:r>
+            <w:proofErr w:type="spellEnd"/>
+            <w:r>
+              <w:t xml:space="preserve">/ </w:t>
+            </w:r>
+            <w:r>
+              <w:t>/{</w:t>
+            </w:r>
+            <w:proofErr w:type="spellStart"/>
+            <w:r>
+              <w:t>candidateId</w:t>
+            </w:r>
+            <w:proofErr w:type="spellEnd"/>
+            <w:r>
+              <w:t>}/{</w:t>
+            </w:r>
+            <w:proofErr w:type="spellStart"/>
+            <w:r>
+              <w:t>jobId</w:t>
+            </w:r>
+            <w:proofErr w:type="spellEnd"/>
+            <w:r>
+              <w:t>}/{interested}</w:t>
+            </w:r>
+          </w:p>
+          <w:p/>
+          <w:p>
+            <w:r>
+              <w:t>Interested is of type Boolean</w:t>
+            </w:r>
+          </w:p>
+        </w:tc>
+        <w:tc>
+          <w:tcPr>
+            <w:tcW w:w="1530" w:type="dxa"/>
+          </w:tcPr>
+          <w:p>
+            <w:r>
+              <w:t>Authorization: Bearer token</w:t>
+            </w:r>
+            <w:bookmarkStart w:id="0" w:name="_GoBack"/>
+            <w:bookmarkEnd w:id="0"/>
+          </w:p>
+        </w:tc>
+        <w:tc>
+          <w:tcPr>
+            <w:tcW w:w="4230" w:type="dxa"/>
+          </w:tcPr>
+          <w:p/>
+        </w:tc>
+        <w:tc>
+          <w:tcPr>
+            <w:tcW w:w="3240" w:type="dxa"/>
+          </w:tcPr>
+          <w:p/>
+        </w:tc>
+      </w:tr>
+      <w:tr>
+        <w:tc>
+          <w:tcPr>
+            <w:tcW w:w="1710" w:type="dxa"/>
             <w:vMerge w:val="restart"/>
           </w:tcPr>
           <w:p>
             <w:r>
-              <w:t>Job Req</w:t>
+              <w:t xml:space="preserve">Job </w:t>
+            </w:r>
+            <w:proofErr w:type="spellStart"/>
+            <w:r>
+              <w:t>Req</w:t>
             </w:r>
             <w:r>
               <w:t>s</w:t>
             </w:r>
-          </w:p>
-        </w:tc>
-        <w:tc>
-          <w:tcPr>
-            <w:tcW w:w="2250" w:type="dxa"/>
-          </w:tcPr>
-          <w:p>
-            <w:r>
-              <w:t>Create Job Req</w:t>
-            </w:r>
-          </w:p>
-        </w:tc>
-        <w:tc>
-          <w:tcPr>
-            <w:tcW w:w="2340" w:type="dxa"/>
-          </w:tcPr>
-          <w:p>
-            <w:r>
-              <w:t>POST /api/{version}/jobReqs</w:t>
-            </w:r>
+            <w:proofErr w:type="spellEnd"/>
+          </w:p>
+        </w:tc>
+        <w:tc>
+          <w:tcPr>
+            <w:tcW w:w="2250" w:type="dxa"/>
+          </w:tcPr>
+          <w:p>
+            <w:r>
+              <w:t xml:space="preserve">Create Job </w:t>
+            </w:r>
+            <w:proofErr w:type="spellStart"/>
+            <w:r>
+              <w:t>Req</w:t>
+            </w:r>
+            <w:proofErr w:type="spellEnd"/>
+          </w:p>
+        </w:tc>
+        <w:tc>
+          <w:tcPr>
+            <w:tcW w:w="2340" w:type="dxa"/>
+          </w:tcPr>
+          <w:p>
+            <w:r>
+              <w:t>POST /</w:t>
+            </w:r>
+            <w:proofErr w:type="spellStart"/>
+            <w:r>
+              <w:t>api</w:t>
+            </w:r>
+            <w:proofErr w:type="spellEnd"/>
+            <w:r>
+              <w:t>/{version}/</w:t>
+            </w:r>
+            <w:proofErr w:type="spellStart"/>
+            <w:r>
+              <w:t>jobReqs</w:t>
+            </w:r>
+            <w:proofErr w:type="spellEnd"/>
           </w:p>
         </w:tc>
         <w:tc>
@@ -1858,7 +2543,15 @@
           </w:p>
           <w:p>
             <w:r>
-              <w:t>"title": "Job Req 1",</w:t>
+              <w:t xml:space="preserve">"title": "Job </w:t>
+            </w:r>
+            <w:proofErr w:type="spellStart"/>
+            <w:r>
+              <w:t>Req</w:t>
+            </w:r>
+            <w:proofErr w:type="spellEnd"/>
+            <w:r>
+              <w:t xml:space="preserve"> 1",</w:t>
             </w:r>
           </w:p>
           <w:p>
@@ -1883,7 +2576,15 @@
           </w:p>
           <w:p>
             <w:r>
-              <w:t>"experience": "exp 1",</w:t>
+              <w:t>"experience": "</w:t>
+            </w:r>
+            <w:proofErr w:type="spellStart"/>
+            <w:r>
+              <w:t>exp</w:t>
+            </w:r>
+            <w:proofErr w:type="spellEnd"/>
+            <w:r>
+              <w:t xml:space="preserve"> 1",</w:t>
             </w:r>
           </w:p>
           <w:p>
@@ -1893,23 +2594,60 @@
           </w:p>
           <w:p>
             <w:r>
-              <w:t>"niceToHave": "n 13",</w:t>
-            </w:r>
-          </w:p>
-          <w:p>
-            <w:r>
-              <w:t>"industry": "i 1",</w:t>
-            </w:r>
-          </w:p>
-          <w:p>
-            <w:r>
-              <w:t>"degree": "deg 1",</w:t>
-            </w:r>
-          </w:p>
-          <w:p>
-            <w:r>
-              <w:t>"createdBy": "userId</w:t>
-            </w:r>
+              <w:t>"</w:t>
+            </w:r>
+            <w:proofErr w:type="spellStart"/>
+            <w:r>
+              <w:t>niceToHave</w:t>
+            </w:r>
+            <w:proofErr w:type="spellEnd"/>
+            <w:r>
+              <w:t>": "n 13",</w:t>
+            </w:r>
+          </w:p>
+          <w:p>
+            <w:r>
+              <w:t>"industry": "</w:t>
+            </w:r>
+            <w:proofErr w:type="spellStart"/>
+            <w:r>
+              <w:t>i</w:t>
+            </w:r>
+            <w:proofErr w:type="spellEnd"/>
+            <w:r>
+              <w:t xml:space="preserve"> 1",</w:t>
+            </w:r>
+          </w:p>
+          <w:p>
+            <w:r>
+              <w:t>"degree": "</w:t>
+            </w:r>
+            <w:proofErr w:type="spellStart"/>
+            <w:r>
+              <w:t>deg</w:t>
+            </w:r>
+            <w:proofErr w:type="spellEnd"/>
+            <w:r>
+              <w:t xml:space="preserve"> 1",</w:t>
+            </w:r>
+          </w:p>
+          <w:p>
+            <w:r>
+              <w:t>"</w:t>
+            </w:r>
+            <w:proofErr w:type="spellStart"/>
+            <w:r>
+              <w:t>createdBy</w:t>
+            </w:r>
+            <w:proofErr w:type="spellEnd"/>
+            <w:r>
+              <w:t>": "</w:t>
+            </w:r>
+            <w:proofErr w:type="spellStart"/>
+            <w:r>
+              <w:t>userId</w:t>
+            </w:r>
+            <w:proofErr w:type="spellEnd"/>
             <w:r>
               <w:t xml:space="preserve"> of Manager</w:t>
             </w:r>
@@ -1928,6 +2666,7 @@
             <w:tcW w:w="3240" w:type="dxa"/>
           </w:tcPr>
           <w:p>
+            <w:proofErr w:type="spellStart"/>
             <w:r>
               <w:rPr>
                 <w:highlight w:val="yellow"/>
@@ -1940,6 +2679,7 @@
               </w:rPr>
               <w:t>obID</w:t>
             </w:r>
+            <w:proofErr w:type="spellEnd"/>
           </w:p>
         </w:tc>
       </w:tr>
@@ -1967,14 +2707,32 @@
           </w:tcPr>
           <w:p>
             <w:r>
-              <w:t>PUT /api/{version}/jobReqs/</w:t>
+              <w:t>PUT /</w:t>
+            </w:r>
+            <w:proofErr w:type="spellStart"/>
+            <w:r>
+              <w:t>api</w:t>
+            </w:r>
+            <w:proofErr w:type="spellEnd"/>
+            <w:r>
+              <w:t>/{version}/</w:t>
+            </w:r>
+            <w:proofErr w:type="spellStart"/>
+            <w:r>
+              <w:t>jobReqs</w:t>
+            </w:r>
+            <w:proofErr w:type="spellEnd"/>
+            <w:r>
+              <w:t>/</w:t>
             </w:r>
             <w:r>
               <w:t xml:space="preserve"> </w:t>
             </w:r>
+            <w:proofErr w:type="spellStart"/>
             <w:r>
               <w:t>addDescriptionToReq</w:t>
             </w:r>
+            <w:proofErr w:type="spellEnd"/>
             <w:r>
               <w:t>/</w:t>
             </w:r>
@@ -2034,17 +2792,38 @@
           </w:tcPr>
           <w:p>
             <w:r>
-              <w:t>Update Job Req</w:t>
-            </w:r>
-          </w:p>
-        </w:tc>
-        <w:tc>
-          <w:tcPr>
-            <w:tcW w:w="2340" w:type="dxa"/>
-          </w:tcPr>
-          <w:p>
-            <w:r>
-              <w:t>PUT /api/{version}/jobReqs/{id}</w:t>
+              <w:t xml:space="preserve">Update Job </w:t>
+            </w:r>
+            <w:proofErr w:type="spellStart"/>
+            <w:r>
+              <w:t>Req</w:t>
+            </w:r>
+            <w:proofErr w:type="spellEnd"/>
+          </w:p>
+        </w:tc>
+        <w:tc>
+          <w:tcPr>
+            <w:tcW w:w="2340" w:type="dxa"/>
+          </w:tcPr>
+          <w:p>
+            <w:r>
+              <w:t>PUT /</w:t>
+            </w:r>
+            <w:proofErr w:type="spellStart"/>
+            <w:r>
+              <w:t>api</w:t>
+            </w:r>
+            <w:proofErr w:type="spellEnd"/>
+            <w:r>
+              <w:t>/{version}/</w:t>
+            </w:r>
+            <w:proofErr w:type="spellStart"/>
+            <w:r>
+              <w:t>jobReqs</w:t>
+            </w:r>
+            <w:proofErr w:type="spellEnd"/>
+            <w:r>
+              <w:t>/{id}</w:t>
             </w:r>
           </w:p>
         </w:tc>
@@ -2064,7 +2843,15 @@
           </w:tcPr>
           <w:p>
             <w:r>
-              <w:t>As payload in Create API with createdBy excluded</w:t>
+              <w:t xml:space="preserve">As payload in Create API with </w:t>
+            </w:r>
+            <w:proofErr w:type="spellStart"/>
+            <w:r>
+              <w:t>createdBy</w:t>
+            </w:r>
+            <w:proofErr w:type="spellEnd"/>
+            <w:r>
+              <w:t xml:space="preserve"> excluded</w:t>
             </w:r>
           </w:p>
         </w:tc>
@@ -2089,17 +2876,38 @@
           </w:tcPr>
           <w:p>
             <w:r>
-              <w:t>Delete Job Req</w:t>
-            </w:r>
-          </w:p>
-        </w:tc>
-        <w:tc>
-          <w:tcPr>
-            <w:tcW w:w="2340" w:type="dxa"/>
-          </w:tcPr>
-          <w:p>
-            <w:r>
-              <w:t>DELETE /api/{version}/jobReqs/{id}</w:t>
+              <w:t xml:space="preserve">Delete Job </w:t>
+            </w:r>
+            <w:proofErr w:type="spellStart"/>
+            <w:r>
+              <w:t>Req</w:t>
+            </w:r>
+            <w:proofErr w:type="spellEnd"/>
+          </w:p>
+        </w:tc>
+        <w:tc>
+          <w:tcPr>
+            <w:tcW w:w="2340" w:type="dxa"/>
+          </w:tcPr>
+          <w:p>
+            <w:r>
+              <w:t>DELETE /</w:t>
+            </w:r>
+            <w:proofErr w:type="spellStart"/>
+            <w:r>
+              <w:t>api</w:t>
+            </w:r>
+            <w:proofErr w:type="spellEnd"/>
+            <w:r>
+              <w:t>/{version}/</w:t>
+            </w:r>
+            <w:proofErr w:type="spellStart"/>
+            <w:r>
+              <w:t>jobReqs</w:t>
+            </w:r>
+            <w:proofErr w:type="spellEnd"/>
+            <w:r>
+              <w:t>/{id}</w:t>
             </w:r>
           </w:p>
         </w:tc>
@@ -2140,17 +2948,38 @@
           </w:tcPr>
           <w:p>
             <w:r>
-              <w:t>Get a Job Req</w:t>
-            </w:r>
-          </w:p>
-        </w:tc>
-        <w:tc>
-          <w:tcPr>
-            <w:tcW w:w="2340" w:type="dxa"/>
-          </w:tcPr>
-          <w:p>
-            <w:r>
-              <w:t>GET /api/{version}/jobReqs/{id}</w:t>
+              <w:t xml:space="preserve">Get a Job </w:t>
+            </w:r>
+            <w:proofErr w:type="spellStart"/>
+            <w:r>
+              <w:t>Req</w:t>
+            </w:r>
+            <w:proofErr w:type="spellEnd"/>
+          </w:p>
+        </w:tc>
+        <w:tc>
+          <w:tcPr>
+            <w:tcW w:w="2340" w:type="dxa"/>
+          </w:tcPr>
+          <w:p>
+            <w:r>
+              <w:t>GET /</w:t>
+            </w:r>
+            <w:proofErr w:type="spellStart"/>
+            <w:r>
+              <w:t>api</w:t>
+            </w:r>
+            <w:proofErr w:type="spellEnd"/>
+            <w:r>
+              <w:t>/{version}/</w:t>
+            </w:r>
+            <w:proofErr w:type="spellStart"/>
+            <w:r>
+              <w:t>jobReqs</w:t>
+            </w:r>
+            <w:proofErr w:type="spellEnd"/>
+            <w:r>
+              <w:t>/{id}</w:t>
             </w:r>
           </w:p>
         </w:tc>
@@ -2175,8 +3004,13 @@
             <w:tcW w:w="3240" w:type="dxa"/>
           </w:tcPr>
           <w:p>
-            <w:r>
-              <w:t>JobReq entity</w:t>
+            <w:proofErr w:type="spellStart"/>
+            <w:r>
+              <w:t>JobReq</w:t>
+            </w:r>
+            <w:proofErr w:type="spellEnd"/>
+            <w:r>
+              <w:t xml:space="preserve"> entity</w:t>
             </w:r>
           </w:p>
         </w:tc>
@@ -2195,7 +3029,15 @@
           </w:tcPr>
           <w:p>
             <w:r>
-              <w:t>Search For Reqs (Job Listings)</w:t>
+              <w:t xml:space="preserve">Search For </w:t>
+            </w:r>
+            <w:proofErr w:type="spellStart"/>
+            <w:r>
+              <w:t>Reqs</w:t>
+            </w:r>
+            <w:proofErr w:type="spellEnd"/>
+            <w:r>
+              <w:t xml:space="preserve"> (Job Listings)</w:t>
             </w:r>
           </w:p>
         </w:tc>
@@ -2237,8 +3079,13 @@
             <w:tcW w:w="3240" w:type="dxa"/>
           </w:tcPr>
           <w:p>
-            <w:r>
-              <w:t>JobReq entities</w:t>
+            <w:proofErr w:type="spellStart"/>
+            <w:r>
+              <w:t>JobReq</w:t>
+            </w:r>
+            <w:proofErr w:type="spellEnd"/>
+            <w:r>
+              <w:t xml:space="preserve"> entities</w:t>
             </w:r>
           </w:p>
         </w:tc>
@@ -2257,30 +3104,53 @@
           </w:tcPr>
           <w:p>
             <w:r>
-              <w:t>Find Candidates by Job Req</w:t>
-            </w:r>
-          </w:p>
-        </w:tc>
-        <w:tc>
-          <w:tcPr>
-            <w:tcW w:w="2340" w:type="dxa"/>
-          </w:tcPr>
-          <w:p>
-            <w:r>
-              <w:t>GET /api/{version}</w:t>
-            </w:r>
-            <w:r>
-              <w:t>/job</w:t>
+              <w:t xml:space="preserve">Find Candidates by Job </w:t>
+            </w:r>
+            <w:proofErr w:type="spellStart"/>
+            <w:r>
+              <w:t>Req</w:t>
+            </w:r>
+            <w:proofErr w:type="spellEnd"/>
+          </w:p>
+        </w:tc>
+        <w:tc>
+          <w:tcPr>
+            <w:tcW w:w="2340" w:type="dxa"/>
+          </w:tcPr>
+          <w:p>
+            <w:r>
+              <w:t>GET /</w:t>
+            </w:r>
+            <w:proofErr w:type="spellStart"/>
+            <w:r>
+              <w:t>api</w:t>
+            </w:r>
+            <w:proofErr w:type="spellEnd"/>
+            <w:r>
+              <w:t>/{version}</w:t>
+            </w:r>
+            <w:r>
+              <w:t>/</w:t>
+            </w:r>
+            <w:proofErr w:type="spellStart"/>
+            <w:r>
+              <w:t>job</w:t>
             </w:r>
             <w:r>
               <w:t>R</w:t>
             </w:r>
             <w:r>
-              <w:t xml:space="preserve">eqs/ </w:t>
-            </w:r>
+              <w:t>eqs</w:t>
+            </w:r>
+            <w:proofErr w:type="spellEnd"/>
+            <w:r>
+              <w:t xml:space="preserve">/ </w:t>
+            </w:r>
+            <w:proofErr w:type="spellStart"/>
             <w:r>
               <w:t>findCandidatesByJobReq</w:t>
             </w:r>
+            <w:proofErr w:type="spellEnd"/>
             <w:r>
               <w:t>/{</w:t>
             </w:r>
@@ -2336,38 +3206,72 @@
           </w:tcPr>
           <w:p>
             <w:r>
-              <w:t>Find Job Reqs by Manager</w:t>
-            </w:r>
-          </w:p>
-        </w:tc>
-        <w:tc>
-          <w:tcPr>
-            <w:tcW w:w="2340" w:type="dxa"/>
-          </w:tcPr>
-          <w:p>
-            <w:r>
-              <w:t>GET /api/{version}</w:t>
-            </w:r>
-            <w:r>
-              <w:t>/job</w:t>
+              <w:t xml:space="preserve">Find Job </w:t>
+            </w:r>
+            <w:proofErr w:type="spellStart"/>
+            <w:r>
+              <w:t>Reqs</w:t>
+            </w:r>
+            <w:proofErr w:type="spellEnd"/>
+            <w:r>
+              <w:t xml:space="preserve"> by Manager</w:t>
+            </w:r>
+          </w:p>
+        </w:tc>
+        <w:tc>
+          <w:tcPr>
+            <w:tcW w:w="2340" w:type="dxa"/>
+          </w:tcPr>
+          <w:p>
+            <w:r>
+              <w:t>GET /</w:t>
+            </w:r>
+            <w:proofErr w:type="spellStart"/>
+            <w:r>
+              <w:t>api</w:t>
+            </w:r>
+            <w:proofErr w:type="spellEnd"/>
+            <w:r>
+              <w:t>/{version}</w:t>
+            </w:r>
+            <w:r>
+              <w:t>/</w:t>
+            </w:r>
+            <w:proofErr w:type="spellStart"/>
+            <w:r>
+              <w:t>job</w:t>
             </w:r>
             <w:r>
               <w:t>R</w:t>
             </w:r>
             <w:r>
-              <w:t>eqs/</w:t>
+              <w:t>eqs</w:t>
+            </w:r>
+            <w:proofErr w:type="spellEnd"/>
+            <w:r>
+              <w:t>/</w:t>
             </w:r>
             <w:r>
               <w:t xml:space="preserve"> </w:t>
             </w:r>
+            <w:proofErr w:type="spellStart"/>
             <w:r>
               <w:t>findJobReqsByManager</w:t>
             </w:r>
-            <w:r>
-              <w:t>/{manager</w:t>
-            </w:r>
-            <w:r>
-              <w:t>Id}</w:t>
+            <w:proofErr w:type="spellEnd"/>
+            <w:r>
+              <w:t>/{</w:t>
+            </w:r>
+            <w:proofErr w:type="spellStart"/>
+            <w:r>
+              <w:t>manager</w:t>
+            </w:r>
+            <w:r>
+              <w:t>Id</w:t>
+            </w:r>
+            <w:proofErr w:type="spellEnd"/>
+            <w:r>
+              <w:t>}</w:t>
             </w:r>
           </w:p>
         </w:tc>
@@ -2392,8 +3296,13 @@
             <w:tcW w:w="3240" w:type="dxa"/>
           </w:tcPr>
           <w:p>
-            <w:r>
-              <w:t>JobReq entities</w:t>
+            <w:proofErr w:type="spellStart"/>
+            <w:r>
+              <w:t>JobReq</w:t>
+            </w:r>
+            <w:proofErr w:type="spellEnd"/>
+            <w:r>
+              <w:t xml:space="preserve"> entities</w:t>
             </w:r>
           </w:p>
         </w:tc>
@@ -2412,8 +3321,13 @@
           </w:tcPr>
           <w:p>
             <w:r>
-              <w:t>Assign Candidate To Req</w:t>
-            </w:r>
+              <w:t xml:space="preserve">Assign Candidate To </w:t>
+            </w:r>
+            <w:proofErr w:type="spellStart"/>
+            <w:r>
+              <w:t>Req</w:t>
+            </w:r>
+            <w:proofErr w:type="spellEnd"/>
           </w:p>
         </w:tc>
         <w:tc>
@@ -2471,17 +3385,49 @@
           </w:tcPr>
           <w:p>
             <w:r>
-              <w:t>Search Reqs by keywords</w:t>
-            </w:r>
-          </w:p>
-        </w:tc>
-        <w:tc>
-          <w:tcPr>
-            <w:tcW w:w="2340" w:type="dxa"/>
-          </w:tcPr>
-          <w:p>
-            <w:r>
-              <w:t>GET /api/{version}/jobReqs/searchForReqs/{keywords}</w:t>
+              <w:t xml:space="preserve">Search </w:t>
+            </w:r>
+            <w:proofErr w:type="spellStart"/>
+            <w:r>
+              <w:t>Reqs</w:t>
+            </w:r>
+            <w:proofErr w:type="spellEnd"/>
+            <w:r>
+              <w:t xml:space="preserve"> by keywords</w:t>
+            </w:r>
+          </w:p>
+        </w:tc>
+        <w:tc>
+          <w:tcPr>
+            <w:tcW w:w="2340" w:type="dxa"/>
+          </w:tcPr>
+          <w:p>
+            <w:r>
+              <w:t>GET /</w:t>
+            </w:r>
+            <w:proofErr w:type="spellStart"/>
+            <w:r>
+              <w:t>api</w:t>
+            </w:r>
+            <w:proofErr w:type="spellEnd"/>
+            <w:r>
+              <w:t>/{version}/</w:t>
+            </w:r>
+            <w:proofErr w:type="spellStart"/>
+            <w:r>
+              <w:t>jobReqs</w:t>
+            </w:r>
+            <w:proofErr w:type="spellEnd"/>
+            <w:r>
+              <w:t>/</w:t>
+            </w:r>
+            <w:proofErr w:type="spellStart"/>
+            <w:r>
+              <w:t>searchForReqs</w:t>
+            </w:r>
+            <w:proofErr w:type="spellEnd"/>
+            <w:r>
+              <w:t>/{keywords}</w:t>
             </w:r>
           </w:p>
         </w:tc>
@@ -2506,9 +3452,11 @@
             <w:tcW w:w="3240" w:type="dxa"/>
           </w:tcPr>
           <w:p>
+            <w:proofErr w:type="spellStart"/>
             <w:r>
               <w:t>JobReqs</w:t>
             </w:r>
+            <w:proofErr w:type="spellEnd"/>
           </w:p>
         </w:tc>
       </w:tr>
@@ -2559,16 +3507,38 @@
               <w:rPr>
                 <w:highlight w:val="yellow"/>
               </w:rPr>
-              <w:t>/api/{version}/</w:t>
+              <w:t>/</w:t>
+            </w:r>
+            <w:proofErr w:type="spellStart"/>
+            <w:r>
+              <w:rPr>
+                <w:highlight w:val="yellow"/>
+              </w:rPr>
+              <w:t>api</w:t>
+            </w:r>
+            <w:proofErr w:type="spellEnd"/>
+            <w:r>
+              <w:rPr>
+                <w:highlight w:val="yellow"/>
+              </w:rPr>
+              <w:t>/{version}/</w:t>
             </w:r>
             <w:r>
               <w:t xml:space="preserve"> </w:t>
             </w:r>
-            <w:r>
-              <w:rPr>
-                <w:highlight w:val="yellow"/>
-              </w:rPr>
-              <w:t xml:space="preserve">jobReqs </w:t>
+            <w:proofErr w:type="spellStart"/>
+            <w:r>
+              <w:rPr>
+                <w:highlight w:val="yellow"/>
+              </w:rPr>
+              <w:t>jobReqs</w:t>
+            </w:r>
+            <w:proofErr w:type="spellEnd"/>
+            <w:r>
+              <w:rPr>
+                <w:highlight w:val="yellow"/>
+              </w:rPr>
+              <w:t xml:space="preserve"> </w:t>
             </w:r>
             <w:r>
               <w:rPr>
@@ -2586,13 +3556,27 @@
               <w:rPr>
                 <w:highlight w:val="yellow"/>
               </w:rPr>
-              <w:t>{job</w:t>
-            </w:r>
-            <w:r>
-              <w:rPr>
-                <w:highlight w:val="yellow"/>
-              </w:rPr>
-              <w:t>ID}</w:t>
+              <w:t>{</w:t>
+            </w:r>
+            <w:proofErr w:type="spellStart"/>
+            <w:r>
+              <w:rPr>
+                <w:highlight w:val="yellow"/>
+              </w:rPr>
+              <w:t>job</w:t>
+            </w:r>
+            <w:r>
+              <w:rPr>
+                <w:highlight w:val="yellow"/>
+              </w:rPr>
+              <w:t>ID</w:t>
+            </w:r>
+            <w:proofErr w:type="spellEnd"/>
+            <w:r>
+              <w:rPr>
+                <w:highlight w:val="yellow"/>
+              </w:rPr>
+              <w:t>}</w:t>
             </w:r>
           </w:p>
         </w:tc>
@@ -2636,7 +3620,21 @@
               <w:rPr>
                 <w:highlight w:val="yellow"/>
               </w:rPr>
-              <w:t>“documentName”:””</w:t>
+              <w:t>“</w:t>
+            </w:r>
+            <w:proofErr w:type="spellStart"/>
+            <w:r>
+              <w:rPr>
+                <w:highlight w:val="yellow"/>
+              </w:rPr>
+              <w:t>documentName</w:t>
+            </w:r>
+            <w:proofErr w:type="spellEnd"/>
+            <w:r>
+              <w:rPr>
+                <w:highlight w:val="yellow"/>
+              </w:rPr>
+              <w:t>”:””</w:t>
             </w:r>
           </w:p>
           <w:p>
@@ -2649,7 +3647,21 @@
               <w:rPr>
                 <w:highlight w:val="yellow"/>
               </w:rPr>
-              <w:t>“documentType”:””</w:t>
+              <w:t>“</w:t>
+            </w:r>
+            <w:proofErr w:type="spellStart"/>
+            <w:r>
+              <w:rPr>
+                <w:highlight w:val="yellow"/>
+              </w:rPr>
+              <w:t>documentType</w:t>
+            </w:r>
+            <w:proofErr w:type="spellEnd"/>
+            <w:r>
+              <w:rPr>
+                <w:highlight w:val="yellow"/>
+              </w:rPr>
+              <w:t>”:””</w:t>
             </w:r>
           </w:p>
           <w:p>
@@ -2732,16 +3744,38 @@
               <w:rPr>
                 <w:highlight w:val="yellow"/>
               </w:rPr>
-              <w:t>/api/{version}/</w:t>
+              <w:t>/</w:t>
+            </w:r>
+            <w:proofErr w:type="spellStart"/>
+            <w:r>
+              <w:rPr>
+                <w:highlight w:val="yellow"/>
+              </w:rPr>
+              <w:t>api</w:t>
+            </w:r>
+            <w:proofErr w:type="spellEnd"/>
+            <w:r>
+              <w:rPr>
+                <w:highlight w:val="yellow"/>
+              </w:rPr>
+              <w:t>/{version}/</w:t>
             </w:r>
             <w:r>
               <w:t xml:space="preserve"> </w:t>
             </w:r>
-            <w:r>
-              <w:rPr>
-                <w:highlight w:val="yellow"/>
-              </w:rPr>
-              <w:t xml:space="preserve">jobReqs </w:t>
+            <w:proofErr w:type="spellStart"/>
+            <w:r>
+              <w:rPr>
+                <w:highlight w:val="yellow"/>
+              </w:rPr>
+              <w:t>jobReqs</w:t>
+            </w:r>
+            <w:proofErr w:type="spellEnd"/>
+            <w:r>
+              <w:rPr>
+                <w:highlight w:val="yellow"/>
+              </w:rPr>
+              <w:t xml:space="preserve"> </w:t>
             </w:r>
             <w:r>
               <w:rPr>
@@ -2765,13 +3799,27 @@
               <w:rPr>
                 <w:highlight w:val="yellow"/>
               </w:rPr>
-              <w:t>{job</w:t>
-            </w:r>
-            <w:r>
-              <w:rPr>
-                <w:highlight w:val="yellow"/>
-              </w:rPr>
-              <w:t>ID}</w:t>
+              <w:t>{</w:t>
+            </w:r>
+            <w:proofErr w:type="spellStart"/>
+            <w:r>
+              <w:rPr>
+                <w:highlight w:val="yellow"/>
+              </w:rPr>
+              <w:t>job</w:t>
+            </w:r>
+            <w:r>
+              <w:rPr>
+                <w:highlight w:val="yellow"/>
+              </w:rPr>
+              <w:t>ID</w:t>
+            </w:r>
+            <w:proofErr w:type="spellEnd"/>
+            <w:r>
+              <w:rPr>
+                <w:highlight w:val="yellow"/>
+              </w:rPr>
+              <w:t>}</w:t>
             </w:r>
           </w:p>
         </w:tc>
@@ -2815,7 +3863,21 @@
               <w:rPr>
                 <w:highlight w:val="yellow"/>
               </w:rPr>
-              <w:t>“documentName”:””</w:t>
+              <w:t>“</w:t>
+            </w:r>
+            <w:proofErr w:type="spellStart"/>
+            <w:r>
+              <w:rPr>
+                <w:highlight w:val="yellow"/>
+              </w:rPr>
+              <w:t>documentName</w:t>
+            </w:r>
+            <w:proofErr w:type="spellEnd"/>
+            <w:r>
+              <w:rPr>
+                <w:highlight w:val="yellow"/>
+              </w:rPr>
+              <w:t>”:””</w:t>
             </w:r>
           </w:p>
           <w:p>
@@ -2828,7 +3890,21 @@
               <w:rPr>
                 <w:highlight w:val="yellow"/>
               </w:rPr>
-              <w:t>“documentType”:””</w:t>
+              <w:t>“</w:t>
+            </w:r>
+            <w:proofErr w:type="spellStart"/>
+            <w:r>
+              <w:rPr>
+                <w:highlight w:val="yellow"/>
+              </w:rPr>
+              <w:t>documentType</w:t>
+            </w:r>
+            <w:proofErr w:type="spellEnd"/>
+            <w:r>
+              <w:rPr>
+                <w:highlight w:val="yellow"/>
+              </w:rPr>
+              <w:t>”:””</w:t>
             </w:r>
           </w:p>
           <w:p>
@@ -2911,16 +3987,38 @@
               <w:rPr>
                 <w:highlight w:val="yellow"/>
               </w:rPr>
-              <w:t>/api/{version}/</w:t>
+              <w:t>/</w:t>
+            </w:r>
+            <w:proofErr w:type="spellStart"/>
+            <w:r>
+              <w:rPr>
+                <w:highlight w:val="yellow"/>
+              </w:rPr>
+              <w:t>api</w:t>
+            </w:r>
+            <w:proofErr w:type="spellEnd"/>
+            <w:r>
+              <w:rPr>
+                <w:highlight w:val="yellow"/>
+              </w:rPr>
+              <w:t>/{version}/</w:t>
             </w:r>
             <w:r>
               <w:t xml:space="preserve"> </w:t>
             </w:r>
-            <w:r>
-              <w:rPr>
-                <w:highlight w:val="yellow"/>
-              </w:rPr>
-              <w:t xml:space="preserve">jobReqs </w:t>
+            <w:proofErr w:type="spellStart"/>
+            <w:r>
+              <w:rPr>
+                <w:highlight w:val="yellow"/>
+              </w:rPr>
+              <w:t>jobReqs</w:t>
+            </w:r>
+            <w:proofErr w:type="spellEnd"/>
+            <w:r>
+              <w:rPr>
+                <w:highlight w:val="yellow"/>
+              </w:rPr>
+              <w:t xml:space="preserve"> </w:t>
             </w:r>
             <w:r>
               <w:rPr>
@@ -2944,13 +4042,27 @@
               <w:rPr>
                 <w:highlight w:val="yellow"/>
               </w:rPr>
-              <w:t>{job</w:t>
-            </w:r>
-            <w:r>
-              <w:rPr>
-                <w:highlight w:val="yellow"/>
-              </w:rPr>
-              <w:t>ID}</w:t>
+              <w:t>{</w:t>
+            </w:r>
+            <w:proofErr w:type="spellStart"/>
+            <w:r>
+              <w:rPr>
+                <w:highlight w:val="yellow"/>
+              </w:rPr>
+              <w:t>job</w:t>
+            </w:r>
+            <w:r>
+              <w:rPr>
+                <w:highlight w:val="yellow"/>
+              </w:rPr>
+              <w:t>ID</w:t>
+            </w:r>
+            <w:proofErr w:type="spellEnd"/>
+            <w:r>
+              <w:rPr>
+                <w:highlight w:val="yellow"/>
+              </w:rPr>
+              <w:t>}</w:t>
             </w:r>
           </w:p>
         </w:tc>
@@ -2994,7 +4106,21 @@
               <w:rPr>
                 <w:highlight w:val="yellow"/>
               </w:rPr>
-              <w:t>“documentName”:””</w:t>
+              <w:t>“</w:t>
+            </w:r>
+            <w:proofErr w:type="spellStart"/>
+            <w:r>
+              <w:rPr>
+                <w:highlight w:val="yellow"/>
+              </w:rPr>
+              <w:t>documentName</w:t>
+            </w:r>
+            <w:proofErr w:type="spellEnd"/>
+            <w:r>
+              <w:rPr>
+                <w:highlight w:val="yellow"/>
+              </w:rPr>
+              <w:t>”:””</w:t>
             </w:r>
           </w:p>
           <w:p>
@@ -3007,7 +4133,21 @@
               <w:rPr>
                 <w:highlight w:val="yellow"/>
               </w:rPr>
-              <w:t>“documentType”:””</w:t>
+              <w:t>“</w:t>
+            </w:r>
+            <w:proofErr w:type="spellStart"/>
+            <w:r>
+              <w:rPr>
+                <w:highlight w:val="yellow"/>
+              </w:rPr>
+              <w:t>documentType</w:t>
+            </w:r>
+            <w:proofErr w:type="spellEnd"/>
+            <w:r>
+              <w:rPr>
+                <w:highlight w:val="yellow"/>
+              </w:rPr>
+              <w:t>”:””</w:t>
             </w:r>
           </w:p>
           <w:p>
@@ -3062,7 +4202,15 @@
           </w:tcPr>
           <w:p>
             <w:r>
-              <w:t>POST /api/{version}/interviews</w:t>
+              <w:t>POST /</w:t>
+            </w:r>
+            <w:proofErr w:type="spellStart"/>
+            <w:r>
+              <w:t>api</w:t>
+            </w:r>
+            <w:proofErr w:type="spellEnd"/>
+            <w:r>
+              <w:t>/{version}/interviews</w:t>
             </w:r>
           </w:p>
         </w:tc>
@@ -3087,14 +4235,24 @@
           </w:p>
           <w:p>
             <w:r>
-              <w:tab/>
-              <w:t>"appointmentTime": "",</w:t>
-            </w:r>
-          </w:p>
-          <w:p>
+              <w:t>"</w:t>
+            </w:r>
+            <w:proofErr w:type="spellStart"/>
+            <w:r>
+              <w:t>time</w:t>
+            </w:r>
+            <w:r>
+              <w:t>":"t</w:t>
+            </w:r>
+            <w:proofErr w:type="spellEnd"/>
+            <w:r>
+              <w:t>"</w:t>
+            </w:r>
             <w:r>
               <w:t xml:space="preserve">              </w:t>
             </w:r>
+          </w:p>
+          <w:p>
             <w:r>
               <w:t>"time1":"t 1"</w:t>
             </w:r>
@@ -3111,8 +4269,6 @@
             <w:r>
               <w:t xml:space="preserve">              </w:t>
             </w:r>
-            <w:bookmarkStart w:id="0" w:name="_GoBack"/>
-            <w:bookmarkEnd w:id="0"/>
             <w:r>
               <w:t>"time3":"t 3"</w:t>
             </w:r>
@@ -3162,13 +4318,60 @@
               <w:rPr>
                 <w:strike/>
               </w:rPr>
-              <w:t>"notes":"note 1"</w:t>
+              <w:t>"</w:t>
+            </w:r>
+            <w:proofErr w:type="spellStart"/>
+            <w:r>
+              <w:rPr>
+                <w:strike/>
+              </w:rPr>
+              <w:t>notes":"note</w:t>
+            </w:r>
+            <w:proofErr w:type="spellEnd"/>
+            <w:r>
+              <w:rPr>
+                <w:strike/>
+              </w:rPr>
+              <w:t xml:space="preserve"> 1"</w:t>
+            </w:r>
+          </w:p>
+          <w:p>
+            <w:pPr>
+              <w:rPr>
+                <w:strike/>
+              </w:rPr>
+            </w:pPr>
+            <w:r>
+              <w:rPr>
+                <w:strike/>
+              </w:rPr>
+              <w:t xml:space="preserve">               </w:t>
+            </w:r>
+            <w:r>
+              <w:t>"state</w:t>
+            </w:r>
+            <w:r>
+              <w:t>": "</w:t>
+            </w:r>
+            <w:r>
+              <w:t>ROUND_1</w:t>
+            </w:r>
+            <w:r>
+              <w:t>",</w:t>
             </w:r>
           </w:p>
           <w:p>
             <w:r>
               <w:tab/>
-              <w:t>"jobReqId": "",</w:t>
+              <w:t>"</w:t>
+            </w:r>
+            <w:proofErr w:type="spellStart"/>
+            <w:r>
+              <w:t>jobReqId</w:t>
+            </w:r>
+            <w:proofErr w:type="spellEnd"/>
+            <w:r>
+              <w:t>": "",</w:t>
             </w:r>
           </w:p>
           <w:p>
@@ -3176,7 +4379,15 @@
               <w:t xml:space="preserve">               </w:t>
             </w:r>
             <w:r>
-              <w:t>"inviter":"userId of Manager"</w:t>
+              <w:t>"inviter":"</w:t>
+            </w:r>
+            <w:proofErr w:type="spellStart"/>
+            <w:r>
+              <w:t>userId</w:t>
+            </w:r>
+            <w:proofErr w:type="spellEnd"/>
+            <w:r>
+              <w:t xml:space="preserve"> of Manager"</w:t>
             </w:r>
             <w:r>
               <w:t>,</w:t>
@@ -3185,7 +4396,15 @@
           <w:p>
             <w:r>
               <w:tab/>
-              <w:t>"candidateId": ""</w:t>
+              <w:t>"</w:t>
+            </w:r>
+            <w:proofErr w:type="spellStart"/>
+            <w:r>
+              <w:t>candidateId</w:t>
+            </w:r>
+            <w:proofErr w:type="spellEnd"/>
+            <w:r>
+              <w:t>": ""</w:t>
             </w:r>
           </w:p>
           <w:p>
@@ -3199,6 +4418,7 @@
             <w:tcW w:w="3240" w:type="dxa"/>
           </w:tcPr>
           <w:p>
+            <w:proofErr w:type="spellStart"/>
             <w:r>
               <w:rPr>
                 <w:highlight w:val="yellow"/>
@@ -3211,6 +4431,7 @@
               </w:rPr>
               <w:t>nterviewID</w:t>
             </w:r>
+            <w:proofErr w:type="spellEnd"/>
           </w:p>
         </w:tc>
       </w:tr>
@@ -3241,7 +4462,15 @@
           </w:tcPr>
           <w:p>
             <w:r>
-              <w:t xml:space="preserve">PUT /api/{version}/interviews </w:t>
+              <w:t>PUT /</w:t>
+            </w:r>
+            <w:proofErr w:type="spellStart"/>
+            <w:r>
+              <w:t>api</w:t>
+            </w:r>
+            <w:proofErr w:type="spellEnd"/>
+            <w:r>
+              <w:t xml:space="preserve">/{version}/interviews </w:t>
             </w:r>
             <w:r>
               <w:t>/reschedule/{id}</w:t>
@@ -3272,9 +4501,11 @@
               <w:tab/>
               <w:t>"</w:t>
             </w:r>
+            <w:proofErr w:type="spellStart"/>
             <w:r>
               <w:t>rescheduledTime</w:t>
             </w:r>
+            <w:proofErr w:type="spellEnd"/>
             <w:r>
               <w:t>": ""</w:t>
             </w:r>
@@ -3335,7 +4566,21 @@
               <w:rPr>
                 <w:highlight w:val="yellow"/>
               </w:rPr>
-              <w:t>PUT /api/{version}/interviews /respond/{id}</w:t>
+              <w:t>PUT /</w:t>
+            </w:r>
+            <w:proofErr w:type="spellStart"/>
+            <w:r>
+              <w:rPr>
+                <w:highlight w:val="yellow"/>
+              </w:rPr>
+              <w:t>api</w:t>
+            </w:r>
+            <w:proofErr w:type="spellEnd"/>
+            <w:r>
+              <w:rPr>
+                <w:highlight w:val="yellow"/>
+              </w:rPr>
+              <w:t>/{version}/interviews /respond/{id}</w:t>
             </w:r>
           </w:p>
         </w:tc>
@@ -3437,7 +4682,15 @@
           </w:tcPr>
           <w:p>
             <w:r>
-              <w:t>PUT /api/{version}/interviews/{id}</w:t>
+              <w:t>PUT /</w:t>
+            </w:r>
+            <w:proofErr w:type="spellStart"/>
+            <w:r>
+              <w:t>api</w:t>
+            </w:r>
+            <w:proofErr w:type="spellEnd"/>
+            <w:r>
+              <w:t>/{version}/interviews/{id}</w:t>
             </w:r>
           </w:p>
         </w:tc>
@@ -3490,7 +4743,31 @@
           </w:tcPr>
           <w:p>
             <w:r>
-              <w:t>GET /api/{version}/interviews/findInterviewsByManager</w:t>
+              <w:t>GET /</w:t>
+            </w:r>
+            <w:proofErr w:type="spellStart"/>
+            <w:r>
+              <w:t>api</w:t>
+            </w:r>
+            <w:proofErr w:type="spellEnd"/>
+            <w:r>
+              <w:t>/{version}/interviews/</w:t>
+            </w:r>
+            <w:proofErr w:type="spellStart"/>
+            <w:r>
+              <w:t>findInterviewsByManager</w:t>
+            </w:r>
+            <w:proofErr w:type="spellEnd"/>
+            <w:r>
+              <w:t>/{</w:t>
+            </w:r>
+            <w:proofErr w:type="spellStart"/>
+            <w:r>
+              <w:t>managerId</w:t>
+            </w:r>
+            <w:proofErr w:type="spellEnd"/>
+            <w:r>
+              <w:t>}</w:t>
             </w:r>
           </w:p>
         </w:tc>
@@ -3528,6 +4805,75 @@
         <w:tc>
           <w:tcPr>
             <w:tcW w:w="1710" w:type="dxa"/>
+          </w:tcPr>
+          <w:p/>
+        </w:tc>
+        <w:tc>
+          <w:tcPr>
+            <w:tcW w:w="2250" w:type="dxa"/>
+          </w:tcPr>
+          <w:p>
+            <w:r>
+              <w:t>Find Interviews by</w:t>
+            </w:r>
+            <w:r>
+              <w:t xml:space="preserve"> Candidate</w:t>
+            </w:r>
+          </w:p>
+        </w:tc>
+        <w:tc>
+          <w:tcPr>
+            <w:tcW w:w="2340" w:type="dxa"/>
+          </w:tcPr>
+          <w:p>
+            <w:r>
+              <w:t>GET /api/{version}/in</w:t>
+            </w:r>
+            <w:r>
+              <w:t>terviews/findInterviewsByCandidate</w:t>
+            </w:r>
+            <w:r>
+              <w:t>/{candidateId}</w:t>
+            </w:r>
+          </w:p>
+        </w:tc>
+        <w:tc>
+          <w:tcPr>
+            <w:tcW w:w="1530" w:type="dxa"/>
+          </w:tcPr>
+          <w:p>
+            <w:r>
+              <w:t>Authorization: Bearer token</w:t>
+            </w:r>
+          </w:p>
+        </w:tc>
+        <w:tc>
+          <w:tcPr>
+            <w:tcW w:w="4230" w:type="dxa"/>
+          </w:tcPr>
+          <w:p/>
+        </w:tc>
+        <w:tc>
+          <w:tcPr>
+            <w:tcW w:w="3240" w:type="dxa"/>
+          </w:tcPr>
+          <w:p>
+            <w:r>
+              <w:t>Interview</w:t>
+            </w:r>
+            <w:r>
+              <w:t>s</w:t>
+            </w:r>
+          </w:p>
+        </w:tc>
+      </w:tr>
+      <w:tr>
+        <w:trPr>
+          <w:trHeight w:val="1232"/>
+        </w:trPr>
+        <w:tc>
+          <w:tcPr>
+            <w:tcW w:w="1710" w:type="dxa"/>
             <w:vMerge w:val="restart"/>
           </w:tcPr>
           <w:p>
@@ -3607,8 +4953,30 @@
               <w:rPr>
                 <w:highlight w:val="yellow"/>
               </w:rPr>
-              <w:t>POST /api/{version}/offers/ createOfferPackage</w:t>
-            </w:r>
+              <w:t>POST /</w:t>
+            </w:r>
+            <w:proofErr w:type="spellStart"/>
+            <w:r>
+              <w:rPr>
+                <w:highlight w:val="yellow"/>
+              </w:rPr>
+              <w:t>api</w:t>
+            </w:r>
+            <w:proofErr w:type="spellEnd"/>
+            <w:r>
+              <w:rPr>
+                <w:highlight w:val="yellow"/>
+              </w:rPr>
+              <w:t xml:space="preserve">/{version}/offers/ </w:t>
+            </w:r>
+            <w:proofErr w:type="spellStart"/>
+            <w:r>
+              <w:rPr>
+                <w:highlight w:val="yellow"/>
+              </w:rPr>
+              <w:t>createOfferPackage</w:t>
+            </w:r>
+            <w:proofErr w:type="spellEnd"/>
           </w:p>
         </w:tc>
         <w:tc>
@@ -3691,6 +5059,7 @@
             <w:tcW w:w="3240" w:type="dxa"/>
           </w:tcPr>
           <w:p>
+            <w:proofErr w:type="spellStart"/>
             <w:r>
               <w:rPr>
                 <w:highlight w:val="yellow"/>
@@ -3703,6 +5072,7 @@
               </w:rPr>
               <w:t>fferID</w:t>
             </w:r>
+            <w:proofErr w:type="spellEnd"/>
           </w:p>
         </w:tc>
       </w:tr>
@@ -3752,13 +5122,63 @@
               <w:rPr>
                 <w:highlight w:val="yellow"/>
               </w:rPr>
-              <w:t>T /api/{version}/offers/</w:t>
-            </w:r>
-            <w:r>
-              <w:rPr>
-                <w:highlight w:val="yellow"/>
-              </w:rPr>
-              <w:t>extendOffer/{candidateID}/{offerID}</w:t>
+              <w:t>T /</w:t>
+            </w:r>
+            <w:proofErr w:type="spellStart"/>
+            <w:r>
+              <w:rPr>
+                <w:highlight w:val="yellow"/>
+              </w:rPr>
+              <w:t>api</w:t>
+            </w:r>
+            <w:proofErr w:type="spellEnd"/>
+            <w:r>
+              <w:rPr>
+                <w:highlight w:val="yellow"/>
+              </w:rPr>
+              <w:t>/{version}/offers/</w:t>
+            </w:r>
+            <w:proofErr w:type="spellStart"/>
+            <w:r>
+              <w:rPr>
+                <w:highlight w:val="yellow"/>
+              </w:rPr>
+              <w:t>extendOffer</w:t>
+            </w:r>
+            <w:proofErr w:type="spellEnd"/>
+            <w:r>
+              <w:rPr>
+                <w:highlight w:val="yellow"/>
+              </w:rPr>
+              <w:t>/{</w:t>
+            </w:r>
+            <w:proofErr w:type="spellStart"/>
+            <w:r>
+              <w:rPr>
+                <w:highlight w:val="yellow"/>
+              </w:rPr>
+              <w:t>candidateID</w:t>
+            </w:r>
+            <w:proofErr w:type="spellEnd"/>
+            <w:r>
+              <w:rPr>
+                <w:highlight w:val="yellow"/>
+              </w:rPr>
+              <w:t>}/{</w:t>
+            </w:r>
+            <w:proofErr w:type="spellStart"/>
+            <w:r>
+              <w:rPr>
+                <w:highlight w:val="yellow"/>
+              </w:rPr>
+              <w:t>offerID</w:t>
+            </w:r>
+            <w:proofErr w:type="spellEnd"/>
+            <w:r>
+              <w:rPr>
+                <w:highlight w:val="yellow"/>
+              </w:rPr>
+              <w:t>}</w:t>
             </w:r>
           </w:p>
         </w:tc>
@@ -3845,13 +5265,56 @@
               <w:rPr>
                 <w:highlight w:val="yellow"/>
               </w:rPr>
-              <w:t>T /api/{version}/offers/</w:t>
-            </w:r>
-            <w:r>
-              <w:rPr>
-                <w:highlight w:val="yellow"/>
-              </w:rPr>
-              <w:t>rescindOffer//{candidateID}/{offerI</w:t>
+              <w:t>T /</w:t>
+            </w:r>
+            <w:proofErr w:type="spellStart"/>
+            <w:r>
+              <w:rPr>
+                <w:highlight w:val="yellow"/>
+              </w:rPr>
+              <w:t>api</w:t>
+            </w:r>
+            <w:proofErr w:type="spellEnd"/>
+            <w:r>
+              <w:rPr>
+                <w:highlight w:val="yellow"/>
+              </w:rPr>
+              <w:t>/{version}/offers/</w:t>
+            </w:r>
+            <w:proofErr w:type="spellStart"/>
+            <w:r>
+              <w:rPr>
+                <w:highlight w:val="yellow"/>
+              </w:rPr>
+              <w:t>rescindOffer</w:t>
+            </w:r>
+            <w:proofErr w:type="spellEnd"/>
+            <w:r>
+              <w:rPr>
+                <w:highlight w:val="yellow"/>
+              </w:rPr>
+              <w:t>//{</w:t>
+            </w:r>
+            <w:proofErr w:type="spellStart"/>
+            <w:r>
+              <w:rPr>
+                <w:highlight w:val="yellow"/>
+              </w:rPr>
+              <w:t>candidateID</w:t>
+            </w:r>
+            <w:proofErr w:type="spellEnd"/>
+            <w:r>
+              <w:rPr>
+                <w:highlight w:val="yellow"/>
+              </w:rPr>
+              <w:t>}/{</w:t>
+            </w:r>
+            <w:proofErr w:type="spellStart"/>
+            <w:r>
+              <w:rPr>
+                <w:highlight w:val="yellow"/>
+              </w:rPr>
+              <w:t>offerI</w:t>
             </w:r>
             <w:r>
               <w:rPr>
@@ -3859,6 +5322,7 @@
               </w:rPr>
               <w:t>d</w:t>
             </w:r>
+            <w:proofErr w:type="spellEnd"/>
             <w:r>
               <w:rPr>
                 <w:highlight w:val="yellow"/>
@@ -3945,13 +5409,42 @@
               <w:rPr>
                 <w:highlight w:val="yellow"/>
               </w:rPr>
-              <w:t>/api/{version}/offers/</w:t>
-            </w:r>
-            <w:r>
-              <w:rPr>
-                <w:highlight w:val="yellow"/>
-              </w:rPr>
-              <w:t>respondOffer/{offerI</w:t>
+              <w:t>/</w:t>
+            </w:r>
+            <w:proofErr w:type="spellStart"/>
+            <w:r>
+              <w:rPr>
+                <w:highlight w:val="yellow"/>
+              </w:rPr>
+              <w:t>api</w:t>
+            </w:r>
+            <w:proofErr w:type="spellEnd"/>
+            <w:r>
+              <w:rPr>
+                <w:highlight w:val="yellow"/>
+              </w:rPr>
+              <w:t>/{version}/offers/</w:t>
+            </w:r>
+            <w:proofErr w:type="spellStart"/>
+            <w:r>
+              <w:rPr>
+                <w:highlight w:val="yellow"/>
+              </w:rPr>
+              <w:t>respondOffer</w:t>
+            </w:r>
+            <w:proofErr w:type="spellEnd"/>
+            <w:r>
+              <w:rPr>
+                <w:highlight w:val="yellow"/>
+              </w:rPr>
+              <w:t>/{</w:t>
+            </w:r>
+            <w:proofErr w:type="spellStart"/>
+            <w:r>
+              <w:rPr>
+                <w:highlight w:val="yellow"/>
+              </w:rPr>
+              <w:t>offerI</w:t>
             </w:r>
             <w:r>
               <w:rPr>
@@ -3959,6 +5452,7 @@
               </w:rPr>
               <w:t>d</w:t>
             </w:r>
+            <w:proofErr w:type="spellEnd"/>
             <w:r>
               <w:rPr>
                 <w:highlight w:val="yellow"/>
@@ -4090,8 +5584,30 @@
               <w:rPr>
                 <w:highlight w:val="yellow"/>
               </w:rPr>
-              <w:t>/api/{version}/offers/{offerId</w:t>
-            </w:r>
+              <w:t>/</w:t>
+            </w:r>
+            <w:proofErr w:type="spellStart"/>
+            <w:r>
+              <w:rPr>
+                <w:highlight w:val="yellow"/>
+              </w:rPr>
+              <w:t>api</w:t>
+            </w:r>
+            <w:proofErr w:type="spellEnd"/>
+            <w:r>
+              <w:rPr>
+                <w:highlight w:val="yellow"/>
+              </w:rPr>
+              <w:t>/{version}/offers/{</w:t>
+            </w:r>
+            <w:proofErr w:type="spellStart"/>
+            <w:r>
+              <w:rPr>
+                <w:highlight w:val="yellow"/>
+              </w:rPr>
+              <w:t>offerId</w:t>
+            </w:r>
+            <w:proofErr w:type="spellEnd"/>
             <w:r>
               <w:rPr>
                 <w:highlight w:val="yellow"/>
@@ -4200,13 +5716,41 @@
               <w:rPr>
                 <w:highlight w:val="yellow"/>
               </w:rPr>
-              <w:t>/api/{version}/offers/d</w:t>
-            </w:r>
-            <w:r>
-              <w:rPr>
-                <w:highlight w:val="yellow"/>
-              </w:rPr>
-              <w:t>ocument/{offerID}</w:t>
+              <w:t>/</w:t>
+            </w:r>
+            <w:proofErr w:type="spellStart"/>
+            <w:r>
+              <w:rPr>
+                <w:highlight w:val="yellow"/>
+              </w:rPr>
+              <w:t>api</w:t>
+            </w:r>
+            <w:proofErr w:type="spellEnd"/>
+            <w:r>
+              <w:rPr>
+                <w:highlight w:val="yellow"/>
+              </w:rPr>
+              <w:t>/{version}/offers/d</w:t>
+            </w:r>
+            <w:r>
+              <w:rPr>
+                <w:highlight w:val="yellow"/>
+              </w:rPr>
+              <w:t>ocument/{</w:t>
+            </w:r>
+            <w:proofErr w:type="spellStart"/>
+            <w:r>
+              <w:rPr>
+                <w:highlight w:val="yellow"/>
+              </w:rPr>
+              <w:t>offerID</w:t>
+            </w:r>
+            <w:proofErr w:type="spellEnd"/>
+            <w:r>
+              <w:rPr>
+                <w:highlight w:val="yellow"/>
+              </w:rPr>
+              <w:t>}</w:t>
             </w:r>
           </w:p>
         </w:tc>
@@ -4255,7 +5799,21 @@
               <w:rPr>
                 <w:highlight w:val="yellow"/>
               </w:rPr>
-              <w:t>“documentName”:””</w:t>
+              <w:t>“</w:t>
+            </w:r>
+            <w:proofErr w:type="spellStart"/>
+            <w:r>
+              <w:rPr>
+                <w:highlight w:val="yellow"/>
+              </w:rPr>
+              <w:t>documentName</w:t>
+            </w:r>
+            <w:proofErr w:type="spellEnd"/>
+            <w:r>
+              <w:rPr>
+                <w:highlight w:val="yellow"/>
+              </w:rPr>
+              <w:t>”:””</w:t>
             </w:r>
           </w:p>
           <w:p>
@@ -4268,7 +5826,21 @@
               <w:rPr>
                 <w:highlight w:val="yellow"/>
               </w:rPr>
-              <w:t>“documentType”:””</w:t>
+              <w:t>“</w:t>
+            </w:r>
+            <w:proofErr w:type="spellStart"/>
+            <w:r>
+              <w:rPr>
+                <w:highlight w:val="yellow"/>
+              </w:rPr>
+              <w:t>documentType</w:t>
+            </w:r>
+            <w:proofErr w:type="spellEnd"/>
+            <w:r>
+              <w:rPr>
+                <w:highlight w:val="yellow"/>
+              </w:rPr>
+              <w:t>”:””</w:t>
             </w:r>
           </w:p>
           <w:p>
@@ -4362,13 +5934,41 @@
               <w:rPr>
                 <w:highlight w:val="yellow"/>
               </w:rPr>
-              <w:t>/api/{version}/offers/d</w:t>
-            </w:r>
-            <w:r>
-              <w:rPr>
-                <w:highlight w:val="yellow"/>
-              </w:rPr>
-              <w:t>ocument/{offerID}</w:t>
+              <w:t>/</w:t>
+            </w:r>
+            <w:proofErr w:type="spellStart"/>
+            <w:r>
+              <w:rPr>
+                <w:highlight w:val="yellow"/>
+              </w:rPr>
+              <w:t>api</w:t>
+            </w:r>
+            <w:proofErr w:type="spellEnd"/>
+            <w:r>
+              <w:rPr>
+                <w:highlight w:val="yellow"/>
+              </w:rPr>
+              <w:t>/{version}/offers/d</w:t>
+            </w:r>
+            <w:r>
+              <w:rPr>
+                <w:highlight w:val="yellow"/>
+              </w:rPr>
+              <w:t>ocument/{</w:t>
+            </w:r>
+            <w:proofErr w:type="spellStart"/>
+            <w:r>
+              <w:rPr>
+                <w:highlight w:val="yellow"/>
+              </w:rPr>
+              <w:t>offerID</w:t>
+            </w:r>
+            <w:proofErr w:type="spellEnd"/>
+            <w:r>
+              <w:rPr>
+                <w:highlight w:val="yellow"/>
+              </w:rPr>
+              <w:t>}</w:t>
             </w:r>
           </w:p>
         </w:tc>
@@ -4417,7 +6017,21 @@
               <w:rPr>
                 <w:highlight w:val="yellow"/>
               </w:rPr>
-              <w:t>“documentName”:””</w:t>
+              <w:t>“</w:t>
+            </w:r>
+            <w:proofErr w:type="spellStart"/>
+            <w:r>
+              <w:rPr>
+                <w:highlight w:val="yellow"/>
+              </w:rPr>
+              <w:t>documentName</w:t>
+            </w:r>
+            <w:proofErr w:type="spellEnd"/>
+            <w:r>
+              <w:rPr>
+                <w:highlight w:val="yellow"/>
+              </w:rPr>
+              <w:t>”:””</w:t>
             </w:r>
           </w:p>
           <w:p>
@@ -4430,7 +6044,21 @@
               <w:rPr>
                 <w:highlight w:val="yellow"/>
               </w:rPr>
-              <w:t>“documentType”:””</w:t>
+              <w:t>“</w:t>
+            </w:r>
+            <w:proofErr w:type="spellStart"/>
+            <w:r>
+              <w:rPr>
+                <w:highlight w:val="yellow"/>
+              </w:rPr>
+              <w:t>documentType</w:t>
+            </w:r>
+            <w:proofErr w:type="spellEnd"/>
+            <w:r>
+              <w:rPr>
+                <w:highlight w:val="yellow"/>
+              </w:rPr>
+              <w:t>”:””</w:t>
             </w:r>
           </w:p>
           <w:p>
@@ -4518,7 +6146,21 @@
               <w:rPr>
                 <w:highlight w:val="yellow"/>
               </w:rPr>
-              <w:t>/api/{v</w:t>
+              <w:t>/</w:t>
+            </w:r>
+            <w:proofErr w:type="spellStart"/>
+            <w:r>
+              <w:rPr>
+                <w:highlight w:val="yellow"/>
+              </w:rPr>
+              <w:t>api</w:t>
+            </w:r>
+            <w:proofErr w:type="spellEnd"/>
+            <w:r>
+              <w:rPr>
+                <w:highlight w:val="yellow"/>
+              </w:rPr>
+              <w:t>/{v</w:t>
             </w:r>
             <w:r>
               <w:rPr>
@@ -4530,7 +6172,21 @@
               <w:rPr>
                 <w:highlight w:val="yellow"/>
               </w:rPr>
-              <w:t>ocument/{offerID}</w:t>
+              <w:t>ocument/{</w:t>
+            </w:r>
+            <w:proofErr w:type="spellStart"/>
+            <w:r>
+              <w:rPr>
+                <w:highlight w:val="yellow"/>
+              </w:rPr>
+              <w:t>offerID</w:t>
+            </w:r>
+            <w:proofErr w:type="spellEnd"/>
+            <w:r>
+              <w:rPr>
+                <w:highlight w:val="yellow"/>
+              </w:rPr>
+              <w:t>}</w:t>
             </w:r>
           </w:p>
         </w:tc>
@@ -4579,7 +6235,21 @@
               <w:rPr>
                 <w:highlight w:val="yellow"/>
               </w:rPr>
-              <w:t>“documentName”:””</w:t>
+              <w:t>“</w:t>
+            </w:r>
+            <w:proofErr w:type="spellStart"/>
+            <w:r>
+              <w:rPr>
+                <w:highlight w:val="yellow"/>
+              </w:rPr>
+              <w:t>documentName</w:t>
+            </w:r>
+            <w:proofErr w:type="spellEnd"/>
+            <w:r>
+              <w:rPr>
+                <w:highlight w:val="yellow"/>
+              </w:rPr>
+              <w:t>”:””</w:t>
             </w:r>
           </w:p>
           <w:p>
@@ -4592,7 +6262,21 @@
               <w:rPr>
                 <w:highlight w:val="yellow"/>
               </w:rPr>
-              <w:t>“documentType”:””</w:t>
+              <w:t>“</w:t>
+            </w:r>
+            <w:proofErr w:type="spellStart"/>
+            <w:r>
+              <w:rPr>
+                <w:highlight w:val="yellow"/>
+              </w:rPr>
+              <w:t>documentType</w:t>
+            </w:r>
+            <w:proofErr w:type="spellEnd"/>
+            <w:r>
+              <w:rPr>
+                <w:highlight w:val="yellow"/>
+              </w:rPr>
+              <w:t>”:””</w:t>
             </w:r>
           </w:p>
           <w:p>
@@ -8069,7 +9753,7 @@
 </file>
 
 <file path=customXml/itemProps1.xml><?xml version="1.0" encoding="utf-8"?>
-<ds:datastoreItem xmlns:ds="http://schemas.openxmlformats.org/officeDocument/2006/customXml" ds:itemID="{7C2026EA-4DEF-49E3-A028-14CD93230F07}">
+<ds:datastoreItem xmlns:ds="http://schemas.openxmlformats.org/officeDocument/2006/customXml" ds:itemID="{143DDE86-2321-4005-B121-403D4A20693C}">
   <ds:schemaRefs>
     <ds:schemaRef ds:uri="http://schemas.openxmlformats.org/officeDocument/2006/bibliography"/>
   </ds:schemaRefs>

</xml_diff>

<commit_message>
Candidates service - Match a Job to Candidate
</commit_message>
<xml_diff>
--- a/Server/API Specs.docx
+++ b/Server/API Specs.docx
@@ -162,7 +162,15 @@
           </w:tcPr>
           <w:p>
             <w:r>
-              <w:t>POST /api/{version}/accounts/login</w:t>
+              <w:t>POST /</w:t>
+            </w:r>
+            <w:proofErr w:type="spellStart"/>
+            <w:r>
+              <w:t>api</w:t>
+            </w:r>
+            <w:proofErr w:type="spellEnd"/>
+            <w:r>
+              <w:t>/{version}/accounts/login</w:t>
             </w:r>
           </w:p>
         </w:tc>
@@ -226,7 +234,21 @@
               <w:rPr>
                 <w:highlight w:val="yellow"/>
               </w:rPr>
-              <w:t>“userId”:””</w:t>
+              <w:t>“</w:t>
+            </w:r>
+            <w:proofErr w:type="spellStart"/>
+            <w:r>
+              <w:rPr>
+                <w:highlight w:val="yellow"/>
+              </w:rPr>
+              <w:t>userId</w:t>
+            </w:r>
+            <w:proofErr w:type="spellEnd"/>
+            <w:r>
+              <w:rPr>
+                <w:highlight w:val="yellow"/>
+              </w:rPr>
+              <w:t>”:””</w:t>
             </w:r>
           </w:p>
           <w:p>
@@ -260,7 +282,15 @@
           </w:tcPr>
           <w:p>
             <w:r>
-              <w:t>POST /api/{version}/accounts</w:t>
+              <w:t>POST /</w:t>
+            </w:r>
+            <w:proofErr w:type="spellStart"/>
+            <w:r>
+              <w:t>api</w:t>
+            </w:r>
+            <w:proofErr w:type="spellEnd"/>
+            <w:r>
+              <w:t>/{version}/accounts</w:t>
             </w:r>
           </w:p>
         </w:tc>
@@ -282,13 +312,29 @@
           <w:p>
             <w:r>
               <w:tab/>
-              <w:t>"firstName": "Mark",</w:t>
+              <w:t>"</w:t>
+            </w:r>
+            <w:proofErr w:type="spellStart"/>
+            <w:r>
+              <w:t>firstName</w:t>
+            </w:r>
+            <w:proofErr w:type="spellEnd"/>
+            <w:r>
+              <w:t>": "Mark",</w:t>
             </w:r>
           </w:p>
           <w:p>
             <w:r>
               <w:tab/>
-              <w:t>"lastName": "Duvall",</w:t>
+              <w:t>"</w:t>
+            </w:r>
+            <w:proofErr w:type="spellStart"/>
+            <w:r>
+              <w:t>lastName</w:t>
+            </w:r>
+            <w:proofErr w:type="spellEnd"/>
+            <w:r>
+              <w:t>": "Duvall",</w:t>
             </w:r>
           </w:p>
           <w:p>
@@ -308,11 +354,16 @@
               <w:tab/>
               <w:t>"</w:t>
             </w:r>
+            <w:proofErr w:type="spellStart"/>
             <w:r>
               <w:t>authority</w:t>
             </w:r>
             <w:r>
-              <w:t>":"ROLE_MANAGER",</w:t>
+              <w:t>":"ROLE_MANAGER</w:t>
+            </w:r>
+            <w:proofErr w:type="spellEnd"/>
+            <w:r>
+              <w:t>",</w:t>
             </w:r>
           </w:p>
           <w:p>
@@ -324,7 +375,15 @@
           <w:p>
             <w:r>
               <w:tab/>
-              <w:t>"companyName": "TEN",</w:t>
+              <w:t>"</w:t>
+            </w:r>
+            <w:proofErr w:type="spellStart"/>
+            <w:r>
+              <w:t>companyName</w:t>
+            </w:r>
+            <w:proofErr w:type="spellEnd"/>
+            <w:r>
+              <w:t>": "TEN",</w:t>
             </w:r>
           </w:p>
           <w:p>
@@ -336,19 +395,51 @@
           <w:p>
             <w:r>
               <w:tab/>
-              <w:t>"streetAddress": "Addr 1",</w:t>
+              <w:t>"</w:t>
+            </w:r>
+            <w:proofErr w:type="spellStart"/>
+            <w:r>
+              <w:t>streetAddress</w:t>
+            </w:r>
+            <w:proofErr w:type="spellEnd"/>
+            <w:r>
+              <w:t>": "</w:t>
+            </w:r>
+            <w:proofErr w:type="spellStart"/>
+            <w:r>
+              <w:t>Addr</w:t>
+            </w:r>
+            <w:proofErr w:type="spellEnd"/>
+            <w:r>
+              <w:t xml:space="preserve"> 1",</w:t>
             </w:r>
           </w:p>
           <w:p>
             <w:r>
               <w:tab/>
-              <w:t>"streetAddress2": "Addr 2",</w:t>
+              <w:t>"streetAddress2": "</w:t>
+            </w:r>
+            <w:proofErr w:type="spellStart"/>
+            <w:r>
+              <w:t>Addr</w:t>
+            </w:r>
+            <w:proofErr w:type="spellEnd"/>
+            <w:r>
+              <w:t xml:space="preserve"> 2",</w:t>
             </w:r>
           </w:p>
           <w:p>
             <w:r>
               <w:tab/>
-              <w:t>"zipCode": "10000"</w:t>
+              <w:t>"</w:t>
+            </w:r>
+            <w:proofErr w:type="spellStart"/>
+            <w:r>
+              <w:t>zipCode</w:t>
+            </w:r>
+            <w:proofErr w:type="spellEnd"/>
+            <w:r>
+              <w:t>": "10000"</w:t>
             </w:r>
           </w:p>
           <w:p>
@@ -388,7 +479,15 @@
           </w:tcPr>
           <w:p>
             <w:r>
-              <w:t>PUT /api/{version}/accounts/{id}</w:t>
+              <w:t>PUT /</w:t>
+            </w:r>
+            <w:proofErr w:type="spellStart"/>
+            <w:r>
+              <w:t>api</w:t>
+            </w:r>
+            <w:proofErr w:type="spellEnd"/>
+            <w:r>
+              <w:t>/{version}/accounts/{id}</w:t>
             </w:r>
           </w:p>
         </w:tc>
@@ -414,13 +513,29 @@
           <w:p>
             <w:r>
               <w:tab/>
-              <w:t>"firstName": "Mark 1.1",</w:t>
+              <w:t>"</w:t>
+            </w:r>
+            <w:proofErr w:type="spellStart"/>
+            <w:r>
+              <w:t>firstName</w:t>
+            </w:r>
+            <w:proofErr w:type="spellEnd"/>
+            <w:r>
+              <w:t>": "Mark 1.1",</w:t>
             </w:r>
           </w:p>
           <w:p>
             <w:r>
               <w:tab/>
-              <w:t>"lastName": "Duvall 1",</w:t>
+              <w:t>"</w:t>
+            </w:r>
+            <w:proofErr w:type="spellStart"/>
+            <w:r>
+              <w:t>lastName</w:t>
+            </w:r>
+            <w:proofErr w:type="spellEnd"/>
+            <w:r>
+              <w:t>": "Duvall 1",</w:t>
             </w:r>
           </w:p>
           <w:p>
@@ -450,7 +565,15 @@
           <w:p>
             <w:r>
               <w:tab/>
-              <w:t>"companyName": "TEN",</w:t>
+              <w:t>"</w:t>
+            </w:r>
+            <w:proofErr w:type="spellStart"/>
+            <w:r>
+              <w:t>companyName</w:t>
+            </w:r>
+            <w:proofErr w:type="spellEnd"/>
+            <w:r>
+              <w:t>": "TEN",</w:t>
             </w:r>
           </w:p>
           <w:p>
@@ -462,19 +585,51 @@
           <w:p>
             <w:r>
               <w:tab/>
-              <w:t>"streetAddress": "Addr 1",</w:t>
+              <w:t>"</w:t>
+            </w:r>
+            <w:proofErr w:type="spellStart"/>
+            <w:r>
+              <w:t>streetAddress</w:t>
+            </w:r>
+            <w:proofErr w:type="spellEnd"/>
+            <w:r>
+              <w:t>": "</w:t>
+            </w:r>
+            <w:proofErr w:type="spellStart"/>
+            <w:r>
+              <w:t>Addr</w:t>
+            </w:r>
+            <w:proofErr w:type="spellEnd"/>
+            <w:r>
+              <w:t xml:space="preserve"> 1",</w:t>
             </w:r>
           </w:p>
           <w:p>
             <w:r>
               <w:tab/>
-              <w:t>"streetAddress2": "Addr 2",</w:t>
+              <w:t>"streetAddress2": "</w:t>
+            </w:r>
+            <w:proofErr w:type="spellStart"/>
+            <w:r>
+              <w:t>Addr</w:t>
+            </w:r>
+            <w:proofErr w:type="spellEnd"/>
+            <w:r>
+              <w:t xml:space="preserve"> 2",</w:t>
             </w:r>
           </w:p>
           <w:p>
             <w:r>
               <w:tab/>
-              <w:t>"zipCode": "10000"</w:t>
+              <w:t>"</w:t>
+            </w:r>
+            <w:proofErr w:type="spellStart"/>
+            <w:r>
+              <w:t>zipCode</w:t>
+            </w:r>
+            <w:proofErr w:type="spellEnd"/>
+            <w:r>
+              <w:t>": "10000"</w:t>
             </w:r>
           </w:p>
           <w:p>
@@ -514,7 +669,15 @@
           </w:tcPr>
           <w:p>
             <w:r>
-              <w:t>GET /api/{version}/accounts/{id}</w:t>
+              <w:t>GET /</w:t>
+            </w:r>
+            <w:proofErr w:type="spellStart"/>
+            <w:r>
+              <w:t>api</w:t>
+            </w:r>
+            <w:proofErr w:type="spellEnd"/>
+            <w:r>
+              <w:t>/{version}/accounts/{id}</w:t>
             </w:r>
           </w:p>
         </w:tc>
@@ -569,11 +732,24 @@
           </w:tcPr>
           <w:p>
             <w:r>
-              <w:t>GET /api/{version}/accounts/findBy</w:t>
+              <w:t>GET /</w:t>
+            </w:r>
+            <w:proofErr w:type="spellStart"/>
+            <w:r>
+              <w:t>api</w:t>
+            </w:r>
+            <w:proofErr w:type="spellEnd"/>
+            <w:r>
+              <w:t>/{version}/accounts/</w:t>
+            </w:r>
+            <w:proofErr w:type="spellStart"/>
+            <w:r>
+              <w:t>findBy</w:t>
             </w:r>
             <w:r>
               <w:t>Email</w:t>
             </w:r>
+            <w:proofErr w:type="spellEnd"/>
             <w:r>
               <w:t>/{</w:t>
             </w:r>
@@ -636,7 +812,23 @@
           </w:tcPr>
           <w:p>
             <w:r>
-              <w:t>PUT /api/{version}/accounts/changePassword/{id}</w:t>
+              <w:t>PUT /</w:t>
+            </w:r>
+            <w:proofErr w:type="spellStart"/>
+            <w:r>
+              <w:t>api</w:t>
+            </w:r>
+            <w:proofErr w:type="spellEnd"/>
+            <w:r>
+              <w:t>/{version}/accounts/</w:t>
+            </w:r>
+            <w:proofErr w:type="spellStart"/>
+            <w:r>
+              <w:t>changePassword</w:t>
+            </w:r>
+            <w:proofErr w:type="spellEnd"/>
+            <w:r>
+              <w:t>/{id}</w:t>
             </w:r>
           </w:p>
         </w:tc>
@@ -661,7 +853,15 @@
           </w:p>
           <w:p>
             <w:r>
-              <w:t>"newPassord": ""</w:t>
+              <w:t>"</w:t>
+            </w:r>
+            <w:proofErr w:type="spellStart"/>
+            <w:r>
+              <w:t>newPassord</w:t>
+            </w:r>
+            <w:proofErr w:type="spellEnd"/>
+            <w:r>
+              <w:t>": ""</w:t>
             </w:r>
           </w:p>
           <w:p>
@@ -708,8 +908,17 @@
           </w:tcPr>
           <w:p>
             <w:r>
-              <w:t>POST /api/{version}/profiles/{</w:t>
-            </w:r>
+              <w:t>POST /</w:t>
+            </w:r>
+            <w:proofErr w:type="spellStart"/>
+            <w:r>
+              <w:t>api</w:t>
+            </w:r>
+            <w:proofErr w:type="spellEnd"/>
+            <w:r>
+              <w:t>/{version}/profiles/{</w:t>
+            </w:r>
+            <w:proofErr w:type="spellStart"/>
             <w:r>
               <w:rPr>
                 <w:highlight w:val="yellow"/>
@@ -722,6 +931,7 @@
               </w:rPr>
               <w:t>Id</w:t>
             </w:r>
+            <w:proofErr w:type="spellEnd"/>
             <w:r>
               <w:t>}</w:t>
             </w:r>
@@ -778,16 +988,29 @@
           </w:tcPr>
           <w:p>
             <w:r>
-              <w:t>PUT /api/{version}/profiles</w:t>
+              <w:t>PUT /</w:t>
+            </w:r>
+            <w:proofErr w:type="spellStart"/>
+            <w:r>
+              <w:t>api</w:t>
+            </w:r>
+            <w:proofErr w:type="spellEnd"/>
+            <w:r>
+              <w:t>/{version}/profiles</w:t>
             </w:r>
             <w:r>
               <w:t>/{id}/{</w:t>
             </w:r>
+            <w:proofErr w:type="spellStart"/>
             <w:r>
               <w:t>user</w:t>
             </w:r>
             <w:r>
-              <w:t>Id}</w:t>
+              <w:t>Id</w:t>
+            </w:r>
+            <w:proofErr w:type="spellEnd"/>
+            <w:r>
+              <w:t>}</w:t>
             </w:r>
           </w:p>
         </w:tc>
@@ -845,7 +1068,15 @@
           </w:tcPr>
           <w:p>
             <w:r>
-              <w:t>GET /api/{version}/profiles/{id}</w:t>
+              <w:t>GET /</w:t>
+            </w:r>
+            <w:proofErr w:type="spellStart"/>
+            <w:r>
+              <w:t>api</w:t>
+            </w:r>
+            <w:proofErr w:type="spellEnd"/>
+            <w:r>
+              <w:t>/{version}/profiles/{id}</w:t>
             </w:r>
           </w:p>
         </w:tc>
@@ -900,8 +1131,21 @@
           </w:tcPr>
           <w:p>
             <w:r>
-              <w:t>POST /api/{version}/profiles/companyContact</w:t>
-            </w:r>
+              <w:t>POST /</w:t>
+            </w:r>
+            <w:proofErr w:type="spellStart"/>
+            <w:r>
+              <w:t>api</w:t>
+            </w:r>
+            <w:proofErr w:type="spellEnd"/>
+            <w:r>
+              <w:t>/{version}/profiles/</w:t>
+            </w:r>
+            <w:proofErr w:type="spellStart"/>
+            <w:r>
+              <w:t>companyContact</w:t>
+            </w:r>
+            <w:proofErr w:type="spellEnd"/>
           </w:p>
         </w:tc>
         <w:tc>
@@ -935,7 +1179,15 @@
           </w:p>
           <w:p>
             <w:r>
-              <w:t>"address": "Addr 1",</w:t>
+              <w:t>"address": "</w:t>
+            </w:r>
+            <w:proofErr w:type="spellStart"/>
+            <w:r>
+              <w:t>Addr</w:t>
+            </w:r>
+            <w:proofErr w:type="spellEnd"/>
+            <w:r>
+              <w:t xml:space="preserve"> 1",</w:t>
             </w:r>
           </w:p>
           <w:p>
@@ -945,12 +1197,28 @@
           </w:p>
           <w:p>
             <w:r>
-              <w:t>"phoneNumber": "111111",</w:t>
-            </w:r>
-          </w:p>
-          <w:p>
-            <w:r>
-              <w:t>"cellNumber": "11111",</w:t>
+              <w:t>"</w:t>
+            </w:r>
+            <w:proofErr w:type="spellStart"/>
+            <w:r>
+              <w:t>phoneNumber</w:t>
+            </w:r>
+            <w:proofErr w:type="spellEnd"/>
+            <w:r>
+              <w:t>": "111111",</w:t>
+            </w:r>
+          </w:p>
+          <w:p>
+            <w:r>
+              <w:t>"</w:t>
+            </w:r>
+            <w:proofErr w:type="spellStart"/>
+            <w:r>
+              <w:t>cellNumber</w:t>
+            </w:r>
+            <w:proofErr w:type="spellEnd"/>
+            <w:r>
+              <w:t>": "11111",</w:t>
             </w:r>
           </w:p>
           <w:p>
@@ -995,7 +1263,31 @@
           </w:tcPr>
           <w:p>
             <w:r>
-              <w:t>PUT /api/{version}/profiles/companyContact/{companyContactId}</w:t>
+              <w:t>PUT /</w:t>
+            </w:r>
+            <w:proofErr w:type="spellStart"/>
+            <w:r>
+              <w:t>api</w:t>
+            </w:r>
+            <w:proofErr w:type="spellEnd"/>
+            <w:r>
+              <w:t>/{version}/profiles/</w:t>
+            </w:r>
+            <w:proofErr w:type="spellStart"/>
+            <w:r>
+              <w:t>companyContact</w:t>
+            </w:r>
+            <w:proofErr w:type="spellEnd"/>
+            <w:r>
+              <w:t>/{</w:t>
+            </w:r>
+            <w:proofErr w:type="spellStart"/>
+            <w:r>
+              <w:t>companyContactId</w:t>
+            </w:r>
+            <w:proofErr w:type="spellEnd"/>
+            <w:r>
+              <w:t>}</w:t>
             </w:r>
           </w:p>
         </w:tc>
@@ -1030,7 +1322,15 @@
           </w:p>
           <w:p>
             <w:r>
-              <w:t>"address": "Addr 1",</w:t>
+              <w:t>"address": "</w:t>
+            </w:r>
+            <w:proofErr w:type="spellStart"/>
+            <w:r>
+              <w:t>Addr</w:t>
+            </w:r>
+            <w:proofErr w:type="spellEnd"/>
+            <w:r>
+              <w:t xml:space="preserve"> 1",</w:t>
             </w:r>
           </w:p>
           <w:p>
@@ -1040,12 +1340,28 @@
           </w:p>
           <w:p>
             <w:r>
-              <w:t>"phoneNumber": "111111",</w:t>
-            </w:r>
-          </w:p>
-          <w:p>
-            <w:r>
-              <w:t>"cellNumber": "11111",</w:t>
+              <w:t>"</w:t>
+            </w:r>
+            <w:proofErr w:type="spellStart"/>
+            <w:r>
+              <w:t>phoneNumber</w:t>
+            </w:r>
+            <w:proofErr w:type="spellEnd"/>
+            <w:r>
+              <w:t>": "111111",</w:t>
+            </w:r>
+          </w:p>
+          <w:p>
+            <w:r>
+              <w:t>"</w:t>
+            </w:r>
+            <w:proofErr w:type="spellStart"/>
+            <w:r>
+              <w:t>cellNumber</w:t>
+            </w:r>
+            <w:proofErr w:type="spellEnd"/>
+            <w:r>
+              <w:t>": "11111",</w:t>
             </w:r>
           </w:p>
           <w:p>
@@ -1097,7 +1413,15 @@
           </w:tcPr>
           <w:p>
             <w:r>
-              <w:t>POST /api/{version}/candidates</w:t>
+              <w:t>POST /</w:t>
+            </w:r>
+            <w:proofErr w:type="spellStart"/>
+            <w:r>
+              <w:t>api</w:t>
+            </w:r>
+            <w:proofErr w:type="spellEnd"/>
+            <w:r>
+              <w:t>/{version}/candidates</w:t>
             </w:r>
           </w:p>
         </w:tc>
@@ -1122,12 +1446,28 @@
           </w:p>
           <w:p>
             <w:r>
-              <w:t>"firstName": "F1",</w:t>
-            </w:r>
-          </w:p>
-          <w:p>
-            <w:r>
-              <w:t xml:space="preserve">    "lastName": "L1",</w:t>
+              <w:t>"</w:t>
+            </w:r>
+            <w:proofErr w:type="spellStart"/>
+            <w:r>
+              <w:t>firstName</w:t>
+            </w:r>
+            <w:proofErr w:type="spellEnd"/>
+            <w:r>
+              <w:t>": "F1",</w:t>
+            </w:r>
+          </w:p>
+          <w:p>
+            <w:r>
+              <w:t xml:space="preserve">    "</w:t>
+            </w:r>
+            <w:proofErr w:type="spellStart"/>
+            <w:r>
+              <w:t>lastName</w:t>
+            </w:r>
+            <w:proofErr w:type="spellEnd"/>
+            <w:r>
+              <w:t>": "L1",</w:t>
             </w:r>
           </w:p>
           <w:p>
@@ -1135,7 +1475,15 @@
               <w:t xml:space="preserve">    </w:t>
             </w:r>
             <w:r>
-              <w:t>"displayName": "DN 1",</w:t>
+              <w:t>"</w:t>
+            </w:r>
+            <w:proofErr w:type="spellStart"/>
+            <w:r>
+              <w:t>displayName</w:t>
+            </w:r>
+            <w:proofErr w:type="spellEnd"/>
+            <w:r>
+              <w:t>": "DN 1",</w:t>
             </w:r>
           </w:p>
           <w:p>
@@ -1143,7 +1491,15 @@
               <w:t xml:space="preserve">    </w:t>
             </w:r>
             <w:r>
-              <w:t>"tagLine": "TL 1",</w:t>
+              <w:t>"</w:t>
+            </w:r>
+            <w:proofErr w:type="spellStart"/>
+            <w:r>
+              <w:t>tagLine</w:t>
+            </w:r>
+            <w:proofErr w:type="spellEnd"/>
+            <w:r>
+              <w:t>": "TL 1",</w:t>
             </w:r>
           </w:p>
           <w:p>
@@ -1171,7 +1527,15 @@
           <w:p>
             <w:r>
               <w:tab/>
-              <w:t>"jobTitle": "SSE",</w:t>
+              <w:t>"</w:t>
+            </w:r>
+            <w:proofErr w:type="spellStart"/>
+            <w:r>
+              <w:t>jobTitle</w:t>
+            </w:r>
+            <w:proofErr w:type="spellEnd"/>
+            <w:r>
+              <w:t>": "SSE",</w:t>
             </w:r>
             <w:r>
               <w:tab/>
@@ -1180,12 +1544,28 @@
           <w:p>
             <w:r>
               <w:lastRenderedPageBreak/>
-              <w:t xml:space="preserve">    "currentEmployer": "NSA",</w:t>
-            </w:r>
-          </w:p>
-          <w:p>
-            <w:r>
-              <w:t xml:space="preserve">    "coreCompetency": "Swift",</w:t>
+              <w:t xml:space="preserve">    "</w:t>
+            </w:r>
+            <w:proofErr w:type="spellStart"/>
+            <w:r>
+              <w:t>currentEmployer</w:t>
+            </w:r>
+            <w:proofErr w:type="spellEnd"/>
+            <w:r>
+              <w:t>": "NSA",</w:t>
+            </w:r>
+          </w:p>
+          <w:p>
+            <w:r>
+              <w:t xml:space="preserve">    "</w:t>
+            </w:r>
+            <w:proofErr w:type="spellStart"/>
+            <w:r>
+              <w:t>coreCompetency</w:t>
+            </w:r>
+            <w:proofErr w:type="spellEnd"/>
+            <w:r>
+              <w:t>": "Swift",</w:t>
             </w:r>
           </w:p>
           <w:p>
@@ -1211,33 +1591,89 @@
           </w:p>
           <w:p>
             <w:r>
-              <w:t xml:space="preserve">    "experienceLevel": "3",</w:t>
-            </w:r>
-          </w:p>
-          <w:p>
-            <w:r>
-              <w:t xml:space="preserve">    "currentComp": "cc1",</w:t>
-            </w:r>
-          </w:p>
-          <w:p>
-            <w:r>
-              <w:t xml:space="preserve">    "currentBonus": "cb1",</w:t>
-            </w:r>
-          </w:p>
-          <w:p>
-            <w:r>
-              <w:t xml:space="preserve">    "desiredComp": "dc1",</w:t>
-            </w:r>
-          </w:p>
-          <w:p>
-            <w:r>
-              <w:t xml:space="preserve">    "desiredBonus": "db1",</w:t>
+              <w:t xml:space="preserve">    "</w:t>
+            </w:r>
+            <w:proofErr w:type="spellStart"/>
+            <w:r>
+              <w:t>experienceLevel</w:t>
+            </w:r>
+            <w:proofErr w:type="spellEnd"/>
+            <w:r>
+              <w:t>": "3",</w:t>
+            </w:r>
+          </w:p>
+          <w:p>
+            <w:r>
+              <w:t xml:space="preserve">    "</w:t>
+            </w:r>
+            <w:proofErr w:type="spellStart"/>
+            <w:r>
+              <w:t>currentComp</w:t>
+            </w:r>
+            <w:proofErr w:type="spellEnd"/>
+            <w:r>
+              <w:t>": "cc1",</w:t>
+            </w:r>
+          </w:p>
+          <w:p>
+            <w:r>
+              <w:t xml:space="preserve">    "</w:t>
+            </w:r>
+            <w:proofErr w:type="spellStart"/>
+            <w:r>
+              <w:t>currentBonus</w:t>
+            </w:r>
+            <w:proofErr w:type="spellEnd"/>
+            <w:r>
+              <w:t>": "cb1",</w:t>
+            </w:r>
+          </w:p>
+          <w:p>
+            <w:r>
+              <w:t xml:space="preserve">    "</w:t>
+            </w:r>
+            <w:proofErr w:type="spellStart"/>
+            <w:r>
+              <w:t>desiredComp</w:t>
+            </w:r>
+            <w:proofErr w:type="spellEnd"/>
+            <w:r>
+              <w:t>": "dc1",</w:t>
+            </w:r>
+          </w:p>
+          <w:p>
+            <w:r>
+              <w:t xml:space="preserve">    "</w:t>
+            </w:r>
+            <w:proofErr w:type="spellStart"/>
+            <w:r>
+              <w:t>desiredBonus</w:t>
+            </w:r>
+            <w:proofErr w:type="spellEnd"/>
+            <w:r>
+              <w:t>": "db1",</w:t>
             </w:r>
           </w:p>
           <w:p>
             <w:r>
               <w:tab/>
-              <w:t>"createdBy": "userId of recruiter"</w:t>
+              <w:t>"</w:t>
+            </w:r>
+            <w:proofErr w:type="spellStart"/>
+            <w:r>
+              <w:t>createdBy</w:t>
+            </w:r>
+            <w:proofErr w:type="spellEnd"/>
+            <w:r>
+              <w:t>": "</w:t>
+            </w:r>
+            <w:proofErr w:type="spellStart"/>
+            <w:r>
+              <w:t>userId</w:t>
+            </w:r>
+            <w:proofErr w:type="spellEnd"/>
+            <w:r>
+              <w:t xml:space="preserve"> of recruiter"</w:t>
             </w:r>
           </w:p>
           <w:p>
@@ -1251,6 +1687,7 @@
             <w:tcW w:w="3240" w:type="dxa"/>
           </w:tcPr>
           <w:p>
+            <w:proofErr w:type="spellStart"/>
             <w:r>
               <w:rPr>
                 <w:highlight w:val="yellow"/>
@@ -1264,6 +1701,7 @@
               </w:rPr>
               <w:t>andidateID</w:t>
             </w:r>
+            <w:proofErr w:type="spellEnd"/>
           </w:p>
         </w:tc>
       </w:tr>
@@ -1291,7 +1729,15 @@
           </w:tcPr>
           <w:p>
             <w:r>
-              <w:t>PUT /api/{version}/candidates/{id}</w:t>
+              <w:t>PUT /</w:t>
+            </w:r>
+            <w:proofErr w:type="spellStart"/>
+            <w:r>
+              <w:t>api</w:t>
+            </w:r>
+            <w:proofErr w:type="spellEnd"/>
+            <w:r>
+              <w:t>/{version}/candidates/{id}</w:t>
             </w:r>
           </w:p>
         </w:tc>
@@ -1314,7 +1760,15 @@
               <w:t>The same with Create API</w:t>
             </w:r>
             <w:r>
-              <w:t xml:space="preserve"> with createdBy excluded</w:t>
+              <w:t xml:space="preserve"> with </w:t>
+            </w:r>
+            <w:proofErr w:type="spellStart"/>
+            <w:r>
+              <w:t>createdBy</w:t>
+            </w:r>
+            <w:proofErr w:type="spellEnd"/>
+            <w:r>
+              <w:t xml:space="preserve"> excluded</w:t>
             </w:r>
           </w:p>
         </w:tc>
@@ -1349,7 +1803,15 @@
           </w:tcPr>
           <w:p>
             <w:r>
-              <w:t>DELETE /api/{version}/candidates/{id}</w:t>
+              <w:t>DELETE /</w:t>
+            </w:r>
+            <w:proofErr w:type="spellStart"/>
+            <w:r>
+              <w:t>api</w:t>
+            </w:r>
+            <w:proofErr w:type="spellEnd"/>
+            <w:r>
+              <w:t>/{version}/candidates/{id}</w:t>
             </w:r>
           </w:p>
         </w:tc>
@@ -1400,7 +1862,15 @@
           </w:tcPr>
           <w:p>
             <w:r>
-              <w:t>GET /api/{version}/candidates/{id}</w:t>
+              <w:t>GET /</w:t>
+            </w:r>
+            <w:proofErr w:type="spellStart"/>
+            <w:r>
+              <w:t>api</w:t>
+            </w:r>
+            <w:proofErr w:type="spellEnd"/>
+            <w:r>
+              <w:t>/{version}/candidates/{id}</w:t>
             </w:r>
           </w:p>
         </w:tc>
@@ -1455,7 +1925,23 @@
           </w:tcPr>
           <w:p>
             <w:r>
-              <w:t>POST /api/{version}/candidates/summary/{candidateId}</w:t>
+              <w:t>POST /</w:t>
+            </w:r>
+            <w:proofErr w:type="spellStart"/>
+            <w:r>
+              <w:t>api</w:t>
+            </w:r>
+            <w:proofErr w:type="spellEnd"/>
+            <w:r>
+              <w:t>/{version}/candidates/summary/{</w:t>
+            </w:r>
+            <w:proofErr w:type="spellStart"/>
+            <w:r>
+              <w:t>candidateId</w:t>
+            </w:r>
+            <w:proofErr w:type="spellEnd"/>
+            <w:r>
+              <w:t>}</w:t>
             </w:r>
           </w:p>
         </w:tc>
@@ -1520,7 +2006,23 @@
           </w:tcPr>
           <w:p>
             <w:r>
-              <w:t>PUT /api/{version}/candidates/summary/{candidateId}</w:t>
+              <w:t>PUT /</w:t>
+            </w:r>
+            <w:proofErr w:type="spellStart"/>
+            <w:r>
+              <w:t>api</w:t>
+            </w:r>
+            <w:proofErr w:type="spellEnd"/>
+            <w:r>
+              <w:t>/{version}/candidates/summary/{</w:t>
+            </w:r>
+            <w:proofErr w:type="spellStart"/>
+            <w:r>
+              <w:t>candidateId</w:t>
+            </w:r>
+            <w:proofErr w:type="spellEnd"/>
+            <w:r>
+              <w:t>}</w:t>
             </w:r>
           </w:p>
         </w:tc>
@@ -1585,7 +2087,23 @@
           </w:tcPr>
           <w:p>
             <w:r>
-              <w:t>DELETE /api/{version}/candidates/summary/{candidateId}</w:t>
+              <w:t>DELETE /</w:t>
+            </w:r>
+            <w:proofErr w:type="spellStart"/>
+            <w:r>
+              <w:t>api</w:t>
+            </w:r>
+            <w:proofErr w:type="spellEnd"/>
+            <w:r>
+              <w:t>/{version}/candidates/summary/{</w:t>
+            </w:r>
+            <w:proofErr w:type="spellStart"/>
+            <w:r>
+              <w:t>candidateId</w:t>
+            </w:r>
+            <w:proofErr w:type="spellEnd"/>
+            <w:r>
+              <w:t>}</w:t>
             </w:r>
           </w:p>
         </w:tc>
@@ -1636,7 +2154,23 @@
           </w:tcPr>
           <w:p>
             <w:r>
-              <w:t>GET /api/{version}/candidates/summary/{candidateId}</w:t>
+              <w:t>GET /</w:t>
+            </w:r>
+            <w:proofErr w:type="spellStart"/>
+            <w:r>
+              <w:t>api</w:t>
+            </w:r>
+            <w:proofErr w:type="spellEnd"/>
+            <w:r>
+              <w:t>/{version}/candidates/summary/{</w:t>
+            </w:r>
+            <w:proofErr w:type="spellStart"/>
+            <w:r>
+              <w:t>candidateId</w:t>
+            </w:r>
+            <w:proofErr w:type="spellEnd"/>
+            <w:r>
+              <w:t>}</w:t>
             </w:r>
           </w:p>
         </w:tc>
@@ -1693,10 +2227,34 @@
               <w:t xml:space="preserve">GET </w:t>
             </w:r>
             <w:r>
-              <w:t>/api/v1/candidates/findCandidatesByRecruiter/</w:t>
-            </w:r>
-            <w:r>
-              <w:t>{recruiterId}</w:t>
+              <w:t>/</w:t>
+            </w:r>
+            <w:proofErr w:type="spellStart"/>
+            <w:r>
+              <w:t>api</w:t>
+            </w:r>
+            <w:proofErr w:type="spellEnd"/>
+            <w:r>
+              <w:t>/v1/candidates/</w:t>
+            </w:r>
+            <w:proofErr w:type="spellStart"/>
+            <w:r>
+              <w:t>findCandidatesByRecruiter</w:t>
+            </w:r>
+            <w:proofErr w:type="spellEnd"/>
+            <w:r>
+              <w:t>/</w:t>
+            </w:r>
+            <w:r>
+              <w:t>{</w:t>
+            </w:r>
+            <w:proofErr w:type="spellStart"/>
+            <w:r>
+              <w:t>recruiterId</w:t>
+            </w:r>
+            <w:proofErr w:type="spellEnd"/>
+            <w:r>
+              <w:t>}</w:t>
             </w:r>
           </w:p>
         </w:tc>
@@ -1753,13 +2311,26 @@
               <w:t xml:space="preserve">GET </w:t>
             </w:r>
             <w:r>
-              <w:t>/api/v1/candidates/</w:t>
+              <w:t>/</w:t>
+            </w:r>
+            <w:proofErr w:type="spellStart"/>
+            <w:r>
+              <w:t>api</w:t>
+            </w:r>
+            <w:proofErr w:type="spellEnd"/>
+            <w:r>
+              <w:t>/v1/candidates/</w:t>
             </w:r>
             <w:r>
               <w:t xml:space="preserve"> </w:t>
             </w:r>
-            <w:r>
-              <w:t>searchForCandidates/{keywords}</w:t>
+            <w:proofErr w:type="spellStart"/>
+            <w:r>
+              <w:t>searchForCandidates</w:t>
+            </w:r>
+            <w:proofErr w:type="spellEnd"/>
+            <w:r>
+              <w:t>/{keywords}</w:t>
             </w:r>
           </w:p>
         </w:tc>
@@ -1813,39 +2384,467 @@
           </w:tcPr>
           <w:p>
             <w:r>
-              <w:t>PUT /api/{version}/candidates/</w:t>
+              <w:t>PUT /</w:t>
+            </w:r>
+            <w:proofErr w:type="spellStart"/>
+            <w:r>
+              <w:t>api</w:t>
+            </w:r>
+            <w:proofErr w:type="spellEnd"/>
+            <w:r>
+              <w:t>/{version}/candidates/</w:t>
             </w:r>
             <w:r>
               <w:t xml:space="preserve"> </w:t>
             </w:r>
+            <w:proofErr w:type="spellStart"/>
             <w:r>
               <w:t>acknowledgeInterestInJob</w:t>
             </w:r>
+            <w:proofErr w:type="spellEnd"/>
             <w:r>
               <w:t>/</w:t>
             </w:r>
             <w:r>
-              <w:t>{candidateId</w:t>
+              <w:t>{</w:t>
+            </w:r>
+            <w:proofErr w:type="spellStart"/>
+            <w:r>
+              <w:t>candidateId</w:t>
+            </w:r>
+            <w:proofErr w:type="spellEnd"/>
+            <w:r>
+              <w:t>}</w:t>
+            </w:r>
+            <w:r>
+              <w:t xml:space="preserve"> </w:t>
+            </w:r>
+            <w:r>
+              <w:t>/{</w:t>
+            </w:r>
+            <w:proofErr w:type="spellStart"/>
+            <w:r>
+              <w:t>jobId</w:t>
+            </w:r>
+            <w:proofErr w:type="spellEnd"/>
+            <w:r>
+              <w:t>}/{</w:t>
+            </w:r>
+            <w:proofErr w:type="spellStart"/>
+            <w:r>
+              <w:t>manager</w:t>
+            </w:r>
+            <w:r>
+              <w:t>Id</w:t>
+            </w:r>
+            <w:proofErr w:type="spellEnd"/>
+            <w:r>
+              <w:t>}/{interested}</w:t>
+            </w:r>
+          </w:p>
+          <w:p/>
+          <w:p>
+            <w:r>
+              <w:t>Interested is of type Boolean</w:t>
+            </w:r>
+          </w:p>
+        </w:tc>
+        <w:tc>
+          <w:tcPr>
+            <w:tcW w:w="1530" w:type="dxa"/>
+          </w:tcPr>
+          <w:p>
+            <w:r>
+              <w:t>Authorization: Bearer token</w:t>
+            </w:r>
+          </w:p>
+        </w:tc>
+        <w:tc>
+          <w:tcPr>
+            <w:tcW w:w="4230" w:type="dxa"/>
+          </w:tcPr>
+          <w:p/>
+        </w:tc>
+        <w:tc>
+          <w:tcPr>
+            <w:tcW w:w="3240" w:type="dxa"/>
+          </w:tcPr>
+          <w:p/>
+        </w:tc>
+      </w:tr>
+      <w:tr>
+        <w:tc>
+          <w:tcPr>
+            <w:tcW w:w="1710" w:type="dxa"/>
+          </w:tcPr>
+          <w:p/>
+        </w:tc>
+        <w:tc>
+          <w:tcPr>
+            <w:tcW w:w="2250" w:type="dxa"/>
+          </w:tcPr>
+          <w:p>
+            <w:r>
+              <w:t>Match a Job to Candidate</w:t>
+            </w:r>
+          </w:p>
+        </w:tc>
+        <w:tc>
+          <w:tcPr>
+            <w:tcW w:w="2340" w:type="dxa"/>
+          </w:tcPr>
+          <w:p>
+            <w:r>
+              <w:t>PUT /</w:t>
+            </w:r>
+            <w:proofErr w:type="spellStart"/>
+            <w:r>
+              <w:t>api</w:t>
+            </w:r>
+            <w:proofErr w:type="spellEnd"/>
+            <w:r>
+              <w:t>/{version}/candidates/</w:t>
+            </w:r>
+            <w:r>
+              <w:t xml:space="preserve"> </w:t>
+            </w:r>
+            <w:proofErr w:type="spellStart"/>
+            <w:r>
+              <w:t>matchJobWithCandidate</w:t>
+            </w:r>
+            <w:proofErr w:type="spellEnd"/>
+            <w:r>
+              <w:t>/{</w:t>
+            </w:r>
+            <w:proofErr w:type="spellStart"/>
+            <w:r>
+              <w:t>candidateId</w:t>
+            </w:r>
+            <w:proofErr w:type="spellEnd"/>
+            <w:r>
+              <w:t>} /{</w:t>
+            </w:r>
+            <w:proofErr w:type="spellStart"/>
+            <w:r>
+              <w:t>jobId</w:t>
+            </w:r>
+            <w:proofErr w:type="spellEnd"/>
+            <w:r>
+              <w:t>}/{</w:t>
+            </w:r>
+            <w:proofErr w:type="spellStart"/>
+            <w:r>
+              <w:t>manager</w:t>
+            </w:r>
+            <w:r>
+              <w:t>Id</w:t>
+            </w:r>
+            <w:proofErr w:type="spellEnd"/>
+            <w:r>
+              <w:t>}</w:t>
+            </w:r>
+          </w:p>
+          <w:p/>
+        </w:tc>
+        <w:tc>
+          <w:tcPr>
+            <w:tcW w:w="1530" w:type="dxa"/>
+          </w:tcPr>
+          <w:p>
+            <w:r>
+              <w:t>Authorization: Bearer token</w:t>
             </w:r>
             <w:bookmarkStart w:id="0" w:name="_GoBack"/>
             <w:bookmarkEnd w:id="0"/>
+          </w:p>
+        </w:tc>
+        <w:tc>
+          <w:tcPr>
+            <w:tcW w:w="4230" w:type="dxa"/>
+          </w:tcPr>
+          <w:p/>
+        </w:tc>
+        <w:tc>
+          <w:tcPr>
+            <w:tcW w:w="3240" w:type="dxa"/>
+          </w:tcPr>
+          <w:p/>
+        </w:tc>
+      </w:tr>
+      <w:tr>
+        <w:tc>
+          <w:tcPr>
+            <w:tcW w:w="1710" w:type="dxa"/>
+            <w:vMerge w:val="restart"/>
+          </w:tcPr>
+          <w:p>
+            <w:r>
+              <w:t xml:space="preserve">Job </w:t>
+            </w:r>
+            <w:proofErr w:type="spellStart"/>
+            <w:r>
+              <w:t>Req</w:t>
+            </w:r>
+            <w:r>
+              <w:t>s</w:t>
+            </w:r>
+            <w:proofErr w:type="spellEnd"/>
+          </w:p>
+        </w:tc>
+        <w:tc>
+          <w:tcPr>
+            <w:tcW w:w="2250" w:type="dxa"/>
+          </w:tcPr>
+          <w:p>
+            <w:r>
+              <w:t xml:space="preserve">Create Job </w:t>
+            </w:r>
+            <w:proofErr w:type="spellStart"/>
+            <w:r>
+              <w:t>Req</w:t>
+            </w:r>
+            <w:proofErr w:type="spellEnd"/>
+          </w:p>
+        </w:tc>
+        <w:tc>
+          <w:tcPr>
+            <w:tcW w:w="2340" w:type="dxa"/>
+          </w:tcPr>
+          <w:p>
+            <w:r>
+              <w:t>POST /</w:t>
+            </w:r>
+            <w:proofErr w:type="spellStart"/>
+            <w:r>
+              <w:t>api</w:t>
+            </w:r>
+            <w:proofErr w:type="spellEnd"/>
+            <w:r>
+              <w:t>/{version}/</w:t>
+            </w:r>
+            <w:proofErr w:type="spellStart"/>
+            <w:r>
+              <w:t>jobReqs</w:t>
+            </w:r>
+            <w:proofErr w:type="spellEnd"/>
+          </w:p>
+        </w:tc>
+        <w:tc>
+          <w:tcPr>
+            <w:tcW w:w="1530" w:type="dxa"/>
+          </w:tcPr>
+          <w:p>
+            <w:r>
+              <w:t>Authorization: Bearer token</w:t>
+            </w:r>
+          </w:p>
+        </w:tc>
+        <w:tc>
+          <w:tcPr>
+            <w:tcW w:w="4230" w:type="dxa"/>
+          </w:tcPr>
+          <w:p>
+            <w:r>
+              <w:t>{</w:t>
+            </w:r>
+          </w:p>
+          <w:p>
+            <w:r>
+              <w:t xml:space="preserve">"title": "Job </w:t>
+            </w:r>
+            <w:proofErr w:type="spellStart"/>
+            <w:r>
+              <w:t>Req</w:t>
+            </w:r>
+            <w:proofErr w:type="spellEnd"/>
+            <w:r>
+              <w:t xml:space="preserve"> 1",</w:t>
+            </w:r>
+          </w:p>
+          <w:p>
+            <w:r>
+              <w:t>"city": "c 1",</w:t>
+            </w:r>
+          </w:p>
+          <w:p>
+            <w:r>
+              <w:t>"state": "s 1",</w:t>
+            </w:r>
+          </w:p>
+          <w:p>
+            <w:r>
+              <w:t>"base": "b 1",</w:t>
+            </w:r>
+          </w:p>
+          <w:p>
+            <w:r>
+              <w:t>"bonus": "bonus 1",</w:t>
+            </w:r>
+          </w:p>
+          <w:p>
+            <w:r>
+              <w:t>"experience": "</w:t>
+            </w:r>
+            <w:proofErr w:type="spellStart"/>
+            <w:r>
+              <w:t>exp</w:t>
+            </w:r>
+            <w:proofErr w:type="spellEnd"/>
+            <w:r>
+              <w:t xml:space="preserve"> 1",</w:t>
+            </w:r>
+          </w:p>
+          <w:p>
+            <w:r>
+              <w:t>"skills": "s 1",</w:t>
+            </w:r>
+          </w:p>
+          <w:p>
+            <w:r>
+              <w:t>"</w:t>
+            </w:r>
+            <w:proofErr w:type="spellStart"/>
+            <w:r>
+              <w:t>niceToHave</w:t>
+            </w:r>
+            <w:proofErr w:type="spellEnd"/>
+            <w:r>
+              <w:t>": "n 13",</w:t>
+            </w:r>
+          </w:p>
+          <w:p>
+            <w:r>
+              <w:t>"industry": "</w:t>
+            </w:r>
+            <w:proofErr w:type="spellStart"/>
+            <w:r>
+              <w:t>i</w:t>
+            </w:r>
+            <w:proofErr w:type="spellEnd"/>
+            <w:r>
+              <w:t xml:space="preserve"> 1",</w:t>
+            </w:r>
+          </w:p>
+          <w:p>
+            <w:r>
+              <w:t>"degree": "</w:t>
+            </w:r>
+            <w:proofErr w:type="spellStart"/>
+            <w:r>
+              <w:t>deg</w:t>
+            </w:r>
+            <w:proofErr w:type="spellEnd"/>
+            <w:r>
+              <w:t xml:space="preserve"> 1",</w:t>
+            </w:r>
+          </w:p>
+          <w:p>
+            <w:r>
+              <w:t>"</w:t>
+            </w:r>
+            <w:proofErr w:type="spellStart"/>
+            <w:r>
+              <w:t>createdBy</w:t>
+            </w:r>
+            <w:proofErr w:type="spellEnd"/>
+            <w:r>
+              <w:t>": "</w:t>
+            </w:r>
+            <w:proofErr w:type="spellStart"/>
+            <w:r>
+              <w:t>userId</w:t>
+            </w:r>
+            <w:proofErr w:type="spellEnd"/>
+            <w:r>
+              <w:t xml:space="preserve"> of Manager</w:t>
+            </w:r>
+            <w:r>
+              <w:t>"</w:t>
+            </w:r>
+          </w:p>
+          <w:p>
             <w:r>
               <w:t>}</w:t>
             </w:r>
+          </w:p>
+        </w:tc>
+        <w:tc>
+          <w:tcPr>
+            <w:tcW w:w="3240" w:type="dxa"/>
+          </w:tcPr>
+          <w:p>
+            <w:proofErr w:type="spellStart"/>
+            <w:r>
+              <w:rPr>
+                <w:highlight w:val="yellow"/>
+              </w:rPr>
+              <w:t>j</w:t>
+            </w:r>
+            <w:r>
+              <w:rPr>
+                <w:highlight w:val="yellow"/>
+              </w:rPr>
+              <w:t>obID</w:t>
+            </w:r>
+            <w:proofErr w:type="spellEnd"/>
+          </w:p>
+        </w:tc>
+      </w:tr>
+      <w:tr>
+        <w:tc>
+          <w:tcPr>
+            <w:tcW w:w="1710" w:type="dxa"/>
+            <w:vMerge/>
+          </w:tcPr>
+          <w:p/>
+        </w:tc>
+        <w:tc>
+          <w:tcPr>
+            <w:tcW w:w="2250" w:type="dxa"/>
+          </w:tcPr>
+          <w:p>
+            <w:r>
+              <w:t>Add Description</w:t>
+            </w:r>
+          </w:p>
+        </w:tc>
+        <w:tc>
+          <w:tcPr>
+            <w:tcW w:w="2340" w:type="dxa"/>
+          </w:tcPr>
+          <w:p>
+            <w:r>
+              <w:t>PUT /</w:t>
+            </w:r>
+            <w:proofErr w:type="spellStart"/>
+            <w:r>
+              <w:t>api</w:t>
+            </w:r>
+            <w:proofErr w:type="spellEnd"/>
+            <w:r>
+              <w:t>/{version}/</w:t>
+            </w:r>
+            <w:proofErr w:type="spellStart"/>
+            <w:r>
+              <w:t>jobReqs</w:t>
+            </w:r>
+            <w:proofErr w:type="spellEnd"/>
+            <w:r>
+              <w:t>/</w:t>
+            </w:r>
             <w:r>
               <w:t xml:space="preserve"> </w:t>
             </w:r>
-            <w:r>
-              <w:t>/{jobId}/{manager</w:t>
-            </w:r>
-            <w:r>
-              <w:t>Id}/{interested}</w:t>
-            </w:r>
-          </w:p>
-          <w:p/>
-          <w:p>
-            <w:r>
-              <w:t>Interested is of type Boolean</w:t>
+            <w:proofErr w:type="spellStart"/>
+            <w:r>
+              <w:t>addDescriptionToReq</w:t>
+            </w:r>
+            <w:proofErr w:type="spellEnd"/>
+            <w:r>
+              <w:t>/</w:t>
+            </w:r>
+            <w:r>
+              <w:t>{id}</w:t>
             </w:r>
           </w:p>
         </w:tc>
@@ -1863,47 +2862,75 @@
           <w:tcPr>
             <w:tcW w:w="4230" w:type="dxa"/>
           </w:tcPr>
-          <w:p/>
-        </w:tc>
-        <w:tc>
-          <w:tcPr>
-            <w:tcW w:w="3240" w:type="dxa"/>
-          </w:tcPr>
-          <w:p/>
-        </w:tc>
-      </w:tr>
-      <w:tr>
-        <w:tc>
-          <w:tcPr>
-            <w:tcW w:w="1710" w:type="dxa"/>
-            <w:vMerge w:val="restart"/>
-          </w:tcPr>
-          <w:p>
-            <w:r>
-              <w:t>Job Req</w:t>
-            </w:r>
-            <w:r>
-              <w:t>s</w:t>
-            </w:r>
-          </w:p>
-        </w:tc>
-        <w:tc>
-          <w:tcPr>
-            <w:tcW w:w="2250" w:type="dxa"/>
-          </w:tcPr>
-          <w:p>
-            <w:r>
-              <w:t>Create Job Req</w:t>
-            </w:r>
-          </w:p>
-        </w:tc>
-        <w:tc>
-          <w:tcPr>
-            <w:tcW w:w="2340" w:type="dxa"/>
-          </w:tcPr>
-          <w:p>
-            <w:r>
-              <w:t>POST /api/{version}/jobReqs</w:t>
+          <w:p>
+            <w:r>
+              <w:t>{</w:t>
+            </w:r>
+          </w:p>
+          <w:p>
+            <w:r>
+              <w:t>"description": "D 1"</w:t>
+            </w:r>
+          </w:p>
+          <w:p>
+            <w:r>
+              <w:t>}</w:t>
+            </w:r>
+          </w:p>
+        </w:tc>
+        <w:tc>
+          <w:tcPr>
+            <w:tcW w:w="3240" w:type="dxa"/>
+          </w:tcPr>
+          <w:p/>
+        </w:tc>
+      </w:tr>
+      <w:tr>
+        <w:tc>
+          <w:tcPr>
+            <w:tcW w:w="1710" w:type="dxa"/>
+            <w:vMerge/>
+          </w:tcPr>
+          <w:p/>
+        </w:tc>
+        <w:tc>
+          <w:tcPr>
+            <w:tcW w:w="2250" w:type="dxa"/>
+          </w:tcPr>
+          <w:p>
+            <w:r>
+              <w:t xml:space="preserve">Update Job </w:t>
+            </w:r>
+            <w:proofErr w:type="spellStart"/>
+            <w:r>
+              <w:t>Req</w:t>
+            </w:r>
+            <w:proofErr w:type="spellEnd"/>
+          </w:p>
+        </w:tc>
+        <w:tc>
+          <w:tcPr>
+            <w:tcW w:w="2340" w:type="dxa"/>
+          </w:tcPr>
+          <w:p>
+            <w:r>
+              <w:t>PUT /</w:t>
+            </w:r>
+            <w:proofErr w:type="spellStart"/>
+            <w:r>
+              <w:t>api</w:t>
+            </w:r>
+            <w:proofErr w:type="spellEnd"/>
+            <w:r>
+              <w:t>/{version}/</w:t>
+            </w:r>
+            <w:proofErr w:type="spellStart"/>
+            <w:r>
+              <w:t>jobReqs</w:t>
+            </w:r>
+            <w:proofErr w:type="spellEnd"/>
+            <w:r>
+              <w:t>/{id}</w:t>
             </w:r>
           </w:p>
         </w:tc>
@@ -1923,94 +2950,23 @@
           </w:tcPr>
           <w:p>
             <w:r>
-              <w:t>{</w:t>
-            </w:r>
-          </w:p>
-          <w:p>
-            <w:r>
-              <w:t>"title": "Job Req 1",</w:t>
-            </w:r>
-          </w:p>
-          <w:p>
-            <w:r>
-              <w:t>"city": "c 1",</w:t>
-            </w:r>
-          </w:p>
-          <w:p>
-            <w:r>
-              <w:t>"state": "s 1",</w:t>
-            </w:r>
-          </w:p>
-          <w:p>
-            <w:r>
-              <w:t>"base": "b 1",</w:t>
-            </w:r>
-          </w:p>
-          <w:p>
-            <w:r>
-              <w:t>"bonus": "bonus 1",</w:t>
-            </w:r>
-          </w:p>
-          <w:p>
-            <w:r>
-              <w:t>"experience": "exp 1",</w:t>
-            </w:r>
-          </w:p>
-          <w:p>
-            <w:r>
-              <w:t>"skills": "s 1",</w:t>
-            </w:r>
-          </w:p>
-          <w:p>
-            <w:r>
-              <w:t>"niceToHave": "n 13",</w:t>
-            </w:r>
-          </w:p>
-          <w:p>
-            <w:r>
-              <w:t>"industry": "i 1",</w:t>
-            </w:r>
-          </w:p>
-          <w:p>
-            <w:r>
-              <w:t>"degree": "deg 1",</w:t>
-            </w:r>
-          </w:p>
-          <w:p>
-            <w:r>
-              <w:t>"createdBy": "userId</w:t>
-            </w:r>
-            <w:r>
-              <w:t xml:space="preserve"> of Manager</w:t>
-            </w:r>
-            <w:r>
-              <w:t>"</w:t>
-            </w:r>
-          </w:p>
-          <w:p>
-            <w:r>
-              <w:t>}</w:t>
-            </w:r>
-          </w:p>
-        </w:tc>
-        <w:tc>
-          <w:tcPr>
-            <w:tcW w:w="3240" w:type="dxa"/>
-          </w:tcPr>
-          <w:p>
-            <w:r>
-              <w:rPr>
-                <w:highlight w:val="yellow"/>
-              </w:rPr>
-              <w:t>j</w:t>
-            </w:r>
-            <w:r>
-              <w:rPr>
-                <w:highlight w:val="yellow"/>
-              </w:rPr>
-              <w:t>obID</w:t>
-            </w:r>
-          </w:p>
+              <w:t xml:space="preserve">As payload in Create API with </w:t>
+            </w:r>
+            <w:proofErr w:type="spellStart"/>
+            <w:r>
+              <w:t>createdBy</w:t>
+            </w:r>
+            <w:proofErr w:type="spellEnd"/>
+            <w:r>
+              <w:t xml:space="preserve"> excluded</w:t>
+            </w:r>
+          </w:p>
+        </w:tc>
+        <w:tc>
+          <w:tcPr>
+            <w:tcW w:w="3240" w:type="dxa"/>
+          </w:tcPr>
+          <w:p/>
         </w:tc>
       </w:tr>
       <w:tr>
@@ -2027,29 +2983,38 @@
           </w:tcPr>
           <w:p>
             <w:r>
-              <w:t>Add Description</w:t>
-            </w:r>
-          </w:p>
-        </w:tc>
-        <w:tc>
-          <w:tcPr>
-            <w:tcW w:w="2340" w:type="dxa"/>
-          </w:tcPr>
-          <w:p>
-            <w:r>
-              <w:t>PUT /api/{version}/jobReqs/</w:t>
-            </w:r>
-            <w:r>
-              <w:t xml:space="preserve"> </w:t>
-            </w:r>
-            <w:r>
-              <w:t>addDescriptionToReq</w:t>
-            </w:r>
-            <w:r>
-              <w:t>/</w:t>
-            </w:r>
-            <w:r>
-              <w:t>{id}</w:t>
+              <w:t xml:space="preserve">Delete Job </w:t>
+            </w:r>
+            <w:proofErr w:type="spellStart"/>
+            <w:r>
+              <w:t>Req</w:t>
+            </w:r>
+            <w:proofErr w:type="spellEnd"/>
+          </w:p>
+        </w:tc>
+        <w:tc>
+          <w:tcPr>
+            <w:tcW w:w="2340" w:type="dxa"/>
+          </w:tcPr>
+          <w:p>
+            <w:r>
+              <w:t>DELETE /</w:t>
+            </w:r>
+            <w:proofErr w:type="spellStart"/>
+            <w:r>
+              <w:t>api</w:t>
+            </w:r>
+            <w:proofErr w:type="spellEnd"/>
+            <w:r>
+              <w:t>/{version}/</w:t>
+            </w:r>
+            <w:proofErr w:type="spellStart"/>
+            <w:r>
+              <w:t>jobReqs</w:t>
+            </w:r>
+            <w:proofErr w:type="spellEnd"/>
+            <w:r>
+              <w:t>/{id}</w:t>
             </w:r>
           </w:p>
         </w:tc>
@@ -2067,21 +3032,7 @@
           <w:tcPr>
             <w:tcW w:w="4230" w:type="dxa"/>
           </w:tcPr>
-          <w:p>
-            <w:r>
-              <w:t>{</w:t>
-            </w:r>
-          </w:p>
-          <w:p>
-            <w:r>
-              <w:t>"description": "D 1"</w:t>
-            </w:r>
-          </w:p>
-          <w:p>
-            <w:r>
-              <w:t>}</w:t>
-            </w:r>
-          </w:p>
+          <w:p/>
         </w:tc>
         <w:tc>
           <w:tcPr>
@@ -2104,17 +3055,38 @@
           </w:tcPr>
           <w:p>
             <w:r>
-              <w:t>Update Job Req</w:t>
-            </w:r>
-          </w:p>
-        </w:tc>
-        <w:tc>
-          <w:tcPr>
-            <w:tcW w:w="2340" w:type="dxa"/>
-          </w:tcPr>
-          <w:p>
-            <w:r>
-              <w:t>PUT /api/{version}/jobReqs/{id}</w:t>
+              <w:t xml:space="preserve">Get a Job </w:t>
+            </w:r>
+            <w:proofErr w:type="spellStart"/>
+            <w:r>
+              <w:t>Req</w:t>
+            </w:r>
+            <w:proofErr w:type="spellEnd"/>
+          </w:p>
+        </w:tc>
+        <w:tc>
+          <w:tcPr>
+            <w:tcW w:w="2340" w:type="dxa"/>
+          </w:tcPr>
+          <w:p>
+            <w:r>
+              <w:t>GET /</w:t>
+            </w:r>
+            <w:proofErr w:type="spellStart"/>
+            <w:r>
+              <w:t>api</w:t>
+            </w:r>
+            <w:proofErr w:type="spellEnd"/>
+            <w:r>
+              <w:t>/{version}/</w:t>
+            </w:r>
+            <w:proofErr w:type="spellStart"/>
+            <w:r>
+              <w:t>jobReqs</w:t>
+            </w:r>
+            <w:proofErr w:type="spellEnd"/>
+            <w:r>
+              <w:t>/{id}</w:t>
             </w:r>
           </w:p>
         </w:tc>
@@ -2132,17 +3104,22 @@
           <w:tcPr>
             <w:tcW w:w="4230" w:type="dxa"/>
           </w:tcPr>
-          <w:p>
-            <w:r>
-              <w:t>As payload in Create API with createdBy excluded</w:t>
-            </w:r>
-          </w:p>
-        </w:tc>
-        <w:tc>
-          <w:tcPr>
-            <w:tcW w:w="3240" w:type="dxa"/>
-          </w:tcPr>
-          <w:p/>
+          <w:p/>
+        </w:tc>
+        <w:tc>
+          <w:tcPr>
+            <w:tcW w:w="3240" w:type="dxa"/>
+          </w:tcPr>
+          <w:p>
+            <w:proofErr w:type="spellStart"/>
+            <w:r>
+              <w:t>JobReq</w:t>
+            </w:r>
+            <w:proofErr w:type="spellEnd"/>
+            <w:r>
+              <w:t xml:space="preserve"> entity</w:t>
+            </w:r>
+          </w:p>
         </w:tc>
       </w:tr>
       <w:tr>
@@ -2159,113 +3136,15 @@
           </w:tcPr>
           <w:p>
             <w:r>
-              <w:t>Delete Job Req</w:t>
-            </w:r>
-          </w:p>
-        </w:tc>
-        <w:tc>
-          <w:tcPr>
-            <w:tcW w:w="2340" w:type="dxa"/>
-          </w:tcPr>
-          <w:p>
-            <w:r>
-              <w:t>DELETE /api/{version}/jobReqs/{id}</w:t>
-            </w:r>
-          </w:p>
-        </w:tc>
-        <w:tc>
-          <w:tcPr>
-            <w:tcW w:w="1530" w:type="dxa"/>
-          </w:tcPr>
-          <w:p>
-            <w:r>
-              <w:t>Authorization: Bearer token</w:t>
-            </w:r>
-          </w:p>
-        </w:tc>
-        <w:tc>
-          <w:tcPr>
-            <w:tcW w:w="4230" w:type="dxa"/>
-          </w:tcPr>
-          <w:p/>
-        </w:tc>
-        <w:tc>
-          <w:tcPr>
-            <w:tcW w:w="3240" w:type="dxa"/>
-          </w:tcPr>
-          <w:p/>
-        </w:tc>
-      </w:tr>
-      <w:tr>
-        <w:tc>
-          <w:tcPr>
-            <w:tcW w:w="1710" w:type="dxa"/>
-            <w:vMerge/>
-          </w:tcPr>
-          <w:p/>
-        </w:tc>
-        <w:tc>
-          <w:tcPr>
-            <w:tcW w:w="2250" w:type="dxa"/>
-          </w:tcPr>
-          <w:p>
-            <w:r>
-              <w:t>Get a Job Req</w:t>
-            </w:r>
-          </w:p>
-        </w:tc>
-        <w:tc>
-          <w:tcPr>
-            <w:tcW w:w="2340" w:type="dxa"/>
-          </w:tcPr>
-          <w:p>
-            <w:r>
-              <w:t>GET /api/{version}/jobReqs/{id}</w:t>
-            </w:r>
-          </w:p>
-        </w:tc>
-        <w:tc>
-          <w:tcPr>
-            <w:tcW w:w="1530" w:type="dxa"/>
-          </w:tcPr>
-          <w:p>
-            <w:r>
-              <w:t>Authorization: Bearer token</w:t>
-            </w:r>
-          </w:p>
-        </w:tc>
-        <w:tc>
-          <w:tcPr>
-            <w:tcW w:w="4230" w:type="dxa"/>
-          </w:tcPr>
-          <w:p/>
-        </w:tc>
-        <w:tc>
-          <w:tcPr>
-            <w:tcW w:w="3240" w:type="dxa"/>
-          </w:tcPr>
-          <w:p>
-            <w:r>
-              <w:t>JobReq entity</w:t>
-            </w:r>
-          </w:p>
-        </w:tc>
-      </w:tr>
-      <w:tr>
-        <w:tc>
-          <w:tcPr>
-            <w:tcW w:w="1710" w:type="dxa"/>
-            <w:vMerge/>
-          </w:tcPr>
-          <w:p/>
-        </w:tc>
-        <w:tc>
-          <w:tcPr>
-            <w:tcW w:w="2250" w:type="dxa"/>
-          </w:tcPr>
-          <w:p>
-            <w:r>
-              <w:t>Search For Reqs (Job Listings)</w:t>
+              <w:t xml:space="preserve">Search For </w:t>
+            </w:r>
+            <w:proofErr w:type="spellStart"/>
+            <w:r>
+              <w:t>Reqs</w:t>
+            </w:r>
+            <w:proofErr w:type="spellEnd"/>
+            <w:r>
+              <w:t xml:space="preserve"> (Job Listings)</w:t>
             </w:r>
           </w:p>
         </w:tc>
@@ -2307,8 +3186,13 @@
             <w:tcW w:w="3240" w:type="dxa"/>
           </w:tcPr>
           <w:p>
-            <w:r>
-              <w:t>JobReq entities</w:t>
+            <w:proofErr w:type="spellStart"/>
+            <w:r>
+              <w:t>JobReq</w:t>
+            </w:r>
+            <w:proofErr w:type="spellEnd"/>
+            <w:r>
+              <w:t xml:space="preserve"> entities</w:t>
             </w:r>
           </w:p>
         </w:tc>
@@ -2327,30 +3211,53 @@
           </w:tcPr>
           <w:p>
             <w:r>
-              <w:t>Find Candidates by Job Req</w:t>
-            </w:r>
-          </w:p>
-        </w:tc>
-        <w:tc>
-          <w:tcPr>
-            <w:tcW w:w="2340" w:type="dxa"/>
-          </w:tcPr>
-          <w:p>
-            <w:r>
-              <w:t>GET /api/{version}</w:t>
-            </w:r>
-            <w:r>
-              <w:t>/job</w:t>
+              <w:t xml:space="preserve">Find Candidates by Job </w:t>
+            </w:r>
+            <w:proofErr w:type="spellStart"/>
+            <w:r>
+              <w:t>Req</w:t>
+            </w:r>
+            <w:proofErr w:type="spellEnd"/>
+          </w:p>
+        </w:tc>
+        <w:tc>
+          <w:tcPr>
+            <w:tcW w:w="2340" w:type="dxa"/>
+          </w:tcPr>
+          <w:p>
+            <w:r>
+              <w:t>GET /</w:t>
+            </w:r>
+            <w:proofErr w:type="spellStart"/>
+            <w:r>
+              <w:t>api</w:t>
+            </w:r>
+            <w:proofErr w:type="spellEnd"/>
+            <w:r>
+              <w:t>/{version}</w:t>
+            </w:r>
+            <w:r>
+              <w:t>/</w:t>
+            </w:r>
+            <w:proofErr w:type="spellStart"/>
+            <w:r>
+              <w:t>job</w:t>
             </w:r>
             <w:r>
               <w:t>R</w:t>
             </w:r>
             <w:r>
-              <w:t xml:space="preserve">eqs/ </w:t>
-            </w:r>
+              <w:t>eqs</w:t>
+            </w:r>
+            <w:proofErr w:type="spellEnd"/>
+            <w:r>
+              <w:t xml:space="preserve">/ </w:t>
+            </w:r>
+            <w:proofErr w:type="spellStart"/>
             <w:r>
               <w:t>findCandidatesByJobReq</w:t>
             </w:r>
+            <w:proofErr w:type="spellEnd"/>
             <w:r>
               <w:t>/{</w:t>
             </w:r>
@@ -2406,38 +3313,72 @@
           </w:tcPr>
           <w:p>
             <w:r>
-              <w:t>Find Job Reqs by Manager</w:t>
-            </w:r>
-          </w:p>
-        </w:tc>
-        <w:tc>
-          <w:tcPr>
-            <w:tcW w:w="2340" w:type="dxa"/>
-          </w:tcPr>
-          <w:p>
-            <w:r>
-              <w:t>GET /api/{version}</w:t>
-            </w:r>
-            <w:r>
-              <w:t>/job</w:t>
+              <w:t xml:space="preserve">Find Job </w:t>
+            </w:r>
+            <w:proofErr w:type="spellStart"/>
+            <w:r>
+              <w:t>Reqs</w:t>
+            </w:r>
+            <w:proofErr w:type="spellEnd"/>
+            <w:r>
+              <w:t xml:space="preserve"> by Manager</w:t>
+            </w:r>
+          </w:p>
+        </w:tc>
+        <w:tc>
+          <w:tcPr>
+            <w:tcW w:w="2340" w:type="dxa"/>
+          </w:tcPr>
+          <w:p>
+            <w:r>
+              <w:t>GET /</w:t>
+            </w:r>
+            <w:proofErr w:type="spellStart"/>
+            <w:r>
+              <w:t>api</w:t>
+            </w:r>
+            <w:proofErr w:type="spellEnd"/>
+            <w:r>
+              <w:t>/{version}</w:t>
+            </w:r>
+            <w:r>
+              <w:t>/</w:t>
+            </w:r>
+            <w:proofErr w:type="spellStart"/>
+            <w:r>
+              <w:t>job</w:t>
             </w:r>
             <w:r>
               <w:t>R</w:t>
             </w:r>
             <w:r>
-              <w:t>eqs/</w:t>
+              <w:t>eqs</w:t>
+            </w:r>
+            <w:proofErr w:type="spellEnd"/>
+            <w:r>
+              <w:t>/</w:t>
             </w:r>
             <w:r>
               <w:t xml:space="preserve"> </w:t>
             </w:r>
+            <w:proofErr w:type="spellStart"/>
             <w:r>
               <w:t>findJobReqsByManager</w:t>
             </w:r>
-            <w:r>
-              <w:t>/{manager</w:t>
-            </w:r>
-            <w:r>
-              <w:t>Id}</w:t>
+            <w:proofErr w:type="spellEnd"/>
+            <w:r>
+              <w:t>/{</w:t>
+            </w:r>
+            <w:proofErr w:type="spellStart"/>
+            <w:r>
+              <w:t>manager</w:t>
+            </w:r>
+            <w:r>
+              <w:t>Id</w:t>
+            </w:r>
+            <w:proofErr w:type="spellEnd"/>
+            <w:r>
+              <w:t>}</w:t>
             </w:r>
           </w:p>
         </w:tc>
@@ -2462,8 +3403,13 @@
             <w:tcW w:w="3240" w:type="dxa"/>
           </w:tcPr>
           <w:p>
-            <w:r>
-              <w:t>JobReq entities</w:t>
+            <w:proofErr w:type="spellStart"/>
+            <w:r>
+              <w:t>JobReq</w:t>
+            </w:r>
+            <w:proofErr w:type="spellEnd"/>
+            <w:r>
+              <w:t xml:space="preserve"> entities</w:t>
             </w:r>
           </w:p>
         </w:tc>
@@ -2482,8 +3428,13 @@
           </w:tcPr>
           <w:p>
             <w:r>
-              <w:t>Assign Candidate To Req</w:t>
-            </w:r>
+              <w:t xml:space="preserve">Assign Candidate To </w:t>
+            </w:r>
+            <w:proofErr w:type="spellStart"/>
+            <w:r>
+              <w:t>Req</w:t>
+            </w:r>
+            <w:proofErr w:type="spellEnd"/>
           </w:p>
         </w:tc>
         <w:tc>
@@ -2541,17 +3492,49 @@
           </w:tcPr>
           <w:p>
             <w:r>
-              <w:t>Search Reqs by keywords</w:t>
-            </w:r>
-          </w:p>
-        </w:tc>
-        <w:tc>
-          <w:tcPr>
-            <w:tcW w:w="2340" w:type="dxa"/>
-          </w:tcPr>
-          <w:p>
-            <w:r>
-              <w:t>GET /api/{version}/jobReqs/searchForReqs/{keywords}</w:t>
+              <w:t xml:space="preserve">Search </w:t>
+            </w:r>
+            <w:proofErr w:type="spellStart"/>
+            <w:r>
+              <w:t>Reqs</w:t>
+            </w:r>
+            <w:proofErr w:type="spellEnd"/>
+            <w:r>
+              <w:t xml:space="preserve"> by keywords</w:t>
+            </w:r>
+          </w:p>
+        </w:tc>
+        <w:tc>
+          <w:tcPr>
+            <w:tcW w:w="2340" w:type="dxa"/>
+          </w:tcPr>
+          <w:p>
+            <w:r>
+              <w:t>GET /</w:t>
+            </w:r>
+            <w:proofErr w:type="spellStart"/>
+            <w:r>
+              <w:t>api</w:t>
+            </w:r>
+            <w:proofErr w:type="spellEnd"/>
+            <w:r>
+              <w:t>/{version}/</w:t>
+            </w:r>
+            <w:proofErr w:type="spellStart"/>
+            <w:r>
+              <w:t>jobReqs</w:t>
+            </w:r>
+            <w:proofErr w:type="spellEnd"/>
+            <w:r>
+              <w:t>/</w:t>
+            </w:r>
+            <w:proofErr w:type="spellStart"/>
+            <w:r>
+              <w:t>searchForReqs</w:t>
+            </w:r>
+            <w:proofErr w:type="spellEnd"/>
+            <w:r>
+              <w:t>/{keywords}</w:t>
             </w:r>
           </w:p>
         </w:tc>
@@ -2576,9 +3559,11 @@
             <w:tcW w:w="3240" w:type="dxa"/>
           </w:tcPr>
           <w:p>
+            <w:proofErr w:type="spellStart"/>
             <w:r>
               <w:t>JobReqs</w:t>
             </w:r>
+            <w:proofErr w:type="spellEnd"/>
           </w:p>
         </w:tc>
       </w:tr>
@@ -2629,16 +3614,38 @@
               <w:rPr>
                 <w:highlight w:val="yellow"/>
               </w:rPr>
-              <w:t>/api/{version}/</w:t>
+              <w:t>/</w:t>
+            </w:r>
+            <w:proofErr w:type="spellStart"/>
+            <w:r>
+              <w:rPr>
+                <w:highlight w:val="yellow"/>
+              </w:rPr>
+              <w:t>api</w:t>
+            </w:r>
+            <w:proofErr w:type="spellEnd"/>
+            <w:r>
+              <w:rPr>
+                <w:highlight w:val="yellow"/>
+              </w:rPr>
+              <w:t>/{version}/</w:t>
             </w:r>
             <w:r>
               <w:t xml:space="preserve"> </w:t>
             </w:r>
-            <w:r>
-              <w:rPr>
-                <w:highlight w:val="yellow"/>
-              </w:rPr>
-              <w:t xml:space="preserve">jobReqs </w:t>
+            <w:proofErr w:type="spellStart"/>
+            <w:r>
+              <w:rPr>
+                <w:highlight w:val="yellow"/>
+              </w:rPr>
+              <w:t>jobReqs</w:t>
+            </w:r>
+            <w:proofErr w:type="spellEnd"/>
+            <w:r>
+              <w:rPr>
+                <w:highlight w:val="yellow"/>
+              </w:rPr>
+              <w:t xml:space="preserve"> </w:t>
             </w:r>
             <w:r>
               <w:rPr>
@@ -2656,13 +3663,27 @@
               <w:rPr>
                 <w:highlight w:val="yellow"/>
               </w:rPr>
-              <w:t>{job</w:t>
-            </w:r>
-            <w:r>
-              <w:rPr>
-                <w:highlight w:val="yellow"/>
-              </w:rPr>
-              <w:t>ID}</w:t>
+              <w:t>{</w:t>
+            </w:r>
+            <w:proofErr w:type="spellStart"/>
+            <w:r>
+              <w:rPr>
+                <w:highlight w:val="yellow"/>
+              </w:rPr>
+              <w:t>job</w:t>
+            </w:r>
+            <w:r>
+              <w:rPr>
+                <w:highlight w:val="yellow"/>
+              </w:rPr>
+              <w:t>ID</w:t>
+            </w:r>
+            <w:proofErr w:type="spellEnd"/>
+            <w:r>
+              <w:rPr>
+                <w:highlight w:val="yellow"/>
+              </w:rPr>
+              <w:t>}</w:t>
             </w:r>
           </w:p>
         </w:tc>
@@ -2706,7 +3727,21 @@
               <w:rPr>
                 <w:highlight w:val="yellow"/>
               </w:rPr>
-              <w:t>“documentName”:””</w:t>
+              <w:t>“</w:t>
+            </w:r>
+            <w:proofErr w:type="spellStart"/>
+            <w:r>
+              <w:rPr>
+                <w:highlight w:val="yellow"/>
+              </w:rPr>
+              <w:t>documentName</w:t>
+            </w:r>
+            <w:proofErr w:type="spellEnd"/>
+            <w:r>
+              <w:rPr>
+                <w:highlight w:val="yellow"/>
+              </w:rPr>
+              <w:t>”:””</w:t>
             </w:r>
           </w:p>
           <w:p>
@@ -2719,7 +3754,21 @@
               <w:rPr>
                 <w:highlight w:val="yellow"/>
               </w:rPr>
-              <w:t>“documentType”:””</w:t>
+              <w:t>“</w:t>
+            </w:r>
+            <w:proofErr w:type="spellStart"/>
+            <w:r>
+              <w:rPr>
+                <w:highlight w:val="yellow"/>
+              </w:rPr>
+              <w:t>documentType</w:t>
+            </w:r>
+            <w:proofErr w:type="spellEnd"/>
+            <w:r>
+              <w:rPr>
+                <w:highlight w:val="yellow"/>
+              </w:rPr>
+              <w:t>”:””</w:t>
             </w:r>
           </w:p>
           <w:p>
@@ -2802,16 +3851,38 @@
               <w:rPr>
                 <w:highlight w:val="yellow"/>
               </w:rPr>
-              <w:t>/api/{version}/</w:t>
+              <w:t>/</w:t>
+            </w:r>
+            <w:proofErr w:type="spellStart"/>
+            <w:r>
+              <w:rPr>
+                <w:highlight w:val="yellow"/>
+              </w:rPr>
+              <w:t>api</w:t>
+            </w:r>
+            <w:proofErr w:type="spellEnd"/>
+            <w:r>
+              <w:rPr>
+                <w:highlight w:val="yellow"/>
+              </w:rPr>
+              <w:t>/{version}/</w:t>
             </w:r>
             <w:r>
               <w:t xml:space="preserve"> </w:t>
             </w:r>
-            <w:r>
-              <w:rPr>
-                <w:highlight w:val="yellow"/>
-              </w:rPr>
-              <w:t xml:space="preserve">jobReqs </w:t>
+            <w:proofErr w:type="spellStart"/>
+            <w:r>
+              <w:rPr>
+                <w:highlight w:val="yellow"/>
+              </w:rPr>
+              <w:t>jobReqs</w:t>
+            </w:r>
+            <w:proofErr w:type="spellEnd"/>
+            <w:r>
+              <w:rPr>
+                <w:highlight w:val="yellow"/>
+              </w:rPr>
+              <w:t xml:space="preserve"> </w:t>
             </w:r>
             <w:r>
               <w:rPr>
@@ -2835,13 +3906,27 @@
               <w:rPr>
                 <w:highlight w:val="yellow"/>
               </w:rPr>
-              <w:t>{job</w:t>
-            </w:r>
-            <w:r>
-              <w:rPr>
-                <w:highlight w:val="yellow"/>
-              </w:rPr>
-              <w:t>ID}</w:t>
+              <w:t>{</w:t>
+            </w:r>
+            <w:proofErr w:type="spellStart"/>
+            <w:r>
+              <w:rPr>
+                <w:highlight w:val="yellow"/>
+              </w:rPr>
+              <w:t>job</w:t>
+            </w:r>
+            <w:r>
+              <w:rPr>
+                <w:highlight w:val="yellow"/>
+              </w:rPr>
+              <w:t>ID</w:t>
+            </w:r>
+            <w:proofErr w:type="spellEnd"/>
+            <w:r>
+              <w:rPr>
+                <w:highlight w:val="yellow"/>
+              </w:rPr>
+              <w:t>}</w:t>
             </w:r>
           </w:p>
         </w:tc>
@@ -2885,7 +3970,21 @@
               <w:rPr>
                 <w:highlight w:val="yellow"/>
               </w:rPr>
-              <w:t>“documentName”:””</w:t>
+              <w:t>“</w:t>
+            </w:r>
+            <w:proofErr w:type="spellStart"/>
+            <w:r>
+              <w:rPr>
+                <w:highlight w:val="yellow"/>
+              </w:rPr>
+              <w:t>documentName</w:t>
+            </w:r>
+            <w:proofErr w:type="spellEnd"/>
+            <w:r>
+              <w:rPr>
+                <w:highlight w:val="yellow"/>
+              </w:rPr>
+              <w:t>”:””</w:t>
             </w:r>
           </w:p>
           <w:p>
@@ -2898,7 +3997,21 @@
               <w:rPr>
                 <w:highlight w:val="yellow"/>
               </w:rPr>
-              <w:t>“documentType”:””</w:t>
+              <w:t>“</w:t>
+            </w:r>
+            <w:proofErr w:type="spellStart"/>
+            <w:r>
+              <w:rPr>
+                <w:highlight w:val="yellow"/>
+              </w:rPr>
+              <w:t>documentType</w:t>
+            </w:r>
+            <w:proofErr w:type="spellEnd"/>
+            <w:r>
+              <w:rPr>
+                <w:highlight w:val="yellow"/>
+              </w:rPr>
+              <w:t>”:””</w:t>
             </w:r>
           </w:p>
           <w:p>
@@ -2981,16 +4094,38 @@
               <w:rPr>
                 <w:highlight w:val="yellow"/>
               </w:rPr>
-              <w:t>/api/{version}/</w:t>
+              <w:t>/</w:t>
+            </w:r>
+            <w:proofErr w:type="spellStart"/>
+            <w:r>
+              <w:rPr>
+                <w:highlight w:val="yellow"/>
+              </w:rPr>
+              <w:t>api</w:t>
+            </w:r>
+            <w:proofErr w:type="spellEnd"/>
+            <w:r>
+              <w:rPr>
+                <w:highlight w:val="yellow"/>
+              </w:rPr>
+              <w:t>/{version}/</w:t>
             </w:r>
             <w:r>
               <w:t xml:space="preserve"> </w:t>
             </w:r>
-            <w:r>
-              <w:rPr>
-                <w:highlight w:val="yellow"/>
-              </w:rPr>
-              <w:t xml:space="preserve">jobReqs </w:t>
+            <w:proofErr w:type="spellStart"/>
+            <w:r>
+              <w:rPr>
+                <w:highlight w:val="yellow"/>
+              </w:rPr>
+              <w:t>jobReqs</w:t>
+            </w:r>
+            <w:proofErr w:type="spellEnd"/>
+            <w:r>
+              <w:rPr>
+                <w:highlight w:val="yellow"/>
+              </w:rPr>
+              <w:t xml:space="preserve"> </w:t>
             </w:r>
             <w:r>
               <w:rPr>
@@ -3014,13 +4149,27 @@
               <w:rPr>
                 <w:highlight w:val="yellow"/>
               </w:rPr>
-              <w:t>{job</w:t>
-            </w:r>
-            <w:r>
-              <w:rPr>
-                <w:highlight w:val="yellow"/>
-              </w:rPr>
-              <w:t>ID}</w:t>
+              <w:t>{</w:t>
+            </w:r>
+            <w:proofErr w:type="spellStart"/>
+            <w:r>
+              <w:rPr>
+                <w:highlight w:val="yellow"/>
+              </w:rPr>
+              <w:t>job</w:t>
+            </w:r>
+            <w:r>
+              <w:rPr>
+                <w:highlight w:val="yellow"/>
+              </w:rPr>
+              <w:t>ID</w:t>
+            </w:r>
+            <w:proofErr w:type="spellEnd"/>
+            <w:r>
+              <w:rPr>
+                <w:highlight w:val="yellow"/>
+              </w:rPr>
+              <w:t>}</w:t>
             </w:r>
           </w:p>
         </w:tc>
@@ -3064,7 +4213,21 @@
               <w:rPr>
                 <w:highlight w:val="yellow"/>
               </w:rPr>
-              <w:t>“documentName”:””</w:t>
+              <w:t>“</w:t>
+            </w:r>
+            <w:proofErr w:type="spellStart"/>
+            <w:r>
+              <w:rPr>
+                <w:highlight w:val="yellow"/>
+              </w:rPr>
+              <w:t>documentName</w:t>
+            </w:r>
+            <w:proofErr w:type="spellEnd"/>
+            <w:r>
+              <w:rPr>
+                <w:highlight w:val="yellow"/>
+              </w:rPr>
+              <w:t>”:””</w:t>
             </w:r>
           </w:p>
           <w:p>
@@ -3077,7 +4240,21 @@
               <w:rPr>
                 <w:highlight w:val="yellow"/>
               </w:rPr>
-              <w:t>“documentType”:””</w:t>
+              <w:t>“</w:t>
+            </w:r>
+            <w:proofErr w:type="spellStart"/>
+            <w:r>
+              <w:rPr>
+                <w:highlight w:val="yellow"/>
+              </w:rPr>
+              <w:t>documentType</w:t>
+            </w:r>
+            <w:proofErr w:type="spellEnd"/>
+            <w:r>
+              <w:rPr>
+                <w:highlight w:val="yellow"/>
+              </w:rPr>
+              <w:t>”:””</w:t>
             </w:r>
           </w:p>
           <w:p>
@@ -3132,7 +4309,15 @@
           </w:tcPr>
           <w:p>
             <w:r>
-              <w:t>POST /api/{version}/interviews</w:t>
+              <w:t>POST /</w:t>
+            </w:r>
+            <w:proofErr w:type="spellStart"/>
+            <w:r>
+              <w:t>api</w:t>
+            </w:r>
+            <w:proofErr w:type="spellEnd"/>
+            <w:r>
+              <w:t>/{version}/interviews</w:t>
             </w:r>
           </w:p>
         </w:tc>
@@ -3157,11 +4342,16 @@
           </w:p>
           <w:p>
             <w:r>
-              <w:t>"time</w:t>
+              <w:t>"</w:t>
+            </w:r>
+            <w:proofErr w:type="spellStart"/>
+            <w:r>
+              <w:t>time</w:t>
             </w:r>
             <w:r>
               <w:t>":"t</w:t>
             </w:r>
+            <w:proofErr w:type="spellEnd"/>
             <w:r>
               <w:t>"</w:t>
             </w:r>
@@ -3235,7 +4425,21 @@
               <w:rPr>
                 <w:strike/>
               </w:rPr>
-              <w:t>"notes":"note 1"</w:t>
+              <w:t>"</w:t>
+            </w:r>
+            <w:proofErr w:type="spellStart"/>
+            <w:r>
+              <w:rPr>
+                <w:strike/>
+              </w:rPr>
+              <w:t>notes":"note</w:t>
+            </w:r>
+            <w:proofErr w:type="spellEnd"/>
+            <w:r>
+              <w:rPr>
+                <w:strike/>
+              </w:rPr>
+              <w:t xml:space="preserve"> 1"</w:t>
             </w:r>
           </w:p>
           <w:p>
@@ -3257,7 +4461,15 @@
           <w:p>
             <w:r>
               <w:tab/>
-              <w:t>"jobReqId": "",</w:t>
+              <w:t>"</w:t>
+            </w:r>
+            <w:proofErr w:type="spellStart"/>
+            <w:r>
+              <w:t>jobReqId</w:t>
+            </w:r>
+            <w:proofErr w:type="spellEnd"/>
+            <w:r>
+              <w:t>": "",</w:t>
             </w:r>
           </w:p>
           <w:p>
@@ -3265,7 +4477,15 @@
               <w:t xml:space="preserve">               </w:t>
             </w:r>
             <w:r>
-              <w:t>"inviter":"userId of Manager"</w:t>
+              <w:t>"inviter":"</w:t>
+            </w:r>
+            <w:proofErr w:type="spellStart"/>
+            <w:r>
+              <w:t>userId</w:t>
+            </w:r>
+            <w:proofErr w:type="spellEnd"/>
+            <w:r>
+              <w:t xml:space="preserve"> of Manager"</w:t>
             </w:r>
             <w:r>
               <w:t>,</w:t>
@@ -3274,7 +4494,15 @@
           <w:p>
             <w:r>
               <w:tab/>
-              <w:t>"candidateId": ""</w:t>
+              <w:t>"</w:t>
+            </w:r>
+            <w:proofErr w:type="spellStart"/>
+            <w:r>
+              <w:t>candidateId</w:t>
+            </w:r>
+            <w:proofErr w:type="spellEnd"/>
+            <w:r>
+              <w:t>": ""</w:t>
             </w:r>
           </w:p>
           <w:p>
@@ -3302,7 +4530,15 @@
               <w:t>’</w:t>
             </w:r>
             <w:r>
-              <w:t xml:space="preserve"> enum includes</w:t>
+              <w:t xml:space="preserve"> </w:t>
+            </w:r>
+            <w:proofErr w:type="spellStart"/>
+            <w:r>
+              <w:t>enum</w:t>
+            </w:r>
+            <w:proofErr w:type="spellEnd"/>
+            <w:r>
+              <w:t xml:space="preserve"> includes</w:t>
             </w:r>
             <w:r>
               <w:t xml:space="preserve">: </w:t>
@@ -3317,6 +4553,7 @@
             <w:tcW w:w="3240" w:type="dxa"/>
           </w:tcPr>
           <w:p>
+            <w:proofErr w:type="spellStart"/>
             <w:r>
               <w:rPr>
                 <w:highlight w:val="yellow"/>
@@ -3329,6 +4566,7 @@
               </w:rPr>
               <w:t>nterviewID</w:t>
             </w:r>
+            <w:proofErr w:type="spellEnd"/>
           </w:p>
         </w:tc>
       </w:tr>
@@ -3359,7 +4597,15 @@
           </w:tcPr>
           <w:p>
             <w:r>
-              <w:t xml:space="preserve">PUT /api/{version}/interviews </w:t>
+              <w:t>PUT /</w:t>
+            </w:r>
+            <w:proofErr w:type="spellStart"/>
+            <w:r>
+              <w:t>api</w:t>
+            </w:r>
+            <w:proofErr w:type="spellEnd"/>
+            <w:r>
+              <w:t xml:space="preserve">/{version}/interviews </w:t>
             </w:r>
             <w:r>
               <w:t>/reschedule/{id}</w:t>
@@ -3390,9 +4636,11 @@
               <w:tab/>
               <w:t>"</w:t>
             </w:r>
+            <w:proofErr w:type="spellStart"/>
             <w:r>
               <w:t>rescheduledTime</w:t>
             </w:r>
+            <w:proofErr w:type="spellEnd"/>
             <w:r>
               <w:t>": ""</w:t>
             </w:r>
@@ -3453,7 +4701,21 @@
               <w:rPr>
                 <w:highlight w:val="yellow"/>
               </w:rPr>
-              <w:t>PUT /api/{version}/interviews /respond/{id}</w:t>
+              <w:t>PUT /</w:t>
+            </w:r>
+            <w:proofErr w:type="spellStart"/>
+            <w:r>
+              <w:rPr>
+                <w:highlight w:val="yellow"/>
+              </w:rPr>
+              <w:t>api</w:t>
+            </w:r>
+            <w:proofErr w:type="spellEnd"/>
+            <w:r>
+              <w:rPr>
+                <w:highlight w:val="yellow"/>
+              </w:rPr>
+              <w:t>/{version}/interviews /respond/{id}</w:t>
             </w:r>
           </w:p>
         </w:tc>
@@ -3555,7 +4817,15 @@
           </w:tcPr>
           <w:p>
             <w:r>
-              <w:t>PUT /api/{version}/interviews/{id}</w:t>
+              <w:t>PUT /</w:t>
+            </w:r>
+            <w:proofErr w:type="spellStart"/>
+            <w:r>
+              <w:t>api</w:t>
+            </w:r>
+            <w:proofErr w:type="spellEnd"/>
+            <w:r>
+              <w:t>/{version}/interviews/{id}</w:t>
             </w:r>
           </w:p>
         </w:tc>
@@ -3608,10 +4878,31 @@
           </w:tcPr>
           <w:p>
             <w:r>
-              <w:t>GET /api/{version}/interviews/findInterviewsByManager</w:t>
-            </w:r>
-            <w:r>
-              <w:t>/{managerId}</w:t>
+              <w:t>GET /</w:t>
+            </w:r>
+            <w:proofErr w:type="spellStart"/>
+            <w:r>
+              <w:t>api</w:t>
+            </w:r>
+            <w:proofErr w:type="spellEnd"/>
+            <w:r>
+              <w:t>/{version}/interviews/</w:t>
+            </w:r>
+            <w:proofErr w:type="spellStart"/>
+            <w:r>
+              <w:t>findInterviewsByManager</w:t>
+            </w:r>
+            <w:proofErr w:type="spellEnd"/>
+            <w:r>
+              <w:t>/{</w:t>
+            </w:r>
+            <w:proofErr w:type="spellStart"/>
+            <w:r>
+              <w:t>managerId</w:t>
+            </w:r>
+            <w:proofErr w:type="spellEnd"/>
+            <w:r>
+              <w:t>}</w:t>
             </w:r>
           </w:p>
         </w:tc>
@@ -3716,7 +5007,6 @@
           </w:tcPr>
           <w:p>
             <w:r>
-              <w:lastRenderedPageBreak/>
               <w:t>Offers</w:t>
             </w:r>
           </w:p>
@@ -3792,8 +5082,30 @@
               <w:rPr>
                 <w:highlight w:val="yellow"/>
               </w:rPr>
-              <w:t>POST /api/{version}/offers/ createOfferPackage</w:t>
-            </w:r>
+              <w:t>POST /</w:t>
+            </w:r>
+            <w:proofErr w:type="spellStart"/>
+            <w:r>
+              <w:rPr>
+                <w:highlight w:val="yellow"/>
+              </w:rPr>
+              <w:t>api</w:t>
+            </w:r>
+            <w:proofErr w:type="spellEnd"/>
+            <w:r>
+              <w:rPr>
+                <w:highlight w:val="yellow"/>
+              </w:rPr>
+              <w:t xml:space="preserve">/{version}/offers/ </w:t>
+            </w:r>
+            <w:proofErr w:type="spellStart"/>
+            <w:r>
+              <w:rPr>
+                <w:highlight w:val="yellow"/>
+              </w:rPr>
+              <w:t>createOfferPackage</w:t>
+            </w:r>
+            <w:proofErr w:type="spellEnd"/>
           </w:p>
         </w:tc>
         <w:tc>
@@ -3876,6 +5188,7 @@
             <w:tcW w:w="3240" w:type="dxa"/>
           </w:tcPr>
           <w:p>
+            <w:proofErr w:type="spellStart"/>
             <w:r>
               <w:rPr>
                 <w:highlight w:val="yellow"/>
@@ -3888,6 +5201,7 @@
               </w:rPr>
               <w:t>fferID</w:t>
             </w:r>
+            <w:proofErr w:type="spellEnd"/>
           </w:p>
         </w:tc>
       </w:tr>
@@ -3937,13 +5251,63 @@
               <w:rPr>
                 <w:highlight w:val="yellow"/>
               </w:rPr>
-              <w:t>T /api/{version}/offers/</w:t>
-            </w:r>
-            <w:r>
-              <w:rPr>
-                <w:highlight w:val="yellow"/>
-              </w:rPr>
-              <w:t>extendOffer/{candidateID}/{offerID}</w:t>
+              <w:t>T /</w:t>
+            </w:r>
+            <w:proofErr w:type="spellStart"/>
+            <w:r>
+              <w:rPr>
+                <w:highlight w:val="yellow"/>
+              </w:rPr>
+              <w:t>api</w:t>
+            </w:r>
+            <w:proofErr w:type="spellEnd"/>
+            <w:r>
+              <w:rPr>
+                <w:highlight w:val="yellow"/>
+              </w:rPr>
+              <w:t>/{version}/offers/</w:t>
+            </w:r>
+            <w:proofErr w:type="spellStart"/>
+            <w:r>
+              <w:rPr>
+                <w:highlight w:val="yellow"/>
+              </w:rPr>
+              <w:t>extendOffer</w:t>
+            </w:r>
+            <w:proofErr w:type="spellEnd"/>
+            <w:r>
+              <w:rPr>
+                <w:highlight w:val="yellow"/>
+              </w:rPr>
+              <w:t>/{</w:t>
+            </w:r>
+            <w:proofErr w:type="spellStart"/>
+            <w:r>
+              <w:rPr>
+                <w:highlight w:val="yellow"/>
+              </w:rPr>
+              <w:t>candidateID</w:t>
+            </w:r>
+            <w:proofErr w:type="spellEnd"/>
+            <w:r>
+              <w:rPr>
+                <w:highlight w:val="yellow"/>
+              </w:rPr>
+              <w:t>}/{</w:t>
+            </w:r>
+            <w:proofErr w:type="spellStart"/>
+            <w:r>
+              <w:rPr>
+                <w:highlight w:val="yellow"/>
+              </w:rPr>
+              <w:t>offerID</w:t>
+            </w:r>
+            <w:proofErr w:type="spellEnd"/>
+            <w:r>
+              <w:rPr>
+                <w:highlight w:val="yellow"/>
+              </w:rPr>
+              <w:t>}</w:t>
             </w:r>
           </w:p>
         </w:tc>
@@ -4030,13 +5394,56 @@
               <w:rPr>
                 <w:highlight w:val="yellow"/>
               </w:rPr>
-              <w:t>T /api/{version}/offers/</w:t>
-            </w:r>
-            <w:r>
-              <w:rPr>
-                <w:highlight w:val="yellow"/>
-              </w:rPr>
-              <w:t>rescindOffer//{candidateID}/{offerI</w:t>
+              <w:t>T /</w:t>
+            </w:r>
+            <w:proofErr w:type="spellStart"/>
+            <w:r>
+              <w:rPr>
+                <w:highlight w:val="yellow"/>
+              </w:rPr>
+              <w:t>api</w:t>
+            </w:r>
+            <w:proofErr w:type="spellEnd"/>
+            <w:r>
+              <w:rPr>
+                <w:highlight w:val="yellow"/>
+              </w:rPr>
+              <w:t>/{version}/offers/</w:t>
+            </w:r>
+            <w:proofErr w:type="spellStart"/>
+            <w:r>
+              <w:rPr>
+                <w:highlight w:val="yellow"/>
+              </w:rPr>
+              <w:t>rescindOffer</w:t>
+            </w:r>
+            <w:proofErr w:type="spellEnd"/>
+            <w:r>
+              <w:rPr>
+                <w:highlight w:val="yellow"/>
+              </w:rPr>
+              <w:t>//{</w:t>
+            </w:r>
+            <w:proofErr w:type="spellStart"/>
+            <w:r>
+              <w:rPr>
+                <w:highlight w:val="yellow"/>
+              </w:rPr>
+              <w:t>candidateID</w:t>
+            </w:r>
+            <w:proofErr w:type="spellEnd"/>
+            <w:r>
+              <w:rPr>
+                <w:highlight w:val="yellow"/>
+              </w:rPr>
+              <w:t>}/{</w:t>
+            </w:r>
+            <w:proofErr w:type="spellStart"/>
+            <w:r>
+              <w:rPr>
+                <w:highlight w:val="yellow"/>
+              </w:rPr>
+              <w:t>offerI</w:t>
             </w:r>
             <w:r>
               <w:rPr>
@@ -4044,6 +5451,7 @@
               </w:rPr>
               <w:t>d</w:t>
             </w:r>
+            <w:proofErr w:type="spellEnd"/>
             <w:r>
               <w:rPr>
                 <w:highlight w:val="yellow"/>
@@ -4130,13 +5538,42 @@
               <w:rPr>
                 <w:highlight w:val="yellow"/>
               </w:rPr>
-              <w:t>/api/{version}/offers/</w:t>
-            </w:r>
-            <w:r>
-              <w:rPr>
-                <w:highlight w:val="yellow"/>
-              </w:rPr>
-              <w:t>respondOffer/{offerI</w:t>
+              <w:t>/</w:t>
+            </w:r>
+            <w:proofErr w:type="spellStart"/>
+            <w:r>
+              <w:rPr>
+                <w:highlight w:val="yellow"/>
+              </w:rPr>
+              <w:t>api</w:t>
+            </w:r>
+            <w:proofErr w:type="spellEnd"/>
+            <w:r>
+              <w:rPr>
+                <w:highlight w:val="yellow"/>
+              </w:rPr>
+              <w:t>/{version}/offers/</w:t>
+            </w:r>
+            <w:proofErr w:type="spellStart"/>
+            <w:r>
+              <w:rPr>
+                <w:highlight w:val="yellow"/>
+              </w:rPr>
+              <w:t>respondOffer</w:t>
+            </w:r>
+            <w:proofErr w:type="spellEnd"/>
+            <w:r>
+              <w:rPr>
+                <w:highlight w:val="yellow"/>
+              </w:rPr>
+              <w:t>/{</w:t>
+            </w:r>
+            <w:proofErr w:type="spellStart"/>
+            <w:r>
+              <w:rPr>
+                <w:highlight w:val="yellow"/>
+              </w:rPr>
+              <w:t>offerI</w:t>
             </w:r>
             <w:r>
               <w:rPr>
@@ -4144,6 +5581,7 @@
               </w:rPr>
               <w:t>d</w:t>
             </w:r>
+            <w:proofErr w:type="spellEnd"/>
             <w:r>
               <w:rPr>
                 <w:highlight w:val="yellow"/>
@@ -4275,8 +5713,30 @@
               <w:rPr>
                 <w:highlight w:val="yellow"/>
               </w:rPr>
-              <w:t>/api/{version}/offers/{offerId</w:t>
-            </w:r>
+              <w:t>/</w:t>
+            </w:r>
+            <w:proofErr w:type="spellStart"/>
+            <w:r>
+              <w:rPr>
+                <w:highlight w:val="yellow"/>
+              </w:rPr>
+              <w:t>api</w:t>
+            </w:r>
+            <w:proofErr w:type="spellEnd"/>
+            <w:r>
+              <w:rPr>
+                <w:highlight w:val="yellow"/>
+              </w:rPr>
+              <w:t>/{version}/offers/{</w:t>
+            </w:r>
+            <w:proofErr w:type="spellStart"/>
+            <w:r>
+              <w:rPr>
+                <w:highlight w:val="yellow"/>
+              </w:rPr>
+              <w:t>offerId</w:t>
+            </w:r>
+            <w:proofErr w:type="spellEnd"/>
             <w:r>
               <w:rPr>
                 <w:highlight w:val="yellow"/>
@@ -4385,13 +5845,41 @@
               <w:rPr>
                 <w:highlight w:val="yellow"/>
               </w:rPr>
-              <w:t>/api/{version}/offers/d</w:t>
-            </w:r>
-            <w:r>
-              <w:rPr>
-                <w:highlight w:val="yellow"/>
-              </w:rPr>
-              <w:t>ocument/{offerID}</w:t>
+              <w:t>/</w:t>
+            </w:r>
+            <w:proofErr w:type="spellStart"/>
+            <w:r>
+              <w:rPr>
+                <w:highlight w:val="yellow"/>
+              </w:rPr>
+              <w:t>api</w:t>
+            </w:r>
+            <w:proofErr w:type="spellEnd"/>
+            <w:r>
+              <w:rPr>
+                <w:highlight w:val="yellow"/>
+              </w:rPr>
+              <w:t>/{version}/offers/d</w:t>
+            </w:r>
+            <w:r>
+              <w:rPr>
+                <w:highlight w:val="yellow"/>
+              </w:rPr>
+              <w:t>ocument/{</w:t>
+            </w:r>
+            <w:proofErr w:type="spellStart"/>
+            <w:r>
+              <w:rPr>
+                <w:highlight w:val="yellow"/>
+              </w:rPr>
+              <w:t>offerID</w:t>
+            </w:r>
+            <w:proofErr w:type="spellEnd"/>
+            <w:r>
+              <w:rPr>
+                <w:highlight w:val="yellow"/>
+              </w:rPr>
+              <w:t>}</w:t>
             </w:r>
           </w:p>
         </w:tc>
@@ -4440,7 +5928,21 @@
               <w:rPr>
                 <w:highlight w:val="yellow"/>
               </w:rPr>
-              <w:t>“documentName”:””</w:t>
+              <w:t>“</w:t>
+            </w:r>
+            <w:proofErr w:type="spellStart"/>
+            <w:r>
+              <w:rPr>
+                <w:highlight w:val="yellow"/>
+              </w:rPr>
+              <w:t>documentName</w:t>
+            </w:r>
+            <w:proofErr w:type="spellEnd"/>
+            <w:r>
+              <w:rPr>
+                <w:highlight w:val="yellow"/>
+              </w:rPr>
+              <w:t>”:””</w:t>
             </w:r>
           </w:p>
           <w:p>
@@ -4453,7 +5955,21 @@
               <w:rPr>
                 <w:highlight w:val="yellow"/>
               </w:rPr>
-              <w:t>“documentType”:””</w:t>
+              <w:t>“</w:t>
+            </w:r>
+            <w:proofErr w:type="spellStart"/>
+            <w:r>
+              <w:rPr>
+                <w:highlight w:val="yellow"/>
+              </w:rPr>
+              <w:t>documentType</w:t>
+            </w:r>
+            <w:proofErr w:type="spellEnd"/>
+            <w:r>
+              <w:rPr>
+                <w:highlight w:val="yellow"/>
+              </w:rPr>
+              <w:t>”:””</w:t>
             </w:r>
           </w:p>
           <w:p>
@@ -4547,13 +6063,41 @@
               <w:rPr>
                 <w:highlight w:val="yellow"/>
               </w:rPr>
-              <w:t>/api/{version}/offers/d</w:t>
-            </w:r>
-            <w:r>
-              <w:rPr>
-                <w:highlight w:val="yellow"/>
-              </w:rPr>
-              <w:t>ocument/{offerID}</w:t>
+              <w:t>/</w:t>
+            </w:r>
+            <w:proofErr w:type="spellStart"/>
+            <w:r>
+              <w:rPr>
+                <w:highlight w:val="yellow"/>
+              </w:rPr>
+              <w:t>api</w:t>
+            </w:r>
+            <w:proofErr w:type="spellEnd"/>
+            <w:r>
+              <w:rPr>
+                <w:highlight w:val="yellow"/>
+              </w:rPr>
+              <w:t>/{version}/offers/d</w:t>
+            </w:r>
+            <w:r>
+              <w:rPr>
+                <w:highlight w:val="yellow"/>
+              </w:rPr>
+              <w:t>ocument/{</w:t>
+            </w:r>
+            <w:proofErr w:type="spellStart"/>
+            <w:r>
+              <w:rPr>
+                <w:highlight w:val="yellow"/>
+              </w:rPr>
+              <w:t>offerID</w:t>
+            </w:r>
+            <w:proofErr w:type="spellEnd"/>
+            <w:r>
+              <w:rPr>
+                <w:highlight w:val="yellow"/>
+              </w:rPr>
+              <w:t>}</w:t>
             </w:r>
           </w:p>
         </w:tc>
@@ -4602,7 +6146,21 @@
               <w:rPr>
                 <w:highlight w:val="yellow"/>
               </w:rPr>
-              <w:t>“documentName”:””</w:t>
+              <w:t>“</w:t>
+            </w:r>
+            <w:proofErr w:type="spellStart"/>
+            <w:r>
+              <w:rPr>
+                <w:highlight w:val="yellow"/>
+              </w:rPr>
+              <w:t>documentName</w:t>
+            </w:r>
+            <w:proofErr w:type="spellEnd"/>
+            <w:r>
+              <w:rPr>
+                <w:highlight w:val="yellow"/>
+              </w:rPr>
+              <w:t>”:””</w:t>
             </w:r>
           </w:p>
           <w:p>
@@ -4615,7 +6173,21 @@
               <w:rPr>
                 <w:highlight w:val="yellow"/>
               </w:rPr>
-              <w:t>“documentType”:””</w:t>
+              <w:t>“</w:t>
+            </w:r>
+            <w:proofErr w:type="spellStart"/>
+            <w:r>
+              <w:rPr>
+                <w:highlight w:val="yellow"/>
+              </w:rPr>
+              <w:t>documentType</w:t>
+            </w:r>
+            <w:proofErr w:type="spellEnd"/>
+            <w:r>
+              <w:rPr>
+                <w:highlight w:val="yellow"/>
+              </w:rPr>
+              <w:t>”:””</w:t>
             </w:r>
           </w:p>
           <w:p>
@@ -4703,7 +6275,21 @@
               <w:rPr>
                 <w:highlight w:val="yellow"/>
               </w:rPr>
-              <w:t>/api/{v</w:t>
+              <w:t>/</w:t>
+            </w:r>
+            <w:proofErr w:type="spellStart"/>
+            <w:r>
+              <w:rPr>
+                <w:highlight w:val="yellow"/>
+              </w:rPr>
+              <w:t>api</w:t>
+            </w:r>
+            <w:proofErr w:type="spellEnd"/>
+            <w:r>
+              <w:rPr>
+                <w:highlight w:val="yellow"/>
+              </w:rPr>
+              <w:t>/{v</w:t>
             </w:r>
             <w:r>
               <w:rPr>
@@ -4715,7 +6301,21 @@
               <w:rPr>
                 <w:highlight w:val="yellow"/>
               </w:rPr>
-              <w:t>ocument/{offerID}</w:t>
+              <w:t>ocument/{</w:t>
+            </w:r>
+            <w:proofErr w:type="spellStart"/>
+            <w:r>
+              <w:rPr>
+                <w:highlight w:val="yellow"/>
+              </w:rPr>
+              <w:t>offerID</w:t>
+            </w:r>
+            <w:proofErr w:type="spellEnd"/>
+            <w:r>
+              <w:rPr>
+                <w:highlight w:val="yellow"/>
+              </w:rPr>
+              <w:t>}</w:t>
             </w:r>
           </w:p>
         </w:tc>
@@ -4764,7 +6364,21 @@
               <w:rPr>
                 <w:highlight w:val="yellow"/>
               </w:rPr>
-              <w:t>“documentName”:””</w:t>
+              <w:t>“</w:t>
+            </w:r>
+            <w:proofErr w:type="spellStart"/>
+            <w:r>
+              <w:rPr>
+                <w:highlight w:val="yellow"/>
+              </w:rPr>
+              <w:t>documentName</w:t>
+            </w:r>
+            <w:proofErr w:type="spellEnd"/>
+            <w:r>
+              <w:rPr>
+                <w:highlight w:val="yellow"/>
+              </w:rPr>
+              <w:t>”:””</w:t>
             </w:r>
           </w:p>
           <w:p>
@@ -4777,7 +6391,21 @@
               <w:rPr>
                 <w:highlight w:val="yellow"/>
               </w:rPr>
-              <w:t>“documentType”:””</w:t>
+              <w:t>“</w:t>
+            </w:r>
+            <w:proofErr w:type="spellStart"/>
+            <w:r>
+              <w:rPr>
+                <w:highlight w:val="yellow"/>
+              </w:rPr>
+              <w:t>documentType</w:t>
+            </w:r>
+            <w:proofErr w:type="spellEnd"/>
+            <w:r>
+              <w:rPr>
+                <w:highlight w:val="yellow"/>
+              </w:rPr>
+              <w:t>”:””</w:t>
             </w:r>
           </w:p>
           <w:p>
@@ -8254,7 +9882,7 @@
 </file>
 
 <file path=customXml/itemProps1.xml><?xml version="1.0" encoding="utf-8"?>
-<ds:datastoreItem xmlns:ds="http://schemas.openxmlformats.org/officeDocument/2006/customXml" ds:itemID="{75C1F7DE-E8CE-46C0-B792-86E416525E02}">
+<ds:datastoreItem xmlns:ds="http://schemas.openxmlformats.org/officeDocument/2006/customXml" ds:itemID="{27E4115B-9839-46B9-92B5-F4FE9E466D25}">
   <ds:schemaRefs>
     <ds:schemaRef ds:uri="http://schemas.openxmlformats.org/officeDocument/2006/bibliography"/>
   </ds:schemaRefs>

</xml_diff>

<commit_message>
Update APls Specs with revisions and additions
</commit_message>
<xml_diff>
--- a/Server/API Specs.docx
+++ b/Server/API Specs.docx
@@ -1160,7 +1160,18 @@
           </w:p>
           <w:p>
             <w:r>
-              <w:t xml:space="preserve">    "email": "e1@gmail.com",</w:t>
+              <w:t xml:space="preserve">    "email": "</w:t>
+            </w:r>
+            <w:r>
+              <w:t>must be an usable</w:t>
+            </w:r>
+            <w:bookmarkStart w:id="0" w:name="_GoBack"/>
+            <w:bookmarkEnd w:id="0"/>
+            <w:r>
+              <w:t xml:space="preserve"> email</w:t>
+            </w:r>
+            <w:r>
+              <w:t>",</w:t>
             </w:r>
           </w:p>
           <w:p>
@@ -4934,8 +4945,6 @@
             <w:r>
               <w:t>Offers</w:t>
             </w:r>
-            <w:bookmarkStart w:id="0" w:name="_GoBack"/>
-            <w:bookmarkEnd w:id="0"/>
           </w:p>
         </w:tc>
       </w:tr>
@@ -4947,6 +4956,15 @@
           <w:p>
             <w:r>
               <w:t>Ratings</w:t>
+            </w:r>
+            <w:r>
+              <w:t xml:space="preserve"> (</w:t>
+            </w:r>
+            <w:r>
+              <w:t>ongoing</w:t>
+            </w:r>
+            <w:r>
+              <w:t>)</w:t>
             </w:r>
           </w:p>
         </w:tc>
@@ -8449,7 +8467,7 @@
 </file>
 
 <file path=customXml/itemProps1.xml><?xml version="1.0" encoding="utf-8"?>
-<ds:datastoreItem xmlns:ds="http://schemas.openxmlformats.org/officeDocument/2006/customXml" ds:itemID="{CD1905BE-D8B7-49A2-83E7-29B3E1DACB24}">
+<ds:datastoreItem xmlns:ds="http://schemas.openxmlformats.org/officeDocument/2006/customXml" ds:itemID="{B9CEFD5F-BAF2-411E-B0EC-5C7CA2B20CF4}">
   <ds:schemaRefs>
     <ds:schemaRef ds:uri="http://schemas.openxmlformats.org/officeDocument/2006/bibliography"/>
   </ds:schemaRefs>

</xml_diff>

<commit_message>
Interviews service - correct the url to API Acknowledge interest in job
</commit_message>
<xml_diff>
--- a/Server/API Specs.docx
+++ b/Server/API Specs.docx
@@ -1168,8 +1168,6 @@
             <w:r>
               <w:t>existent</w:t>
             </w:r>
-            <w:bookmarkStart w:id="0" w:name="_GoBack"/>
-            <w:bookmarkEnd w:id="0"/>
             <w:r>
               <w:t xml:space="preserve"> email</w:t>
             </w:r>
@@ -3638,7 +3636,12 @@
           </w:tcPr>
           <w:p>
             <w:r>
-              <w:t>PUT /api/{version}/candidates/</w:t>
+              <w:t>PUT /api/{version}/interview</w:t>
+            </w:r>
+            <w:bookmarkStart w:id="0" w:name="_GoBack"/>
+            <w:bookmarkEnd w:id="0"/>
+            <w:r>
+              <w:t>s/</w:t>
             </w:r>
             <w:r>
               <w:t xml:space="preserve"> </w:t>
@@ -4836,10 +4839,7 @@
               <w:t>GET /api/{version}/offers/</w:t>
             </w:r>
             <w:r>
-              <w:t xml:space="preserve"> </w:t>
-            </w:r>
-            <w:r>
-              <w:t>findOffersByCandidate</w:t>
+              <w:t xml:space="preserve"> findOffersByCandidate</w:t>
             </w:r>
             <w:r>
               <w:t>/{</w:t>
@@ -4892,26 +4892,17 @@
           </w:tcPr>
           <w:p>
             <w:r>
-              <w:t>Find offers by</w:t>
-            </w:r>
-            <w:r>
-              <w:t xml:space="preserve"> manager</w:t>
-            </w:r>
-          </w:p>
-        </w:tc>
-        <w:tc>
-          <w:tcPr>
-            <w:tcW w:w="2340" w:type="dxa"/>
-          </w:tcPr>
-          <w:p>
-            <w:r>
-              <w:t xml:space="preserve">GET </w:t>
-            </w:r>
-            <w:r>
-              <w:t>/api/{version}/</w:t>
-            </w:r>
-            <w:r>
-              <w:t>offers/</w:t>
+              <w:t>Find offers by manager</w:t>
+            </w:r>
+          </w:p>
+        </w:tc>
+        <w:tc>
+          <w:tcPr>
+            <w:tcW w:w="2340" w:type="dxa"/>
+          </w:tcPr>
+          <w:p>
+            <w:r>
+              <w:t>GET /api/{version}/offers/</w:t>
             </w:r>
             <w:r>
               <w:t xml:space="preserve"> </w:t>
@@ -8470,7 +8461,7 @@
 </file>
 
 <file path=customXml/itemProps1.xml><?xml version="1.0" encoding="utf-8"?>
-<ds:datastoreItem xmlns:ds="http://schemas.openxmlformats.org/officeDocument/2006/customXml" ds:itemID="{B767D931-2E21-4581-BF4F-1DC1AEE43C9D}">
+<ds:datastoreItem xmlns:ds="http://schemas.openxmlformats.org/officeDocument/2006/customXml" ds:itemID="{097D4907-7D52-4EF0-A77C-A25EE259EC67}">
   <ds:schemaRefs>
     <ds:schemaRef ds:uri="http://schemas.openxmlformats.org/officeDocument/2006/bibliography"/>
   </ds:schemaRefs>

</xml_diff>

<commit_message>
Candidates service - CRUDs with summaries
</commit_message>
<xml_diff>
--- a/Server/API Specs.docx
+++ b/Server/API Specs.docx
@@ -162,7 +162,15 @@
           </w:tcPr>
           <w:p>
             <w:r>
-              <w:t>POST /api/{version}/accounts/login</w:t>
+              <w:t>POST /</w:t>
+            </w:r>
+            <w:proofErr w:type="spellStart"/>
+            <w:r>
+              <w:t>api</w:t>
+            </w:r>
+            <w:proofErr w:type="spellEnd"/>
+            <w:r>
+              <w:t>/{version}/accounts/login</w:t>
             </w:r>
           </w:p>
         </w:tc>
@@ -226,7 +234,21 @@
               <w:rPr>
                 <w:highlight w:val="yellow"/>
               </w:rPr>
-              <w:t>“userId”:””</w:t>
+              <w:t>“</w:t>
+            </w:r>
+            <w:proofErr w:type="spellStart"/>
+            <w:r>
+              <w:rPr>
+                <w:highlight w:val="yellow"/>
+              </w:rPr>
+              <w:t>userId</w:t>
+            </w:r>
+            <w:proofErr w:type="spellEnd"/>
+            <w:r>
+              <w:rPr>
+                <w:highlight w:val="yellow"/>
+              </w:rPr>
+              <w:t>”:””</w:t>
             </w:r>
           </w:p>
           <w:p>
@@ -260,7 +282,15 @@
           </w:tcPr>
           <w:p>
             <w:r>
-              <w:t>POST /api/{version}/accounts</w:t>
+              <w:t>POST /</w:t>
+            </w:r>
+            <w:proofErr w:type="spellStart"/>
+            <w:r>
+              <w:t>api</w:t>
+            </w:r>
+            <w:proofErr w:type="spellEnd"/>
+            <w:r>
+              <w:t>/{version}/accounts</w:t>
             </w:r>
           </w:p>
         </w:tc>
@@ -282,13 +312,29 @@
           <w:p>
             <w:r>
               <w:tab/>
-              <w:t>"firstName": "Mark",</w:t>
+              <w:t>"</w:t>
+            </w:r>
+            <w:proofErr w:type="spellStart"/>
+            <w:r>
+              <w:t>firstName</w:t>
+            </w:r>
+            <w:proofErr w:type="spellEnd"/>
+            <w:r>
+              <w:t>": "Mark",</w:t>
             </w:r>
           </w:p>
           <w:p>
             <w:r>
               <w:tab/>
-              <w:t>"lastName": "Duvall",</w:t>
+              <w:t>"</w:t>
+            </w:r>
+            <w:proofErr w:type="spellStart"/>
+            <w:r>
+              <w:t>lastName</w:t>
+            </w:r>
+            <w:proofErr w:type="spellEnd"/>
+            <w:r>
+              <w:t>": "Duvall",</w:t>
             </w:r>
           </w:p>
           <w:p>
@@ -308,11 +354,16 @@
               <w:tab/>
               <w:t>"</w:t>
             </w:r>
+            <w:proofErr w:type="spellStart"/>
             <w:r>
               <w:t>authority</w:t>
             </w:r>
             <w:r>
-              <w:t>":"ROLE_MANAGER",</w:t>
+              <w:t>":"ROLE_MANAGER</w:t>
+            </w:r>
+            <w:proofErr w:type="spellEnd"/>
+            <w:r>
+              <w:t>",</w:t>
             </w:r>
           </w:p>
           <w:p>
@@ -324,7 +375,15 @@
           <w:p>
             <w:r>
               <w:tab/>
-              <w:t>"companyName": "TEN",</w:t>
+              <w:t>"</w:t>
+            </w:r>
+            <w:proofErr w:type="spellStart"/>
+            <w:r>
+              <w:t>companyName</w:t>
+            </w:r>
+            <w:proofErr w:type="spellEnd"/>
+            <w:r>
+              <w:t>": "TEN",</w:t>
             </w:r>
           </w:p>
           <w:p>
@@ -336,19 +395,51 @@
           <w:p>
             <w:r>
               <w:tab/>
-              <w:t>"streetAddress": "Addr 1",</w:t>
+              <w:t>"</w:t>
+            </w:r>
+            <w:proofErr w:type="spellStart"/>
+            <w:r>
+              <w:t>streetAddress</w:t>
+            </w:r>
+            <w:proofErr w:type="spellEnd"/>
+            <w:r>
+              <w:t>": "</w:t>
+            </w:r>
+            <w:proofErr w:type="spellStart"/>
+            <w:r>
+              <w:t>Addr</w:t>
+            </w:r>
+            <w:proofErr w:type="spellEnd"/>
+            <w:r>
+              <w:t xml:space="preserve"> 1",</w:t>
             </w:r>
           </w:p>
           <w:p>
             <w:r>
               <w:tab/>
-              <w:t>"streetAddress2": "Addr 2",</w:t>
+              <w:t>"streetAddress2": "</w:t>
+            </w:r>
+            <w:proofErr w:type="spellStart"/>
+            <w:r>
+              <w:t>Addr</w:t>
+            </w:r>
+            <w:proofErr w:type="spellEnd"/>
+            <w:r>
+              <w:t xml:space="preserve"> 2",</w:t>
             </w:r>
           </w:p>
           <w:p>
             <w:r>
               <w:tab/>
-              <w:t>"zipCode": "10000"</w:t>
+              <w:t>"</w:t>
+            </w:r>
+            <w:proofErr w:type="spellStart"/>
+            <w:r>
+              <w:t>zipCode</w:t>
+            </w:r>
+            <w:proofErr w:type="spellEnd"/>
+            <w:r>
+              <w:t>": "10000"</w:t>
             </w:r>
           </w:p>
           <w:p>
@@ -388,7 +479,15 @@
           </w:tcPr>
           <w:p>
             <w:r>
-              <w:t>PUT /api/{version}/accounts/{id}</w:t>
+              <w:t>PUT /</w:t>
+            </w:r>
+            <w:proofErr w:type="spellStart"/>
+            <w:r>
+              <w:t>api</w:t>
+            </w:r>
+            <w:proofErr w:type="spellEnd"/>
+            <w:r>
+              <w:t>/{version}/accounts/{id}</w:t>
             </w:r>
           </w:p>
         </w:tc>
@@ -414,13 +513,29 @@
           <w:p>
             <w:r>
               <w:tab/>
-              <w:t>"firstName": "Mark 1.1",</w:t>
+              <w:t>"</w:t>
+            </w:r>
+            <w:proofErr w:type="spellStart"/>
+            <w:r>
+              <w:t>firstName</w:t>
+            </w:r>
+            <w:proofErr w:type="spellEnd"/>
+            <w:r>
+              <w:t>": "Mark 1.1",</w:t>
             </w:r>
           </w:p>
           <w:p>
             <w:r>
               <w:tab/>
-              <w:t>"lastName": "Duvall 1",</w:t>
+              <w:t>"</w:t>
+            </w:r>
+            <w:proofErr w:type="spellStart"/>
+            <w:r>
+              <w:t>lastName</w:t>
+            </w:r>
+            <w:proofErr w:type="spellEnd"/>
+            <w:r>
+              <w:t>": "Duvall 1",</w:t>
             </w:r>
           </w:p>
           <w:p>
@@ -450,7 +565,15 @@
           <w:p>
             <w:r>
               <w:tab/>
-              <w:t>"companyName": "TEN",</w:t>
+              <w:t>"</w:t>
+            </w:r>
+            <w:proofErr w:type="spellStart"/>
+            <w:r>
+              <w:t>companyName</w:t>
+            </w:r>
+            <w:proofErr w:type="spellEnd"/>
+            <w:r>
+              <w:t>": "TEN",</w:t>
             </w:r>
           </w:p>
           <w:p>
@@ -462,19 +585,51 @@
           <w:p>
             <w:r>
               <w:tab/>
-              <w:t>"streetAddress": "Addr 1",</w:t>
+              <w:t>"</w:t>
+            </w:r>
+            <w:proofErr w:type="spellStart"/>
+            <w:r>
+              <w:t>streetAddress</w:t>
+            </w:r>
+            <w:proofErr w:type="spellEnd"/>
+            <w:r>
+              <w:t>": "</w:t>
+            </w:r>
+            <w:proofErr w:type="spellStart"/>
+            <w:r>
+              <w:t>Addr</w:t>
+            </w:r>
+            <w:proofErr w:type="spellEnd"/>
+            <w:r>
+              <w:t xml:space="preserve"> 1",</w:t>
             </w:r>
           </w:p>
           <w:p>
             <w:r>
               <w:tab/>
-              <w:t>"streetAddress2": "Addr 2",</w:t>
+              <w:t>"streetAddress2": "</w:t>
+            </w:r>
+            <w:proofErr w:type="spellStart"/>
+            <w:r>
+              <w:t>Addr</w:t>
+            </w:r>
+            <w:proofErr w:type="spellEnd"/>
+            <w:r>
+              <w:t xml:space="preserve"> 2",</w:t>
             </w:r>
           </w:p>
           <w:p>
             <w:r>
               <w:tab/>
-              <w:t>"zipCode": "10000"</w:t>
+              <w:t>"</w:t>
+            </w:r>
+            <w:proofErr w:type="spellStart"/>
+            <w:r>
+              <w:t>zipCode</w:t>
+            </w:r>
+            <w:proofErr w:type="spellEnd"/>
+            <w:r>
+              <w:t>": "10000"</w:t>
             </w:r>
           </w:p>
           <w:p>
@@ -514,7 +669,15 @@
           </w:tcPr>
           <w:p>
             <w:r>
-              <w:t>GET /api/{version}/accounts/{id}</w:t>
+              <w:t>GET /</w:t>
+            </w:r>
+            <w:proofErr w:type="spellStart"/>
+            <w:r>
+              <w:t>api</w:t>
+            </w:r>
+            <w:proofErr w:type="spellEnd"/>
+            <w:r>
+              <w:t>/{version}/accounts/{id}</w:t>
             </w:r>
           </w:p>
         </w:tc>
@@ -569,11 +732,24 @@
           </w:tcPr>
           <w:p>
             <w:r>
-              <w:t>GET /api/{version}/accounts/findBy</w:t>
+              <w:t>GET /</w:t>
+            </w:r>
+            <w:proofErr w:type="spellStart"/>
+            <w:r>
+              <w:t>api</w:t>
+            </w:r>
+            <w:proofErr w:type="spellEnd"/>
+            <w:r>
+              <w:t>/{version}/accounts/</w:t>
+            </w:r>
+            <w:proofErr w:type="spellStart"/>
+            <w:r>
+              <w:t>findBy</w:t>
             </w:r>
             <w:r>
               <w:t>Email</w:t>
             </w:r>
+            <w:proofErr w:type="spellEnd"/>
             <w:r>
               <w:t>/{</w:t>
             </w:r>
@@ -636,7 +812,23 @@
           </w:tcPr>
           <w:p>
             <w:r>
-              <w:t>PUT /api/{version}/accounts/changePassword/{id}</w:t>
+              <w:t>PUT /</w:t>
+            </w:r>
+            <w:proofErr w:type="spellStart"/>
+            <w:r>
+              <w:t>api</w:t>
+            </w:r>
+            <w:proofErr w:type="spellEnd"/>
+            <w:r>
+              <w:t>/{version}/accounts/</w:t>
+            </w:r>
+            <w:proofErr w:type="spellStart"/>
+            <w:r>
+              <w:t>changePassword</w:t>
+            </w:r>
+            <w:proofErr w:type="spellEnd"/>
+            <w:r>
+              <w:t>/{id}</w:t>
             </w:r>
           </w:p>
         </w:tc>
@@ -661,7 +853,15 @@
           </w:p>
           <w:p>
             <w:r>
-              <w:t>"newPassord": ""</w:t>
+              <w:t>"</w:t>
+            </w:r>
+            <w:proofErr w:type="spellStart"/>
+            <w:r>
+              <w:t>newPassord</w:t>
+            </w:r>
+            <w:proofErr w:type="spellEnd"/>
+            <w:r>
+              <w:t>": ""</w:t>
             </w:r>
           </w:p>
           <w:p>
@@ -708,8 +908,17 @@
           </w:tcPr>
           <w:p>
             <w:r>
-              <w:t>POST /api/{version}/profiles/{</w:t>
-            </w:r>
+              <w:t>POST /</w:t>
+            </w:r>
+            <w:proofErr w:type="spellStart"/>
+            <w:r>
+              <w:t>api</w:t>
+            </w:r>
+            <w:proofErr w:type="spellEnd"/>
+            <w:r>
+              <w:t>/{version}/profiles/{</w:t>
+            </w:r>
+            <w:proofErr w:type="spellStart"/>
             <w:r>
               <w:rPr>
                 <w:highlight w:val="yellow"/>
@@ -722,6 +931,7 @@
               </w:rPr>
               <w:t>Id</w:t>
             </w:r>
+            <w:proofErr w:type="spellEnd"/>
             <w:r>
               <w:t>}</w:t>
             </w:r>
@@ -778,16 +988,29 @@
           </w:tcPr>
           <w:p>
             <w:r>
-              <w:t>PUT /api/{version}/profiles</w:t>
+              <w:t>PUT /</w:t>
+            </w:r>
+            <w:proofErr w:type="spellStart"/>
+            <w:r>
+              <w:t>api</w:t>
+            </w:r>
+            <w:proofErr w:type="spellEnd"/>
+            <w:r>
+              <w:t>/{version}/profiles</w:t>
             </w:r>
             <w:r>
               <w:t>/{id}/{</w:t>
             </w:r>
+            <w:proofErr w:type="spellStart"/>
             <w:r>
               <w:t>user</w:t>
             </w:r>
             <w:r>
-              <w:t>Id}</w:t>
+              <w:t>Id</w:t>
+            </w:r>
+            <w:proofErr w:type="spellEnd"/>
+            <w:r>
+              <w:t>}</w:t>
             </w:r>
           </w:p>
         </w:tc>
@@ -845,7 +1068,15 @@
           </w:tcPr>
           <w:p>
             <w:r>
-              <w:t>GET /api/{version}/profiles/{id}</w:t>
+              <w:t>GET /</w:t>
+            </w:r>
+            <w:proofErr w:type="spellStart"/>
+            <w:r>
+              <w:t>api</w:t>
+            </w:r>
+            <w:proofErr w:type="spellEnd"/>
+            <w:r>
+              <w:t>/{version}/profiles/{id}</w:t>
             </w:r>
           </w:p>
         </w:tc>
@@ -900,8 +1131,21 @@
           </w:tcPr>
           <w:p>
             <w:r>
-              <w:t>POST /api/{version}/profiles/companyContact</w:t>
-            </w:r>
+              <w:t>POST /</w:t>
+            </w:r>
+            <w:proofErr w:type="spellStart"/>
+            <w:r>
+              <w:t>api</w:t>
+            </w:r>
+            <w:proofErr w:type="spellEnd"/>
+            <w:r>
+              <w:t>/{version}/profiles/</w:t>
+            </w:r>
+            <w:proofErr w:type="spellStart"/>
+            <w:r>
+              <w:t>companyContact</w:t>
+            </w:r>
+            <w:proofErr w:type="spellEnd"/>
           </w:p>
         </w:tc>
         <w:tc>
@@ -935,7 +1179,15 @@
           </w:p>
           <w:p>
             <w:r>
-              <w:t>"address": "Addr 1",</w:t>
+              <w:t>"address": "</w:t>
+            </w:r>
+            <w:proofErr w:type="spellStart"/>
+            <w:r>
+              <w:t>Addr</w:t>
+            </w:r>
+            <w:proofErr w:type="spellEnd"/>
+            <w:r>
+              <w:t xml:space="preserve"> 1",</w:t>
             </w:r>
           </w:p>
           <w:p>
@@ -945,12 +1197,28 @@
           </w:p>
           <w:p>
             <w:r>
-              <w:t>"phoneNumber": "111111",</w:t>
-            </w:r>
-          </w:p>
-          <w:p>
-            <w:r>
-              <w:t>"cellNumber": "11111",</w:t>
+              <w:t>"</w:t>
+            </w:r>
+            <w:proofErr w:type="spellStart"/>
+            <w:r>
+              <w:t>phoneNumber</w:t>
+            </w:r>
+            <w:proofErr w:type="spellEnd"/>
+            <w:r>
+              <w:t>": "111111",</w:t>
+            </w:r>
+          </w:p>
+          <w:p>
+            <w:r>
+              <w:t>"</w:t>
+            </w:r>
+            <w:proofErr w:type="spellStart"/>
+            <w:r>
+              <w:t>cellNumber</w:t>
+            </w:r>
+            <w:proofErr w:type="spellEnd"/>
+            <w:r>
+              <w:t>": "11111",</w:t>
             </w:r>
           </w:p>
           <w:p>
@@ -995,7 +1263,31 @@
           </w:tcPr>
           <w:p>
             <w:r>
-              <w:t>PUT /api/{version}/profiles/companyContact/{companyContactId}</w:t>
+              <w:t>PUT /</w:t>
+            </w:r>
+            <w:proofErr w:type="spellStart"/>
+            <w:r>
+              <w:t>api</w:t>
+            </w:r>
+            <w:proofErr w:type="spellEnd"/>
+            <w:r>
+              <w:t>/{version}/profiles/</w:t>
+            </w:r>
+            <w:proofErr w:type="spellStart"/>
+            <w:r>
+              <w:t>companyContact</w:t>
+            </w:r>
+            <w:proofErr w:type="spellEnd"/>
+            <w:r>
+              <w:t>/{</w:t>
+            </w:r>
+            <w:proofErr w:type="spellStart"/>
+            <w:r>
+              <w:t>companyContactId</w:t>
+            </w:r>
+            <w:proofErr w:type="spellEnd"/>
+            <w:r>
+              <w:t>}</w:t>
             </w:r>
           </w:p>
         </w:tc>
@@ -1030,7 +1322,15 @@
           </w:p>
           <w:p>
             <w:r>
-              <w:t>"address": "Addr 1",</w:t>
+              <w:t>"address": "</w:t>
+            </w:r>
+            <w:proofErr w:type="spellStart"/>
+            <w:r>
+              <w:t>Addr</w:t>
+            </w:r>
+            <w:proofErr w:type="spellEnd"/>
+            <w:r>
+              <w:t xml:space="preserve"> 1",</w:t>
             </w:r>
           </w:p>
           <w:p>
@@ -1040,12 +1340,28 @@
           </w:p>
           <w:p>
             <w:r>
-              <w:t>"phoneNumber": "111111",</w:t>
-            </w:r>
-          </w:p>
-          <w:p>
-            <w:r>
-              <w:t>"cellNumber": "11111",</w:t>
+              <w:t>"</w:t>
+            </w:r>
+            <w:proofErr w:type="spellStart"/>
+            <w:r>
+              <w:t>phoneNumber</w:t>
+            </w:r>
+            <w:proofErr w:type="spellEnd"/>
+            <w:r>
+              <w:t>": "111111",</w:t>
+            </w:r>
+          </w:p>
+          <w:p>
+            <w:r>
+              <w:t>"</w:t>
+            </w:r>
+            <w:proofErr w:type="spellStart"/>
+            <w:r>
+              <w:t>cellNumber</w:t>
+            </w:r>
+            <w:proofErr w:type="spellEnd"/>
+            <w:r>
+              <w:t>": "11111",</w:t>
             </w:r>
           </w:p>
           <w:p>
@@ -1097,7 +1413,15 @@
           </w:tcPr>
           <w:p>
             <w:r>
-              <w:t>POST /api/{version}/candidates</w:t>
+              <w:t>POST /</w:t>
+            </w:r>
+            <w:proofErr w:type="spellStart"/>
+            <w:r>
+              <w:t>api</w:t>
+            </w:r>
+            <w:proofErr w:type="spellEnd"/>
+            <w:r>
+              <w:t>/{version}/candidates</w:t>
             </w:r>
           </w:p>
         </w:tc>
@@ -1122,12 +1446,28 @@
           </w:p>
           <w:p>
             <w:r>
-              <w:t>"firstName": "F1",</w:t>
-            </w:r>
-          </w:p>
-          <w:p>
-            <w:r>
-              <w:t xml:space="preserve">    "lastName": "L1",</w:t>
+              <w:t>"</w:t>
+            </w:r>
+            <w:proofErr w:type="spellStart"/>
+            <w:r>
+              <w:t>firstName</w:t>
+            </w:r>
+            <w:proofErr w:type="spellEnd"/>
+            <w:r>
+              <w:t>": "F1",</w:t>
+            </w:r>
+          </w:p>
+          <w:p>
+            <w:r>
+              <w:t xml:space="preserve">    "</w:t>
+            </w:r>
+            <w:proofErr w:type="spellStart"/>
+            <w:r>
+              <w:t>lastName</w:t>
+            </w:r>
+            <w:proofErr w:type="spellEnd"/>
+            <w:r>
+              <w:t>": "L1",</w:t>
             </w:r>
           </w:p>
           <w:p>
@@ -1135,7 +1475,15 @@
               <w:t xml:space="preserve">    </w:t>
             </w:r>
             <w:r>
-              <w:t>"displayName": "DN 1",</w:t>
+              <w:t>"</w:t>
+            </w:r>
+            <w:proofErr w:type="spellStart"/>
+            <w:r>
+              <w:t>displayName</w:t>
+            </w:r>
+            <w:proofErr w:type="spellEnd"/>
+            <w:r>
+              <w:t>": "DN 1",</w:t>
             </w:r>
           </w:p>
           <w:p>
@@ -1143,7 +1491,15 @@
               <w:t xml:space="preserve">    </w:t>
             </w:r>
             <w:r>
-              <w:t>"tagLine": "TL 1",</w:t>
+              <w:t>"</w:t>
+            </w:r>
+            <w:proofErr w:type="spellStart"/>
+            <w:r>
+              <w:t>tagLine</w:t>
+            </w:r>
+            <w:proofErr w:type="spellEnd"/>
+            <w:r>
+              <w:t>": "TL 1",</w:t>
             </w:r>
           </w:p>
           <w:p>
@@ -1183,7 +1539,15 @@
           <w:p>
             <w:r>
               <w:tab/>
-              <w:t>"jobTitle": "SSE",</w:t>
+              <w:t>"</w:t>
+            </w:r>
+            <w:proofErr w:type="spellStart"/>
+            <w:r>
+              <w:t>jobTitle</w:t>
+            </w:r>
+            <w:proofErr w:type="spellEnd"/>
+            <w:r>
+              <w:t>": "SSE",</w:t>
             </w:r>
             <w:r>
               <w:tab/>
@@ -1192,12 +1556,28 @@
           <w:p>
             <w:r>
               <w:lastRenderedPageBreak/>
-              <w:t xml:space="preserve">    "currentEmployer": "NSA",</w:t>
-            </w:r>
-          </w:p>
-          <w:p>
-            <w:r>
-              <w:t xml:space="preserve">    "coreCompetency": "Swift",</w:t>
+              <w:t xml:space="preserve">    "</w:t>
+            </w:r>
+            <w:proofErr w:type="spellStart"/>
+            <w:r>
+              <w:t>currentEmployer</w:t>
+            </w:r>
+            <w:proofErr w:type="spellEnd"/>
+            <w:r>
+              <w:t>": "NSA",</w:t>
+            </w:r>
+          </w:p>
+          <w:p>
+            <w:r>
+              <w:t xml:space="preserve">    "</w:t>
+            </w:r>
+            <w:proofErr w:type="spellStart"/>
+            <w:r>
+              <w:t>coreCompetency</w:t>
+            </w:r>
+            <w:proofErr w:type="spellEnd"/>
+            <w:r>
+              <w:t>": "Swift",</w:t>
             </w:r>
           </w:p>
           <w:p>
@@ -1223,33 +1603,89 @@
           </w:p>
           <w:p>
             <w:r>
-              <w:t xml:space="preserve">    "experienceLevel": "3",</w:t>
-            </w:r>
-          </w:p>
-          <w:p>
-            <w:r>
-              <w:t xml:space="preserve">    "currentComp": "cc1",</w:t>
-            </w:r>
-          </w:p>
-          <w:p>
-            <w:r>
-              <w:t xml:space="preserve">    "currentBonus": "cb1",</w:t>
-            </w:r>
-          </w:p>
-          <w:p>
-            <w:r>
-              <w:t xml:space="preserve">    "desiredComp": "dc1",</w:t>
-            </w:r>
-          </w:p>
-          <w:p>
-            <w:r>
-              <w:t xml:space="preserve">    "desiredBonus": "db1",</w:t>
+              <w:t xml:space="preserve">    "</w:t>
+            </w:r>
+            <w:proofErr w:type="spellStart"/>
+            <w:r>
+              <w:t>experienceLevel</w:t>
+            </w:r>
+            <w:proofErr w:type="spellEnd"/>
+            <w:r>
+              <w:t>": "3",</w:t>
+            </w:r>
+          </w:p>
+          <w:p>
+            <w:r>
+              <w:t xml:space="preserve">    "</w:t>
+            </w:r>
+            <w:proofErr w:type="spellStart"/>
+            <w:r>
+              <w:t>currentComp</w:t>
+            </w:r>
+            <w:proofErr w:type="spellEnd"/>
+            <w:r>
+              <w:t>": "cc1",</w:t>
+            </w:r>
+          </w:p>
+          <w:p>
+            <w:r>
+              <w:t xml:space="preserve">    "</w:t>
+            </w:r>
+            <w:proofErr w:type="spellStart"/>
+            <w:r>
+              <w:t>currentBonus</w:t>
+            </w:r>
+            <w:proofErr w:type="spellEnd"/>
+            <w:r>
+              <w:t>": "cb1",</w:t>
+            </w:r>
+          </w:p>
+          <w:p>
+            <w:r>
+              <w:t xml:space="preserve">    "</w:t>
+            </w:r>
+            <w:proofErr w:type="spellStart"/>
+            <w:r>
+              <w:t>desiredComp</w:t>
+            </w:r>
+            <w:proofErr w:type="spellEnd"/>
+            <w:r>
+              <w:t>": "dc1",</w:t>
+            </w:r>
+          </w:p>
+          <w:p>
+            <w:r>
+              <w:t xml:space="preserve">    "</w:t>
+            </w:r>
+            <w:proofErr w:type="spellStart"/>
+            <w:r>
+              <w:t>desiredBonus</w:t>
+            </w:r>
+            <w:proofErr w:type="spellEnd"/>
+            <w:r>
+              <w:t>": "db1",</w:t>
             </w:r>
           </w:p>
           <w:p>
             <w:r>
               <w:tab/>
-              <w:t>"createdBy": "userId of recruiter"</w:t>
+              <w:t>"</w:t>
+            </w:r>
+            <w:proofErr w:type="spellStart"/>
+            <w:r>
+              <w:t>createdBy</w:t>
+            </w:r>
+            <w:proofErr w:type="spellEnd"/>
+            <w:r>
+              <w:t>": "</w:t>
+            </w:r>
+            <w:proofErr w:type="spellStart"/>
+            <w:r>
+              <w:t>userId</w:t>
+            </w:r>
+            <w:proofErr w:type="spellEnd"/>
+            <w:r>
+              <w:t xml:space="preserve"> of recruiter"</w:t>
             </w:r>
           </w:p>
           <w:p>
@@ -1263,6 +1699,7 @@
             <w:tcW w:w="3240" w:type="dxa"/>
           </w:tcPr>
           <w:p>
+            <w:proofErr w:type="spellStart"/>
             <w:r>
               <w:rPr>
                 <w:highlight w:val="yellow"/>
@@ -1276,11 +1713,1071 @@
               </w:rPr>
               <w:t>andidateId</w:t>
             </w:r>
+            <w:proofErr w:type="spellEnd"/>
+            <w:r>
+              <w:t xml:space="preserve">, </w:t>
+            </w:r>
+            <w:proofErr w:type="spellStart"/>
+            <w:r>
+              <w:t>userId</w:t>
+            </w:r>
+            <w:proofErr w:type="spellEnd"/>
+          </w:p>
+        </w:tc>
+      </w:tr>
+      <w:tr>
+        <w:tc>
+          <w:tcPr>
+            <w:tcW w:w="1710" w:type="dxa"/>
+            <w:vMerge/>
+          </w:tcPr>
+          <w:p/>
+        </w:tc>
+        <w:tc>
+          <w:tcPr>
+            <w:tcW w:w="2250" w:type="dxa"/>
+          </w:tcPr>
+          <w:p>
+            <w:r>
+              <w:t>Update Candidate</w:t>
+            </w:r>
+          </w:p>
+        </w:tc>
+        <w:tc>
+          <w:tcPr>
+            <w:tcW w:w="2340" w:type="dxa"/>
+          </w:tcPr>
+          <w:p>
+            <w:r>
+              <w:t>PUT /</w:t>
+            </w:r>
+            <w:proofErr w:type="spellStart"/>
+            <w:r>
+              <w:t>api</w:t>
+            </w:r>
+            <w:proofErr w:type="spellEnd"/>
+            <w:r>
+              <w:t>/{version}/candidates/{id}</w:t>
+            </w:r>
+          </w:p>
+        </w:tc>
+        <w:tc>
+          <w:tcPr>
+            <w:tcW w:w="1530" w:type="dxa"/>
+          </w:tcPr>
+          <w:p>
+            <w:r>
+              <w:t>Authorization: Bearer token</w:t>
+            </w:r>
+          </w:p>
+        </w:tc>
+        <w:tc>
+          <w:tcPr>
+            <w:tcW w:w="4230" w:type="dxa"/>
+          </w:tcPr>
+          <w:p>
+            <w:r>
+              <w:t>The same with Create API</w:t>
+            </w:r>
+            <w:r>
+              <w:t xml:space="preserve"> with </w:t>
+            </w:r>
+            <w:proofErr w:type="spellStart"/>
+            <w:r>
+              <w:t>createdBy</w:t>
+            </w:r>
+            <w:proofErr w:type="spellEnd"/>
+            <w:r>
+              <w:t xml:space="preserve"> excluded</w:t>
+            </w:r>
+          </w:p>
+        </w:tc>
+        <w:tc>
+          <w:tcPr>
+            <w:tcW w:w="3240" w:type="dxa"/>
+          </w:tcPr>
+          <w:p/>
+        </w:tc>
+      </w:tr>
+      <w:tr>
+        <w:tc>
+          <w:tcPr>
+            <w:tcW w:w="1710" w:type="dxa"/>
+            <w:vMerge/>
+          </w:tcPr>
+          <w:p/>
+        </w:tc>
+        <w:tc>
+          <w:tcPr>
+            <w:tcW w:w="2250" w:type="dxa"/>
+          </w:tcPr>
+          <w:p>
+            <w:r>
+              <w:t>Delete Candidate</w:t>
+            </w:r>
+          </w:p>
+        </w:tc>
+        <w:tc>
+          <w:tcPr>
+            <w:tcW w:w="2340" w:type="dxa"/>
+          </w:tcPr>
+          <w:p>
+            <w:r>
+              <w:t>DELETE /</w:t>
+            </w:r>
+            <w:proofErr w:type="spellStart"/>
+            <w:r>
+              <w:t>api</w:t>
+            </w:r>
+            <w:proofErr w:type="spellEnd"/>
+            <w:r>
+              <w:t>/{version}/candidates/{id}</w:t>
+            </w:r>
+          </w:p>
+        </w:tc>
+        <w:tc>
+          <w:tcPr>
+            <w:tcW w:w="1530" w:type="dxa"/>
+          </w:tcPr>
+          <w:p>
+            <w:r>
+              <w:t>Authorization: Bearer token</w:t>
+            </w:r>
+          </w:p>
+        </w:tc>
+        <w:tc>
+          <w:tcPr>
+            <w:tcW w:w="4230" w:type="dxa"/>
+          </w:tcPr>
+          <w:p/>
+        </w:tc>
+        <w:tc>
+          <w:tcPr>
+            <w:tcW w:w="3240" w:type="dxa"/>
+          </w:tcPr>
+          <w:p/>
+        </w:tc>
+      </w:tr>
+      <w:tr>
+        <w:tc>
+          <w:tcPr>
+            <w:tcW w:w="1710" w:type="dxa"/>
+            <w:vMerge/>
+          </w:tcPr>
+          <w:p/>
+        </w:tc>
+        <w:tc>
+          <w:tcPr>
+            <w:tcW w:w="2250" w:type="dxa"/>
+          </w:tcPr>
+          <w:p>
+            <w:r>
+              <w:t>Get Candidate</w:t>
+            </w:r>
+          </w:p>
+        </w:tc>
+        <w:tc>
+          <w:tcPr>
+            <w:tcW w:w="2340" w:type="dxa"/>
+          </w:tcPr>
+          <w:p>
+            <w:r>
+              <w:t>GET /</w:t>
+            </w:r>
+            <w:proofErr w:type="spellStart"/>
+            <w:r>
+              <w:t>api</w:t>
+            </w:r>
+            <w:proofErr w:type="spellEnd"/>
+            <w:r>
+              <w:t>/{version}/candidates/{id}</w:t>
+            </w:r>
+          </w:p>
+        </w:tc>
+        <w:tc>
+          <w:tcPr>
+            <w:tcW w:w="1530" w:type="dxa"/>
+          </w:tcPr>
+          <w:p>
+            <w:r>
+              <w:t>Authorization: Bearer token</w:t>
+            </w:r>
+          </w:p>
+        </w:tc>
+        <w:tc>
+          <w:tcPr>
+            <w:tcW w:w="4230" w:type="dxa"/>
+          </w:tcPr>
+          <w:p/>
+        </w:tc>
+        <w:tc>
+          <w:tcPr>
+            <w:tcW w:w="3240" w:type="dxa"/>
+          </w:tcPr>
+          <w:p>
+            <w:r>
+              <w:t>Candidate entity</w:t>
+            </w:r>
+            <w:r>
+              <w:t xml:space="preserve"> (with </w:t>
+            </w:r>
+            <w:proofErr w:type="spellStart"/>
+            <w:r>
+              <w:t>userId</w:t>
+            </w:r>
+            <w:proofErr w:type="spellEnd"/>
+            <w:r>
+              <w:t xml:space="preserve"> included)</w:t>
+            </w:r>
+          </w:p>
+        </w:tc>
+      </w:tr>
+      <w:tr>
+        <w:tc>
+          <w:tcPr>
+            <w:tcW w:w="1710" w:type="dxa"/>
+            <w:vMerge/>
+          </w:tcPr>
+          <w:p/>
+        </w:tc>
+        <w:tc>
+          <w:tcPr>
+            <w:tcW w:w="2250" w:type="dxa"/>
+          </w:tcPr>
+          <w:p>
+            <w:r>
+              <w:t>Create Candidate Summaries</w:t>
+            </w:r>
+          </w:p>
+        </w:tc>
+        <w:tc>
+          <w:tcPr>
+            <w:tcW w:w="2340" w:type="dxa"/>
+          </w:tcPr>
+          <w:p>
+            <w:r>
+              <w:t>POST /</w:t>
+            </w:r>
+            <w:proofErr w:type="spellStart"/>
+            <w:r>
+              <w:t>api</w:t>
+            </w:r>
+            <w:proofErr w:type="spellEnd"/>
+            <w:r>
+              <w:t>/{version}/candidates/summaries</w:t>
+            </w:r>
+            <w:r>
+              <w:t>/{</w:t>
+            </w:r>
+            <w:proofErr w:type="spellStart"/>
+            <w:r>
+              <w:t>candidateId</w:t>
+            </w:r>
+            <w:proofErr w:type="spellEnd"/>
+            <w:r>
+              <w:t>}</w:t>
+            </w:r>
+          </w:p>
+        </w:tc>
+        <w:tc>
+          <w:tcPr>
+            <w:tcW w:w="1530" w:type="dxa"/>
+          </w:tcPr>
+          <w:p>
+            <w:r>
+              <w:t>Authorization: Bearer token</w:t>
+            </w:r>
+          </w:p>
+        </w:tc>
+        <w:tc>
+          <w:tcPr>
+            <w:tcW w:w="4230" w:type="dxa"/>
+          </w:tcPr>
+          <w:p>
+            <w:r>
+              <w:t>{</w:t>
+            </w:r>
+          </w:p>
+          <w:p>
+            <w:r>
+              <w:t>"summary1": "Summary 1",</w:t>
+            </w:r>
+          </w:p>
+          <w:p>
+            <w:r>
+              <w:t>"summary2": "Summary 2",</w:t>
+            </w:r>
+          </w:p>
+          <w:p>
+            <w:r>
+              <w:t>"summary3": "Summary 3"</w:t>
+            </w:r>
+          </w:p>
+          <w:p>
+            <w:r>
+              <w:t>}</w:t>
+            </w:r>
+          </w:p>
+        </w:tc>
+        <w:tc>
+          <w:tcPr>
+            <w:tcW w:w="3240" w:type="dxa"/>
+          </w:tcPr>
+          <w:p/>
+        </w:tc>
+      </w:tr>
+      <w:tr>
+        <w:tc>
+          <w:tcPr>
+            <w:tcW w:w="1710" w:type="dxa"/>
+            <w:vMerge/>
+          </w:tcPr>
+          <w:p/>
+        </w:tc>
+        <w:tc>
+          <w:tcPr>
+            <w:tcW w:w="2250" w:type="dxa"/>
+          </w:tcPr>
+          <w:p>
+            <w:r>
+              <w:t xml:space="preserve">Update Candidate </w:t>
+            </w:r>
+            <w:r>
+              <w:t>Summaries</w:t>
+            </w:r>
+          </w:p>
+        </w:tc>
+        <w:tc>
+          <w:tcPr>
+            <w:tcW w:w="2340" w:type="dxa"/>
+          </w:tcPr>
+          <w:p>
+            <w:r>
+              <w:t>PUT /</w:t>
+            </w:r>
+            <w:proofErr w:type="spellStart"/>
+            <w:r>
+              <w:t>api</w:t>
+            </w:r>
+            <w:proofErr w:type="spellEnd"/>
+            <w:r>
+              <w:t>/{version}/candidates/</w:t>
+            </w:r>
+            <w:r>
+              <w:t>summaries</w:t>
+            </w:r>
+            <w:r>
+              <w:t xml:space="preserve"> </w:t>
+            </w:r>
+            <w:r>
+              <w:t>/{</w:t>
+            </w:r>
+            <w:proofErr w:type="spellStart"/>
+            <w:r>
+              <w:t>candidateId</w:t>
+            </w:r>
+            <w:proofErr w:type="spellEnd"/>
+            <w:r>
+              <w:t>}</w:t>
+            </w:r>
+          </w:p>
+        </w:tc>
+        <w:tc>
+          <w:tcPr>
+            <w:tcW w:w="1530" w:type="dxa"/>
+          </w:tcPr>
+          <w:p>
+            <w:r>
+              <w:t>Authorization: Bearer token</w:t>
+            </w:r>
+          </w:p>
+        </w:tc>
+        <w:tc>
+          <w:tcPr>
+            <w:tcW w:w="4230" w:type="dxa"/>
+          </w:tcPr>
+          <w:p>
+            <w:r>
+              <w:t>{</w:t>
+            </w:r>
+          </w:p>
+          <w:p>
+            <w:r>
+              <w:t>"summary1": "Summary 1</w:t>
+            </w:r>
+            <w:r>
+              <w:t>.2</w:t>
+            </w:r>
+            <w:r>
+              <w:t>",</w:t>
+            </w:r>
+          </w:p>
+          <w:p>
+            <w:r>
+              <w:t>"summary2": "Summary 2</w:t>
+            </w:r>
+            <w:r>
+              <w:t>.2</w:t>
+            </w:r>
+            <w:r>
+              <w:t>",</w:t>
+            </w:r>
+          </w:p>
+          <w:p>
+            <w:r>
+              <w:t>"summary3": "Summary 3</w:t>
+            </w:r>
+            <w:r>
+              <w:t>.2</w:t>
+            </w:r>
+            <w:r>
+              <w:t>"</w:t>
+            </w:r>
+          </w:p>
+          <w:p>
+            <w:r>
+              <w:t>}</w:t>
+            </w:r>
+          </w:p>
+        </w:tc>
+        <w:tc>
+          <w:tcPr>
+            <w:tcW w:w="3240" w:type="dxa"/>
+          </w:tcPr>
+          <w:p/>
+        </w:tc>
+      </w:tr>
+      <w:tr>
+        <w:tc>
+          <w:tcPr>
+            <w:tcW w:w="1710" w:type="dxa"/>
+            <w:vMerge/>
+          </w:tcPr>
+          <w:p/>
+        </w:tc>
+        <w:tc>
+          <w:tcPr>
+            <w:tcW w:w="2250" w:type="dxa"/>
+          </w:tcPr>
+          <w:p>
+            <w:r>
+              <w:t xml:space="preserve">Delete Candidate </w:t>
+            </w:r>
+            <w:r>
+              <w:t>Summaries</w:t>
+            </w:r>
+          </w:p>
+        </w:tc>
+        <w:tc>
+          <w:tcPr>
+            <w:tcW w:w="2340" w:type="dxa"/>
+          </w:tcPr>
+          <w:p>
+            <w:r>
+              <w:t>DELETE /</w:t>
+            </w:r>
+            <w:proofErr w:type="spellStart"/>
+            <w:r>
+              <w:t>api</w:t>
+            </w:r>
+            <w:proofErr w:type="spellEnd"/>
+            <w:r>
+              <w:t>/{version}/candidates/</w:t>
+            </w:r>
+            <w:r>
+              <w:t>summaries</w:t>
+            </w:r>
+            <w:r>
+              <w:t xml:space="preserve"> </w:t>
+            </w:r>
+            <w:r>
+              <w:t>/{</w:t>
+            </w:r>
+            <w:proofErr w:type="spellStart"/>
+            <w:r>
+              <w:t>candidateId</w:t>
+            </w:r>
+            <w:proofErr w:type="spellEnd"/>
+            <w:r>
+              <w:t>}</w:t>
+            </w:r>
+          </w:p>
+        </w:tc>
+        <w:tc>
+          <w:tcPr>
+            <w:tcW w:w="1530" w:type="dxa"/>
+          </w:tcPr>
+          <w:p>
+            <w:r>
+              <w:t>Authorization: Bearer token</w:t>
+            </w:r>
+          </w:p>
+        </w:tc>
+        <w:tc>
+          <w:tcPr>
+            <w:tcW w:w="4230" w:type="dxa"/>
+          </w:tcPr>
+          <w:p/>
+        </w:tc>
+        <w:tc>
+          <w:tcPr>
+            <w:tcW w:w="3240" w:type="dxa"/>
+          </w:tcPr>
+          <w:p/>
+        </w:tc>
+      </w:tr>
+      <w:tr>
+        <w:tc>
+          <w:tcPr>
+            <w:tcW w:w="1710" w:type="dxa"/>
+            <w:vMerge/>
+          </w:tcPr>
+          <w:p/>
+        </w:tc>
+        <w:tc>
+          <w:tcPr>
+            <w:tcW w:w="2250" w:type="dxa"/>
+          </w:tcPr>
+          <w:p>
+            <w:r>
+              <w:t xml:space="preserve">Get Candidate </w:t>
+            </w:r>
+            <w:r>
+              <w:t>Summaries</w:t>
+            </w:r>
+          </w:p>
+        </w:tc>
+        <w:tc>
+          <w:tcPr>
+            <w:tcW w:w="2340" w:type="dxa"/>
+          </w:tcPr>
+          <w:p>
+            <w:r>
+              <w:t>GET /</w:t>
+            </w:r>
+            <w:proofErr w:type="spellStart"/>
+            <w:r>
+              <w:t>api</w:t>
+            </w:r>
+            <w:proofErr w:type="spellEnd"/>
+            <w:r>
+              <w:t>/{version}/candidates/</w:t>
+            </w:r>
+            <w:r>
+              <w:t>summaries</w:t>
+            </w:r>
+            <w:r>
+              <w:t xml:space="preserve"> </w:t>
+            </w:r>
+            <w:r>
+              <w:t>/{</w:t>
+            </w:r>
+            <w:proofErr w:type="spellStart"/>
+            <w:r>
+              <w:t>candidateId</w:t>
+            </w:r>
+            <w:proofErr w:type="spellEnd"/>
+            <w:r>
+              <w:t>}</w:t>
+            </w:r>
+          </w:p>
+        </w:tc>
+        <w:tc>
+          <w:tcPr>
+            <w:tcW w:w="1530" w:type="dxa"/>
+          </w:tcPr>
+          <w:p>
+            <w:r>
+              <w:t>Authorization: Bearer token</w:t>
+            </w:r>
+          </w:p>
+        </w:tc>
+        <w:tc>
+          <w:tcPr>
+            <w:tcW w:w="4230" w:type="dxa"/>
+          </w:tcPr>
+          <w:p/>
+        </w:tc>
+        <w:tc>
+          <w:tcPr>
+            <w:tcW w:w="3240" w:type="dxa"/>
+          </w:tcPr>
+          <w:p>
+            <w:r>
+              <w:t>Summaries</w:t>
+            </w:r>
+          </w:p>
+        </w:tc>
+      </w:tr>
+      <w:tr>
+        <w:tc>
+          <w:tcPr>
+            <w:tcW w:w="1710" w:type="dxa"/>
+          </w:tcPr>
+          <w:p/>
+        </w:tc>
+        <w:tc>
+          <w:tcPr>
+            <w:tcW w:w="2250" w:type="dxa"/>
+          </w:tcPr>
+          <w:p>
+            <w:r>
+              <w:t>Find candidates created by a recruiter</w:t>
+            </w:r>
+          </w:p>
+        </w:tc>
+        <w:tc>
+          <w:tcPr>
+            <w:tcW w:w="2340" w:type="dxa"/>
+          </w:tcPr>
+          <w:p>
+            <w:r>
+              <w:t xml:space="preserve">GET </w:t>
+            </w:r>
+            <w:r>
+              <w:t>/</w:t>
+            </w:r>
+            <w:proofErr w:type="spellStart"/>
+            <w:r>
+              <w:t>api</w:t>
+            </w:r>
+            <w:proofErr w:type="spellEnd"/>
+            <w:r>
+              <w:t>/v1/candidates/</w:t>
+            </w:r>
+            <w:proofErr w:type="spellStart"/>
+            <w:r>
+              <w:t>findCandidatesByRecruiter</w:t>
+            </w:r>
+            <w:proofErr w:type="spellEnd"/>
+            <w:r>
+              <w:t>/</w:t>
+            </w:r>
+            <w:r>
+              <w:t>{</w:t>
+            </w:r>
+            <w:proofErr w:type="spellStart"/>
+            <w:r>
+              <w:t>recruiterId</w:t>
+            </w:r>
+            <w:proofErr w:type="spellEnd"/>
+            <w:r>
+              <w:t>}</w:t>
+            </w:r>
+          </w:p>
+        </w:tc>
+        <w:tc>
+          <w:tcPr>
+            <w:tcW w:w="1530" w:type="dxa"/>
+          </w:tcPr>
+          <w:p>
+            <w:r>
+              <w:t>Authorization: Bearer token</w:t>
+            </w:r>
+          </w:p>
+        </w:tc>
+        <w:tc>
+          <w:tcPr>
+            <w:tcW w:w="4230" w:type="dxa"/>
+          </w:tcPr>
+          <w:p/>
+        </w:tc>
+        <w:tc>
+          <w:tcPr>
+            <w:tcW w:w="3240" w:type="dxa"/>
+          </w:tcPr>
+          <w:p>
+            <w:r>
+              <w:t>Candidates</w:t>
+            </w:r>
+          </w:p>
+        </w:tc>
+      </w:tr>
+      <w:tr>
+        <w:tc>
+          <w:tcPr>
+            <w:tcW w:w="1710" w:type="dxa"/>
+          </w:tcPr>
+          <w:p/>
+        </w:tc>
+        <w:tc>
+          <w:tcPr>
+            <w:tcW w:w="2250" w:type="dxa"/>
+          </w:tcPr>
+          <w:p>
+            <w:r>
+              <w:t>Search Candidates by keywords</w:t>
+            </w:r>
+          </w:p>
+        </w:tc>
+        <w:tc>
+          <w:tcPr>
+            <w:tcW w:w="2340" w:type="dxa"/>
+          </w:tcPr>
+          <w:p>
+            <w:r>
+              <w:t xml:space="preserve">GET </w:t>
+            </w:r>
+            <w:r>
+              <w:t>/</w:t>
+            </w:r>
+            <w:proofErr w:type="spellStart"/>
+            <w:r>
+              <w:t>api</w:t>
+            </w:r>
+            <w:proofErr w:type="spellEnd"/>
+            <w:r>
+              <w:t>/v1/candidates/</w:t>
+            </w:r>
+            <w:r>
+              <w:t xml:space="preserve"> </w:t>
+            </w:r>
+            <w:proofErr w:type="spellStart"/>
+            <w:r>
+              <w:t>searchForCandidates</w:t>
+            </w:r>
+            <w:proofErr w:type="spellEnd"/>
+            <w:r>
+              <w:t>/{keywords}</w:t>
+            </w:r>
+          </w:p>
+        </w:tc>
+        <w:tc>
+          <w:tcPr>
+            <w:tcW w:w="1530" w:type="dxa"/>
+          </w:tcPr>
+          <w:p>
+            <w:r>
+              <w:t>Authorization: Bearer token</w:t>
+            </w:r>
+          </w:p>
+        </w:tc>
+        <w:tc>
+          <w:tcPr>
+            <w:tcW w:w="4230" w:type="dxa"/>
+          </w:tcPr>
+          <w:p/>
+        </w:tc>
+        <w:tc>
+          <w:tcPr>
+            <w:tcW w:w="3240" w:type="dxa"/>
+          </w:tcPr>
+          <w:p>
+            <w:r>
+              <w:t>Candidates</w:t>
+            </w:r>
+          </w:p>
+        </w:tc>
+      </w:tr>
+      <w:tr>
+        <w:tc>
+          <w:tcPr>
+            <w:tcW w:w="1710" w:type="dxa"/>
+          </w:tcPr>
+          <w:p/>
+        </w:tc>
+        <w:tc>
+          <w:tcPr>
+            <w:tcW w:w="2250" w:type="dxa"/>
+          </w:tcPr>
+          <w:p>
+            <w:r>
+              <w:t>Match a Job to Candidate</w:t>
+            </w:r>
+          </w:p>
+        </w:tc>
+        <w:tc>
+          <w:tcPr>
+            <w:tcW w:w="2340" w:type="dxa"/>
+          </w:tcPr>
+          <w:p>
+            <w:r>
+              <w:t>PUT /</w:t>
+            </w:r>
+            <w:proofErr w:type="spellStart"/>
+            <w:r>
+              <w:t>api</w:t>
+            </w:r>
+            <w:proofErr w:type="spellEnd"/>
+            <w:r>
+              <w:t>/{version}/candidates/</w:t>
+            </w:r>
+            <w:r>
+              <w:t xml:space="preserve"> </w:t>
+            </w:r>
+            <w:proofErr w:type="spellStart"/>
+            <w:r>
+              <w:t>matchJobWithCandidate</w:t>
+            </w:r>
+            <w:proofErr w:type="spellEnd"/>
+            <w:r>
+              <w:t>/{</w:t>
+            </w:r>
+            <w:proofErr w:type="spellStart"/>
+            <w:r>
+              <w:t>candidateId</w:t>
+            </w:r>
+            <w:proofErr w:type="spellEnd"/>
+            <w:r>
+              <w:t>} /{</w:t>
+            </w:r>
+            <w:proofErr w:type="spellStart"/>
+            <w:r>
+              <w:t>jobId</w:t>
+            </w:r>
+            <w:proofErr w:type="spellEnd"/>
+            <w:r>
+              <w:t>}/{</w:t>
+            </w:r>
+            <w:proofErr w:type="spellStart"/>
+            <w:r>
+              <w:t>managerId</w:t>
+            </w:r>
+            <w:proofErr w:type="spellEnd"/>
+            <w:r>
+              <w:t>}</w:t>
+            </w:r>
+          </w:p>
+          <w:p/>
+        </w:tc>
+        <w:tc>
+          <w:tcPr>
+            <w:tcW w:w="1530" w:type="dxa"/>
+          </w:tcPr>
+          <w:p>
+            <w:r>
+              <w:t>Authorization: Bearer token</w:t>
+            </w:r>
+          </w:p>
+        </w:tc>
+        <w:tc>
+          <w:tcPr>
+            <w:tcW w:w="4230" w:type="dxa"/>
+          </w:tcPr>
+          <w:p/>
+        </w:tc>
+        <w:tc>
+          <w:tcPr>
+            <w:tcW w:w="3240" w:type="dxa"/>
+          </w:tcPr>
+          <w:p/>
+        </w:tc>
+      </w:tr>
+      <w:tr>
+        <w:tc>
+          <w:tcPr>
+            <w:tcW w:w="1710" w:type="dxa"/>
+            <w:vMerge w:val="restart"/>
+          </w:tcPr>
+          <w:p>
             <w:bookmarkStart w:id="0" w:name="_GoBack"/>
             <w:bookmarkEnd w:id="0"/>
             <w:r>
-              <w:t>, userId</w:t>
-            </w:r>
+              <w:t xml:space="preserve">Job </w:t>
+            </w:r>
+            <w:proofErr w:type="spellStart"/>
+            <w:r>
+              <w:t>Req</w:t>
+            </w:r>
+            <w:r>
+              <w:t>s</w:t>
+            </w:r>
+            <w:proofErr w:type="spellEnd"/>
+          </w:p>
+        </w:tc>
+        <w:tc>
+          <w:tcPr>
+            <w:tcW w:w="2250" w:type="dxa"/>
+          </w:tcPr>
+          <w:p>
+            <w:r>
+              <w:t xml:space="preserve">Create Job </w:t>
+            </w:r>
+            <w:proofErr w:type="spellStart"/>
+            <w:r>
+              <w:t>Req</w:t>
+            </w:r>
+            <w:proofErr w:type="spellEnd"/>
+          </w:p>
+        </w:tc>
+        <w:tc>
+          <w:tcPr>
+            <w:tcW w:w="2340" w:type="dxa"/>
+          </w:tcPr>
+          <w:p>
+            <w:r>
+              <w:t>POST /</w:t>
+            </w:r>
+            <w:proofErr w:type="spellStart"/>
+            <w:r>
+              <w:t>api</w:t>
+            </w:r>
+            <w:proofErr w:type="spellEnd"/>
+            <w:r>
+              <w:t>/{version}/</w:t>
+            </w:r>
+            <w:proofErr w:type="spellStart"/>
+            <w:r>
+              <w:t>jobReqs</w:t>
+            </w:r>
+            <w:proofErr w:type="spellEnd"/>
+          </w:p>
+        </w:tc>
+        <w:tc>
+          <w:tcPr>
+            <w:tcW w:w="1530" w:type="dxa"/>
+          </w:tcPr>
+          <w:p>
+            <w:r>
+              <w:t>Authorization: Bearer token</w:t>
+            </w:r>
+          </w:p>
+        </w:tc>
+        <w:tc>
+          <w:tcPr>
+            <w:tcW w:w="4230" w:type="dxa"/>
+          </w:tcPr>
+          <w:p>
+            <w:r>
+              <w:t>{</w:t>
+            </w:r>
+          </w:p>
+          <w:p>
+            <w:r>
+              <w:t xml:space="preserve">"title": "Job </w:t>
+            </w:r>
+            <w:proofErr w:type="spellStart"/>
+            <w:r>
+              <w:t>Req</w:t>
+            </w:r>
+            <w:proofErr w:type="spellEnd"/>
+            <w:r>
+              <w:t xml:space="preserve"> 1",</w:t>
+            </w:r>
+          </w:p>
+          <w:p>
+            <w:r>
+              <w:t>"city": "c 1",</w:t>
+            </w:r>
+          </w:p>
+          <w:p>
+            <w:r>
+              <w:t>"state": "s 1",</w:t>
+            </w:r>
+          </w:p>
+          <w:p>
+            <w:r>
+              <w:t>"base": "b 1",</w:t>
+            </w:r>
+          </w:p>
+          <w:p>
+            <w:r>
+              <w:t>"bonus": "bonus 1",</w:t>
+            </w:r>
+          </w:p>
+          <w:p>
+            <w:r>
+              <w:t>"experience": "</w:t>
+            </w:r>
+            <w:proofErr w:type="spellStart"/>
+            <w:r>
+              <w:t>exp</w:t>
+            </w:r>
+            <w:proofErr w:type="spellEnd"/>
+            <w:r>
+              <w:t xml:space="preserve"> 1",</w:t>
+            </w:r>
+          </w:p>
+          <w:p>
+            <w:r>
+              <w:t>"skills": "s 1",</w:t>
+            </w:r>
+          </w:p>
+          <w:p>
+            <w:r>
+              <w:t>"</w:t>
+            </w:r>
+            <w:proofErr w:type="spellStart"/>
+            <w:r>
+              <w:t>niceToHave</w:t>
+            </w:r>
+            <w:proofErr w:type="spellEnd"/>
+            <w:r>
+              <w:t>": "n 13",</w:t>
+            </w:r>
+          </w:p>
+          <w:p>
+            <w:r>
+              <w:t>"industry": "</w:t>
+            </w:r>
+            <w:proofErr w:type="spellStart"/>
+            <w:r>
+              <w:t>i</w:t>
+            </w:r>
+            <w:proofErr w:type="spellEnd"/>
+            <w:r>
+              <w:t xml:space="preserve"> 1",</w:t>
+            </w:r>
+          </w:p>
+          <w:p>
+            <w:r>
+              <w:t>"degree": "</w:t>
+            </w:r>
+            <w:proofErr w:type="spellStart"/>
+            <w:r>
+              <w:t>deg</w:t>
+            </w:r>
+            <w:proofErr w:type="spellEnd"/>
+            <w:r>
+              <w:t xml:space="preserve"> 1",</w:t>
+            </w:r>
+          </w:p>
+          <w:p>
+            <w:r>
+              <w:t>"</w:t>
+            </w:r>
+            <w:proofErr w:type="spellStart"/>
+            <w:r>
+              <w:t>createdBy</w:t>
+            </w:r>
+            <w:proofErr w:type="spellEnd"/>
+            <w:r>
+              <w:t>": "</w:t>
+            </w:r>
+            <w:proofErr w:type="spellStart"/>
+            <w:r>
+              <w:t>userId</w:t>
+            </w:r>
+            <w:proofErr w:type="spellEnd"/>
+            <w:r>
+              <w:t xml:space="preserve"> of Manager"</w:t>
+            </w:r>
+          </w:p>
+          <w:p>
+            <w:r>
+              <w:t>}</w:t>
+            </w:r>
+          </w:p>
+        </w:tc>
+        <w:tc>
+          <w:tcPr>
+            <w:tcW w:w="3240" w:type="dxa"/>
+          </w:tcPr>
+          <w:p>
+            <w:proofErr w:type="spellStart"/>
+            <w:r>
+              <w:rPr>
+                <w:highlight w:val="yellow"/>
+              </w:rPr>
+              <w:t>j</w:t>
+            </w:r>
+            <w:r>
+              <w:rPr>
+                <w:highlight w:val="yellow"/>
+              </w:rPr>
+              <w:t>obID</w:t>
+            </w:r>
+            <w:proofErr w:type="spellEnd"/>
           </w:p>
         </w:tc>
       </w:tr>
@@ -1298,17 +2795,47 @@
           </w:tcPr>
           <w:p>
             <w:r>
-              <w:t>Update Candidate</w:t>
-            </w:r>
-          </w:p>
-        </w:tc>
-        <w:tc>
-          <w:tcPr>
-            <w:tcW w:w="2340" w:type="dxa"/>
-          </w:tcPr>
-          <w:p>
-            <w:r>
-              <w:t>PUT /api/{version}/candidates/{id}</w:t>
+              <w:t>Add Description</w:t>
+            </w:r>
+          </w:p>
+        </w:tc>
+        <w:tc>
+          <w:tcPr>
+            <w:tcW w:w="2340" w:type="dxa"/>
+          </w:tcPr>
+          <w:p>
+            <w:r>
+              <w:t>PUT /</w:t>
+            </w:r>
+            <w:proofErr w:type="spellStart"/>
+            <w:r>
+              <w:t>api</w:t>
+            </w:r>
+            <w:proofErr w:type="spellEnd"/>
+            <w:r>
+              <w:t>/{version}/</w:t>
+            </w:r>
+            <w:proofErr w:type="spellStart"/>
+            <w:r>
+              <w:t>jobReqs</w:t>
+            </w:r>
+            <w:proofErr w:type="spellEnd"/>
+            <w:r>
+              <w:t>/</w:t>
+            </w:r>
+            <w:r>
+              <w:t xml:space="preserve"> </w:t>
+            </w:r>
+            <w:proofErr w:type="spellStart"/>
+            <w:r>
+              <w:t>addDescriptionToReq</w:t>
+            </w:r>
+            <w:proofErr w:type="spellEnd"/>
+            <w:r>
+              <w:t>/</w:t>
+            </w:r>
+            <w:r>
+              <w:t>{id}</w:t>
             </w:r>
           </w:p>
         </w:tc>
@@ -1328,10 +2855,17 @@
           </w:tcPr>
           <w:p>
             <w:r>
-              <w:t>The same with Create API</w:t>
-            </w:r>
-            <w:r>
-              <w:t xml:space="preserve"> with createdBy excluded</w:t>
+              <w:t>{</w:t>
+            </w:r>
+          </w:p>
+          <w:p>
+            <w:r>
+              <w:t>"description": "D 1"</w:t>
+            </w:r>
+          </w:p>
+          <w:p>
+            <w:r>
+              <w:t>}</w:t>
             </w:r>
           </w:p>
         </w:tc>
@@ -1356,17 +2890,38 @@
           </w:tcPr>
           <w:p>
             <w:r>
-              <w:t>Delete Candidate</w:t>
-            </w:r>
-          </w:p>
-        </w:tc>
-        <w:tc>
-          <w:tcPr>
-            <w:tcW w:w="2340" w:type="dxa"/>
-          </w:tcPr>
-          <w:p>
-            <w:r>
-              <w:t>DELETE /api/{version}/candidates/{id}</w:t>
+              <w:t xml:space="preserve">Update Job </w:t>
+            </w:r>
+            <w:proofErr w:type="spellStart"/>
+            <w:r>
+              <w:t>Req</w:t>
+            </w:r>
+            <w:proofErr w:type="spellEnd"/>
+          </w:p>
+        </w:tc>
+        <w:tc>
+          <w:tcPr>
+            <w:tcW w:w="2340" w:type="dxa"/>
+          </w:tcPr>
+          <w:p>
+            <w:r>
+              <w:t>PUT /</w:t>
+            </w:r>
+            <w:proofErr w:type="spellStart"/>
+            <w:r>
+              <w:t>api</w:t>
+            </w:r>
+            <w:proofErr w:type="spellEnd"/>
+            <w:r>
+              <w:t>/{version}/</w:t>
+            </w:r>
+            <w:proofErr w:type="spellStart"/>
+            <w:r>
+              <w:t>jobReqs</w:t>
+            </w:r>
+            <w:proofErr w:type="spellEnd"/>
+            <w:r>
+              <w:t>/{id}</w:t>
             </w:r>
           </w:p>
         </w:tc>
@@ -1384,7 +2939,19 @@
           <w:tcPr>
             <w:tcW w:w="4230" w:type="dxa"/>
           </w:tcPr>
-          <w:p/>
+          <w:p>
+            <w:r>
+              <w:t xml:space="preserve">As payload in Create API with </w:t>
+            </w:r>
+            <w:proofErr w:type="spellStart"/>
+            <w:r>
+              <w:t>createdBy</w:t>
+            </w:r>
+            <w:proofErr w:type="spellEnd"/>
+            <w:r>
+              <w:t xml:space="preserve"> excluded</w:t>
+            </w:r>
+          </w:p>
         </w:tc>
         <w:tc>
           <w:tcPr>
@@ -1407,17 +2974,38 @@
           </w:tcPr>
           <w:p>
             <w:r>
-              <w:t>Get Candidate</w:t>
-            </w:r>
-          </w:p>
-        </w:tc>
-        <w:tc>
-          <w:tcPr>
-            <w:tcW w:w="2340" w:type="dxa"/>
-          </w:tcPr>
-          <w:p>
-            <w:r>
-              <w:t>GET /api/{version}/candidates/{id}</w:t>
+              <w:t xml:space="preserve">Delete Job </w:t>
+            </w:r>
+            <w:proofErr w:type="spellStart"/>
+            <w:r>
+              <w:t>Req</w:t>
+            </w:r>
+            <w:proofErr w:type="spellEnd"/>
+          </w:p>
+        </w:tc>
+        <w:tc>
+          <w:tcPr>
+            <w:tcW w:w="2340" w:type="dxa"/>
+          </w:tcPr>
+          <w:p>
+            <w:r>
+              <w:t>DELETE /</w:t>
+            </w:r>
+            <w:proofErr w:type="spellStart"/>
+            <w:r>
+              <w:t>api</w:t>
+            </w:r>
+            <w:proofErr w:type="spellEnd"/>
+            <w:r>
+              <w:t>/{version}/</w:t>
+            </w:r>
+            <w:proofErr w:type="spellStart"/>
+            <w:r>
+              <w:t>jobReqs</w:t>
+            </w:r>
+            <w:proofErr w:type="spellEnd"/>
+            <w:r>
+              <w:t>/{id}</w:t>
             </w:r>
           </w:p>
         </w:tc>
@@ -1441,14 +3029,7 @@
           <w:tcPr>
             <w:tcW w:w="3240" w:type="dxa"/>
           </w:tcPr>
-          <w:p>
-            <w:r>
-              <w:t>Candidate entity</w:t>
-            </w:r>
-            <w:r>
-              <w:t xml:space="preserve"> (with userId included)</w:t>
-            </w:r>
-          </w:p>
+          <w:p/>
         </w:tc>
       </w:tr>
       <w:tr>
@@ -1465,23 +3046,38 @@
           </w:tcPr>
           <w:p>
             <w:r>
-              <w:t>Create Candidate Summaries</w:t>
-            </w:r>
-          </w:p>
-        </w:tc>
-        <w:tc>
-          <w:tcPr>
-            <w:tcW w:w="2340" w:type="dxa"/>
-          </w:tcPr>
-          <w:p>
-            <w:r>
-              <w:t>POST /</w:t>
-            </w:r>
-            <w:r>
-              <w:t>api/{version}/candidates/summaries</w:t>
-            </w:r>
-            <w:r>
-              <w:t>/{candidateId}</w:t>
+              <w:t xml:space="preserve">Get a Job </w:t>
+            </w:r>
+            <w:proofErr w:type="spellStart"/>
+            <w:r>
+              <w:t>Req</w:t>
+            </w:r>
+            <w:proofErr w:type="spellEnd"/>
+          </w:p>
+        </w:tc>
+        <w:tc>
+          <w:tcPr>
+            <w:tcW w:w="2340" w:type="dxa"/>
+          </w:tcPr>
+          <w:p>
+            <w:r>
+              <w:t>GET /</w:t>
+            </w:r>
+            <w:proofErr w:type="spellStart"/>
+            <w:r>
+              <w:t>api</w:t>
+            </w:r>
+            <w:proofErr w:type="spellEnd"/>
+            <w:r>
+              <w:t>/{version}/</w:t>
+            </w:r>
+            <w:proofErr w:type="spellStart"/>
+            <w:r>
+              <w:t>jobReqs</w:t>
+            </w:r>
+            <w:proofErr w:type="spellEnd"/>
+            <w:r>
+              <w:t>/{id}</w:t>
             </w:r>
           </w:p>
         </w:tc>
@@ -1499,37 +3095,22 @@
           <w:tcPr>
             <w:tcW w:w="4230" w:type="dxa"/>
           </w:tcPr>
-          <w:p>
-            <w:r>
-              <w:t>{</w:t>
-            </w:r>
-          </w:p>
-          <w:p>
-            <w:r>
-              <w:t>"summary1": "Summary 1",</w:t>
-            </w:r>
-          </w:p>
-          <w:p>
-            <w:r>
-              <w:t>"summary2": "Summary 2",</w:t>
-            </w:r>
-          </w:p>
-          <w:p>
-            <w:r>
-              <w:t>"summary3": "Summary 3"</w:t>
-            </w:r>
-          </w:p>
-          <w:p>
-            <w:r>
-              <w:t>}</w:t>
-            </w:r>
-          </w:p>
-        </w:tc>
-        <w:tc>
-          <w:tcPr>
-            <w:tcW w:w="3240" w:type="dxa"/>
-          </w:tcPr>
-          <w:p/>
+          <w:p/>
+        </w:tc>
+        <w:tc>
+          <w:tcPr>
+            <w:tcW w:w="3240" w:type="dxa"/>
+          </w:tcPr>
+          <w:p>
+            <w:proofErr w:type="spellStart"/>
+            <w:r>
+              <w:t>JobReq</w:t>
+            </w:r>
+            <w:proofErr w:type="spellEnd"/>
+            <w:r>
+              <w:t xml:space="preserve"> entity</w:t>
+            </w:r>
+          </w:p>
         </w:tc>
       </w:tr>
       <w:tr>
@@ -1546,888 +3127,15 @@
           </w:tcPr>
           <w:p>
             <w:r>
-              <w:t xml:space="preserve">Update Candidate </w:t>
-            </w:r>
-            <w:r>
-              <w:t>Summaries</w:t>
-            </w:r>
-          </w:p>
-        </w:tc>
-        <w:tc>
-          <w:tcPr>
-            <w:tcW w:w="2340" w:type="dxa"/>
-          </w:tcPr>
-          <w:p>
-            <w:r>
-              <w:t>PUT /api/{version}/candidates/</w:t>
-            </w:r>
-            <w:r>
-              <w:t>summaries</w:t>
-            </w:r>
-            <w:r>
-              <w:t xml:space="preserve"> </w:t>
-            </w:r>
-            <w:r>
-              <w:t>/{candidateId}</w:t>
-            </w:r>
-          </w:p>
-        </w:tc>
-        <w:tc>
-          <w:tcPr>
-            <w:tcW w:w="1530" w:type="dxa"/>
-          </w:tcPr>
-          <w:p>
-            <w:r>
-              <w:t>Authorization: Bearer token</w:t>
-            </w:r>
-          </w:p>
-        </w:tc>
-        <w:tc>
-          <w:tcPr>
-            <w:tcW w:w="4230" w:type="dxa"/>
-          </w:tcPr>
-          <w:p>
-            <w:r>
-              <w:t>{</w:t>
-            </w:r>
-          </w:p>
-          <w:p>
-            <w:r>
-              <w:t>"summary1": "Summary 1</w:t>
-            </w:r>
-            <w:r>
-              <w:t>.2</w:t>
-            </w:r>
-            <w:r>
-              <w:t>",</w:t>
-            </w:r>
-          </w:p>
-          <w:p>
-            <w:r>
-              <w:t>"summary2": "Summary 2</w:t>
-            </w:r>
-            <w:r>
-              <w:t>.2</w:t>
-            </w:r>
-            <w:r>
-              <w:t>",</w:t>
-            </w:r>
-          </w:p>
-          <w:p>
-            <w:r>
-              <w:t>"summary3": "Summary 3</w:t>
-            </w:r>
-            <w:r>
-              <w:t>.2</w:t>
-            </w:r>
-            <w:r>
-              <w:t>"</w:t>
-            </w:r>
-          </w:p>
-          <w:p>
-            <w:r>
-              <w:t>}</w:t>
-            </w:r>
-          </w:p>
-        </w:tc>
-        <w:tc>
-          <w:tcPr>
-            <w:tcW w:w="3240" w:type="dxa"/>
-          </w:tcPr>
-          <w:p/>
-        </w:tc>
-      </w:tr>
-      <w:tr>
-        <w:tc>
-          <w:tcPr>
-            <w:tcW w:w="1710" w:type="dxa"/>
-            <w:vMerge/>
-          </w:tcPr>
-          <w:p/>
-        </w:tc>
-        <w:tc>
-          <w:tcPr>
-            <w:tcW w:w="2250" w:type="dxa"/>
-          </w:tcPr>
-          <w:p>
-            <w:r>
-              <w:t xml:space="preserve">Delete Candidate </w:t>
-            </w:r>
-            <w:r>
-              <w:t>Summaries</w:t>
-            </w:r>
-          </w:p>
-        </w:tc>
-        <w:tc>
-          <w:tcPr>
-            <w:tcW w:w="2340" w:type="dxa"/>
-          </w:tcPr>
-          <w:p>
-            <w:r>
-              <w:t>DELETE /api/{version}/candidates/</w:t>
-            </w:r>
-            <w:r>
-              <w:t>summaries</w:t>
-            </w:r>
-            <w:r>
-              <w:t xml:space="preserve"> </w:t>
-            </w:r>
-            <w:r>
-              <w:t>/{candidateId}</w:t>
-            </w:r>
-          </w:p>
-        </w:tc>
-        <w:tc>
-          <w:tcPr>
-            <w:tcW w:w="1530" w:type="dxa"/>
-          </w:tcPr>
-          <w:p>
-            <w:r>
-              <w:t>Authorization: Bearer token</w:t>
-            </w:r>
-          </w:p>
-        </w:tc>
-        <w:tc>
-          <w:tcPr>
-            <w:tcW w:w="4230" w:type="dxa"/>
-          </w:tcPr>
-          <w:p/>
-        </w:tc>
-        <w:tc>
-          <w:tcPr>
-            <w:tcW w:w="3240" w:type="dxa"/>
-          </w:tcPr>
-          <w:p/>
-        </w:tc>
-      </w:tr>
-      <w:tr>
-        <w:tc>
-          <w:tcPr>
-            <w:tcW w:w="1710" w:type="dxa"/>
-            <w:vMerge/>
-          </w:tcPr>
-          <w:p/>
-        </w:tc>
-        <w:tc>
-          <w:tcPr>
-            <w:tcW w:w="2250" w:type="dxa"/>
-          </w:tcPr>
-          <w:p>
-            <w:r>
-              <w:t xml:space="preserve">Get Candidate </w:t>
-            </w:r>
-            <w:r>
-              <w:t>Summaries</w:t>
-            </w:r>
-          </w:p>
-        </w:tc>
-        <w:tc>
-          <w:tcPr>
-            <w:tcW w:w="2340" w:type="dxa"/>
-          </w:tcPr>
-          <w:p>
-            <w:r>
-              <w:t>GET /api/{version}/candidates/</w:t>
-            </w:r>
-            <w:r>
-              <w:t>summaries</w:t>
-            </w:r>
-            <w:r>
-              <w:t xml:space="preserve"> </w:t>
-            </w:r>
-            <w:r>
-              <w:t>/{candidateId}</w:t>
-            </w:r>
-          </w:p>
-        </w:tc>
-        <w:tc>
-          <w:tcPr>
-            <w:tcW w:w="1530" w:type="dxa"/>
-          </w:tcPr>
-          <w:p>
-            <w:r>
-              <w:t>Authorization: Bearer token</w:t>
-            </w:r>
-          </w:p>
-        </w:tc>
-        <w:tc>
-          <w:tcPr>
-            <w:tcW w:w="4230" w:type="dxa"/>
-          </w:tcPr>
-          <w:p/>
-        </w:tc>
-        <w:tc>
-          <w:tcPr>
-            <w:tcW w:w="3240" w:type="dxa"/>
-          </w:tcPr>
-          <w:p>
-            <w:r>
-              <w:t>Summaries</w:t>
-            </w:r>
-          </w:p>
-        </w:tc>
-      </w:tr>
-      <w:tr>
-        <w:tc>
-          <w:tcPr>
-            <w:tcW w:w="1710" w:type="dxa"/>
-          </w:tcPr>
-          <w:p/>
-        </w:tc>
-        <w:tc>
-          <w:tcPr>
-            <w:tcW w:w="2250" w:type="dxa"/>
-          </w:tcPr>
-          <w:p>
-            <w:r>
-              <w:t>Find candidates created by a recruiter</w:t>
-            </w:r>
-          </w:p>
-        </w:tc>
-        <w:tc>
-          <w:tcPr>
-            <w:tcW w:w="2340" w:type="dxa"/>
-          </w:tcPr>
-          <w:p>
-            <w:r>
-              <w:t xml:space="preserve">GET </w:t>
-            </w:r>
-            <w:r>
-              <w:t>/api/v1/candidates/findCandidatesByRecruiter/</w:t>
-            </w:r>
-            <w:r>
-              <w:t>{recruiterId}</w:t>
-            </w:r>
-          </w:p>
-        </w:tc>
-        <w:tc>
-          <w:tcPr>
-            <w:tcW w:w="1530" w:type="dxa"/>
-          </w:tcPr>
-          <w:p>
-            <w:r>
-              <w:t>Authorization: Bearer token</w:t>
-            </w:r>
-          </w:p>
-        </w:tc>
-        <w:tc>
-          <w:tcPr>
-            <w:tcW w:w="4230" w:type="dxa"/>
-          </w:tcPr>
-          <w:p/>
-        </w:tc>
-        <w:tc>
-          <w:tcPr>
-            <w:tcW w:w="3240" w:type="dxa"/>
-          </w:tcPr>
-          <w:p>
-            <w:r>
-              <w:t>Candidates</w:t>
-            </w:r>
-          </w:p>
-        </w:tc>
-      </w:tr>
-      <w:tr>
-        <w:tc>
-          <w:tcPr>
-            <w:tcW w:w="1710" w:type="dxa"/>
-          </w:tcPr>
-          <w:p/>
-        </w:tc>
-        <w:tc>
-          <w:tcPr>
-            <w:tcW w:w="2250" w:type="dxa"/>
-          </w:tcPr>
-          <w:p>
-            <w:r>
-              <w:t>Search Candidates by keywords</w:t>
-            </w:r>
-          </w:p>
-        </w:tc>
-        <w:tc>
-          <w:tcPr>
-            <w:tcW w:w="2340" w:type="dxa"/>
-          </w:tcPr>
-          <w:p>
-            <w:r>
-              <w:t xml:space="preserve">GET </w:t>
-            </w:r>
-            <w:r>
-              <w:t>/api/v1/candidates/</w:t>
-            </w:r>
-            <w:r>
-              <w:t xml:space="preserve"> </w:t>
-            </w:r>
-            <w:r>
-              <w:t>searchForCandidates/{keywords}</w:t>
-            </w:r>
-          </w:p>
-        </w:tc>
-        <w:tc>
-          <w:tcPr>
-            <w:tcW w:w="1530" w:type="dxa"/>
-          </w:tcPr>
-          <w:p>
-            <w:r>
-              <w:t>Authorization: Bearer token</w:t>
-            </w:r>
-          </w:p>
-        </w:tc>
-        <w:tc>
-          <w:tcPr>
-            <w:tcW w:w="4230" w:type="dxa"/>
-          </w:tcPr>
-          <w:p/>
-        </w:tc>
-        <w:tc>
-          <w:tcPr>
-            <w:tcW w:w="3240" w:type="dxa"/>
-          </w:tcPr>
-          <w:p>
-            <w:r>
-              <w:t>Candidates</w:t>
-            </w:r>
-          </w:p>
-        </w:tc>
-      </w:tr>
-      <w:tr>
-        <w:tc>
-          <w:tcPr>
-            <w:tcW w:w="1710" w:type="dxa"/>
-          </w:tcPr>
-          <w:p/>
-        </w:tc>
-        <w:tc>
-          <w:tcPr>
-            <w:tcW w:w="2250" w:type="dxa"/>
-          </w:tcPr>
-          <w:p>
-            <w:r>
-              <w:t>Match a Job to Candidate</w:t>
-            </w:r>
-          </w:p>
-        </w:tc>
-        <w:tc>
-          <w:tcPr>
-            <w:tcW w:w="2340" w:type="dxa"/>
-          </w:tcPr>
-          <w:p>
-            <w:r>
-              <w:t>PUT /api/{version}/candidates/</w:t>
-            </w:r>
-            <w:r>
-              <w:t xml:space="preserve"> </w:t>
-            </w:r>
-            <w:r>
-              <w:t>matchJobWithCandidate</w:t>
-            </w:r>
-            <w:r>
-              <w:t>/{candidateId} /{jobId}/{managerId}</w:t>
-            </w:r>
-          </w:p>
-          <w:p/>
-        </w:tc>
-        <w:tc>
-          <w:tcPr>
-            <w:tcW w:w="1530" w:type="dxa"/>
-          </w:tcPr>
-          <w:p>
-            <w:r>
-              <w:t>Authorization: Bearer token</w:t>
-            </w:r>
-          </w:p>
-        </w:tc>
-        <w:tc>
-          <w:tcPr>
-            <w:tcW w:w="4230" w:type="dxa"/>
-          </w:tcPr>
-          <w:p/>
-        </w:tc>
-        <w:tc>
-          <w:tcPr>
-            <w:tcW w:w="3240" w:type="dxa"/>
-          </w:tcPr>
-          <w:p/>
-        </w:tc>
-      </w:tr>
-      <w:tr>
-        <w:tc>
-          <w:tcPr>
-            <w:tcW w:w="1710" w:type="dxa"/>
-          </w:tcPr>
-          <w:p/>
-        </w:tc>
-        <w:tc>
-          <w:tcPr>
-            <w:tcW w:w="2250" w:type="dxa"/>
-          </w:tcPr>
-          <w:p>
-            <w:r>
-              <w:t>Find</w:t>
-            </w:r>
-            <w:r>
-              <w:t xml:space="preserve"> </w:t>
-            </w:r>
-            <w:r>
-              <w:t>Candidates</w:t>
-            </w:r>
-            <w:r>
-              <w:t xml:space="preserve"> </w:t>
-            </w:r>
-            <w:r>
-              <w:t>By</w:t>
-            </w:r>
-            <w:r>
-              <w:t xml:space="preserve"> a </w:t>
-            </w:r>
-            <w:r>
-              <w:t>Manager</w:t>
-            </w:r>
-          </w:p>
-        </w:tc>
-        <w:tc>
-          <w:tcPr>
-            <w:tcW w:w="2340" w:type="dxa"/>
-          </w:tcPr>
-          <w:p>
-            <w:r>
-              <w:t>GET</w:t>
-            </w:r>
-            <w:r>
-              <w:t xml:space="preserve"> /api/{version}/candidates/</w:t>
-            </w:r>
-            <w:r>
-              <w:t xml:space="preserve"> </w:t>
-            </w:r>
-            <w:r>
-              <w:t>findCandidatesByManager</w:t>
-            </w:r>
-            <w:r>
-              <w:t>/</w:t>
-            </w:r>
-            <w:r>
-              <w:t>{manager</w:t>
-            </w:r>
-            <w:r>
-              <w:t>Id}</w:t>
-            </w:r>
-          </w:p>
-        </w:tc>
-        <w:tc>
-          <w:tcPr>
-            <w:tcW w:w="1530" w:type="dxa"/>
-          </w:tcPr>
-          <w:p>
-            <w:r>
-              <w:t>Authorization: Bearer token</w:t>
-            </w:r>
-          </w:p>
-        </w:tc>
-        <w:tc>
-          <w:tcPr>
-            <w:tcW w:w="4230" w:type="dxa"/>
-          </w:tcPr>
-          <w:p/>
-        </w:tc>
-        <w:tc>
-          <w:tcPr>
-            <w:tcW w:w="3240" w:type="dxa"/>
-          </w:tcPr>
-          <w:p>
-            <w:r>
-              <w:t>Candidates</w:t>
-            </w:r>
-          </w:p>
-        </w:tc>
-      </w:tr>
-      <w:tr>
-        <w:tc>
-          <w:tcPr>
-            <w:tcW w:w="1710" w:type="dxa"/>
-            <w:vMerge w:val="restart"/>
-          </w:tcPr>
-          <w:p>
-            <w:r>
-              <w:t>Job Req</w:t>
-            </w:r>
-            <w:r>
-              <w:t>s</w:t>
-            </w:r>
-          </w:p>
-        </w:tc>
-        <w:tc>
-          <w:tcPr>
-            <w:tcW w:w="2250" w:type="dxa"/>
-          </w:tcPr>
-          <w:p>
-            <w:r>
-              <w:t>Create Job Req</w:t>
-            </w:r>
-          </w:p>
-        </w:tc>
-        <w:tc>
-          <w:tcPr>
-            <w:tcW w:w="2340" w:type="dxa"/>
-          </w:tcPr>
-          <w:p>
-            <w:r>
-              <w:t>POST /api/{version}/jobReqs</w:t>
-            </w:r>
-          </w:p>
-        </w:tc>
-        <w:tc>
-          <w:tcPr>
-            <w:tcW w:w="1530" w:type="dxa"/>
-          </w:tcPr>
-          <w:p>
-            <w:r>
-              <w:t>Authorization: Bearer token</w:t>
-            </w:r>
-          </w:p>
-        </w:tc>
-        <w:tc>
-          <w:tcPr>
-            <w:tcW w:w="4230" w:type="dxa"/>
-          </w:tcPr>
-          <w:p>
-            <w:r>
-              <w:t>{</w:t>
-            </w:r>
-          </w:p>
-          <w:p>
-            <w:r>
-              <w:t>"title": "Job Req 1",</w:t>
-            </w:r>
-          </w:p>
-          <w:p>
-            <w:r>
-              <w:t>"city": "c 1",</w:t>
-            </w:r>
-          </w:p>
-          <w:p>
-            <w:r>
-              <w:t>"state": "s 1",</w:t>
-            </w:r>
-          </w:p>
-          <w:p>
-            <w:r>
-              <w:t>"base": "b 1",</w:t>
-            </w:r>
-          </w:p>
-          <w:p>
-            <w:r>
-              <w:t>"bonus": "bonus 1",</w:t>
-            </w:r>
-          </w:p>
-          <w:p>
-            <w:r>
-              <w:t>"experience": "exp 1",</w:t>
-            </w:r>
-          </w:p>
-          <w:p>
-            <w:r>
-              <w:t>"skills": "s 1",</w:t>
-            </w:r>
-          </w:p>
-          <w:p>
-            <w:r>
-              <w:t>"niceToHave": "n 13",</w:t>
-            </w:r>
-          </w:p>
-          <w:p>
-            <w:r>
-              <w:t>"industry": "i 1",</w:t>
-            </w:r>
-          </w:p>
-          <w:p>
-            <w:r>
-              <w:t>"degree": "deg 1",</w:t>
-            </w:r>
-          </w:p>
-          <w:p>
-            <w:r>
-              <w:t>"createdBy": "userId of Manager"</w:t>
-            </w:r>
-          </w:p>
-          <w:p>
-            <w:r>
-              <w:t>}</w:t>
-            </w:r>
-          </w:p>
-        </w:tc>
-        <w:tc>
-          <w:tcPr>
-            <w:tcW w:w="3240" w:type="dxa"/>
-          </w:tcPr>
-          <w:p>
-            <w:r>
-              <w:rPr>
-                <w:highlight w:val="yellow"/>
-              </w:rPr>
-              <w:t>j</w:t>
-            </w:r>
-            <w:r>
-              <w:rPr>
-                <w:highlight w:val="yellow"/>
-              </w:rPr>
-              <w:t>obID</w:t>
-            </w:r>
-          </w:p>
-        </w:tc>
-      </w:tr>
-      <w:tr>
-        <w:tc>
-          <w:tcPr>
-            <w:tcW w:w="1710" w:type="dxa"/>
-            <w:vMerge/>
-          </w:tcPr>
-          <w:p/>
-        </w:tc>
-        <w:tc>
-          <w:tcPr>
-            <w:tcW w:w="2250" w:type="dxa"/>
-          </w:tcPr>
-          <w:p>
-            <w:r>
-              <w:t>Add Description</w:t>
-            </w:r>
-          </w:p>
-        </w:tc>
-        <w:tc>
-          <w:tcPr>
-            <w:tcW w:w="2340" w:type="dxa"/>
-          </w:tcPr>
-          <w:p>
-            <w:r>
-              <w:t>PUT /api/{version}/jobReqs/</w:t>
-            </w:r>
-            <w:r>
-              <w:t xml:space="preserve"> </w:t>
-            </w:r>
-            <w:r>
-              <w:t>addDescriptionToReq</w:t>
-            </w:r>
-            <w:r>
-              <w:t>/</w:t>
-            </w:r>
-            <w:r>
-              <w:t>{id}</w:t>
-            </w:r>
-          </w:p>
-        </w:tc>
-        <w:tc>
-          <w:tcPr>
-            <w:tcW w:w="1530" w:type="dxa"/>
-          </w:tcPr>
-          <w:p>
-            <w:r>
-              <w:t>Authorization: Bearer token</w:t>
-            </w:r>
-          </w:p>
-        </w:tc>
-        <w:tc>
-          <w:tcPr>
-            <w:tcW w:w="4230" w:type="dxa"/>
-          </w:tcPr>
-          <w:p>
-            <w:r>
-              <w:t>{</w:t>
-            </w:r>
-          </w:p>
-          <w:p>
-            <w:r>
-              <w:t>"description": "D 1"</w:t>
-            </w:r>
-          </w:p>
-          <w:p>
-            <w:r>
-              <w:t>}</w:t>
-            </w:r>
-          </w:p>
-        </w:tc>
-        <w:tc>
-          <w:tcPr>
-            <w:tcW w:w="3240" w:type="dxa"/>
-          </w:tcPr>
-          <w:p/>
-        </w:tc>
-      </w:tr>
-      <w:tr>
-        <w:tc>
-          <w:tcPr>
-            <w:tcW w:w="1710" w:type="dxa"/>
-            <w:vMerge/>
-          </w:tcPr>
-          <w:p/>
-        </w:tc>
-        <w:tc>
-          <w:tcPr>
-            <w:tcW w:w="2250" w:type="dxa"/>
-          </w:tcPr>
-          <w:p>
-            <w:r>
-              <w:t>Update Job Req</w:t>
-            </w:r>
-          </w:p>
-        </w:tc>
-        <w:tc>
-          <w:tcPr>
-            <w:tcW w:w="2340" w:type="dxa"/>
-          </w:tcPr>
-          <w:p>
-            <w:r>
-              <w:t>PUT /api/{version}/jobReqs/{id}</w:t>
-            </w:r>
-          </w:p>
-        </w:tc>
-        <w:tc>
-          <w:tcPr>
-            <w:tcW w:w="1530" w:type="dxa"/>
-          </w:tcPr>
-          <w:p>
-            <w:r>
-              <w:t>Authorization: Bearer token</w:t>
-            </w:r>
-          </w:p>
-        </w:tc>
-        <w:tc>
-          <w:tcPr>
-            <w:tcW w:w="4230" w:type="dxa"/>
-          </w:tcPr>
-          <w:p>
-            <w:r>
-              <w:t>As payload in Create API with createdBy excluded</w:t>
-            </w:r>
-          </w:p>
-        </w:tc>
-        <w:tc>
-          <w:tcPr>
-            <w:tcW w:w="3240" w:type="dxa"/>
-          </w:tcPr>
-          <w:p/>
-        </w:tc>
-      </w:tr>
-      <w:tr>
-        <w:tc>
-          <w:tcPr>
-            <w:tcW w:w="1710" w:type="dxa"/>
-            <w:vMerge/>
-          </w:tcPr>
-          <w:p/>
-        </w:tc>
-        <w:tc>
-          <w:tcPr>
-            <w:tcW w:w="2250" w:type="dxa"/>
-          </w:tcPr>
-          <w:p>
-            <w:r>
-              <w:t>Delete Job Req</w:t>
-            </w:r>
-          </w:p>
-        </w:tc>
-        <w:tc>
-          <w:tcPr>
-            <w:tcW w:w="2340" w:type="dxa"/>
-          </w:tcPr>
-          <w:p>
-            <w:r>
-              <w:t>DELETE /api/{version}/jobReqs/{id}</w:t>
-            </w:r>
-          </w:p>
-        </w:tc>
-        <w:tc>
-          <w:tcPr>
-            <w:tcW w:w="1530" w:type="dxa"/>
-          </w:tcPr>
-          <w:p>
-            <w:r>
-              <w:t>Authorization: Bearer token</w:t>
-            </w:r>
-          </w:p>
-        </w:tc>
-        <w:tc>
-          <w:tcPr>
-            <w:tcW w:w="4230" w:type="dxa"/>
-          </w:tcPr>
-          <w:p/>
-        </w:tc>
-        <w:tc>
-          <w:tcPr>
-            <w:tcW w:w="3240" w:type="dxa"/>
-          </w:tcPr>
-          <w:p/>
-        </w:tc>
-      </w:tr>
-      <w:tr>
-        <w:tc>
-          <w:tcPr>
-            <w:tcW w:w="1710" w:type="dxa"/>
-            <w:vMerge/>
-          </w:tcPr>
-          <w:p/>
-        </w:tc>
-        <w:tc>
-          <w:tcPr>
-            <w:tcW w:w="2250" w:type="dxa"/>
-          </w:tcPr>
-          <w:p>
-            <w:r>
-              <w:t>Get a Job Req</w:t>
-            </w:r>
-          </w:p>
-        </w:tc>
-        <w:tc>
-          <w:tcPr>
-            <w:tcW w:w="2340" w:type="dxa"/>
-          </w:tcPr>
-          <w:p>
-            <w:r>
-              <w:t>GET /api/{version}/jobReqs/{id}</w:t>
-            </w:r>
-          </w:p>
-        </w:tc>
-        <w:tc>
-          <w:tcPr>
-            <w:tcW w:w="1530" w:type="dxa"/>
-          </w:tcPr>
-          <w:p>
-            <w:r>
-              <w:t>Authorization: Bearer token</w:t>
-            </w:r>
-          </w:p>
-        </w:tc>
-        <w:tc>
-          <w:tcPr>
-            <w:tcW w:w="4230" w:type="dxa"/>
-          </w:tcPr>
-          <w:p/>
-        </w:tc>
-        <w:tc>
-          <w:tcPr>
-            <w:tcW w:w="3240" w:type="dxa"/>
-          </w:tcPr>
-          <w:p>
-            <w:r>
-              <w:t>JobReq entity</w:t>
-            </w:r>
-          </w:p>
-        </w:tc>
-      </w:tr>
-      <w:tr>
-        <w:tc>
-          <w:tcPr>
-            <w:tcW w:w="1710" w:type="dxa"/>
-            <w:vMerge/>
-          </w:tcPr>
-          <w:p/>
-        </w:tc>
-        <w:tc>
-          <w:tcPr>
-            <w:tcW w:w="2250" w:type="dxa"/>
-          </w:tcPr>
-          <w:p>
-            <w:r>
-              <w:t>Search For Reqs (Job Listings)</w:t>
+              <w:t xml:space="preserve">Search For </w:t>
+            </w:r>
+            <w:proofErr w:type="spellStart"/>
+            <w:r>
+              <w:t>Reqs</w:t>
+            </w:r>
+            <w:proofErr w:type="spellEnd"/>
+            <w:r>
+              <w:t xml:space="preserve"> (Job Listings)</w:t>
             </w:r>
           </w:p>
         </w:tc>
@@ -2466,8 +3174,13 @@
             <w:tcW w:w="3240" w:type="dxa"/>
           </w:tcPr>
           <w:p>
-            <w:r>
-              <w:t>JobReq entities</w:t>
+            <w:proofErr w:type="spellStart"/>
+            <w:r>
+              <w:t>JobReq</w:t>
+            </w:r>
+            <w:proofErr w:type="spellEnd"/>
+            <w:r>
+              <w:t xml:space="preserve"> entities</w:t>
             </w:r>
           </w:p>
         </w:tc>
@@ -2486,21 +3199,44 @@
           </w:tcPr>
           <w:p>
             <w:r>
-              <w:t>Find Candidates by Job Req</w:t>
-            </w:r>
-          </w:p>
-        </w:tc>
-        <w:tc>
-          <w:tcPr>
-            <w:tcW w:w="2340" w:type="dxa"/>
-          </w:tcPr>
-          <w:p>
-            <w:r>
-              <w:t xml:space="preserve">GET /api/{version}/jobReqs/ </w:t>
-            </w:r>
+              <w:t xml:space="preserve">Find Candidates by Job </w:t>
+            </w:r>
+            <w:proofErr w:type="spellStart"/>
+            <w:r>
+              <w:t>Req</w:t>
+            </w:r>
+            <w:proofErr w:type="spellEnd"/>
+          </w:p>
+        </w:tc>
+        <w:tc>
+          <w:tcPr>
+            <w:tcW w:w="2340" w:type="dxa"/>
+          </w:tcPr>
+          <w:p>
+            <w:r>
+              <w:t>GET /</w:t>
+            </w:r>
+            <w:proofErr w:type="spellStart"/>
+            <w:r>
+              <w:t>api</w:t>
+            </w:r>
+            <w:proofErr w:type="spellEnd"/>
+            <w:r>
+              <w:t>/{version}/</w:t>
+            </w:r>
+            <w:proofErr w:type="spellStart"/>
+            <w:r>
+              <w:t>jobReqs</w:t>
+            </w:r>
+            <w:proofErr w:type="spellEnd"/>
+            <w:r>
+              <w:t xml:space="preserve">/ </w:t>
+            </w:r>
+            <w:proofErr w:type="spellStart"/>
             <w:r>
               <w:t>findCandidatesByJobReq</w:t>
             </w:r>
+            <w:proofErr w:type="spellEnd"/>
             <w:r>
               <w:t>/{id}</w:t>
             </w:r>
@@ -2547,23 +3283,57 @@
           </w:tcPr>
           <w:p>
             <w:r>
-              <w:t>Find Job Reqs by Manager</w:t>
-            </w:r>
-          </w:p>
-        </w:tc>
-        <w:tc>
-          <w:tcPr>
-            <w:tcW w:w="2340" w:type="dxa"/>
-          </w:tcPr>
-          <w:p>
-            <w:r>
-              <w:t xml:space="preserve">GET /api/{version}/jobReqs/ </w:t>
-            </w:r>
+              <w:t xml:space="preserve">Find Job </w:t>
+            </w:r>
+            <w:proofErr w:type="spellStart"/>
+            <w:r>
+              <w:t>Reqs</w:t>
+            </w:r>
+            <w:proofErr w:type="spellEnd"/>
+            <w:r>
+              <w:t xml:space="preserve"> by Manager</w:t>
+            </w:r>
+          </w:p>
+        </w:tc>
+        <w:tc>
+          <w:tcPr>
+            <w:tcW w:w="2340" w:type="dxa"/>
+          </w:tcPr>
+          <w:p>
+            <w:r>
+              <w:t>GET /</w:t>
+            </w:r>
+            <w:proofErr w:type="spellStart"/>
+            <w:r>
+              <w:t>api</w:t>
+            </w:r>
+            <w:proofErr w:type="spellEnd"/>
+            <w:r>
+              <w:t>/{version}/</w:t>
+            </w:r>
+            <w:proofErr w:type="spellStart"/>
+            <w:r>
+              <w:t>jobReqs</w:t>
+            </w:r>
+            <w:proofErr w:type="spellEnd"/>
+            <w:r>
+              <w:t xml:space="preserve">/ </w:t>
+            </w:r>
+            <w:proofErr w:type="spellStart"/>
             <w:r>
               <w:t>findJobReqsByManager</w:t>
             </w:r>
-            <w:r>
-              <w:t>/{managerId}</w:t>
+            <w:proofErr w:type="spellEnd"/>
+            <w:r>
+              <w:t>/{</w:t>
+            </w:r>
+            <w:proofErr w:type="spellStart"/>
+            <w:r>
+              <w:t>managerId</w:t>
+            </w:r>
+            <w:proofErr w:type="spellEnd"/>
+            <w:r>
+              <w:t>}</w:t>
             </w:r>
           </w:p>
         </w:tc>
@@ -2588,8 +3358,13 @@
             <w:tcW w:w="3240" w:type="dxa"/>
           </w:tcPr>
           <w:p>
-            <w:r>
-              <w:t>JobReq entities</w:t>
+            <w:proofErr w:type="spellStart"/>
+            <w:r>
+              <w:t>JobReq</w:t>
+            </w:r>
+            <w:proofErr w:type="spellEnd"/>
+            <w:r>
+              <w:t xml:space="preserve"> entities</w:t>
             </w:r>
           </w:p>
         </w:tc>
@@ -2608,8 +3383,13 @@
           </w:tcPr>
           <w:p>
             <w:r>
-              <w:t>Assign Candidate To Req</w:t>
-            </w:r>
+              <w:t xml:space="preserve">Assign Candidate To </w:t>
+            </w:r>
+            <w:proofErr w:type="spellStart"/>
+            <w:r>
+              <w:t>Req</w:t>
+            </w:r>
+            <w:proofErr w:type="spellEnd"/>
           </w:p>
         </w:tc>
         <w:tc>
@@ -2665,17 +3445,49 @@
           </w:tcPr>
           <w:p>
             <w:r>
-              <w:t>Search Reqs by keywords</w:t>
-            </w:r>
-          </w:p>
-        </w:tc>
-        <w:tc>
-          <w:tcPr>
-            <w:tcW w:w="2340" w:type="dxa"/>
-          </w:tcPr>
-          <w:p>
-            <w:r>
-              <w:t>GET /api/{version}/jobReqs/searchForReqs/{keywords}</w:t>
+              <w:t xml:space="preserve">Search </w:t>
+            </w:r>
+            <w:proofErr w:type="spellStart"/>
+            <w:r>
+              <w:t>Reqs</w:t>
+            </w:r>
+            <w:proofErr w:type="spellEnd"/>
+            <w:r>
+              <w:t xml:space="preserve"> by keywords</w:t>
+            </w:r>
+          </w:p>
+        </w:tc>
+        <w:tc>
+          <w:tcPr>
+            <w:tcW w:w="2340" w:type="dxa"/>
+          </w:tcPr>
+          <w:p>
+            <w:r>
+              <w:t>GET /</w:t>
+            </w:r>
+            <w:proofErr w:type="spellStart"/>
+            <w:r>
+              <w:t>api</w:t>
+            </w:r>
+            <w:proofErr w:type="spellEnd"/>
+            <w:r>
+              <w:t>/{version}/</w:t>
+            </w:r>
+            <w:proofErr w:type="spellStart"/>
+            <w:r>
+              <w:t>jobReqs</w:t>
+            </w:r>
+            <w:proofErr w:type="spellEnd"/>
+            <w:r>
+              <w:t>/</w:t>
+            </w:r>
+            <w:proofErr w:type="spellStart"/>
+            <w:r>
+              <w:t>searchForReqs</w:t>
+            </w:r>
+            <w:proofErr w:type="spellEnd"/>
+            <w:r>
+              <w:t>/{keywords}</w:t>
             </w:r>
           </w:p>
         </w:tc>
@@ -2700,9 +3512,11 @@
             <w:tcW w:w="3240" w:type="dxa"/>
           </w:tcPr>
           <w:p>
+            <w:proofErr w:type="spellStart"/>
             <w:r>
               <w:t>JobReqs</w:t>
             </w:r>
+            <w:proofErr w:type="spellEnd"/>
           </w:p>
         </w:tc>
       </w:tr>
@@ -2754,16 +3568,38 @@
               <w:rPr>
                 <w:highlight w:val="yellow"/>
               </w:rPr>
-              <w:t>/api/{version}/</w:t>
+              <w:t>/</w:t>
+            </w:r>
+            <w:proofErr w:type="spellStart"/>
+            <w:r>
+              <w:rPr>
+                <w:highlight w:val="yellow"/>
+              </w:rPr>
+              <w:t>api</w:t>
+            </w:r>
+            <w:proofErr w:type="spellEnd"/>
+            <w:r>
+              <w:rPr>
+                <w:highlight w:val="yellow"/>
+              </w:rPr>
+              <w:t>/{version}/</w:t>
             </w:r>
             <w:r>
               <w:t xml:space="preserve"> </w:t>
             </w:r>
-            <w:r>
-              <w:rPr>
-                <w:highlight w:val="yellow"/>
-              </w:rPr>
-              <w:t xml:space="preserve">jobReqs </w:t>
+            <w:proofErr w:type="spellStart"/>
+            <w:r>
+              <w:rPr>
+                <w:highlight w:val="yellow"/>
+              </w:rPr>
+              <w:t>jobReqs</w:t>
+            </w:r>
+            <w:proofErr w:type="spellEnd"/>
+            <w:r>
+              <w:rPr>
+                <w:highlight w:val="yellow"/>
+              </w:rPr>
+              <w:t xml:space="preserve"> </w:t>
             </w:r>
             <w:r>
               <w:rPr>
@@ -2781,13 +3617,27 @@
               <w:rPr>
                 <w:highlight w:val="yellow"/>
               </w:rPr>
-              <w:t>{job</w:t>
-            </w:r>
-            <w:r>
-              <w:rPr>
-                <w:highlight w:val="yellow"/>
-              </w:rPr>
-              <w:t>ID}</w:t>
+              <w:t>{</w:t>
+            </w:r>
+            <w:proofErr w:type="spellStart"/>
+            <w:r>
+              <w:rPr>
+                <w:highlight w:val="yellow"/>
+              </w:rPr>
+              <w:t>job</w:t>
+            </w:r>
+            <w:r>
+              <w:rPr>
+                <w:highlight w:val="yellow"/>
+              </w:rPr>
+              <w:t>ID</w:t>
+            </w:r>
+            <w:proofErr w:type="spellEnd"/>
+            <w:r>
+              <w:rPr>
+                <w:highlight w:val="yellow"/>
+              </w:rPr>
+              <w:t>}</w:t>
             </w:r>
           </w:p>
         </w:tc>
@@ -2831,7 +3681,21 @@
               <w:rPr>
                 <w:highlight w:val="yellow"/>
               </w:rPr>
-              <w:t>“documentName”:””</w:t>
+              <w:t>“</w:t>
+            </w:r>
+            <w:proofErr w:type="spellStart"/>
+            <w:r>
+              <w:rPr>
+                <w:highlight w:val="yellow"/>
+              </w:rPr>
+              <w:t>documentName</w:t>
+            </w:r>
+            <w:proofErr w:type="spellEnd"/>
+            <w:r>
+              <w:rPr>
+                <w:highlight w:val="yellow"/>
+              </w:rPr>
+              <w:t>”:””</w:t>
             </w:r>
           </w:p>
           <w:p>
@@ -2844,7 +3708,21 @@
               <w:rPr>
                 <w:highlight w:val="yellow"/>
               </w:rPr>
-              <w:t>“documentType”:””</w:t>
+              <w:t>“</w:t>
+            </w:r>
+            <w:proofErr w:type="spellStart"/>
+            <w:r>
+              <w:rPr>
+                <w:highlight w:val="yellow"/>
+              </w:rPr>
+              <w:t>documentType</w:t>
+            </w:r>
+            <w:proofErr w:type="spellEnd"/>
+            <w:r>
+              <w:rPr>
+                <w:highlight w:val="yellow"/>
+              </w:rPr>
+              <w:t>”:””</w:t>
             </w:r>
           </w:p>
           <w:p>
@@ -2928,16 +3806,38 @@
               <w:rPr>
                 <w:highlight w:val="yellow"/>
               </w:rPr>
-              <w:t>/api/{version}/</w:t>
+              <w:t>/</w:t>
+            </w:r>
+            <w:proofErr w:type="spellStart"/>
+            <w:r>
+              <w:rPr>
+                <w:highlight w:val="yellow"/>
+              </w:rPr>
+              <w:t>api</w:t>
+            </w:r>
+            <w:proofErr w:type="spellEnd"/>
+            <w:r>
+              <w:rPr>
+                <w:highlight w:val="yellow"/>
+              </w:rPr>
+              <w:t>/{version}/</w:t>
             </w:r>
             <w:r>
               <w:t xml:space="preserve"> </w:t>
             </w:r>
-            <w:r>
-              <w:rPr>
-                <w:highlight w:val="yellow"/>
-              </w:rPr>
-              <w:t xml:space="preserve">jobReqs </w:t>
+            <w:proofErr w:type="spellStart"/>
+            <w:r>
+              <w:rPr>
+                <w:highlight w:val="yellow"/>
+              </w:rPr>
+              <w:t>jobReqs</w:t>
+            </w:r>
+            <w:proofErr w:type="spellEnd"/>
+            <w:r>
+              <w:rPr>
+                <w:highlight w:val="yellow"/>
+              </w:rPr>
+              <w:t xml:space="preserve"> </w:t>
             </w:r>
             <w:r>
               <w:rPr>
@@ -2961,13 +3861,27 @@
               <w:rPr>
                 <w:highlight w:val="yellow"/>
               </w:rPr>
-              <w:t>{job</w:t>
-            </w:r>
-            <w:r>
-              <w:rPr>
-                <w:highlight w:val="yellow"/>
-              </w:rPr>
-              <w:t>ID}</w:t>
+              <w:t>{</w:t>
+            </w:r>
+            <w:proofErr w:type="spellStart"/>
+            <w:r>
+              <w:rPr>
+                <w:highlight w:val="yellow"/>
+              </w:rPr>
+              <w:t>job</w:t>
+            </w:r>
+            <w:r>
+              <w:rPr>
+                <w:highlight w:val="yellow"/>
+              </w:rPr>
+              <w:t>ID</w:t>
+            </w:r>
+            <w:proofErr w:type="spellEnd"/>
+            <w:r>
+              <w:rPr>
+                <w:highlight w:val="yellow"/>
+              </w:rPr>
+              <w:t>}</w:t>
             </w:r>
           </w:p>
         </w:tc>
@@ -3011,7 +3925,21 @@
               <w:rPr>
                 <w:highlight w:val="yellow"/>
               </w:rPr>
-              <w:t>“documentName”:””</w:t>
+              <w:t>“</w:t>
+            </w:r>
+            <w:proofErr w:type="spellStart"/>
+            <w:r>
+              <w:rPr>
+                <w:highlight w:val="yellow"/>
+              </w:rPr>
+              <w:t>documentName</w:t>
+            </w:r>
+            <w:proofErr w:type="spellEnd"/>
+            <w:r>
+              <w:rPr>
+                <w:highlight w:val="yellow"/>
+              </w:rPr>
+              <w:t>”:””</w:t>
             </w:r>
           </w:p>
           <w:p>
@@ -3024,7 +3952,21 @@
               <w:rPr>
                 <w:highlight w:val="yellow"/>
               </w:rPr>
-              <w:t>“documentType”:””</w:t>
+              <w:t>“</w:t>
+            </w:r>
+            <w:proofErr w:type="spellStart"/>
+            <w:r>
+              <w:rPr>
+                <w:highlight w:val="yellow"/>
+              </w:rPr>
+              <w:t>documentType</w:t>
+            </w:r>
+            <w:proofErr w:type="spellEnd"/>
+            <w:r>
+              <w:rPr>
+                <w:highlight w:val="yellow"/>
+              </w:rPr>
+              <w:t>”:””</w:t>
             </w:r>
           </w:p>
           <w:p>
@@ -3102,16 +4044,38 @@
               <w:rPr>
                 <w:highlight w:val="yellow"/>
               </w:rPr>
-              <w:t>/api/{version}/</w:t>
+              <w:t>/</w:t>
+            </w:r>
+            <w:proofErr w:type="spellStart"/>
+            <w:r>
+              <w:rPr>
+                <w:highlight w:val="yellow"/>
+              </w:rPr>
+              <w:t>api</w:t>
+            </w:r>
+            <w:proofErr w:type="spellEnd"/>
+            <w:r>
+              <w:rPr>
+                <w:highlight w:val="yellow"/>
+              </w:rPr>
+              <w:t>/{version}/</w:t>
             </w:r>
             <w:r>
               <w:t xml:space="preserve"> </w:t>
             </w:r>
-            <w:r>
-              <w:rPr>
-                <w:highlight w:val="yellow"/>
-              </w:rPr>
-              <w:t xml:space="preserve">jobReqs </w:t>
+            <w:proofErr w:type="spellStart"/>
+            <w:r>
+              <w:rPr>
+                <w:highlight w:val="yellow"/>
+              </w:rPr>
+              <w:t>jobReqs</w:t>
+            </w:r>
+            <w:proofErr w:type="spellEnd"/>
+            <w:r>
+              <w:rPr>
+                <w:highlight w:val="yellow"/>
+              </w:rPr>
+              <w:t xml:space="preserve"> </w:t>
             </w:r>
             <w:r>
               <w:rPr>
@@ -3135,13 +4099,27 @@
               <w:rPr>
                 <w:highlight w:val="yellow"/>
               </w:rPr>
-              <w:t>{job</w:t>
-            </w:r>
-            <w:r>
-              <w:rPr>
-                <w:highlight w:val="yellow"/>
-              </w:rPr>
-              <w:t>ID}</w:t>
+              <w:t>{</w:t>
+            </w:r>
+            <w:proofErr w:type="spellStart"/>
+            <w:r>
+              <w:rPr>
+                <w:highlight w:val="yellow"/>
+              </w:rPr>
+              <w:t>job</w:t>
+            </w:r>
+            <w:r>
+              <w:rPr>
+                <w:highlight w:val="yellow"/>
+              </w:rPr>
+              <w:t>ID</w:t>
+            </w:r>
+            <w:proofErr w:type="spellEnd"/>
+            <w:r>
+              <w:rPr>
+                <w:highlight w:val="yellow"/>
+              </w:rPr>
+              <w:t>}</w:t>
             </w:r>
           </w:p>
         </w:tc>
@@ -3185,7 +4163,21 @@
               <w:rPr>
                 <w:highlight w:val="yellow"/>
               </w:rPr>
-              <w:t>“documentName”:””</w:t>
+              <w:t>“</w:t>
+            </w:r>
+            <w:proofErr w:type="spellStart"/>
+            <w:r>
+              <w:rPr>
+                <w:highlight w:val="yellow"/>
+              </w:rPr>
+              <w:t>documentName</w:t>
+            </w:r>
+            <w:proofErr w:type="spellEnd"/>
+            <w:r>
+              <w:rPr>
+                <w:highlight w:val="yellow"/>
+              </w:rPr>
+              <w:t>”:””</w:t>
             </w:r>
           </w:p>
           <w:p>
@@ -3198,7 +4190,21 @@
               <w:rPr>
                 <w:highlight w:val="yellow"/>
               </w:rPr>
-              <w:t>“documentType”:””</w:t>
+              <w:t>“</w:t>
+            </w:r>
+            <w:proofErr w:type="spellStart"/>
+            <w:r>
+              <w:rPr>
+                <w:highlight w:val="yellow"/>
+              </w:rPr>
+              <w:t>documentType</w:t>
+            </w:r>
+            <w:proofErr w:type="spellEnd"/>
+            <w:r>
+              <w:rPr>
+                <w:highlight w:val="yellow"/>
+              </w:rPr>
+              <w:t>”:””</w:t>
             </w:r>
           </w:p>
           <w:p>
@@ -3253,7 +4259,15 @@
           </w:tcPr>
           <w:p>
             <w:r>
-              <w:t>POST /api/{version}/interviews</w:t>
+              <w:t>POST /</w:t>
+            </w:r>
+            <w:proofErr w:type="spellStart"/>
+            <w:r>
+              <w:t>api</w:t>
+            </w:r>
+            <w:proofErr w:type="spellEnd"/>
+            <w:r>
+              <w:t>/{version}/interviews</w:t>
             </w:r>
           </w:p>
         </w:tc>
@@ -3278,7 +4292,15 @@
           </w:p>
           <w:p>
             <w:r>
-              <w:t xml:space="preserve">"time":"t"              </w:t>
+              <w:t>"</w:t>
+            </w:r>
+            <w:proofErr w:type="spellStart"/>
+            <w:r>
+              <w:t>time":"t</w:t>
+            </w:r>
+            <w:proofErr w:type="spellEnd"/>
+            <w:r>
+              <w:t xml:space="preserve">"              </w:t>
             </w:r>
           </w:p>
           <w:p>
@@ -3341,7 +4363,21 @@
               <w:rPr>
                 <w:strike/>
               </w:rPr>
-              <w:t>"notes":"note 1"</w:t>
+              <w:t>"</w:t>
+            </w:r>
+            <w:proofErr w:type="spellStart"/>
+            <w:r>
+              <w:rPr>
+                <w:strike/>
+              </w:rPr>
+              <w:t>notes":"note</w:t>
+            </w:r>
+            <w:proofErr w:type="spellEnd"/>
+            <w:r>
+              <w:rPr>
+                <w:strike/>
+              </w:rPr>
+              <w:t xml:space="preserve"> 1"</w:t>
             </w:r>
           </w:p>
           <w:p>
@@ -3363,7 +4399,15 @@
           <w:p>
             <w:r>
               <w:tab/>
-              <w:t>"jobReqId": "",</w:t>
+              <w:t>"</w:t>
+            </w:r>
+            <w:proofErr w:type="spellStart"/>
+            <w:r>
+              <w:t>jobReqId</w:t>
+            </w:r>
+            <w:proofErr w:type="spellEnd"/>
+            <w:r>
+              <w:t>": "",</w:t>
             </w:r>
           </w:p>
           <w:p>
@@ -3371,7 +4415,15 @@
               <w:t xml:space="preserve">               </w:t>
             </w:r>
             <w:r>
-              <w:t>"inviter":"userId of Manager"</w:t>
+              <w:t>"inviter":"</w:t>
+            </w:r>
+            <w:proofErr w:type="spellStart"/>
+            <w:r>
+              <w:t>userId</w:t>
+            </w:r>
+            <w:proofErr w:type="spellEnd"/>
+            <w:r>
+              <w:t xml:space="preserve"> of Manager"</w:t>
             </w:r>
             <w:r>
               <w:t>,</w:t>
@@ -3380,7 +4432,15 @@
           <w:p>
             <w:r>
               <w:tab/>
-              <w:t>"candidateId": ""</w:t>
+              <w:t>"</w:t>
+            </w:r>
+            <w:proofErr w:type="spellStart"/>
+            <w:r>
+              <w:t>candidateId</w:t>
+            </w:r>
+            <w:proofErr w:type="spellEnd"/>
+            <w:r>
+              <w:t>": ""</w:t>
             </w:r>
           </w:p>
           <w:p>
@@ -3390,7 +4450,15 @@
           </w:p>
           <w:p>
             <w:r>
-              <w:t xml:space="preserve">Values accepted by ‘state’ enum includes: </w:t>
+              <w:t xml:space="preserve">Values accepted by ‘state’ </w:t>
+            </w:r>
+            <w:proofErr w:type="spellStart"/>
+            <w:r>
+              <w:t>enum</w:t>
+            </w:r>
+            <w:proofErr w:type="spellEnd"/>
+            <w:r>
+              <w:t xml:space="preserve"> includes: </w:t>
             </w:r>
             <w:r>
               <w:t>['PHONE','ROUND_1','ROUND_2','FINAL']</w:t>
@@ -3402,6 +4470,7 @@
             <w:tcW w:w="3240" w:type="dxa"/>
           </w:tcPr>
           <w:p>
+            <w:proofErr w:type="spellStart"/>
             <w:r>
               <w:rPr>
                 <w:highlight w:val="yellow"/>
@@ -3414,6 +4483,7 @@
               </w:rPr>
               <w:t>nterviewID</w:t>
             </w:r>
+            <w:proofErr w:type="spellEnd"/>
           </w:p>
         </w:tc>
       </w:tr>
@@ -3444,7 +4514,15 @@
           </w:tcPr>
           <w:p>
             <w:r>
-              <w:t xml:space="preserve">PUT /api/{version}/interviews </w:t>
+              <w:t>PUT /</w:t>
+            </w:r>
+            <w:proofErr w:type="spellStart"/>
+            <w:r>
+              <w:t>api</w:t>
+            </w:r>
+            <w:proofErr w:type="spellEnd"/>
+            <w:r>
+              <w:t xml:space="preserve">/{version}/interviews </w:t>
             </w:r>
             <w:r>
               <w:t>/reschedule/{id}</w:t>
@@ -3475,9 +4553,11 @@
               <w:tab/>
               <w:t>"</w:t>
             </w:r>
+            <w:proofErr w:type="spellStart"/>
             <w:r>
               <w:t>rescheduledTime</w:t>
             </w:r>
+            <w:proofErr w:type="spellEnd"/>
             <w:r>
               <w:t>": ""</w:t>
             </w:r>
@@ -3538,7 +4618,21 @@
               <w:rPr>
                 <w:highlight w:val="yellow"/>
               </w:rPr>
-              <w:t>PUT /api/{version}/interviews /respond/{id}</w:t>
+              <w:t>PUT /</w:t>
+            </w:r>
+            <w:proofErr w:type="spellStart"/>
+            <w:r>
+              <w:rPr>
+                <w:highlight w:val="yellow"/>
+              </w:rPr>
+              <w:t>api</w:t>
+            </w:r>
+            <w:proofErr w:type="spellEnd"/>
+            <w:r>
+              <w:rPr>
+                <w:highlight w:val="yellow"/>
+              </w:rPr>
+              <w:t>/{version}/interviews /respond/{id}</w:t>
             </w:r>
           </w:p>
         </w:tc>
@@ -3640,7 +4734,15 @@
           </w:tcPr>
           <w:p>
             <w:r>
-              <w:t>PUT /api/{version}/interviews/{id}</w:t>
+              <w:t>PUT /</w:t>
+            </w:r>
+            <w:proofErr w:type="spellStart"/>
+            <w:r>
+              <w:t>api</w:t>
+            </w:r>
+            <w:proofErr w:type="spellEnd"/>
+            <w:r>
+              <w:t>/{version}/interviews/{id}</w:t>
             </w:r>
           </w:p>
         </w:tc>
@@ -3694,7 +4796,31 @@
           </w:tcPr>
           <w:p>
             <w:r>
-              <w:t>GET /api/{version}/interviews/findInterviewsByManager/{managerId}</w:t>
+              <w:t>GET /</w:t>
+            </w:r>
+            <w:proofErr w:type="spellStart"/>
+            <w:r>
+              <w:t>api</w:t>
+            </w:r>
+            <w:proofErr w:type="spellEnd"/>
+            <w:r>
+              <w:t>/{version}/interviews/</w:t>
+            </w:r>
+            <w:proofErr w:type="spellStart"/>
+            <w:r>
+              <w:t>findInterviewsByManager</w:t>
+            </w:r>
+            <w:proofErr w:type="spellEnd"/>
+            <w:r>
+              <w:t>/{</w:t>
+            </w:r>
+            <w:proofErr w:type="spellStart"/>
+            <w:r>
+              <w:t>managerId</w:t>
+            </w:r>
+            <w:proofErr w:type="spellEnd"/>
+            <w:r>
+              <w:t>}</w:t>
             </w:r>
           </w:p>
         </w:tc>
@@ -3814,7 +4940,15 @@
           </w:tcPr>
           <w:p>
             <w:r>
-              <w:t>PUT /api/{version}/interview</w:t>
+              <w:t>PUT /</w:t>
+            </w:r>
+            <w:proofErr w:type="spellStart"/>
+            <w:r>
+              <w:t>api</w:t>
+            </w:r>
+            <w:proofErr w:type="spellEnd"/>
+            <w:r>
+              <w:t>/{version}/interview</w:t>
             </w:r>
             <w:r>
               <w:t>s/</w:t>
@@ -3822,14 +4956,40 @@
             <w:r>
               <w:t xml:space="preserve"> </w:t>
             </w:r>
+            <w:proofErr w:type="spellStart"/>
             <w:r>
               <w:t>acknowledgeInterestInJob</w:t>
             </w:r>
-            <w:r>
-              <w:t>/{candidateId} /{jobId}/{manager</w:t>
-            </w:r>
-            <w:r>
-              <w:t>Id}/{interested}</w:t>
+            <w:proofErr w:type="spellEnd"/>
+            <w:r>
+              <w:t>/{</w:t>
+            </w:r>
+            <w:proofErr w:type="spellStart"/>
+            <w:r>
+              <w:t>candidateId</w:t>
+            </w:r>
+            <w:proofErr w:type="spellEnd"/>
+            <w:r>
+              <w:t>} /{</w:t>
+            </w:r>
+            <w:proofErr w:type="spellStart"/>
+            <w:r>
+              <w:t>jobId</w:t>
+            </w:r>
+            <w:proofErr w:type="spellEnd"/>
+            <w:r>
+              <w:t>}/{</w:t>
+            </w:r>
+            <w:proofErr w:type="spellStart"/>
+            <w:r>
+              <w:t>manager</w:t>
+            </w:r>
+            <w:r>
+              <w:t>Id</w:t>
+            </w:r>
+            <w:proofErr w:type="spellEnd"/>
+            <w:r>
+              <w:t>}/{interested}</w:t>
             </w:r>
           </w:p>
           <w:p/>
@@ -3888,7 +5048,15 @@
           </w:tcPr>
           <w:p>
             <w:r>
-              <w:t>PUT /api/{version}/interview</w:t>
+              <w:t>PUT /</w:t>
+            </w:r>
+            <w:proofErr w:type="spellStart"/>
+            <w:r>
+              <w:t>api</w:t>
+            </w:r>
+            <w:proofErr w:type="spellEnd"/>
+            <w:r>
+              <w:t>/{version}/interview</w:t>
             </w:r>
             <w:r>
               <w:t>s/</w:t>
@@ -3896,11 +5064,29 @@
             <w:r>
               <w:t xml:space="preserve"> </w:t>
             </w:r>
+            <w:proofErr w:type="spellStart"/>
             <w:r>
               <w:t>interestInCandidate</w:t>
             </w:r>
-            <w:r>
-              <w:t>/{candidateId}/{managerId}</w:t>
+            <w:proofErr w:type="spellEnd"/>
+            <w:r>
+              <w:t>/{</w:t>
+            </w:r>
+            <w:proofErr w:type="spellStart"/>
+            <w:r>
+              <w:t>candidateId</w:t>
+            </w:r>
+            <w:proofErr w:type="spellEnd"/>
+            <w:r>
+              <w:t>}/{</w:t>
+            </w:r>
+            <w:proofErr w:type="spellStart"/>
+            <w:r>
+              <w:t>managerId</w:t>
+            </w:r>
+            <w:proofErr w:type="spellEnd"/>
+            <w:r>
+              <w:t>}</w:t>
             </w:r>
           </w:p>
         </w:tc>
@@ -4019,8 +5205,30 @@
               <w:rPr>
                 <w:highlight w:val="yellow"/>
               </w:rPr>
-              <w:t>POST /api/{version}/offers/ createOfferPackage</w:t>
-            </w:r>
+              <w:t>POST /</w:t>
+            </w:r>
+            <w:proofErr w:type="spellStart"/>
+            <w:r>
+              <w:rPr>
+                <w:highlight w:val="yellow"/>
+              </w:rPr>
+              <w:t>api</w:t>
+            </w:r>
+            <w:proofErr w:type="spellEnd"/>
+            <w:r>
+              <w:rPr>
+                <w:highlight w:val="yellow"/>
+              </w:rPr>
+              <w:t xml:space="preserve">/{version}/offers/ </w:t>
+            </w:r>
+            <w:proofErr w:type="spellStart"/>
+            <w:r>
+              <w:rPr>
+                <w:highlight w:val="yellow"/>
+              </w:rPr>
+              <w:t>createOfferPackage</w:t>
+            </w:r>
+            <w:proofErr w:type="spellEnd"/>
           </w:p>
         </w:tc>
         <w:tc>
@@ -4103,6 +5311,7 @@
             <w:tcW w:w="3240" w:type="dxa"/>
           </w:tcPr>
           <w:p>
+            <w:proofErr w:type="spellStart"/>
             <w:r>
               <w:rPr>
                 <w:highlight w:val="yellow"/>
@@ -4115,6 +5324,7 @@
               </w:rPr>
               <w:t>fferID</w:t>
             </w:r>
+            <w:proofErr w:type="spellEnd"/>
           </w:p>
         </w:tc>
       </w:tr>
@@ -4164,13 +5374,63 @@
               <w:rPr>
                 <w:highlight w:val="yellow"/>
               </w:rPr>
-              <w:t>T /api/{version}/offers/</w:t>
-            </w:r>
-            <w:r>
-              <w:rPr>
-                <w:highlight w:val="yellow"/>
-              </w:rPr>
-              <w:t>extendOffer/{candidateID}/{offerID}</w:t>
+              <w:t>T /</w:t>
+            </w:r>
+            <w:proofErr w:type="spellStart"/>
+            <w:r>
+              <w:rPr>
+                <w:highlight w:val="yellow"/>
+              </w:rPr>
+              <w:t>api</w:t>
+            </w:r>
+            <w:proofErr w:type="spellEnd"/>
+            <w:r>
+              <w:rPr>
+                <w:highlight w:val="yellow"/>
+              </w:rPr>
+              <w:t>/{version}/offers/</w:t>
+            </w:r>
+            <w:proofErr w:type="spellStart"/>
+            <w:r>
+              <w:rPr>
+                <w:highlight w:val="yellow"/>
+              </w:rPr>
+              <w:t>extendOffer</w:t>
+            </w:r>
+            <w:proofErr w:type="spellEnd"/>
+            <w:r>
+              <w:rPr>
+                <w:highlight w:val="yellow"/>
+              </w:rPr>
+              <w:t>/{</w:t>
+            </w:r>
+            <w:proofErr w:type="spellStart"/>
+            <w:r>
+              <w:rPr>
+                <w:highlight w:val="yellow"/>
+              </w:rPr>
+              <w:t>candidateID</w:t>
+            </w:r>
+            <w:proofErr w:type="spellEnd"/>
+            <w:r>
+              <w:rPr>
+                <w:highlight w:val="yellow"/>
+              </w:rPr>
+              <w:t>}/{</w:t>
+            </w:r>
+            <w:proofErr w:type="spellStart"/>
+            <w:r>
+              <w:rPr>
+                <w:highlight w:val="yellow"/>
+              </w:rPr>
+              <w:t>offerID</w:t>
+            </w:r>
+            <w:proofErr w:type="spellEnd"/>
+            <w:r>
+              <w:rPr>
+                <w:highlight w:val="yellow"/>
+              </w:rPr>
+              <w:t>}</w:t>
             </w:r>
           </w:p>
         </w:tc>
@@ -4258,13 +5518,63 @@
               <w:rPr>
                 <w:highlight w:val="yellow"/>
               </w:rPr>
-              <w:t>T /api/{version}/offers/</w:t>
-            </w:r>
-            <w:r>
-              <w:rPr>
-                <w:highlight w:val="yellow"/>
-              </w:rPr>
-              <w:t>rescindOffer//{candidateID}/{offerId}</w:t>
+              <w:t>T /</w:t>
+            </w:r>
+            <w:proofErr w:type="spellStart"/>
+            <w:r>
+              <w:rPr>
+                <w:highlight w:val="yellow"/>
+              </w:rPr>
+              <w:t>api</w:t>
+            </w:r>
+            <w:proofErr w:type="spellEnd"/>
+            <w:r>
+              <w:rPr>
+                <w:highlight w:val="yellow"/>
+              </w:rPr>
+              <w:t>/{version}/offers/</w:t>
+            </w:r>
+            <w:proofErr w:type="spellStart"/>
+            <w:r>
+              <w:rPr>
+                <w:highlight w:val="yellow"/>
+              </w:rPr>
+              <w:t>rescindOffer</w:t>
+            </w:r>
+            <w:proofErr w:type="spellEnd"/>
+            <w:r>
+              <w:rPr>
+                <w:highlight w:val="yellow"/>
+              </w:rPr>
+              <w:t>//{</w:t>
+            </w:r>
+            <w:proofErr w:type="spellStart"/>
+            <w:r>
+              <w:rPr>
+                <w:highlight w:val="yellow"/>
+              </w:rPr>
+              <w:t>candidateID</w:t>
+            </w:r>
+            <w:proofErr w:type="spellEnd"/>
+            <w:r>
+              <w:rPr>
+                <w:highlight w:val="yellow"/>
+              </w:rPr>
+              <w:t>}/{</w:t>
+            </w:r>
+            <w:proofErr w:type="spellStart"/>
+            <w:r>
+              <w:rPr>
+                <w:highlight w:val="yellow"/>
+              </w:rPr>
+              <w:t>offerId</w:t>
+            </w:r>
+            <w:proofErr w:type="spellEnd"/>
+            <w:r>
+              <w:rPr>
+                <w:highlight w:val="yellow"/>
+              </w:rPr>
+              <w:t>}</w:t>
             </w:r>
           </w:p>
         </w:tc>
@@ -4347,13 +5657,49 @@
               <w:rPr>
                 <w:highlight w:val="yellow"/>
               </w:rPr>
-              <w:t>/api/{version}/offers/</w:t>
-            </w:r>
-            <w:r>
-              <w:rPr>
-                <w:highlight w:val="yellow"/>
-              </w:rPr>
-              <w:t>respondOffer/{offerId}</w:t>
+              <w:t>/</w:t>
+            </w:r>
+            <w:proofErr w:type="spellStart"/>
+            <w:r>
+              <w:rPr>
+                <w:highlight w:val="yellow"/>
+              </w:rPr>
+              <w:t>api</w:t>
+            </w:r>
+            <w:proofErr w:type="spellEnd"/>
+            <w:r>
+              <w:rPr>
+                <w:highlight w:val="yellow"/>
+              </w:rPr>
+              <w:t>/{version}/offers/</w:t>
+            </w:r>
+            <w:proofErr w:type="spellStart"/>
+            <w:r>
+              <w:rPr>
+                <w:highlight w:val="yellow"/>
+              </w:rPr>
+              <w:t>respondOffer</w:t>
+            </w:r>
+            <w:proofErr w:type="spellEnd"/>
+            <w:r>
+              <w:rPr>
+                <w:highlight w:val="yellow"/>
+              </w:rPr>
+              <w:t>/{</w:t>
+            </w:r>
+            <w:proofErr w:type="spellStart"/>
+            <w:r>
+              <w:rPr>
+                <w:highlight w:val="yellow"/>
+              </w:rPr>
+              <w:t>offerId</w:t>
+            </w:r>
+            <w:proofErr w:type="spellEnd"/>
+            <w:r>
+              <w:rPr>
+                <w:highlight w:val="yellow"/>
+              </w:rPr>
+              <w:t>}</w:t>
             </w:r>
           </w:p>
         </w:tc>
@@ -4481,8 +5827,30 @@
               <w:rPr>
                 <w:highlight w:val="yellow"/>
               </w:rPr>
-              <w:t>/api/{version}/offers/{offerId</w:t>
-            </w:r>
+              <w:t>/</w:t>
+            </w:r>
+            <w:proofErr w:type="spellStart"/>
+            <w:r>
+              <w:rPr>
+                <w:highlight w:val="yellow"/>
+              </w:rPr>
+              <w:t>api</w:t>
+            </w:r>
+            <w:proofErr w:type="spellEnd"/>
+            <w:r>
+              <w:rPr>
+                <w:highlight w:val="yellow"/>
+              </w:rPr>
+              <w:t>/{version}/offers/{</w:t>
+            </w:r>
+            <w:proofErr w:type="spellStart"/>
+            <w:r>
+              <w:rPr>
+                <w:highlight w:val="yellow"/>
+              </w:rPr>
+              <w:t>offerId</w:t>
+            </w:r>
+            <w:proofErr w:type="spellEnd"/>
             <w:r>
               <w:rPr>
                 <w:highlight w:val="yellow"/>
@@ -4592,13 +5960,41 @@
               <w:rPr>
                 <w:highlight w:val="yellow"/>
               </w:rPr>
-              <w:t>/api/{version}/offers/d</w:t>
-            </w:r>
-            <w:r>
-              <w:rPr>
-                <w:highlight w:val="yellow"/>
-              </w:rPr>
-              <w:t>ocument/{offerID}</w:t>
+              <w:t>/</w:t>
+            </w:r>
+            <w:proofErr w:type="spellStart"/>
+            <w:r>
+              <w:rPr>
+                <w:highlight w:val="yellow"/>
+              </w:rPr>
+              <w:t>api</w:t>
+            </w:r>
+            <w:proofErr w:type="spellEnd"/>
+            <w:r>
+              <w:rPr>
+                <w:highlight w:val="yellow"/>
+              </w:rPr>
+              <w:t>/{version}/offers/d</w:t>
+            </w:r>
+            <w:r>
+              <w:rPr>
+                <w:highlight w:val="yellow"/>
+              </w:rPr>
+              <w:t>ocument/{</w:t>
+            </w:r>
+            <w:proofErr w:type="spellStart"/>
+            <w:r>
+              <w:rPr>
+                <w:highlight w:val="yellow"/>
+              </w:rPr>
+              <w:t>offerID</w:t>
+            </w:r>
+            <w:proofErr w:type="spellEnd"/>
+            <w:r>
+              <w:rPr>
+                <w:highlight w:val="yellow"/>
+              </w:rPr>
+              <w:t>}</w:t>
             </w:r>
           </w:p>
         </w:tc>
@@ -4647,7 +6043,21 @@
               <w:rPr>
                 <w:highlight w:val="yellow"/>
               </w:rPr>
-              <w:t>“documentName”:””</w:t>
+              <w:t>“</w:t>
+            </w:r>
+            <w:proofErr w:type="spellStart"/>
+            <w:r>
+              <w:rPr>
+                <w:highlight w:val="yellow"/>
+              </w:rPr>
+              <w:t>documentName</w:t>
+            </w:r>
+            <w:proofErr w:type="spellEnd"/>
+            <w:r>
+              <w:rPr>
+                <w:highlight w:val="yellow"/>
+              </w:rPr>
+              <w:t>”:””</w:t>
             </w:r>
           </w:p>
           <w:p>
@@ -4660,7 +6070,21 @@
               <w:rPr>
                 <w:highlight w:val="yellow"/>
               </w:rPr>
-              <w:t>“documentType”:””</w:t>
+              <w:t>“</w:t>
+            </w:r>
+            <w:proofErr w:type="spellStart"/>
+            <w:r>
+              <w:rPr>
+                <w:highlight w:val="yellow"/>
+              </w:rPr>
+              <w:t>documentType</w:t>
+            </w:r>
+            <w:proofErr w:type="spellEnd"/>
+            <w:r>
+              <w:rPr>
+                <w:highlight w:val="yellow"/>
+              </w:rPr>
+              <w:t>”:””</w:t>
             </w:r>
           </w:p>
           <w:p>
@@ -4755,13 +6179,41 @@
               <w:rPr>
                 <w:highlight w:val="yellow"/>
               </w:rPr>
-              <w:t>/api/{version}/offers/d</w:t>
-            </w:r>
-            <w:r>
-              <w:rPr>
-                <w:highlight w:val="yellow"/>
-              </w:rPr>
-              <w:t>ocument/{offerID}</w:t>
+              <w:t>/</w:t>
+            </w:r>
+            <w:proofErr w:type="spellStart"/>
+            <w:r>
+              <w:rPr>
+                <w:highlight w:val="yellow"/>
+              </w:rPr>
+              <w:t>api</w:t>
+            </w:r>
+            <w:proofErr w:type="spellEnd"/>
+            <w:r>
+              <w:rPr>
+                <w:highlight w:val="yellow"/>
+              </w:rPr>
+              <w:t>/{version}/offers/d</w:t>
+            </w:r>
+            <w:r>
+              <w:rPr>
+                <w:highlight w:val="yellow"/>
+              </w:rPr>
+              <w:t>ocument/{</w:t>
+            </w:r>
+            <w:proofErr w:type="spellStart"/>
+            <w:r>
+              <w:rPr>
+                <w:highlight w:val="yellow"/>
+              </w:rPr>
+              <w:t>offerID</w:t>
+            </w:r>
+            <w:proofErr w:type="spellEnd"/>
+            <w:r>
+              <w:rPr>
+                <w:highlight w:val="yellow"/>
+              </w:rPr>
+              <w:t>}</w:t>
             </w:r>
           </w:p>
         </w:tc>
@@ -4810,7 +6262,21 @@
               <w:rPr>
                 <w:highlight w:val="yellow"/>
               </w:rPr>
-              <w:t>“documentName”:””</w:t>
+              <w:t>“</w:t>
+            </w:r>
+            <w:proofErr w:type="spellStart"/>
+            <w:r>
+              <w:rPr>
+                <w:highlight w:val="yellow"/>
+              </w:rPr>
+              <w:t>documentName</w:t>
+            </w:r>
+            <w:proofErr w:type="spellEnd"/>
+            <w:r>
+              <w:rPr>
+                <w:highlight w:val="yellow"/>
+              </w:rPr>
+              <w:t>”:””</w:t>
             </w:r>
           </w:p>
           <w:p>
@@ -4823,7 +6289,21 @@
               <w:rPr>
                 <w:highlight w:val="yellow"/>
               </w:rPr>
-              <w:t>“documentType”:””</w:t>
+              <w:t>“</w:t>
+            </w:r>
+            <w:proofErr w:type="spellStart"/>
+            <w:r>
+              <w:rPr>
+                <w:highlight w:val="yellow"/>
+              </w:rPr>
+              <w:t>documentType</w:t>
+            </w:r>
+            <w:proofErr w:type="spellEnd"/>
+            <w:r>
+              <w:rPr>
+                <w:highlight w:val="yellow"/>
+              </w:rPr>
+              <w:t>”:””</w:t>
             </w:r>
           </w:p>
           <w:p>
@@ -4912,7 +6392,21 @@
               <w:rPr>
                 <w:highlight w:val="yellow"/>
               </w:rPr>
-              <w:t>/api/{v</w:t>
+              <w:t>/</w:t>
+            </w:r>
+            <w:proofErr w:type="spellStart"/>
+            <w:r>
+              <w:rPr>
+                <w:highlight w:val="yellow"/>
+              </w:rPr>
+              <w:t>api</w:t>
+            </w:r>
+            <w:proofErr w:type="spellEnd"/>
+            <w:r>
+              <w:rPr>
+                <w:highlight w:val="yellow"/>
+              </w:rPr>
+              <w:t>/{v</w:t>
             </w:r>
             <w:r>
               <w:rPr>
@@ -4924,7 +6418,21 @@
               <w:rPr>
                 <w:highlight w:val="yellow"/>
               </w:rPr>
-              <w:t>ocument/{offerID}</w:t>
+              <w:t>ocument/{</w:t>
+            </w:r>
+            <w:proofErr w:type="spellStart"/>
+            <w:r>
+              <w:rPr>
+                <w:highlight w:val="yellow"/>
+              </w:rPr>
+              <w:t>offerID</w:t>
+            </w:r>
+            <w:proofErr w:type="spellEnd"/>
+            <w:r>
+              <w:rPr>
+                <w:highlight w:val="yellow"/>
+              </w:rPr>
+              <w:t>}</w:t>
             </w:r>
           </w:p>
         </w:tc>
@@ -4973,7 +6481,21 @@
               <w:rPr>
                 <w:highlight w:val="yellow"/>
               </w:rPr>
-              <w:t>“documentName”:””</w:t>
+              <w:t>“</w:t>
+            </w:r>
+            <w:proofErr w:type="spellStart"/>
+            <w:r>
+              <w:rPr>
+                <w:highlight w:val="yellow"/>
+              </w:rPr>
+              <w:t>documentName</w:t>
+            </w:r>
+            <w:proofErr w:type="spellEnd"/>
+            <w:r>
+              <w:rPr>
+                <w:highlight w:val="yellow"/>
+              </w:rPr>
+              <w:t>”:””</w:t>
             </w:r>
           </w:p>
           <w:p>
@@ -4986,7 +6508,21 @@
               <w:rPr>
                 <w:highlight w:val="yellow"/>
               </w:rPr>
-              <w:t>“documentType”:””</w:t>
+              <w:t>“</w:t>
+            </w:r>
+            <w:proofErr w:type="spellStart"/>
+            <w:r>
+              <w:rPr>
+                <w:highlight w:val="yellow"/>
+              </w:rPr>
+              <w:t>documentType</w:t>
+            </w:r>
+            <w:proofErr w:type="spellEnd"/>
+            <w:r>
+              <w:rPr>
+                <w:highlight w:val="yellow"/>
+              </w:rPr>
+              <w:t>”:””</w:t>
             </w:r>
           </w:p>
           <w:p>
@@ -5033,17 +6569,32 @@
           </w:tcPr>
           <w:p>
             <w:r>
-              <w:t>GET /api/{version}/offers/</w:t>
-            </w:r>
-            <w:r>
-              <w:t xml:space="preserve"> findOffersByCandidate</w:t>
-            </w:r>
+              <w:t>GET /</w:t>
+            </w:r>
+            <w:proofErr w:type="spellStart"/>
+            <w:r>
+              <w:t>api</w:t>
+            </w:r>
+            <w:proofErr w:type="spellEnd"/>
+            <w:r>
+              <w:t>/{version}/offers/</w:t>
+            </w:r>
+            <w:r>
+              <w:t xml:space="preserve"> </w:t>
+            </w:r>
+            <w:proofErr w:type="spellStart"/>
+            <w:r>
+              <w:t>findOffersByCandidate</w:t>
+            </w:r>
+            <w:proofErr w:type="spellEnd"/>
             <w:r>
               <w:t>/{</w:t>
             </w:r>
+            <w:proofErr w:type="spellStart"/>
             <w:r>
               <w:t>candidateId</w:t>
             </w:r>
+            <w:proofErr w:type="spellEnd"/>
             <w:r>
               <w:t>}</w:t>
             </w:r>
@@ -5099,16 +6650,34 @@
           </w:tcPr>
           <w:p>
             <w:r>
-              <w:t>GET /api/{version}/offers/</w:t>
+              <w:t>GET /</w:t>
+            </w:r>
+            <w:proofErr w:type="spellStart"/>
+            <w:r>
+              <w:t>api</w:t>
+            </w:r>
+            <w:proofErr w:type="spellEnd"/>
+            <w:r>
+              <w:t>/{version}/offers/</w:t>
             </w:r>
             <w:r>
               <w:t xml:space="preserve"> </w:t>
             </w:r>
+            <w:proofErr w:type="spellStart"/>
             <w:r>
               <w:t>findOffersByManager</w:t>
             </w:r>
-            <w:r>
-              <w:t>/{managerId}</w:t>
+            <w:proofErr w:type="spellEnd"/>
+            <w:r>
+              <w:t>/{</w:t>
+            </w:r>
+            <w:proofErr w:type="spellStart"/>
+            <w:r>
+              <w:t>managerId</w:t>
+            </w:r>
+            <w:proofErr w:type="spellEnd"/>
+            <w:r>
+              <w:t>}</w:t>
             </w:r>
           </w:p>
         </w:tc>
@@ -5175,7 +6744,15 @@
           </w:tcPr>
           <w:p>
             <w:r>
-              <w:t>POST /api/{version}/ratings</w:t>
+              <w:t>POST /</w:t>
+            </w:r>
+            <w:proofErr w:type="spellStart"/>
+            <w:r>
+              <w:t>api</w:t>
+            </w:r>
+            <w:proofErr w:type="spellEnd"/>
+            <w:r>
+              <w:t>/{version}/ratings</w:t>
             </w:r>
           </w:p>
         </w:tc>
@@ -5200,17 +6777,41 @@
           </w:p>
           <w:p>
             <w:r>
-              <w:t>"ratedCandidate":"",</w:t>
-            </w:r>
-          </w:p>
-          <w:p>
-            <w:r>
-              <w:t>"ratedManager":"",</w:t>
-            </w:r>
-          </w:p>
-          <w:p>
-            <w:r>
-              <w:t>"ratedBy":"",</w:t>
+              <w:t>"</w:t>
+            </w:r>
+            <w:proofErr w:type="spellStart"/>
+            <w:r>
+              <w:t>ratedCandidate</w:t>
+            </w:r>
+            <w:proofErr w:type="spellEnd"/>
+            <w:r>
+              <w:t>":"",</w:t>
+            </w:r>
+          </w:p>
+          <w:p>
+            <w:r>
+              <w:t>"</w:t>
+            </w:r>
+            <w:proofErr w:type="spellStart"/>
+            <w:r>
+              <w:t>ratedManager</w:t>
+            </w:r>
+            <w:proofErr w:type="spellEnd"/>
+            <w:r>
+              <w:t>":"",</w:t>
+            </w:r>
+          </w:p>
+          <w:p>
+            <w:r>
+              <w:t>"</w:t>
+            </w:r>
+            <w:proofErr w:type="spellStart"/>
+            <w:r>
+              <w:t>ratedBy</w:t>
+            </w:r>
+            <w:proofErr w:type="spellEnd"/>
+            <w:r>
+              <w:t>":"",</w:t>
             </w:r>
           </w:p>
           <w:p>
@@ -5226,13 +6827,26 @@
           <w:p/>
           <w:p>
             <w:r>
-              <w:t>in case, a manager rates a candidate, ratedManager is missing,</w:t>
-            </w:r>
-          </w:p>
-          <w:p>
-            <w:r>
-              <w:t>vice versa, a candidate rates a manager, so is ratedCandidate</w:t>
-            </w:r>
+              <w:t xml:space="preserve">in case, a manager rates a candidate, </w:t>
+            </w:r>
+            <w:proofErr w:type="spellStart"/>
+            <w:r>
+              <w:t>ratedManager</w:t>
+            </w:r>
+            <w:proofErr w:type="spellEnd"/>
+            <w:r>
+              <w:t xml:space="preserve"> is missing,</w:t>
+            </w:r>
+          </w:p>
+          <w:p>
+            <w:r>
+              <w:t xml:space="preserve">vice versa, a candidate rates a manager, so is </w:t>
+            </w:r>
+            <w:proofErr w:type="spellStart"/>
+            <w:r>
+              <w:t>ratedCandidate</w:t>
+            </w:r>
+            <w:proofErr w:type="spellEnd"/>
           </w:p>
         </w:tc>
         <w:tc>
@@ -8658,7 +10272,7 @@
 </file>
 
 <file path=customXml/itemProps1.xml><?xml version="1.0" encoding="utf-8"?>
-<ds:datastoreItem xmlns:ds="http://schemas.openxmlformats.org/officeDocument/2006/customXml" ds:itemID="{A1D0A61B-B0CB-454B-B6CA-FC1D1AC55BD2}">
+<ds:datastoreItem xmlns:ds="http://schemas.openxmlformats.org/officeDocument/2006/customXml" ds:itemID="{4501939C-FB92-4C13-AB2E-AD7EE1903FBA}">
   <ds:schemaRefs>
     <ds:schemaRef ds:uri="http://schemas.openxmlformats.org/officeDocument/2006/bibliography"/>
   </ds:schemaRefs>

</xml_diff>